<commit_message>
AD updated, models updated correspondingly
</commit_message>
<xml_diff>
--- a/docs/1WordControlAD.docx
+++ b/docs/1WordControlAD.docx
@@ -27,7 +27,6 @@
               <w:dataBinding w:prefixMappings="xmlns:ns0='http://schemas.openxmlformats.org/officeDocument/2006/extended-properties' " w:xpath="/ns0:Properties[1]/ns0:Company[1]" w:storeItemID="{6668398D-A668-4E3E-A5EB-62B293D839F1}"/>
               <w:text/>
             </w:sdtPr>
-            <w:sdtEndPr/>
             <w:sdtContent>
               <w:p>
                 <w:pPr>
@@ -55,7 +54,6 @@
               <w:dataBinding w:prefixMappings="xmlns:ns0='http://purl.org/dc/elements/1.1/' xmlns:ns1='http://schemas.openxmlformats.org/package/2006/metadata/core-properties' " w:xpath="/ns1:coreProperties[1]/ns1:keywords[1]" w:storeItemID="{6C3C8BC8-F283-45AE-878A-BAB7291924A1}"/>
               <w:text/>
             </w:sdtPr>
-            <w:sdtEndPr/>
             <w:sdtContent>
               <w:p>
                 <w:pPr>
@@ -91,7 +89,6 @@
                 <w:dataBinding w:prefixMappings="xmlns:ns0='http://purl.org/dc/elements/1.1/' xmlns:ns1='http://schemas.openxmlformats.org/package/2006/metadata/core-properties' " w:xpath="/ns1:coreProperties[1]/ns1:contentStatus[1]" w:storeItemID="{6C3C8BC8-F283-45AE-878A-BAB7291924A1}"/>
                 <w:text/>
               </w:sdtPr>
-              <w:sdtEndPr/>
               <w:sdtContent>
                 <w:r>
                   <w:t>Конфиденциально</w:t>
@@ -236,7 +233,6 @@
                   <w:dataBinding w:prefixMappings="xmlns:ns0='http://purl.org/dc/elements/1.1/' xmlns:ns1='http://schemas.openxmlformats.org/package/2006/metadata/core-properties' " w:xpath="/ns1:coreProperties[1]/ns0:subject[1]" w:storeItemID="{6C3C8BC8-F283-45AE-878A-BAB7291924A1}"/>
                   <w:text/>
                 </w:sdtPr>
-                <w:sdtEndPr/>
                 <w:sdtContent>
                   <w:tc>
                     <w:tcPr>
@@ -279,7 +275,6 @@
                       <w:dataBinding w:prefixMappings="xmlns:ns0='http://purl.org/dc/elements/1.1/' xmlns:ns1='http://schemas.openxmlformats.org/package/2006/metadata/core-properties' " w:xpath="/ns1:coreProperties[1]/ns0:title[1]" w:storeItemID="{6C3C8BC8-F283-45AE-878A-BAB7291924A1}"/>
                       <w:text/>
                     </w:sdtPr>
-                    <w:sdtEndPr/>
                     <w:sdtContent>
                       <w:r>
                         <w:t>1WordControlAD</w:t>
@@ -421,7 +416,6 @@
                   <w:dataBinding w:prefixMappings="xmlns:ns0='http://purl.org/dc/elements/1.1/' xmlns:ns1='http://schemas.openxmlformats.org/package/2006/metadata/core-properties' " w:xpath="/ns1:coreProperties[1]/ns0:creator[1]" w:storeItemID="{6C3C8BC8-F283-45AE-878A-BAB7291924A1}"/>
                   <w:text/>
                 </w:sdtPr>
-                <w:sdtEndPr/>
                 <w:sdtContent>
                   <w:tc>
                     <w:tcPr>
@@ -693,27 +687,14 @@
       <w:r>
         <w:t>(</w:t>
       </w:r>
-      <w:r>
-        <w:fldChar w:fldCharType="begin"/>
-      </w:r>
-      <w:r>
-        <w:instrText xml:space="preserve"> TEMPLATE   \* MERGEFORMAT </w:instrText>
-      </w:r>
-      <w:r>
-        <w:fldChar w:fldCharType="separate"/>
-      </w:r>
-      <w:r>
-        <w:rPr>
-          <w:noProof/>
-        </w:rPr>
-        <w:t>ШД_Универсальный_с_титульным_exp.dotx</w:t>
-      </w:r>
-      <w:r>
-        <w:rPr>
-          <w:noProof/>
-        </w:rPr>
-        <w:fldChar w:fldCharType="end"/>
-      </w:r>
+      <w:fldSimple w:instr=" TEMPLATE   \* MERGEFORMAT ">
+        <w:r>
+          <w:rPr>
+            <w:noProof/>
+          </w:rPr>
+          <w:t>ШД_Универсальный_с_титульным_exp.dotx</w:t>
+        </w:r>
+      </w:fldSimple>
       <w:r>
         <w:t>)</w:t>
       </w:r>
@@ -725,27 +706,14 @@
       <w:r>
         <w:t xml:space="preserve">Местоположение оригинала документа: </w:t>
       </w:r>
-      <w:r>
-        <w:fldChar w:fldCharType="begin"/>
-      </w:r>
-      <w:r>
-        <w:instrText xml:space="preserve"> FILENAME  \p  \* MERGEFORMAT </w:instrText>
-      </w:r>
-      <w:r>
-        <w:fldChar w:fldCharType="separate"/>
-      </w:r>
-      <w:r>
-        <w:rPr>
-          <w:noProof/>
-        </w:rPr>
-        <w:t>D:\projects\wc_project_docs\1WordControlAD.docx</w:t>
-      </w:r>
-      <w:r>
-        <w:rPr>
-          <w:noProof/>
-        </w:rPr>
-        <w:fldChar w:fldCharType="end"/>
-      </w:r>
+      <w:fldSimple w:instr=" FILENAME  \p  \* MERGEFORMAT ">
+        <w:r>
+          <w:rPr>
+            <w:noProof/>
+          </w:rPr>
+          <w:t>D:\projects\wc_project_docs\1WordControlAD.docx</w:t>
+        </w:r>
+      </w:fldSimple>
     </w:p>
     <w:p>
       <w:pPr>
@@ -814,27 +782,14 @@
       <w:r>
         <w:t xml:space="preserve">ил: </w:t>
       </w:r>
-      <w:r>
-        <w:fldChar w:fldCharType="begin"/>
-      </w:r>
-      <w:r>
-        <w:instrText xml:space="preserve"> LASTSAVEDBY   \* MERGEFORMAT </w:instrText>
-      </w:r>
-      <w:r>
-        <w:fldChar w:fldCharType="separate"/>
-      </w:r>
-      <w:r>
-        <w:rPr>
-          <w:noProof/>
-        </w:rPr>
-        <w:t>Грушецкий Кирилл Игоревич</w:t>
-      </w:r>
-      <w:r>
-        <w:rPr>
-          <w:noProof/>
-        </w:rPr>
-        <w:fldChar w:fldCharType="end"/>
-      </w:r>
+      <w:fldSimple w:instr=" LASTSAVEDBY   \* MERGEFORMAT ">
+        <w:r>
+          <w:rPr>
+            <w:noProof/>
+          </w:rPr>
+          <w:t>Грушецкий Кирилл Игоревич</w:t>
+        </w:r>
+      </w:fldSimple>
     </w:p>
     <w:p>
       <w:pPr>
@@ -2339,6 +2294,8 @@
         </w:r>
       </w:hyperlink>
     </w:p>
+    <w:bookmarkStart w:id="0" w:name="_GoBack"/>
+    <w:bookmarkEnd w:id="0"/>
     <w:p>
       <w:pPr>
         <w:pStyle w:val="41"/>
@@ -2347,15 +2304,132 @@
           <w:noProof/>
         </w:rPr>
       </w:pPr>
-      <w:hyperlink w:anchor="_Toc369605965" w:history="1">
+      <w:r>
+        <w:fldChar w:fldCharType="begin"/>
+      </w:r>
+      <w:r>
+        <w:instrText xml:space="preserve"> HYPERLINK \l "_Toc369605965" </w:instrText>
+      </w:r>
+      <w:r>
+        <w:fldChar w:fldCharType="separate"/>
+      </w:r>
+      <w:r>
+        <w:rPr>
+          <w:rStyle w:val="af4"/>
+          <w:rFonts w:eastAsiaTheme="majorEastAsia"/>
+          <w:noProof/>
+          <w:lang w:val="en-US" w:eastAsia="en-US"/>
+        </w:rPr>
+        <w:t>3.2.2.7. WritingSystem(Term)</w:t>
+      </w:r>
+      <w:r>
+        <w:rPr>
+          <w:noProof/>
+          <w:webHidden/>
+        </w:rPr>
+        <w:tab/>
+      </w:r>
+      <w:r>
+        <w:rPr>
+          <w:noProof/>
+          <w:webHidden/>
+        </w:rPr>
+        <w:fldChar w:fldCharType="begin"/>
+      </w:r>
+      <w:r>
+        <w:rPr>
+          <w:noProof/>
+          <w:webHidden/>
+        </w:rPr>
+        <w:instrText xml:space="preserve"> PAGEREF _Toc369605965 \h </w:instrText>
+      </w:r>
+      <w:r>
+        <w:rPr>
+          <w:noProof/>
+          <w:webHidden/>
+        </w:rPr>
+      </w:r>
+      <w:r>
+        <w:rPr>
+          <w:noProof/>
+          <w:webHidden/>
+        </w:rPr>
+        <w:fldChar w:fldCharType="separate"/>
+      </w:r>
+      <w:r>
+        <w:rPr>
+          <w:noProof/>
+          <w:webHidden/>
+        </w:rPr>
+        <w:t>6</w:t>
+      </w:r>
+      <w:r>
+        <w:rPr>
+          <w:noProof/>
+          <w:webHidden/>
+        </w:rPr>
+        <w:fldChar w:fldCharType="end"/>
+      </w:r>
+      <w:r>
+        <w:rPr>
+          <w:noProof/>
+        </w:rPr>
+        <w:fldChar w:fldCharType="end"/>
+      </w:r>
+    </w:p>
+    <w:p>
+      <w:pPr>
+        <w:pStyle w:val="41"/>
+        <w:rPr>
+          <w:rFonts w:eastAsiaTheme="minorEastAsia" w:cstheme="minorBidi"/>
+          <w:noProof/>
+        </w:rPr>
+      </w:pPr>
+      <w:hyperlink w:anchor="_Toc369605966" w:history="1">
         <w:r>
           <w:rPr>
             <w:rStyle w:val="af4"/>
             <w:rFonts w:eastAsiaTheme="majorEastAsia"/>
             <w:noProof/>
+            <w:lang w:eastAsia="en-US"/>
+          </w:rPr>
+          <w:t>3.2.2.8.</w:t>
+        </w:r>
+        <w:r>
+          <w:rPr>
+            <w:rStyle w:val="af4"/>
+            <w:rFonts w:eastAsiaTheme="majorEastAsia"/>
+            <w:noProof/>
             <w:lang w:val="en-US" w:eastAsia="en-US"/>
           </w:rPr>
-          <w:t>3.2.2.7. WritingSystem(Term)</w:t>
+          <w:t xml:space="preserve"> Source</w:t>
+        </w:r>
+        <w:r>
+          <w:rPr>
+            <w:rStyle w:val="af4"/>
+            <w:rFonts w:eastAsiaTheme="majorEastAsia"/>
+            <w:noProof/>
+            <w:lang w:eastAsia="en-US"/>
+          </w:rPr>
+          <w:t>(</w:t>
+        </w:r>
+        <w:r>
+          <w:rPr>
+            <w:rStyle w:val="af4"/>
+            <w:rFonts w:eastAsiaTheme="majorEastAsia"/>
+            <w:noProof/>
+            <w:lang w:val="en-US" w:eastAsia="en-US"/>
+          </w:rPr>
+          <w:t>Term</w:t>
+        </w:r>
+        <w:r>
+          <w:rPr>
+            <w:rStyle w:val="af4"/>
+            <w:rFonts w:eastAsiaTheme="majorEastAsia"/>
+            <w:noProof/>
+            <w:lang w:eastAsia="en-US"/>
+          </w:rPr>
+          <w:t>)</w:t>
         </w:r>
         <w:r>
           <w:rPr>
@@ -2376,7 +2450,7 @@
             <w:noProof/>
             <w:webHidden/>
           </w:rPr>
-          <w:instrText xml:space="preserve"> PAGEREF _Toc369605965 \h </w:instrText>
+          <w:instrText xml:space="preserve"> PAGEREF _Toc369605966 \h </w:instrText>
         </w:r>
         <w:r>
           <w:rPr>
@@ -2409,57 +2483,31 @@
     </w:p>
     <w:p>
       <w:pPr>
-        <w:pStyle w:val="41"/>
+        <w:pStyle w:val="20"/>
         <w:rPr>
           <w:rFonts w:eastAsiaTheme="minorEastAsia" w:cstheme="minorBidi"/>
           <w:noProof/>
-        </w:rPr>
-      </w:pPr>
-      <w:hyperlink w:anchor="_Toc369605966" w:history="1">
+          <w:szCs w:val="22"/>
+        </w:rPr>
+      </w:pPr>
+      <w:hyperlink w:anchor="_Toc369605967" w:history="1">
         <w:r>
           <w:rPr>
             <w:rStyle w:val="af4"/>
             <w:rFonts w:eastAsiaTheme="majorEastAsia"/>
             <w:noProof/>
-            <w:lang w:eastAsia="en-US"/>
-          </w:rPr>
-          <w:t>3.2.2.8.</w:t>
+            <w:lang w:val="en-US" w:eastAsia="en-US"/>
+          </w:rPr>
+          <w:t>3.3.</w:t>
         </w:r>
         <w:r>
           <w:rPr>
             <w:rStyle w:val="af4"/>
             <w:rFonts w:eastAsiaTheme="majorEastAsia"/>
             <w:noProof/>
-            <w:lang w:val="en-US" w:eastAsia="en-US"/>
-          </w:rPr>
-          <w:t xml:space="preserve"> Source</w:t>
-        </w:r>
-        <w:r>
-          <w:rPr>
-            <w:rStyle w:val="af4"/>
-            <w:rFonts w:eastAsiaTheme="majorEastAsia"/>
-            <w:noProof/>
             <w:lang w:eastAsia="en-US"/>
           </w:rPr>
-          <w:t>(</w:t>
-        </w:r>
-        <w:r>
-          <w:rPr>
-            <w:rStyle w:val="af4"/>
-            <w:rFonts w:eastAsiaTheme="majorEastAsia"/>
-            <w:noProof/>
-            <w:lang w:val="en-US" w:eastAsia="en-US"/>
-          </w:rPr>
-          <w:t>Term</w:t>
-        </w:r>
-        <w:r>
-          <w:rPr>
-            <w:rStyle w:val="af4"/>
-            <w:rFonts w:eastAsiaTheme="majorEastAsia"/>
-            <w:noProof/>
-            <w:lang w:eastAsia="en-US"/>
-          </w:rPr>
-          <w:t>)</w:t>
+          <w:t xml:space="preserve"> Классы, учитывающие язык</w:t>
         </w:r>
         <w:r>
           <w:rPr>
@@ -2480,7 +2528,7 @@
             <w:noProof/>
             <w:webHidden/>
           </w:rPr>
-          <w:instrText xml:space="preserve"> PAGEREF _Toc369605966 \h </w:instrText>
+          <w:instrText xml:space="preserve"> PAGEREF _Toc369605967 \h </w:instrText>
         </w:r>
         <w:r>
           <w:rPr>
@@ -2513,14 +2561,13 @@
     </w:p>
     <w:p>
       <w:pPr>
-        <w:pStyle w:val="20"/>
+        <w:pStyle w:val="30"/>
         <w:rPr>
           <w:rFonts w:eastAsiaTheme="minorEastAsia" w:cstheme="minorBidi"/>
           <w:noProof/>
-          <w:szCs w:val="22"/>
-        </w:rPr>
-      </w:pPr>
-      <w:hyperlink w:anchor="_Toc369605967" w:history="1">
+        </w:rPr>
+      </w:pPr>
+      <w:hyperlink w:anchor="_Toc369605968" w:history="1">
         <w:r>
           <w:rPr>
             <w:rStyle w:val="af4"/>
@@ -2528,7 +2575,7 @@
             <w:noProof/>
             <w:lang w:val="en-US" w:eastAsia="en-US"/>
           </w:rPr>
-          <w:t>3.3.</w:t>
+          <w:t>3.3.1.</w:t>
         </w:r>
         <w:r>
           <w:rPr>
@@ -2537,7 +2584,7 @@
             <w:noProof/>
             <w:lang w:eastAsia="en-US"/>
           </w:rPr>
-          <w:t xml:space="preserve"> Классы, учитывающие язык</w:t>
+          <w:t xml:space="preserve"> Абстрактные классы</w:t>
         </w:r>
         <w:r>
           <w:rPr>
@@ -2558,7 +2605,7 @@
             <w:noProof/>
             <w:webHidden/>
           </w:rPr>
-          <w:instrText xml:space="preserve"> PAGEREF _Toc369605967 \h </w:instrText>
+          <w:instrText xml:space="preserve"> PAGEREF _Toc369605968 \h </w:instrText>
         </w:r>
         <w:r>
           <w:rPr>
@@ -2591,30 +2638,20 @@
     </w:p>
     <w:p>
       <w:pPr>
-        <w:pStyle w:val="30"/>
+        <w:pStyle w:val="41"/>
         <w:rPr>
           <w:rFonts w:eastAsiaTheme="minorEastAsia" w:cstheme="minorBidi"/>
           <w:noProof/>
         </w:rPr>
       </w:pPr>
-      <w:hyperlink w:anchor="_Toc369605968" w:history="1">
+      <w:hyperlink w:anchor="_Toc369605969" w:history="1">
         <w:r>
           <w:rPr>
             <w:rStyle w:val="af4"/>
-            <w:rFonts w:eastAsiaTheme="majorEastAsia"/>
             <w:noProof/>
             <w:lang w:val="en-US" w:eastAsia="en-US"/>
           </w:rPr>
-          <w:t>3.3.1.</w:t>
-        </w:r>
-        <w:r>
-          <w:rPr>
-            <w:rStyle w:val="af4"/>
-            <w:rFonts w:eastAsiaTheme="majorEastAsia"/>
-            <w:noProof/>
-            <w:lang w:eastAsia="en-US"/>
-          </w:rPr>
-          <w:t xml:space="preserve"> Абстрактные классы</w:t>
+          <w:t>3.3.1.1. LanguageEntity</w:t>
         </w:r>
         <w:r>
           <w:rPr>
@@ -2635,7 +2672,7 @@
             <w:noProof/>
             <w:webHidden/>
           </w:rPr>
-          <w:instrText xml:space="preserve"> PAGEREF _Toc369605968 \h </w:instrText>
+          <w:instrText xml:space="preserve"> PAGEREF _Toc369605969 \h </w:instrText>
         </w:r>
         <w:r>
           <w:rPr>
@@ -2674,14 +2711,23 @@
           <w:noProof/>
         </w:rPr>
       </w:pPr>
-      <w:hyperlink w:anchor="_Toc369605969" w:history="1">
+      <w:hyperlink w:anchor="_Toc369605970" w:history="1">
         <w:r>
           <w:rPr>
             <w:rStyle w:val="af4"/>
+            <w:rFonts w:eastAsiaTheme="minorHAnsi"/>
             <w:noProof/>
             <w:lang w:val="en-US" w:eastAsia="en-US"/>
           </w:rPr>
-          <w:t>3.3.1.1. LanguageEntity</w:t>
+          <w:t>3.3.1.2. WordFormBase(</w:t>
+        </w:r>
+        <w:r>
+          <w:rPr>
+            <w:rStyle w:val="af4"/>
+            <w:noProof/>
+            <w:lang w:val="en-US" w:eastAsia="en-US"/>
+          </w:rPr>
+          <w:t>LanguageEntity)</w:t>
         </w:r>
         <w:r>
           <w:rPr>
@@ -2702,7 +2748,7 @@
             <w:noProof/>
             <w:webHidden/>
           </w:rPr>
-          <w:instrText xml:space="preserve"> PAGEREF _Toc369605969 \h </w:instrText>
+          <w:instrText xml:space="preserve"> PAGEREF _Toc369605970 \h </w:instrText>
         </w:r>
         <w:r>
           <w:rPr>
@@ -2741,23 +2787,22 @@
           <w:noProof/>
         </w:rPr>
       </w:pPr>
-      <w:hyperlink w:anchor="_Toc369605970" w:history="1">
+      <w:hyperlink w:anchor="_Toc369605971" w:history="1">
         <w:r>
           <w:rPr>
             <w:rStyle w:val="af4"/>
-            <w:rFonts w:eastAsiaTheme="minorHAnsi"/>
+            <w:noProof/>
+            <w:lang w:eastAsia="en-US"/>
+          </w:rPr>
+          <w:t>3.3.1.3.</w:t>
+        </w:r>
+        <w:r>
+          <w:rPr>
+            <w:rStyle w:val="af4"/>
             <w:noProof/>
             <w:lang w:val="en-US" w:eastAsia="en-US"/>
           </w:rPr>
-          <w:t>3.3.1.2. WordFormBase(</w:t>
-        </w:r>
-        <w:r>
-          <w:rPr>
-            <w:rStyle w:val="af4"/>
-            <w:noProof/>
-            <w:lang w:val="en-US" w:eastAsia="en-US"/>
-          </w:rPr>
-          <w:t>LanguageEntity)</w:t>
+          <w:t xml:space="preserve"> WordFormOrder</w:t>
         </w:r>
         <w:r>
           <w:rPr>
@@ -2778,7 +2823,7 @@
             <w:noProof/>
             <w:webHidden/>
           </w:rPr>
-          <w:instrText xml:space="preserve"> PAGEREF _Toc369605970 \h </w:instrText>
+          <w:instrText xml:space="preserve"> PAGEREF _Toc369605971 \h </w:instrText>
         </w:r>
         <w:r>
           <w:rPr>
@@ -2798,7 +2843,7 @@
             <w:noProof/>
             <w:webHidden/>
           </w:rPr>
-          <w:t>6</w:t>
+          <w:t>7</w:t>
         </w:r>
         <w:r>
           <w:rPr>
@@ -2817,22 +2862,31 @@
           <w:noProof/>
         </w:rPr>
       </w:pPr>
-      <w:hyperlink w:anchor="_Toc369605971" w:history="1">
+      <w:hyperlink w:anchor="_Toc369605972" w:history="1">
         <w:r>
           <w:rPr>
             <w:rStyle w:val="af4"/>
             <w:noProof/>
-            <w:lang w:eastAsia="en-US"/>
-          </w:rPr>
-          <w:t>3.3.1.3.</w:t>
+            <w:lang w:val="en-US" w:eastAsia="en-US"/>
+          </w:rPr>
+          <w:t>3.3.1.4.</w:t>
         </w:r>
         <w:r>
           <w:rPr>
             <w:rStyle w:val="af4"/>
+            <w:rFonts w:eastAsiaTheme="minorHAnsi"/>
             <w:noProof/>
             <w:lang w:val="en-US" w:eastAsia="en-US"/>
           </w:rPr>
-          <w:t xml:space="preserve"> WordFormOrder</w:t>
+          <w:t xml:space="preserve"> LexemeBase(</w:t>
+        </w:r>
+        <w:r>
+          <w:rPr>
+            <w:rStyle w:val="af4"/>
+            <w:noProof/>
+            <w:lang w:val="en-US" w:eastAsia="en-US"/>
+          </w:rPr>
+          <w:t>LanguageEntity)</w:t>
         </w:r>
         <w:r>
           <w:rPr>
@@ -2853,7 +2907,7 @@
             <w:noProof/>
             <w:webHidden/>
           </w:rPr>
-          <w:instrText xml:space="preserve"> PAGEREF _Toc369605971 \h </w:instrText>
+          <w:instrText xml:space="preserve"> PAGEREF _Toc369605972 \h </w:instrText>
         </w:r>
         <w:r>
           <w:rPr>
@@ -2892,14 +2946,14 @@
           <w:noProof/>
         </w:rPr>
       </w:pPr>
-      <w:hyperlink w:anchor="_Toc369605972" w:history="1">
+      <w:hyperlink w:anchor="_Toc369605973" w:history="1">
         <w:r>
           <w:rPr>
             <w:rStyle w:val="af4"/>
             <w:noProof/>
             <w:lang w:val="en-US" w:eastAsia="en-US"/>
           </w:rPr>
-          <w:t>3.3.1.4.</w:t>
+          <w:t>3.3.1.5.</w:t>
         </w:r>
         <w:r>
           <w:rPr>
@@ -2908,15 +2962,7 @@
             <w:noProof/>
             <w:lang w:val="en-US" w:eastAsia="en-US"/>
           </w:rPr>
-          <w:t xml:space="preserve"> LexemeBase(</w:t>
-        </w:r>
-        <w:r>
-          <w:rPr>
-            <w:rStyle w:val="af4"/>
-            <w:noProof/>
-            <w:lang w:val="en-US" w:eastAsia="en-US"/>
-          </w:rPr>
-          <w:t>LanguageEntity)</w:t>
+          <w:t xml:space="preserve"> TranslationBase</w:t>
         </w:r>
         <w:r>
           <w:rPr>
@@ -2937,7 +2983,7 @@
             <w:noProof/>
             <w:webHidden/>
           </w:rPr>
-          <w:instrText xml:space="preserve"> PAGEREF _Toc369605972 \h </w:instrText>
+          <w:instrText xml:space="preserve"> PAGEREF _Toc369605973 \h </w:instrText>
         </w:r>
         <w:r>
           <w:rPr>
@@ -2970,29 +3016,28 @@
     </w:p>
     <w:p>
       <w:pPr>
-        <w:pStyle w:val="41"/>
+        <w:pStyle w:val="30"/>
         <w:rPr>
           <w:rFonts w:eastAsiaTheme="minorEastAsia" w:cstheme="minorBidi"/>
           <w:noProof/>
         </w:rPr>
       </w:pPr>
-      <w:hyperlink w:anchor="_Toc369605973" w:history="1">
+      <w:hyperlink w:anchor="_Toc369605974" w:history="1">
         <w:r>
           <w:rPr>
             <w:rStyle w:val="af4"/>
             <w:noProof/>
             <w:lang w:val="en-US" w:eastAsia="en-US"/>
           </w:rPr>
-          <w:t>3.3.1.5.</w:t>
+          <w:t>3.3.2.</w:t>
         </w:r>
         <w:r>
           <w:rPr>
             <w:rStyle w:val="af4"/>
-            <w:rFonts w:eastAsiaTheme="minorHAnsi"/>
-            <w:noProof/>
-            <w:lang w:val="en-US" w:eastAsia="en-US"/>
-          </w:rPr>
-          <w:t xml:space="preserve"> TranslationBase</w:t>
+            <w:noProof/>
+            <w:lang w:eastAsia="en-US"/>
+          </w:rPr>
+          <w:t xml:space="preserve"> Классы модели</w:t>
         </w:r>
         <w:r>
           <w:rPr>
@@ -3013,7 +3058,7 @@
             <w:noProof/>
             <w:webHidden/>
           </w:rPr>
-          <w:instrText xml:space="preserve"> PAGEREF _Toc369605973 \h </w:instrText>
+          <w:instrText xml:space="preserve"> PAGEREF _Toc369605974 \h </w:instrText>
         </w:r>
         <w:r>
           <w:rPr>
@@ -3046,28 +3091,46 @@
     </w:p>
     <w:p>
       <w:pPr>
-        <w:pStyle w:val="30"/>
+        <w:pStyle w:val="41"/>
         <w:rPr>
           <w:rFonts w:eastAsiaTheme="minorEastAsia" w:cstheme="minorBidi"/>
           <w:noProof/>
         </w:rPr>
       </w:pPr>
-      <w:hyperlink w:anchor="_Toc369605974" w:history="1">
+      <w:hyperlink w:anchor="_Toc369605975" w:history="1">
         <w:r>
           <w:rPr>
             <w:rStyle w:val="af4"/>
+            <w:rFonts w:eastAsiaTheme="minorHAnsi"/>
             <w:noProof/>
             <w:lang w:val="en-US" w:eastAsia="en-US"/>
           </w:rPr>
-          <w:t>3.3.2.</w:t>
+          <w:t>3.3.2.1.</w:t>
         </w:r>
         <w:r>
           <w:rPr>
             <w:rStyle w:val="af4"/>
             <w:noProof/>
-            <w:lang w:eastAsia="en-US"/>
-          </w:rPr>
-          <w:t xml:space="preserve"> Классы модели</w:t>
+            <w:lang w:val="en-US"/>
+          </w:rPr>
+          <w:t xml:space="preserve"> TranslatedTerm</w:t>
+        </w:r>
+        <w:r>
+          <w:rPr>
+            <w:rStyle w:val="af4"/>
+            <w:rFonts w:eastAsiaTheme="minorHAnsi"/>
+            <w:noProof/>
+            <w:lang w:val="en-US" w:eastAsia="en-US"/>
+          </w:rPr>
+          <w:t>(</w:t>
+        </w:r>
+        <w:r>
+          <w:rPr>
+            <w:rStyle w:val="af4"/>
+            <w:noProof/>
+            <w:lang w:val="en-US" w:eastAsia="en-US"/>
+          </w:rPr>
+          <w:t>LanguageEntity)</w:t>
         </w:r>
         <w:r>
           <w:rPr>
@@ -3088,7 +3151,7 @@
             <w:noProof/>
             <w:webHidden/>
           </w:rPr>
-          <w:instrText xml:space="preserve"> PAGEREF _Toc369605974 \h </w:instrText>
+          <w:instrText xml:space="preserve"> PAGEREF _Toc369605975 \h </w:instrText>
         </w:r>
         <w:r>
           <w:rPr>
@@ -3127,7 +3190,15 @@
           <w:noProof/>
         </w:rPr>
       </w:pPr>
-      <w:hyperlink w:anchor="_Toc369605975" w:history="1">
+      <w:hyperlink w:anchor="_Toc369605976" w:history="1">
+        <w:r>
+          <w:rPr>
+            <w:rStyle w:val="af4"/>
+            <w:noProof/>
+            <w:lang w:val="en-US" w:eastAsia="en-US"/>
+          </w:rPr>
+          <w:t>3.3.2.2.</w:t>
+        </w:r>
         <w:r>
           <w:rPr>
             <w:rStyle w:val="af4"/>
@@ -3135,32 +3206,15 @@
             <w:noProof/>
             <w:lang w:val="en-US" w:eastAsia="en-US"/>
           </w:rPr>
-          <w:t>3.3.2.1.</w:t>
+          <w:t xml:space="preserve"> Lexeme(</w:t>
         </w:r>
         <w:r>
           <w:rPr>
             <w:rStyle w:val="af4"/>
             <w:noProof/>
-            <w:lang w:val="en-US"/>
-          </w:rPr>
-          <w:t xml:space="preserve"> TranslatedTerm</w:t>
-        </w:r>
-        <w:r>
-          <w:rPr>
-            <w:rStyle w:val="af4"/>
-            <w:rFonts w:eastAsiaTheme="minorHAnsi"/>
-            <w:noProof/>
             <w:lang w:val="en-US" w:eastAsia="en-US"/>
           </w:rPr>
-          <w:t>(</w:t>
-        </w:r>
-        <w:r>
-          <w:rPr>
-            <w:rStyle w:val="af4"/>
-            <w:noProof/>
-            <w:lang w:val="en-US" w:eastAsia="en-US"/>
-          </w:rPr>
-          <w:t>LanguageEntity)</w:t>
+          <w:t>LexemeBase)</w:t>
         </w:r>
         <w:r>
           <w:rPr>
@@ -3181,7 +3235,7 @@
             <w:noProof/>
             <w:webHidden/>
           </w:rPr>
-          <w:instrText xml:space="preserve"> PAGEREF _Toc369605975 \h </w:instrText>
+          <w:instrText xml:space="preserve"> PAGEREF _Toc369605976 \h </w:instrText>
         </w:r>
         <w:r>
           <w:rPr>
@@ -3220,15 +3274,7 @@
           <w:noProof/>
         </w:rPr>
       </w:pPr>
-      <w:hyperlink w:anchor="_Toc369605976" w:history="1">
-        <w:r>
-          <w:rPr>
-            <w:rStyle w:val="af4"/>
-            <w:noProof/>
-            <w:lang w:val="en-US" w:eastAsia="en-US"/>
-          </w:rPr>
-          <w:t>3.3.2.2.</w:t>
-        </w:r>
+      <w:hyperlink w:anchor="_Toc369605977" w:history="1">
         <w:r>
           <w:rPr>
             <w:rStyle w:val="af4"/>
@@ -3236,15 +3282,34 @@
             <w:noProof/>
             <w:lang w:val="en-US" w:eastAsia="en-US"/>
           </w:rPr>
-          <w:t xml:space="preserve"> Lexeme(</w:t>
+          <w:t>3.3.2.3. Translation</w:t>
         </w:r>
         <w:r>
           <w:rPr>
             <w:rStyle w:val="af4"/>
+            <w:rFonts w:eastAsiaTheme="minorHAnsi"/>
+            <w:noProof/>
+            <w:lang w:eastAsia="en-US"/>
+          </w:rPr>
+          <w:t>(</w:t>
+        </w:r>
+        <w:r>
+          <w:rPr>
+            <w:rStyle w:val="af4"/>
+            <w:rFonts w:eastAsiaTheme="minorHAnsi"/>
             <w:noProof/>
             <w:lang w:val="en-US" w:eastAsia="en-US"/>
           </w:rPr>
-          <w:t>LexemeBase)</w:t>
+          <w:t>TranslationBase</w:t>
+        </w:r>
+        <w:r>
+          <w:rPr>
+            <w:rStyle w:val="af4"/>
+            <w:rFonts w:eastAsiaTheme="minorHAnsi"/>
+            <w:noProof/>
+            <w:lang w:eastAsia="en-US"/>
+          </w:rPr>
+          <w:t>)</w:t>
         </w:r>
         <w:r>
           <w:rPr>
@@ -3265,7 +3330,7 @@
             <w:noProof/>
             <w:webHidden/>
           </w:rPr>
-          <w:instrText xml:space="preserve"> PAGEREF _Toc369605976 \h </w:instrText>
+          <w:instrText xml:space="preserve"> PAGEREF _Toc369605977 \h </w:instrText>
         </w:r>
         <w:r>
           <w:rPr>
@@ -3304,7 +3369,7 @@
           <w:noProof/>
         </w:rPr>
       </w:pPr>
-      <w:hyperlink w:anchor="_Toc369605977" w:history="1">
+      <w:hyperlink w:anchor="_Toc369605978" w:history="1">
         <w:r>
           <w:rPr>
             <w:rStyle w:val="af4"/>
@@ -3312,34 +3377,7 @@
             <w:noProof/>
             <w:lang w:val="en-US" w:eastAsia="en-US"/>
           </w:rPr>
-          <w:t>3.3.2.3. Translation</w:t>
-        </w:r>
-        <w:r>
-          <w:rPr>
-            <w:rStyle w:val="af4"/>
-            <w:rFonts w:eastAsiaTheme="minorHAnsi"/>
-            <w:noProof/>
-            <w:lang w:eastAsia="en-US"/>
-          </w:rPr>
-          <w:t>(</w:t>
-        </w:r>
-        <w:r>
-          <w:rPr>
-            <w:rStyle w:val="af4"/>
-            <w:rFonts w:eastAsiaTheme="minorHAnsi"/>
-            <w:noProof/>
-            <w:lang w:val="en-US" w:eastAsia="en-US"/>
-          </w:rPr>
-          <w:t>TranslationBase</w:t>
-        </w:r>
-        <w:r>
-          <w:rPr>
-            <w:rStyle w:val="af4"/>
-            <w:rFonts w:eastAsiaTheme="minorHAnsi"/>
-            <w:noProof/>
-            <w:lang w:eastAsia="en-US"/>
-          </w:rPr>
-          <w:t>)</w:t>
+          <w:t>3.3.2.4. TranslationDeleted</w:t>
         </w:r>
         <w:r>
           <w:rPr>
@@ -3360,7 +3398,7 @@
             <w:noProof/>
             <w:webHidden/>
           </w:rPr>
-          <w:instrText xml:space="preserve"> PAGEREF _Toc369605977 \h </w:instrText>
+          <w:instrText xml:space="preserve"> PAGEREF _Toc369605978 \h </w:instrText>
         </w:r>
         <w:r>
           <w:rPr>
@@ -3399,7 +3437,7 @@
           <w:noProof/>
         </w:rPr>
       </w:pPr>
-      <w:hyperlink w:anchor="_Toc369605978" w:history="1">
+      <w:hyperlink w:anchor="_Toc369605979" w:history="1">
         <w:r>
           <w:rPr>
             <w:rStyle w:val="af4"/>
@@ -3407,7 +3445,7 @@
             <w:noProof/>
             <w:lang w:val="en-US" w:eastAsia="en-US"/>
           </w:rPr>
-          <w:t>3.3.2.4. TranslationDeleted</w:t>
+          <w:t>3.3.2.5. WordForm(WordFormBase)</w:t>
         </w:r>
         <w:r>
           <w:rPr>
@@ -3428,7 +3466,7 @@
             <w:noProof/>
             <w:webHidden/>
           </w:rPr>
-          <w:instrText xml:space="preserve"> PAGEREF _Toc369605978 \h </w:instrText>
+          <w:instrText xml:space="preserve"> PAGEREF _Toc369605979 \h </w:instrText>
         </w:r>
         <w:r>
           <w:rPr>
@@ -3467,7 +3505,7 @@
           <w:noProof/>
         </w:rPr>
       </w:pPr>
-      <w:hyperlink w:anchor="_Toc369605979" w:history="1">
+      <w:hyperlink w:anchor="_Toc369605980" w:history="1">
         <w:r>
           <w:rPr>
             <w:rStyle w:val="af4"/>
@@ -3475,7 +3513,7 @@
             <w:noProof/>
             <w:lang w:val="en-US" w:eastAsia="en-US"/>
           </w:rPr>
-          <w:t>3.3.2.5. WordForm(WordFormBase)</w:t>
+          <w:t>3.3.2.6. WordFormPrevious(WordFormBase)</w:t>
         </w:r>
         <w:r>
           <w:rPr>
@@ -3496,7 +3534,7 @@
             <w:noProof/>
             <w:webHidden/>
           </w:rPr>
-          <w:instrText xml:space="preserve"> PAGEREF _Toc369605979 \h </w:instrText>
+          <w:instrText xml:space="preserve"> PAGEREF _Toc369605980 \h </w:instrText>
         </w:r>
         <w:r>
           <w:rPr>
@@ -3516,7 +3554,7 @@
             <w:noProof/>
             <w:webHidden/>
           </w:rPr>
-          <w:t>7</w:t>
+          <w:t>8</w:t>
         </w:r>
         <w:r>
           <w:rPr>
@@ -3535,7 +3573,7 @@
           <w:noProof/>
         </w:rPr>
       </w:pPr>
-      <w:hyperlink w:anchor="_Toc369605980" w:history="1">
+      <w:hyperlink w:anchor="_Toc369605981" w:history="1">
         <w:r>
           <w:rPr>
             <w:rStyle w:val="af4"/>
@@ -3543,7 +3581,7 @@
             <w:noProof/>
             <w:lang w:val="en-US" w:eastAsia="en-US"/>
           </w:rPr>
-          <w:t>3.3.2.6. WordFormPrevious(WordFormBase)</w:t>
+          <w:t>3.3.2.7. WordFormDeleted</w:t>
         </w:r>
         <w:r>
           <w:rPr>
@@ -3564,7 +3602,7 @@
             <w:noProof/>
             <w:webHidden/>
           </w:rPr>
-          <w:instrText xml:space="preserve"> PAGEREF _Toc369605980 \h </w:instrText>
+          <w:instrText xml:space="preserve"> PAGEREF _Toc369605981 \h </w:instrText>
         </w:r>
         <w:r>
           <w:rPr>
@@ -3597,285 +3635,217 @@
     </w:p>
     <w:p>
       <w:pPr>
-        <w:pStyle w:val="41"/>
-        <w:rPr>
-          <w:rFonts w:eastAsiaTheme="minorEastAsia" w:cstheme="minorBidi"/>
-          <w:noProof/>
-        </w:rPr>
-      </w:pPr>
-      <w:hyperlink w:anchor="_Toc369605981" w:history="1">
-        <w:r>
-          <w:rPr>
-            <w:rStyle w:val="af4"/>
-            <w:rFonts w:eastAsiaTheme="minorHAnsi"/>
-            <w:noProof/>
-            <w:lang w:val="en-US" w:eastAsia="en-US"/>
-          </w:rPr>
-          <w:t>3.3.2.7. WordFormDeleted</w:t>
-        </w:r>
-        <w:r>
-          <w:rPr>
-            <w:noProof/>
-            <w:webHidden/>
-          </w:rPr>
-          <w:tab/>
-        </w:r>
-        <w:r>
-          <w:rPr>
-            <w:noProof/>
-            <w:webHidden/>
-          </w:rPr>
-          <w:fldChar w:fldCharType="begin"/>
-        </w:r>
-        <w:r>
-          <w:rPr>
-            <w:noProof/>
-            <w:webHidden/>
-          </w:rPr>
-          <w:instrText xml:space="preserve"> PAGEREF _Toc369605981 \h </w:instrText>
-        </w:r>
-        <w:r>
-          <w:rPr>
-            <w:noProof/>
-            <w:webHidden/>
-          </w:rPr>
-        </w:r>
-        <w:r>
-          <w:rPr>
-            <w:noProof/>
-            <w:webHidden/>
-          </w:rPr>
-          <w:fldChar w:fldCharType="separate"/>
-        </w:r>
-        <w:r>
-          <w:rPr>
-            <w:noProof/>
-            <w:webHidden/>
-          </w:rPr>
-          <w:t>8</w:t>
-        </w:r>
-        <w:r>
-          <w:rPr>
-            <w:noProof/>
-            <w:webHidden/>
-          </w:rPr>
-          <w:fldChar w:fldCharType="end"/>
-        </w:r>
-      </w:hyperlink>
+        <w:pStyle w:val="8"/>
+        <w:rPr>
+          <w:lang w:val="en-US"/>
+        </w:rPr>
+      </w:pPr>
+      <w:r>
+        <w:rPr>
+          <w:sz w:val="24"/>
+          <w:szCs w:val="20"/>
+        </w:rPr>
+        <w:fldChar w:fldCharType="end"/>
+      </w:r>
     </w:p>
     <w:p>
       <w:pPr>
-        <w:pStyle w:val="8"/>
+        <w:pStyle w:val="1"/>
         <w:rPr>
           <w:lang w:val="en-US"/>
         </w:rPr>
       </w:pPr>
       <w:r>
-        <w:rPr>
-          <w:sz w:val="24"/>
-          <w:szCs w:val="20"/>
-        </w:rPr>
-        <w:fldChar w:fldCharType="end"/>
-      </w:r>
+        <w:br w:type="page"/>
+      </w:r>
+      <w:bookmarkStart w:id="1" w:name="_Toc356245941"/>
+      <w:bookmarkStart w:id="2" w:name="_Toc369605945"/>
+      <w:r>
+        <w:lastRenderedPageBreak/>
+        <w:t>Договоренности</w:t>
+      </w:r>
+      <w:bookmarkEnd w:id="1"/>
+      <w:bookmarkEnd w:id="2"/>
     </w:p>
     <w:p>
       <w:pPr>
-        <w:pStyle w:val="1"/>
-        <w:rPr>
-          <w:lang w:val="en-US"/>
-        </w:rPr>
-      </w:pPr>
-      <w:r>
-        <w:br w:type="page"/>
-      </w:r>
-      <w:bookmarkStart w:id="0" w:name="_Toc356245941"/>
-      <w:bookmarkStart w:id="1" w:name="_Toc369605945"/>
-      <w:r>
-        <w:lastRenderedPageBreak/>
-        <w:t>Договоренности</w:t>
-      </w:r>
-      <w:bookmarkEnd w:id="0"/>
-      <w:bookmarkEnd w:id="1"/>
+        <w:rPr>
+          <w:rFonts w:eastAsiaTheme="minorHAnsi"/>
+          <w:lang w:eastAsia="en-US"/>
+        </w:rPr>
+      </w:pPr>
+      <w:r>
+        <w:rPr>
+          <w:rFonts w:eastAsiaTheme="minorHAnsi"/>
+          <w:lang w:eastAsia="en-US"/>
+        </w:rPr>
+        <w:t>Во всех случаях, когда нужно определить неопределенный явным образом порядок следования языков, следует использовать алфавитный порядок. Например</w:t>
+      </w:r>
+      <w:r>
+        <w:rPr>
+          <w:rFonts w:eastAsiaTheme="minorHAnsi"/>
+          <w:lang w:eastAsia="en-US"/>
+        </w:rPr>
+        <w:t xml:space="preserve">, </w:t>
+      </w:r>
+      <w:r>
+        <w:rPr>
+          <w:rFonts w:eastAsiaTheme="minorHAnsi"/>
+          <w:lang w:val="en-US" w:eastAsia="en-US"/>
+        </w:rPr>
+        <w:t>Lang</w:t>
+      </w:r>
+      <w:r>
+        <w:rPr>
+          <w:rFonts w:eastAsiaTheme="minorHAnsi"/>
+          <w:lang w:eastAsia="en-US"/>
+        </w:rPr>
+        <w:t>1=</w:t>
+      </w:r>
+      <w:proofErr w:type="spellStart"/>
+      <w:r>
+        <w:rPr>
+          <w:rFonts w:eastAsiaTheme="minorHAnsi"/>
+          <w:lang w:val="en-US" w:eastAsia="en-US"/>
+        </w:rPr>
+        <w:t>Izh</w:t>
+      </w:r>
+      <w:proofErr w:type="spellEnd"/>
+      <w:r>
+        <w:rPr>
+          <w:rFonts w:eastAsiaTheme="minorHAnsi"/>
+          <w:lang w:eastAsia="en-US"/>
+        </w:rPr>
+        <w:t xml:space="preserve">, </w:t>
+      </w:r>
+      <w:r>
+        <w:rPr>
+          <w:rFonts w:eastAsiaTheme="minorHAnsi"/>
+          <w:lang w:val="en-US" w:eastAsia="en-US"/>
+        </w:rPr>
+        <w:t>Lang</w:t>
+      </w:r>
+      <w:r>
+        <w:rPr>
+          <w:rFonts w:eastAsiaTheme="minorHAnsi"/>
+          <w:lang w:eastAsia="en-US"/>
+        </w:rPr>
+        <w:t>2=</w:t>
+      </w:r>
+      <w:proofErr w:type="spellStart"/>
+      <w:r>
+        <w:rPr>
+          <w:rFonts w:eastAsiaTheme="minorHAnsi"/>
+          <w:lang w:val="en-US" w:eastAsia="en-US"/>
+        </w:rPr>
+        <w:t>Rus</w:t>
+      </w:r>
+      <w:proofErr w:type="spellEnd"/>
+      <w:r>
+        <w:rPr>
+          <w:rFonts w:eastAsiaTheme="minorHAnsi"/>
+          <w:lang w:eastAsia="en-US"/>
+        </w:rPr>
+        <w:t xml:space="preserve">, </w:t>
+      </w:r>
+      <w:r>
+        <w:rPr>
+          <w:rFonts w:eastAsiaTheme="minorHAnsi"/>
+          <w:lang w:eastAsia="en-US"/>
+        </w:rPr>
+        <w:t>но</w:t>
+      </w:r>
+      <w:r>
+        <w:rPr>
+          <w:rFonts w:eastAsiaTheme="minorHAnsi"/>
+          <w:lang w:eastAsia="en-US"/>
+        </w:rPr>
+        <w:t xml:space="preserve"> </w:t>
+      </w:r>
+      <w:r>
+        <w:rPr>
+          <w:rFonts w:eastAsiaTheme="minorHAnsi"/>
+          <w:lang w:eastAsia="en-US"/>
+        </w:rPr>
+        <w:t>не</w:t>
+      </w:r>
+      <w:r>
+        <w:rPr>
+          <w:rFonts w:eastAsiaTheme="minorHAnsi"/>
+          <w:lang w:eastAsia="en-US"/>
+        </w:rPr>
+        <w:t xml:space="preserve"> </w:t>
+      </w:r>
+      <w:r>
+        <w:rPr>
+          <w:rFonts w:eastAsiaTheme="minorHAnsi"/>
+          <w:lang w:val="en-US" w:eastAsia="en-US"/>
+        </w:rPr>
+        <w:t>Lang</w:t>
+      </w:r>
+      <w:r>
+        <w:rPr>
+          <w:rFonts w:eastAsiaTheme="minorHAnsi"/>
+          <w:lang w:eastAsia="en-US"/>
+        </w:rPr>
+        <w:t>1=</w:t>
+      </w:r>
+      <w:proofErr w:type="spellStart"/>
+      <w:r>
+        <w:rPr>
+          <w:rFonts w:eastAsiaTheme="minorHAnsi"/>
+          <w:lang w:val="en-US" w:eastAsia="en-US"/>
+        </w:rPr>
+        <w:t>Rus</w:t>
+      </w:r>
+      <w:proofErr w:type="spellEnd"/>
+      <w:r>
+        <w:rPr>
+          <w:rFonts w:eastAsiaTheme="minorHAnsi"/>
+          <w:lang w:eastAsia="en-US"/>
+        </w:rPr>
+        <w:t xml:space="preserve">, </w:t>
+      </w:r>
+      <w:r>
+        <w:rPr>
+          <w:rFonts w:eastAsiaTheme="minorHAnsi"/>
+          <w:lang w:val="en-US" w:eastAsia="en-US"/>
+        </w:rPr>
+        <w:t>Lang</w:t>
+      </w:r>
+      <w:r>
+        <w:rPr>
+          <w:rFonts w:eastAsiaTheme="minorHAnsi"/>
+          <w:lang w:eastAsia="en-US"/>
+        </w:rPr>
+        <w:t>2=</w:t>
+      </w:r>
+      <w:proofErr w:type="spellStart"/>
+      <w:r>
+        <w:rPr>
+          <w:rFonts w:eastAsiaTheme="minorHAnsi"/>
+          <w:lang w:val="en-US" w:eastAsia="en-US"/>
+        </w:rPr>
+        <w:t>Izh</w:t>
+      </w:r>
+      <w:proofErr w:type="spellEnd"/>
+      <w:r>
+        <w:rPr>
+          <w:rFonts w:eastAsiaTheme="minorHAnsi"/>
+          <w:lang w:eastAsia="en-US"/>
+        </w:rPr>
+        <w:t>.</w:t>
+      </w:r>
     </w:p>
     <w:p>
       <w:pPr>
-        <w:rPr>
-          <w:rFonts w:eastAsiaTheme="minorHAnsi"/>
-          <w:lang w:eastAsia="en-US"/>
-        </w:rPr>
-      </w:pPr>
-      <w:r>
-        <w:rPr>
-          <w:rFonts w:eastAsiaTheme="minorHAnsi"/>
-          <w:lang w:eastAsia="en-US"/>
-        </w:rPr>
-        <w:t>Во всех случаях, когда нужно определить неопределенный явным образом порядок следования языков, следует использовать алфавитный порядок. Например</w:t>
-      </w:r>
-      <w:r>
-        <w:rPr>
-          <w:rFonts w:eastAsiaTheme="minorHAnsi"/>
-          <w:lang w:eastAsia="en-US"/>
-        </w:rPr>
-        <w:t xml:space="preserve">, </w:t>
-      </w:r>
-      <w:r>
-        <w:rPr>
-          <w:rFonts w:eastAsiaTheme="minorHAnsi"/>
-          <w:lang w:val="en-US" w:eastAsia="en-US"/>
-        </w:rPr>
-        <w:t>Lang</w:t>
-      </w:r>
-      <w:r>
-        <w:rPr>
-          <w:rFonts w:eastAsiaTheme="minorHAnsi"/>
-          <w:lang w:eastAsia="en-US"/>
-        </w:rPr>
-        <w:t>1=</w:t>
-      </w:r>
-      <w:proofErr w:type="spellStart"/>
-      <w:r>
-        <w:rPr>
-          <w:rFonts w:eastAsiaTheme="minorHAnsi"/>
-          <w:lang w:val="en-US" w:eastAsia="en-US"/>
-        </w:rPr>
-        <w:t>Izh</w:t>
-      </w:r>
-      <w:proofErr w:type="spellEnd"/>
-      <w:r>
-        <w:rPr>
-          <w:rFonts w:eastAsiaTheme="minorHAnsi"/>
-          <w:lang w:eastAsia="en-US"/>
-        </w:rPr>
-        <w:t xml:space="preserve">, </w:t>
-      </w:r>
-      <w:r>
-        <w:rPr>
-          <w:rFonts w:eastAsiaTheme="minorHAnsi"/>
-          <w:lang w:val="en-US" w:eastAsia="en-US"/>
-        </w:rPr>
-        <w:t>Lang</w:t>
-      </w:r>
-      <w:r>
-        <w:rPr>
-          <w:rFonts w:eastAsiaTheme="minorHAnsi"/>
-          <w:lang w:eastAsia="en-US"/>
-        </w:rPr>
-        <w:t>2=</w:t>
-      </w:r>
-      <w:proofErr w:type="spellStart"/>
-      <w:r>
-        <w:rPr>
-          <w:rFonts w:eastAsiaTheme="minorHAnsi"/>
-          <w:lang w:val="en-US" w:eastAsia="en-US"/>
-        </w:rPr>
-        <w:t>Rus</w:t>
-      </w:r>
-      <w:proofErr w:type="spellEnd"/>
-      <w:r>
-        <w:rPr>
-          <w:rFonts w:eastAsiaTheme="minorHAnsi"/>
-          <w:lang w:eastAsia="en-US"/>
-        </w:rPr>
-        <w:t xml:space="preserve">, </w:t>
-      </w:r>
-      <w:r>
-        <w:rPr>
-          <w:rFonts w:eastAsiaTheme="minorHAnsi"/>
-          <w:lang w:eastAsia="en-US"/>
-        </w:rPr>
-        <w:t>но</w:t>
-      </w:r>
-      <w:r>
-        <w:rPr>
-          <w:rFonts w:eastAsiaTheme="minorHAnsi"/>
-          <w:lang w:eastAsia="en-US"/>
-        </w:rPr>
-        <w:t xml:space="preserve"> </w:t>
-      </w:r>
-      <w:r>
-        <w:rPr>
-          <w:rFonts w:eastAsiaTheme="minorHAnsi"/>
-          <w:lang w:eastAsia="en-US"/>
-        </w:rPr>
-        <w:t>не</w:t>
-      </w:r>
-      <w:r>
-        <w:rPr>
-          <w:rFonts w:eastAsiaTheme="minorHAnsi"/>
-          <w:lang w:eastAsia="en-US"/>
-        </w:rPr>
-        <w:t xml:space="preserve"> </w:t>
-      </w:r>
-      <w:r>
-        <w:rPr>
-          <w:rFonts w:eastAsiaTheme="minorHAnsi"/>
-          <w:lang w:val="en-US" w:eastAsia="en-US"/>
-        </w:rPr>
-        <w:t>Lang</w:t>
-      </w:r>
-      <w:r>
-        <w:rPr>
-          <w:rFonts w:eastAsiaTheme="minorHAnsi"/>
-          <w:lang w:eastAsia="en-US"/>
-        </w:rPr>
-        <w:t>1=</w:t>
-      </w:r>
-      <w:proofErr w:type="spellStart"/>
-      <w:r>
-        <w:rPr>
-          <w:rFonts w:eastAsiaTheme="minorHAnsi"/>
-          <w:lang w:val="en-US" w:eastAsia="en-US"/>
-        </w:rPr>
-        <w:t>Rus</w:t>
-      </w:r>
-      <w:proofErr w:type="spellEnd"/>
-      <w:r>
-        <w:rPr>
-          <w:rFonts w:eastAsiaTheme="minorHAnsi"/>
-          <w:lang w:eastAsia="en-US"/>
-        </w:rPr>
-        <w:t xml:space="preserve">, </w:t>
-      </w:r>
-      <w:r>
-        <w:rPr>
-          <w:rFonts w:eastAsiaTheme="minorHAnsi"/>
-          <w:lang w:val="en-US" w:eastAsia="en-US"/>
-        </w:rPr>
-        <w:t>Lang</w:t>
-      </w:r>
-      <w:r>
-        <w:rPr>
-          <w:rFonts w:eastAsiaTheme="minorHAnsi"/>
-          <w:lang w:eastAsia="en-US"/>
-        </w:rPr>
-        <w:t>2=</w:t>
-      </w:r>
-      <w:proofErr w:type="spellStart"/>
-      <w:r>
-        <w:rPr>
-          <w:rFonts w:eastAsiaTheme="minorHAnsi"/>
-          <w:lang w:val="en-US" w:eastAsia="en-US"/>
-        </w:rPr>
-        <w:t>Izh</w:t>
-      </w:r>
-      <w:proofErr w:type="spellEnd"/>
-      <w:r>
-        <w:rPr>
-          <w:rFonts w:eastAsiaTheme="minorHAnsi"/>
-          <w:lang w:eastAsia="en-US"/>
-        </w:rPr>
-        <w:t>.</w:t>
-      </w:r>
-    </w:p>
-    <w:p>
-      <w:pPr>
         <w:pStyle w:val="1"/>
         <w:rPr>
           <w:rFonts w:eastAsiaTheme="majorEastAsia"/>
           <w:lang w:val="en-US" w:eastAsia="en-US"/>
         </w:rPr>
       </w:pPr>
-      <w:bookmarkStart w:id="2" w:name="_Toc369605946"/>
+      <w:bookmarkStart w:id="3" w:name="_Toc369605946"/>
       <w:r>
         <w:rPr>
           <w:rFonts w:eastAsiaTheme="majorEastAsia"/>
@@ -3883,7 +3853,7 @@
         </w:rPr>
         <w:t>Компоненты системы</w:t>
       </w:r>
-      <w:bookmarkEnd w:id="2"/>
+      <w:bookmarkEnd w:id="3"/>
     </w:p>
     <w:p>
       <w:pPr>
@@ -4040,63 +4010,63 @@
           <w:lang w:val="en-US" w:eastAsia="en-US"/>
         </w:rPr>
       </w:pPr>
-      <w:bookmarkStart w:id="3" w:name="_Toc369605947"/>
+      <w:bookmarkStart w:id="4" w:name="_Toc369605947"/>
       <w:r>
         <w:rPr>
           <w:rFonts w:eastAsiaTheme="majorEastAsia"/>
           <w:lang w:eastAsia="en-US"/>
         </w:rPr>
         <w:t>Объекты</w:t>
-      </w:r>
-      <w:bookmarkEnd w:id="3"/>
-    </w:p>
-    <w:p>
-      <w:pPr>
-        <w:pStyle w:val="2"/>
-        <w:rPr>
-          <w:lang w:val="en-US" w:eastAsia="en-US"/>
-        </w:rPr>
-      </w:pPr>
-      <w:bookmarkStart w:id="4" w:name="_Toc369605948"/>
-      <w:r>
-        <w:rPr>
-          <w:lang w:eastAsia="en-US"/>
-        </w:rPr>
-        <w:t>Глобальные классы</w:t>
       </w:r>
       <w:bookmarkEnd w:id="4"/>
     </w:p>
     <w:p>
       <w:pPr>
-        <w:pStyle w:val="3"/>
+        <w:pStyle w:val="2"/>
+        <w:rPr>
+          <w:lang w:val="en-US" w:eastAsia="en-US"/>
+        </w:rPr>
+      </w:pPr>
+      <w:bookmarkStart w:id="5" w:name="_Toc369605948"/>
+      <w:r>
         <w:rPr>
           <w:lang w:eastAsia="en-US"/>
         </w:rPr>
-      </w:pPr>
-      <w:bookmarkStart w:id="5" w:name="_Toc369605949"/>
-      <w:r>
-        <w:rPr>
-          <w:lang w:eastAsia="en-US"/>
-        </w:rPr>
-        <w:t>Абстрактные классы</w:t>
+        <w:t>Глобальные классы</w:t>
       </w:r>
       <w:bookmarkEnd w:id="5"/>
     </w:p>
     <w:p>
       <w:pPr>
+        <w:pStyle w:val="3"/>
+        <w:rPr>
+          <w:lang w:eastAsia="en-US"/>
+        </w:rPr>
+      </w:pPr>
+      <w:bookmarkStart w:id="6" w:name="_Toc369605949"/>
+      <w:r>
+        <w:rPr>
+          <w:lang w:eastAsia="en-US"/>
+        </w:rPr>
+        <w:t>Абстрактные классы</w:t>
+      </w:r>
+      <w:bookmarkEnd w:id="6"/>
+    </w:p>
+    <w:p>
+      <w:pPr>
         <w:pStyle w:val="4"/>
         <w:rPr>
           <w:lang w:val="en-US" w:eastAsia="en-US"/>
         </w:rPr>
       </w:pPr>
-      <w:bookmarkStart w:id="6" w:name="_Toc369605950"/>
+      <w:bookmarkStart w:id="7" w:name="_Toc369605950"/>
       <w:r>
         <w:rPr>
           <w:lang w:val="en-US" w:eastAsia="en-US"/>
         </w:rPr>
         <w:t>Change</w:t>
       </w:r>
-      <w:bookmarkEnd w:id="6"/>
+      <w:bookmarkEnd w:id="7"/>
     </w:p>
     <w:tbl>
       <w:tblPr>
@@ -4367,16 +4337,16 @@
           <w:lang w:val="en-US" w:eastAsia="en-US"/>
         </w:rPr>
       </w:pPr>
-      <w:bookmarkStart w:id="7" w:name="_Toc369605951"/>
-      <w:bookmarkStart w:id="8" w:name="_Toc356245956"/>
-      <w:bookmarkStart w:id="9" w:name="_Toc356245946"/>
+      <w:bookmarkStart w:id="8" w:name="_Toc369605951"/>
+      <w:bookmarkStart w:id="9" w:name="_Toc356245956"/>
+      <w:bookmarkStart w:id="10" w:name="_Toc356245946"/>
       <w:r>
         <w:rPr>
           <w:lang w:eastAsia="en-US"/>
         </w:rPr>
         <w:t>Классы модели</w:t>
       </w:r>
-      <w:bookmarkEnd w:id="7"/>
+      <w:bookmarkEnd w:id="8"/>
     </w:p>
     <w:p>
       <w:pPr>
@@ -4386,9 +4356,9 @@
           <w:lang w:val="en-US" w:eastAsia="en-US"/>
         </w:rPr>
       </w:pPr>
-      <w:bookmarkStart w:id="10" w:name="_Toc369605952"/>
-      <w:bookmarkStart w:id="11" w:name="_Toc356245957"/>
-      <w:bookmarkEnd w:id="8"/>
+      <w:bookmarkStart w:id="11" w:name="_Toc369605952"/>
+      <w:bookmarkStart w:id="12" w:name="_Toc356245957"/>
+      <w:bookmarkEnd w:id="9"/>
       <w:proofErr w:type="spellStart"/>
       <w:proofErr w:type="gramStart"/>
       <w:r>
@@ -4396,32 +4366,25 @@
           <w:rFonts w:eastAsiaTheme="minorHAnsi"/>
           <w:lang w:val="en-US" w:eastAsia="en-US"/>
         </w:rPr>
-        <w:t>Dict</w:t>
-      </w:r>
+        <w:t>DictChange</w:t>
+      </w:r>
+      <w:proofErr w:type="spellEnd"/>
       <w:r>
         <w:rPr>
           <w:rFonts w:eastAsiaTheme="minorHAnsi"/>
           <w:lang w:val="en-US" w:eastAsia="en-US"/>
         </w:rPr>
-        <w:t>Change</w:t>
-      </w:r>
-      <w:proofErr w:type="spellEnd"/>
+        <w:t>(</w:t>
+      </w:r>
+      <w:proofErr w:type="gramEnd"/>
       <w:r>
         <w:rPr>
           <w:rFonts w:eastAsiaTheme="minorHAnsi"/>
           <w:lang w:val="en-US" w:eastAsia="en-US"/>
         </w:rPr>
-        <w:t>(</w:t>
-      </w:r>
-      <w:proofErr w:type="gramEnd"/>
-      <w:r>
-        <w:rPr>
-          <w:rFonts w:eastAsiaTheme="minorHAnsi"/>
-          <w:lang w:val="en-US" w:eastAsia="en-US"/>
-        </w:rPr>
         <w:t>Change)</w:t>
       </w:r>
-      <w:bookmarkEnd w:id="10"/>
+      <w:bookmarkEnd w:id="11"/>
     </w:p>
     <w:p>
       <w:pPr>
@@ -4725,7 +4688,7 @@
           <w:lang w:eastAsia="en-US"/>
         </w:rPr>
       </w:pPr>
-      <w:bookmarkStart w:id="12" w:name="_Toc369605953"/>
+      <w:bookmarkStart w:id="13" w:name="_Toc369605953"/>
       <w:proofErr w:type="spellStart"/>
       <w:proofErr w:type="gramStart"/>
       <w:r>
@@ -4751,7 +4714,7 @@
         </w:rPr>
         <w:t>Change)</w:t>
       </w:r>
-      <w:bookmarkEnd w:id="12"/>
+      <w:bookmarkEnd w:id="13"/>
     </w:p>
     <w:p>
       <w:pPr>
@@ -5096,7 +5059,7 @@
           <w:lang w:val="en-US" w:eastAsia="en-US"/>
         </w:rPr>
       </w:pPr>
-      <w:bookmarkStart w:id="13" w:name="_Toc369605954"/>
+      <w:bookmarkStart w:id="14" w:name="_Toc369605954"/>
       <w:r>
         <w:rPr>
           <w:rFonts w:eastAsiaTheme="minorHAnsi"/>
@@ -5104,8 +5067,8 @@
         </w:rPr>
         <w:t>Settings</w:t>
       </w:r>
-      <w:bookmarkEnd w:id="11"/>
-      <w:bookmarkEnd w:id="13"/>
+      <w:bookmarkEnd w:id="12"/>
+      <w:bookmarkEnd w:id="14"/>
     </w:p>
     <w:p>
       <w:pPr>
@@ -5170,8 +5133,8 @@
           <w:lang w:val="en-US" w:eastAsia="en-US"/>
         </w:rPr>
       </w:pPr>
-      <w:bookmarkStart w:id="14" w:name="_Toc356245958"/>
-      <w:bookmarkStart w:id="15" w:name="_Toc369605955"/>
+      <w:bookmarkStart w:id="15" w:name="_Toc356245958"/>
+      <w:bookmarkStart w:id="16" w:name="_Toc369605955"/>
       <w:r>
         <w:rPr>
           <w:rFonts w:eastAsiaTheme="majorEastAsia"/>
@@ -5180,42 +5143,42 @@
         <w:lastRenderedPageBreak/>
         <w:t>Глобальные справочники</w:t>
       </w:r>
-      <w:bookmarkEnd w:id="14"/>
       <w:bookmarkEnd w:id="15"/>
-    </w:p>
-    <w:p>
-      <w:pPr>
-        <w:pStyle w:val="3"/>
-        <w:rPr>
-          <w:lang w:eastAsia="en-US"/>
-        </w:rPr>
-      </w:pPr>
-      <w:bookmarkStart w:id="16" w:name="_Toc369605956"/>
-      <w:bookmarkStart w:id="17" w:name="_Toc356245947"/>
-      <w:bookmarkStart w:id="18" w:name="_Toc356245959"/>
-      <w:r>
-        <w:rPr>
-          <w:lang w:eastAsia="en-US"/>
-        </w:rPr>
-        <w:t>Абстрактные классы</w:t>
-      </w:r>
       <w:bookmarkEnd w:id="16"/>
     </w:p>
     <w:p>
       <w:pPr>
+        <w:pStyle w:val="3"/>
+        <w:rPr>
+          <w:lang w:eastAsia="en-US"/>
+        </w:rPr>
+      </w:pPr>
+      <w:bookmarkStart w:id="17" w:name="_Toc369605956"/>
+      <w:bookmarkStart w:id="18" w:name="_Toc356245947"/>
+      <w:bookmarkStart w:id="19" w:name="_Toc356245959"/>
+      <w:r>
+        <w:rPr>
+          <w:lang w:eastAsia="en-US"/>
+        </w:rPr>
+        <w:t>Абстрактные классы</w:t>
+      </w:r>
+      <w:bookmarkEnd w:id="17"/>
+    </w:p>
+    <w:p>
+      <w:pPr>
         <w:pStyle w:val="4"/>
         <w:rPr>
           <w:lang w:val="en-US" w:eastAsia="en-US"/>
         </w:rPr>
       </w:pPr>
-      <w:bookmarkStart w:id="19" w:name="_Toc369605957"/>
+      <w:bookmarkStart w:id="20" w:name="_Toc369605957"/>
       <w:r>
         <w:rPr>
           <w:lang w:val="en-US" w:eastAsia="en-US"/>
         </w:rPr>
         <w:t>Term</w:t>
       </w:r>
-      <w:bookmarkEnd w:id="19"/>
+      <w:bookmarkEnd w:id="20"/>
     </w:p>
     <w:tbl>
       <w:tblPr>
@@ -5427,55 +5390,55 @@
           <w:lang w:val="en-US" w:eastAsia="en-US"/>
         </w:rPr>
       </w:pPr>
-      <w:bookmarkStart w:id="20" w:name="_Toc369605958"/>
+      <w:bookmarkStart w:id="21" w:name="_Toc369605958"/>
       <w:r>
         <w:rPr>
           <w:lang w:eastAsia="en-US"/>
         </w:rPr>
         <w:t>Классы модели</w:t>
-      </w:r>
-      <w:bookmarkEnd w:id="20"/>
-    </w:p>
-    <w:p>
-      <w:pPr>
-        <w:pStyle w:val="4"/>
-        <w:rPr>
-          <w:rFonts w:eastAsiaTheme="minorHAnsi"/>
-          <w:lang w:val="en-US" w:eastAsia="en-US"/>
-        </w:rPr>
-      </w:pPr>
-      <w:bookmarkStart w:id="21" w:name="_Toc369605959"/>
-      <w:bookmarkEnd w:id="17"/>
-      <w:proofErr w:type="spellStart"/>
-      <w:proofErr w:type="gramStart"/>
-      <w:r>
-        <w:rPr>
-          <w:rFonts w:eastAsiaTheme="minorHAnsi"/>
-          <w:lang w:val="en-US" w:eastAsia="en-US"/>
-        </w:rPr>
-        <w:t>SyntacticCategory</w:t>
-      </w:r>
-      <w:bookmarkEnd w:id="18"/>
-      <w:proofErr w:type="spellEnd"/>
-      <w:r>
-        <w:rPr>
-          <w:rFonts w:eastAsiaTheme="minorHAnsi"/>
-          <w:lang w:val="en-US" w:eastAsia="en-US"/>
-        </w:rPr>
-        <w:t>(</w:t>
-      </w:r>
-      <w:proofErr w:type="gramEnd"/>
-      <w:r>
-        <w:rPr>
-          <w:rFonts w:eastAsiaTheme="minorHAnsi"/>
-          <w:lang w:val="en-US" w:eastAsia="en-US"/>
-        </w:rPr>
-        <w:t>Term)</w:t>
       </w:r>
       <w:bookmarkEnd w:id="21"/>
     </w:p>
     <w:p>
       <w:pPr>
+        <w:pStyle w:val="4"/>
+        <w:rPr>
+          <w:rFonts w:eastAsiaTheme="minorHAnsi"/>
+          <w:lang w:val="en-US" w:eastAsia="en-US"/>
+        </w:rPr>
+      </w:pPr>
+      <w:bookmarkStart w:id="22" w:name="_Toc369605959"/>
+      <w:bookmarkEnd w:id="18"/>
+      <w:proofErr w:type="spellStart"/>
+      <w:proofErr w:type="gramStart"/>
+      <w:r>
+        <w:rPr>
+          <w:rFonts w:eastAsiaTheme="minorHAnsi"/>
+          <w:lang w:val="en-US" w:eastAsia="en-US"/>
+        </w:rPr>
+        <w:t>SyntacticCategory</w:t>
+      </w:r>
+      <w:bookmarkEnd w:id="19"/>
+      <w:proofErr w:type="spellEnd"/>
+      <w:r>
+        <w:rPr>
+          <w:rFonts w:eastAsiaTheme="minorHAnsi"/>
+          <w:lang w:val="en-US" w:eastAsia="en-US"/>
+        </w:rPr>
+        <w:t>(</w:t>
+      </w:r>
+      <w:proofErr w:type="gramEnd"/>
+      <w:r>
+        <w:rPr>
+          <w:rFonts w:eastAsiaTheme="minorHAnsi"/>
+          <w:lang w:val="en-US" w:eastAsia="en-US"/>
+        </w:rPr>
+        <w:t>Term)</w:t>
+      </w:r>
+      <w:bookmarkEnd w:id="22"/>
+    </w:p>
+    <w:p>
+      <w:pPr>
         <w:rPr>
           <w:rFonts w:eastAsiaTheme="minorHAnsi"/>
           <w:lang w:eastAsia="en-US"/>
@@ -5496,8 +5459,8 @@
           <w:rFonts w:eastAsiaTheme="minorHAnsi"/>
         </w:rPr>
       </w:pPr>
-      <w:bookmarkStart w:id="22" w:name="_Toc356245960"/>
-      <w:bookmarkStart w:id="23" w:name="_Toc369605960"/>
+      <w:bookmarkStart w:id="23" w:name="_Toc356245960"/>
+      <w:bookmarkStart w:id="24" w:name="_Toc369605960"/>
       <w:proofErr w:type="spellStart"/>
       <w:r>
         <w:rPr>
@@ -5505,7 +5468,7 @@
         </w:rPr>
         <w:t>UsageConstraint</w:t>
       </w:r>
-      <w:bookmarkEnd w:id="22"/>
+      <w:bookmarkEnd w:id="23"/>
       <w:proofErr w:type="spellEnd"/>
       <w:r>
         <w:rPr>
@@ -5514,7 +5477,7 @@
         </w:rPr>
         <w:t>(Term)</w:t>
       </w:r>
-      <w:bookmarkEnd w:id="23"/>
+      <w:bookmarkEnd w:id="24"/>
     </w:p>
     <w:p>
       <w:pPr>
@@ -5582,8 +5545,8 @@
           <w:rFonts w:eastAsiaTheme="minorHAnsi"/>
         </w:rPr>
       </w:pPr>
-      <w:bookmarkStart w:id="24" w:name="_Toc356245961"/>
-      <w:bookmarkStart w:id="25" w:name="_Toc369605961"/>
+      <w:bookmarkStart w:id="25" w:name="_Toc356245961"/>
+      <w:bookmarkStart w:id="26" w:name="_Toc369605961"/>
       <w:r>
         <w:rPr>
           <w:rFonts w:eastAsiaTheme="minorHAnsi"/>
@@ -5607,7 +5570,7 @@
         </w:rPr>
         <w:t>&gt;</w:t>
       </w:r>
-      <w:bookmarkEnd w:id="24"/>
+      <w:bookmarkEnd w:id="25"/>
       <w:r>
         <w:rPr>
           <w:rFonts w:eastAsiaTheme="minorHAnsi"/>
@@ -5623,7 +5586,7 @@
         </w:rPr>
         <w:t>Term)</w:t>
       </w:r>
-      <w:bookmarkEnd w:id="25"/>
+      <w:bookmarkEnd w:id="26"/>
     </w:p>
     <w:p>
       <w:pPr>
@@ -5713,8 +5676,8 @@
           <w:lang w:val="en-US" w:eastAsia="en-US"/>
         </w:rPr>
       </w:pPr>
-      <w:bookmarkStart w:id="26" w:name="_Toc356245951"/>
-      <w:bookmarkStart w:id="27" w:name="_Toc369605962"/>
+      <w:bookmarkStart w:id="27" w:name="_Toc356245951"/>
+      <w:bookmarkStart w:id="28" w:name="_Toc369605962"/>
       <w:proofErr w:type="spellStart"/>
       <w:r>
         <w:rPr>
@@ -5723,8 +5686,8 @@
         </w:rPr>
         <w:t>GrammCategorySet</w:t>
       </w:r>
-      <w:bookmarkEnd w:id="26"/>
       <w:bookmarkEnd w:id="27"/>
+      <w:bookmarkEnd w:id="28"/>
       <w:proofErr w:type="spellEnd"/>
     </w:p>
     <w:p>
@@ -5878,26 +5841,15 @@
             <w:pPr>
               <w:pStyle w:val="aff5"/>
               <w:rPr>
-                <w:highlight w:val="green"/>
                 <w:lang w:val="en-US"/>
               </w:rPr>
             </w:pPr>
             <w:proofErr w:type="spellStart"/>
             <w:r>
               <w:rPr>
-                <w:highlight w:val="green"/>
                 <w:lang w:val="en-US"/>
               </w:rPr>
-              <w:t>syntactic_category</w:t>
-            </w:r>
-            <w:bookmarkStart w:id="28" w:name="_GoBack"/>
-            <w:bookmarkEnd w:id="28"/>
-            <w:r>
-              <w:rPr>
-                <w:highlight w:val="green"/>
-                <w:lang w:val="en-US"/>
-              </w:rPr>
-              <w:t>_id</w:t>
+              <w:t>syntactic_category_id</w:t>
             </w:r>
             <w:proofErr w:type="spellEnd"/>
           </w:p>
@@ -5909,14 +5861,8 @@
           <w:p>
             <w:pPr>
               <w:pStyle w:val="aff5"/>
-              <w:rPr>
-                <w:highlight w:val="green"/>
-              </w:rPr>
-            </w:pPr>
-            <w:r>
-              <w:rPr>
-                <w:highlight w:val="green"/>
-              </w:rPr>
+            </w:pPr>
+            <w:r>
               <w:t>Число</w:t>
             </w:r>
           </w:p>
@@ -5928,14 +5874,8 @@
           <w:p>
             <w:pPr>
               <w:pStyle w:val="aff5"/>
-              <w:rPr>
-                <w:highlight w:val="green"/>
-              </w:rPr>
-            </w:pPr>
-            <w:r>
-              <w:rPr>
-                <w:highlight w:val="green"/>
-              </w:rPr>
+            </w:pPr>
+            <w:r>
               <w:t>Да</w:t>
             </w:r>
           </w:p>
@@ -5949,9 +5889,6 @@
               <w:pStyle w:val="aff5"/>
             </w:pPr>
             <w:r>
-              <w:rPr>
-                <w:highlight w:val="green"/>
-              </w:rPr>
               <w:t>Синтактическая категория, для которой определена грамматическая</w:t>
             </w:r>
           </w:p>
@@ -7556,18 +7493,21 @@
           <w:p>
             <w:pPr>
               <w:pStyle w:val="aff5"/>
-              <w:rPr>
-                <w:highlight w:val="green"/>
+            </w:pPr>
+            <w:proofErr w:type="spellStart"/>
+            <w:r>
+              <w:rPr>
                 <w:lang w:val="en-US"/>
               </w:rPr>
-            </w:pPr>
-            <w:r>
-              <w:rPr>
-                <w:highlight w:val="green"/>
+              <w:t>ws_</w:t>
+            </w:r>
+            <w:r>
+              <w:rPr>
                 <w:lang w:val="en-US"/>
               </w:rPr>
               <w:t>type</w:t>
             </w:r>
+            <w:proofErr w:type="spellEnd"/>
           </w:p>
         </w:tc>
         <w:tc>
@@ -7577,14 +7517,8 @@
           <w:p>
             <w:pPr>
               <w:pStyle w:val="aff5"/>
-              <w:rPr>
-                <w:highlight w:val="green"/>
-              </w:rPr>
-            </w:pPr>
-            <w:r>
-              <w:rPr>
-                <w:highlight w:val="green"/>
-              </w:rPr>
+            </w:pPr>
+            <w:r>
               <w:t>Число</w:t>
             </w:r>
           </w:p>
@@ -7596,14 +7530,8 @@
           <w:p>
             <w:pPr>
               <w:pStyle w:val="aff5"/>
-              <w:rPr>
-                <w:highlight w:val="green"/>
-              </w:rPr>
-            </w:pPr>
-            <w:r>
-              <w:rPr>
-                <w:highlight w:val="green"/>
-              </w:rPr>
+            </w:pPr>
+            <w:r>
               <w:t>Да</w:t>
             </w:r>
           </w:p>
@@ -7615,28 +7543,16 @@
           <w:p>
             <w:pPr>
               <w:pStyle w:val="aff5"/>
-              <w:rPr>
-                <w:highlight w:val="green"/>
-              </w:rPr>
-            </w:pPr>
-            <w:r>
-              <w:rPr>
-                <w:highlight w:val="green"/>
-              </w:rPr>
+            </w:pPr>
+            <w:r>
               <w:t>0 – строгая фонетическая</w:t>
             </w:r>
           </w:p>
           <w:p>
             <w:pPr>
               <w:pStyle w:val="aff5"/>
-              <w:rPr>
-                <w:highlight w:val="green"/>
-              </w:rPr>
-            </w:pPr>
-            <w:r>
-              <w:rPr>
-                <w:highlight w:val="green"/>
-              </w:rPr>
+            </w:pPr>
+            <w:r>
               <w:t>1 – нестрогая фонетическая</w:t>
             </w:r>
           </w:p>
@@ -7645,9 +7561,6 @@
               <w:pStyle w:val="aff5"/>
             </w:pPr>
             <w:r>
-              <w:rPr>
-                <w:highlight w:val="green"/>
-              </w:rPr>
               <w:t>2 – орфографическая</w:t>
             </w:r>
           </w:p>
@@ -9483,7 +9396,7 @@
       </w:pPr>
       <w:bookmarkStart w:id="42" w:name="_Toc369605975"/>
       <w:bookmarkStart w:id="43" w:name="_Toc356245950"/>
-      <w:bookmarkEnd w:id="9"/>
+      <w:bookmarkEnd w:id="10"/>
       <w:proofErr w:type="spellStart"/>
       <w:proofErr w:type="gramStart"/>
       <w:r>
@@ -10947,11 +10860,12 @@
             <w:pPr>
               <w:pStyle w:val="aff5"/>
             </w:pPr>
-            <w:proofErr w:type="spellStart"/>
-            <w:r>
-              <w:t>Неь</w:t>
-            </w:r>
-            <w:proofErr w:type="spellEnd"/>
+            <w:r>
+              <w:t>Не</w:t>
+            </w:r>
+            <w:r>
+              <w:t>т</w:t>
+            </w:r>
           </w:p>
         </w:tc>
         <w:tc>
@@ -11003,13 +10917,6 @@
       <w:r>
         <w:t xml:space="preserve"> и определения взаимосвязи между словоформами в рамках одной лексемы. На данный момент не используется.</w:t>
       </w:r>
-    </w:p>
-    <w:p>
-      <w:pPr>
-        <w:rPr>
-          <w:lang w:eastAsia="en-US"/>
-        </w:rPr>
-      </w:pPr>
     </w:p>
     <w:sectPr>
       <w:headerReference w:type="default" r:id="rId9"/>
@@ -11077,7 +10984,6 @@
             <w:dataBinding w:prefixMappings="xmlns:ns0='http://purl.org/dc/elements/1.1/' xmlns:ns1='http://schemas.openxmlformats.org/package/2006/metadata/core-properties' " w:xpath="/ns1:coreProperties[1]/ns0:subject[1]" w:storeItemID="{6C3C8BC8-F283-45AE-878A-BAB7291924A1}"/>
             <w:text/>
           </w:sdtPr>
-          <w:sdtEndPr/>
           <w:sdtContent>
             <w:p>
               <w:pPr>
@@ -11125,7 +11031,7 @@
             <w:rPr>
               <w:noProof/>
             </w:rPr>
-            <w:t>2013-10-26</w:t>
+            <w:t>2013-12-30</w:t>
           </w:r>
           <w:r>
             <w:fldChar w:fldCharType="end"/>
@@ -11156,7 +11062,7 @@
             <w:rPr>
               <w:noProof/>
             </w:rPr>
-            <w:t>5</w:t>
+            <w:t>2</w:t>
           </w:r>
           <w:r>
             <w:fldChar w:fldCharType="end"/>
@@ -11164,27 +11070,14 @@
           <w:r>
             <w:t xml:space="preserve"> (</w:t>
           </w:r>
-          <w:r>
-            <w:fldChar w:fldCharType="begin"/>
-          </w:r>
-          <w:r>
-            <w:instrText xml:space="preserve"> NUMPAGES   \* MERGEFORMAT </w:instrText>
-          </w:r>
-          <w:r>
-            <w:fldChar w:fldCharType="separate"/>
-          </w:r>
-          <w:r>
-            <w:rPr>
-              <w:noProof/>
-            </w:rPr>
-            <w:t>8</w:t>
-          </w:r>
-          <w:r>
-            <w:rPr>
-              <w:noProof/>
-            </w:rPr>
-            <w:fldChar w:fldCharType="end"/>
-          </w:r>
+          <w:fldSimple w:instr=" NUMPAGES   \* MERGEFORMAT ">
+            <w:r>
+              <w:rPr>
+                <w:noProof/>
+              </w:rPr>
+              <w:t>8</w:t>
+            </w:r>
+          </w:fldSimple>
           <w:r>
             <w:t>)</w:t>
           </w:r>
@@ -11209,7 +11102,7 @@
       <mc:AlternateContent>
         <mc:Choice Requires="wps">
           <w:drawing>
-            <wp:anchor distT="0" distB="0" distL="114300" distR="114300" simplePos="0" relativeHeight="251659264" behindDoc="0" locked="0" layoutInCell="1" allowOverlap="1" wp14:anchorId="1B17FA7A" wp14:editId="01F0DEF5">
+            <wp:anchor distT="0" distB="0" distL="114300" distR="114300" simplePos="0" relativeHeight="251659264" behindDoc="0" locked="0" layoutInCell="1" allowOverlap="1" wp14:anchorId="6A994A9C" wp14:editId="15D028F4">
               <wp:simplePos x="0" y="0"/>
               <wp:positionH relativeFrom="margin">
                 <wp:posOffset>370205</wp:posOffset>
@@ -11371,7 +11264,6 @@
             <w:dataBinding w:prefixMappings="xmlns:ns0='http://schemas.openxmlformats.org/officeDocument/2006/extended-properties' " w:xpath="/ns0:Properties[1]/ns0:Company[1]" w:storeItemID="{6668398D-A668-4E3E-A5EB-62B293D839F1}"/>
             <w:text/>
           </w:sdtPr>
-          <w:sdtEndPr/>
           <w:sdtContent>
             <w:p>
               <w:pPr>
@@ -11414,7 +11306,6 @@
             <w:dataBinding w:prefixMappings="xmlns:ns0='http://purl.org/dc/elements/1.1/' xmlns:ns1='http://schemas.openxmlformats.org/package/2006/metadata/core-properties' " w:xpath="/ns1:coreProperties[1]/ns1:keywords[1]" w:storeItemID="{6C3C8BC8-F283-45AE-878A-BAB7291924A1}"/>
             <w:text/>
           </w:sdtPr>
-          <w:sdtEndPr/>
           <w:sdtContent>
             <w:p>
               <w:pPr>
@@ -11455,7 +11346,6 @@
               <w:dataBinding w:prefixMappings="xmlns:ns0='http://purl.org/dc/elements/1.1/' xmlns:ns1='http://schemas.openxmlformats.org/package/2006/metadata/core-properties' " w:xpath="/ns1:coreProperties[1]/ns0:title[1]" w:storeItemID="{6C3C8BC8-F283-45AE-878A-BAB7291924A1}"/>
               <w:text/>
             </w:sdtPr>
-            <w:sdtEndPr/>
             <w:sdtContent>
               <w:r>
                 <w:t>1WordControlAD</w:t>
@@ -15483,11 +15373,10 @@
   </w:font>
   <w:font w:name="Tahoma">
     <w:panose1 w:val="020B0604030504040204"/>
-    <w:charset w:val="00"/>
+    <w:charset w:val="CC"/>
     <w:family w:val="swiss"/>
-    <w:notTrueType/>
     <w:pitch w:val="variable"/>
-    <w:sig w:usb0="00000003" w:usb1="00000000" w:usb2="00000000" w:usb3="00000000" w:csb0="00000001" w:csb1="00000000"/>
+    <w:sig w:usb0="E1002EFF" w:usb1="C000605B" w:usb2="00000029" w:usb3="00000000" w:csb0="000101FF" w:csb1="00000000"/>
   </w:font>
 </w:fonts>
 </file>
@@ -15506,6 +15395,7 @@
   </w:compat>
   <w:rsids>
     <w:rsidRoot w:val="00381905"/>
+    <w:rsid w:val="00074EF9"/>
     <w:rsid w:val="000B7197"/>
     <w:rsid w:val="001304B5"/>
     <w:rsid w:val="001542E4"/>
@@ -16334,7 +16224,7 @@
 </file>
 
 <file path=customXml/itemProps1.xml><?xml version="1.0" encoding="utf-8"?>
-<ds:datastoreItem xmlns:ds="http://schemas.openxmlformats.org/officeDocument/2006/customXml" ds:itemID="{AB48325E-F269-47BC-8CF9-86AF313A7733}">
+<ds:datastoreItem xmlns:ds="http://schemas.openxmlformats.org/officeDocument/2006/customXml" ds:itemID="{4315C72B-9951-4689-BC76-0DCC8BBA279E}">
   <ds:schemaRefs>
     <ds:schemaRef ds:uri="http://schemas.openxmlformats.org/officeDocument/2006/bibliography"/>
   </ds:schemaRefs>

</xml_diff>

<commit_message>
AD: Source.language comment update Admin, DB dump: Source added
</commit_message>
<xml_diff>
--- a/docs/1WordControlAD.docx
+++ b/docs/1WordControlAD.docx
@@ -33,11 +33,9 @@
                 <w:pPr>
                   <w:pStyle w:val="afd"/>
                 </w:pPr>
-                <w:proofErr w:type="spellStart"/>
                 <w:r>
                   <w:t>QuaS</w:t>
                 </w:r>
-                <w:proofErr w:type="spellEnd"/>
               </w:p>
             </w:sdtContent>
           </w:sdt>
@@ -64,7 +62,6 @@
                     <w:b/>
                   </w:rPr>
                 </w:pPr>
-                <w:proofErr w:type="spellStart"/>
                 <w:r>
                   <w:rPr>
                     <w:b/>
@@ -72,7 +69,6 @@
                   </w:rPr>
                   <w:t>WordControl</w:t>
                 </w:r>
-                <w:proofErr w:type="spellEnd"/>
               </w:p>
             </w:sdtContent>
           </w:sdt>
@@ -247,13 +243,8 @@
                         <w:pStyle w:val="afe"/>
                       </w:pPr>
                       <w:r>
-                        <w:t xml:space="preserve">Архитектура ПО </w:t>
+                        <w:t>Архитектура ПО WordControl</w:t>
                       </w:r>
-                      <w:proofErr w:type="spellStart"/>
-                      <w:r>
-                        <w:t>WordControl</w:t>
-                      </w:r>
-                      <w:proofErr w:type="spellEnd"/>
                     </w:p>
                   </w:tc>
                 </w:sdtContent>
@@ -613,19 +604,11 @@
                 <w:sz w:val="20"/>
               </w:rPr>
             </w:pPr>
-            <w:proofErr w:type="spellStart"/>
             <w:r>
               <w:rPr>
                 <w:sz w:val="20"/>
               </w:rPr>
-              <w:t>Грушецкий</w:t>
-            </w:r>
-            <w:proofErr w:type="spellEnd"/>
-            <w:r>
-              <w:rPr>
-                <w:sz w:val="20"/>
-              </w:rPr>
-              <w:t xml:space="preserve"> К. И.</w:t>
+              <w:t>Грушецкий К. И.</w:t>
             </w:r>
           </w:p>
         </w:tc>
@@ -693,27 +676,14 @@
       <w:r>
         <w:t>(</w:t>
       </w:r>
-      <w:r>
-        <w:fldChar w:fldCharType="begin"/>
-      </w:r>
-      <w:r>
-        <w:instrText xml:space="preserve"> TEMPLATE   \* MERGEFORMAT </w:instrText>
-      </w:r>
-      <w:r>
-        <w:fldChar w:fldCharType="separate"/>
-      </w:r>
-      <w:r>
-        <w:rPr>
-          <w:noProof/>
-        </w:rPr>
-        <w:t>ШД_Универсальный_с_титульным_exp.dotx</w:t>
-      </w:r>
-      <w:r>
-        <w:rPr>
-          <w:noProof/>
-        </w:rPr>
-        <w:fldChar w:fldCharType="end"/>
-      </w:r>
+      <w:fldSimple w:instr=" TEMPLATE   \* MERGEFORMAT ">
+        <w:r>
+          <w:rPr>
+            <w:noProof/>
+          </w:rPr>
+          <w:t>ШД_Универсальный_с_титульным_exp.dotx</w:t>
+        </w:r>
+      </w:fldSimple>
       <w:r>
         <w:t>)</w:t>
       </w:r>
@@ -725,27 +695,14 @@
       <w:r>
         <w:t xml:space="preserve">Местоположение оригинала документа: </w:t>
       </w:r>
-      <w:r>
-        <w:fldChar w:fldCharType="begin"/>
-      </w:r>
-      <w:r>
-        <w:instrText xml:space="preserve"> FILENAME  \p  \* MERGEFORMAT </w:instrText>
-      </w:r>
-      <w:r>
-        <w:fldChar w:fldCharType="separate"/>
-      </w:r>
-      <w:r>
-        <w:rPr>
-          <w:noProof/>
-        </w:rPr>
-        <w:t>D:\projects\wc_project_docs\1WordControlAD.docx</w:t>
-      </w:r>
-      <w:r>
-        <w:rPr>
-          <w:noProof/>
-        </w:rPr>
-        <w:fldChar w:fldCharType="end"/>
-      </w:r>
+      <w:fldSimple w:instr=" FILENAME  \p  \* MERGEFORMAT ">
+        <w:r>
+          <w:rPr>
+            <w:noProof/>
+          </w:rPr>
+          <w:t>D:\projects\wc_project_docs\1WordControlAD.docx</w:t>
+        </w:r>
+      </w:fldSimple>
     </w:p>
     <w:p>
       <w:pPr>
@@ -814,27 +771,14 @@
       <w:r>
         <w:t xml:space="preserve">ил: </w:t>
       </w:r>
-      <w:r>
-        <w:fldChar w:fldCharType="begin"/>
-      </w:r>
-      <w:r>
-        <w:instrText xml:space="preserve"> LASTSAVEDBY   \* MERGEFORMAT </w:instrText>
-      </w:r>
-      <w:r>
-        <w:fldChar w:fldCharType="separate"/>
-      </w:r>
-      <w:r>
-        <w:rPr>
-          <w:noProof/>
-        </w:rPr>
-        <w:t>Грушецкий Кирилл Игоревич</w:t>
-      </w:r>
-      <w:r>
-        <w:rPr>
-          <w:noProof/>
-        </w:rPr>
-        <w:fldChar w:fldCharType="end"/>
-      </w:r>
+      <w:fldSimple w:instr=" LASTSAVEDBY   \* MERGEFORMAT ">
+        <w:r>
+          <w:rPr>
+            <w:noProof/>
+          </w:rPr>
+          <w:t>Грушецкий Кирилл Игоревич</w:t>
+        </w:r>
+      </w:fldSimple>
     </w:p>
     <w:p>
       <w:pPr>
@@ -3732,7 +3676,6 @@
         </w:rPr>
         <w:t>1=</w:t>
       </w:r>
-      <w:proofErr w:type="spellStart"/>
       <w:r>
         <w:rPr>
           <w:rFonts w:eastAsiaTheme="minorHAnsi"/>
@@ -3740,7 +3683,6 @@
         </w:rPr>
         <w:t>Izh</w:t>
       </w:r>
-      <w:proofErr w:type="spellEnd"/>
       <w:r>
         <w:rPr>
           <w:rFonts w:eastAsiaTheme="minorHAnsi"/>
@@ -3762,7 +3704,6 @@
         </w:rPr>
         <w:t>2=</w:t>
       </w:r>
-      <w:proofErr w:type="spellStart"/>
       <w:r>
         <w:rPr>
           <w:rFonts w:eastAsiaTheme="minorHAnsi"/>
@@ -3770,7 +3711,6 @@
         </w:rPr>
         <w:t>Rus</w:t>
       </w:r>
-      <w:proofErr w:type="spellEnd"/>
       <w:r>
         <w:rPr>
           <w:rFonts w:eastAsiaTheme="minorHAnsi"/>
@@ -3820,7 +3760,6 @@
         </w:rPr>
         <w:t>1=</w:t>
       </w:r>
-      <w:proofErr w:type="spellStart"/>
       <w:r>
         <w:rPr>
           <w:rFonts w:eastAsiaTheme="minorHAnsi"/>
@@ -3828,7 +3767,6 @@
         </w:rPr>
         <w:t>Rus</w:t>
       </w:r>
-      <w:proofErr w:type="spellEnd"/>
       <w:r>
         <w:rPr>
           <w:rFonts w:eastAsiaTheme="minorHAnsi"/>
@@ -3850,7 +3788,6 @@
         </w:rPr>
         <w:t>2=</w:t>
       </w:r>
-      <w:proofErr w:type="spellStart"/>
       <w:r>
         <w:rPr>
           <w:rFonts w:eastAsiaTheme="minorHAnsi"/>
@@ -3858,7 +3795,6 @@
         </w:rPr>
         <w:t>Izh</w:t>
       </w:r>
-      <w:proofErr w:type="spellEnd"/>
       <w:r>
         <w:rPr>
           <w:rFonts w:eastAsiaTheme="minorHAnsi"/>
@@ -3900,7 +3836,6 @@
         </w:rPr>
         <w:t xml:space="preserve">Движок словаря работает с БД через модели </w:t>
       </w:r>
-      <w:proofErr w:type="spellStart"/>
       <w:r>
         <w:rPr>
           <w:rFonts w:eastAsiaTheme="majorEastAsia"/>
@@ -3908,7 +3843,6 @@
         </w:rPr>
         <w:t>Django</w:t>
       </w:r>
-      <w:proofErr w:type="spellEnd"/>
       <w:r>
         <w:rPr>
           <w:rFonts w:eastAsiaTheme="majorEastAsia"/>
@@ -3944,21 +3878,12 @@
           <w:lang w:eastAsia="en-US"/>
         </w:rPr>
       </w:pPr>
-      <w:proofErr w:type="spellStart"/>
       <w:r>
         <w:rPr>
           <w:rFonts w:eastAsiaTheme="majorEastAsia"/>
           <w:lang w:val="en-US" w:eastAsia="en-US"/>
         </w:rPr>
-        <w:t>GetTranslation</w:t>
-      </w:r>
-      <w:proofErr w:type="spellEnd"/>
-      <w:r>
-        <w:rPr>
-          <w:rFonts w:eastAsiaTheme="majorEastAsia"/>
-          <w:lang w:val="en-US" w:eastAsia="en-US"/>
-        </w:rPr>
-        <w:t>…</w:t>
+        <w:t>GetTranslation…</w:t>
       </w:r>
     </w:p>
     <w:p>
@@ -3988,7 +3913,6 @@
           <w:lang w:eastAsia="en-US"/>
         </w:rPr>
       </w:pPr>
-      <w:proofErr w:type="spellStart"/>
       <w:r>
         <w:rPr>
           <w:rFonts w:eastAsiaTheme="majorEastAsia"/>
@@ -4003,7 +3927,6 @@
         </w:rPr>
         <w:t>UI</w:t>
       </w:r>
-      <w:proofErr w:type="spellEnd"/>
       <w:r>
         <w:rPr>
           <w:rFonts w:eastAsiaTheme="majorEastAsia"/>
@@ -4179,14 +4102,12 @@
                 <w:lang w:val="en-US"/>
               </w:rPr>
             </w:pPr>
-            <w:proofErr w:type="spellStart"/>
             <w:r>
               <w:rPr>
                 <w:lang w:val="en-US"/>
               </w:rPr>
               <w:t>user_id_changer</w:t>
             </w:r>
-            <w:proofErr w:type="spellEnd"/>
           </w:p>
         </w:tc>
         <w:tc>
@@ -4223,13 +4144,8 @@
             <w:pPr>
               <w:pStyle w:val="aff5"/>
             </w:pPr>
-            <w:proofErr w:type="spellStart"/>
-            <w:r>
-              <w:t>id</w:t>
-            </w:r>
-            <w:proofErr w:type="spellEnd"/>
-            <w:r>
-              <w:t xml:space="preserve"> пользователя</w:t>
+            <w:r>
+              <w:t>id пользователя</w:t>
             </w:r>
           </w:p>
         </w:tc>
@@ -4246,14 +4162,12 @@
                 <w:lang w:val="en-US"/>
               </w:rPr>
             </w:pPr>
-            <w:proofErr w:type="spellStart"/>
             <w:r>
               <w:rPr>
                 <w:lang w:val="en-US"/>
               </w:rPr>
               <w:t>timestamp_change</w:t>
             </w:r>
-            <w:proofErr w:type="spellEnd"/>
           </w:p>
         </w:tc>
         <w:tc>
@@ -4389,8 +4303,6 @@
       <w:bookmarkStart w:id="10" w:name="_Toc369605952"/>
       <w:bookmarkStart w:id="11" w:name="_Toc356245957"/>
       <w:bookmarkEnd w:id="8"/>
-      <w:proofErr w:type="spellStart"/>
-      <w:proofErr w:type="gramStart"/>
       <w:r>
         <w:rPr>
           <w:rFonts w:eastAsiaTheme="minorHAnsi"/>
@@ -4398,21 +4310,12 @@
         </w:rPr>
         <w:t>DictChange</w:t>
       </w:r>
-      <w:proofErr w:type="spellEnd"/>
       <w:r>
         <w:rPr>
           <w:rFonts w:eastAsiaTheme="minorHAnsi"/>
           <w:lang w:val="en-US" w:eastAsia="en-US"/>
         </w:rPr>
-        <w:t>(</w:t>
-      </w:r>
-      <w:proofErr w:type="gramEnd"/>
-      <w:r>
-        <w:rPr>
-          <w:rFonts w:eastAsiaTheme="minorHAnsi"/>
-          <w:lang w:val="en-US" w:eastAsia="en-US"/>
-        </w:rPr>
-        <w:t>Change)</w:t>
+        <w:t>(Change)</w:t>
       </w:r>
       <w:bookmarkEnd w:id="10"/>
     </w:p>
@@ -4512,14 +4415,12 @@
                 <w:lang w:val="en-US"/>
               </w:rPr>
             </w:pPr>
-            <w:proofErr w:type="spellStart"/>
             <w:r>
               <w:rPr>
                 <w:lang w:val="en-US"/>
               </w:rPr>
               <w:t>user_id_reviewer</w:t>
             </w:r>
-            <w:proofErr w:type="spellEnd"/>
           </w:p>
         </w:tc>
         <w:tc>
@@ -4562,13 +4463,8 @@
             <w:r>
               <w:t xml:space="preserve"> изменения (</w:t>
             </w:r>
-            <w:proofErr w:type="spellStart"/>
-            <w:r>
-              <w:t>id</w:t>
-            </w:r>
-            <w:proofErr w:type="spellEnd"/>
-            <w:r>
-              <w:t xml:space="preserve"> пользователя</w:t>
+            <w:r>
+              <w:t>id пользователя</w:t>
             </w:r>
             <w:r>
               <w:t>)</w:t>
@@ -4588,14 +4484,12 @@
                 <w:lang w:val="en-US"/>
               </w:rPr>
             </w:pPr>
-            <w:proofErr w:type="spellStart"/>
             <w:r>
               <w:rPr>
                 <w:lang w:val="en-US"/>
               </w:rPr>
               <w:t>timestamp_review</w:t>
             </w:r>
-            <w:proofErr w:type="spellEnd"/>
           </w:p>
         </w:tc>
         <w:tc>
@@ -4650,14 +4544,12 @@
                 <w:lang w:val="en-US"/>
               </w:rPr>
             </w:pPr>
-            <w:proofErr w:type="spellStart"/>
             <w:r>
               <w:rPr>
                 <w:lang w:val="en-US"/>
               </w:rPr>
               <w:t>source_id</w:t>
             </w:r>
-            <w:proofErr w:type="spellEnd"/>
           </w:p>
         </w:tc>
         <w:tc>
@@ -4719,8 +4611,6 @@
         </w:rPr>
       </w:pPr>
       <w:bookmarkStart w:id="12" w:name="_Toc369605953"/>
-      <w:proofErr w:type="spellStart"/>
-      <w:proofErr w:type="gramStart"/>
       <w:r>
         <w:rPr>
           <w:rFonts w:eastAsiaTheme="minorHAnsi"/>
@@ -4728,21 +4618,12 @@
         </w:rPr>
         <w:t>MiscChange</w:t>
       </w:r>
-      <w:proofErr w:type="spellEnd"/>
       <w:r>
         <w:rPr>
           <w:rFonts w:eastAsiaTheme="minorHAnsi"/>
           <w:lang w:val="en-US" w:eastAsia="en-US"/>
         </w:rPr>
-        <w:t>(</w:t>
-      </w:r>
-      <w:proofErr w:type="gramEnd"/>
-      <w:r>
-        <w:rPr>
-          <w:rFonts w:eastAsiaTheme="minorHAnsi"/>
-          <w:lang w:val="en-US" w:eastAsia="en-US"/>
-        </w:rPr>
-        <w:t>Change)</w:t>
+        <w:t>(Change)</w:t>
       </w:r>
       <w:bookmarkEnd w:id="12"/>
     </w:p>
@@ -4856,14 +4737,12 @@
                 <w:lang w:val="en-US"/>
               </w:rPr>
             </w:pPr>
-            <w:proofErr w:type="spellStart"/>
             <w:r>
               <w:rPr>
                 <w:lang w:val="en-US"/>
               </w:rPr>
               <w:t>table_name</w:t>
             </w:r>
-            <w:proofErr w:type="spellEnd"/>
           </w:p>
         </w:tc>
         <w:tc>
@@ -4915,14 +4794,12 @@
                 <w:lang w:val="en-US"/>
               </w:rPr>
             </w:pPr>
-            <w:proofErr w:type="spellStart"/>
             <w:r>
               <w:rPr>
                 <w:lang w:val="en-US"/>
               </w:rPr>
               <w:t>field_name</w:t>
             </w:r>
-            <w:proofErr w:type="spellEnd"/>
           </w:p>
         </w:tc>
         <w:tc>
@@ -4974,14 +4851,12 @@
                 <w:lang w:val="en-US"/>
               </w:rPr>
             </w:pPr>
-            <w:proofErr w:type="spellStart"/>
             <w:r>
               <w:rPr>
                 <w:lang w:val="en-US"/>
               </w:rPr>
               <w:t>old_value</w:t>
             </w:r>
-            <w:proofErr w:type="spellEnd"/>
           </w:p>
         </w:tc>
         <w:tc>
@@ -5033,14 +4908,12 @@
                 <w:lang w:val="en-US"/>
               </w:rPr>
             </w:pPr>
-            <w:proofErr w:type="spellStart"/>
             <w:r>
               <w:rPr>
                 <w:lang w:val="en-US"/>
               </w:rPr>
               <w:t>new_value</w:t>
             </w:r>
-            <w:proofErr w:type="spellEnd"/>
           </w:p>
         </w:tc>
         <w:tc>
@@ -5291,14 +5164,12 @@
                 <w:lang w:val="en-US"/>
               </w:rPr>
             </w:pPr>
-            <w:proofErr w:type="spellStart"/>
             <w:r>
               <w:rPr>
                 <w:lang w:val="en-US"/>
               </w:rPr>
               <w:t>term_full</w:t>
             </w:r>
-            <w:proofErr w:type="spellEnd"/>
           </w:p>
         </w:tc>
         <w:tc>
@@ -5362,14 +5233,12 @@
             <w:r>
               <w:t>_</w:t>
             </w:r>
-            <w:proofErr w:type="spellStart"/>
             <w:r>
               <w:rPr>
                 <w:lang w:val="en-US"/>
               </w:rPr>
               <w:t>abbr</w:t>
             </w:r>
-            <w:proofErr w:type="spellEnd"/>
           </w:p>
         </w:tc>
         <w:tc>
@@ -5439,8 +5308,6 @@
       </w:pPr>
       <w:bookmarkStart w:id="21" w:name="_Toc369605959"/>
       <w:bookmarkEnd w:id="17"/>
-      <w:proofErr w:type="spellStart"/>
-      <w:proofErr w:type="gramStart"/>
       <w:r>
         <w:rPr>
           <w:rFonts w:eastAsiaTheme="minorHAnsi"/>
@@ -5449,21 +5316,12 @@
         <w:t>SyntacticCategory</w:t>
       </w:r>
       <w:bookmarkEnd w:id="18"/>
-      <w:proofErr w:type="spellEnd"/>
       <w:r>
         <w:rPr>
           <w:rFonts w:eastAsiaTheme="minorHAnsi"/>
           <w:lang w:val="en-US" w:eastAsia="en-US"/>
         </w:rPr>
-        <w:t>(</w:t>
-      </w:r>
-      <w:proofErr w:type="gramEnd"/>
-      <w:r>
-        <w:rPr>
-          <w:rFonts w:eastAsiaTheme="minorHAnsi"/>
-          <w:lang w:val="en-US" w:eastAsia="en-US"/>
-        </w:rPr>
-        <w:t>Term)</w:t>
+        <w:t>(Term)</w:t>
       </w:r>
       <w:bookmarkEnd w:id="21"/>
     </w:p>
@@ -5491,7 +5349,6 @@
       </w:pPr>
       <w:bookmarkStart w:id="22" w:name="_Toc356245960"/>
       <w:bookmarkStart w:id="23" w:name="_Toc369605960"/>
-      <w:proofErr w:type="spellStart"/>
       <w:r>
         <w:rPr>
           <w:rFonts w:eastAsiaTheme="minorHAnsi"/>
@@ -5499,7 +5356,6 @@
         <w:t>UsageConstraint</w:t>
       </w:r>
       <w:bookmarkEnd w:id="22"/>
-      <w:proofErr w:type="spellEnd"/>
       <w:r>
         <w:rPr>
           <w:rFonts w:eastAsiaTheme="minorHAnsi"/>
@@ -5551,7 +5407,6 @@
         </w:rPr>
         <w:t xml:space="preserve"> </w:t>
       </w:r>
-      <w:proofErr w:type="gramStart"/>
       <w:r>
         <w:rPr>
           <w:rFonts w:eastAsiaTheme="minorHAnsi"/>
@@ -5559,7 +5414,6 @@
         </w:rPr>
         <w:t>Определенны</w:t>
       </w:r>
-      <w:proofErr w:type="gramEnd"/>
       <w:r>
         <w:rPr>
           <w:rFonts w:eastAsiaTheme="minorHAnsi"/>
@@ -5584,15 +5438,12 @@
         </w:rPr>
         <w:t>&lt;</w:t>
       </w:r>
-      <w:proofErr w:type="spellStart"/>
       <w:r>
         <w:rPr>
           <w:rFonts w:eastAsiaTheme="minorHAnsi"/>
         </w:rPr>
         <w:t>GrammCategory</w:t>
       </w:r>
-      <w:proofErr w:type="spellEnd"/>
-      <w:proofErr w:type="gramStart"/>
       <w:r>
         <w:rPr>
           <w:rFonts w:eastAsiaTheme="minorHAnsi"/>
@@ -5606,15 +5457,7 @@
           <w:rFonts w:eastAsiaTheme="minorHAnsi"/>
           <w:lang w:val="en-US" w:eastAsia="en-US"/>
         </w:rPr>
-        <w:t>(</w:t>
-      </w:r>
-      <w:proofErr w:type="gramEnd"/>
-      <w:r>
-        <w:rPr>
-          <w:rFonts w:eastAsiaTheme="minorHAnsi"/>
-          <w:lang w:val="en-US" w:eastAsia="en-US"/>
-        </w:rPr>
-        <w:t>Term)</w:t>
+        <w:t>(Term)</w:t>
       </w:r>
       <w:bookmarkEnd w:id="25"/>
     </w:p>
@@ -5646,7 +5489,6 @@
         </w:rPr>
         <w:t xml:space="preserve"> (</w:t>
       </w:r>
-      <w:proofErr w:type="spellStart"/>
       <w:r>
         <w:rPr>
           <w:rFonts w:eastAsiaTheme="minorHAnsi"/>
@@ -5654,7 +5496,6 @@
         </w:rPr>
         <w:t>animacy</w:t>
       </w:r>
-      <w:proofErr w:type="spellEnd"/>
       <w:r>
         <w:rPr>
           <w:rFonts w:eastAsiaTheme="minorHAnsi"/>
@@ -5708,7 +5549,6 @@
       </w:pPr>
       <w:bookmarkStart w:id="26" w:name="_Toc356245951"/>
       <w:bookmarkStart w:id="27" w:name="_Toc369605962"/>
-      <w:proofErr w:type="spellStart"/>
       <w:r>
         <w:rPr>
           <w:rFonts w:eastAsiaTheme="minorHAnsi"/>
@@ -5718,7 +5558,6 @@
       </w:r>
       <w:bookmarkEnd w:id="26"/>
       <w:bookmarkEnd w:id="27"/>
-      <w:proofErr w:type="spellEnd"/>
     </w:p>
     <w:p>
       <w:pPr>
@@ -5874,14 +5713,12 @@
                 <w:lang w:val="en-US"/>
               </w:rPr>
             </w:pPr>
-            <w:proofErr w:type="spellStart"/>
             <w:r>
               <w:rPr>
                 <w:lang w:val="en-US"/>
               </w:rPr>
               <w:t>syntactic_category_id</w:t>
             </w:r>
-            <w:proofErr w:type="spellEnd"/>
           </w:p>
         </w:tc>
         <w:tc>
@@ -5936,7 +5773,6 @@
                 <w:lang w:val="en-US"/>
               </w:rPr>
             </w:pPr>
-            <w:proofErr w:type="spellStart"/>
             <w:r>
               <w:rPr>
                 <w:lang w:val="en-US"/>
@@ -5955,7 +5791,6 @@
               </w:rPr>
               <w:t>_id</w:t>
             </w:r>
-            <w:proofErr w:type="spellEnd"/>
           </w:p>
         </w:tc>
         <w:tc>
@@ -6010,7 +5845,6 @@
                 <w:lang w:val="en-US"/>
               </w:rPr>
             </w:pPr>
-            <w:proofErr w:type="spellStart"/>
             <w:r>
               <w:rPr>
                 <w:lang w:val="en-US"/>
@@ -6029,7 +5863,6 @@
               </w:rPr>
               <w:t>_id</w:t>
             </w:r>
-            <w:proofErr w:type="spellEnd"/>
           </w:p>
         </w:tc>
         <w:tc>
@@ -6087,7 +5920,6 @@
                 <w:lang w:val="en-US"/>
               </w:rPr>
             </w:pPr>
-            <w:proofErr w:type="spellStart"/>
             <w:r>
               <w:rPr>
                 <w:lang w:val="en-US"/>
@@ -6106,7 +5938,6 @@
               </w:rPr>
               <w:t>_id</w:t>
             </w:r>
-            <w:proofErr w:type="spellEnd"/>
           </w:p>
         </w:tc>
         <w:tc>
@@ -6164,7 +5995,6 @@
                 <w:lang w:val="en-US"/>
               </w:rPr>
             </w:pPr>
-            <w:proofErr w:type="spellStart"/>
             <w:r>
               <w:rPr>
                 <w:lang w:val="en-US"/>
@@ -6183,7 +6013,6 @@
               </w:rPr>
               <w:t>_id</w:t>
             </w:r>
-            <w:proofErr w:type="spellEnd"/>
           </w:p>
         </w:tc>
         <w:tc>
@@ -6241,7 +6070,6 @@
                 <w:lang w:val="en-US"/>
               </w:rPr>
             </w:pPr>
-            <w:proofErr w:type="spellStart"/>
             <w:r>
               <w:rPr>
                 <w:lang w:val="en-US"/>
@@ -6260,7 +6088,6 @@
               </w:rPr>
               <w:t>_id</w:t>
             </w:r>
-            <w:proofErr w:type="spellEnd"/>
           </w:p>
         </w:tc>
         <w:tc>
@@ -6318,7 +6145,6 @@
                 <w:lang w:val="en-US"/>
               </w:rPr>
             </w:pPr>
-            <w:proofErr w:type="spellStart"/>
             <w:r>
               <w:rPr>
                 <w:lang w:val="en-US"/>
@@ -6337,7 +6163,6 @@
               </w:rPr>
               <w:t>_id</w:t>
             </w:r>
-            <w:proofErr w:type="spellEnd"/>
           </w:p>
         </w:tc>
         <w:tc>
@@ -6395,7 +6220,6 @@
                 <w:lang w:val="en-US"/>
               </w:rPr>
             </w:pPr>
-            <w:proofErr w:type="spellStart"/>
             <w:r>
               <w:rPr>
                 <w:lang w:val="en-US"/>
@@ -6414,7 +6238,6 @@
               </w:rPr>
               <w:t>_id</w:t>
             </w:r>
-            <w:proofErr w:type="spellEnd"/>
           </w:p>
         </w:tc>
         <w:tc>
@@ -6472,7 +6295,6 @@
                 <w:lang w:val="en-US"/>
               </w:rPr>
             </w:pPr>
-            <w:proofErr w:type="spellStart"/>
             <w:r>
               <w:rPr>
                 <w:lang w:val="en-US"/>
@@ -6491,7 +6313,6 @@
               </w:rPr>
               <w:t>_id</w:t>
             </w:r>
-            <w:proofErr w:type="spellEnd"/>
           </w:p>
         </w:tc>
         <w:tc>
@@ -6549,7 +6370,6 @@
                 <w:lang w:val="en-US"/>
               </w:rPr>
             </w:pPr>
-            <w:proofErr w:type="spellStart"/>
             <w:r>
               <w:rPr>
                 <w:lang w:val="en-US"/>
@@ -6568,7 +6388,6 @@
               </w:rPr>
               <w:t>_id</w:t>
             </w:r>
-            <w:proofErr w:type="spellEnd"/>
           </w:p>
         </w:tc>
         <w:tc>
@@ -6626,7 +6445,6 @@
                 <w:lang w:val="en-US"/>
               </w:rPr>
             </w:pPr>
-            <w:proofErr w:type="spellStart"/>
             <w:r>
               <w:rPr>
                 <w:lang w:val="en-US"/>
@@ -6645,7 +6463,6 @@
               </w:rPr>
               <w:t>_id</w:t>
             </w:r>
-            <w:proofErr w:type="spellEnd"/>
           </w:p>
         </w:tc>
         <w:tc>
@@ -6703,7 +6520,6 @@
                 <w:lang w:val="en-US"/>
               </w:rPr>
             </w:pPr>
-            <w:proofErr w:type="spellStart"/>
             <w:r>
               <w:rPr>
                 <w:lang w:val="en-US"/>
@@ -6722,7 +6538,6 @@
               </w:rPr>
               <w:t>_id</w:t>
             </w:r>
-            <w:proofErr w:type="spellEnd"/>
           </w:p>
         </w:tc>
         <w:tc>
@@ -6778,7 +6593,6 @@
         </w:rPr>
       </w:pPr>
       <w:bookmarkStart w:id="28" w:name="_Toc369605963"/>
-      <w:proofErr w:type="gramStart"/>
       <w:r>
         <w:rPr>
           <w:rFonts w:eastAsiaTheme="minorHAnsi"/>
@@ -6791,15 +6605,7 @@
           <w:rFonts w:eastAsiaTheme="minorHAnsi"/>
           <w:lang w:val="en-US" w:eastAsia="en-US"/>
         </w:rPr>
-        <w:t>(</w:t>
-      </w:r>
-      <w:proofErr w:type="gramEnd"/>
-      <w:r>
-        <w:rPr>
-          <w:rFonts w:eastAsiaTheme="minorHAnsi"/>
-          <w:lang w:val="en-US" w:eastAsia="en-US"/>
-        </w:rPr>
-        <w:t>Term)</w:t>
+        <w:t>(Term)</w:t>
       </w:r>
       <w:bookmarkEnd w:id="28"/>
     </w:p>
@@ -6884,18 +6690,15 @@
                 <w:lang w:val="en-US"/>
               </w:rPr>
             </w:pPr>
-            <w:proofErr w:type="spellStart"/>
             <w:r>
               <w:rPr>
                 <w:lang w:val="en-US"/>
               </w:rPr>
               <w:t>syntactic_category</w:t>
             </w:r>
-            <w:proofErr w:type="spellEnd"/>
             <w:r>
               <w:t>_</w:t>
             </w:r>
-            <w:proofErr w:type="spellStart"/>
             <w:r>
               <w:rPr>
                 <w:lang w:val="en-US"/>
@@ -6908,7 +6711,6 @@
               </w:rPr>
               <w:t>_id</w:t>
             </w:r>
-            <w:proofErr w:type="spellEnd"/>
           </w:p>
         </w:tc>
         <w:tc>
@@ -6977,7 +6779,6 @@
                 <w:lang w:val="en-US"/>
               </w:rPr>
             </w:pPr>
-            <w:proofErr w:type="spellStart"/>
             <w:r>
               <w:rPr>
                 <w:lang w:val="en-US"/>
@@ -6997,7 +6798,6 @@
               </w:rPr>
               <w:t>id</w:t>
             </w:r>
-            <w:proofErr w:type="spellEnd"/>
           </w:p>
         </w:tc>
         <w:tc>
@@ -7062,7 +6862,6 @@
       </w:pPr>
       <w:bookmarkStart w:id="29" w:name="_Toc356245948"/>
       <w:bookmarkStart w:id="30" w:name="_Toc369605964"/>
-      <w:proofErr w:type="gramStart"/>
       <w:r>
         <w:rPr>
           <w:rFonts w:eastAsiaTheme="minorHAnsi"/>
@@ -7078,7 +6877,6 @@
         </w:rPr>
         <w:t>(</w:t>
       </w:r>
-      <w:proofErr w:type="gramEnd"/>
       <w:r>
         <w:rPr>
           <w:lang w:val="en-US" w:eastAsia="en-US"/>
@@ -7189,14 +6987,12 @@
                 <w:lang w:val="en-US"/>
               </w:rPr>
             </w:pPr>
-            <w:proofErr w:type="spellStart"/>
             <w:r>
               <w:rPr>
                 <w:lang w:val="en-US"/>
               </w:rPr>
               <w:t>language_id</w:t>
             </w:r>
-            <w:proofErr w:type="spellEnd"/>
           </w:p>
         </w:tc>
         <w:tc>
@@ -7240,15 +7036,7 @@
               <w:t xml:space="preserve">NULL </w:t>
             </w:r>
             <w:r>
-              <w:t xml:space="preserve">для </w:t>
-            </w:r>
-            <w:proofErr w:type="spellStart"/>
-            <w:r>
-              <w:t>языконезависимой</w:t>
-            </w:r>
-            <w:proofErr w:type="spellEnd"/>
-            <w:r>
-              <w:t xml:space="preserve"> записи</w:t>
+              <w:t>для языконезависимой записи</w:t>
             </w:r>
           </w:p>
         </w:tc>
@@ -7265,11 +7053,9 @@
                 <w:lang w:val="en-US"/>
               </w:rPr>
             </w:pPr>
-            <w:proofErr w:type="spellStart"/>
             <w:r>
               <w:t>dialect_id</w:t>
             </w:r>
-            <w:proofErr w:type="spellEnd"/>
             <w:r>
               <w:rPr>
                 <w:lang w:val="en-US"/>
@@ -7328,155 +7114,105 @@
         </w:rPr>
       </w:pPr>
       <w:bookmarkStart w:id="31" w:name="_Toc369605965"/>
-      <w:proofErr w:type="spellStart"/>
-      <w:proofErr w:type="gramStart"/>
       <w:r>
         <w:rPr>
           <w:rFonts w:eastAsiaTheme="majorEastAsia"/>
           <w:lang w:val="en-US" w:eastAsia="en-US"/>
         </w:rPr>
-        <w:t>WritingSystem</w:t>
-      </w:r>
-      <w:r>
+        <w:t>WritingSystemType(Term)</w:t>
+      </w:r>
+    </w:p>
+    <w:p>
+      <w:pPr>
+        <w:pStyle w:val="aff5"/>
+        <w:rPr>
+          <w:rFonts w:eastAsiaTheme="majorEastAsia"/>
+          <w:lang w:eastAsia="en-US"/>
+        </w:rPr>
+      </w:pPr>
+      <w:r>
+        <w:rPr>
+          <w:rFonts w:eastAsiaTheme="majorEastAsia"/>
+          <w:lang w:eastAsia="en-US"/>
+        </w:rPr>
+        <w:t>Типы систем записи</w:t>
+      </w:r>
+      <w:r>
+        <w:rPr>
+          <w:rFonts w:eastAsiaTheme="majorEastAsia"/>
+          <w:lang w:eastAsia="en-US"/>
+        </w:rPr>
+        <w:t>:</w:t>
+      </w:r>
+    </w:p>
+    <w:p>
+      <w:pPr>
+        <w:pStyle w:val="aff5"/>
+      </w:pPr>
+      <w:r>
+        <w:t xml:space="preserve">0 </w:t>
+      </w:r>
+      <w:r>
+        <w:rPr>
+          <w:lang w:val="et-EE"/>
+        </w:rPr>
+        <w:t>—</w:t>
+      </w:r>
+      <w:r>
+        <w:t xml:space="preserve"> строгая фонетическая</w:t>
+      </w:r>
+    </w:p>
+    <w:p>
+      <w:pPr>
+        <w:pStyle w:val="aff5"/>
+      </w:pPr>
+      <w:r>
+        <w:t xml:space="preserve">1 </w:t>
+      </w:r>
+      <w:r>
+        <w:rPr>
+          <w:lang w:val="et-EE"/>
+        </w:rPr>
+        <w:t>—</w:t>
+      </w:r>
+      <w:r>
+        <w:t xml:space="preserve"> нестрогая фонетическая</w:t>
+      </w:r>
+    </w:p>
+    <w:p>
+      <w:pPr>
+        <w:rPr>
+          <w:rFonts w:eastAsiaTheme="majorEastAsia"/>
+          <w:lang w:eastAsia="en-US"/>
+        </w:rPr>
+      </w:pPr>
+      <w:r>
+        <w:t xml:space="preserve">2 </w:t>
+      </w:r>
+      <w:r>
+        <w:rPr>
+          <w:lang w:val="et-EE"/>
+        </w:rPr>
+        <w:t>—</w:t>
+      </w:r>
+      <w:r>
+        <w:t xml:space="preserve"> орфографическая</w:t>
+      </w:r>
+    </w:p>
+    <w:p>
+      <w:pPr>
+        <w:pStyle w:val="4"/>
         <w:rPr>
           <w:rFonts w:eastAsiaTheme="majorEastAsia"/>
           <w:lang w:val="en-US" w:eastAsia="en-US"/>
         </w:rPr>
-        <w:t>Type</w:t>
-      </w:r>
-      <w:proofErr w:type="spellEnd"/>
+      </w:pPr>
       <w:r>
         <w:rPr>
           <w:rFonts w:eastAsiaTheme="majorEastAsia"/>
           <w:lang w:val="en-US" w:eastAsia="en-US"/>
         </w:rPr>
-        <w:t>(</w:t>
-      </w:r>
-      <w:proofErr w:type="gramEnd"/>
-      <w:r>
-        <w:rPr>
-          <w:rFonts w:eastAsiaTheme="majorEastAsia"/>
-          <w:lang w:val="en-US" w:eastAsia="en-US"/>
-        </w:rPr>
-        <w:t>Term)</w:t>
-      </w:r>
-    </w:p>
-    <w:p>
-      <w:pPr>
-        <w:pStyle w:val="aff5"/>
-        <w:rPr>
-          <w:rFonts w:eastAsiaTheme="majorEastAsia"/>
-          <w:lang w:eastAsia="en-US"/>
-        </w:rPr>
-      </w:pPr>
-      <w:r>
-        <w:rPr>
-          <w:rFonts w:eastAsiaTheme="majorEastAsia"/>
-          <w:lang w:eastAsia="en-US"/>
-        </w:rPr>
-        <w:t>Типы систем</w:t>
-      </w:r>
-      <w:r>
-        <w:rPr>
-          <w:rFonts w:eastAsiaTheme="majorEastAsia"/>
-          <w:lang w:eastAsia="en-US"/>
-        </w:rPr>
-        <w:t xml:space="preserve"> записи</w:t>
-      </w:r>
-      <w:r>
-        <w:rPr>
-          <w:rFonts w:eastAsiaTheme="majorEastAsia"/>
-          <w:lang w:eastAsia="en-US"/>
-        </w:rPr>
-        <w:t>:</w:t>
-      </w:r>
-    </w:p>
-    <w:p>
-      <w:pPr>
-        <w:pStyle w:val="aff5"/>
-      </w:pPr>
-      <w:r>
-        <w:t xml:space="preserve">0 </w:t>
-      </w:r>
-      <w:r>
-        <w:rPr>
-          <w:lang w:val="et-EE"/>
-        </w:rPr>
-        <w:t>—</w:t>
-      </w:r>
-      <w:r>
-        <w:t xml:space="preserve"> строгая фонетическая</w:t>
-      </w:r>
-    </w:p>
-    <w:p>
-      <w:pPr>
-        <w:pStyle w:val="aff5"/>
-      </w:pPr>
-      <w:r>
-        <w:t xml:space="preserve">1 </w:t>
-      </w:r>
-      <w:r>
-        <w:rPr>
-          <w:lang w:val="et-EE"/>
-        </w:rPr>
-        <w:t>—</w:t>
-      </w:r>
-      <w:r>
-        <w:t xml:space="preserve"> нестрогая фонетическая</w:t>
-      </w:r>
-    </w:p>
-    <w:p>
-      <w:pPr>
-        <w:rPr>
-          <w:rFonts w:eastAsiaTheme="majorEastAsia"/>
-          <w:lang w:eastAsia="en-US"/>
-        </w:rPr>
-      </w:pPr>
-      <w:r>
-        <w:t xml:space="preserve">2 </w:t>
-      </w:r>
-      <w:r>
-        <w:rPr>
-          <w:lang w:val="et-EE"/>
-        </w:rPr>
-        <w:t>—</w:t>
-      </w:r>
-      <w:r>
-        <w:t xml:space="preserve"> орфографическая</w:t>
-      </w:r>
-    </w:p>
-    <w:p>
-      <w:pPr>
-        <w:pStyle w:val="4"/>
-        <w:rPr>
-          <w:rFonts w:eastAsiaTheme="majorEastAsia"/>
-          <w:lang w:val="en-US" w:eastAsia="en-US"/>
-        </w:rPr>
-      </w:pPr>
-      <w:proofErr w:type="spellStart"/>
-      <w:proofErr w:type="gramStart"/>
-      <w:r>
-        <w:rPr>
-          <w:rFonts w:eastAsiaTheme="majorEastAsia"/>
-          <w:lang w:val="en-US" w:eastAsia="en-US"/>
-        </w:rPr>
-        <w:t>WritingSystem</w:t>
-      </w:r>
-      <w:proofErr w:type="spellEnd"/>
-      <w:r>
-        <w:rPr>
-          <w:rFonts w:eastAsiaTheme="majorEastAsia"/>
-          <w:lang w:val="en-US" w:eastAsia="en-US"/>
-        </w:rPr>
-        <w:t>(</w:t>
-      </w:r>
-      <w:proofErr w:type="gramEnd"/>
-      <w:r>
-        <w:rPr>
-          <w:rFonts w:eastAsiaTheme="majorEastAsia"/>
-          <w:lang w:val="en-US" w:eastAsia="en-US"/>
-        </w:rPr>
-        <w:t>Term)</w:t>
+        <w:t>WritingSystem(Term)</w:t>
       </w:r>
       <w:bookmarkEnd w:id="31"/>
     </w:p>
@@ -7576,14 +7312,12 @@
                 <w:lang w:val="en-US"/>
               </w:rPr>
             </w:pPr>
-            <w:proofErr w:type="spellStart"/>
             <w:r>
               <w:rPr>
                 <w:lang w:val="en-US"/>
               </w:rPr>
               <w:t>language_id</w:t>
             </w:r>
-            <w:proofErr w:type="spellEnd"/>
           </w:p>
         </w:tc>
         <w:tc>
@@ -7627,15 +7361,7 @@
               <w:t xml:space="preserve">NULL </w:t>
             </w:r>
             <w:r>
-              <w:t xml:space="preserve">для </w:t>
-            </w:r>
-            <w:proofErr w:type="spellStart"/>
-            <w:r>
-              <w:t>языконезависимой</w:t>
-            </w:r>
-            <w:proofErr w:type="spellEnd"/>
-            <w:r>
-              <w:t xml:space="preserve"> записи</w:t>
+              <w:t>для языконезависимой записи</w:t>
             </w:r>
           </w:p>
         </w:tc>
@@ -7649,7 +7375,6 @@
             <w:pPr>
               <w:pStyle w:val="aff5"/>
             </w:pPr>
-            <w:proofErr w:type="spellStart"/>
             <w:r>
               <w:rPr>
                 <w:lang w:val="en-US"/>
@@ -7686,7 +7411,6 @@
               </w:rPr>
               <w:t>type</w:t>
             </w:r>
-            <w:proofErr w:type="spellEnd"/>
           </w:p>
         </w:tc>
         <w:tc>
@@ -7723,8 +7447,6 @@
             <w:pPr>
               <w:pStyle w:val="aff5"/>
             </w:pPr>
-            <w:bookmarkStart w:id="32" w:name="_GoBack"/>
-            <w:bookmarkEnd w:id="32"/>
           </w:p>
         </w:tc>
       </w:tr>
@@ -7794,8 +7516,7 @@
           <w:lang w:eastAsia="en-US"/>
         </w:rPr>
       </w:pPr>
-      <w:bookmarkStart w:id="33" w:name="_Toc369605966"/>
-      <w:proofErr w:type="gramStart"/>
+      <w:bookmarkStart w:id="32" w:name="_Toc369605966"/>
       <w:r>
         <w:rPr>
           <w:rFonts w:eastAsiaTheme="majorEastAsia"/>
@@ -7810,7 +7531,6 @@
         </w:rPr>
         <w:t>(</w:t>
       </w:r>
-      <w:proofErr w:type="gramEnd"/>
       <w:r>
         <w:rPr>
           <w:rFonts w:eastAsiaTheme="majorEastAsia"/>
@@ -7825,7 +7545,7 @@
         </w:rPr>
         <w:t>)</w:t>
       </w:r>
-      <w:bookmarkEnd w:id="33"/>
+      <w:bookmarkEnd w:id="32"/>
     </w:p>
     <w:p>
       <w:pPr>
@@ -7972,22 +7692,25 @@
               <w:pStyle w:val="aff5"/>
             </w:pPr>
             <w:r>
+              <w:t xml:space="preserve">Язык, для которого применим данный источник. </w:t>
+            </w:r>
+            <w:r>
               <w:rPr>
                 <w:lang w:val="en-US"/>
               </w:rPr>
               <w:t xml:space="preserve">NULL </w:t>
             </w:r>
             <w:r>
-              <w:t xml:space="preserve">для </w:t>
-            </w:r>
-            <w:proofErr w:type="spellStart"/>
-            <w:r>
-              <w:t>языконезависимой</w:t>
-            </w:r>
-            <w:proofErr w:type="spellEnd"/>
-            <w:r>
-              <w:t xml:space="preserve"> записи</w:t>
-            </w:r>
+              <w:rPr>
+                <w:lang w:val="et-EE"/>
+              </w:rPr>
+              <w:t xml:space="preserve">— </w:t>
+            </w:r>
+            <w:r>
+              <w:t>универсальный источник</w:t>
+            </w:r>
+            <w:bookmarkStart w:id="33" w:name="_GoBack"/>
+            <w:bookmarkEnd w:id="33"/>
           </w:p>
         </w:tc>
       </w:tr>
@@ -8100,7 +7823,6 @@
         </w:rPr>
       </w:pPr>
       <w:bookmarkStart w:id="36" w:name="_Toc369605969"/>
-      <w:proofErr w:type="spellStart"/>
       <w:r>
         <w:rPr>
           <w:lang w:val="en-US" w:eastAsia="en-US"/>
@@ -8108,7 +7830,6 @@
         <w:t>LanguageEntity</w:t>
       </w:r>
       <w:bookmarkEnd w:id="36"/>
-      <w:proofErr w:type="spellEnd"/>
     </w:p>
     <w:tbl>
       <w:tblPr>
@@ -8191,14 +7912,12 @@
                 <w:lang w:val="en-US"/>
               </w:rPr>
             </w:pPr>
-            <w:proofErr w:type="spellStart"/>
             <w:r>
               <w:rPr>
                 <w:lang w:val="en-US"/>
               </w:rPr>
               <w:t>language_id</w:t>
             </w:r>
-            <w:proofErr w:type="spellEnd"/>
           </w:p>
         </w:tc>
         <w:tc>
@@ -8248,37 +7967,18 @@
         </w:rPr>
       </w:pPr>
       <w:bookmarkStart w:id="37" w:name="_Toc369605970"/>
-      <w:proofErr w:type="spellStart"/>
-      <w:proofErr w:type="gramStart"/>
       <w:r>
         <w:rPr>
           <w:rFonts w:eastAsiaTheme="minorHAnsi"/>
           <w:lang w:val="en-US" w:eastAsia="en-US"/>
         </w:rPr>
-        <w:t>WordFormBase</w:t>
-      </w:r>
-      <w:proofErr w:type="spellEnd"/>
-      <w:r>
-        <w:rPr>
-          <w:rFonts w:eastAsiaTheme="minorHAnsi"/>
+        <w:t>WordFormBase(</w:t>
+      </w:r>
+      <w:r>
+        <w:rPr>
           <w:lang w:val="en-US" w:eastAsia="en-US"/>
         </w:rPr>
-        <w:t>(</w:t>
-      </w:r>
-      <w:proofErr w:type="spellStart"/>
-      <w:proofErr w:type="gramEnd"/>
-      <w:r>
-        <w:rPr>
-          <w:lang w:val="en-US" w:eastAsia="en-US"/>
-        </w:rPr>
-        <w:t>LanguageEntity</w:t>
-      </w:r>
-      <w:proofErr w:type="spellEnd"/>
-      <w:r>
-        <w:rPr>
-          <w:lang w:val="en-US" w:eastAsia="en-US"/>
-        </w:rPr>
-        <w:t>)</w:t>
+        <w:t>LanguageEntity)</w:t>
       </w:r>
       <w:bookmarkEnd w:id="37"/>
     </w:p>
@@ -8382,11 +8082,9 @@
             <w:pPr>
               <w:pStyle w:val="aff5"/>
             </w:pPr>
-            <w:proofErr w:type="spellStart"/>
             <w:r>
               <w:t>lexeme_id</w:t>
             </w:r>
-            <w:proofErr w:type="spellEnd"/>
           </w:p>
         </w:tc>
         <w:tc>
@@ -8444,7 +8142,6 @@
             <w:pPr>
               <w:pStyle w:val="aff5"/>
             </w:pPr>
-            <w:proofErr w:type="spellStart"/>
             <w:r>
               <w:t>gr</w:t>
             </w:r>
@@ -8454,18 +8151,12 @@
               </w:rPr>
               <w:t>amm</w:t>
             </w:r>
-            <w:proofErr w:type="spellEnd"/>
+            <w:r>
+              <w:t>_cat</w:t>
+            </w:r>
             <w:r>
               <w:t>_</w:t>
             </w:r>
-            <w:proofErr w:type="spellStart"/>
-            <w:r>
-              <w:t>cat</w:t>
-            </w:r>
-            <w:proofErr w:type="spellEnd"/>
-            <w:r>
-              <w:t>_</w:t>
-            </w:r>
             <w:r>
               <w:rPr>
                 <w:lang w:val="en-US"/>
@@ -8473,13 +8164,8 @@
               <w:t>set</w:t>
             </w:r>
             <w:r>
-              <w:t>_</w:t>
-            </w:r>
-            <w:proofErr w:type="spellStart"/>
-            <w:r>
-              <w:t>id</w:t>
-            </w:r>
-            <w:proofErr w:type="spellEnd"/>
+              <w:t>_id</w:t>
+            </w:r>
           </w:p>
         </w:tc>
         <w:tc>
@@ -8600,14 +8286,13 @@
                 <w:lang w:val="en-US"/>
               </w:rPr>
             </w:pPr>
-            <w:proofErr w:type="spellStart"/>
-            <w:r>
-              <w:rPr>
-                <w:lang w:val="en-US"/>
-              </w:rPr>
+            <w:r>
+              <w:rPr>
+                <w:lang w:val="en-US"/>
+              </w:rPr>
+              <w:lastRenderedPageBreak/>
               <w:t>writing_system_id</w:t>
             </w:r>
-            <w:proofErr w:type="spellEnd"/>
           </w:p>
         </w:tc>
         <w:tc>
@@ -8668,15 +8353,12 @@
                 <w:lang w:val="en-US"/>
               </w:rPr>
             </w:pPr>
-            <w:proofErr w:type="spellStart"/>
-            <w:r>
-              <w:rPr>
-                <w:lang w:val="en-US"/>
-              </w:rPr>
-              <w:lastRenderedPageBreak/>
+            <w:r>
+              <w:rPr>
+                <w:lang w:val="en-US"/>
+              </w:rPr>
               <w:t>dictchange_id_commit</w:t>
             </w:r>
-            <w:proofErr w:type="spellEnd"/>
           </w:p>
         </w:tc>
         <w:tc>
@@ -8728,14 +8410,12 @@
             <w:pPr>
               <w:pStyle w:val="aff5"/>
             </w:pPr>
-            <w:proofErr w:type="spellStart"/>
             <w:r>
               <w:rPr>
                 <w:lang w:val="en-US"/>
               </w:rPr>
               <w:t>dialect_multi_id</w:t>
             </w:r>
-            <w:proofErr w:type="spellEnd"/>
           </w:p>
         </w:tc>
         <w:tc>
@@ -8866,8 +8546,6 @@
       </w:pPr>
       <w:bookmarkStart w:id="38" w:name="_Toc356245949"/>
       <w:bookmarkStart w:id="39" w:name="_Toc369605972"/>
-      <w:proofErr w:type="spellStart"/>
-      <w:proofErr w:type="gramStart"/>
       <w:r>
         <w:rPr>
           <w:rFonts w:eastAsiaTheme="minorHAnsi"/>
@@ -8881,30 +8559,13 @@
           <w:rFonts w:eastAsiaTheme="minorHAnsi"/>
           <w:lang w:val="en-US" w:eastAsia="en-US"/>
         </w:rPr>
-        <w:t>Base</w:t>
-      </w:r>
-      <w:proofErr w:type="spellEnd"/>
-      <w:r>
-        <w:rPr>
-          <w:rFonts w:eastAsiaTheme="minorHAnsi"/>
+        <w:t>Base(</w:t>
+      </w:r>
+      <w:r>
+        <w:rPr>
           <w:lang w:val="en-US" w:eastAsia="en-US"/>
         </w:rPr>
-        <w:t>(</w:t>
-      </w:r>
-      <w:proofErr w:type="spellStart"/>
-      <w:proofErr w:type="gramEnd"/>
-      <w:r>
-        <w:rPr>
-          <w:lang w:val="en-US" w:eastAsia="en-US"/>
-        </w:rPr>
-        <w:t>LanguageEntity</w:t>
-      </w:r>
-      <w:proofErr w:type="spellEnd"/>
-      <w:r>
-        <w:rPr>
-          <w:lang w:val="en-US" w:eastAsia="en-US"/>
-        </w:rPr>
-        <w:t>)</w:t>
+        <w:t>LanguageEntity)</w:t>
       </w:r>
       <w:bookmarkEnd w:id="39"/>
     </w:p>
@@ -9001,22 +8662,15 @@
             <w:pPr>
               <w:pStyle w:val="aff5"/>
             </w:pPr>
-            <w:proofErr w:type="spellStart"/>
             <w:r>
               <w:rPr>
                 <w:lang w:val="en-US"/>
               </w:rPr>
               <w:t>syntactic_category</w:t>
             </w:r>
-            <w:proofErr w:type="spellEnd"/>
-            <w:r>
-              <w:t>_</w:t>
-            </w:r>
-            <w:proofErr w:type="spellStart"/>
-            <w:r>
-              <w:t>id</w:t>
-            </w:r>
-            <w:proofErr w:type="spellEnd"/>
+            <w:r>
+              <w:t>_id</w:t>
+            </w:r>
           </w:p>
         </w:tc>
         <w:tc>
@@ -9053,13 +8707,8 @@
             <w:pPr>
               <w:pStyle w:val="aff5"/>
             </w:pPr>
-            <w:proofErr w:type="spellStart"/>
-            <w:r>
-              <w:t>id</w:t>
-            </w:r>
-            <w:proofErr w:type="spellEnd"/>
-            <w:r>
-              <w:t xml:space="preserve"> части речи</w:t>
+            <w:r>
+              <w:t>id части речи</w:t>
             </w:r>
           </w:p>
         </w:tc>
@@ -9073,7 +8722,6 @@
         </w:rPr>
       </w:pPr>
       <w:bookmarkStart w:id="40" w:name="_Toc369605973"/>
-      <w:proofErr w:type="spellStart"/>
       <w:r>
         <w:rPr>
           <w:rFonts w:eastAsiaTheme="minorHAnsi"/>
@@ -9089,7 +8737,6 @@
         <w:t>Base</w:t>
       </w:r>
       <w:bookmarkEnd w:id="40"/>
-      <w:proofErr w:type="spellEnd"/>
     </w:p>
     <w:tbl>
       <w:tblPr>
@@ -9211,13 +8858,8 @@
             <w:pPr>
               <w:pStyle w:val="aff5"/>
             </w:pPr>
-            <w:proofErr w:type="spellStart"/>
-            <w:r>
-              <w:t>id</w:t>
-            </w:r>
-            <w:proofErr w:type="spellEnd"/>
-            <w:r>
-              <w:t xml:space="preserve"> лексемы в языке 1</w:t>
+            <w:r>
+              <w:t>id лексемы в языке 1</w:t>
             </w:r>
           </w:p>
         </w:tc>
@@ -9276,13 +8918,8 @@
             <w:pPr>
               <w:pStyle w:val="aff5"/>
             </w:pPr>
-            <w:proofErr w:type="spellStart"/>
-            <w:r>
-              <w:t>id</w:t>
-            </w:r>
-            <w:proofErr w:type="spellEnd"/>
-            <w:r>
-              <w:t xml:space="preserve"> лексемы в языке 2</w:t>
+            <w:r>
+              <w:t>id лексемы в языке 2</w:t>
             </w:r>
           </w:p>
         </w:tc>
@@ -9296,7 +8933,6 @@
             <w:pPr>
               <w:pStyle w:val="aff5"/>
             </w:pPr>
-            <w:proofErr w:type="spellStart"/>
             <w:r>
               <w:t>usage_constraint</w:t>
             </w:r>
@@ -9306,7 +8942,6 @@
             <w:r>
               <w:t>id</w:t>
             </w:r>
-            <w:proofErr w:type="spellEnd"/>
           </w:p>
         </w:tc>
         <w:tc>
@@ -9343,13 +8978,8 @@
             <w:pPr>
               <w:pStyle w:val="aff5"/>
             </w:pPr>
-            <w:proofErr w:type="spellStart"/>
-            <w:r>
-              <w:t>id</w:t>
-            </w:r>
-            <w:proofErr w:type="spellEnd"/>
-            <w:r>
-              <w:t xml:space="preserve"> ограничения</w:t>
+            <w:r>
+              <w:t>id ограничения</w:t>
             </w:r>
           </w:p>
         </w:tc>
@@ -9363,11 +8993,9 @@
             <w:pPr>
               <w:pStyle w:val="aff5"/>
             </w:pPr>
-            <w:proofErr w:type="spellStart"/>
             <w:r>
               <w:t>comment</w:t>
             </w:r>
-            <w:proofErr w:type="spellEnd"/>
           </w:p>
         </w:tc>
         <w:tc>
@@ -9422,14 +9050,12 @@
                 <w:lang w:val="en-US"/>
               </w:rPr>
             </w:pPr>
-            <w:proofErr w:type="spellStart"/>
             <w:r>
               <w:rPr>
                 <w:lang w:val="en-US"/>
               </w:rPr>
               <w:t>dictchange_id_commit</w:t>
             </w:r>
-            <w:proofErr w:type="spellEnd"/>
           </w:p>
         </w:tc>
         <w:tc>
@@ -9481,14 +9107,12 @@
                 <w:lang w:val="en-US"/>
               </w:rPr>
             </w:pPr>
-            <w:proofErr w:type="spellStart"/>
             <w:r>
               <w:rPr>
                 <w:lang w:val="en-US"/>
               </w:rPr>
               <w:t>is_deleted</w:t>
             </w:r>
-            <w:proofErr w:type="spellEnd"/>
           </w:p>
         </w:tc>
         <w:tc>
@@ -9559,15 +9183,12 @@
       <w:bookmarkStart w:id="42" w:name="_Toc369605975"/>
       <w:bookmarkStart w:id="43" w:name="_Toc356245950"/>
       <w:bookmarkEnd w:id="9"/>
-      <w:proofErr w:type="spellStart"/>
-      <w:proofErr w:type="gramStart"/>
       <w:r>
         <w:rPr>
           <w:lang w:val="en-US"/>
         </w:rPr>
         <w:t>TranslatedTerm</w:t>
       </w:r>
-      <w:proofErr w:type="spellEnd"/>
       <w:r>
         <w:rPr>
           <w:rFonts w:eastAsiaTheme="minorHAnsi"/>
@@ -9575,20 +9196,11 @@
         </w:rPr>
         <w:t>(</w:t>
       </w:r>
-      <w:proofErr w:type="spellStart"/>
-      <w:proofErr w:type="gramEnd"/>
       <w:r>
         <w:rPr>
           <w:lang w:val="en-US" w:eastAsia="en-US"/>
         </w:rPr>
-        <w:t>LanguageEntity</w:t>
-      </w:r>
-      <w:proofErr w:type="spellEnd"/>
-      <w:r>
-        <w:rPr>
-          <w:lang w:val="en-US" w:eastAsia="en-US"/>
-        </w:rPr>
-        <w:t>)</w:t>
+        <w:t>LanguageEntity)</w:t>
       </w:r>
       <w:bookmarkEnd w:id="42"/>
     </w:p>
@@ -9673,14 +9285,12 @@
                 <w:lang w:val="en-US"/>
               </w:rPr>
             </w:pPr>
-            <w:proofErr w:type="spellStart"/>
             <w:r>
               <w:rPr>
                 <w:lang w:val="en-US"/>
               </w:rPr>
               <w:t>table_id</w:t>
             </w:r>
-            <w:proofErr w:type="spellEnd"/>
           </w:p>
         </w:tc>
         <w:tc>
@@ -9735,14 +9345,12 @@
                 <w:lang w:val="en-US"/>
               </w:rPr>
             </w:pPr>
-            <w:proofErr w:type="spellStart"/>
             <w:r>
               <w:rPr>
                 <w:lang w:val="en-US"/>
               </w:rPr>
               <w:t>term_id</w:t>
             </w:r>
-            <w:proofErr w:type="spellEnd"/>
           </w:p>
         </w:tc>
         <w:tc>
@@ -9803,14 +9411,12 @@
                 <w:lang w:val="en-US"/>
               </w:rPr>
             </w:pPr>
-            <w:proofErr w:type="spellStart"/>
             <w:r>
               <w:rPr>
                 <w:lang w:val="en-US"/>
               </w:rPr>
               <w:t>term_full_transl</w:t>
             </w:r>
-            <w:proofErr w:type="spellEnd"/>
           </w:p>
         </w:tc>
         <w:tc>
@@ -9883,14 +9489,12 @@
                 <w:lang w:val="en-US"/>
               </w:rPr>
             </w:pPr>
-            <w:proofErr w:type="spellStart"/>
             <w:r>
               <w:rPr>
                 <w:lang w:val="en-US"/>
               </w:rPr>
               <w:t>term_abbr_transl</w:t>
             </w:r>
-            <w:proofErr w:type="spellEnd"/>
           </w:p>
         </w:tc>
         <w:tc>
@@ -9960,7 +9564,6 @@
         </w:rPr>
       </w:pPr>
       <w:bookmarkStart w:id="44" w:name="_Toc369605976"/>
-      <w:proofErr w:type="gramStart"/>
       <w:r>
         <w:rPr>
           <w:rFonts w:eastAsiaTheme="minorHAnsi"/>
@@ -9968,20 +9571,11 @@
         </w:rPr>
         <w:t>Lexeme(</w:t>
       </w:r>
-      <w:proofErr w:type="spellStart"/>
-      <w:proofErr w:type="gramEnd"/>
       <w:r>
         <w:rPr>
           <w:lang w:val="en-US" w:eastAsia="en-US"/>
         </w:rPr>
-        <w:t>LexemeBase</w:t>
-      </w:r>
-      <w:proofErr w:type="spellEnd"/>
-      <w:r>
-        <w:rPr>
-          <w:lang w:val="en-US" w:eastAsia="en-US"/>
-        </w:rPr>
-        <w:t>)</w:t>
+        <w:t>LexemeBase)</w:t>
       </w:r>
       <w:bookmarkEnd w:id="44"/>
     </w:p>
@@ -10009,7 +9603,6 @@
         </w:rPr>
       </w:pPr>
       <w:bookmarkStart w:id="45" w:name="_Toc369605977"/>
-      <w:proofErr w:type="gramStart"/>
       <w:r>
         <w:rPr>
           <w:rFonts w:eastAsiaTheme="minorHAnsi"/>
@@ -10025,8 +9618,6 @@
         </w:rPr>
         <w:t>(</w:t>
       </w:r>
-      <w:proofErr w:type="spellStart"/>
-      <w:proofErr w:type="gramEnd"/>
       <w:r>
         <w:rPr>
           <w:rFonts w:eastAsiaTheme="minorHAnsi"/>
@@ -10041,7 +9632,6 @@
         </w:rPr>
         <w:t>Base</w:t>
       </w:r>
-      <w:proofErr w:type="spellEnd"/>
       <w:r>
         <w:rPr>
           <w:rFonts w:eastAsiaTheme="minorHAnsi"/>
@@ -10076,7 +9666,6 @@
       </w:pPr>
       <w:bookmarkStart w:id="46" w:name="_Toc369605978"/>
       <w:bookmarkStart w:id="47" w:name="_Toc356245952"/>
-      <w:proofErr w:type="spellStart"/>
       <w:r>
         <w:rPr>
           <w:rFonts w:eastAsiaTheme="minorHAnsi"/>
@@ -10085,7 +9674,6 @@
         <w:t>TranslationDeleted</w:t>
       </w:r>
       <w:bookmarkEnd w:id="46"/>
-      <w:proofErr w:type="spellEnd"/>
     </w:p>
     <w:p>
       <w:pPr>
@@ -10183,12 +9771,12 @@
                 <w:lang w:val="en-US"/>
               </w:rPr>
             </w:pPr>
-            <w:proofErr w:type="spellStart"/>
             <w:r>
               <w:rPr>
                 <w:rFonts w:eastAsiaTheme="minorHAnsi"/>
                 <w:lang w:val="en-US" w:eastAsia="en-US"/>
               </w:rPr>
+              <w:lastRenderedPageBreak/>
               <w:t>t</w:t>
             </w:r>
             <w:r>
@@ -10205,7 +9793,6 @@
               </w:rPr>
               <w:t>_id</w:t>
             </w:r>
-            <w:proofErr w:type="spellEnd"/>
           </w:p>
         </w:tc>
         <w:tc>
@@ -10257,14 +9844,12 @@
                 <w:lang w:val="en-US"/>
               </w:rPr>
             </w:pPr>
-            <w:proofErr w:type="spellStart"/>
             <w:r>
               <w:rPr>
                 <w:lang w:val="en-US"/>
               </w:rPr>
               <w:t>dictchange_id</w:t>
             </w:r>
-            <w:proofErr w:type="spellEnd"/>
             <w:r>
               <w:t>_</w:t>
             </w:r>
@@ -10325,15 +9910,12 @@
                 <w:lang w:val="en-US"/>
               </w:rPr>
             </w:pPr>
-            <w:proofErr w:type="spellStart"/>
-            <w:r>
-              <w:rPr>
-                <w:lang w:val="en-US"/>
-              </w:rPr>
-              <w:lastRenderedPageBreak/>
+            <w:r>
+              <w:rPr>
+                <w:lang w:val="en-US"/>
+              </w:rPr>
               <w:t>dictchange_id_restore</w:t>
             </w:r>
-            <w:proofErr w:type="spellEnd"/>
           </w:p>
         </w:tc>
         <w:tc>
@@ -10383,8 +9965,6 @@
         </w:rPr>
       </w:pPr>
       <w:bookmarkStart w:id="48" w:name="_Toc369605979"/>
-      <w:proofErr w:type="spellStart"/>
-      <w:proofErr w:type="gramStart"/>
       <w:r>
         <w:rPr>
           <w:rFonts w:eastAsiaTheme="minorHAnsi"/>
@@ -10393,30 +9973,12 @@
         <w:t>WordForm</w:t>
       </w:r>
       <w:bookmarkEnd w:id="47"/>
-      <w:proofErr w:type="spellEnd"/>
       <w:r>
         <w:rPr>
           <w:rFonts w:eastAsiaTheme="minorHAnsi"/>
           <w:lang w:val="en-US" w:eastAsia="en-US"/>
         </w:rPr>
-        <w:t>(</w:t>
-      </w:r>
-      <w:proofErr w:type="spellStart"/>
-      <w:proofErr w:type="gramEnd"/>
-      <w:r>
-        <w:rPr>
-          <w:rFonts w:eastAsiaTheme="minorHAnsi"/>
-          <w:lang w:val="en-US" w:eastAsia="en-US"/>
-        </w:rPr>
-        <w:t>WordFormBase</w:t>
-      </w:r>
-      <w:proofErr w:type="spellEnd"/>
-      <w:r>
-        <w:rPr>
-          <w:rFonts w:eastAsiaTheme="minorHAnsi"/>
-          <w:lang w:val="en-US" w:eastAsia="en-US"/>
-        </w:rPr>
-        <w:t>)</w:t>
+        <w:t>(WordFormBase)</w:t>
       </w:r>
       <w:bookmarkEnd w:id="48"/>
     </w:p>
@@ -10445,8 +10007,6 @@
       </w:pPr>
       <w:bookmarkStart w:id="49" w:name="_Toc369605980"/>
       <w:bookmarkStart w:id="50" w:name="_Toc356245954"/>
-      <w:proofErr w:type="spellStart"/>
-      <w:proofErr w:type="gramStart"/>
       <w:r>
         <w:rPr>
           <w:rFonts w:eastAsiaTheme="minorHAnsi"/>
@@ -10461,30 +10021,12 @@
         </w:rPr>
         <w:t>Previous</w:t>
       </w:r>
-      <w:proofErr w:type="spellEnd"/>
       <w:r>
         <w:rPr>
           <w:rFonts w:eastAsiaTheme="minorHAnsi"/>
           <w:lang w:val="en-US" w:eastAsia="en-US"/>
         </w:rPr>
-        <w:t>(</w:t>
-      </w:r>
-      <w:proofErr w:type="spellStart"/>
-      <w:proofErr w:type="gramEnd"/>
-      <w:r>
-        <w:rPr>
-          <w:rFonts w:eastAsiaTheme="minorHAnsi"/>
-          <w:lang w:val="en-US" w:eastAsia="en-US"/>
-        </w:rPr>
-        <w:t>WordFormBase</w:t>
-      </w:r>
-      <w:proofErr w:type="spellEnd"/>
-      <w:r>
-        <w:rPr>
-          <w:rFonts w:eastAsiaTheme="minorHAnsi"/>
-          <w:lang w:val="en-US" w:eastAsia="en-US"/>
-        </w:rPr>
-        <w:t>)</w:t>
+        <w:t>(WordFormBase)</w:t>
       </w:r>
       <w:bookmarkEnd w:id="49"/>
     </w:p>
@@ -10612,14 +10154,12 @@
                 <w:lang w:val="en-US"/>
               </w:rPr>
             </w:pPr>
-            <w:proofErr w:type="spellStart"/>
             <w:r>
               <w:rPr>
                 <w:lang w:val="en-US"/>
               </w:rPr>
               <w:t>wordform_id</w:t>
             </w:r>
-            <w:proofErr w:type="spellEnd"/>
           </w:p>
         </w:tc>
         <w:tc>
@@ -10671,7 +10211,6 @@
                 <w:lang w:val="en-US"/>
               </w:rPr>
             </w:pPr>
-            <w:proofErr w:type="spellStart"/>
             <w:r>
               <w:rPr>
                 <w:lang w:val="en-US"/>
@@ -10684,7 +10223,6 @@
               </w:rPr>
               <w:t>_id</w:t>
             </w:r>
-            <w:proofErr w:type="spellEnd"/>
             <w:r>
               <w:t>_</w:t>
             </w:r>
@@ -10743,7 +10281,6 @@
         </w:rPr>
       </w:pPr>
       <w:bookmarkStart w:id="51" w:name="_Toc369605981"/>
-      <w:proofErr w:type="spellStart"/>
       <w:r>
         <w:rPr>
           <w:rFonts w:eastAsiaTheme="minorHAnsi"/>
@@ -10752,7 +10289,6 @@
         <w:t>WordFormDeleted</w:t>
       </w:r>
       <w:bookmarkEnd w:id="51"/>
-      <w:proofErr w:type="spellEnd"/>
     </w:p>
     <w:p>
       <w:pPr>
@@ -10864,14 +10400,12 @@
                 <w:lang w:val="en-US"/>
               </w:rPr>
             </w:pPr>
-            <w:proofErr w:type="spellStart"/>
             <w:r>
               <w:rPr>
                 <w:lang w:val="en-US"/>
               </w:rPr>
               <w:t>wordform_id</w:t>
             </w:r>
-            <w:proofErr w:type="spellEnd"/>
           </w:p>
         </w:tc>
         <w:tc>
@@ -10923,14 +10457,12 @@
                 <w:lang w:val="en-US"/>
               </w:rPr>
             </w:pPr>
-            <w:proofErr w:type="spellStart"/>
             <w:r>
               <w:rPr>
                 <w:lang w:val="en-US"/>
               </w:rPr>
               <w:t>dictchange_id</w:t>
             </w:r>
-            <w:proofErr w:type="spellEnd"/>
             <w:r>
               <w:t>_</w:t>
             </w:r>
@@ -10991,14 +10523,12 @@
                 <w:lang w:val="en-US"/>
               </w:rPr>
             </w:pPr>
-            <w:proofErr w:type="spellStart"/>
             <w:r>
               <w:rPr>
                 <w:lang w:val="en-US"/>
               </w:rPr>
               <w:t>dictchange_id_restore</w:t>
             </w:r>
-            <w:proofErr w:type="spellEnd"/>
           </w:p>
         </w:tc>
         <w:tc>
@@ -11051,7 +10581,6 @@
       </w:pPr>
       <w:bookmarkStart w:id="52" w:name="_Toc369605971"/>
       <w:bookmarkEnd w:id="50"/>
-      <w:proofErr w:type="spellStart"/>
       <w:r>
         <w:rPr>
           <w:lang w:val="en-US" w:eastAsia="en-US"/>
@@ -11059,7 +10588,6 @@
         <w:t>WordFormOrder</w:t>
       </w:r>
       <w:bookmarkEnd w:id="52"/>
-      <w:proofErr w:type="spellEnd"/>
     </w:p>
     <w:p>
       <w:pPr>
@@ -11153,13 +10681,8 @@
                 <w:pStyle w:val="ab"/>
               </w:pPr>
               <w:r>
-                <w:t xml:space="preserve">Архитектура ПО </w:t>
+                <w:t>Архитектура ПО WordControl</w:t>
               </w:r>
-              <w:proofErr w:type="spellStart"/>
-              <w:r>
-                <w:t>WordControl</w:t>
-              </w:r>
-              <w:proofErr w:type="spellEnd"/>
             </w:p>
           </w:sdtContent>
         </w:sdt>
@@ -11194,7 +10717,7 @@
             <w:rPr>
               <w:noProof/>
             </w:rPr>
-            <w:t>2013-12-30</w:t>
+            <w:t>2014-01-06</w:t>
           </w:r>
           <w:r>
             <w:fldChar w:fldCharType="end"/>
@@ -11225,7 +10748,7 @@
             <w:rPr>
               <w:noProof/>
             </w:rPr>
-            <w:t>8</w:t>
+            <w:t>6</w:t>
           </w:r>
           <w:r>
             <w:fldChar w:fldCharType="end"/>
@@ -11233,27 +10756,14 @@
           <w:r>
             <w:t xml:space="preserve"> (</w:t>
           </w:r>
-          <w:r>
-            <w:fldChar w:fldCharType="begin"/>
-          </w:r>
-          <w:r>
-            <w:instrText xml:space="preserve"> NUMPAGES   \* MERGEFORMAT </w:instrText>
-          </w:r>
-          <w:r>
-            <w:fldChar w:fldCharType="separate"/>
-          </w:r>
-          <w:r>
-            <w:rPr>
-              <w:noProof/>
-            </w:rPr>
-            <w:t>8</w:t>
-          </w:r>
-          <w:r>
-            <w:rPr>
-              <w:noProof/>
-            </w:rPr>
-            <w:fldChar w:fldCharType="end"/>
-          </w:r>
+          <w:fldSimple w:instr=" NUMPAGES   \* MERGEFORMAT ">
+            <w:r>
+              <w:rPr>
+                <w:noProof/>
+              </w:rPr>
+              <w:t>8</w:t>
+            </w:r>
+          </w:fldSimple>
           <w:r>
             <w:t>)</w:t>
           </w:r>
@@ -11451,7 +10961,6 @@
                   <w:lang w:val="en-US"/>
                 </w:rPr>
               </w:pPr>
-              <w:proofErr w:type="spellStart"/>
               <w:r>
                 <w:rPr>
                   <w:b/>
@@ -11460,7 +10969,6 @@
                 </w:rPr>
                 <w:t>QuaS</w:t>
               </w:r>
-              <w:proofErr w:type="spellEnd"/>
             </w:p>
           </w:sdtContent>
         </w:sdt>
@@ -11493,14 +11001,12 @@
                   <w:sz w:val="22"/>
                 </w:rPr>
               </w:pPr>
-              <w:proofErr w:type="spellStart"/>
               <w:r>
                 <w:rPr>
                   <w:b/>
                 </w:rPr>
                 <w:t>WordControl</w:t>
               </w:r>
-              <w:proofErr w:type="spellEnd"/>
             </w:p>
           </w:sdtContent>
         </w:sdt>
@@ -15604,6 +15110,7 @@
     <w:rsid w:val="00C466F5"/>
     <w:rsid w:val="00DA2077"/>
     <w:rsid w:val="00F519F6"/>
+    <w:rsid w:val="00F612D5"/>
     <w:rsid w:val="00FB1DFE"/>
   </w:rsids>
   <m:mathPr>
@@ -16405,7 +15912,7 @@
 </file>
 
 <file path=customXml/itemProps1.xml><?xml version="1.0" encoding="utf-8"?>
-<ds:datastoreItem xmlns:ds="http://schemas.openxmlformats.org/officeDocument/2006/customXml" ds:itemID="{DC4C9549-83CA-4588-BB4A-6C97B0E11673}">
+<ds:datastoreItem xmlns:ds="http://schemas.openxmlformats.org/officeDocument/2006/customXml" ds:itemID="{E822C882-B6B7-4BD2-A0CC-161C6EB37F95}">
   <ds:schemaRefs>
     <ds:schemaRef ds:uri="http://schemas.openxmlformats.org/officeDocument/2006/bibliography"/>
   </ds:schemaRefs>

</xml_diff>

<commit_message>
#13 and #25 implemented (Lexeme search and wordform display) Docs updated
</commit_message>
<xml_diff>
--- a/docs/1WordControlAD.docx
+++ b/docs/1WordControlAD.docx
@@ -3599,16 +3599,16 @@
           <w:lang w:val="en-US" w:eastAsia="en-US"/>
         </w:rPr>
       </w:pPr>
-      <w:bookmarkStart w:id="8" w:name="_Toc356245956"/>
-      <w:bookmarkStart w:id="9" w:name="_Toc356245946"/>
-      <w:bookmarkStart w:id="10" w:name="_Toc377149718"/>
+      <w:bookmarkStart w:id="8" w:name="_Toc377149718"/>
+      <w:bookmarkStart w:id="9" w:name="_Toc356245956"/>
+      <w:bookmarkStart w:id="10" w:name="_Toc356245946"/>
       <w:r>
         <w:rPr>
           <w:lang w:eastAsia="en-US"/>
         </w:rPr>
         <w:t>Классы модели</w:t>
       </w:r>
-      <w:bookmarkEnd w:id="10"/>
+      <w:bookmarkEnd w:id="8"/>
     </w:p>
     <w:p>
       <w:pPr>
@@ -3618,9 +3618,9 @@
           <w:lang w:val="en-US" w:eastAsia="en-US"/>
         </w:rPr>
       </w:pPr>
-      <w:bookmarkStart w:id="11" w:name="_Toc356245957"/>
-      <w:bookmarkStart w:id="12" w:name="_Toc377149719"/>
-      <w:bookmarkEnd w:id="8"/>
+      <w:bookmarkStart w:id="11" w:name="_Toc377149719"/>
+      <w:bookmarkStart w:id="12" w:name="_Toc356245957"/>
+      <w:bookmarkEnd w:id="9"/>
       <w:proofErr w:type="spellStart"/>
       <w:proofErr w:type="gramStart"/>
       <w:r>
@@ -3646,7 +3646,7 @@
         </w:rPr>
         <w:t>Change)</w:t>
       </w:r>
-      <w:bookmarkEnd w:id="12"/>
+      <w:bookmarkEnd w:id="11"/>
     </w:p>
     <w:p>
       <w:pPr>
@@ -4330,7 +4330,7 @@
         </w:rPr>
         <w:t>Settings</w:t>
       </w:r>
-      <w:bookmarkEnd w:id="11"/>
+      <w:bookmarkEnd w:id="12"/>
       <w:bookmarkEnd w:id="14"/>
     </w:p>
     <w:p>
@@ -4416,16 +4416,16 @@
           <w:lang w:eastAsia="en-US"/>
         </w:rPr>
       </w:pPr>
-      <w:bookmarkStart w:id="17" w:name="_Toc356245947"/>
-      <w:bookmarkStart w:id="18" w:name="_Toc356245959"/>
-      <w:bookmarkStart w:id="19" w:name="_Toc377149723"/>
+      <w:bookmarkStart w:id="17" w:name="_Toc377149723"/>
+      <w:bookmarkStart w:id="18" w:name="_Toc356245947"/>
+      <w:bookmarkStart w:id="19" w:name="_Toc356245959"/>
       <w:r>
         <w:rPr>
           <w:lang w:eastAsia="en-US"/>
         </w:rPr>
         <w:t>Абстрактные классы</w:t>
       </w:r>
-      <w:bookmarkEnd w:id="19"/>
+      <w:bookmarkEnd w:id="17"/>
     </w:p>
     <w:p>
       <w:pPr>
@@ -4671,7 +4671,7 @@
         </w:rPr>
       </w:pPr>
       <w:bookmarkStart w:id="22" w:name="_Toc377149726"/>
-      <w:bookmarkEnd w:id="17"/>
+      <w:bookmarkEnd w:id="18"/>
       <w:proofErr w:type="spellStart"/>
       <w:proofErr w:type="gramStart"/>
       <w:r>
@@ -4681,7 +4681,7 @@
         </w:rPr>
         <w:t>SyntacticCategory</w:t>
       </w:r>
-      <w:bookmarkEnd w:id="18"/>
+      <w:bookmarkEnd w:id="19"/>
       <w:proofErr w:type="spellEnd"/>
       <w:r>
         <w:rPr>
@@ -4724,8 +4724,6 @@
       </w:pPr>
       <w:bookmarkStart w:id="23" w:name="_Toc356245960"/>
       <w:bookmarkStart w:id="24" w:name="_Toc377149727"/>
-      <w:bookmarkStart w:id="25" w:name="_GoBack"/>
-      <w:bookmarkEnd w:id="25"/>
       <w:r>
         <w:rPr>
           <w:rFonts w:eastAsiaTheme="minorHAnsi"/>
@@ -4808,8 +4806,8 @@
           <w:rFonts w:eastAsiaTheme="minorHAnsi"/>
         </w:rPr>
       </w:pPr>
-      <w:bookmarkStart w:id="26" w:name="_Toc356245961"/>
-      <w:bookmarkStart w:id="27" w:name="_Toc377149728"/>
+      <w:bookmarkStart w:id="25" w:name="_Toc356245961"/>
+      <w:bookmarkStart w:id="26" w:name="_Toc377149728"/>
       <w:r>
         <w:rPr>
           <w:rFonts w:eastAsiaTheme="minorHAnsi"/>
@@ -4833,7 +4831,7 @@
         </w:rPr>
         <w:t>&gt;</w:t>
       </w:r>
-      <w:bookmarkEnd w:id="26"/>
+      <w:bookmarkEnd w:id="25"/>
       <w:r>
         <w:rPr>
           <w:rFonts w:eastAsiaTheme="minorHAnsi"/>
@@ -4849,7 +4847,7 @@
         </w:rPr>
         <w:t>Term)</w:t>
       </w:r>
-      <w:bookmarkEnd w:id="27"/>
+      <w:bookmarkEnd w:id="26"/>
     </w:p>
     <w:p>
       <w:pPr>
@@ -4865,7 +4863,7 @@
         </w:rPr>
         <w:t xml:space="preserve">Набор таблиц, содержащий </w:t>
       </w:r>
-      <w:ins w:id="28" w:author="Kirill" w:date="2014-01-11T00:49:00Z">
+      <w:ins w:id="27" w:author="Kirill" w:date="2014-01-11T00:49:00Z">
         <w:r>
           <w:rPr>
             <w:rFonts w:eastAsiaTheme="minorHAnsi"/>
@@ -4888,7 +4886,7 @@
         </w:rPr>
         <w:t>рамматически</w:t>
       </w:r>
-      <w:ins w:id="29" w:author="Kirill" w:date="2014-01-11T00:49:00Z">
+      <w:ins w:id="28" w:author="Kirill" w:date="2014-01-11T00:49:00Z">
         <w:r>
           <w:rPr>
             <w:rFonts w:eastAsiaTheme="minorHAnsi"/>
@@ -4897,7 +4895,7 @@
           <w:t>х</w:t>
         </w:r>
       </w:ins>
-      <w:del w:id="30" w:author="Kirill" w:date="2014-01-11T00:49:00Z">
+      <w:del w:id="29" w:author="Kirill" w:date="2014-01-11T00:49:00Z">
         <w:r>
           <w:rPr>
             <w:rFonts w:eastAsiaTheme="minorHAnsi"/>
@@ -4913,7 +4911,7 @@
         </w:rPr>
         <w:t xml:space="preserve"> категори</w:t>
       </w:r>
-      <w:ins w:id="31" w:author="Kirill" w:date="2014-01-11T00:49:00Z">
+      <w:ins w:id="30" w:author="Kirill" w:date="2014-01-11T00:49:00Z">
         <w:r>
           <w:rPr>
             <w:rFonts w:eastAsiaTheme="minorHAnsi"/>
@@ -4922,7 +4920,7 @@
           <w:t>й</w:t>
         </w:r>
       </w:ins>
-      <w:del w:id="32" w:author="Kirill" w:date="2014-01-11T00:49:00Z">
+      <w:del w:id="31" w:author="Kirill" w:date="2014-01-11T00:49:00Z">
         <w:r>
           <w:rPr>
             <w:rFonts w:eastAsiaTheme="minorHAnsi"/>
@@ -4994,12 +4992,12 @@
       <w:pPr>
         <w:pStyle w:val="4"/>
         <w:rPr>
-          <w:ins w:id="33" w:author="Kirill" w:date="2014-01-11T00:46:00Z"/>
+          <w:ins w:id="32" w:author="Kirill" w:date="2014-01-11T00:46:00Z"/>
           <w:rFonts w:eastAsiaTheme="minorHAnsi"/>
           <w:lang w:eastAsia="en-US"/>
         </w:rPr>
       </w:pPr>
-      <w:ins w:id="34" w:author="Kirill" w:date="2014-01-10T20:43:00Z">
+      <w:ins w:id="33" w:author="Kirill" w:date="2014-01-10T20:43:00Z">
         <w:r>
           <w:rPr>
             <w:rFonts w:eastAsiaTheme="minorHAnsi"/>
@@ -5025,7 +5023,7 @@
       </w:ins>
       <w:proofErr w:type="spellStart"/>
       <w:proofErr w:type="gramStart"/>
-      <w:ins w:id="35" w:author="Kirill" w:date="2014-01-11T00:38:00Z">
+      <w:ins w:id="34" w:author="Kirill" w:date="2014-01-11T00:38:00Z">
         <w:r>
           <w:rPr>
             <w:rFonts w:eastAsiaTheme="minorHAnsi"/>
@@ -5034,7 +5032,7 @@
           <w:t>Lang</w:t>
         </w:r>
       </w:ins>
-      <w:ins w:id="36" w:author="Kirill" w:date="2014-01-11T00:44:00Z">
+      <w:ins w:id="35" w:author="Kirill" w:date="2014-01-11T00:44:00Z">
         <w:r>
           <w:rPr>
             <w:rFonts w:eastAsiaTheme="minorHAnsi"/>
@@ -5043,7 +5041,7 @@
           <w:t>uage</w:t>
         </w:r>
       </w:ins>
-      <w:ins w:id="37" w:author="Kirill" w:date="2014-01-11T00:38:00Z">
+      <w:ins w:id="36" w:author="Kirill" w:date="2014-01-11T00:38:00Z">
         <w:r>
           <w:rPr>
             <w:rFonts w:eastAsiaTheme="minorHAnsi"/>
@@ -5053,7 +5051,7 @@
         </w:r>
       </w:ins>
       <w:proofErr w:type="spellEnd"/>
-      <w:ins w:id="38" w:author="Kirill" w:date="2014-01-10T20:43:00Z">
+      <w:ins w:id="37" w:author="Kirill" w:date="2014-01-10T20:43:00Z">
         <w:r>
           <w:rPr>
             <w:rFonts w:eastAsiaTheme="minorHAnsi"/>
@@ -5064,7 +5062,7 @@
       </w:ins>
       <w:proofErr w:type="spellStart"/>
       <w:proofErr w:type="gramEnd"/>
-      <w:ins w:id="39" w:author="Kirill" w:date="2014-01-11T00:51:00Z">
+      <w:ins w:id="38" w:author="Kirill" w:date="2014-01-11T00:51:00Z">
         <w:r>
           <w:rPr>
             <w:lang w:val="en-US" w:eastAsia="en-US"/>
@@ -5073,7 +5071,7 @@
         </w:r>
       </w:ins>
       <w:proofErr w:type="spellEnd"/>
-      <w:ins w:id="40" w:author="Kirill" w:date="2014-01-10T20:43:00Z">
+      <w:ins w:id="39" w:author="Kirill" w:date="2014-01-10T20:43:00Z">
         <w:r>
           <w:rPr>
             <w:rFonts w:eastAsiaTheme="minorHAnsi"/>
@@ -5086,12 +5084,12 @@
     <w:p>
       <w:pPr>
         <w:rPr>
-          <w:ins w:id="41" w:author="Kirill" w:date="2014-01-10T20:43:00Z"/>
+          <w:ins w:id="40" w:author="Kirill" w:date="2014-01-10T20:43:00Z"/>
           <w:rFonts w:eastAsiaTheme="minorHAnsi"/>
           <w:lang w:eastAsia="en-US"/>
         </w:rPr>
       </w:pPr>
-      <w:ins w:id="42" w:author="Kirill" w:date="2014-01-11T00:46:00Z">
+      <w:ins w:id="41" w:author="Kirill" w:date="2014-01-11T00:46:00Z">
         <w:r>
           <w:rPr>
             <w:rFonts w:eastAsiaTheme="minorHAnsi"/>
@@ -5100,7 +5098,7 @@
           <w:t>Наличие в языке определённых</w:t>
         </w:r>
       </w:ins>
-      <w:ins w:id="43" w:author="Kirill" w:date="2014-01-11T00:48:00Z">
+      <w:ins w:id="42" w:author="Kirill" w:date="2014-01-11T00:48:00Z">
         <w:r>
           <w:rPr>
             <w:rFonts w:eastAsiaTheme="minorHAnsi"/>
@@ -5109,7 +5107,7 @@
           <w:t xml:space="preserve"> значений</w:t>
         </w:r>
       </w:ins>
-      <w:ins w:id="44" w:author="Kirill" w:date="2014-01-11T00:46:00Z">
+      <w:ins w:id="43" w:author="Kirill" w:date="2014-01-11T00:46:00Z">
         <w:r>
           <w:rPr>
             <w:rFonts w:eastAsiaTheme="minorHAnsi"/>
@@ -5118,7 +5116,7 @@
           <w:t xml:space="preserve"> </w:t>
         </w:r>
       </w:ins>
-      <w:ins w:id="45" w:author="Kirill" w:date="2014-01-11T00:48:00Z">
+      <w:ins w:id="44" w:author="Kirill" w:date="2014-01-11T00:48:00Z">
         <w:r>
           <w:rPr>
             <w:rFonts w:eastAsiaTheme="minorHAnsi"/>
@@ -5127,7 +5125,7 @@
           <w:t xml:space="preserve">рассматриваемой </w:t>
         </w:r>
       </w:ins>
-      <w:ins w:id="46" w:author="Kirill" w:date="2014-01-11T00:46:00Z">
+      <w:ins w:id="45" w:author="Kirill" w:date="2014-01-11T00:46:00Z">
         <w:r>
           <w:rPr>
             <w:rFonts w:eastAsiaTheme="minorHAnsi"/>
@@ -5136,7 +5134,7 @@
           <w:t>грамматическ</w:t>
         </w:r>
       </w:ins>
-      <w:ins w:id="47" w:author="Kirill" w:date="2014-01-11T00:48:00Z">
+      <w:ins w:id="46" w:author="Kirill" w:date="2014-01-11T00:48:00Z">
         <w:r>
           <w:rPr>
             <w:rFonts w:eastAsiaTheme="minorHAnsi"/>
@@ -5145,7 +5143,7 @@
           <w:t>ой</w:t>
         </w:r>
       </w:ins>
-      <w:ins w:id="48" w:author="Kirill" w:date="2014-01-11T00:46:00Z">
+      <w:ins w:id="47" w:author="Kirill" w:date="2014-01-11T00:46:00Z">
         <w:r>
           <w:rPr>
             <w:rFonts w:eastAsiaTheme="minorHAnsi"/>
@@ -5154,7 +5152,7 @@
           <w:t xml:space="preserve"> категори</w:t>
         </w:r>
       </w:ins>
-      <w:ins w:id="49" w:author="Kirill" w:date="2014-01-11T00:48:00Z">
+      <w:ins w:id="48" w:author="Kirill" w:date="2014-01-11T00:48:00Z">
         <w:r>
           <w:rPr>
             <w:rFonts w:eastAsiaTheme="minorHAnsi"/>
@@ -5163,7 +5161,7 @@
           <w:t>и</w:t>
         </w:r>
       </w:ins>
-      <w:ins w:id="50" w:author="Kirill" w:date="2014-01-11T00:46:00Z">
+      <w:ins w:id="49" w:author="Kirill" w:date="2014-01-11T00:46:00Z">
         <w:r>
           <w:rPr>
             <w:rFonts w:eastAsiaTheme="minorHAnsi"/>
@@ -5188,7 +5186,7 @@
       <w:tr>
         <w:trPr>
           <w:cnfStyle w:val="100000000000" w:firstRow="1" w:lastRow="0" w:firstColumn="0" w:lastColumn="0" w:oddVBand="0" w:evenVBand="0" w:oddHBand="0" w:evenHBand="0" w:firstRowFirstColumn="0" w:firstRowLastColumn="0" w:lastRowFirstColumn="0" w:lastRowLastColumn="0"/>
-          <w:ins w:id="51" w:author="Kirill" w:date="2014-01-11T00:45:00Z"/>
+          <w:ins w:id="50" w:author="Kirill" w:date="2014-01-11T00:45:00Z"/>
         </w:trPr>
         <w:tc>
           <w:tcPr>
@@ -5198,10 +5196,10 @@
             <w:pPr>
               <w:pStyle w:val="aff4"/>
               <w:rPr>
-                <w:ins w:id="52" w:author="Kirill" w:date="2014-01-11T00:45:00Z"/>
-              </w:rPr>
-            </w:pPr>
-            <w:ins w:id="53" w:author="Kirill" w:date="2014-01-11T00:45:00Z">
+                <w:ins w:id="51" w:author="Kirill" w:date="2014-01-11T00:45:00Z"/>
+              </w:rPr>
+            </w:pPr>
+            <w:ins w:id="52" w:author="Kirill" w:date="2014-01-11T00:45:00Z">
               <w:r>
                 <w:t>Поле</w:t>
               </w:r>
@@ -5216,10 +5214,10 @@
             <w:pPr>
               <w:pStyle w:val="aff4"/>
               <w:rPr>
-                <w:ins w:id="54" w:author="Kirill" w:date="2014-01-11T00:45:00Z"/>
-              </w:rPr>
-            </w:pPr>
-            <w:ins w:id="55" w:author="Kirill" w:date="2014-01-11T00:45:00Z">
+                <w:ins w:id="53" w:author="Kirill" w:date="2014-01-11T00:45:00Z"/>
+              </w:rPr>
+            </w:pPr>
+            <w:ins w:id="54" w:author="Kirill" w:date="2014-01-11T00:45:00Z">
               <w:r>
                 <w:t>Тип</w:t>
               </w:r>
@@ -5234,10 +5232,10 @@
             <w:pPr>
               <w:pStyle w:val="aff4"/>
               <w:rPr>
-                <w:ins w:id="56" w:author="Kirill" w:date="2014-01-11T00:45:00Z"/>
-              </w:rPr>
-            </w:pPr>
-            <w:ins w:id="57" w:author="Kirill" w:date="2014-01-11T00:45:00Z">
+                <w:ins w:id="55" w:author="Kirill" w:date="2014-01-11T00:45:00Z"/>
+              </w:rPr>
+            </w:pPr>
+            <w:ins w:id="56" w:author="Kirill" w:date="2014-01-11T00:45:00Z">
               <w:r>
                 <w:t>Обязательное?</w:t>
               </w:r>
@@ -5252,10 +5250,10 @@
             <w:pPr>
               <w:pStyle w:val="aff4"/>
               <w:rPr>
-                <w:ins w:id="58" w:author="Kirill" w:date="2014-01-11T00:45:00Z"/>
-              </w:rPr>
-            </w:pPr>
-            <w:ins w:id="59" w:author="Kirill" w:date="2014-01-11T00:45:00Z">
+                <w:ins w:id="57" w:author="Kirill" w:date="2014-01-11T00:45:00Z"/>
+              </w:rPr>
+            </w:pPr>
+            <w:ins w:id="58" w:author="Kirill" w:date="2014-01-11T00:45:00Z">
               <w:r>
                 <w:t>Комментарий</w:t>
               </w:r>
@@ -5265,7 +5263,7 @@
       </w:tr>
       <w:tr>
         <w:trPr>
-          <w:ins w:id="60" w:author="Kirill" w:date="2014-01-11T00:45:00Z"/>
+          <w:ins w:id="59" w:author="Kirill" w:date="2014-01-11T00:45:00Z"/>
         </w:trPr>
         <w:tc>
           <w:tcPr>
@@ -5275,11 +5273,11 @@
             <w:pPr>
               <w:pStyle w:val="aff4"/>
               <w:rPr>
-                <w:ins w:id="61" w:author="Kirill" w:date="2014-01-11T00:45:00Z"/>
+                <w:ins w:id="60" w:author="Kirill" w:date="2014-01-11T00:45:00Z"/>
                 <w:lang w:val="en-US"/>
               </w:rPr>
             </w:pPr>
-            <w:ins w:id="62" w:author="Kirill" w:date="2014-01-11T00:46:00Z">
+            <w:ins w:id="61" w:author="Kirill" w:date="2014-01-11T00:46:00Z">
               <w:r>
                 <w:rPr>
                   <w:rFonts w:eastAsiaTheme="minorHAnsi"/>
@@ -5318,7 +5316,7 @@
                 <w:t>&gt;</w:t>
               </w:r>
             </w:ins>
-            <w:ins w:id="63" w:author="Kirill" w:date="2014-01-11T00:45:00Z">
+            <w:ins w:id="62" w:author="Kirill" w:date="2014-01-11T00:45:00Z">
               <w:r>
                 <w:rPr>
                   <w:lang w:val="en-US"/>
@@ -5336,10 +5334,10 @@
             <w:pPr>
               <w:pStyle w:val="aff4"/>
               <w:rPr>
-                <w:ins w:id="64" w:author="Kirill" w:date="2014-01-11T00:45:00Z"/>
-              </w:rPr>
-            </w:pPr>
-            <w:ins w:id="65" w:author="Kirill" w:date="2014-01-11T00:45:00Z">
+                <w:ins w:id="63" w:author="Kirill" w:date="2014-01-11T00:45:00Z"/>
+              </w:rPr>
+            </w:pPr>
+            <w:ins w:id="64" w:author="Kirill" w:date="2014-01-11T00:45:00Z">
               <w:r>
                 <w:t>Число</w:t>
               </w:r>
@@ -5354,10 +5352,10 @@
             <w:pPr>
               <w:pStyle w:val="aff4"/>
               <w:rPr>
-                <w:ins w:id="66" w:author="Kirill" w:date="2014-01-11T00:45:00Z"/>
-              </w:rPr>
-            </w:pPr>
-            <w:ins w:id="67" w:author="Kirill" w:date="2014-01-11T00:45:00Z">
+                <w:ins w:id="65" w:author="Kirill" w:date="2014-01-11T00:45:00Z"/>
+              </w:rPr>
+            </w:pPr>
+            <w:ins w:id="66" w:author="Kirill" w:date="2014-01-11T00:45:00Z">
               <w:r>
                 <w:t>Да</w:t>
               </w:r>
@@ -5372,30 +5370,30 @@
             <w:pPr>
               <w:pStyle w:val="aff4"/>
               <w:rPr>
-                <w:ins w:id="68" w:author="Kirill" w:date="2014-01-11T00:45:00Z"/>
-              </w:rPr>
-            </w:pPr>
-            <w:ins w:id="69" w:author="Kirill" w:date="2014-01-11T00:49:00Z">
+                <w:ins w:id="67" w:author="Kirill" w:date="2014-01-11T00:45:00Z"/>
+              </w:rPr>
+            </w:pPr>
+            <w:ins w:id="68" w:author="Kirill" w:date="2014-01-11T00:49:00Z">
               <w:r>
                 <w:t>Значение г</w:t>
               </w:r>
             </w:ins>
-            <w:ins w:id="70" w:author="Kirill" w:date="2014-01-11T00:46:00Z">
+            <w:ins w:id="69" w:author="Kirill" w:date="2014-01-11T00:46:00Z">
               <w:r>
                 <w:t>рамматическ</w:t>
               </w:r>
             </w:ins>
-            <w:ins w:id="71" w:author="Kirill" w:date="2014-01-11T00:49:00Z">
+            <w:ins w:id="70" w:author="Kirill" w:date="2014-01-11T00:49:00Z">
               <w:r>
                 <w:t>ой</w:t>
               </w:r>
             </w:ins>
-            <w:ins w:id="72" w:author="Kirill" w:date="2014-01-11T00:46:00Z">
+            <w:ins w:id="71" w:author="Kirill" w:date="2014-01-11T00:46:00Z">
               <w:r>
                 <w:t xml:space="preserve"> </w:t>
               </w:r>
             </w:ins>
-            <w:ins w:id="73" w:author="Kirill" w:date="2014-01-11T00:45:00Z">
+            <w:ins w:id="72" w:author="Kirill" w:date="2014-01-11T00:45:00Z">
               <w:r>
                 <w:t>ка</w:t>
               </w:r>
@@ -5403,17 +5401,17 @@
                 <w:t>тегори</w:t>
               </w:r>
             </w:ins>
-            <w:ins w:id="74" w:author="Kirill" w:date="2014-01-11T00:49:00Z">
+            <w:ins w:id="73" w:author="Kirill" w:date="2014-01-11T00:49:00Z">
               <w:r>
                 <w:t>и</w:t>
               </w:r>
             </w:ins>
-            <w:ins w:id="75" w:author="Kirill" w:date="2014-01-11T00:45:00Z">
+            <w:ins w:id="74" w:author="Kirill" w:date="2014-01-11T00:45:00Z">
               <w:r>
                 <w:t>, для которой определ</w:t>
               </w:r>
             </w:ins>
-            <w:ins w:id="76" w:author="Kirill" w:date="2014-01-11T00:46:00Z">
+            <w:ins w:id="75" w:author="Kirill" w:date="2014-01-11T00:46:00Z">
               <w:r>
                 <w:t>яется порядок</w:t>
               </w:r>
@@ -5423,7 +5421,7 @@
       </w:tr>
       <w:tr>
         <w:trPr>
-          <w:ins w:id="77" w:author="Kirill" w:date="2014-01-11T00:47:00Z"/>
+          <w:ins w:id="76" w:author="Kirill" w:date="2014-01-11T00:47:00Z"/>
         </w:trPr>
         <w:tc>
           <w:tcPr>
@@ -5433,12 +5431,12 @@
             <w:pPr>
               <w:pStyle w:val="aff4"/>
               <w:rPr>
-                <w:ins w:id="78" w:author="Kirill" w:date="2014-01-11T00:47:00Z"/>
+                <w:ins w:id="77" w:author="Kirill" w:date="2014-01-11T00:47:00Z"/>
                 <w:rFonts w:eastAsiaTheme="minorHAnsi"/>
                 <w:lang w:val="et-EE"/>
               </w:rPr>
             </w:pPr>
-            <w:ins w:id="79" w:author="Kirill" w:date="2014-01-11T00:47:00Z">
+            <w:ins w:id="78" w:author="Kirill" w:date="2014-01-11T00:47:00Z">
               <w:r>
                 <w:rPr>
                   <w:rFonts w:eastAsiaTheme="minorHAnsi"/>
@@ -5457,10 +5455,10 @@
             <w:pPr>
               <w:pStyle w:val="aff4"/>
               <w:rPr>
-                <w:ins w:id="80" w:author="Kirill" w:date="2014-01-11T00:47:00Z"/>
-              </w:rPr>
-            </w:pPr>
-            <w:ins w:id="81" w:author="Kirill" w:date="2014-01-11T00:47:00Z">
+                <w:ins w:id="79" w:author="Kirill" w:date="2014-01-11T00:47:00Z"/>
+              </w:rPr>
+            </w:pPr>
+            <w:ins w:id="80" w:author="Kirill" w:date="2014-01-11T00:47:00Z">
               <w:r>
                 <w:t>Число</w:t>
               </w:r>
@@ -5475,10 +5473,10 @@
             <w:pPr>
               <w:pStyle w:val="aff4"/>
               <w:rPr>
-                <w:ins w:id="82" w:author="Kirill" w:date="2014-01-11T00:47:00Z"/>
-              </w:rPr>
-            </w:pPr>
-            <w:ins w:id="83" w:author="Kirill" w:date="2014-01-11T00:47:00Z">
+                <w:ins w:id="81" w:author="Kirill" w:date="2014-01-11T00:47:00Z"/>
+              </w:rPr>
+            </w:pPr>
+            <w:ins w:id="82" w:author="Kirill" w:date="2014-01-11T00:47:00Z">
               <w:r>
                 <w:t>Да</w:t>
               </w:r>
@@ -5493,15 +5491,15 @@
             <w:pPr>
               <w:pStyle w:val="aff4"/>
               <w:rPr>
-                <w:ins w:id="84" w:author="Kirill" w:date="2014-01-11T00:47:00Z"/>
-              </w:rPr>
-            </w:pPr>
-            <w:ins w:id="85" w:author="Kirill" w:date="2014-01-11T00:47:00Z">
+                <w:ins w:id="83" w:author="Kirill" w:date="2014-01-11T00:47:00Z"/>
+              </w:rPr>
+            </w:pPr>
+            <w:ins w:id="84" w:author="Kirill" w:date="2014-01-11T00:47:00Z">
               <w:r>
                 <w:t xml:space="preserve">Порядковый номер </w:t>
               </w:r>
             </w:ins>
-            <w:ins w:id="86" w:author="Kirill" w:date="2014-01-11T00:50:00Z">
+            <w:ins w:id="85" w:author="Kirill" w:date="2014-01-11T00:50:00Z">
               <w:r>
                 <w:t>значения грамматической категории</w:t>
               </w:r>
@@ -5518,8 +5516,8 @@
           <w:lang w:val="en-US" w:eastAsia="en-US"/>
         </w:rPr>
       </w:pPr>
-      <w:bookmarkStart w:id="87" w:name="_Toc356245951"/>
-      <w:bookmarkStart w:id="88" w:name="_Toc377149729"/>
+      <w:bookmarkStart w:id="86" w:name="_Toc356245951"/>
+      <w:bookmarkStart w:id="87" w:name="_Toc377149729"/>
       <w:proofErr w:type="spellStart"/>
       <w:r>
         <w:rPr>
@@ -5528,25 +5526,30 @@
         </w:rPr>
         <w:t>GrammCategorySet</w:t>
       </w:r>
+      <w:bookmarkEnd w:id="86"/>
       <w:bookmarkEnd w:id="87"/>
-      <w:bookmarkEnd w:id="88"/>
       <w:proofErr w:type="spellEnd"/>
     </w:p>
     <w:p>
       <w:pPr>
         <w:rPr>
+          <w:del w:id="88" w:author="Kirill" w:date="2014-01-22T23:48:00Z"/>
           <w:rFonts w:eastAsiaTheme="minorHAnsi"/>
           <w:lang w:eastAsia="en-US"/>
         </w:rPr>
       </w:pPr>
-      <w:r>
-        <w:rPr>
-          <w:rFonts w:eastAsiaTheme="minorHAnsi"/>
-          <w:highlight w:val="yellow"/>
-          <w:lang w:eastAsia="en-US"/>
-        </w:rPr>
-        <w:t>Нужно указать, какая грамматическая категория для синтактической категории в данном языке является основной.</w:t>
-      </w:r>
+      <w:bookmarkStart w:id="89" w:name="_GoBack"/>
+      <w:bookmarkEnd w:id="89"/>
+      <w:del w:id="90" w:author="Kirill" w:date="2014-01-22T23:48:00Z">
+        <w:r>
+          <w:rPr>
+            <w:rFonts w:eastAsiaTheme="minorHAnsi"/>
+            <w:highlight w:val="yellow"/>
+            <w:lang w:eastAsia="en-US"/>
+          </w:rPr>
+          <w:delText>Нужно указать, какая грамматическая категория для синтактической категории в данном языке является основной.</w:delText>
+        </w:r>
+      </w:del>
     </w:p>
     <w:p>
       <w:pPr>
@@ -5598,28 +5601,30 @@
         </w:rPr>
         <w:t xml:space="preserve">. </w:t>
       </w:r>
-      <w:r>
-        <w:rPr>
-          <w:rFonts w:eastAsiaTheme="minorHAnsi"/>
-          <w:lang w:eastAsia="en-US"/>
-        </w:rPr>
-        <w:t>Э</w:t>
-      </w:r>
-      <w:r>
-        <w:rPr>
-          <w:rFonts w:eastAsiaTheme="minorHAnsi"/>
-          <w:lang w:eastAsia="en-US"/>
-        </w:rPr>
-        <w:t>та таблица необходима, поскольку грамматические категории соответствуют лексемам в соотношении 1-ко-многим.</w:t>
-      </w:r>
-      <w:r>
-        <w:rPr>
-          <w:rFonts w:eastAsiaTheme="minorHAnsi"/>
-          <w:highlight w:val="yellow"/>
-          <w:lang w:eastAsia="en-US"/>
-        </w:rPr>
-        <w:t xml:space="preserve"> </w:t>
-      </w:r>
+      <w:del w:id="91" w:author="Kirill" w:date="2014-01-22T23:44:00Z">
+        <w:r>
+          <w:rPr>
+            <w:rFonts w:eastAsiaTheme="minorHAnsi"/>
+            <w:lang w:eastAsia="en-US"/>
+          </w:rPr>
+          <w:delText>Э</w:delText>
+        </w:r>
+        <w:r>
+          <w:rPr>
+            <w:rFonts w:eastAsiaTheme="minorHAnsi"/>
+            <w:lang w:eastAsia="en-US"/>
+          </w:rPr>
+          <w:delText>та таблица необходима, поскольку грамматические категории соответствуют лексемам в соотношении 1-ко-многим.</w:delText>
+        </w:r>
+        <w:r>
+          <w:rPr>
+            <w:rFonts w:eastAsiaTheme="minorHAnsi"/>
+            <w:highlight w:val="yellow"/>
+            <w:lang w:eastAsia="en-US"/>
+          </w:rPr>
+          <w:delText xml:space="preserve"> </w:delText>
+        </w:r>
+      </w:del>
     </w:p>
     <w:tbl>
       <w:tblPr>
@@ -6263,7 +6268,6 @@
               <w:rPr>
                 <w:lang w:val="en-US"/>
               </w:rPr>
-              <w:lastRenderedPageBreak/>
               <w:t>person</w:t>
             </w:r>
             <w:r>
@@ -6477,6 +6481,7 @@
               <w:rPr>
                 <w:lang w:val="en-US"/>
               </w:rPr>
+              <w:lastRenderedPageBreak/>
               <w:t>voice</w:t>
             </w:r>
             <w:r>
@@ -6536,11 +6541,361 @@
       <w:pPr>
         <w:pStyle w:val="4"/>
         <w:rPr>
+          <w:ins w:id="92" w:author="Kirill" w:date="2014-01-22T23:46:00Z"/>
+          <w:rFonts w:eastAsiaTheme="minorHAnsi"/>
+          <w:lang w:val="et-EE" w:eastAsia="en-US"/>
+        </w:rPr>
+      </w:pPr>
+      <w:bookmarkStart w:id="93" w:name="_Toc377149730"/>
+      <w:ins w:id="94" w:author="Kirill" w:date="2014-01-22T23:44:00Z">
+        <w:r>
+          <w:rPr>
+            <w:rFonts w:eastAsiaTheme="minorHAnsi"/>
+            <w:lang w:val="et-EE" w:eastAsia="en-US"/>
+          </w:rPr>
+          <w:t>GrammCategorySet</w:t>
+        </w:r>
+      </w:ins>
+      <w:ins w:id="95" w:author="Kirill" w:date="2014-01-22T23:45:00Z">
+        <w:r>
+          <w:rPr>
+            <w:rFonts w:eastAsiaTheme="minorHAnsi"/>
+            <w:lang w:val="et-EE" w:eastAsia="en-US"/>
+          </w:rPr>
+          <w:t>LanguageOrder(LanguageEntity)</w:t>
+        </w:r>
+      </w:ins>
+    </w:p>
+    <w:tbl>
+      <w:tblPr>
+        <w:tblStyle w:val="af2"/>
+        <w:tblW w:w="5000" w:type="pct"/>
+        <w:tblLook w:val="04A0" w:firstRow="1" w:lastRow="0" w:firstColumn="1" w:lastColumn="0" w:noHBand="0" w:noVBand="1"/>
+      </w:tblPr>
+      <w:tblGrid>
+        <w:gridCol w:w="2605"/>
+        <w:gridCol w:w="2606"/>
+        <w:gridCol w:w="1845"/>
+        <w:gridCol w:w="3366"/>
+      </w:tblGrid>
+      <w:tr>
+        <w:trPr>
+          <w:cnfStyle w:val="100000000000" w:firstRow="1" w:lastRow="0" w:firstColumn="0" w:lastColumn="0" w:oddVBand="0" w:evenVBand="0" w:oddHBand="0" w:evenHBand="0" w:firstRowFirstColumn="0" w:firstRowLastColumn="0" w:lastRowFirstColumn="0" w:lastRowLastColumn="0"/>
+          <w:ins w:id="96" w:author="Kirill" w:date="2014-01-22T23:46:00Z"/>
+        </w:trPr>
+        <w:tc>
+          <w:tcPr>
+            <w:tcW w:w="1250" w:type="pct"/>
+          </w:tcPr>
+          <w:p>
+            <w:pPr>
+              <w:pStyle w:val="aff4"/>
+              <w:rPr>
+                <w:ins w:id="97" w:author="Kirill" w:date="2014-01-22T23:46:00Z"/>
+              </w:rPr>
+            </w:pPr>
+            <w:ins w:id="98" w:author="Kirill" w:date="2014-01-22T23:46:00Z">
+              <w:r>
+                <w:t>Поле</w:t>
+              </w:r>
+            </w:ins>
+          </w:p>
+        </w:tc>
+        <w:tc>
+          <w:tcPr>
+            <w:tcW w:w="1250" w:type="pct"/>
+          </w:tcPr>
+          <w:p>
+            <w:pPr>
+              <w:pStyle w:val="aff4"/>
+              <w:rPr>
+                <w:ins w:id="99" w:author="Kirill" w:date="2014-01-22T23:46:00Z"/>
+              </w:rPr>
+            </w:pPr>
+            <w:ins w:id="100" w:author="Kirill" w:date="2014-01-22T23:46:00Z">
+              <w:r>
+                <w:t>Тип</w:t>
+              </w:r>
+            </w:ins>
+          </w:p>
+        </w:tc>
+        <w:tc>
+          <w:tcPr>
+            <w:tcW w:w="885" w:type="pct"/>
+          </w:tcPr>
+          <w:p>
+            <w:pPr>
+              <w:pStyle w:val="aff4"/>
+              <w:rPr>
+                <w:ins w:id="101" w:author="Kirill" w:date="2014-01-22T23:46:00Z"/>
+              </w:rPr>
+            </w:pPr>
+            <w:ins w:id="102" w:author="Kirill" w:date="2014-01-22T23:46:00Z">
+              <w:r>
+                <w:t>Обязательное?</w:t>
+              </w:r>
+            </w:ins>
+          </w:p>
+        </w:tc>
+        <w:tc>
+          <w:tcPr>
+            <w:tcW w:w="1615" w:type="pct"/>
+          </w:tcPr>
+          <w:p>
+            <w:pPr>
+              <w:pStyle w:val="aff4"/>
+              <w:rPr>
+                <w:ins w:id="103" w:author="Kirill" w:date="2014-01-22T23:46:00Z"/>
+              </w:rPr>
+            </w:pPr>
+            <w:ins w:id="104" w:author="Kirill" w:date="2014-01-22T23:46:00Z">
+              <w:r>
+                <w:t>Комментарий</w:t>
+              </w:r>
+            </w:ins>
+          </w:p>
+        </w:tc>
+      </w:tr>
+      <w:tr>
+        <w:trPr>
+          <w:ins w:id="105" w:author="Kirill" w:date="2014-01-22T23:46:00Z"/>
+        </w:trPr>
+        <w:tc>
+          <w:tcPr>
+            <w:tcW w:w="1250" w:type="pct"/>
+          </w:tcPr>
+          <w:p>
+            <w:pPr>
+              <w:pStyle w:val="aff4"/>
+              <w:rPr>
+                <w:ins w:id="106" w:author="Kirill" w:date="2014-01-22T23:46:00Z"/>
+                <w:lang w:val="en-US"/>
+              </w:rPr>
+            </w:pPr>
+            <w:ins w:id="107" w:author="Kirill" w:date="2014-01-22T23:46:00Z">
+              <w:r>
+                <w:rPr>
+                  <w:rFonts w:eastAsiaTheme="minorHAnsi"/>
+                  <w:lang w:val="et-EE"/>
+                </w:rPr>
+                <w:t>g</w:t>
+              </w:r>
+              <w:proofErr w:type="spellStart"/>
+              <w:r>
+                <w:rPr>
+                  <w:rFonts w:eastAsiaTheme="minorHAnsi"/>
+                </w:rPr>
+                <w:t>ramm</w:t>
+              </w:r>
+              <w:proofErr w:type="spellEnd"/>
+              <w:r>
+                <w:rPr>
+                  <w:rFonts w:eastAsiaTheme="minorHAnsi"/>
+                  <w:lang w:val="et-EE"/>
+                </w:rPr>
+                <w:t>_c</w:t>
+              </w:r>
+              <w:proofErr w:type="spellStart"/>
+              <w:r>
+                <w:rPr>
+                  <w:rFonts w:eastAsiaTheme="minorHAnsi"/>
+                </w:rPr>
+                <w:t>ategory</w:t>
+              </w:r>
+              <w:proofErr w:type="spellEnd"/>
+              <w:r>
+                <w:rPr>
+                  <w:rFonts w:eastAsiaTheme="minorHAnsi"/>
+                  <w:lang w:val="en-US"/>
+                </w:rPr>
+                <w:t>_</w:t>
+              </w:r>
+              <w:proofErr w:type="spellStart"/>
+              <w:r>
+                <w:rPr>
+                  <w:rFonts w:eastAsiaTheme="minorHAnsi"/>
+                  <w:lang w:val="en-US"/>
+                </w:rPr>
+                <w:t>set</w:t>
+              </w:r>
+              <w:r>
+                <w:rPr>
+                  <w:lang w:val="en-US"/>
+                </w:rPr>
+                <w:t>_id</w:t>
+              </w:r>
+              <w:proofErr w:type="spellEnd"/>
+            </w:ins>
+          </w:p>
+        </w:tc>
+        <w:tc>
+          <w:tcPr>
+            <w:tcW w:w="1250" w:type="pct"/>
+          </w:tcPr>
+          <w:p>
+            <w:pPr>
+              <w:pStyle w:val="aff4"/>
+              <w:rPr>
+                <w:ins w:id="108" w:author="Kirill" w:date="2014-01-22T23:46:00Z"/>
+              </w:rPr>
+            </w:pPr>
+            <w:ins w:id="109" w:author="Kirill" w:date="2014-01-22T23:46:00Z">
+              <w:r>
+                <w:t>Число</w:t>
+              </w:r>
+            </w:ins>
+          </w:p>
+        </w:tc>
+        <w:tc>
+          <w:tcPr>
+            <w:tcW w:w="885" w:type="pct"/>
+          </w:tcPr>
+          <w:p>
+            <w:pPr>
+              <w:pStyle w:val="aff4"/>
+              <w:rPr>
+                <w:ins w:id="110" w:author="Kirill" w:date="2014-01-22T23:46:00Z"/>
+              </w:rPr>
+            </w:pPr>
+            <w:ins w:id="111" w:author="Kirill" w:date="2014-01-22T23:46:00Z">
+              <w:r>
+                <w:t>Да</w:t>
+              </w:r>
+            </w:ins>
+          </w:p>
+        </w:tc>
+        <w:tc>
+          <w:tcPr>
+            <w:tcW w:w="1615" w:type="pct"/>
+          </w:tcPr>
+          <w:p>
+            <w:pPr>
+              <w:pStyle w:val="aff4"/>
+              <w:rPr>
+                <w:ins w:id="112" w:author="Kirill" w:date="2014-01-22T23:46:00Z"/>
+              </w:rPr>
+              <w:pPrChange w:id="113" w:author="Kirill" w:date="2014-01-22T23:47:00Z">
+                <w:pPr>
+                  <w:pStyle w:val="aff4"/>
+                </w:pPr>
+              </w:pPrChange>
+            </w:pPr>
+            <w:ins w:id="114" w:author="Kirill" w:date="2014-01-22T23:47:00Z">
+              <w:r>
+                <w:t xml:space="preserve">Значение </w:t>
+              </w:r>
+              <w:r>
+                <w:t>комбинации</w:t>
+              </w:r>
+              <w:r>
+                <w:t>, для которой определяется порядок</w:t>
+              </w:r>
+            </w:ins>
+          </w:p>
+        </w:tc>
+      </w:tr>
+      <w:tr>
+        <w:trPr>
+          <w:ins w:id="115" w:author="Kirill" w:date="2014-01-22T23:47:00Z"/>
+        </w:trPr>
+        <w:tc>
+          <w:tcPr>
+            <w:tcW w:w="1250" w:type="pct"/>
+          </w:tcPr>
+          <w:p>
+            <w:pPr>
+              <w:pStyle w:val="aff4"/>
+              <w:rPr>
+                <w:ins w:id="116" w:author="Kirill" w:date="2014-01-22T23:47:00Z"/>
+                <w:rFonts w:eastAsiaTheme="minorHAnsi"/>
+                <w:lang w:val="et-EE"/>
+              </w:rPr>
+            </w:pPr>
+            <w:ins w:id="117" w:author="Kirill" w:date="2014-01-22T23:47:00Z">
+              <w:r>
+                <w:rPr>
+                  <w:rFonts w:eastAsiaTheme="minorHAnsi"/>
+                  <w:lang w:val="et-EE"/>
+                </w:rPr>
+                <w:t>position</w:t>
+              </w:r>
+            </w:ins>
+          </w:p>
+        </w:tc>
+        <w:tc>
+          <w:tcPr>
+            <w:tcW w:w="1250" w:type="pct"/>
+          </w:tcPr>
+          <w:p>
+            <w:pPr>
+              <w:pStyle w:val="aff4"/>
+              <w:rPr>
+                <w:ins w:id="118" w:author="Kirill" w:date="2014-01-22T23:47:00Z"/>
+              </w:rPr>
+            </w:pPr>
+            <w:ins w:id="119" w:author="Kirill" w:date="2014-01-22T23:47:00Z">
+              <w:r>
+                <w:t>Число</w:t>
+              </w:r>
+            </w:ins>
+          </w:p>
+        </w:tc>
+        <w:tc>
+          <w:tcPr>
+            <w:tcW w:w="885" w:type="pct"/>
+          </w:tcPr>
+          <w:p>
+            <w:pPr>
+              <w:pStyle w:val="aff4"/>
+              <w:rPr>
+                <w:ins w:id="120" w:author="Kirill" w:date="2014-01-22T23:47:00Z"/>
+              </w:rPr>
+            </w:pPr>
+            <w:ins w:id="121" w:author="Kirill" w:date="2014-01-22T23:47:00Z">
+              <w:r>
+                <w:t>Да</w:t>
+              </w:r>
+            </w:ins>
+          </w:p>
+        </w:tc>
+        <w:tc>
+          <w:tcPr>
+            <w:tcW w:w="1615" w:type="pct"/>
+          </w:tcPr>
+          <w:p>
+            <w:pPr>
+              <w:pStyle w:val="aff4"/>
+              <w:rPr>
+                <w:ins w:id="122" w:author="Kirill" w:date="2014-01-22T23:47:00Z"/>
+              </w:rPr>
+              <w:pPrChange w:id="123" w:author="Kirill" w:date="2014-01-22T23:48:00Z">
+                <w:pPr>
+                  <w:pStyle w:val="aff4"/>
+                </w:pPr>
+              </w:pPrChange>
+            </w:pPr>
+            <w:ins w:id="124" w:author="Kirill" w:date="2014-01-22T23:47:00Z">
+              <w:r>
+                <w:t xml:space="preserve">Порядковый номер значения </w:t>
+              </w:r>
+            </w:ins>
+            <w:ins w:id="125" w:author="Kirill" w:date="2014-01-22T23:48:00Z">
+              <w:r>
+                <w:t>комбинации</w:t>
+              </w:r>
+            </w:ins>
+          </w:p>
+        </w:tc>
+      </w:tr>
+    </w:tbl>
+    <w:p>
+      <w:pPr>
+        <w:pStyle w:val="4"/>
+        <w:rPr>
           <w:rFonts w:eastAsiaTheme="minorHAnsi"/>
           <w:lang w:val="en-US" w:eastAsia="en-US"/>
         </w:rPr>
       </w:pPr>
-      <w:bookmarkStart w:id="89" w:name="_Toc377149730"/>
       <w:proofErr w:type="gramStart"/>
       <w:r>
         <w:rPr>
@@ -6564,7 +6919,7 @@
         </w:rPr>
         <w:t>Term)</w:t>
       </w:r>
-      <w:bookmarkEnd w:id="89"/>
+      <w:bookmarkEnd w:id="93"/>
     </w:p>
     <w:tbl>
       <w:tblPr>
@@ -6797,8 +7152,8 @@
           <w:lang w:val="en-US" w:eastAsia="en-US"/>
         </w:rPr>
       </w:pPr>
-      <w:bookmarkStart w:id="90" w:name="_Toc356245948"/>
-      <w:bookmarkStart w:id="91" w:name="_Toc377149731"/>
+      <w:bookmarkStart w:id="126" w:name="_Toc356245948"/>
+      <w:bookmarkStart w:id="127" w:name="_Toc377149731"/>
       <w:proofErr w:type="gramStart"/>
       <w:r>
         <w:rPr>
@@ -6807,7 +7162,7 @@
         </w:rPr>
         <w:t>Dialect</w:t>
       </w:r>
-      <w:bookmarkEnd w:id="90"/>
+      <w:bookmarkEnd w:id="126"/>
       <w:r>
         <w:rPr>
           <w:rFonts w:eastAsiaTheme="minorHAnsi"/>
@@ -6828,7 +7183,7 @@
         </w:rPr>
         <w:t>)</w:t>
       </w:r>
-      <w:bookmarkEnd w:id="91"/>
+      <w:bookmarkEnd w:id="127"/>
     </w:p>
     <w:p>
       <w:pPr>
@@ -7064,7 +7419,7 @@
           <w:lang w:val="en-US" w:eastAsia="en-US"/>
         </w:rPr>
       </w:pPr>
-      <w:bookmarkStart w:id="92" w:name="_Toc377149732"/>
+      <w:bookmarkStart w:id="128" w:name="_Toc377149732"/>
       <w:proofErr w:type="spellStart"/>
       <w:proofErr w:type="gramStart"/>
       <w:r>
@@ -7090,7 +7445,7 @@
         </w:rPr>
         <w:t>Term)</w:t>
       </w:r>
-      <w:bookmarkEnd w:id="92"/>
+      <w:bookmarkEnd w:id="128"/>
     </w:p>
     <w:p>
       <w:pPr>
@@ -7170,7 +7525,7 @@
           <w:lang w:val="en-US" w:eastAsia="en-US"/>
         </w:rPr>
       </w:pPr>
-      <w:bookmarkStart w:id="93" w:name="_Toc377149733"/>
+      <w:bookmarkStart w:id="129" w:name="_Toc377149733"/>
       <w:proofErr w:type="spellStart"/>
       <w:proofErr w:type="gramStart"/>
       <w:r>
@@ -7196,7 +7551,7 @@
         </w:rPr>
         <w:t>Term)</w:t>
       </w:r>
-      <w:bookmarkEnd w:id="93"/>
+      <w:bookmarkEnd w:id="129"/>
     </w:p>
     <w:p>
       <w:pPr>
@@ -7504,7 +7859,7 @@
           <w:lang w:eastAsia="en-US"/>
         </w:rPr>
       </w:pPr>
-      <w:bookmarkStart w:id="94" w:name="_Toc377149734"/>
+      <w:bookmarkStart w:id="130" w:name="_Toc377149734"/>
       <w:proofErr w:type="gramStart"/>
       <w:r>
         <w:rPr>
@@ -7535,7 +7890,7 @@
         </w:rPr>
         <w:t>)</w:t>
       </w:r>
-      <w:bookmarkEnd w:id="94"/>
+      <w:bookmarkEnd w:id="130"/>
     </w:p>
     <w:p>
       <w:pPr>
@@ -7768,12 +8123,13 @@
           <w:lang w:val="en-US" w:eastAsia="en-US"/>
         </w:rPr>
       </w:pPr>
-      <w:bookmarkStart w:id="95" w:name="_Toc377149735"/>
+      <w:bookmarkStart w:id="131" w:name="_Toc377149735"/>
       <w:r>
         <w:rPr>
           <w:rFonts w:eastAsiaTheme="majorEastAsia"/>
           <w:lang w:eastAsia="en-US"/>
         </w:rPr>
+        <w:lastRenderedPageBreak/>
         <w:t>Классы</w:t>
       </w:r>
       <w:r>
@@ -7783,7 +8139,7 @@
         </w:rPr>
         <w:t>, учитывающие язык</w:t>
       </w:r>
-      <w:bookmarkEnd w:id="95"/>
+      <w:bookmarkEnd w:id="131"/>
     </w:p>
     <w:p>
       <w:pPr>
@@ -7793,7 +8149,7 @@
           <w:lang w:val="en-US" w:eastAsia="en-US"/>
         </w:rPr>
       </w:pPr>
-      <w:bookmarkStart w:id="96" w:name="_Toc377149736"/>
+      <w:bookmarkStart w:id="132" w:name="_Toc377149736"/>
       <w:r>
         <w:rPr>
           <w:rFonts w:eastAsiaTheme="majorEastAsia"/>
@@ -7801,7 +8157,7 @@
         </w:rPr>
         <w:t>Абстрактные классы</w:t>
       </w:r>
-      <w:bookmarkEnd w:id="96"/>
+      <w:bookmarkEnd w:id="132"/>
     </w:p>
     <w:p>
       <w:pPr>
@@ -7810,7 +8166,7 @@
           <w:lang w:val="en-US" w:eastAsia="en-US"/>
         </w:rPr>
       </w:pPr>
-      <w:bookmarkStart w:id="97" w:name="_Toc377149737"/>
+      <w:bookmarkStart w:id="133" w:name="_Toc377149737"/>
       <w:proofErr w:type="spellStart"/>
       <w:r>
         <w:rPr>
@@ -7818,7 +8174,7 @@
         </w:rPr>
         <w:t>LanguageEntity</w:t>
       </w:r>
-      <w:bookmarkEnd w:id="97"/>
+      <w:bookmarkEnd w:id="133"/>
       <w:proofErr w:type="spellEnd"/>
     </w:p>
     <w:tbl>
@@ -7964,7 +8320,7 @@
           <w:lang w:val="en-US" w:eastAsia="en-US"/>
         </w:rPr>
       </w:pPr>
-      <w:bookmarkStart w:id="98" w:name="_Toc377149738"/>
+      <w:bookmarkStart w:id="134" w:name="_Toc377149738"/>
       <w:proofErr w:type="spellStart"/>
       <w:proofErr w:type="gramStart"/>
       <w:r>
@@ -7972,7 +8328,6 @@
           <w:rFonts w:eastAsiaTheme="minorHAnsi"/>
           <w:lang w:val="en-US" w:eastAsia="en-US"/>
         </w:rPr>
-        <w:lastRenderedPageBreak/>
         <w:t>WordFormBase</w:t>
       </w:r>
       <w:proofErr w:type="spellEnd"/>
@@ -7998,7 +8353,7 @@
         </w:rPr>
         <w:t>)</w:t>
       </w:r>
-      <w:bookmarkEnd w:id="98"/>
+      <w:bookmarkEnd w:id="134"/>
     </w:p>
     <w:p>
       <w:pPr>
@@ -8568,8 +8923,8 @@
           <w:lang w:val="en-US" w:eastAsia="en-US"/>
         </w:rPr>
       </w:pPr>
-      <w:bookmarkStart w:id="99" w:name="_Toc356245949"/>
-      <w:bookmarkStart w:id="100" w:name="_Toc377149739"/>
+      <w:bookmarkStart w:id="135" w:name="_Toc356245949"/>
+      <w:bookmarkStart w:id="136" w:name="_Toc377149739"/>
       <w:proofErr w:type="spellStart"/>
       <w:proofErr w:type="gramStart"/>
       <w:r>
@@ -8579,7 +8934,7 @@
         </w:rPr>
         <w:t>Lexeme</w:t>
       </w:r>
-      <w:bookmarkEnd w:id="99"/>
+      <w:bookmarkEnd w:id="135"/>
       <w:r>
         <w:rPr>
           <w:rFonts w:eastAsiaTheme="minorHAnsi"/>
@@ -8610,7 +8965,7 @@
         </w:rPr>
         <w:t>)</w:t>
       </w:r>
-      <w:bookmarkEnd w:id="100"/>
+      <w:bookmarkEnd w:id="136"/>
     </w:p>
     <w:p>
       <w:pPr>
@@ -8776,7 +9131,7 @@
           <w:lang w:val="en-US" w:eastAsia="en-US"/>
         </w:rPr>
       </w:pPr>
-      <w:bookmarkStart w:id="101" w:name="_Toc377149740"/>
+      <w:bookmarkStart w:id="137" w:name="_Toc377149740"/>
       <w:proofErr w:type="spellStart"/>
       <w:r>
         <w:rPr>
@@ -8792,7 +9147,7 @@
         </w:rPr>
         <w:t>Base</w:t>
       </w:r>
-      <w:bookmarkEnd w:id="101"/>
+      <w:bookmarkEnd w:id="137"/>
       <w:proofErr w:type="spellEnd"/>
     </w:p>
     <w:tbl>
@@ -9243,14 +9598,14 @@
           <w:lang w:val="en-US" w:eastAsia="en-US"/>
         </w:rPr>
       </w:pPr>
-      <w:bookmarkStart w:id="102" w:name="_Toc377149741"/>
+      <w:bookmarkStart w:id="138" w:name="_Toc377149741"/>
       <w:r>
         <w:rPr>
           <w:lang w:eastAsia="en-US"/>
         </w:rPr>
         <w:t>Классы модели</w:t>
       </w:r>
-      <w:bookmarkEnd w:id="102"/>
+      <w:bookmarkEnd w:id="138"/>
     </w:p>
     <w:p>
       <w:pPr>
@@ -9260,9 +9615,9 @@
           <w:lang w:val="en-US" w:eastAsia="en-US"/>
         </w:rPr>
       </w:pPr>
-      <w:bookmarkStart w:id="103" w:name="_Toc356245950"/>
-      <w:bookmarkStart w:id="104" w:name="_Toc377149742"/>
-      <w:bookmarkEnd w:id="9"/>
+      <w:bookmarkStart w:id="139" w:name="_Toc377149742"/>
+      <w:bookmarkStart w:id="140" w:name="_Toc356245950"/>
+      <w:bookmarkEnd w:id="10"/>
       <w:proofErr w:type="spellStart"/>
       <w:proofErr w:type="gramStart"/>
       <w:r>
@@ -9294,7 +9649,7 @@
         </w:rPr>
         <w:t>)</w:t>
       </w:r>
-      <w:bookmarkEnd w:id="104"/>
+      <w:bookmarkEnd w:id="139"/>
     </w:p>
     <w:tbl>
       <w:tblPr>
@@ -9512,6 +9867,7 @@
               <w:rPr>
                 <w:lang w:val="en-US"/>
               </w:rPr>
+              <w:lastRenderedPageBreak/>
               <w:t>term_full_transl</w:t>
             </w:r>
             <w:proofErr w:type="spellEnd"/>
@@ -9663,14 +10019,13 @@
           <w:lang w:val="en-US" w:eastAsia="en-US"/>
         </w:rPr>
       </w:pPr>
-      <w:bookmarkStart w:id="105" w:name="_Toc377149743"/>
+      <w:bookmarkStart w:id="141" w:name="_Toc377149743"/>
       <w:proofErr w:type="gramStart"/>
       <w:r>
         <w:rPr>
           <w:rFonts w:eastAsiaTheme="minorHAnsi"/>
           <w:lang w:val="en-US" w:eastAsia="en-US"/>
         </w:rPr>
-        <w:lastRenderedPageBreak/>
         <w:t>Lexeme(</w:t>
       </w:r>
       <w:proofErr w:type="spellStart"/>
@@ -9688,7 +10043,7 @@
         </w:rPr>
         <w:t>)</w:t>
       </w:r>
-      <w:bookmarkEnd w:id="105"/>
+      <w:bookmarkEnd w:id="141"/>
     </w:p>
     <w:p>
       <w:pPr>
@@ -9713,7 +10068,7 @@
           <w:lang w:val="en-US" w:eastAsia="en-US"/>
         </w:rPr>
       </w:pPr>
-      <w:bookmarkStart w:id="106" w:name="_Toc377149744"/>
+      <w:bookmarkStart w:id="142" w:name="_Toc377149744"/>
       <w:proofErr w:type="gramStart"/>
       <w:r>
         <w:rPr>
@@ -9722,7 +10077,7 @@
         </w:rPr>
         <w:t>Translation</w:t>
       </w:r>
-      <w:bookmarkEnd w:id="103"/>
+      <w:bookmarkEnd w:id="140"/>
       <w:r>
         <w:rPr>
           <w:rFonts w:eastAsiaTheme="minorHAnsi"/>
@@ -9754,7 +10109,7 @@
         </w:rPr>
         <w:t>)</w:t>
       </w:r>
-      <w:bookmarkEnd w:id="106"/>
+      <w:bookmarkEnd w:id="142"/>
     </w:p>
     <w:p>
       <w:pPr>
@@ -9779,8 +10134,8 @@
           <w:lang w:val="en-US" w:eastAsia="en-US"/>
         </w:rPr>
       </w:pPr>
-      <w:bookmarkStart w:id="107" w:name="_Toc356245952"/>
-      <w:bookmarkStart w:id="108" w:name="_Toc377149745"/>
+      <w:bookmarkStart w:id="143" w:name="_Toc377149745"/>
+      <w:bookmarkStart w:id="144" w:name="_Toc356245952"/>
       <w:proofErr w:type="spellStart"/>
       <w:r>
         <w:rPr>
@@ -9789,7 +10144,7 @@
         </w:rPr>
         <w:t>TranslationDeleted</w:t>
       </w:r>
-      <w:bookmarkEnd w:id="108"/>
+      <w:bookmarkEnd w:id="143"/>
       <w:proofErr w:type="spellEnd"/>
     </w:p>
     <w:p>
@@ -10086,7 +10441,7 @@
           <w:lang w:val="en-US" w:eastAsia="en-US"/>
         </w:rPr>
       </w:pPr>
-      <w:bookmarkStart w:id="109" w:name="_Toc377149746"/>
+      <w:bookmarkStart w:id="145" w:name="_Toc377149746"/>
       <w:proofErr w:type="spellStart"/>
       <w:proofErr w:type="gramStart"/>
       <w:r>
@@ -10096,7 +10451,7 @@
         </w:rPr>
         <w:t>WordForm</w:t>
       </w:r>
-      <w:bookmarkEnd w:id="107"/>
+      <w:bookmarkEnd w:id="144"/>
       <w:proofErr w:type="spellEnd"/>
       <w:r>
         <w:rPr>
@@ -10122,7 +10477,7 @@
         </w:rPr>
         <w:t>)</w:t>
       </w:r>
-      <w:bookmarkEnd w:id="109"/>
+      <w:bookmarkEnd w:id="145"/>
     </w:p>
     <w:p>
       <w:pPr>
@@ -10147,8 +10502,8 @@
           <w:lang w:val="en-US" w:eastAsia="en-US"/>
         </w:rPr>
       </w:pPr>
-      <w:bookmarkStart w:id="110" w:name="_Toc356245954"/>
-      <w:bookmarkStart w:id="111" w:name="_Toc377149747"/>
+      <w:bookmarkStart w:id="146" w:name="_Toc377149747"/>
+      <w:bookmarkStart w:id="147" w:name="_Toc356245954"/>
       <w:proofErr w:type="spellStart"/>
       <w:proofErr w:type="gramStart"/>
       <w:r>
@@ -10183,7 +10538,7 @@
         </w:rPr>
         <w:t>)</w:t>
       </w:r>
-      <w:bookmarkEnd w:id="111"/>
+      <w:bookmarkEnd w:id="146"/>
     </w:p>
     <w:p>
       <w:pPr>
@@ -10405,7 +10760,7 @@
           <w:lang w:val="en-US" w:eastAsia="en-US"/>
         </w:rPr>
       </w:pPr>
-      <w:bookmarkStart w:id="112" w:name="_Toc377149748"/>
+      <w:bookmarkStart w:id="148" w:name="_Toc377149748"/>
       <w:proofErr w:type="spellStart"/>
       <w:r>
         <w:rPr>
@@ -10414,7 +10769,7 @@
         </w:rPr>
         <w:t>WordFormDeleted</w:t>
       </w:r>
-      <w:bookmarkEnd w:id="112"/>
+      <w:bookmarkEnd w:id="148"/>
       <w:proofErr w:type="spellEnd"/>
     </w:p>
     <w:p>
@@ -10695,8 +11050,8 @@
           <w:lang w:eastAsia="en-US"/>
         </w:rPr>
       </w:pPr>
-      <w:bookmarkStart w:id="113" w:name="_Toc377149749"/>
-      <w:bookmarkEnd w:id="110"/>
+      <w:bookmarkStart w:id="149" w:name="_Toc377149749"/>
+      <w:bookmarkEnd w:id="147"/>
       <w:proofErr w:type="spellStart"/>
       <w:r>
         <w:rPr>
@@ -10704,7 +11059,7 @@
         </w:rPr>
         <w:t>WordFormOrder</w:t>
       </w:r>
-      <w:bookmarkEnd w:id="113"/>
+      <w:bookmarkEnd w:id="149"/>
       <w:proofErr w:type="spellEnd"/>
     </w:p>
     <w:p>
@@ -10793,10 +11148,10 @@
             <w:alias w:val="Организация"/>
             <w:tag w:val=""/>
             <w:id w:val="-76058171"/>
-            <w:placeholder/>
             <w:dataBinding w:prefixMappings="xmlns:ns0='http://schemas.openxmlformats.org/officeDocument/2006/extended-properties' " w:xpath="/ns0:Properties[1]/ns0:Company[1]" w:storeItemID="{6668398D-A668-4E3E-A5EB-62B293D839F1}"/>
             <w:text/>
           </w:sdtPr>
+          <w:sdtEndPr/>
           <w:sdtContent>
             <w:p>
               <w:pPr>
@@ -10834,10 +11189,10 @@
             <w:alias w:val="Ключевые слова"/>
             <w:tag w:val=""/>
             <w:id w:val="-315884901"/>
-            <w:placeholder/>
             <w:dataBinding w:prefixMappings="xmlns:ns0='http://purl.org/dc/elements/1.1/' xmlns:ns1='http://schemas.openxmlformats.org/package/2006/metadata/core-properties' " w:xpath="/ns1:coreProperties[1]/ns1:keywords[1]" w:storeItemID="{6C3C8BC8-F283-45AE-878A-BAB7291924A1}"/>
             <w:text/>
           </w:sdtPr>
+          <w:sdtEndPr/>
           <w:sdtContent>
             <w:p>
               <w:pPr>
@@ -10886,12 +11241,22 @@
           <w:r>
             <w:fldChar w:fldCharType="separate"/>
           </w:r>
-          <w:r>
-            <w:rPr>
-              <w:noProof/>
-            </w:rPr>
-            <w:t>0000-00-00</w:t>
-          </w:r>
+          <w:ins w:id="150" w:author="Kirill" w:date="2014-01-22T23:41:00Z">
+            <w:r>
+              <w:rPr>
+                <w:noProof/>
+              </w:rPr>
+              <w:t>2014-01-11</w:t>
+            </w:r>
+          </w:ins>
+          <w:del w:id="151" w:author="Kirill" w:date="2014-01-22T23:41:00Z">
+            <w:r>
+              <w:rPr>
+                <w:noProof/>
+              </w:rPr>
+              <w:delText>0000-00-00</w:delText>
+            </w:r>
+          </w:del>
           <w:r>
             <w:fldChar w:fldCharType="end"/>
           </w:r>
@@ -10922,7 +11287,7 @@
             <w:rPr>
               <w:noProof/>
             </w:rPr>
-            <w:t>6</w:t>
+            <w:t>4</w:t>
           </w:r>
           <w:r>
             <w:fldChar w:fldCharType="end"/>
@@ -10930,14 +11295,27 @@
           <w:r>
             <w:t xml:space="preserve"> (</w:t>
           </w:r>
-          <w:fldSimple w:instr=" NUMPAGES   \* MERGEFORMAT ">
-            <w:r>
-              <w:rPr>
-                <w:noProof/>
-              </w:rPr>
-              <w:t>6</w:t>
-            </w:r>
-          </w:fldSimple>
+          <w:r>
+            <w:fldChar w:fldCharType="begin"/>
+          </w:r>
+          <w:r>
+            <w:instrText xml:space="preserve"> NUMPAGES   \* MERGEFORMAT </w:instrText>
+          </w:r>
+          <w:r>
+            <w:fldChar w:fldCharType="separate"/>
+          </w:r>
+          <w:r>
+            <w:rPr>
+              <w:noProof/>
+            </w:rPr>
+            <w:t>6</w:t>
+          </w:r>
+          <w:r>
+            <w:rPr>
+              <w:noProof/>
+            </w:rPr>
+            <w:fldChar w:fldCharType="end"/>
+          </w:r>
           <w:r>
             <w:t>)</w:t>
           </w:r>
@@ -10995,6 +11373,7 @@
             <w:dataBinding w:prefixMappings="xmlns:ns0='http://schemas.openxmlformats.org/officeDocument/2006/extended-properties' " w:xpath="/ns0:Properties[1]/ns0:Company[1]" w:storeItemID="{6668398D-A668-4E3E-A5EB-62B293D839F1}"/>
             <w:text/>
           </w:sdtPr>
+          <w:sdtEndPr/>
           <w:sdtContent>
             <w:p>
               <w:pPr>
@@ -11038,6 +11417,7 @@
             <w:dataBinding w:prefixMappings="xmlns:ns0='http://purl.org/dc/elements/1.1/' xmlns:ns1='http://schemas.openxmlformats.org/package/2006/metadata/core-properties' " w:xpath="/ns1:coreProperties[1]/ns1:keywords[1]" w:storeItemID="{6C3C8BC8-F283-45AE-878A-BAB7291924A1}"/>
             <w:text/>
           </w:sdtPr>
+          <w:sdtEndPr/>
           <w:sdtContent>
             <w:p>
               <w:pPr>
@@ -11085,12 +11465,22 @@
           <w:r>
             <w:fldChar w:fldCharType="separate"/>
           </w:r>
-          <w:r>
-            <w:rPr>
-              <w:noProof/>
-            </w:rPr>
-            <w:t>0000-00-00</w:t>
-          </w:r>
+          <w:ins w:id="152" w:author="Kirill" w:date="2014-01-22T23:41:00Z">
+            <w:r>
+              <w:rPr>
+                <w:noProof/>
+              </w:rPr>
+              <w:t>2014-01-11</w:t>
+            </w:r>
+          </w:ins>
+          <w:del w:id="153" w:author="Kirill" w:date="2014-01-22T23:41:00Z">
+            <w:r>
+              <w:rPr>
+                <w:noProof/>
+              </w:rPr>
+              <w:delText>0000-00-00</w:delText>
+            </w:r>
+          </w:del>
           <w:r>
             <w:fldChar w:fldCharType="end"/>
           </w:r>
@@ -11129,14 +11519,27 @@
           <w:r>
             <w:t xml:space="preserve"> (</w:t>
           </w:r>
-          <w:fldSimple w:instr=" NUMPAGES   \* MERGEFORMAT ">
-            <w:r>
-              <w:rPr>
-                <w:noProof/>
-              </w:rPr>
-              <w:t>1</w:t>
-            </w:r>
-          </w:fldSimple>
+          <w:r>
+            <w:fldChar w:fldCharType="begin"/>
+          </w:r>
+          <w:r>
+            <w:instrText xml:space="preserve"> NUMPAGES   \* MERGEFORMAT </w:instrText>
+          </w:r>
+          <w:r>
+            <w:fldChar w:fldCharType="separate"/>
+          </w:r>
+          <w:r>
+            <w:rPr>
+              <w:noProof/>
+            </w:rPr>
+            <w:t>6</w:t>
+          </w:r>
+          <w:r>
+            <w:rPr>
+              <w:noProof/>
+            </w:rPr>
+            <w:fldChar w:fldCharType="end"/>
+          </w:r>
           <w:r>
             <w:t>)</w:t>
           </w:r>
@@ -11394,10 +11797,10 @@
           <w:alias w:val="Название"/>
           <w:tag w:val=""/>
           <w:id w:val="-228464431"/>
-          <w:placeholder/>
           <w:dataBinding w:prefixMappings="xmlns:ns0='http://purl.org/dc/elements/1.1/' xmlns:ns1='http://schemas.openxmlformats.org/package/2006/metadata/core-properties' " w:xpath="/ns1:coreProperties[1]/ns0:title[1]" w:storeItemID="{6C3C8BC8-F283-45AE-878A-BAB7291924A1}"/>
           <w:text/>
         </w:sdtPr>
+        <w:sdtEndPr/>
         <w:sdtContent>
           <w:tc>
             <w:tcPr>
@@ -11454,10 +11857,10 @@
       <w:alias w:val="Название"/>
       <w:tag w:val=""/>
       <w:id w:val="-1706161307"/>
-      <w:placeholder/>
       <w:dataBinding w:prefixMappings="xmlns:ns0='http://purl.org/dc/elements/1.1/' xmlns:ns1='http://schemas.openxmlformats.org/package/2006/metadata/core-properties' " w:xpath="/ns1:coreProperties[1]/ns0:title[1]" w:storeItemID="{6C3C8BC8-F283-45AE-878A-BAB7291924A1}"/>
       <w:text/>
     </w:sdtPr>
+    <w:sdtEndPr/>
     <w:sdtContent>
       <w:p>
         <w:pPr>
@@ -11495,10 +11898,10 @@
         <w:alias w:val="Автор"/>
         <w:tag w:val=""/>
         <w:id w:val="-1250033280"/>
-        <w:placeholder/>
         <w:dataBinding w:prefixMappings="xmlns:ns0='http://purl.org/dc/elements/1.1/' xmlns:ns1='http://schemas.openxmlformats.org/package/2006/metadata/core-properties' " w:xpath="/ns1:coreProperties[1]/ns0:creator[1]" w:storeItemID="{6C3C8BC8-F283-45AE-878A-BAB7291924A1}"/>
         <w:text/>
       </w:sdtPr>
+      <w:sdtEndPr/>
       <w:sdtContent>
         <w:proofErr w:type="spellStart"/>
         <w:r>
@@ -15111,68 +15514,7 @@
 </file>
 
 <file path=word/glossary/document.xml><?xml version="1.0" encoding="utf-8"?>
-<w:glossaryDocument xmlns:wpc="http://schemas.microsoft.com/office/word/2010/wordprocessingCanvas" xmlns:mc="http://schemas.openxmlformats.org/markup-compatibility/2006" xmlns:o="urn:schemas-microsoft-com:office:office" xmlns:r="http://schemas.openxmlformats.org/officeDocument/2006/relationships" xmlns:m="http://schemas.openxmlformats.org/officeDocument/2006/math" xmlns:v="urn:schemas-microsoft-com:vml" xmlns:wp14="http://schemas.microsoft.com/office/word/2010/wordprocessingDrawing" xmlns:wp="http://schemas.openxmlformats.org/drawingml/2006/wordprocessingDrawing" xmlns:w10="urn:schemas-microsoft-com:office:word" xmlns:w="http://schemas.openxmlformats.org/wordprocessingml/2006/main" xmlns:w14="http://schemas.microsoft.com/office/word/2010/wordml" xmlns:wpg="http://schemas.microsoft.com/office/word/2010/wordprocessingGroup" xmlns:wpi="http://schemas.microsoft.com/office/word/2010/wordprocessingInk" xmlns:wne="http://schemas.microsoft.com/office/word/2006/wordml" xmlns:wps="http://schemas.microsoft.com/office/word/2010/wordprocessingShape" mc:Ignorable="w14 wp14">
-  <w:docParts>
-    <w:docPart>
-      <w:docPartPr>
-        <w:name w:val="6223519C20334F2189852A37043BEDD0"/>
-        <w:category>
-          <w:name w:val="Общие"/>
-          <w:gallery w:val="placeholder"/>
-        </w:category>
-        <w:types>
-          <w:type w:val="bbPlcHdr"/>
-        </w:types>
-        <w:behaviors>
-          <w:behavior w:val="content"/>
-        </w:behaviors>
-        <w:guid w:val="{A3049358-B3A6-43DB-87BC-F96250FF5D98}"/>
-      </w:docPartPr>
-      <w:docPartBody>
-        <w:p>
-          <w:pPr>
-            <w:pStyle w:val="6223519C20334F2189852A37043BEDD0"/>
-          </w:pPr>
-          <w:r>
-            <w:rPr>
-              <w:rStyle w:val="a3"/>
-            </w:rPr>
-            <w:t>[Тема]</w:t>
-          </w:r>
-        </w:p>
-      </w:docPartBody>
-    </w:docPart>
-    <w:docPart>
-      <w:docPartPr>
-        <w:name w:val="1734F2028B8947059DA136813E8C76EC"/>
-        <w:category>
-          <w:name w:val="Общие"/>
-          <w:gallery w:val="placeholder"/>
-        </w:category>
-        <w:types>
-          <w:type w:val="bbPlcHdr"/>
-        </w:types>
-        <w:behaviors>
-          <w:behavior w:val="content"/>
-        </w:behaviors>
-        <w:guid w:val="{3493FDAF-F688-4E9D-8C23-470C0EF19A22}"/>
-      </w:docPartPr>
-      <w:docPartBody>
-        <w:p>
-          <w:pPr>
-            <w:pStyle w:val="1734F2028B8947059DA136813E8C76EC"/>
-          </w:pPr>
-          <w:r>
-            <w:rPr>
-              <w:rStyle w:val="a3"/>
-            </w:rPr>
-            <w:t>[Ключевые слова]</w:t>
-          </w:r>
-        </w:p>
-      </w:docPartBody>
-    </w:docPart>
-  </w:docParts>
-</w:glossaryDocument>
+<w:glossaryDocument xmlns:wpc="http://schemas.microsoft.com/office/word/2010/wordprocessingCanvas" xmlns:mc="http://schemas.openxmlformats.org/markup-compatibility/2006" xmlns:o="urn:schemas-microsoft-com:office:office" xmlns:r="http://schemas.openxmlformats.org/officeDocument/2006/relationships" xmlns:m="http://schemas.openxmlformats.org/officeDocument/2006/math" xmlns:v="urn:schemas-microsoft-com:vml" xmlns:wp14="http://schemas.microsoft.com/office/word/2010/wordprocessingDrawing" xmlns:wp="http://schemas.openxmlformats.org/drawingml/2006/wordprocessingDrawing" xmlns:w10="urn:schemas-microsoft-com:office:word" xmlns:w="http://schemas.openxmlformats.org/wordprocessingml/2006/main" xmlns:w14="http://schemas.microsoft.com/office/word/2010/wordml" xmlns:wpg="http://schemas.microsoft.com/office/word/2010/wordprocessingGroup" xmlns:wpi="http://schemas.microsoft.com/office/word/2010/wordprocessingInk" xmlns:wne="http://schemas.microsoft.com/office/word/2006/wordml" xmlns:wps="http://schemas.microsoft.com/office/word/2010/wordprocessingShape" mc:Ignorable="w14 wp14"/>
 </file>
 
 <file path=word/glossary/fontTable.xml><?xml version="1.0" encoding="utf-8"?>
@@ -15251,6 +15593,7 @@
   <w:rsids>
     <w:rsidRoot w:val="00031BA2"/>
     <w:rsid w:val="00031BA2"/>
+    <w:rsid w:val="000B6861"/>
   </w:rsids>
   <m:mathPr>
     <m:mathFont m:val="Cambria Math"/>
@@ -15985,7 +16328,7 @@
 </file>
 
 <file path=customXml/itemProps1.xml><?xml version="1.0" encoding="utf-8"?>
-<ds:datastoreItem xmlns:ds="http://schemas.openxmlformats.org/officeDocument/2006/customXml" ds:itemID="{FE2C745B-1C8B-4D82-B088-08E069E091A8}">
+<ds:datastoreItem xmlns:ds="http://schemas.openxmlformats.org/officeDocument/2006/customXml" ds:itemID="{7EC42D03-F1B9-402F-B443-ABA4A2FB9D96}">
   <ds:schemaRefs>
     <ds:schemaRef ds:uri="http://schemas.openxmlformats.org/officeDocument/2006/bibliography"/>
   </ds:schemaRefs>

</xml_diff>

<commit_message>
Added action result message to the base view Deleted algorithm stated
</commit_message>
<xml_diff>
--- a/docs/1WordControlAD.docx
+++ b/docs/1WordControlAD.docx
@@ -2964,7 +2964,6 @@
         </w:rPr>
         <w:t>1=</w:t>
       </w:r>
-      <w:proofErr w:type="spellStart"/>
       <w:r>
         <w:rPr>
           <w:rFonts w:eastAsiaTheme="minorHAnsi"/>
@@ -2972,7 +2971,6 @@
         </w:rPr>
         <w:t>Izh</w:t>
       </w:r>
-      <w:proofErr w:type="spellEnd"/>
       <w:r>
         <w:rPr>
           <w:rFonts w:eastAsiaTheme="minorHAnsi"/>
@@ -2994,7 +2992,6 @@
         </w:rPr>
         <w:t>2=</w:t>
       </w:r>
-      <w:proofErr w:type="spellStart"/>
       <w:r>
         <w:rPr>
           <w:rFonts w:eastAsiaTheme="minorHAnsi"/>
@@ -3002,7 +2999,6 @@
         </w:rPr>
         <w:t>Rus</w:t>
       </w:r>
-      <w:proofErr w:type="spellEnd"/>
       <w:r>
         <w:rPr>
           <w:rFonts w:eastAsiaTheme="minorHAnsi"/>
@@ -3052,7 +3048,6 @@
         </w:rPr>
         <w:t>1=</w:t>
       </w:r>
-      <w:proofErr w:type="spellStart"/>
       <w:r>
         <w:rPr>
           <w:rFonts w:eastAsiaTheme="minorHAnsi"/>
@@ -3060,7 +3055,6 @@
         </w:rPr>
         <w:t>Rus</w:t>
       </w:r>
-      <w:proofErr w:type="spellEnd"/>
       <w:r>
         <w:rPr>
           <w:rFonts w:eastAsiaTheme="minorHAnsi"/>
@@ -3082,7 +3076,6 @@
         </w:rPr>
         <w:t>2=</w:t>
       </w:r>
-      <w:proofErr w:type="spellStart"/>
       <w:r>
         <w:rPr>
           <w:rFonts w:eastAsiaTheme="minorHAnsi"/>
@@ -3090,7 +3083,6 @@
         </w:rPr>
         <w:t>Izh</w:t>
       </w:r>
-      <w:proofErr w:type="spellEnd"/>
       <w:r>
         <w:rPr>
           <w:rFonts w:eastAsiaTheme="minorHAnsi"/>
@@ -3132,7 +3124,6 @@
         </w:rPr>
         <w:t xml:space="preserve">Движок словаря работает с БД через модели </w:t>
       </w:r>
-      <w:proofErr w:type="spellStart"/>
       <w:r>
         <w:rPr>
           <w:rFonts w:eastAsiaTheme="majorEastAsia"/>
@@ -3140,7 +3131,6 @@
         </w:rPr>
         <w:t>Django</w:t>
       </w:r>
-      <w:proofErr w:type="spellEnd"/>
       <w:r>
         <w:rPr>
           <w:rFonts w:eastAsiaTheme="majorEastAsia"/>
@@ -3176,21 +3166,12 @@
           <w:lang w:eastAsia="en-US"/>
         </w:rPr>
       </w:pPr>
-      <w:proofErr w:type="spellStart"/>
       <w:r>
         <w:rPr>
           <w:rFonts w:eastAsiaTheme="majorEastAsia"/>
           <w:lang w:val="en-US" w:eastAsia="en-US"/>
         </w:rPr>
-        <w:t>GetTranslation</w:t>
-      </w:r>
-      <w:proofErr w:type="spellEnd"/>
-      <w:r>
-        <w:rPr>
-          <w:rFonts w:eastAsiaTheme="majorEastAsia"/>
-          <w:lang w:val="en-US" w:eastAsia="en-US"/>
-        </w:rPr>
-        <w:t>…</w:t>
+        <w:t>GetTranslation…</w:t>
       </w:r>
     </w:p>
     <w:p>
@@ -3220,7 +3201,6 @@
           <w:lang w:eastAsia="en-US"/>
         </w:rPr>
       </w:pPr>
-      <w:proofErr w:type="spellStart"/>
       <w:r>
         <w:rPr>
           <w:rFonts w:eastAsiaTheme="majorEastAsia"/>
@@ -3235,7 +3215,6 @@
         </w:rPr>
         <w:t>UI</w:t>
       </w:r>
-      <w:proofErr w:type="spellEnd"/>
       <w:r>
         <w:rPr>
           <w:rFonts w:eastAsiaTheme="majorEastAsia"/>
@@ -3411,14 +3390,12 @@
                 <w:lang w:val="en-US"/>
               </w:rPr>
             </w:pPr>
-            <w:proofErr w:type="spellStart"/>
             <w:r>
               <w:rPr>
                 <w:lang w:val="en-US"/>
               </w:rPr>
               <w:t>user_id_changer</w:t>
             </w:r>
-            <w:proofErr w:type="spellEnd"/>
           </w:p>
         </w:tc>
         <w:tc>
@@ -3455,13 +3432,8 @@
             <w:pPr>
               <w:pStyle w:val="aff4"/>
             </w:pPr>
-            <w:proofErr w:type="spellStart"/>
-            <w:r>
-              <w:t>id</w:t>
-            </w:r>
-            <w:proofErr w:type="spellEnd"/>
-            <w:r>
-              <w:t xml:space="preserve"> пользователя</w:t>
+            <w:r>
+              <w:t>id пользователя</w:t>
             </w:r>
           </w:p>
         </w:tc>
@@ -3478,14 +3450,12 @@
                 <w:lang w:val="en-US"/>
               </w:rPr>
             </w:pPr>
-            <w:proofErr w:type="spellStart"/>
             <w:r>
               <w:rPr>
                 <w:lang w:val="en-US"/>
               </w:rPr>
               <w:t>timestamp_change</w:t>
             </w:r>
-            <w:proofErr w:type="spellEnd"/>
           </w:p>
         </w:tc>
         <w:tc>
@@ -3608,7 +3578,9 @@
         </w:rPr>
         <w:t>Классы модели</w:t>
       </w:r>
+      <w:bookmarkStart w:id="11" w:name="_GoBack"/>
       <w:bookmarkEnd w:id="8"/>
+      <w:bookmarkEnd w:id="11"/>
     </w:p>
     <w:p>
       <w:pPr>
@@ -3618,35 +3590,17 @@
           <w:lang w:val="en-US" w:eastAsia="en-US"/>
         </w:rPr>
       </w:pPr>
-      <w:bookmarkStart w:id="11" w:name="_Toc377149719"/>
-      <w:bookmarkStart w:id="12" w:name="_Toc356245957"/>
+      <w:bookmarkStart w:id="12" w:name="_Toc377149719"/>
+      <w:bookmarkStart w:id="13" w:name="_Toc356245957"/>
       <w:bookmarkEnd w:id="9"/>
-      <w:proofErr w:type="spellStart"/>
-      <w:proofErr w:type="gramStart"/>
       <w:r>
         <w:rPr>
           <w:rFonts w:eastAsiaTheme="minorHAnsi"/>
           <w:lang w:val="en-US" w:eastAsia="en-US"/>
         </w:rPr>
-        <w:t>DictChange</w:t>
-      </w:r>
-      <w:proofErr w:type="spellEnd"/>
-      <w:r>
-        <w:rPr>
-          <w:rFonts w:eastAsiaTheme="minorHAnsi"/>
-          <w:lang w:val="en-US" w:eastAsia="en-US"/>
-        </w:rPr>
-        <w:t>(</w:t>
-      </w:r>
-      <w:proofErr w:type="gramEnd"/>
-      <w:r>
-        <w:rPr>
-          <w:rFonts w:eastAsiaTheme="minorHAnsi"/>
-          <w:lang w:val="en-US" w:eastAsia="en-US"/>
-        </w:rPr>
-        <w:t>Change)</w:t>
-      </w:r>
-      <w:bookmarkEnd w:id="11"/>
+        <w:t>DictChange(Change)</w:t>
+      </w:r>
+      <w:bookmarkEnd w:id="12"/>
     </w:p>
     <w:p>
       <w:pPr>
@@ -3744,14 +3698,12 @@
                 <w:lang w:val="en-US"/>
               </w:rPr>
             </w:pPr>
-            <w:proofErr w:type="spellStart"/>
             <w:r>
               <w:rPr>
                 <w:lang w:val="en-US"/>
               </w:rPr>
               <w:t>user_id_reviewer</w:t>
             </w:r>
-            <w:proofErr w:type="spellEnd"/>
           </w:p>
         </w:tc>
         <w:tc>
@@ -3794,13 +3746,8 @@
             <w:r>
               <w:t xml:space="preserve"> изменения (</w:t>
             </w:r>
-            <w:proofErr w:type="spellStart"/>
-            <w:r>
-              <w:t>id</w:t>
-            </w:r>
-            <w:proofErr w:type="spellEnd"/>
-            <w:r>
-              <w:t xml:space="preserve"> пользователя</w:t>
+            <w:r>
+              <w:t>id пользователя</w:t>
             </w:r>
             <w:r>
               <w:t>)</w:t>
@@ -3820,14 +3767,12 @@
                 <w:lang w:val="en-US"/>
               </w:rPr>
             </w:pPr>
-            <w:proofErr w:type="spellStart"/>
             <w:r>
               <w:rPr>
                 <w:lang w:val="en-US"/>
               </w:rPr>
               <w:t>timestamp_review</w:t>
             </w:r>
-            <w:proofErr w:type="spellEnd"/>
           </w:p>
         </w:tc>
         <w:tc>
@@ -3882,14 +3827,12 @@
                 <w:lang w:val="en-US"/>
               </w:rPr>
             </w:pPr>
-            <w:proofErr w:type="spellStart"/>
             <w:r>
               <w:rPr>
                 <w:lang w:val="en-US"/>
               </w:rPr>
               <w:t>source_id</w:t>
             </w:r>
-            <w:proofErr w:type="spellEnd"/>
           </w:p>
         </w:tc>
         <w:tc>
@@ -3950,33 +3893,15 @@
           <w:lang w:eastAsia="en-US"/>
         </w:rPr>
       </w:pPr>
-      <w:bookmarkStart w:id="13" w:name="_Toc377149720"/>
-      <w:proofErr w:type="spellStart"/>
-      <w:proofErr w:type="gramStart"/>
+      <w:bookmarkStart w:id="14" w:name="_Toc377149720"/>
       <w:r>
         <w:rPr>
           <w:rFonts w:eastAsiaTheme="minorHAnsi"/>
           <w:lang w:val="en-US" w:eastAsia="en-US"/>
         </w:rPr>
-        <w:t>MiscChange</w:t>
-      </w:r>
-      <w:proofErr w:type="spellEnd"/>
-      <w:r>
-        <w:rPr>
-          <w:rFonts w:eastAsiaTheme="minorHAnsi"/>
-          <w:lang w:val="en-US" w:eastAsia="en-US"/>
-        </w:rPr>
-        <w:t>(</w:t>
-      </w:r>
-      <w:proofErr w:type="gramEnd"/>
-      <w:r>
-        <w:rPr>
-          <w:rFonts w:eastAsiaTheme="minorHAnsi"/>
-          <w:lang w:val="en-US" w:eastAsia="en-US"/>
-        </w:rPr>
-        <w:t>Change)</w:t>
-      </w:r>
-      <w:bookmarkEnd w:id="13"/>
+        <w:t>MiscChange(Change)</w:t>
+      </w:r>
+      <w:bookmarkEnd w:id="14"/>
     </w:p>
     <w:p>
       <w:pPr>
@@ -4089,14 +4014,12 @@
                 <w:lang w:val="en-US"/>
               </w:rPr>
             </w:pPr>
-            <w:proofErr w:type="spellStart"/>
             <w:r>
               <w:rPr>
                 <w:lang w:val="en-US"/>
               </w:rPr>
               <w:t>table_name</w:t>
             </w:r>
-            <w:proofErr w:type="spellEnd"/>
           </w:p>
         </w:tc>
         <w:tc>
@@ -4148,14 +4071,12 @@
                 <w:lang w:val="en-US"/>
               </w:rPr>
             </w:pPr>
-            <w:proofErr w:type="spellStart"/>
             <w:r>
               <w:rPr>
                 <w:lang w:val="en-US"/>
               </w:rPr>
               <w:t>field_name</w:t>
             </w:r>
-            <w:proofErr w:type="spellEnd"/>
           </w:p>
         </w:tc>
         <w:tc>
@@ -4207,14 +4128,12 @@
                 <w:lang w:val="en-US"/>
               </w:rPr>
             </w:pPr>
-            <w:proofErr w:type="spellStart"/>
             <w:r>
               <w:rPr>
                 <w:lang w:val="en-US"/>
               </w:rPr>
               <w:t>old_value</w:t>
             </w:r>
-            <w:proofErr w:type="spellEnd"/>
           </w:p>
         </w:tc>
         <w:tc>
@@ -4266,14 +4185,12 @@
                 <w:lang w:val="en-US"/>
               </w:rPr>
             </w:pPr>
-            <w:proofErr w:type="spellStart"/>
             <w:r>
               <w:rPr>
                 <w:lang w:val="en-US"/>
               </w:rPr>
               <w:t>new_value</w:t>
             </w:r>
-            <w:proofErr w:type="spellEnd"/>
           </w:p>
         </w:tc>
         <w:tc>
@@ -4322,7 +4239,7 @@
           <w:lang w:val="en-US" w:eastAsia="en-US"/>
         </w:rPr>
       </w:pPr>
-      <w:bookmarkStart w:id="14" w:name="_Toc377149721"/>
+      <w:bookmarkStart w:id="15" w:name="_Toc377149721"/>
       <w:r>
         <w:rPr>
           <w:rFonts w:eastAsiaTheme="minorHAnsi"/>
@@ -4330,8 +4247,8 @@
         </w:rPr>
         <w:t>Settings</w:t>
       </w:r>
-      <w:bookmarkEnd w:id="12"/>
-      <w:bookmarkEnd w:id="14"/>
+      <w:bookmarkEnd w:id="13"/>
+      <w:bookmarkEnd w:id="15"/>
     </w:p>
     <w:p>
       <w:pPr>
@@ -4396,8 +4313,8 @@
           <w:lang w:val="en-US" w:eastAsia="en-US"/>
         </w:rPr>
       </w:pPr>
-      <w:bookmarkStart w:id="15" w:name="_Toc356245958"/>
-      <w:bookmarkStart w:id="16" w:name="_Toc377149722"/>
+      <w:bookmarkStart w:id="16" w:name="_Toc356245958"/>
+      <w:bookmarkStart w:id="17" w:name="_Toc377149722"/>
       <w:r>
         <w:rPr>
           <w:rFonts w:eastAsiaTheme="majorEastAsia"/>
@@ -4406,42 +4323,42 @@
         <w:lastRenderedPageBreak/>
         <w:t>Глобальные справочники</w:t>
       </w:r>
-      <w:bookmarkEnd w:id="15"/>
       <w:bookmarkEnd w:id="16"/>
-    </w:p>
-    <w:p>
-      <w:pPr>
-        <w:pStyle w:val="3"/>
-        <w:rPr>
-          <w:lang w:eastAsia="en-US"/>
-        </w:rPr>
-      </w:pPr>
-      <w:bookmarkStart w:id="17" w:name="_Toc377149723"/>
-      <w:bookmarkStart w:id="18" w:name="_Toc356245947"/>
-      <w:bookmarkStart w:id="19" w:name="_Toc356245959"/>
-      <w:r>
-        <w:rPr>
-          <w:lang w:eastAsia="en-US"/>
-        </w:rPr>
-        <w:t>Абстрактные классы</w:t>
-      </w:r>
       <w:bookmarkEnd w:id="17"/>
     </w:p>
     <w:p>
       <w:pPr>
+        <w:pStyle w:val="3"/>
+        <w:rPr>
+          <w:lang w:eastAsia="en-US"/>
+        </w:rPr>
+      </w:pPr>
+      <w:bookmarkStart w:id="18" w:name="_Toc377149723"/>
+      <w:bookmarkStart w:id="19" w:name="_Toc356245947"/>
+      <w:bookmarkStart w:id="20" w:name="_Toc356245959"/>
+      <w:r>
+        <w:rPr>
+          <w:lang w:eastAsia="en-US"/>
+        </w:rPr>
+        <w:t>Абстрактные классы</w:t>
+      </w:r>
+      <w:bookmarkEnd w:id="18"/>
+    </w:p>
+    <w:p>
+      <w:pPr>
         <w:pStyle w:val="4"/>
         <w:rPr>
           <w:lang w:val="en-US" w:eastAsia="en-US"/>
         </w:rPr>
       </w:pPr>
-      <w:bookmarkStart w:id="20" w:name="_Toc377149724"/>
+      <w:bookmarkStart w:id="21" w:name="_Toc377149724"/>
       <w:r>
         <w:rPr>
           <w:lang w:val="en-US" w:eastAsia="en-US"/>
         </w:rPr>
         <w:t>Term</w:t>
       </w:r>
-      <w:bookmarkEnd w:id="20"/>
+      <w:bookmarkEnd w:id="21"/>
     </w:p>
     <w:tbl>
       <w:tblPr>
@@ -4524,14 +4441,12 @@
                 <w:lang w:val="en-US"/>
               </w:rPr>
             </w:pPr>
-            <w:proofErr w:type="spellStart"/>
             <w:r>
               <w:rPr>
                 <w:lang w:val="en-US"/>
               </w:rPr>
               <w:t>term_full</w:t>
             </w:r>
-            <w:proofErr w:type="spellEnd"/>
           </w:p>
         </w:tc>
         <w:tc>
@@ -4595,14 +4510,12 @@
             <w:r>
               <w:t>_</w:t>
             </w:r>
-            <w:proofErr w:type="spellStart"/>
             <w:r>
               <w:rPr>
                 <w:lang w:val="en-US"/>
               </w:rPr>
               <w:t>abbr</w:t>
             </w:r>
-            <w:proofErr w:type="spellEnd"/>
           </w:p>
         </w:tc>
         <w:tc>
@@ -4653,55 +4566,44 @@
           <w:lang w:val="en-US" w:eastAsia="en-US"/>
         </w:rPr>
       </w:pPr>
-      <w:bookmarkStart w:id="21" w:name="_Toc377149725"/>
+      <w:bookmarkStart w:id="22" w:name="_Toc377149725"/>
       <w:r>
         <w:rPr>
           <w:lang w:eastAsia="en-US"/>
         </w:rPr>
         <w:t>Классы модели</w:t>
-      </w:r>
-      <w:bookmarkEnd w:id="21"/>
-    </w:p>
-    <w:p>
-      <w:pPr>
-        <w:pStyle w:val="4"/>
-        <w:rPr>
-          <w:rFonts w:eastAsiaTheme="minorHAnsi"/>
-          <w:lang w:val="en-US" w:eastAsia="en-US"/>
-        </w:rPr>
-      </w:pPr>
-      <w:bookmarkStart w:id="22" w:name="_Toc377149726"/>
-      <w:bookmarkEnd w:id="18"/>
-      <w:proofErr w:type="spellStart"/>
-      <w:proofErr w:type="gramStart"/>
-      <w:r>
-        <w:rPr>
-          <w:rFonts w:eastAsiaTheme="minorHAnsi"/>
-          <w:lang w:val="en-US" w:eastAsia="en-US"/>
-        </w:rPr>
-        <w:t>SyntacticCategory</w:t>
-      </w:r>
-      <w:bookmarkEnd w:id="19"/>
-      <w:proofErr w:type="spellEnd"/>
-      <w:r>
-        <w:rPr>
-          <w:rFonts w:eastAsiaTheme="minorHAnsi"/>
-          <w:lang w:val="en-US" w:eastAsia="en-US"/>
-        </w:rPr>
-        <w:t>(</w:t>
-      </w:r>
-      <w:proofErr w:type="gramEnd"/>
-      <w:r>
-        <w:rPr>
-          <w:rFonts w:eastAsiaTheme="minorHAnsi"/>
-          <w:lang w:val="en-US" w:eastAsia="en-US"/>
-        </w:rPr>
-        <w:t>Term)</w:t>
       </w:r>
       <w:bookmarkEnd w:id="22"/>
     </w:p>
     <w:p>
       <w:pPr>
+        <w:pStyle w:val="4"/>
+        <w:rPr>
+          <w:rFonts w:eastAsiaTheme="minorHAnsi"/>
+          <w:lang w:val="en-US" w:eastAsia="en-US"/>
+        </w:rPr>
+      </w:pPr>
+      <w:bookmarkStart w:id="23" w:name="_Toc377149726"/>
+      <w:bookmarkEnd w:id="19"/>
+      <w:r>
+        <w:rPr>
+          <w:rFonts w:eastAsiaTheme="minorHAnsi"/>
+          <w:lang w:val="en-US" w:eastAsia="en-US"/>
+        </w:rPr>
+        <w:t>SyntacticCategory</w:t>
+      </w:r>
+      <w:bookmarkEnd w:id="20"/>
+      <w:r>
+        <w:rPr>
+          <w:rFonts w:eastAsiaTheme="minorHAnsi"/>
+          <w:lang w:val="en-US" w:eastAsia="en-US"/>
+        </w:rPr>
+        <w:t>(Term)</w:t>
+      </w:r>
+      <w:bookmarkEnd w:id="23"/>
+    </w:p>
+    <w:p>
+      <w:pPr>
         <w:rPr>
           <w:rFonts w:eastAsiaTheme="minorHAnsi"/>
           <w:lang w:val="et-EE" w:eastAsia="en-US"/>
@@ -4722,15 +4624,15 @@
           <w:rFonts w:eastAsiaTheme="minorHAnsi"/>
         </w:rPr>
       </w:pPr>
-      <w:bookmarkStart w:id="23" w:name="_Toc356245960"/>
-      <w:bookmarkStart w:id="24" w:name="_Toc377149727"/>
+      <w:bookmarkStart w:id="24" w:name="_Toc356245960"/>
+      <w:bookmarkStart w:id="25" w:name="_Toc377149727"/>
       <w:r>
         <w:rPr>
           <w:rFonts w:eastAsiaTheme="minorHAnsi"/>
         </w:rPr>
         <w:t>UsageConstraint</w:t>
       </w:r>
-      <w:bookmarkEnd w:id="23"/>
+      <w:bookmarkEnd w:id="24"/>
       <w:r>
         <w:rPr>
           <w:rFonts w:eastAsiaTheme="minorHAnsi"/>
@@ -4738,7 +4640,7 @@
         </w:rPr>
         <w:t>(Term)</w:t>
       </w:r>
-      <w:bookmarkEnd w:id="24"/>
+      <w:bookmarkEnd w:id="25"/>
     </w:p>
     <w:p>
       <w:pPr>
@@ -4782,7 +4684,6 @@
         </w:rPr>
         <w:t xml:space="preserve"> </w:t>
       </w:r>
-      <w:proofErr w:type="gramStart"/>
       <w:r>
         <w:rPr>
           <w:rFonts w:eastAsiaTheme="minorHAnsi"/>
@@ -4790,7 +4691,6 @@
         </w:rPr>
         <w:t>Определенны</w:t>
       </w:r>
-      <w:proofErr w:type="gramEnd"/>
       <w:r>
         <w:rPr>
           <w:rFonts w:eastAsiaTheme="minorHAnsi"/>
@@ -4806,8 +4706,8 @@
           <w:rFonts w:eastAsiaTheme="minorHAnsi"/>
         </w:rPr>
       </w:pPr>
-      <w:bookmarkStart w:id="25" w:name="_Toc356245961"/>
-      <w:bookmarkStart w:id="26" w:name="_Toc377149728"/>
+      <w:bookmarkStart w:id="26" w:name="_Toc356245961"/>
+      <w:bookmarkStart w:id="27" w:name="_Toc377149728"/>
       <w:r>
         <w:rPr>
           <w:rFonts w:eastAsiaTheme="minorHAnsi"/>
@@ -4815,15 +4715,12 @@
         </w:rPr>
         <w:t>&lt;</w:t>
       </w:r>
-      <w:proofErr w:type="spellStart"/>
       <w:r>
         <w:rPr>
           <w:rFonts w:eastAsiaTheme="minorHAnsi"/>
         </w:rPr>
         <w:t>GrammCategory</w:t>
       </w:r>
-      <w:proofErr w:type="spellEnd"/>
-      <w:proofErr w:type="gramStart"/>
       <w:r>
         <w:rPr>
           <w:rFonts w:eastAsiaTheme="minorHAnsi"/>
@@ -4831,173 +4728,163 @@
         </w:rPr>
         <w:t>&gt;</w:t>
       </w:r>
-      <w:bookmarkEnd w:id="25"/>
+      <w:bookmarkEnd w:id="26"/>
       <w:r>
         <w:rPr>
           <w:rFonts w:eastAsiaTheme="minorHAnsi"/>
           <w:lang w:val="en-US" w:eastAsia="en-US"/>
         </w:rPr>
-        <w:t>(</w:t>
-      </w:r>
-      <w:proofErr w:type="gramEnd"/>
+        <w:t>(Term)</w:t>
+      </w:r>
+      <w:bookmarkEnd w:id="27"/>
+    </w:p>
+    <w:p>
+      <w:pPr>
+        <w:rPr>
+          <w:rFonts w:eastAsiaTheme="minorHAnsi"/>
+          <w:lang w:val="et-EE" w:eastAsia="en-US"/>
+        </w:rPr>
+      </w:pPr>
+      <w:r>
+        <w:rPr>
+          <w:rFonts w:eastAsiaTheme="minorHAnsi"/>
+          <w:lang w:eastAsia="en-US"/>
+        </w:rPr>
+        <w:t xml:space="preserve">Набор таблиц, содержащий </w:t>
+      </w:r>
+      <w:ins w:id="28" w:author="Kirill" w:date="2014-01-11T00:49:00Z">
+        <w:r>
+          <w:rPr>
+            <w:rFonts w:eastAsiaTheme="minorHAnsi"/>
+            <w:lang w:eastAsia="en-US"/>
+          </w:rPr>
+          <w:t xml:space="preserve">значения </w:t>
+        </w:r>
+      </w:ins>
+      <w:r>
+        <w:rPr>
+          <w:rFonts w:eastAsiaTheme="minorHAnsi"/>
+          <w:lang w:eastAsia="en-US"/>
+        </w:rPr>
+        <w:t>г</w:t>
+      </w:r>
+      <w:r>
+        <w:rPr>
+          <w:rFonts w:eastAsiaTheme="minorHAnsi"/>
+          <w:lang w:eastAsia="en-US"/>
+        </w:rPr>
+        <w:t>рамматически</w:t>
+      </w:r>
+      <w:ins w:id="29" w:author="Kirill" w:date="2014-01-11T00:49:00Z">
+        <w:r>
+          <w:rPr>
+            <w:rFonts w:eastAsiaTheme="minorHAnsi"/>
+            <w:lang w:eastAsia="en-US"/>
+          </w:rPr>
+          <w:t>х</w:t>
+        </w:r>
+      </w:ins>
+      <w:del w:id="30" w:author="Kirill" w:date="2014-01-11T00:49:00Z">
+        <w:r>
+          <w:rPr>
+            <w:rFonts w:eastAsiaTheme="minorHAnsi"/>
+            <w:lang w:eastAsia="en-US"/>
+          </w:rPr>
+          <w:delText>е</w:delText>
+        </w:r>
+      </w:del>
+      <w:r>
+        <w:rPr>
+          <w:rFonts w:eastAsiaTheme="minorHAnsi"/>
+          <w:lang w:eastAsia="en-US"/>
+        </w:rPr>
+        <w:t xml:space="preserve"> категори</w:t>
+      </w:r>
+      <w:ins w:id="31" w:author="Kirill" w:date="2014-01-11T00:49:00Z">
+        <w:r>
+          <w:rPr>
+            <w:rFonts w:eastAsiaTheme="minorHAnsi"/>
+            <w:lang w:eastAsia="en-US"/>
+          </w:rPr>
+          <w:t>й</w:t>
+        </w:r>
+      </w:ins>
+      <w:del w:id="32" w:author="Kirill" w:date="2014-01-11T00:49:00Z">
+        <w:r>
+          <w:rPr>
+            <w:rFonts w:eastAsiaTheme="minorHAnsi"/>
+            <w:lang w:eastAsia="en-US"/>
+          </w:rPr>
+          <w:delText>и</w:delText>
+        </w:r>
+      </w:del>
+      <w:r>
+        <w:rPr>
+          <w:rFonts w:eastAsiaTheme="minorHAnsi"/>
+          <w:lang w:eastAsia="en-US"/>
+        </w:rPr>
+        <w:t xml:space="preserve"> (</w:t>
+      </w:r>
       <w:r>
         <w:rPr>
           <w:rFonts w:eastAsiaTheme="minorHAnsi"/>
           <w:lang w:val="en-US" w:eastAsia="en-US"/>
         </w:rPr>
-        <w:t>Term)</w:t>
-      </w:r>
-      <w:bookmarkEnd w:id="26"/>
+        <w:t>animacy</w:t>
+      </w:r>
+      <w:r>
+        <w:rPr>
+          <w:rFonts w:eastAsiaTheme="minorHAnsi"/>
+          <w:lang w:eastAsia="en-US"/>
+        </w:rPr>
+        <w:t xml:space="preserve">, </w:t>
+      </w:r>
+      <w:r>
+        <w:rPr>
+          <w:rFonts w:eastAsiaTheme="minorHAnsi"/>
+          <w:lang w:val="en-US" w:eastAsia="en-US"/>
+        </w:rPr>
+        <w:t>aspect</w:t>
+      </w:r>
+      <w:r>
+        <w:rPr>
+          <w:rFonts w:eastAsiaTheme="minorHAnsi"/>
+          <w:lang w:eastAsia="en-US"/>
+        </w:rPr>
+        <w:t xml:space="preserve">, </w:t>
+      </w:r>
+      <w:r>
+        <w:rPr>
+          <w:rFonts w:eastAsiaTheme="minorHAnsi"/>
+          <w:lang w:val="en-US" w:eastAsia="en-US"/>
+        </w:rPr>
+        <w:t>case</w:t>
+      </w:r>
+      <w:r>
+        <w:rPr>
+          <w:rFonts w:eastAsiaTheme="minorHAnsi"/>
+          <w:lang w:eastAsia="en-US"/>
+        </w:rPr>
+        <w:t xml:space="preserve"> и т. д.)</w:t>
+      </w:r>
+      <w:r>
+        <w:rPr>
+          <w:rFonts w:eastAsiaTheme="minorHAnsi"/>
+          <w:lang w:eastAsia="en-US"/>
+        </w:rPr>
+        <w:t>, определенные в системе на глобальном уровне.</w:t>
+      </w:r>
     </w:p>
     <w:p>
       <w:pPr>
-        <w:rPr>
-          <w:rFonts w:eastAsiaTheme="minorHAnsi"/>
-          <w:lang w:val="et-EE" w:eastAsia="en-US"/>
-        </w:rPr>
-      </w:pPr>
-      <w:r>
-        <w:rPr>
+        <w:pStyle w:val="4"/>
+        <w:rPr>
+          <w:ins w:id="33" w:author="Kirill" w:date="2014-01-11T00:46:00Z"/>
           <w:rFonts w:eastAsiaTheme="minorHAnsi"/>
           <w:lang w:eastAsia="en-US"/>
         </w:rPr>
-        <w:t xml:space="preserve">Набор таблиц, содержащий </w:t>
-      </w:r>
-      <w:ins w:id="27" w:author="Kirill" w:date="2014-01-11T00:49:00Z">
-        <w:r>
-          <w:rPr>
-            <w:rFonts w:eastAsiaTheme="minorHAnsi"/>
-            <w:lang w:eastAsia="en-US"/>
-          </w:rPr>
-          <w:t xml:space="preserve">значения </w:t>
-        </w:r>
-      </w:ins>
-      <w:r>
-        <w:rPr>
-          <w:rFonts w:eastAsiaTheme="minorHAnsi"/>
-          <w:lang w:eastAsia="en-US"/>
-        </w:rPr>
-        <w:t>г</w:t>
-      </w:r>
-      <w:r>
-        <w:rPr>
-          <w:rFonts w:eastAsiaTheme="minorHAnsi"/>
-          <w:lang w:eastAsia="en-US"/>
-        </w:rPr>
-        <w:t>рамматически</w:t>
-      </w:r>
-      <w:ins w:id="28" w:author="Kirill" w:date="2014-01-11T00:49:00Z">
-        <w:r>
-          <w:rPr>
-            <w:rFonts w:eastAsiaTheme="minorHAnsi"/>
-            <w:lang w:eastAsia="en-US"/>
-          </w:rPr>
-          <w:t>х</w:t>
-        </w:r>
-      </w:ins>
-      <w:del w:id="29" w:author="Kirill" w:date="2014-01-11T00:49:00Z">
-        <w:r>
-          <w:rPr>
-            <w:rFonts w:eastAsiaTheme="minorHAnsi"/>
-            <w:lang w:eastAsia="en-US"/>
-          </w:rPr>
-          <w:delText>е</w:delText>
-        </w:r>
-      </w:del>
-      <w:r>
-        <w:rPr>
-          <w:rFonts w:eastAsiaTheme="minorHAnsi"/>
-          <w:lang w:eastAsia="en-US"/>
-        </w:rPr>
-        <w:t xml:space="preserve"> категори</w:t>
-      </w:r>
-      <w:ins w:id="30" w:author="Kirill" w:date="2014-01-11T00:49:00Z">
-        <w:r>
-          <w:rPr>
-            <w:rFonts w:eastAsiaTheme="minorHAnsi"/>
-            <w:lang w:eastAsia="en-US"/>
-          </w:rPr>
-          <w:t>й</w:t>
-        </w:r>
-      </w:ins>
-      <w:del w:id="31" w:author="Kirill" w:date="2014-01-11T00:49:00Z">
-        <w:r>
-          <w:rPr>
-            <w:rFonts w:eastAsiaTheme="minorHAnsi"/>
-            <w:lang w:eastAsia="en-US"/>
-          </w:rPr>
-          <w:delText>и</w:delText>
-        </w:r>
-      </w:del>
-      <w:r>
-        <w:rPr>
-          <w:rFonts w:eastAsiaTheme="minorHAnsi"/>
-          <w:lang w:eastAsia="en-US"/>
-        </w:rPr>
-        <w:t xml:space="preserve"> (</w:t>
-      </w:r>
-      <w:proofErr w:type="spellStart"/>
-      <w:r>
-        <w:rPr>
-          <w:rFonts w:eastAsiaTheme="minorHAnsi"/>
-          <w:lang w:val="en-US" w:eastAsia="en-US"/>
-        </w:rPr>
-        <w:t>animacy</w:t>
-      </w:r>
-      <w:proofErr w:type="spellEnd"/>
-      <w:r>
-        <w:rPr>
-          <w:rFonts w:eastAsiaTheme="minorHAnsi"/>
-          <w:lang w:eastAsia="en-US"/>
-        </w:rPr>
-        <w:t xml:space="preserve">, </w:t>
-      </w:r>
-      <w:r>
-        <w:rPr>
-          <w:rFonts w:eastAsiaTheme="minorHAnsi"/>
-          <w:lang w:val="en-US" w:eastAsia="en-US"/>
-        </w:rPr>
-        <w:t>aspect</w:t>
-      </w:r>
-      <w:r>
-        <w:rPr>
-          <w:rFonts w:eastAsiaTheme="minorHAnsi"/>
-          <w:lang w:eastAsia="en-US"/>
-        </w:rPr>
-        <w:t xml:space="preserve">, </w:t>
-      </w:r>
-      <w:r>
-        <w:rPr>
-          <w:rFonts w:eastAsiaTheme="minorHAnsi"/>
-          <w:lang w:val="en-US" w:eastAsia="en-US"/>
-        </w:rPr>
-        <w:t>case</w:t>
-      </w:r>
-      <w:r>
-        <w:rPr>
-          <w:rFonts w:eastAsiaTheme="minorHAnsi"/>
-          <w:lang w:eastAsia="en-US"/>
-        </w:rPr>
-        <w:t xml:space="preserve"> и т. д.)</w:t>
-      </w:r>
-      <w:r>
-        <w:rPr>
-          <w:rFonts w:eastAsiaTheme="minorHAnsi"/>
-          <w:lang w:eastAsia="en-US"/>
-        </w:rPr>
-        <w:t>, определенные в системе на глобальном уровне.</w:t>
-      </w:r>
-    </w:p>
-    <w:p>
-      <w:pPr>
-        <w:pStyle w:val="4"/>
-        <w:rPr>
-          <w:ins w:id="32" w:author="Kirill" w:date="2014-01-11T00:46:00Z"/>
-          <w:rFonts w:eastAsiaTheme="minorHAnsi"/>
-          <w:lang w:eastAsia="en-US"/>
-        </w:rPr>
-      </w:pPr>
-      <w:ins w:id="33" w:author="Kirill" w:date="2014-01-10T20:43:00Z">
+      </w:pPr>
+      <w:ins w:id="34" w:author="Kirill" w:date="2014-01-10T20:43:00Z">
         <w:r>
           <w:rPr>
             <w:rFonts w:eastAsiaTheme="minorHAnsi"/>
@@ -5005,14 +4892,12 @@
           </w:rPr>
           <w:t>&lt;</w:t>
         </w:r>
-        <w:proofErr w:type="spellStart"/>
         <w:r>
           <w:rPr>
             <w:rFonts w:eastAsiaTheme="minorHAnsi"/>
           </w:rPr>
           <w:t>GrammCategory</w:t>
         </w:r>
-        <w:proofErr w:type="spellEnd"/>
         <w:r>
           <w:rPr>
             <w:rFonts w:eastAsiaTheme="minorHAnsi"/>
@@ -5021,9 +4906,7 @@
           <w:t>&gt;</w:t>
         </w:r>
       </w:ins>
-      <w:proofErr w:type="spellStart"/>
-      <w:proofErr w:type="gramStart"/>
-      <w:ins w:id="34" w:author="Kirill" w:date="2014-01-11T00:38:00Z">
+      <w:ins w:id="35" w:author="Kirill" w:date="2014-01-11T00:38:00Z">
         <w:r>
           <w:rPr>
             <w:rFonts w:eastAsiaTheme="minorHAnsi"/>
@@ -5032,7 +4915,7 @@
           <w:t>Lang</w:t>
         </w:r>
       </w:ins>
-      <w:ins w:id="35" w:author="Kirill" w:date="2014-01-11T00:44:00Z">
+      <w:ins w:id="36" w:author="Kirill" w:date="2014-01-11T00:44:00Z">
         <w:r>
           <w:rPr>
             <w:rFonts w:eastAsiaTheme="minorHAnsi"/>
@@ -5041,7 +4924,7 @@
           <w:t>uage</w:t>
         </w:r>
       </w:ins>
-      <w:ins w:id="36" w:author="Kirill" w:date="2014-01-11T00:38:00Z">
+      <w:ins w:id="37" w:author="Kirill" w:date="2014-01-11T00:38:00Z">
         <w:r>
           <w:rPr>
             <w:rFonts w:eastAsiaTheme="minorHAnsi"/>
@@ -5050,8 +4933,7 @@
           <w:t>Order</w:t>
         </w:r>
       </w:ins>
-      <w:proofErr w:type="spellEnd"/>
-      <w:ins w:id="37" w:author="Kirill" w:date="2014-01-10T20:43:00Z">
+      <w:ins w:id="38" w:author="Kirill" w:date="2014-01-10T20:43:00Z">
         <w:r>
           <w:rPr>
             <w:rFonts w:eastAsiaTheme="minorHAnsi"/>
@@ -5060,9 +4942,7 @@
           <w:t>(</w:t>
         </w:r>
       </w:ins>
-      <w:proofErr w:type="spellStart"/>
-      <w:proofErr w:type="gramEnd"/>
-      <w:ins w:id="38" w:author="Kirill" w:date="2014-01-11T00:51:00Z">
+      <w:ins w:id="39" w:author="Kirill" w:date="2014-01-11T00:51:00Z">
         <w:r>
           <w:rPr>
             <w:lang w:val="en-US" w:eastAsia="en-US"/>
@@ -5070,8 +4950,7 @@
           <w:t>LanguageEntity</w:t>
         </w:r>
       </w:ins>
-      <w:proofErr w:type="spellEnd"/>
-      <w:ins w:id="39" w:author="Kirill" w:date="2014-01-10T20:43:00Z">
+      <w:ins w:id="40" w:author="Kirill" w:date="2014-01-10T20:43:00Z">
         <w:r>
           <w:rPr>
             <w:rFonts w:eastAsiaTheme="minorHAnsi"/>
@@ -5084,12 +4963,12 @@
     <w:p>
       <w:pPr>
         <w:rPr>
-          <w:ins w:id="40" w:author="Kirill" w:date="2014-01-10T20:43:00Z"/>
+          <w:ins w:id="41" w:author="Kirill" w:date="2014-01-10T20:43:00Z"/>
           <w:rFonts w:eastAsiaTheme="minorHAnsi"/>
           <w:lang w:eastAsia="en-US"/>
         </w:rPr>
       </w:pPr>
-      <w:ins w:id="41" w:author="Kirill" w:date="2014-01-11T00:46:00Z">
+      <w:ins w:id="42" w:author="Kirill" w:date="2014-01-11T00:46:00Z">
         <w:r>
           <w:rPr>
             <w:rFonts w:eastAsiaTheme="minorHAnsi"/>
@@ -5098,7 +4977,7 @@
           <w:t>Наличие в языке определённых</w:t>
         </w:r>
       </w:ins>
-      <w:ins w:id="42" w:author="Kirill" w:date="2014-01-11T00:48:00Z">
+      <w:ins w:id="43" w:author="Kirill" w:date="2014-01-11T00:48:00Z">
         <w:r>
           <w:rPr>
             <w:rFonts w:eastAsiaTheme="minorHAnsi"/>
@@ -5107,7 +4986,7 @@
           <w:t xml:space="preserve"> значений</w:t>
         </w:r>
       </w:ins>
-      <w:ins w:id="43" w:author="Kirill" w:date="2014-01-11T00:46:00Z">
+      <w:ins w:id="44" w:author="Kirill" w:date="2014-01-11T00:46:00Z">
         <w:r>
           <w:rPr>
             <w:rFonts w:eastAsiaTheme="minorHAnsi"/>
@@ -5116,7 +4995,7 @@
           <w:t xml:space="preserve"> </w:t>
         </w:r>
       </w:ins>
-      <w:ins w:id="44" w:author="Kirill" w:date="2014-01-11T00:48:00Z">
+      <w:ins w:id="45" w:author="Kirill" w:date="2014-01-11T00:48:00Z">
         <w:r>
           <w:rPr>
             <w:rFonts w:eastAsiaTheme="minorHAnsi"/>
@@ -5125,7 +5004,7 @@
           <w:t xml:space="preserve">рассматриваемой </w:t>
         </w:r>
       </w:ins>
-      <w:ins w:id="45" w:author="Kirill" w:date="2014-01-11T00:46:00Z">
+      <w:ins w:id="46" w:author="Kirill" w:date="2014-01-11T00:46:00Z">
         <w:r>
           <w:rPr>
             <w:rFonts w:eastAsiaTheme="minorHAnsi"/>
@@ -5134,7 +5013,7 @@
           <w:t>грамматическ</w:t>
         </w:r>
       </w:ins>
-      <w:ins w:id="46" w:author="Kirill" w:date="2014-01-11T00:48:00Z">
+      <w:ins w:id="47" w:author="Kirill" w:date="2014-01-11T00:48:00Z">
         <w:r>
           <w:rPr>
             <w:rFonts w:eastAsiaTheme="minorHAnsi"/>
@@ -5143,7 +5022,7 @@
           <w:t>ой</w:t>
         </w:r>
       </w:ins>
-      <w:ins w:id="47" w:author="Kirill" w:date="2014-01-11T00:46:00Z">
+      <w:ins w:id="48" w:author="Kirill" w:date="2014-01-11T00:46:00Z">
         <w:r>
           <w:rPr>
             <w:rFonts w:eastAsiaTheme="minorHAnsi"/>
@@ -5152,7 +5031,7 @@
           <w:t xml:space="preserve"> категори</w:t>
         </w:r>
       </w:ins>
-      <w:ins w:id="48" w:author="Kirill" w:date="2014-01-11T00:48:00Z">
+      <w:ins w:id="49" w:author="Kirill" w:date="2014-01-11T00:48:00Z">
         <w:r>
           <w:rPr>
             <w:rFonts w:eastAsiaTheme="minorHAnsi"/>
@@ -5161,7 +5040,7 @@
           <w:t>и</w:t>
         </w:r>
       </w:ins>
-      <w:ins w:id="49" w:author="Kirill" w:date="2014-01-11T00:46:00Z">
+      <w:ins w:id="50" w:author="Kirill" w:date="2014-01-11T00:46:00Z">
         <w:r>
           <w:rPr>
             <w:rFonts w:eastAsiaTheme="minorHAnsi"/>
@@ -5186,7 +5065,7 @@
       <w:tr>
         <w:trPr>
           <w:cnfStyle w:val="100000000000" w:firstRow="1" w:lastRow="0" w:firstColumn="0" w:lastColumn="0" w:oddVBand="0" w:evenVBand="0" w:oddHBand="0" w:evenHBand="0" w:firstRowFirstColumn="0" w:firstRowLastColumn="0" w:lastRowFirstColumn="0" w:lastRowLastColumn="0"/>
-          <w:ins w:id="50" w:author="Kirill" w:date="2014-01-11T00:45:00Z"/>
+          <w:ins w:id="51" w:author="Kirill" w:date="2014-01-11T00:45:00Z"/>
         </w:trPr>
         <w:tc>
           <w:tcPr>
@@ -5196,10 +5075,10 @@
             <w:pPr>
               <w:pStyle w:val="aff4"/>
               <w:rPr>
-                <w:ins w:id="51" w:author="Kirill" w:date="2014-01-11T00:45:00Z"/>
-              </w:rPr>
-            </w:pPr>
-            <w:ins w:id="52" w:author="Kirill" w:date="2014-01-11T00:45:00Z">
+                <w:ins w:id="52" w:author="Kirill" w:date="2014-01-11T00:45:00Z"/>
+              </w:rPr>
+            </w:pPr>
+            <w:ins w:id="53" w:author="Kirill" w:date="2014-01-11T00:45:00Z">
               <w:r>
                 <w:t>Поле</w:t>
               </w:r>
@@ -5214,10 +5093,10 @@
             <w:pPr>
               <w:pStyle w:val="aff4"/>
               <w:rPr>
-                <w:ins w:id="53" w:author="Kirill" w:date="2014-01-11T00:45:00Z"/>
-              </w:rPr>
-            </w:pPr>
-            <w:ins w:id="54" w:author="Kirill" w:date="2014-01-11T00:45:00Z">
+                <w:ins w:id="54" w:author="Kirill" w:date="2014-01-11T00:45:00Z"/>
+              </w:rPr>
+            </w:pPr>
+            <w:ins w:id="55" w:author="Kirill" w:date="2014-01-11T00:45:00Z">
               <w:r>
                 <w:t>Тип</w:t>
               </w:r>
@@ -5232,10 +5111,10 @@
             <w:pPr>
               <w:pStyle w:val="aff4"/>
               <w:rPr>
-                <w:ins w:id="55" w:author="Kirill" w:date="2014-01-11T00:45:00Z"/>
-              </w:rPr>
-            </w:pPr>
-            <w:ins w:id="56" w:author="Kirill" w:date="2014-01-11T00:45:00Z">
+                <w:ins w:id="56" w:author="Kirill" w:date="2014-01-11T00:45:00Z"/>
+              </w:rPr>
+            </w:pPr>
+            <w:ins w:id="57" w:author="Kirill" w:date="2014-01-11T00:45:00Z">
               <w:r>
                 <w:t>Обязательное?</w:t>
               </w:r>
@@ -5250,10 +5129,10 @@
             <w:pPr>
               <w:pStyle w:val="aff4"/>
               <w:rPr>
-                <w:ins w:id="57" w:author="Kirill" w:date="2014-01-11T00:45:00Z"/>
-              </w:rPr>
-            </w:pPr>
-            <w:ins w:id="58" w:author="Kirill" w:date="2014-01-11T00:45:00Z">
+                <w:ins w:id="58" w:author="Kirill" w:date="2014-01-11T00:45:00Z"/>
+              </w:rPr>
+            </w:pPr>
+            <w:ins w:id="59" w:author="Kirill" w:date="2014-01-11T00:45:00Z">
               <w:r>
                 <w:t>Комментарий</w:t>
               </w:r>
@@ -5263,7 +5142,7 @@
       </w:tr>
       <w:tr>
         <w:trPr>
-          <w:ins w:id="59" w:author="Kirill" w:date="2014-01-11T00:45:00Z"/>
+          <w:ins w:id="60" w:author="Kirill" w:date="2014-01-11T00:45:00Z"/>
         </w:trPr>
         <w:tc>
           <w:tcPr>
@@ -5273,11 +5152,11 @@
             <w:pPr>
               <w:pStyle w:val="aff4"/>
               <w:rPr>
-                <w:ins w:id="60" w:author="Kirill" w:date="2014-01-11T00:45:00Z"/>
+                <w:ins w:id="61" w:author="Kirill" w:date="2014-01-11T00:45:00Z"/>
                 <w:lang w:val="en-US"/>
               </w:rPr>
             </w:pPr>
-            <w:ins w:id="61" w:author="Kirill" w:date="2014-01-11T00:46:00Z">
+            <w:ins w:id="62" w:author="Kirill" w:date="2014-01-11T00:46:00Z">
               <w:r>
                 <w:rPr>
                   <w:rFonts w:eastAsiaTheme="minorHAnsi"/>
@@ -5285,14 +5164,12 @@
                 </w:rPr>
                 <w:t>&lt;g</w:t>
               </w:r>
-              <w:proofErr w:type="spellStart"/>
               <w:r>
                 <w:rPr>
                   <w:rFonts w:eastAsiaTheme="minorHAnsi"/>
                 </w:rPr>
                 <w:t>ramm</w:t>
               </w:r>
-              <w:proofErr w:type="spellEnd"/>
               <w:r>
                 <w:rPr>
                   <w:rFonts w:eastAsiaTheme="minorHAnsi"/>
@@ -5300,14 +5177,12 @@
                 </w:rPr>
                 <w:t>_c</w:t>
               </w:r>
-              <w:proofErr w:type="spellStart"/>
               <w:r>
                 <w:rPr>
                   <w:rFonts w:eastAsiaTheme="minorHAnsi"/>
                 </w:rPr>
                 <w:t>ategory</w:t>
               </w:r>
-              <w:proofErr w:type="spellEnd"/>
               <w:r>
                 <w:rPr>
                   <w:rFonts w:eastAsiaTheme="minorHAnsi"/>
@@ -5316,7 +5191,7 @@
                 <w:t>&gt;</w:t>
               </w:r>
             </w:ins>
-            <w:ins w:id="62" w:author="Kirill" w:date="2014-01-11T00:45:00Z">
+            <w:ins w:id="63" w:author="Kirill" w:date="2014-01-11T00:45:00Z">
               <w:r>
                 <w:rPr>
                   <w:lang w:val="en-US"/>
@@ -5334,10 +5209,10 @@
             <w:pPr>
               <w:pStyle w:val="aff4"/>
               <w:rPr>
-                <w:ins w:id="63" w:author="Kirill" w:date="2014-01-11T00:45:00Z"/>
-              </w:rPr>
-            </w:pPr>
-            <w:ins w:id="64" w:author="Kirill" w:date="2014-01-11T00:45:00Z">
+                <w:ins w:id="64" w:author="Kirill" w:date="2014-01-11T00:45:00Z"/>
+              </w:rPr>
+            </w:pPr>
+            <w:ins w:id="65" w:author="Kirill" w:date="2014-01-11T00:45:00Z">
               <w:r>
                 <w:t>Число</w:t>
               </w:r>
@@ -5352,10 +5227,10 @@
             <w:pPr>
               <w:pStyle w:val="aff4"/>
               <w:rPr>
-                <w:ins w:id="65" w:author="Kirill" w:date="2014-01-11T00:45:00Z"/>
-              </w:rPr>
-            </w:pPr>
-            <w:ins w:id="66" w:author="Kirill" w:date="2014-01-11T00:45:00Z">
+                <w:ins w:id="66" w:author="Kirill" w:date="2014-01-11T00:45:00Z"/>
+              </w:rPr>
+            </w:pPr>
+            <w:ins w:id="67" w:author="Kirill" w:date="2014-01-11T00:45:00Z">
               <w:r>
                 <w:t>Да</w:t>
               </w:r>
@@ -5370,30 +5245,30 @@
             <w:pPr>
               <w:pStyle w:val="aff4"/>
               <w:rPr>
-                <w:ins w:id="67" w:author="Kirill" w:date="2014-01-11T00:45:00Z"/>
-              </w:rPr>
-            </w:pPr>
-            <w:ins w:id="68" w:author="Kirill" w:date="2014-01-11T00:49:00Z">
+                <w:ins w:id="68" w:author="Kirill" w:date="2014-01-11T00:45:00Z"/>
+              </w:rPr>
+            </w:pPr>
+            <w:ins w:id="69" w:author="Kirill" w:date="2014-01-11T00:49:00Z">
               <w:r>
                 <w:t>Значение г</w:t>
               </w:r>
             </w:ins>
-            <w:ins w:id="69" w:author="Kirill" w:date="2014-01-11T00:46:00Z">
+            <w:ins w:id="70" w:author="Kirill" w:date="2014-01-11T00:46:00Z">
               <w:r>
                 <w:t>рамматическ</w:t>
               </w:r>
             </w:ins>
-            <w:ins w:id="70" w:author="Kirill" w:date="2014-01-11T00:49:00Z">
+            <w:ins w:id="71" w:author="Kirill" w:date="2014-01-11T00:49:00Z">
               <w:r>
                 <w:t>ой</w:t>
               </w:r>
             </w:ins>
-            <w:ins w:id="71" w:author="Kirill" w:date="2014-01-11T00:46:00Z">
+            <w:ins w:id="72" w:author="Kirill" w:date="2014-01-11T00:46:00Z">
               <w:r>
                 <w:t xml:space="preserve"> </w:t>
               </w:r>
             </w:ins>
-            <w:ins w:id="72" w:author="Kirill" w:date="2014-01-11T00:45:00Z">
+            <w:ins w:id="73" w:author="Kirill" w:date="2014-01-11T00:45:00Z">
               <w:r>
                 <w:t>ка</w:t>
               </w:r>
@@ -5401,17 +5276,17 @@
                 <w:t>тегори</w:t>
               </w:r>
             </w:ins>
-            <w:ins w:id="73" w:author="Kirill" w:date="2014-01-11T00:49:00Z">
+            <w:ins w:id="74" w:author="Kirill" w:date="2014-01-11T00:49:00Z">
               <w:r>
                 <w:t>и</w:t>
               </w:r>
             </w:ins>
-            <w:ins w:id="74" w:author="Kirill" w:date="2014-01-11T00:45:00Z">
+            <w:ins w:id="75" w:author="Kirill" w:date="2014-01-11T00:45:00Z">
               <w:r>
                 <w:t>, для которой определ</w:t>
               </w:r>
             </w:ins>
-            <w:ins w:id="75" w:author="Kirill" w:date="2014-01-11T00:46:00Z">
+            <w:ins w:id="76" w:author="Kirill" w:date="2014-01-11T00:46:00Z">
               <w:r>
                 <w:t>яется порядок</w:t>
               </w:r>
@@ -5421,7 +5296,7 @@
       </w:tr>
       <w:tr>
         <w:trPr>
-          <w:ins w:id="76" w:author="Kirill" w:date="2014-01-11T00:47:00Z"/>
+          <w:ins w:id="77" w:author="Kirill" w:date="2014-01-11T00:47:00Z"/>
         </w:trPr>
         <w:tc>
           <w:tcPr>
@@ -5431,12 +5306,12 @@
             <w:pPr>
               <w:pStyle w:val="aff4"/>
               <w:rPr>
-                <w:ins w:id="77" w:author="Kirill" w:date="2014-01-11T00:47:00Z"/>
+                <w:ins w:id="78" w:author="Kirill" w:date="2014-01-11T00:47:00Z"/>
                 <w:rFonts w:eastAsiaTheme="minorHAnsi"/>
                 <w:lang w:val="et-EE"/>
               </w:rPr>
             </w:pPr>
-            <w:ins w:id="78" w:author="Kirill" w:date="2014-01-11T00:47:00Z">
+            <w:ins w:id="79" w:author="Kirill" w:date="2014-01-11T00:47:00Z">
               <w:r>
                 <w:rPr>
                   <w:rFonts w:eastAsiaTheme="minorHAnsi"/>
@@ -5455,10 +5330,10 @@
             <w:pPr>
               <w:pStyle w:val="aff4"/>
               <w:rPr>
-                <w:ins w:id="79" w:author="Kirill" w:date="2014-01-11T00:47:00Z"/>
-              </w:rPr>
-            </w:pPr>
-            <w:ins w:id="80" w:author="Kirill" w:date="2014-01-11T00:47:00Z">
+                <w:ins w:id="80" w:author="Kirill" w:date="2014-01-11T00:47:00Z"/>
+              </w:rPr>
+            </w:pPr>
+            <w:ins w:id="81" w:author="Kirill" w:date="2014-01-11T00:47:00Z">
               <w:r>
                 <w:t>Число</w:t>
               </w:r>
@@ -5473,10 +5348,10 @@
             <w:pPr>
               <w:pStyle w:val="aff4"/>
               <w:rPr>
-                <w:ins w:id="81" w:author="Kirill" w:date="2014-01-11T00:47:00Z"/>
-              </w:rPr>
-            </w:pPr>
-            <w:ins w:id="82" w:author="Kirill" w:date="2014-01-11T00:47:00Z">
+                <w:ins w:id="82" w:author="Kirill" w:date="2014-01-11T00:47:00Z"/>
+              </w:rPr>
+            </w:pPr>
+            <w:ins w:id="83" w:author="Kirill" w:date="2014-01-11T00:47:00Z">
               <w:r>
                 <w:t>Да</w:t>
               </w:r>
@@ -5491,15 +5366,15 @@
             <w:pPr>
               <w:pStyle w:val="aff4"/>
               <w:rPr>
-                <w:ins w:id="83" w:author="Kirill" w:date="2014-01-11T00:47:00Z"/>
-              </w:rPr>
-            </w:pPr>
-            <w:ins w:id="84" w:author="Kirill" w:date="2014-01-11T00:47:00Z">
+                <w:ins w:id="84" w:author="Kirill" w:date="2014-01-11T00:47:00Z"/>
+              </w:rPr>
+            </w:pPr>
+            <w:ins w:id="85" w:author="Kirill" w:date="2014-01-11T00:47:00Z">
               <w:r>
                 <w:t xml:space="preserve">Порядковый номер </w:t>
               </w:r>
             </w:ins>
-            <w:ins w:id="85" w:author="Kirill" w:date="2014-01-11T00:50:00Z">
+            <w:ins w:id="86" w:author="Kirill" w:date="2014-01-11T00:50:00Z">
               <w:r>
                 <w:t>значения грамматической категории</w:t>
               </w:r>
@@ -5516,9 +5391,8 @@
           <w:lang w:val="en-US" w:eastAsia="en-US"/>
         </w:rPr>
       </w:pPr>
-      <w:bookmarkStart w:id="86" w:name="_Toc356245951"/>
-      <w:bookmarkStart w:id="87" w:name="_Toc377149729"/>
-      <w:proofErr w:type="spellStart"/>
+      <w:bookmarkStart w:id="87" w:name="_Toc356245951"/>
+      <w:bookmarkStart w:id="88" w:name="_Toc377149729"/>
       <w:r>
         <w:rPr>
           <w:rFonts w:eastAsiaTheme="minorHAnsi"/>
@@ -5526,20 +5400,17 @@
         </w:rPr>
         <w:t>GrammCategorySet</w:t>
       </w:r>
-      <w:bookmarkEnd w:id="86"/>
       <w:bookmarkEnd w:id="87"/>
-      <w:proofErr w:type="spellEnd"/>
+      <w:bookmarkEnd w:id="88"/>
     </w:p>
     <w:p>
       <w:pPr>
         <w:rPr>
-          <w:del w:id="88" w:author="Kirill" w:date="2014-01-22T23:48:00Z"/>
+          <w:del w:id="89" w:author="Kirill" w:date="2014-01-22T23:48:00Z"/>
           <w:rFonts w:eastAsiaTheme="minorHAnsi"/>
           <w:lang w:eastAsia="en-US"/>
         </w:rPr>
       </w:pPr>
-      <w:bookmarkStart w:id="89" w:name="_GoBack"/>
-      <w:bookmarkEnd w:id="89"/>
       <w:del w:id="90" w:author="Kirill" w:date="2014-01-22T23:48:00Z">
         <w:r>
           <w:rPr>
@@ -5707,14 +5578,12 @@
                 <w:lang w:val="en-US"/>
               </w:rPr>
             </w:pPr>
-            <w:proofErr w:type="spellStart"/>
             <w:r>
               <w:rPr>
                 <w:lang w:val="en-US"/>
               </w:rPr>
               <w:t>syntactic_category_id</w:t>
             </w:r>
-            <w:proofErr w:type="spellEnd"/>
           </w:p>
         </w:tc>
         <w:tc>
@@ -5769,7 +5638,6 @@
                 <w:lang w:val="en-US"/>
               </w:rPr>
             </w:pPr>
-            <w:proofErr w:type="spellStart"/>
             <w:r>
               <w:rPr>
                 <w:lang w:val="en-US"/>
@@ -5782,7 +5650,6 @@
               </w:rPr>
               <w:t>_id</w:t>
             </w:r>
-            <w:proofErr w:type="spellEnd"/>
           </w:p>
         </w:tc>
         <w:tc>
@@ -5837,7 +5704,6 @@
                 <w:lang w:val="en-US"/>
               </w:rPr>
             </w:pPr>
-            <w:proofErr w:type="spellStart"/>
             <w:r>
               <w:rPr>
                 <w:lang w:val="en-US"/>
@@ -5850,7 +5716,6 @@
               </w:rPr>
               <w:t>_id</w:t>
             </w:r>
-            <w:proofErr w:type="spellEnd"/>
           </w:p>
         </w:tc>
         <w:tc>
@@ -5908,7 +5773,6 @@
                 <w:lang w:val="en-US"/>
               </w:rPr>
             </w:pPr>
-            <w:proofErr w:type="spellStart"/>
             <w:r>
               <w:rPr>
                 <w:lang w:val="en-US"/>
@@ -5921,7 +5785,6 @@
               </w:rPr>
               <w:t>_id</w:t>
             </w:r>
-            <w:proofErr w:type="spellEnd"/>
           </w:p>
         </w:tc>
         <w:tc>
@@ -5979,7 +5842,6 @@
                 <w:lang w:val="en-US"/>
               </w:rPr>
             </w:pPr>
-            <w:proofErr w:type="spellStart"/>
             <w:r>
               <w:rPr>
                 <w:lang w:val="en-US"/>
@@ -5992,7 +5854,6 @@
               </w:rPr>
               <w:t>_id</w:t>
             </w:r>
-            <w:proofErr w:type="spellEnd"/>
           </w:p>
         </w:tc>
         <w:tc>
@@ -6050,7 +5911,6 @@
                 <w:lang w:val="en-US"/>
               </w:rPr>
             </w:pPr>
-            <w:proofErr w:type="spellStart"/>
             <w:r>
               <w:rPr>
                 <w:lang w:val="en-US"/>
@@ -6063,7 +5923,6 @@
               </w:rPr>
               <w:t>_id</w:t>
             </w:r>
-            <w:proofErr w:type="spellEnd"/>
           </w:p>
         </w:tc>
         <w:tc>
@@ -6121,7 +5980,6 @@
                 <w:lang w:val="en-US"/>
               </w:rPr>
             </w:pPr>
-            <w:proofErr w:type="spellStart"/>
             <w:r>
               <w:rPr>
                 <w:lang w:val="en-US"/>
@@ -6134,7 +5992,6 @@
               </w:rPr>
               <w:t>_id</w:t>
             </w:r>
-            <w:proofErr w:type="spellEnd"/>
           </w:p>
         </w:tc>
         <w:tc>
@@ -6192,7 +6049,6 @@
                 <w:lang w:val="en-US"/>
               </w:rPr>
             </w:pPr>
-            <w:proofErr w:type="spellStart"/>
             <w:r>
               <w:rPr>
                 <w:lang w:val="en-US"/>
@@ -6205,7 +6061,6 @@
               </w:rPr>
               <w:t>_id</w:t>
             </w:r>
-            <w:proofErr w:type="spellEnd"/>
           </w:p>
         </w:tc>
         <w:tc>
@@ -6263,11 +6118,11 @@
                 <w:lang w:val="en-US"/>
               </w:rPr>
             </w:pPr>
-            <w:proofErr w:type="spellStart"/>
             <w:r>
               <w:rPr>
                 <w:lang w:val="en-US"/>
               </w:rPr>
+              <w:lastRenderedPageBreak/>
               <w:t>person</w:t>
             </w:r>
             <w:r>
@@ -6276,7 +6131,6 @@
               </w:rPr>
               <w:t>_id</w:t>
             </w:r>
-            <w:proofErr w:type="spellEnd"/>
           </w:p>
         </w:tc>
         <w:tc>
@@ -6334,7 +6188,6 @@
                 <w:lang w:val="en-US"/>
               </w:rPr>
             </w:pPr>
-            <w:proofErr w:type="spellStart"/>
             <w:r>
               <w:rPr>
                 <w:lang w:val="en-US"/>
@@ -6347,7 +6200,6 @@
               </w:rPr>
               <w:t>_id</w:t>
             </w:r>
-            <w:proofErr w:type="spellEnd"/>
           </w:p>
         </w:tc>
         <w:tc>
@@ -6405,7 +6257,6 @@
                 <w:lang w:val="en-US"/>
               </w:rPr>
             </w:pPr>
-            <w:proofErr w:type="spellStart"/>
             <w:r>
               <w:rPr>
                 <w:lang w:val="en-US"/>
@@ -6418,7 +6269,6 @@
               </w:rPr>
               <w:t>_id</w:t>
             </w:r>
-            <w:proofErr w:type="spellEnd"/>
           </w:p>
         </w:tc>
         <w:tc>
@@ -6476,12 +6326,10 @@
                 <w:lang w:val="en-US"/>
               </w:rPr>
             </w:pPr>
-            <w:proofErr w:type="spellStart"/>
             <w:r>
               <w:rPr>
                 <w:lang w:val="en-US"/>
               </w:rPr>
-              <w:lastRenderedPageBreak/>
               <w:t>voice</w:t>
             </w:r>
             <w:r>
@@ -6490,7 +6338,6 @@
               </w:rPr>
               <w:t>_id</w:t>
             </w:r>
-            <w:proofErr w:type="spellEnd"/>
           </w:p>
         </w:tc>
         <w:tc>
@@ -6680,14 +6527,12 @@
                 </w:rPr>
                 <w:t>g</w:t>
               </w:r>
-              <w:proofErr w:type="spellStart"/>
               <w:r>
                 <w:rPr>
                   <w:rFonts w:eastAsiaTheme="minorHAnsi"/>
                 </w:rPr>
                 <w:t>ramm</w:t>
               </w:r>
-              <w:proofErr w:type="spellEnd"/>
               <w:r>
                 <w:rPr>
                   <w:rFonts w:eastAsiaTheme="minorHAnsi"/>
@@ -6695,28 +6540,18 @@
                 </w:rPr>
                 <w:t>_c</w:t>
               </w:r>
-              <w:proofErr w:type="spellStart"/>
               <w:r>
                 <w:rPr>
                   <w:rFonts w:eastAsiaTheme="minorHAnsi"/>
                 </w:rPr>
                 <w:t>ategory</w:t>
               </w:r>
-              <w:proofErr w:type="spellEnd"/>
               <w:r>
                 <w:rPr>
                   <w:rFonts w:eastAsiaTheme="minorHAnsi"/>
                   <w:lang w:val="en-US"/>
                 </w:rPr>
-                <w:t>_</w:t>
-              </w:r>
-              <w:proofErr w:type="spellStart"/>
-              <w:r>
-                <w:rPr>
-                  <w:rFonts w:eastAsiaTheme="minorHAnsi"/>
-                  <w:lang w:val="en-US"/>
-                </w:rPr>
-                <w:t>set</w:t>
+                <w:t>_set</w:t>
               </w:r>
               <w:r>
                 <w:rPr>
@@ -6724,7 +6559,6 @@
                 </w:rPr>
                 <w:t>_id</w:t>
               </w:r>
-              <w:proofErr w:type="spellEnd"/>
             </w:ins>
           </w:p>
         </w:tc>
@@ -6774,21 +6608,10 @@
               <w:rPr>
                 <w:ins w:id="112" w:author="Kirill" w:date="2014-01-22T23:46:00Z"/>
               </w:rPr>
-              <w:pPrChange w:id="113" w:author="Kirill" w:date="2014-01-22T23:47:00Z">
-                <w:pPr>
-                  <w:pStyle w:val="aff4"/>
-                </w:pPr>
-              </w:pPrChange>
-            </w:pPr>
-            <w:ins w:id="114" w:author="Kirill" w:date="2014-01-22T23:47:00Z">
+            </w:pPr>
+            <w:ins w:id="113" w:author="Kirill" w:date="2014-01-22T23:47:00Z">
               <w:r>
-                <w:t xml:space="preserve">Значение </w:t>
-              </w:r>
-              <w:r>
-                <w:t>комбинации</w:t>
-              </w:r>
-              <w:r>
-                <w:t>, для которой определяется порядок</w:t>
+                <w:t>Значение комбинации, для которой определяется порядок</w:t>
               </w:r>
             </w:ins>
           </w:p>
@@ -6796,7 +6619,7 @@
       </w:tr>
       <w:tr>
         <w:trPr>
-          <w:ins w:id="115" w:author="Kirill" w:date="2014-01-22T23:47:00Z"/>
+          <w:ins w:id="114" w:author="Kirill" w:date="2014-01-22T23:47:00Z"/>
         </w:trPr>
         <w:tc>
           <w:tcPr>
@@ -6806,12 +6629,12 @@
             <w:pPr>
               <w:pStyle w:val="aff4"/>
               <w:rPr>
-                <w:ins w:id="116" w:author="Kirill" w:date="2014-01-22T23:47:00Z"/>
+                <w:ins w:id="115" w:author="Kirill" w:date="2014-01-22T23:47:00Z"/>
                 <w:rFonts w:eastAsiaTheme="minorHAnsi"/>
                 <w:lang w:val="et-EE"/>
               </w:rPr>
             </w:pPr>
-            <w:ins w:id="117" w:author="Kirill" w:date="2014-01-22T23:47:00Z">
+            <w:ins w:id="116" w:author="Kirill" w:date="2014-01-22T23:47:00Z">
               <w:r>
                 <w:rPr>
                   <w:rFonts w:eastAsiaTheme="minorHAnsi"/>
@@ -6830,10 +6653,10 @@
             <w:pPr>
               <w:pStyle w:val="aff4"/>
               <w:rPr>
-                <w:ins w:id="118" w:author="Kirill" w:date="2014-01-22T23:47:00Z"/>
-              </w:rPr>
-            </w:pPr>
-            <w:ins w:id="119" w:author="Kirill" w:date="2014-01-22T23:47:00Z">
+                <w:ins w:id="117" w:author="Kirill" w:date="2014-01-22T23:47:00Z"/>
+              </w:rPr>
+            </w:pPr>
+            <w:ins w:id="118" w:author="Kirill" w:date="2014-01-22T23:47:00Z">
               <w:r>
                 <w:t>Число</w:t>
               </w:r>
@@ -6848,10 +6671,10 @@
             <w:pPr>
               <w:pStyle w:val="aff4"/>
               <w:rPr>
-                <w:ins w:id="120" w:author="Kirill" w:date="2014-01-22T23:47:00Z"/>
-              </w:rPr>
-            </w:pPr>
-            <w:ins w:id="121" w:author="Kirill" w:date="2014-01-22T23:47:00Z">
+                <w:ins w:id="119" w:author="Kirill" w:date="2014-01-22T23:47:00Z"/>
+              </w:rPr>
+            </w:pPr>
+            <w:ins w:id="120" w:author="Kirill" w:date="2014-01-22T23:47:00Z">
               <w:r>
                 <w:t>Да</w:t>
               </w:r>
@@ -6866,20 +6689,15 @@
             <w:pPr>
               <w:pStyle w:val="aff4"/>
               <w:rPr>
-                <w:ins w:id="122" w:author="Kirill" w:date="2014-01-22T23:47:00Z"/>
-              </w:rPr>
-              <w:pPrChange w:id="123" w:author="Kirill" w:date="2014-01-22T23:48:00Z">
-                <w:pPr>
-                  <w:pStyle w:val="aff4"/>
-                </w:pPr>
-              </w:pPrChange>
-            </w:pPr>
-            <w:ins w:id="124" w:author="Kirill" w:date="2014-01-22T23:47:00Z">
+                <w:ins w:id="121" w:author="Kirill" w:date="2014-01-22T23:47:00Z"/>
+              </w:rPr>
+            </w:pPr>
+            <w:ins w:id="122" w:author="Kirill" w:date="2014-01-22T23:47:00Z">
               <w:r>
                 <w:t xml:space="preserve">Порядковый номер значения </w:t>
               </w:r>
             </w:ins>
-            <w:ins w:id="125" w:author="Kirill" w:date="2014-01-22T23:48:00Z">
+            <w:ins w:id="123" w:author="Kirill" w:date="2014-01-22T23:48:00Z">
               <w:r>
                 <w:t>комбинации</w:t>
               </w:r>
@@ -6896,7 +6714,6 @@
           <w:lang w:val="en-US" w:eastAsia="en-US"/>
         </w:rPr>
       </w:pPr>
-      <w:proofErr w:type="gramStart"/>
       <w:r>
         <w:rPr>
           <w:rFonts w:eastAsiaTheme="minorHAnsi"/>
@@ -6909,15 +6726,7 @@
           <w:rFonts w:eastAsiaTheme="minorHAnsi"/>
           <w:lang w:val="en-US" w:eastAsia="en-US"/>
         </w:rPr>
-        <w:t>(</w:t>
-      </w:r>
-      <w:proofErr w:type="gramEnd"/>
-      <w:r>
-        <w:rPr>
-          <w:rFonts w:eastAsiaTheme="minorHAnsi"/>
-          <w:lang w:val="en-US" w:eastAsia="en-US"/>
-        </w:rPr>
-        <w:t>Term)</w:t>
+        <w:t>(Term)</w:t>
       </w:r>
       <w:bookmarkEnd w:id="93"/>
     </w:p>
@@ -7002,25 +6811,21 @@
                 <w:lang w:val="en-US"/>
               </w:rPr>
             </w:pPr>
-            <w:proofErr w:type="spellStart"/>
             <w:r>
               <w:rPr>
                 <w:lang w:val="en-US"/>
               </w:rPr>
               <w:t>syntactic_category</w:t>
             </w:r>
-            <w:proofErr w:type="spellEnd"/>
             <w:r>
               <w:t>_</w:t>
             </w:r>
-            <w:proofErr w:type="spellStart"/>
             <w:r>
               <w:rPr>
                 <w:lang w:val="en-US"/>
               </w:rPr>
               <w:t>multi_id</w:t>
             </w:r>
-            <w:proofErr w:type="spellEnd"/>
           </w:p>
         </w:tc>
         <w:tc>
@@ -7089,14 +6894,12 @@
                 <w:lang w:val="en-US"/>
               </w:rPr>
             </w:pPr>
-            <w:proofErr w:type="spellStart"/>
             <w:r>
               <w:rPr>
                 <w:lang w:val="en-US"/>
               </w:rPr>
               <w:t>gramm_category_set_multi_id</w:t>
             </w:r>
-            <w:proofErr w:type="spellEnd"/>
           </w:p>
         </w:tc>
         <w:tc>
@@ -7152,9 +6955,8 @@
           <w:lang w:val="en-US" w:eastAsia="en-US"/>
         </w:rPr>
       </w:pPr>
-      <w:bookmarkStart w:id="126" w:name="_Toc356245948"/>
-      <w:bookmarkStart w:id="127" w:name="_Toc377149731"/>
-      <w:proofErr w:type="gramStart"/>
+      <w:bookmarkStart w:id="124" w:name="_Toc356245948"/>
+      <w:bookmarkStart w:id="125" w:name="_Toc377149731"/>
       <w:r>
         <w:rPr>
           <w:rFonts w:eastAsiaTheme="minorHAnsi"/>
@@ -7162,7 +6964,7 @@
         </w:rPr>
         <w:t>Dialect</w:t>
       </w:r>
-      <w:bookmarkEnd w:id="126"/>
+      <w:bookmarkEnd w:id="124"/>
       <w:r>
         <w:rPr>
           <w:rFonts w:eastAsiaTheme="minorHAnsi"/>
@@ -7170,7 +6972,6 @@
         </w:rPr>
         <w:t>(</w:t>
       </w:r>
-      <w:proofErr w:type="gramEnd"/>
       <w:r>
         <w:rPr>
           <w:lang w:val="en-US" w:eastAsia="en-US"/>
@@ -7183,7 +6984,7 @@
         </w:rPr>
         <w:t>)</w:t>
       </w:r>
-      <w:bookmarkEnd w:id="127"/>
+      <w:bookmarkEnd w:id="125"/>
     </w:p>
     <w:p>
       <w:pPr>
@@ -7281,14 +7082,12 @@
                 <w:lang w:val="en-US"/>
               </w:rPr>
             </w:pPr>
-            <w:proofErr w:type="spellStart"/>
             <w:r>
               <w:rPr>
                 <w:lang w:val="en-US"/>
               </w:rPr>
               <w:t>language_id</w:t>
             </w:r>
-            <w:proofErr w:type="spellEnd"/>
           </w:p>
         </w:tc>
         <w:tc>
@@ -7332,15 +7131,7 @@
               <w:t xml:space="preserve">NULL </w:t>
             </w:r>
             <w:r>
-              <w:t xml:space="preserve">для </w:t>
-            </w:r>
-            <w:proofErr w:type="spellStart"/>
-            <w:r>
-              <w:t>языконезависимой</w:t>
-            </w:r>
-            <w:proofErr w:type="spellEnd"/>
-            <w:r>
-              <w:t xml:space="preserve"> записи</w:t>
+              <w:t>для языконезависимой записи</w:t>
             </w:r>
           </w:p>
         </w:tc>
@@ -7357,11 +7148,9 @@
                 <w:lang w:val="en-US"/>
               </w:rPr>
             </w:pPr>
-            <w:proofErr w:type="spellStart"/>
             <w:r>
               <w:t>dialect_id</w:t>
             </w:r>
-            <w:proofErr w:type="spellEnd"/>
             <w:r>
               <w:rPr>
                 <w:lang w:val="en-US"/>
@@ -7419,139 +7208,103 @@
           <w:lang w:val="en-US" w:eastAsia="en-US"/>
         </w:rPr>
       </w:pPr>
-      <w:bookmarkStart w:id="128" w:name="_Toc377149732"/>
-      <w:proofErr w:type="spellStart"/>
-      <w:proofErr w:type="gramStart"/>
+      <w:bookmarkStart w:id="126" w:name="_Toc377149732"/>
       <w:r>
         <w:rPr>
           <w:rFonts w:eastAsiaTheme="majorEastAsia"/>
           <w:lang w:val="en-US" w:eastAsia="en-US"/>
         </w:rPr>
-        <w:t>WritingSystemType</w:t>
-      </w:r>
-      <w:proofErr w:type="spellEnd"/>
-      <w:r>
+        <w:t>WritingSystemType(Term)</w:t>
+      </w:r>
+      <w:bookmarkEnd w:id="126"/>
+    </w:p>
+    <w:p>
+      <w:pPr>
+        <w:pStyle w:val="aff4"/>
+        <w:rPr>
+          <w:rFonts w:eastAsiaTheme="majorEastAsia"/>
+          <w:lang w:eastAsia="en-US"/>
+        </w:rPr>
+      </w:pPr>
+      <w:r>
+        <w:rPr>
+          <w:rFonts w:eastAsiaTheme="majorEastAsia"/>
+          <w:lang w:eastAsia="en-US"/>
+        </w:rPr>
+        <w:t>Типы систем записи:</w:t>
+      </w:r>
+    </w:p>
+    <w:p>
+      <w:pPr>
+        <w:pStyle w:val="aff4"/>
+      </w:pPr>
+      <w:r>
+        <w:t xml:space="preserve">0 </w:t>
+      </w:r>
+      <w:r>
+        <w:rPr>
+          <w:lang w:val="et-EE"/>
+        </w:rPr>
+        <w:t>—</w:t>
+      </w:r>
+      <w:r>
+        <w:t xml:space="preserve"> строгая фонетическая</w:t>
+      </w:r>
+    </w:p>
+    <w:p>
+      <w:pPr>
+        <w:pStyle w:val="aff4"/>
+      </w:pPr>
+      <w:r>
+        <w:t xml:space="preserve">1 </w:t>
+      </w:r>
+      <w:r>
+        <w:rPr>
+          <w:lang w:val="et-EE"/>
+        </w:rPr>
+        <w:t>—</w:t>
+      </w:r>
+      <w:r>
+        <w:t xml:space="preserve"> нестрогая фонетическая</w:t>
+      </w:r>
+    </w:p>
+    <w:p>
+      <w:pPr>
+        <w:rPr>
+          <w:rFonts w:eastAsiaTheme="majorEastAsia"/>
+          <w:lang w:eastAsia="en-US"/>
+        </w:rPr>
+      </w:pPr>
+      <w:r>
+        <w:t xml:space="preserve">2 </w:t>
+      </w:r>
+      <w:r>
+        <w:rPr>
+          <w:lang w:val="et-EE"/>
+        </w:rPr>
+        <w:t>—</w:t>
+      </w:r>
+      <w:r>
+        <w:t xml:space="preserve"> орфографическая</w:t>
+      </w:r>
+    </w:p>
+    <w:p>
+      <w:pPr>
+        <w:pStyle w:val="4"/>
         <w:rPr>
           <w:rFonts w:eastAsiaTheme="majorEastAsia"/>
           <w:lang w:val="en-US" w:eastAsia="en-US"/>
         </w:rPr>
-        <w:t>(</w:t>
-      </w:r>
-      <w:proofErr w:type="gramEnd"/>
+      </w:pPr>
+      <w:bookmarkStart w:id="127" w:name="_Toc377149733"/>
       <w:r>
         <w:rPr>
           <w:rFonts w:eastAsiaTheme="majorEastAsia"/>
           <w:lang w:val="en-US" w:eastAsia="en-US"/>
         </w:rPr>
-        <w:t>Term)</w:t>
-      </w:r>
-      <w:bookmarkEnd w:id="128"/>
-    </w:p>
-    <w:p>
-      <w:pPr>
-        <w:pStyle w:val="aff4"/>
-        <w:rPr>
-          <w:rFonts w:eastAsiaTheme="majorEastAsia"/>
-          <w:lang w:eastAsia="en-US"/>
-        </w:rPr>
-      </w:pPr>
-      <w:r>
-        <w:rPr>
-          <w:rFonts w:eastAsiaTheme="majorEastAsia"/>
-          <w:lang w:eastAsia="en-US"/>
-        </w:rPr>
-        <w:t>Типы систем записи:</w:t>
-      </w:r>
-    </w:p>
-    <w:p>
-      <w:pPr>
-        <w:pStyle w:val="aff4"/>
-      </w:pPr>
-      <w:r>
-        <w:t xml:space="preserve">0 </w:t>
-      </w:r>
-      <w:r>
-        <w:rPr>
-          <w:lang w:val="et-EE"/>
-        </w:rPr>
-        <w:t>—</w:t>
-      </w:r>
-      <w:r>
-        <w:t xml:space="preserve"> строгая фонетическая</w:t>
-      </w:r>
-    </w:p>
-    <w:p>
-      <w:pPr>
-        <w:pStyle w:val="aff4"/>
-      </w:pPr>
-      <w:r>
-        <w:t xml:space="preserve">1 </w:t>
-      </w:r>
-      <w:r>
-        <w:rPr>
-          <w:lang w:val="et-EE"/>
-        </w:rPr>
-        <w:t>—</w:t>
-      </w:r>
-      <w:r>
-        <w:t xml:space="preserve"> нестрогая фонетическая</w:t>
-      </w:r>
-    </w:p>
-    <w:p>
-      <w:pPr>
-        <w:rPr>
-          <w:rFonts w:eastAsiaTheme="majorEastAsia"/>
-          <w:lang w:eastAsia="en-US"/>
-        </w:rPr>
-      </w:pPr>
-      <w:r>
-        <w:t xml:space="preserve">2 </w:t>
-      </w:r>
-      <w:r>
-        <w:rPr>
-          <w:lang w:val="et-EE"/>
-        </w:rPr>
-        <w:t>—</w:t>
-      </w:r>
-      <w:r>
-        <w:t xml:space="preserve"> орфографическая</w:t>
-      </w:r>
-    </w:p>
-    <w:p>
-      <w:pPr>
-        <w:pStyle w:val="4"/>
-        <w:rPr>
-          <w:rFonts w:eastAsiaTheme="majorEastAsia"/>
-          <w:lang w:val="en-US" w:eastAsia="en-US"/>
-        </w:rPr>
-      </w:pPr>
-      <w:bookmarkStart w:id="129" w:name="_Toc377149733"/>
-      <w:proofErr w:type="spellStart"/>
-      <w:proofErr w:type="gramStart"/>
-      <w:r>
-        <w:rPr>
-          <w:rFonts w:eastAsiaTheme="majorEastAsia"/>
-          <w:lang w:val="en-US" w:eastAsia="en-US"/>
-        </w:rPr>
-        <w:t>WritingSystem</w:t>
-      </w:r>
-      <w:proofErr w:type="spellEnd"/>
-      <w:r>
-        <w:rPr>
-          <w:rFonts w:eastAsiaTheme="majorEastAsia"/>
-          <w:lang w:val="en-US" w:eastAsia="en-US"/>
-        </w:rPr>
-        <w:t>(</w:t>
-      </w:r>
-      <w:proofErr w:type="gramEnd"/>
-      <w:r>
-        <w:rPr>
-          <w:rFonts w:eastAsiaTheme="majorEastAsia"/>
-          <w:lang w:val="en-US" w:eastAsia="en-US"/>
-        </w:rPr>
-        <w:t>Term)</w:t>
-      </w:r>
-      <w:bookmarkEnd w:id="129"/>
+        <w:t>WritingSystem(Term)</w:t>
+      </w:r>
+      <w:bookmarkEnd w:id="127"/>
     </w:p>
     <w:p>
       <w:pPr>
@@ -7649,14 +7402,12 @@
                 <w:lang w:val="en-US"/>
               </w:rPr>
             </w:pPr>
-            <w:proofErr w:type="spellStart"/>
             <w:r>
               <w:rPr>
                 <w:lang w:val="en-US"/>
               </w:rPr>
               <w:t>language_id</w:t>
             </w:r>
-            <w:proofErr w:type="spellEnd"/>
           </w:p>
         </w:tc>
         <w:tc>
@@ -7700,15 +7451,7 @@
               <w:t xml:space="preserve">NULL </w:t>
             </w:r>
             <w:r>
-              <w:t xml:space="preserve">для </w:t>
-            </w:r>
-            <w:proofErr w:type="spellStart"/>
-            <w:r>
-              <w:t>языконезависимой</w:t>
-            </w:r>
-            <w:proofErr w:type="spellEnd"/>
-            <w:r>
-              <w:t xml:space="preserve"> записи</w:t>
+              <w:t>для языконезависимой записи</w:t>
             </w:r>
           </w:p>
         </w:tc>
@@ -7722,7 +7465,6 @@
             <w:pPr>
               <w:pStyle w:val="aff4"/>
             </w:pPr>
-            <w:proofErr w:type="spellStart"/>
             <w:r>
               <w:rPr>
                 <w:lang w:val="en-US"/>
@@ -7753,7 +7495,6 @@
               </w:rPr>
               <w:t>_type</w:t>
             </w:r>
-            <w:proofErr w:type="spellEnd"/>
           </w:p>
         </w:tc>
         <w:tc>
@@ -7859,8 +7600,7 @@
           <w:lang w:eastAsia="en-US"/>
         </w:rPr>
       </w:pPr>
-      <w:bookmarkStart w:id="130" w:name="_Toc377149734"/>
-      <w:proofErr w:type="gramStart"/>
+      <w:bookmarkStart w:id="128" w:name="_Toc377149734"/>
       <w:r>
         <w:rPr>
           <w:rFonts w:eastAsiaTheme="majorEastAsia"/>
@@ -7875,7 +7615,6 @@
         </w:rPr>
         <w:t>(</w:t>
       </w:r>
-      <w:proofErr w:type="gramEnd"/>
       <w:r>
         <w:rPr>
           <w:rFonts w:eastAsiaTheme="majorEastAsia"/>
@@ -7890,7 +7629,7 @@
         </w:rPr>
         <w:t>)</w:t>
       </w:r>
-      <w:bookmarkEnd w:id="130"/>
+      <w:bookmarkEnd w:id="128"/>
     </w:p>
     <w:p>
       <w:pPr>
@@ -8123,7 +7862,7 @@
           <w:lang w:val="en-US" w:eastAsia="en-US"/>
         </w:rPr>
       </w:pPr>
-      <w:bookmarkStart w:id="131" w:name="_Toc377149735"/>
+      <w:bookmarkStart w:id="129" w:name="_Toc377149735"/>
       <w:r>
         <w:rPr>
           <w:rFonts w:eastAsiaTheme="majorEastAsia"/>
@@ -8139,7 +7878,7 @@
         </w:rPr>
         <w:t>, учитывающие язык</w:t>
       </w:r>
-      <w:bookmarkEnd w:id="131"/>
+      <w:bookmarkEnd w:id="129"/>
     </w:p>
     <w:p>
       <w:pPr>
@@ -8149,7 +7888,7 @@
           <w:lang w:val="en-US" w:eastAsia="en-US"/>
         </w:rPr>
       </w:pPr>
-      <w:bookmarkStart w:id="132" w:name="_Toc377149736"/>
+      <w:bookmarkStart w:id="130" w:name="_Toc377149736"/>
       <w:r>
         <w:rPr>
           <w:rFonts w:eastAsiaTheme="majorEastAsia"/>
@@ -8157,7 +7896,7 @@
         </w:rPr>
         <w:t>Абстрактные классы</w:t>
       </w:r>
-      <w:bookmarkEnd w:id="132"/>
+      <w:bookmarkEnd w:id="130"/>
     </w:p>
     <w:p>
       <w:pPr>
@@ -8166,16 +7905,14 @@
           <w:lang w:val="en-US" w:eastAsia="en-US"/>
         </w:rPr>
       </w:pPr>
-      <w:bookmarkStart w:id="133" w:name="_Toc377149737"/>
-      <w:proofErr w:type="spellStart"/>
+      <w:bookmarkStart w:id="131" w:name="_Toc377149737"/>
       <w:r>
         <w:rPr>
           <w:lang w:val="en-US" w:eastAsia="en-US"/>
         </w:rPr>
         <w:t>LanguageEntity</w:t>
       </w:r>
-      <w:bookmarkEnd w:id="133"/>
-      <w:proofErr w:type="spellEnd"/>
+      <w:bookmarkEnd w:id="131"/>
     </w:p>
     <w:tbl>
       <w:tblPr>
@@ -8258,7 +7995,6 @@
                 <w:lang w:val="en-US"/>
               </w:rPr>
             </w:pPr>
-            <w:proofErr w:type="spellStart"/>
             <w:r>
               <w:rPr>
                 <w:lang w:val="en-US"/>
@@ -8271,7 +8007,6 @@
               </w:rPr>
               <w:t>_id</w:t>
             </w:r>
-            <w:proofErr w:type="spellEnd"/>
           </w:p>
         </w:tc>
         <w:tc>
@@ -8320,40 +8055,21 @@
           <w:lang w:val="en-US" w:eastAsia="en-US"/>
         </w:rPr>
       </w:pPr>
-      <w:bookmarkStart w:id="134" w:name="_Toc377149738"/>
-      <w:proofErr w:type="spellStart"/>
-      <w:proofErr w:type="gramStart"/>
+      <w:bookmarkStart w:id="132" w:name="_Toc377149738"/>
       <w:r>
         <w:rPr>
           <w:rFonts w:eastAsiaTheme="minorHAnsi"/>
           <w:lang w:val="en-US" w:eastAsia="en-US"/>
         </w:rPr>
-        <w:t>WordFormBase</w:t>
-      </w:r>
-      <w:proofErr w:type="spellEnd"/>
-      <w:r>
-        <w:rPr>
-          <w:rFonts w:eastAsiaTheme="minorHAnsi"/>
+        <w:t>WordFormBase(</w:t>
+      </w:r>
+      <w:r>
+        <w:rPr>
           <w:lang w:val="en-US" w:eastAsia="en-US"/>
         </w:rPr>
-        <w:t>(</w:t>
-      </w:r>
-      <w:proofErr w:type="spellStart"/>
-      <w:proofErr w:type="gramEnd"/>
-      <w:r>
-        <w:rPr>
-          <w:lang w:val="en-US" w:eastAsia="en-US"/>
-        </w:rPr>
-        <w:t>LanguageEntity</w:t>
-      </w:r>
-      <w:proofErr w:type="spellEnd"/>
-      <w:r>
-        <w:rPr>
-          <w:lang w:val="en-US" w:eastAsia="en-US"/>
-        </w:rPr>
-        <w:t>)</w:t>
-      </w:r>
-      <w:bookmarkEnd w:id="134"/>
+        <w:t>LanguageEntity)</w:t>
+      </w:r>
+      <w:bookmarkEnd w:id="132"/>
     </w:p>
     <w:p>
       <w:pPr>
@@ -8448,11 +8164,9 @@
             <w:pPr>
               <w:pStyle w:val="aff4"/>
             </w:pPr>
-            <w:proofErr w:type="spellStart"/>
             <w:r>
               <w:t>lexeme_id</w:t>
             </w:r>
-            <w:proofErr w:type="spellEnd"/>
           </w:p>
         </w:tc>
         <w:tc>
@@ -8510,7 +8224,6 @@
             <w:pPr>
               <w:pStyle w:val="aff4"/>
             </w:pPr>
-            <w:proofErr w:type="spellStart"/>
             <w:r>
               <w:t>gr</w:t>
             </w:r>
@@ -8520,18 +8233,12 @@
               </w:rPr>
               <w:t>amm</w:t>
             </w:r>
-            <w:proofErr w:type="spellEnd"/>
+            <w:r>
+              <w:t>_cat</w:t>
+            </w:r>
             <w:r>
               <w:t>_</w:t>
             </w:r>
-            <w:proofErr w:type="spellStart"/>
-            <w:r>
-              <w:t>cat</w:t>
-            </w:r>
-            <w:proofErr w:type="spellEnd"/>
-            <w:r>
-              <w:t>_</w:t>
-            </w:r>
             <w:r>
               <w:rPr>
                 <w:lang w:val="en-US"/>
@@ -8539,13 +8246,8 @@
               <w:t>set</w:t>
             </w:r>
             <w:r>
-              <w:t>_</w:t>
-            </w:r>
-            <w:proofErr w:type="spellStart"/>
-            <w:r>
-              <w:t>id</w:t>
-            </w:r>
-            <w:proofErr w:type="spellEnd"/>
+              <w:t>_id</w:t>
+            </w:r>
           </w:p>
         </w:tc>
         <w:tc>
@@ -8660,14 +8362,12 @@
                 <w:lang w:val="en-US"/>
               </w:rPr>
             </w:pPr>
-            <w:proofErr w:type="spellStart"/>
             <w:r>
               <w:rPr>
                 <w:lang w:val="en-US"/>
               </w:rPr>
               <w:t>writing_system_id</w:t>
             </w:r>
-            <w:proofErr w:type="spellEnd"/>
           </w:p>
         </w:tc>
         <w:tc>
@@ -8728,14 +8428,12 @@
                 <w:lang w:val="en-US"/>
               </w:rPr>
             </w:pPr>
-            <w:proofErr w:type="spellStart"/>
             <w:r>
               <w:rPr>
                 <w:lang w:val="en-US"/>
               </w:rPr>
               <w:t>dictchange_id_commit</w:t>
             </w:r>
-            <w:proofErr w:type="spellEnd"/>
           </w:p>
         </w:tc>
         <w:tc>
@@ -8787,14 +8485,12 @@
             <w:pPr>
               <w:pStyle w:val="aff4"/>
             </w:pPr>
-            <w:proofErr w:type="spellStart"/>
             <w:r>
               <w:rPr>
                 <w:lang w:val="en-US"/>
               </w:rPr>
               <w:t>dialect_multi_id</w:t>
             </w:r>
-            <w:proofErr w:type="spellEnd"/>
           </w:p>
         </w:tc>
         <w:tc>
@@ -8923,10 +8619,8 @@
           <w:lang w:val="en-US" w:eastAsia="en-US"/>
         </w:rPr>
       </w:pPr>
-      <w:bookmarkStart w:id="135" w:name="_Toc356245949"/>
-      <w:bookmarkStart w:id="136" w:name="_Toc377149739"/>
-      <w:proofErr w:type="spellStart"/>
-      <w:proofErr w:type="gramStart"/>
+      <w:bookmarkStart w:id="133" w:name="_Toc356245949"/>
+      <w:bookmarkStart w:id="134" w:name="_Toc377149739"/>
       <w:r>
         <w:rPr>
           <w:rFonts w:eastAsiaTheme="minorHAnsi"/>
@@ -8934,38 +8628,21 @@
         </w:rPr>
         <w:t>Lexeme</w:t>
       </w:r>
-      <w:bookmarkEnd w:id="135"/>
+      <w:bookmarkEnd w:id="133"/>
       <w:r>
         <w:rPr>
           <w:rFonts w:eastAsiaTheme="minorHAnsi"/>
           <w:lang w:val="en-US" w:eastAsia="en-US"/>
         </w:rPr>
-        <w:t>Base</w:t>
-      </w:r>
-      <w:proofErr w:type="spellEnd"/>
-      <w:r>
-        <w:rPr>
-          <w:rFonts w:eastAsiaTheme="minorHAnsi"/>
+        <w:t>Base(</w:t>
+      </w:r>
+      <w:r>
+        <w:rPr>
           <w:lang w:val="en-US" w:eastAsia="en-US"/>
         </w:rPr>
-        <w:t>(</w:t>
-      </w:r>
-      <w:proofErr w:type="spellStart"/>
-      <w:proofErr w:type="gramEnd"/>
-      <w:r>
-        <w:rPr>
-          <w:lang w:val="en-US" w:eastAsia="en-US"/>
-        </w:rPr>
-        <w:t>LanguageEntity</w:t>
-      </w:r>
-      <w:proofErr w:type="spellEnd"/>
-      <w:r>
-        <w:rPr>
-          <w:lang w:val="en-US" w:eastAsia="en-US"/>
-        </w:rPr>
-        <w:t>)</w:t>
-      </w:r>
-      <w:bookmarkEnd w:id="136"/>
+        <w:t>LanguageEntity)</w:t>
+      </w:r>
+      <w:bookmarkEnd w:id="134"/>
     </w:p>
     <w:p>
       <w:pPr>
@@ -9060,22 +8737,15 @@
             <w:pPr>
               <w:pStyle w:val="aff4"/>
             </w:pPr>
-            <w:proofErr w:type="spellStart"/>
             <w:r>
               <w:rPr>
                 <w:lang w:val="en-US"/>
               </w:rPr>
               <w:t>syntactic_category</w:t>
             </w:r>
-            <w:proofErr w:type="spellEnd"/>
-            <w:r>
-              <w:t>_</w:t>
-            </w:r>
-            <w:proofErr w:type="spellStart"/>
-            <w:r>
-              <w:t>id</w:t>
-            </w:r>
-            <w:proofErr w:type="spellEnd"/>
+            <w:r>
+              <w:t>_id</w:t>
+            </w:r>
           </w:p>
         </w:tc>
         <w:tc>
@@ -9112,13 +8782,8 @@
             <w:pPr>
               <w:pStyle w:val="aff4"/>
             </w:pPr>
-            <w:proofErr w:type="spellStart"/>
-            <w:r>
-              <w:t>id</w:t>
-            </w:r>
-            <w:proofErr w:type="spellEnd"/>
-            <w:r>
-              <w:t xml:space="preserve"> части речи</w:t>
+            <w:r>
+              <w:t>id части речи</w:t>
             </w:r>
           </w:p>
         </w:tc>
@@ -9131,8 +8796,7 @@
           <w:lang w:val="en-US" w:eastAsia="en-US"/>
         </w:rPr>
       </w:pPr>
-      <w:bookmarkStart w:id="137" w:name="_Toc377149740"/>
-      <w:proofErr w:type="spellStart"/>
+      <w:bookmarkStart w:id="135" w:name="_Toc377149740"/>
       <w:r>
         <w:rPr>
           <w:rFonts w:eastAsiaTheme="minorHAnsi"/>
@@ -9147,8 +8811,7 @@
         </w:rPr>
         <w:t>Base</w:t>
       </w:r>
-      <w:bookmarkEnd w:id="137"/>
-      <w:proofErr w:type="spellEnd"/>
+      <w:bookmarkEnd w:id="135"/>
     </w:p>
     <w:tbl>
       <w:tblPr>
@@ -9270,13 +8933,8 @@
             <w:pPr>
               <w:pStyle w:val="aff4"/>
             </w:pPr>
-            <w:proofErr w:type="spellStart"/>
-            <w:r>
-              <w:t>id</w:t>
-            </w:r>
-            <w:proofErr w:type="spellEnd"/>
-            <w:r>
-              <w:t xml:space="preserve"> лексемы в языке 1</w:t>
+            <w:r>
+              <w:t>id лексемы в языке 1</w:t>
             </w:r>
           </w:p>
         </w:tc>
@@ -9335,13 +8993,8 @@
             <w:pPr>
               <w:pStyle w:val="aff4"/>
             </w:pPr>
-            <w:proofErr w:type="spellStart"/>
-            <w:r>
-              <w:t>id</w:t>
-            </w:r>
-            <w:proofErr w:type="spellEnd"/>
-            <w:r>
-              <w:t xml:space="preserve"> лексемы в языке 2</w:t>
+            <w:r>
+              <w:t>id лексемы в языке 2</w:t>
             </w:r>
           </w:p>
         </w:tc>
@@ -9355,7 +9008,6 @@
             <w:pPr>
               <w:pStyle w:val="aff4"/>
             </w:pPr>
-            <w:proofErr w:type="spellStart"/>
             <w:r>
               <w:t>usage_constraint</w:t>
             </w:r>
@@ -9365,7 +9017,6 @@
             <w:r>
               <w:t>id</w:t>
             </w:r>
-            <w:proofErr w:type="spellEnd"/>
           </w:p>
         </w:tc>
         <w:tc>
@@ -9402,13 +9053,8 @@
             <w:pPr>
               <w:pStyle w:val="aff4"/>
             </w:pPr>
-            <w:proofErr w:type="spellStart"/>
-            <w:r>
-              <w:t>id</w:t>
-            </w:r>
-            <w:proofErr w:type="spellEnd"/>
-            <w:r>
-              <w:t xml:space="preserve"> ограничения</w:t>
+            <w:r>
+              <w:t>id ограничения</w:t>
             </w:r>
           </w:p>
         </w:tc>
@@ -9422,11 +9068,9 @@
             <w:pPr>
               <w:pStyle w:val="aff4"/>
             </w:pPr>
-            <w:proofErr w:type="spellStart"/>
             <w:r>
               <w:t>comment</w:t>
             </w:r>
-            <w:proofErr w:type="spellEnd"/>
           </w:p>
         </w:tc>
         <w:tc>
@@ -9481,14 +9125,12 @@
                 <w:lang w:val="en-US"/>
               </w:rPr>
             </w:pPr>
-            <w:proofErr w:type="spellStart"/>
             <w:r>
               <w:rPr>
                 <w:lang w:val="en-US"/>
               </w:rPr>
               <w:t>dictchange_id_commit</w:t>
             </w:r>
-            <w:proofErr w:type="spellEnd"/>
           </w:p>
         </w:tc>
         <w:tc>
@@ -9540,14 +9182,12 @@
                 <w:lang w:val="en-US"/>
               </w:rPr>
             </w:pPr>
-            <w:proofErr w:type="spellStart"/>
             <w:r>
               <w:rPr>
                 <w:lang w:val="en-US"/>
               </w:rPr>
               <w:t>is_deleted</w:t>
             </w:r>
-            <w:proofErr w:type="spellEnd"/>
           </w:p>
         </w:tc>
         <w:tc>
@@ -9598,14 +9238,14 @@
           <w:lang w:val="en-US" w:eastAsia="en-US"/>
         </w:rPr>
       </w:pPr>
-      <w:bookmarkStart w:id="138" w:name="_Toc377149741"/>
+      <w:bookmarkStart w:id="136" w:name="_Toc377149741"/>
       <w:r>
         <w:rPr>
           <w:lang w:eastAsia="en-US"/>
         </w:rPr>
         <w:t>Классы модели</w:t>
       </w:r>
-      <w:bookmarkEnd w:id="138"/>
+      <w:bookmarkEnd w:id="136"/>
     </w:p>
     <w:p>
       <w:pPr>
@@ -9615,18 +9255,15 @@
           <w:lang w:val="en-US" w:eastAsia="en-US"/>
         </w:rPr>
       </w:pPr>
-      <w:bookmarkStart w:id="139" w:name="_Toc377149742"/>
-      <w:bookmarkStart w:id="140" w:name="_Toc356245950"/>
+      <w:bookmarkStart w:id="137" w:name="_Toc377149742"/>
+      <w:bookmarkStart w:id="138" w:name="_Toc356245950"/>
       <w:bookmarkEnd w:id="10"/>
-      <w:proofErr w:type="spellStart"/>
-      <w:proofErr w:type="gramStart"/>
       <w:r>
         <w:rPr>
           <w:lang w:val="en-US"/>
         </w:rPr>
         <w:t>TranslatedTerm</w:t>
       </w:r>
-      <w:proofErr w:type="spellEnd"/>
       <w:r>
         <w:rPr>
           <w:rFonts w:eastAsiaTheme="minorHAnsi"/>
@@ -9634,22 +9271,13 @@
         </w:rPr>
         <w:t>(</w:t>
       </w:r>
-      <w:proofErr w:type="spellStart"/>
-      <w:proofErr w:type="gramEnd"/>
       <w:r>
         <w:rPr>
           <w:lang w:val="en-US" w:eastAsia="en-US"/>
         </w:rPr>
-        <w:t>LanguageEntity</w:t>
-      </w:r>
-      <w:proofErr w:type="spellEnd"/>
-      <w:r>
-        <w:rPr>
-          <w:lang w:val="en-US" w:eastAsia="en-US"/>
-        </w:rPr>
-        <w:t>)</w:t>
-      </w:r>
-      <w:bookmarkEnd w:id="139"/>
+        <w:t>LanguageEntity)</w:t>
+      </w:r>
+      <w:bookmarkEnd w:id="137"/>
     </w:p>
     <w:tbl>
       <w:tblPr>
@@ -9732,14 +9360,12 @@
                 <w:lang w:val="en-US"/>
               </w:rPr>
             </w:pPr>
-            <w:proofErr w:type="spellStart"/>
             <w:r>
               <w:rPr>
                 <w:lang w:val="en-US"/>
               </w:rPr>
               <w:t>table_id</w:t>
             </w:r>
-            <w:proofErr w:type="spellEnd"/>
           </w:p>
         </w:tc>
         <w:tc>
@@ -9794,14 +9420,12 @@
                 <w:lang w:val="en-US"/>
               </w:rPr>
             </w:pPr>
-            <w:proofErr w:type="spellStart"/>
             <w:r>
               <w:rPr>
                 <w:lang w:val="en-US"/>
               </w:rPr>
               <w:t>term_id</w:t>
             </w:r>
-            <w:proofErr w:type="spellEnd"/>
           </w:p>
         </w:tc>
         <w:tc>
@@ -9862,7 +9486,6 @@
                 <w:lang w:val="en-US"/>
               </w:rPr>
             </w:pPr>
-            <w:proofErr w:type="spellStart"/>
             <w:r>
               <w:rPr>
                 <w:lang w:val="en-US"/>
@@ -9870,7 +9493,6 @@
               <w:lastRenderedPageBreak/>
               <w:t>term_full_transl</w:t>
             </w:r>
-            <w:proofErr w:type="spellEnd"/>
           </w:p>
         </w:tc>
         <w:tc>
@@ -9943,14 +9565,12 @@
                 <w:lang w:val="en-US"/>
               </w:rPr>
             </w:pPr>
-            <w:proofErr w:type="spellStart"/>
             <w:r>
               <w:rPr>
                 <w:lang w:val="en-US"/>
               </w:rPr>
               <w:t>term_abbr_transl</w:t>
             </w:r>
-            <w:proofErr w:type="spellEnd"/>
           </w:p>
         </w:tc>
         <w:tc>
@@ -10019,8 +9639,7 @@
           <w:lang w:val="en-US" w:eastAsia="en-US"/>
         </w:rPr>
       </w:pPr>
-      <w:bookmarkStart w:id="141" w:name="_Toc377149743"/>
-      <w:proofErr w:type="gramStart"/>
+      <w:bookmarkStart w:id="139" w:name="_Toc377149743"/>
       <w:r>
         <w:rPr>
           <w:rFonts w:eastAsiaTheme="minorHAnsi"/>
@@ -10028,22 +9647,13 @@
         </w:rPr>
         <w:t>Lexeme(</w:t>
       </w:r>
-      <w:proofErr w:type="spellStart"/>
-      <w:proofErr w:type="gramEnd"/>
       <w:r>
         <w:rPr>
           <w:lang w:val="en-US" w:eastAsia="en-US"/>
         </w:rPr>
-        <w:t>LexemeBase</w:t>
-      </w:r>
-      <w:proofErr w:type="spellEnd"/>
-      <w:r>
-        <w:rPr>
-          <w:lang w:val="en-US" w:eastAsia="en-US"/>
-        </w:rPr>
-        <w:t>)</w:t>
-      </w:r>
-      <w:bookmarkEnd w:id="141"/>
+        <w:t>LexemeBase)</w:t>
+      </w:r>
+      <w:bookmarkEnd w:id="139"/>
     </w:p>
     <w:p>
       <w:pPr>
@@ -10068,8 +9678,7 @@
           <w:lang w:val="en-US" w:eastAsia="en-US"/>
         </w:rPr>
       </w:pPr>
-      <w:bookmarkStart w:id="142" w:name="_Toc377149744"/>
-      <w:proofErr w:type="gramStart"/>
+      <w:bookmarkStart w:id="140" w:name="_Toc377149744"/>
       <w:r>
         <w:rPr>
           <w:rFonts w:eastAsiaTheme="minorHAnsi"/>
@@ -10077,7 +9686,7 @@
         </w:rPr>
         <w:t>Translation</w:t>
       </w:r>
-      <w:bookmarkEnd w:id="140"/>
+      <w:bookmarkEnd w:id="138"/>
       <w:r>
         <w:rPr>
           <w:rFonts w:eastAsiaTheme="minorHAnsi"/>
@@ -10085,8 +9694,6 @@
         </w:rPr>
         <w:t>(</w:t>
       </w:r>
-      <w:proofErr w:type="spellStart"/>
-      <w:proofErr w:type="gramEnd"/>
       <w:r>
         <w:rPr>
           <w:rFonts w:eastAsiaTheme="minorHAnsi"/>
@@ -10101,7 +9708,6 @@
         </w:rPr>
         <w:t>Base</w:t>
       </w:r>
-      <w:proofErr w:type="spellEnd"/>
       <w:r>
         <w:rPr>
           <w:rFonts w:eastAsiaTheme="minorHAnsi"/>
@@ -10109,7 +9715,7 @@
         </w:rPr>
         <w:t>)</w:t>
       </w:r>
-      <w:bookmarkEnd w:id="142"/>
+      <w:bookmarkEnd w:id="140"/>
     </w:p>
     <w:p>
       <w:pPr>
@@ -10134,9 +9740,8 @@
           <w:lang w:val="en-US" w:eastAsia="en-US"/>
         </w:rPr>
       </w:pPr>
-      <w:bookmarkStart w:id="143" w:name="_Toc377149745"/>
-      <w:bookmarkStart w:id="144" w:name="_Toc356245952"/>
-      <w:proofErr w:type="spellStart"/>
+      <w:bookmarkStart w:id="141" w:name="_Toc377149745"/>
+      <w:bookmarkStart w:id="142" w:name="_Toc356245952"/>
       <w:r>
         <w:rPr>
           <w:rFonts w:eastAsiaTheme="minorHAnsi"/>
@@ -10144,8 +9749,7 @@
         </w:rPr>
         <w:t>TranslationDeleted</w:t>
       </w:r>
-      <w:bookmarkEnd w:id="143"/>
-      <w:proofErr w:type="spellEnd"/>
+      <w:bookmarkEnd w:id="141"/>
     </w:p>
     <w:p>
       <w:pPr>
@@ -10243,7 +9847,6 @@
                 <w:lang w:val="en-US"/>
               </w:rPr>
             </w:pPr>
-            <w:proofErr w:type="spellStart"/>
             <w:r>
               <w:rPr>
                 <w:rFonts w:eastAsiaTheme="minorHAnsi"/>
@@ -10265,7 +9868,6 @@
               </w:rPr>
               <w:t>_id</w:t>
             </w:r>
-            <w:proofErr w:type="spellEnd"/>
           </w:p>
         </w:tc>
         <w:tc>
@@ -10317,14 +9919,12 @@
                 <w:lang w:val="en-US"/>
               </w:rPr>
             </w:pPr>
-            <w:proofErr w:type="spellStart"/>
             <w:r>
               <w:rPr>
                 <w:lang w:val="en-US"/>
               </w:rPr>
               <w:t>dictchange_id</w:t>
             </w:r>
-            <w:proofErr w:type="spellEnd"/>
             <w:r>
               <w:t>_</w:t>
             </w:r>
@@ -10385,14 +9985,12 @@
                 <w:lang w:val="en-US"/>
               </w:rPr>
             </w:pPr>
-            <w:proofErr w:type="spellStart"/>
             <w:r>
               <w:rPr>
                 <w:lang w:val="en-US"/>
               </w:rPr>
               <w:t>dictchange_id_restore</w:t>
             </w:r>
-            <w:proofErr w:type="spellEnd"/>
           </w:p>
         </w:tc>
         <w:tc>
@@ -10441,9 +10039,7 @@
           <w:lang w:val="en-US" w:eastAsia="en-US"/>
         </w:rPr>
       </w:pPr>
-      <w:bookmarkStart w:id="145" w:name="_Toc377149746"/>
-      <w:proofErr w:type="spellStart"/>
-      <w:proofErr w:type="gramStart"/>
+      <w:bookmarkStart w:id="143" w:name="_Toc377149746"/>
       <w:r>
         <w:rPr>
           <w:rFonts w:eastAsiaTheme="minorHAnsi"/>
@@ -10451,94 +10047,49 @@
         </w:rPr>
         <w:t>WordForm</w:t>
       </w:r>
-      <w:bookmarkEnd w:id="144"/>
-      <w:proofErr w:type="spellEnd"/>
+      <w:bookmarkEnd w:id="142"/>
       <w:r>
         <w:rPr>
           <w:rFonts w:eastAsiaTheme="minorHAnsi"/>
           <w:lang w:val="en-US" w:eastAsia="en-US"/>
         </w:rPr>
-        <w:t>(</w:t>
-      </w:r>
-      <w:proofErr w:type="spellStart"/>
-      <w:proofErr w:type="gramEnd"/>
-      <w:r>
+        <w:t>(WordFormBase)</w:t>
+      </w:r>
+      <w:bookmarkEnd w:id="143"/>
+    </w:p>
+    <w:p>
+      <w:pPr>
         <w:rPr>
           <w:rFonts w:eastAsiaTheme="minorHAnsi"/>
           <w:lang w:val="en-US" w:eastAsia="en-US"/>
         </w:rPr>
-        <w:t>WordFormBase</w:t>
-      </w:r>
-      <w:proofErr w:type="spellEnd"/>
-      <w:r>
+      </w:pPr>
+      <w:r>
+        <w:rPr>
+          <w:rFonts w:eastAsiaTheme="minorHAnsi"/>
+          <w:lang w:eastAsia="en-US"/>
+        </w:rPr>
+        <w:t>Словоформы и их варианты.</w:t>
+      </w:r>
+    </w:p>
+    <w:p>
+      <w:pPr>
+        <w:pStyle w:val="4"/>
         <w:rPr>
           <w:rFonts w:eastAsiaTheme="minorHAnsi"/>
           <w:lang w:val="en-US" w:eastAsia="en-US"/>
         </w:rPr>
-        <w:t>)</w:t>
-      </w:r>
-      <w:bookmarkEnd w:id="145"/>
-    </w:p>
-    <w:p>
-      <w:pPr>
+      </w:pPr>
+      <w:bookmarkStart w:id="144" w:name="_Toc377149747"/>
+      <w:bookmarkStart w:id="145" w:name="_Toc356245954"/>
+      <w:r>
         <w:rPr>
           <w:rFonts w:eastAsiaTheme="minorHAnsi"/>
           <w:lang w:val="en-US" w:eastAsia="en-US"/>
         </w:rPr>
-      </w:pPr>
-      <w:r>
-        <w:rPr>
-          <w:rFonts w:eastAsiaTheme="minorHAnsi"/>
-          <w:lang w:eastAsia="en-US"/>
-        </w:rPr>
-        <w:t>Словоформы и их варианты.</w:t>
-      </w:r>
-    </w:p>
-    <w:p>
-      <w:pPr>
-        <w:pStyle w:val="4"/>
-        <w:rPr>
-          <w:rFonts w:eastAsiaTheme="minorHAnsi"/>
-          <w:lang w:val="en-US" w:eastAsia="en-US"/>
-        </w:rPr>
-      </w:pPr>
-      <w:bookmarkStart w:id="146" w:name="_Toc377149747"/>
-      <w:bookmarkStart w:id="147" w:name="_Toc356245954"/>
-      <w:proofErr w:type="spellStart"/>
-      <w:proofErr w:type="gramStart"/>
-      <w:r>
-        <w:rPr>
-          <w:rFonts w:eastAsiaTheme="minorHAnsi"/>
-          <w:lang w:val="en-US" w:eastAsia="en-US"/>
-        </w:rPr>
-        <w:t>WordFormPrevious</w:t>
-      </w:r>
-      <w:proofErr w:type="spellEnd"/>
-      <w:r>
-        <w:rPr>
-          <w:rFonts w:eastAsiaTheme="minorHAnsi"/>
-          <w:lang w:val="en-US" w:eastAsia="en-US"/>
-        </w:rPr>
-        <w:t>(</w:t>
-      </w:r>
-      <w:proofErr w:type="spellStart"/>
-      <w:proofErr w:type="gramEnd"/>
-      <w:r>
-        <w:rPr>
-          <w:rFonts w:eastAsiaTheme="minorHAnsi"/>
-          <w:lang w:val="en-US" w:eastAsia="en-US"/>
-        </w:rPr>
-        <w:t>WordFormBase</w:t>
-      </w:r>
-      <w:proofErr w:type="spellEnd"/>
-      <w:r>
-        <w:rPr>
-          <w:rFonts w:eastAsiaTheme="minorHAnsi"/>
-          <w:lang w:val="en-US" w:eastAsia="en-US"/>
-        </w:rPr>
-        <w:t>)</w:t>
-      </w:r>
-      <w:bookmarkEnd w:id="146"/>
+        <w:t>WordFormPrevious(WordFormBase)</w:t>
+      </w:r>
+      <w:bookmarkEnd w:id="144"/>
     </w:p>
     <w:p>
       <w:pPr>
@@ -10636,14 +10187,12 @@
                 <w:lang w:val="en-US"/>
               </w:rPr>
             </w:pPr>
-            <w:proofErr w:type="spellStart"/>
             <w:r>
               <w:rPr>
                 <w:lang w:val="en-US"/>
               </w:rPr>
               <w:t>wordform_id</w:t>
             </w:r>
-            <w:proofErr w:type="spellEnd"/>
           </w:p>
         </w:tc>
         <w:tc>
@@ -10695,14 +10244,12 @@
                 <w:lang w:val="en-US"/>
               </w:rPr>
             </w:pPr>
-            <w:proofErr w:type="spellStart"/>
             <w:r>
               <w:rPr>
                 <w:lang w:val="en-US"/>
               </w:rPr>
               <w:t>dictchange_id</w:t>
             </w:r>
-            <w:proofErr w:type="spellEnd"/>
             <w:r>
               <w:t>_</w:t>
             </w:r>
@@ -10760,8 +10307,7 @@
           <w:lang w:val="en-US" w:eastAsia="en-US"/>
         </w:rPr>
       </w:pPr>
-      <w:bookmarkStart w:id="148" w:name="_Toc377149748"/>
-      <w:proofErr w:type="spellStart"/>
+      <w:bookmarkStart w:id="146" w:name="_Toc377149748"/>
       <w:r>
         <w:rPr>
           <w:rFonts w:eastAsiaTheme="minorHAnsi"/>
@@ -10769,8 +10315,7 @@
         </w:rPr>
         <w:t>WordFormDeleted</w:t>
       </w:r>
-      <w:bookmarkEnd w:id="148"/>
-      <w:proofErr w:type="spellEnd"/>
+      <w:bookmarkEnd w:id="146"/>
     </w:p>
     <w:p>
       <w:pPr>
@@ -10868,14 +10413,12 @@
                 <w:lang w:val="en-US"/>
               </w:rPr>
             </w:pPr>
-            <w:proofErr w:type="spellStart"/>
             <w:r>
               <w:rPr>
                 <w:lang w:val="en-US"/>
               </w:rPr>
               <w:t>wordform_id</w:t>
             </w:r>
-            <w:proofErr w:type="spellEnd"/>
           </w:p>
         </w:tc>
         <w:tc>
@@ -10927,14 +10470,12 @@
                 <w:lang w:val="en-US"/>
               </w:rPr>
             </w:pPr>
-            <w:proofErr w:type="spellStart"/>
             <w:r>
               <w:rPr>
                 <w:lang w:val="en-US"/>
               </w:rPr>
               <w:t>dictchange_id</w:t>
             </w:r>
-            <w:proofErr w:type="spellEnd"/>
             <w:r>
               <w:t>_</w:t>
             </w:r>
@@ -10995,14 +10536,12 @@
                 <w:lang w:val="en-US"/>
               </w:rPr>
             </w:pPr>
-            <w:proofErr w:type="spellStart"/>
             <w:r>
               <w:rPr>
                 <w:lang w:val="en-US"/>
               </w:rPr>
               <w:t>dictchange_id_restore</w:t>
             </w:r>
-            <w:proofErr w:type="spellEnd"/>
           </w:p>
         </w:tc>
         <w:tc>
@@ -11050,17 +10589,15 @@
           <w:lang w:eastAsia="en-US"/>
         </w:rPr>
       </w:pPr>
-      <w:bookmarkStart w:id="149" w:name="_Toc377149749"/>
+      <w:bookmarkStart w:id="147" w:name="_Toc377149749"/>
+      <w:bookmarkEnd w:id="145"/>
+      <w:r>
+        <w:rPr>
+          <w:lang w:val="en-US" w:eastAsia="en-US"/>
+        </w:rPr>
+        <w:t>WordFormOrder</w:t>
+      </w:r>
       <w:bookmarkEnd w:id="147"/>
-      <w:proofErr w:type="spellStart"/>
-      <w:r>
-        <w:rPr>
-          <w:lang w:val="en-US" w:eastAsia="en-US"/>
-        </w:rPr>
-        <w:t>WordFormOrder</w:t>
-      </w:r>
-      <w:bookmarkEnd w:id="149"/>
-      <w:proofErr w:type="spellEnd"/>
     </w:p>
     <w:p>
       <w:r>
@@ -11163,7 +10700,6 @@
                   <w:lang w:val="en-US"/>
                 </w:rPr>
               </w:pPr>
-              <w:proofErr w:type="spellStart"/>
               <w:r>
                 <w:rPr>
                   <w:b/>
@@ -11172,7 +10708,6 @@
                 </w:rPr>
                 <w:t>QuaS</w:t>
               </w:r>
-              <w:proofErr w:type="spellEnd"/>
             </w:p>
           </w:sdtContent>
         </w:sdt>
@@ -11202,14 +10737,12 @@
                   <w:sz w:val="22"/>
                 </w:rPr>
               </w:pPr>
-              <w:proofErr w:type="spellStart"/>
               <w:r>
                 <w:rPr>
                   <w:b/>
                 </w:rPr>
                 <w:t>WordControl</w:t>
               </w:r>
-              <w:proofErr w:type="spellEnd"/>
             </w:p>
           </w:sdtContent>
         </w:sdt>
@@ -11241,22 +10774,14 @@
           <w:r>
             <w:fldChar w:fldCharType="separate"/>
           </w:r>
-          <w:ins w:id="150" w:author="Kirill" w:date="2014-01-22T23:41:00Z">
+          <w:ins w:id="148" w:author="Грушецкий Кирилл Игоревич" w:date="2014-02-10T17:06:00Z">
             <w:r>
               <w:rPr>
                 <w:noProof/>
               </w:rPr>
-              <w:t>2014-01-11</w:t>
+              <w:t>2014-01-22</w:t>
             </w:r>
           </w:ins>
-          <w:del w:id="151" w:author="Kirill" w:date="2014-01-22T23:41:00Z">
-            <w:r>
-              <w:rPr>
-                <w:noProof/>
-              </w:rPr>
-              <w:delText>0000-00-00</w:delText>
-            </w:r>
-          </w:del>
           <w:r>
             <w:fldChar w:fldCharType="end"/>
           </w:r>
@@ -11287,7 +10812,7 @@
             <w:rPr>
               <w:noProof/>
             </w:rPr>
-            <w:t>4</w:t>
+            <w:t>2</w:t>
           </w:r>
           <w:r>
             <w:fldChar w:fldCharType="end"/>
@@ -11295,27 +10820,14 @@
           <w:r>
             <w:t xml:space="preserve"> (</w:t>
           </w:r>
-          <w:r>
-            <w:fldChar w:fldCharType="begin"/>
-          </w:r>
-          <w:r>
-            <w:instrText xml:space="preserve"> NUMPAGES   \* MERGEFORMAT </w:instrText>
-          </w:r>
-          <w:r>
-            <w:fldChar w:fldCharType="separate"/>
-          </w:r>
-          <w:r>
-            <w:rPr>
-              <w:noProof/>
-            </w:rPr>
-            <w:t>6</w:t>
-          </w:r>
-          <w:r>
-            <w:rPr>
-              <w:noProof/>
-            </w:rPr>
-            <w:fldChar w:fldCharType="end"/>
-          </w:r>
+          <w:fldSimple w:instr=" NUMPAGES   \* MERGEFORMAT ">
+            <w:r>
+              <w:rPr>
+                <w:noProof/>
+              </w:rPr>
+              <w:t>6</w:t>
+            </w:r>
+          </w:fldSimple>
           <w:r>
             <w:t>)</w:t>
           </w:r>
@@ -11367,9 +10879,6 @@
             <w:alias w:val="Организация"/>
             <w:tag w:val=""/>
             <w:id w:val="931019694"/>
-            <w:placeholder>
-              <w:docPart w:val="6223519C20334F2189852A37043BEDD0"/>
-            </w:placeholder>
             <w:dataBinding w:prefixMappings="xmlns:ns0='http://schemas.openxmlformats.org/officeDocument/2006/extended-properties' " w:xpath="/ns0:Properties[1]/ns0:Company[1]" w:storeItemID="{6668398D-A668-4E3E-A5EB-62B293D839F1}"/>
             <w:text/>
           </w:sdtPr>
@@ -11385,7 +10894,6 @@
                   <w:lang w:val="en-US"/>
                 </w:rPr>
               </w:pPr>
-              <w:proofErr w:type="spellStart"/>
               <w:r>
                 <w:rPr>
                   <w:b/>
@@ -11394,7 +10902,6 @@
                 </w:rPr>
                 <w:t>QuaS</w:t>
               </w:r>
-              <w:proofErr w:type="spellEnd"/>
             </w:p>
           </w:sdtContent>
         </w:sdt>
@@ -11411,9 +10918,6 @@
             <w:alias w:val="Ключевые слова"/>
             <w:tag w:val=""/>
             <w:id w:val="-821881832"/>
-            <w:placeholder>
-              <w:docPart w:val="1734F2028B8947059DA136813E8C76EC"/>
-            </w:placeholder>
             <w:dataBinding w:prefixMappings="xmlns:ns0='http://purl.org/dc/elements/1.1/' xmlns:ns1='http://schemas.openxmlformats.org/package/2006/metadata/core-properties' " w:xpath="/ns1:coreProperties[1]/ns1:keywords[1]" w:storeItemID="{6C3C8BC8-F283-45AE-878A-BAB7291924A1}"/>
             <w:text/>
           </w:sdtPr>
@@ -11465,22 +10969,14 @@
           <w:r>
             <w:fldChar w:fldCharType="separate"/>
           </w:r>
-          <w:ins w:id="152" w:author="Kirill" w:date="2014-01-22T23:41:00Z">
+          <w:ins w:id="149" w:author="Грушецкий Кирилл Игоревич" w:date="2014-02-10T17:06:00Z">
             <w:r>
               <w:rPr>
                 <w:noProof/>
               </w:rPr>
-              <w:t>2014-01-11</w:t>
+              <w:t>2014-01-22</w:t>
             </w:r>
           </w:ins>
-          <w:del w:id="153" w:author="Kirill" w:date="2014-01-22T23:41:00Z">
-            <w:r>
-              <w:rPr>
-                <w:noProof/>
-              </w:rPr>
-              <w:delText>0000-00-00</w:delText>
-            </w:r>
-          </w:del>
           <w:r>
             <w:fldChar w:fldCharType="end"/>
           </w:r>
@@ -11519,27 +11015,14 @@
           <w:r>
             <w:t xml:space="preserve"> (</w:t>
           </w:r>
-          <w:r>
-            <w:fldChar w:fldCharType="begin"/>
-          </w:r>
-          <w:r>
-            <w:instrText xml:space="preserve"> NUMPAGES   \* MERGEFORMAT </w:instrText>
-          </w:r>
-          <w:r>
-            <w:fldChar w:fldCharType="separate"/>
-          </w:r>
-          <w:r>
-            <w:rPr>
-              <w:noProof/>
-            </w:rPr>
-            <w:t>6</w:t>
-          </w:r>
-          <w:r>
-            <w:rPr>
-              <w:noProof/>
-            </w:rPr>
-            <w:fldChar w:fldCharType="end"/>
-          </w:r>
+          <w:fldSimple w:instr=" NUMPAGES   \* MERGEFORMAT ">
+            <w:r>
+              <w:rPr>
+                <w:noProof/>
+              </w:rPr>
+              <w:t>6</w:t>
+            </w:r>
+          </w:fldSimple>
           <w:r>
             <w:t>)</w:t>
           </w:r>
@@ -11811,27 +11294,9 @@
                 <w:pStyle w:val="ab"/>
                 <w:jc w:val="right"/>
               </w:pPr>
-              <w:proofErr w:type="spellStart"/>
               <w:r>
-                <w:t>WordControl</w:t>
+                <w:t>WordControl Architecture Description</w:t>
               </w:r>
-              <w:proofErr w:type="spellEnd"/>
-              <w:r>
-                <w:t xml:space="preserve"> </w:t>
-              </w:r>
-              <w:proofErr w:type="spellStart"/>
-              <w:r>
-                <w:t>Architecture</w:t>
-              </w:r>
-              <w:proofErr w:type="spellEnd"/>
-              <w:r>
-                <w:t xml:space="preserve"> </w:t>
-              </w:r>
-              <w:proofErr w:type="spellStart"/>
-              <w:r>
-                <w:t>Description</w:t>
-              </w:r>
-              <w:proofErr w:type="spellEnd"/>
             </w:p>
           </w:tc>
         </w:sdtContent>
@@ -11866,11 +11331,9 @@
         <w:pPr>
           <w:pStyle w:val="afd"/>
         </w:pPr>
-        <w:proofErr w:type="spellStart"/>
         <w:r>
           <w:t>WordControl</w:t>
         </w:r>
-        <w:proofErr w:type="spellEnd"/>
         <w:r>
           <w:t xml:space="preserve"> </w:t>
         </w:r>
@@ -11903,14 +11366,12 @@
       </w:sdtPr>
       <w:sdtEndPr/>
       <w:sdtContent>
-        <w:proofErr w:type="spellStart"/>
         <w:r>
           <w:rPr>
             <w:i/>
           </w:rPr>
           <w:t>Kirill</w:t>
         </w:r>
-        <w:proofErr w:type="spellEnd"/>
       </w:sdtContent>
     </w:sdt>
   </w:p>
@@ -15513,531 +14974,6 @@
 </w:styles>
 </file>
 
-<file path=word/glossary/document.xml><?xml version="1.0" encoding="utf-8"?>
-<w:glossaryDocument xmlns:wpc="http://schemas.microsoft.com/office/word/2010/wordprocessingCanvas" xmlns:mc="http://schemas.openxmlformats.org/markup-compatibility/2006" xmlns:o="urn:schemas-microsoft-com:office:office" xmlns:r="http://schemas.openxmlformats.org/officeDocument/2006/relationships" xmlns:m="http://schemas.openxmlformats.org/officeDocument/2006/math" xmlns:v="urn:schemas-microsoft-com:vml" xmlns:wp14="http://schemas.microsoft.com/office/word/2010/wordprocessingDrawing" xmlns:wp="http://schemas.openxmlformats.org/drawingml/2006/wordprocessingDrawing" xmlns:w10="urn:schemas-microsoft-com:office:word" xmlns:w="http://schemas.openxmlformats.org/wordprocessingml/2006/main" xmlns:w14="http://schemas.microsoft.com/office/word/2010/wordml" xmlns:wpg="http://schemas.microsoft.com/office/word/2010/wordprocessingGroup" xmlns:wpi="http://schemas.microsoft.com/office/word/2010/wordprocessingInk" xmlns:wne="http://schemas.microsoft.com/office/word/2006/wordml" xmlns:wps="http://schemas.microsoft.com/office/word/2010/wordprocessingShape" mc:Ignorable="w14 wp14"/>
-</file>
-
-<file path=word/glossary/fontTable.xml><?xml version="1.0" encoding="utf-8"?>
-<w:fonts xmlns:mc="http://schemas.openxmlformats.org/markup-compatibility/2006" xmlns:r="http://schemas.openxmlformats.org/officeDocument/2006/relationships" xmlns:w="http://schemas.openxmlformats.org/wordprocessingml/2006/main" xmlns:w14="http://schemas.microsoft.com/office/word/2010/wordml" mc:Ignorable="w14">
-  <w:font w:name="Times New Roman">
-    <w:panose1 w:val="02020603050405020304"/>
-    <w:charset w:val="CC"/>
-    <w:family w:val="roman"/>
-    <w:pitch w:val="variable"/>
-    <w:sig w:usb0="E0002AFF" w:usb1="C0007841" w:usb2="00000009" w:usb3="00000000" w:csb0="000001FF" w:csb1="00000000"/>
-  </w:font>
-  <w:font w:name="Symbol">
-    <w:panose1 w:val="05050102010706020507"/>
-    <w:charset w:val="02"/>
-    <w:family w:val="roman"/>
-    <w:pitch w:val="variable"/>
-    <w:sig w:usb0="00000000" w:usb1="10000000" w:usb2="00000000" w:usb3="00000000" w:csb0="80000000" w:csb1="00000000"/>
-  </w:font>
-  <w:font w:name="Courier New">
-    <w:panose1 w:val="02070309020205020404"/>
-    <w:charset w:val="CC"/>
-    <w:family w:val="modern"/>
-    <w:pitch w:val="fixed"/>
-    <w:sig w:usb0="E0002AFF" w:usb1="C0007843" w:usb2="00000009" w:usb3="00000000" w:csb0="000001FF" w:csb1="00000000"/>
-  </w:font>
-  <w:font w:name="Wingdings">
-    <w:panose1 w:val="05000000000000000000"/>
-    <w:charset w:val="02"/>
-    <w:family w:val="auto"/>
-    <w:pitch w:val="variable"/>
-    <w:sig w:usb0="00000000" w:usb1="10000000" w:usb2="00000000" w:usb3="00000000" w:csb0="80000000" w:csb1="00000000"/>
-  </w:font>
-  <w:font w:name="Calibri">
-    <w:panose1 w:val="020F0502020204030204"/>
-    <w:charset w:val="CC"/>
-    <w:family w:val="swiss"/>
-    <w:pitch w:val="variable"/>
-    <w:sig w:usb0="E00002FF" w:usb1="4000ACFF" w:usb2="00000001" w:usb3="00000000" w:csb0="0000019F" w:csb1="00000000"/>
-  </w:font>
-  <w:font w:name="Cambria">
-    <w:panose1 w:val="02040503050406030204"/>
-    <w:charset w:val="CC"/>
-    <w:family w:val="roman"/>
-    <w:pitch w:val="variable"/>
-    <w:sig w:usb0="E00002FF" w:usb1="400004FF" w:usb2="00000000" w:usb3="00000000" w:csb0="0000019F" w:csb1="00000000"/>
-  </w:font>
-  <w:font w:name="Arial">
-    <w:panose1 w:val="020B0604020202020204"/>
-    <w:charset w:val="CC"/>
-    <w:family w:val="swiss"/>
-    <w:pitch w:val="variable"/>
-    <w:sig w:usb0="E0002AFF" w:usb1="C0007843" w:usb2="00000009" w:usb3="00000000" w:csb0="000001FF" w:csb1="00000000"/>
-  </w:font>
-  <w:font w:name="Tahoma">
-    <w:panose1 w:val="020B0604030504040204"/>
-    <w:charset w:val="CC"/>
-    <w:family w:val="swiss"/>
-    <w:pitch w:val="variable"/>
-    <w:sig w:usb0="E1002EFF" w:usb1="C000605B" w:usb2="00000029" w:usb3="00000000" w:csb0="000101FF" w:csb1="00000000"/>
-  </w:font>
-</w:fonts>
-</file>
-
-<file path=word/glossary/settings.xml><?xml version="1.0" encoding="utf-8"?>
-<w:settings xmlns:mc="http://schemas.openxmlformats.org/markup-compatibility/2006" xmlns:o="urn:schemas-microsoft-com:office:office" xmlns:r="http://schemas.openxmlformats.org/officeDocument/2006/relationships" xmlns:m="http://schemas.openxmlformats.org/officeDocument/2006/math" xmlns:v="urn:schemas-microsoft-com:vml" xmlns:w10="urn:schemas-microsoft-com:office:word" xmlns:w="http://schemas.openxmlformats.org/wordprocessingml/2006/main" xmlns:w14="http://schemas.microsoft.com/office/word/2010/wordml" xmlns:sl="http://schemas.openxmlformats.org/schemaLibrary/2006/main" mc:Ignorable="w14">
-  <w:view w:val="normal"/>
-  <w:defaultTabStop w:val="708"/>
-  <w:characterSpacingControl w:val="doNotCompress"/>
-  <w:compat>
-    <w:useFELayout/>
-    <w:compatSetting w:name="compatibilityMode" w:uri="http://schemas.microsoft.com/office/word" w:val="14"/>
-    <w:compatSetting w:name="overrideTableStyleFontSizeAndJustification" w:uri="http://schemas.microsoft.com/office/word" w:val="1"/>
-    <w:compatSetting w:name="enableOpenTypeFeatures" w:uri="http://schemas.microsoft.com/office/word" w:val="1"/>
-    <w:compatSetting w:name="doNotFlipMirrorIndents" w:uri="http://schemas.microsoft.com/office/word" w:val="1"/>
-  </w:compat>
-  <w:rsids>
-    <w:rsidRoot w:val="00031BA2"/>
-    <w:rsid w:val="00031BA2"/>
-    <w:rsid w:val="000B6861"/>
-  </w:rsids>
-  <m:mathPr>
-    <m:mathFont m:val="Cambria Math"/>
-    <m:brkBin m:val="before"/>
-    <m:brkBinSub m:val="--"/>
-    <m:smallFrac m:val="0"/>
-    <m:dispDef/>
-    <m:lMargin m:val="0"/>
-    <m:rMargin m:val="0"/>
-    <m:defJc m:val="centerGroup"/>
-    <m:wrapIndent m:val="1440"/>
-    <m:intLim m:val="subSup"/>
-    <m:naryLim m:val="undOvr"/>
-  </m:mathPr>
-  <w:themeFontLang w:val="ru-RU"/>
-  <w:clrSchemeMapping w:bg1="light1" w:t1="dark1" w:bg2="light2" w:t2="dark2" w:accent1="accent1" w:accent2="accent2" w:accent3="accent3" w:accent4="accent4" w:accent5="accent5" w:accent6="accent6" w:hyperlink="hyperlink" w:followedHyperlink="followedHyperlink"/>
-  <w:decimalSymbol w:val=","/>
-  <w:listSeparator w:val=";"/>
-</w:settings>
-</file>
-
-<file path=word/glossary/styles.xml><?xml version="1.0" encoding="utf-8"?>
-<w:styles xmlns:mc="http://schemas.openxmlformats.org/markup-compatibility/2006" xmlns:r="http://schemas.openxmlformats.org/officeDocument/2006/relationships" xmlns:w="http://schemas.openxmlformats.org/wordprocessingml/2006/main" xmlns:w14="http://schemas.microsoft.com/office/word/2010/wordml" mc:Ignorable="w14">
-  <w:docDefaults>
-    <w:rPrDefault>
-      <w:rPr>
-        <w:rFonts w:asciiTheme="minorHAnsi" w:eastAsiaTheme="minorEastAsia" w:hAnsiTheme="minorHAnsi" w:cstheme="minorBidi"/>
-        <w:sz w:val="22"/>
-        <w:szCs w:val="22"/>
-        <w:lang w:val="ru-RU" w:eastAsia="ru-RU" w:bidi="ar-SA"/>
-      </w:rPr>
-    </w:rPrDefault>
-    <w:pPrDefault>
-      <w:pPr>
-        <w:spacing w:after="200" w:line="276" w:lineRule="auto"/>
-      </w:pPr>
-    </w:pPrDefault>
-  </w:docDefaults>
-  <w:latentStyles w:defLockedState="0" w:defUIPriority="99" w:defSemiHidden="1" w:defUnhideWhenUsed="1" w:defQFormat="0" w:count="267">
-    <w:lsdException w:name="Normal" w:semiHidden="0" w:uiPriority="0" w:unhideWhenUsed="0" w:qFormat="1"/>
-    <w:lsdException w:name="heading 1" w:semiHidden="0" w:uiPriority="9" w:unhideWhenUsed="0" w:qFormat="1"/>
-    <w:lsdException w:name="heading 2" w:uiPriority="9" w:qFormat="1"/>
-    <w:lsdException w:name="heading 3" w:uiPriority="9" w:qFormat="1"/>
-    <w:lsdException w:name="heading 4" w:uiPriority="9" w:qFormat="1"/>
-    <w:lsdException w:name="heading 5" w:uiPriority="9" w:qFormat="1"/>
-    <w:lsdException w:name="heading 6" w:uiPriority="9" w:qFormat="1"/>
-    <w:lsdException w:name="heading 7" w:uiPriority="9" w:qFormat="1"/>
-    <w:lsdException w:name="heading 8" w:uiPriority="9" w:qFormat="1"/>
-    <w:lsdException w:name="heading 9" w:uiPriority="9" w:qFormat="1"/>
-    <w:lsdException w:name="toc 1" w:uiPriority="39"/>
-    <w:lsdException w:name="toc 2" w:uiPriority="39"/>
-    <w:lsdException w:name="toc 3" w:uiPriority="39"/>
-    <w:lsdException w:name="toc 4" w:uiPriority="39"/>
-    <w:lsdException w:name="toc 5" w:uiPriority="39"/>
-    <w:lsdException w:name="toc 6" w:uiPriority="39"/>
-    <w:lsdException w:name="toc 7" w:uiPriority="39"/>
-    <w:lsdException w:name="toc 8" w:uiPriority="39"/>
-    <w:lsdException w:name="toc 9" w:uiPriority="39"/>
-    <w:lsdException w:name="caption" w:uiPriority="35" w:qFormat="1"/>
-    <w:lsdException w:name="Title" w:semiHidden="0" w:uiPriority="10" w:unhideWhenUsed="0" w:qFormat="1"/>
-    <w:lsdException w:name="Default Paragraph Font" w:uiPriority="1"/>
-    <w:lsdException w:name="Subtitle" w:semiHidden="0" w:uiPriority="11" w:unhideWhenUsed="0" w:qFormat="1"/>
-    <w:lsdException w:name="Strong" w:semiHidden="0" w:uiPriority="22" w:unhideWhenUsed="0" w:qFormat="1"/>
-    <w:lsdException w:name="Emphasis" w:semiHidden="0" w:uiPriority="20" w:unhideWhenUsed="0" w:qFormat="1"/>
-    <w:lsdException w:name="Table Grid" w:semiHidden="0" w:uiPriority="59" w:unhideWhenUsed="0"/>
-    <w:lsdException w:name="Placeholder Text" w:unhideWhenUsed="0"/>
-    <w:lsdException w:name="No Spacing" w:semiHidden="0" w:uiPriority="1" w:unhideWhenUsed="0" w:qFormat="1"/>
-    <w:lsdException w:name="Light Shading" w:semiHidden="0" w:uiPriority="60" w:unhideWhenUsed="0"/>
-    <w:lsdException w:name="Light List" w:semiHidden="0" w:uiPriority="61" w:unhideWhenUsed="0"/>
-    <w:lsdException w:name="Light Grid" w:semiHidden="0" w:uiPriority="62" w:unhideWhenUsed="0"/>
-    <w:lsdException w:name="Medium Shading 1" w:semiHidden="0" w:uiPriority="63" w:unhideWhenUsed="0"/>
-    <w:lsdException w:name="Medium Shading 2" w:semiHidden="0" w:uiPriority="64" w:unhideWhenUsed="0"/>
-    <w:lsdException w:name="Medium List 1" w:semiHidden="0" w:uiPriority="65" w:unhideWhenUsed="0"/>
-    <w:lsdException w:name="Medium List 2" w:semiHidden="0" w:uiPriority="66" w:unhideWhenUsed="0"/>
-    <w:lsdException w:name="Medium Grid 1" w:semiHidden="0" w:uiPriority="67" w:unhideWhenUsed="0"/>
-    <w:lsdException w:name="Medium Grid 2" w:semiHidden="0" w:uiPriority="68" w:unhideWhenUsed="0"/>
-    <w:lsdException w:name="Medium Grid 3" w:semiHidden="0" w:uiPriority="69" w:unhideWhenUsed="0"/>
-    <w:lsdException w:name="Dark List" w:semiHidden="0" w:uiPriority="70" w:unhideWhenUsed="0"/>
-    <w:lsdException w:name="Colorful Shading" w:semiHidden="0" w:uiPriority="71" w:unhideWhenUsed="0"/>
-    <w:lsdException w:name="Colorful List" w:semiHidden="0" w:uiPriority="72" w:unhideWhenUsed="0"/>
-    <w:lsdException w:name="Colorful Grid" w:semiHidden="0" w:uiPriority="73" w:unhideWhenUsed="0"/>
-    <w:lsdException w:name="Light Shading Accent 1" w:semiHidden="0" w:uiPriority="60" w:unhideWhenUsed="0"/>
-    <w:lsdException w:name="Light List Accent 1" w:semiHidden="0" w:uiPriority="61" w:unhideWhenUsed="0"/>
-    <w:lsdException w:name="Light Grid Accent 1" w:semiHidden="0" w:uiPriority="62" w:unhideWhenUsed="0"/>
-    <w:lsdException w:name="Medium Shading 1 Accent 1" w:semiHidden="0" w:uiPriority="63" w:unhideWhenUsed="0"/>
-    <w:lsdException w:name="Medium Shading 2 Accent 1" w:semiHidden="0" w:uiPriority="64" w:unhideWhenUsed="0"/>
-    <w:lsdException w:name="Medium List 1 Accent 1" w:semiHidden="0" w:uiPriority="65" w:unhideWhenUsed="0"/>
-    <w:lsdException w:name="Revision" w:unhideWhenUsed="0"/>
-    <w:lsdException w:name="List Paragraph" w:semiHidden="0" w:uiPriority="34" w:unhideWhenUsed="0" w:qFormat="1"/>
-    <w:lsdException w:name="Quote" w:semiHidden="0" w:uiPriority="29" w:unhideWhenUsed="0" w:qFormat="1"/>
-    <w:lsdException w:name="Intense Quote" w:semiHidden="0" w:uiPriority="30" w:unhideWhenUsed="0" w:qFormat="1"/>
-    <w:lsdException w:name="Medium List 2 Accent 1" w:semiHidden="0" w:uiPriority="66" w:unhideWhenUsed="0"/>
-    <w:lsdException w:name="Medium Grid 1 Accent 1" w:semiHidden="0" w:uiPriority="67" w:unhideWhenUsed="0"/>
-    <w:lsdException w:name="Medium Grid 2 Accent 1" w:semiHidden="0" w:uiPriority="68" w:unhideWhenUsed="0"/>
-    <w:lsdException w:name="Medium Grid 3 Accent 1" w:semiHidden="0" w:uiPriority="69" w:unhideWhenUsed="0"/>
-    <w:lsdException w:name="Dark List Accent 1" w:semiHidden="0" w:uiPriority="70" w:unhideWhenUsed="0"/>
-    <w:lsdException w:name="Colorful Shading Accent 1" w:semiHidden="0" w:uiPriority="71" w:unhideWhenUsed="0"/>
-    <w:lsdException w:name="Colorful List Accent 1" w:semiHidden="0" w:uiPriority="72" w:unhideWhenUsed="0"/>
-    <w:lsdException w:name="Colorful Grid Accent 1" w:semiHidden="0" w:uiPriority="73" w:unhideWhenUsed="0"/>
-    <w:lsdException w:name="Light Shading Accent 2" w:semiHidden="0" w:uiPriority="60" w:unhideWhenUsed="0"/>
-    <w:lsdException w:name="Light List Accent 2" w:semiHidden="0" w:uiPriority="61" w:unhideWhenUsed="0"/>
-    <w:lsdException w:name="Light Grid Accent 2" w:semiHidden="0" w:uiPriority="62" w:unhideWhenUsed="0"/>
-    <w:lsdException w:name="Medium Shading 1 Accent 2" w:semiHidden="0" w:uiPriority="63" w:unhideWhenUsed="0"/>
-    <w:lsdException w:name="Medium Shading 2 Accent 2" w:semiHidden="0" w:uiPriority="64" w:unhideWhenUsed="0"/>
-    <w:lsdException w:name="Medium List 1 Accent 2" w:semiHidden="0" w:uiPriority="65" w:unhideWhenUsed="0"/>
-    <w:lsdException w:name="Medium List 2 Accent 2" w:semiHidden="0" w:uiPriority="66" w:unhideWhenUsed="0"/>
-    <w:lsdException w:name="Medium Grid 1 Accent 2" w:semiHidden="0" w:uiPriority="67" w:unhideWhenUsed="0"/>
-    <w:lsdException w:name="Medium Grid 2 Accent 2" w:semiHidden="0" w:uiPriority="68" w:unhideWhenUsed="0"/>
-    <w:lsdException w:name="Medium Grid 3 Accent 2" w:semiHidden="0" w:uiPriority="69" w:unhideWhenUsed="0"/>
-    <w:lsdException w:name="Dark List Accent 2" w:semiHidden="0" w:uiPriority="70" w:unhideWhenUsed="0"/>
-    <w:lsdException w:name="Colorful Shading Accent 2" w:semiHidden="0" w:uiPriority="71" w:unhideWhenUsed="0"/>
-    <w:lsdException w:name="Colorful List Accent 2" w:semiHidden="0" w:uiPriority="72" w:unhideWhenUsed="0"/>
-    <w:lsdException w:name="Colorful Grid Accent 2" w:semiHidden="0" w:uiPriority="73" w:unhideWhenUsed="0"/>
-    <w:lsdException w:name="Light Shading Accent 3" w:semiHidden="0" w:uiPriority="60" w:unhideWhenUsed="0"/>
-    <w:lsdException w:name="Light List Accent 3" w:semiHidden="0" w:uiPriority="61" w:unhideWhenUsed="0"/>
-    <w:lsdException w:name="Light Grid Accent 3" w:semiHidden="0" w:uiPriority="62" w:unhideWhenUsed="0"/>
-    <w:lsdException w:name="Medium Shading 1 Accent 3" w:semiHidden="0" w:uiPriority="63" w:unhideWhenUsed="0"/>
-    <w:lsdException w:name="Medium Shading 2 Accent 3" w:semiHidden="0" w:uiPriority="64" w:unhideWhenUsed="0"/>
-    <w:lsdException w:name="Medium List 1 Accent 3" w:semiHidden="0" w:uiPriority="65" w:unhideWhenUsed="0"/>
-    <w:lsdException w:name="Medium List 2 Accent 3" w:semiHidden="0" w:uiPriority="66" w:unhideWhenUsed="0"/>
-    <w:lsdException w:name="Medium Grid 1 Accent 3" w:semiHidden="0" w:uiPriority="67" w:unhideWhenUsed="0"/>
-    <w:lsdException w:name="Medium Grid 2 Accent 3" w:semiHidden="0" w:uiPriority="68" w:unhideWhenUsed="0"/>
-    <w:lsdException w:name="Medium Grid 3 Accent 3" w:semiHidden="0" w:uiPriority="69" w:unhideWhenUsed="0"/>
-    <w:lsdException w:name="Dark List Accent 3" w:semiHidden="0" w:uiPriority="70" w:unhideWhenUsed="0"/>
-    <w:lsdException w:name="Colorful Shading Accent 3" w:semiHidden="0" w:uiPriority="71" w:unhideWhenUsed="0"/>
-    <w:lsdException w:name="Colorful List Accent 3" w:semiHidden="0" w:uiPriority="72" w:unhideWhenUsed="0"/>
-    <w:lsdException w:name="Colorful Grid Accent 3" w:semiHidden="0" w:uiPriority="73" w:unhideWhenUsed="0"/>
-    <w:lsdException w:name="Light Shading Accent 4" w:semiHidden="0" w:uiPriority="60" w:unhideWhenUsed="0"/>
-    <w:lsdException w:name="Light List Accent 4" w:semiHidden="0" w:uiPriority="61" w:unhideWhenUsed="0"/>
-    <w:lsdException w:name="Light Grid Accent 4" w:semiHidden="0" w:uiPriority="62" w:unhideWhenUsed="0"/>
-    <w:lsdException w:name="Medium Shading 1 Accent 4" w:semiHidden="0" w:uiPriority="63" w:unhideWhenUsed="0"/>
-    <w:lsdException w:name="Medium Shading 2 Accent 4" w:semiHidden="0" w:uiPriority="64" w:unhideWhenUsed="0"/>
-    <w:lsdException w:name="Medium List 1 Accent 4" w:semiHidden="0" w:uiPriority="65" w:unhideWhenUsed="0"/>
-    <w:lsdException w:name="Medium List 2 Accent 4" w:semiHidden="0" w:uiPriority="66" w:unhideWhenUsed="0"/>
-    <w:lsdException w:name="Medium Grid 1 Accent 4" w:semiHidden="0" w:uiPriority="67" w:unhideWhenUsed="0"/>
-    <w:lsdException w:name="Medium Grid 2 Accent 4" w:semiHidden="0" w:uiPriority="68" w:unhideWhenUsed="0"/>
-    <w:lsdException w:name="Medium Grid 3 Accent 4" w:semiHidden="0" w:uiPriority="69" w:unhideWhenUsed="0"/>
-    <w:lsdException w:name="Dark List Accent 4" w:semiHidden="0" w:uiPriority="70" w:unhideWhenUsed="0"/>
-    <w:lsdException w:name="Colorful Shading Accent 4" w:semiHidden="0" w:uiPriority="71" w:unhideWhenUsed="0"/>
-    <w:lsdException w:name="Colorful List Accent 4" w:semiHidden="0" w:uiPriority="72" w:unhideWhenUsed="0"/>
-    <w:lsdException w:name="Colorful Grid Accent 4" w:semiHidden="0" w:uiPriority="73" w:unhideWhenUsed="0"/>
-    <w:lsdException w:name="Light Shading Accent 5" w:semiHidden="0" w:uiPriority="60" w:unhideWhenUsed="0"/>
-    <w:lsdException w:name="Light List Accent 5" w:semiHidden="0" w:uiPriority="61" w:unhideWhenUsed="0"/>
-    <w:lsdException w:name="Light Grid Accent 5" w:semiHidden="0" w:uiPriority="62" w:unhideWhenUsed="0"/>
-    <w:lsdException w:name="Medium Shading 1 Accent 5" w:semiHidden="0" w:uiPriority="63" w:unhideWhenUsed="0"/>
-    <w:lsdException w:name="Medium Shading 2 Accent 5" w:semiHidden="0" w:uiPriority="64" w:unhideWhenUsed="0"/>
-    <w:lsdException w:name="Medium List 1 Accent 5" w:semiHidden="0" w:uiPriority="65" w:unhideWhenUsed="0"/>
-    <w:lsdException w:name="Medium List 2 Accent 5" w:semiHidden="0" w:uiPriority="66" w:unhideWhenUsed="0"/>
-    <w:lsdException w:name="Medium Grid 1 Accent 5" w:semiHidden="0" w:uiPriority="67" w:unhideWhenUsed="0"/>
-    <w:lsdException w:name="Medium Grid 2 Accent 5" w:semiHidden="0" w:uiPriority="68" w:unhideWhenUsed="0"/>
-    <w:lsdException w:name="Medium Grid 3 Accent 5" w:semiHidden="0" w:uiPriority="69" w:unhideWhenUsed="0"/>
-    <w:lsdException w:name="Dark List Accent 5" w:semiHidden="0" w:uiPriority="70" w:unhideWhenUsed="0"/>
-    <w:lsdException w:name="Colorful Shading Accent 5" w:semiHidden="0" w:uiPriority="71" w:unhideWhenUsed="0"/>
-    <w:lsdException w:name="Colorful List Accent 5" w:semiHidden="0" w:uiPriority="72" w:unhideWhenUsed="0"/>
-    <w:lsdException w:name="Colorful Grid Accent 5" w:semiHidden="0" w:uiPriority="73" w:unhideWhenUsed="0"/>
-    <w:lsdException w:name="Light Shading Accent 6" w:semiHidden="0" w:uiPriority="60" w:unhideWhenUsed="0"/>
-    <w:lsdException w:name="Light List Accent 6" w:semiHidden="0" w:uiPriority="61" w:unhideWhenUsed="0"/>
-    <w:lsdException w:name="Light Grid Accent 6" w:semiHidden="0" w:uiPriority="62" w:unhideWhenUsed="0"/>
-    <w:lsdException w:name="Medium Shading 1 Accent 6" w:semiHidden="0" w:uiPriority="63" w:unhideWhenUsed="0"/>
-    <w:lsdException w:name="Medium Shading 2 Accent 6" w:semiHidden="0" w:uiPriority="64" w:unhideWhenUsed="0"/>
-    <w:lsdException w:name="Medium List 1 Accent 6" w:semiHidden="0" w:uiPriority="65" w:unhideWhenUsed="0"/>
-    <w:lsdException w:name="Medium List 2 Accent 6" w:semiHidden="0" w:uiPriority="66" w:unhideWhenUsed="0"/>
-    <w:lsdException w:name="Medium Grid 1 Accent 6" w:semiHidden="0" w:uiPriority="67" w:unhideWhenUsed="0"/>
-    <w:lsdException w:name="Medium Grid 2 Accent 6" w:semiHidden="0" w:uiPriority="68" w:unhideWhenUsed="0"/>
-    <w:lsdException w:name="Medium Grid 3 Accent 6" w:semiHidden="0" w:uiPriority="69" w:unhideWhenUsed="0"/>
-    <w:lsdException w:name="Dark List Accent 6" w:semiHidden="0" w:uiPriority="70" w:unhideWhenUsed="0"/>
-    <w:lsdException w:name="Colorful Shading Accent 6" w:semiHidden="0" w:uiPriority="71" w:unhideWhenUsed="0"/>
-    <w:lsdException w:name="Colorful List Accent 6" w:semiHidden="0" w:uiPriority="72" w:unhideWhenUsed="0"/>
-    <w:lsdException w:name="Colorful Grid Accent 6" w:semiHidden="0" w:uiPriority="73" w:unhideWhenUsed="0"/>
-    <w:lsdException w:name="Subtle Emphasis" w:semiHidden="0" w:uiPriority="19" w:unhideWhenUsed="0" w:qFormat="1"/>
-    <w:lsdException w:name="Intense Emphasis" w:semiHidden="0" w:uiPriority="21" w:unhideWhenUsed="0" w:qFormat="1"/>
-    <w:lsdException w:name="Subtle Reference" w:semiHidden="0" w:uiPriority="31" w:unhideWhenUsed="0" w:qFormat="1"/>
-    <w:lsdException w:name="Intense Reference" w:semiHidden="0" w:uiPriority="32" w:unhideWhenUsed="0" w:qFormat="1"/>
-    <w:lsdException w:name="Book Title" w:semiHidden="0" w:uiPriority="33" w:unhideWhenUsed="0" w:qFormat="1"/>
-    <w:lsdException w:name="Bibliography" w:uiPriority="37"/>
-    <w:lsdException w:name="TOC Heading" w:uiPriority="39" w:qFormat="1"/>
-  </w:latentStyles>
-  <w:style w:type="paragraph" w:default="1" w:styleId="a">
-    <w:name w:val="Normal"/>
-    <w:qFormat/>
-  </w:style>
-  <w:style w:type="character" w:default="1" w:styleId="a0">
-    <w:name w:val="Default Paragraph Font"/>
-    <w:uiPriority w:val="1"/>
-    <w:semiHidden/>
-    <w:unhideWhenUsed/>
-  </w:style>
-  <w:style w:type="table" w:default="1" w:styleId="a1">
-    <w:name w:val="Normal Table"/>
-    <w:uiPriority w:val="99"/>
-    <w:semiHidden/>
-    <w:unhideWhenUsed/>
-    <w:tblPr>
-      <w:tblInd w:w="0" w:type="dxa"/>
-      <w:tblCellMar>
-        <w:top w:w="0" w:type="dxa"/>
-        <w:left w:w="108" w:type="dxa"/>
-        <w:bottom w:w="0" w:type="dxa"/>
-        <w:right w:w="108" w:type="dxa"/>
-      </w:tblCellMar>
-    </w:tblPr>
-  </w:style>
-  <w:style w:type="numbering" w:default="1" w:styleId="a2">
-    <w:name w:val="No List"/>
-    <w:uiPriority w:val="99"/>
-    <w:semiHidden/>
-    <w:unhideWhenUsed/>
-  </w:style>
-  <w:style w:type="character" w:styleId="a3">
-    <w:name w:val="Placeholder Text"/>
-    <w:basedOn w:val="a0"/>
-    <w:uiPriority w:val="99"/>
-    <w:semiHidden/>
-    <w:rsid w:val="00031BA2"/>
-    <w:rPr>
-      <w:color w:val="808080"/>
-    </w:rPr>
-  </w:style>
-  <w:style w:type="paragraph" w:customStyle="1" w:styleId="6223519C20334F2189852A37043BEDD0">
-    <w:name w:val="6223519C20334F2189852A37043BEDD0"/>
-    <w:rsid w:val="00031BA2"/>
-  </w:style>
-  <w:style w:type="paragraph" w:customStyle="1" w:styleId="1734F2028B8947059DA136813E8C76EC">
-    <w:name w:val="1734F2028B8947059DA136813E8C76EC"/>
-    <w:rsid w:val="00031BA2"/>
-  </w:style>
-</w:styles>
-</file>
-
-<file path=word/glossary/stylesWithEffects.xml><?xml version="1.0" encoding="utf-8"?>
-<w:styles xmlns:wpc="http://schemas.microsoft.com/office/word/2010/wordprocessingCanvas" xmlns:mc="http://schemas.openxmlformats.org/markup-compatibility/2006" xmlns:o="urn:schemas-microsoft-com:office:office" xmlns:r="http://schemas.openxmlformats.org/officeDocument/2006/relationships" xmlns:m="http://schemas.openxmlformats.org/officeDocument/2006/math" xmlns:v="urn:schemas-microsoft-com:vml" xmlns:wp14="http://schemas.microsoft.com/office/word/2010/wordprocessingDrawing" xmlns:wp="http://schemas.openxmlformats.org/drawingml/2006/wordprocessingDrawing" xmlns:w10="urn:schemas-microsoft-com:office:word" xmlns:w="http://schemas.openxmlformats.org/wordprocessingml/2006/main" xmlns:w14="http://schemas.microsoft.com/office/word/2010/wordml" xmlns:wpg="http://schemas.microsoft.com/office/word/2010/wordprocessingGroup" xmlns:wpi="http://schemas.microsoft.com/office/word/2010/wordprocessingInk" xmlns:wne="http://schemas.microsoft.com/office/word/2006/wordml" xmlns:wps="http://schemas.microsoft.com/office/word/2010/wordprocessingShape" mc:Ignorable="w14 wp14">
-  <w:docDefaults>
-    <w:rPrDefault>
-      <w:rPr>
-        <w:rFonts w:asciiTheme="minorHAnsi" w:eastAsiaTheme="minorEastAsia" w:hAnsiTheme="minorHAnsi" w:cstheme="minorBidi"/>
-        <w:sz w:val="22"/>
-        <w:szCs w:val="22"/>
-        <w:lang w:val="ru-RU" w:eastAsia="ru-RU" w:bidi="ar-SA"/>
-      </w:rPr>
-    </w:rPrDefault>
-    <w:pPrDefault>
-      <w:pPr>
-        <w:spacing w:after="200" w:line="276" w:lineRule="auto"/>
-      </w:pPr>
-    </w:pPrDefault>
-  </w:docDefaults>
-  <w:latentStyles w:defLockedState="0" w:defUIPriority="99" w:defSemiHidden="1" w:defUnhideWhenUsed="1" w:defQFormat="0" w:count="267">
-    <w:lsdException w:name="Normal" w:semiHidden="0" w:uiPriority="0" w:unhideWhenUsed="0" w:qFormat="1"/>
-    <w:lsdException w:name="heading 1" w:semiHidden="0" w:uiPriority="9" w:unhideWhenUsed="0" w:qFormat="1"/>
-    <w:lsdException w:name="heading 2" w:uiPriority="9" w:qFormat="1"/>
-    <w:lsdException w:name="heading 3" w:uiPriority="9" w:qFormat="1"/>
-    <w:lsdException w:name="heading 4" w:uiPriority="9" w:qFormat="1"/>
-    <w:lsdException w:name="heading 5" w:uiPriority="9" w:qFormat="1"/>
-    <w:lsdException w:name="heading 6" w:uiPriority="9" w:qFormat="1"/>
-    <w:lsdException w:name="heading 7" w:uiPriority="9" w:qFormat="1"/>
-    <w:lsdException w:name="heading 8" w:uiPriority="9" w:qFormat="1"/>
-    <w:lsdException w:name="heading 9" w:uiPriority="9" w:qFormat="1"/>
-    <w:lsdException w:name="toc 1" w:uiPriority="39"/>
-    <w:lsdException w:name="toc 2" w:uiPriority="39"/>
-    <w:lsdException w:name="toc 3" w:uiPriority="39"/>
-    <w:lsdException w:name="toc 4" w:uiPriority="39"/>
-    <w:lsdException w:name="toc 5" w:uiPriority="39"/>
-    <w:lsdException w:name="toc 6" w:uiPriority="39"/>
-    <w:lsdException w:name="toc 7" w:uiPriority="39"/>
-    <w:lsdException w:name="toc 8" w:uiPriority="39"/>
-    <w:lsdException w:name="toc 9" w:uiPriority="39"/>
-    <w:lsdException w:name="caption" w:uiPriority="35" w:qFormat="1"/>
-    <w:lsdException w:name="Title" w:semiHidden="0" w:uiPriority="10" w:unhideWhenUsed="0" w:qFormat="1"/>
-    <w:lsdException w:name="Default Paragraph Font" w:uiPriority="1"/>
-    <w:lsdException w:name="Subtitle" w:semiHidden="0" w:uiPriority="11" w:unhideWhenUsed="0" w:qFormat="1"/>
-    <w:lsdException w:name="Strong" w:semiHidden="0" w:uiPriority="22" w:unhideWhenUsed="0" w:qFormat="1"/>
-    <w:lsdException w:name="Emphasis" w:semiHidden="0" w:uiPriority="20" w:unhideWhenUsed="0" w:qFormat="1"/>
-    <w:lsdException w:name="Table Grid" w:semiHidden="0" w:uiPriority="59" w:unhideWhenUsed="0"/>
-    <w:lsdException w:name="Placeholder Text" w:unhideWhenUsed="0"/>
-    <w:lsdException w:name="No Spacing" w:semiHidden="0" w:uiPriority="1" w:unhideWhenUsed="0" w:qFormat="1"/>
-    <w:lsdException w:name="Light Shading" w:semiHidden="0" w:uiPriority="60" w:unhideWhenUsed="0"/>
-    <w:lsdException w:name="Light List" w:semiHidden="0" w:uiPriority="61" w:unhideWhenUsed="0"/>
-    <w:lsdException w:name="Light Grid" w:semiHidden="0" w:uiPriority="62" w:unhideWhenUsed="0"/>
-    <w:lsdException w:name="Medium Shading 1" w:semiHidden="0" w:uiPriority="63" w:unhideWhenUsed="0"/>
-    <w:lsdException w:name="Medium Shading 2" w:semiHidden="0" w:uiPriority="64" w:unhideWhenUsed="0"/>
-    <w:lsdException w:name="Medium List 1" w:semiHidden="0" w:uiPriority="65" w:unhideWhenUsed="0"/>
-    <w:lsdException w:name="Medium List 2" w:semiHidden="0" w:uiPriority="66" w:unhideWhenUsed="0"/>
-    <w:lsdException w:name="Medium Grid 1" w:semiHidden="0" w:uiPriority="67" w:unhideWhenUsed="0"/>
-    <w:lsdException w:name="Medium Grid 2" w:semiHidden="0" w:uiPriority="68" w:unhideWhenUsed="0"/>
-    <w:lsdException w:name="Medium Grid 3" w:semiHidden="0" w:uiPriority="69" w:unhideWhenUsed="0"/>
-    <w:lsdException w:name="Dark List" w:semiHidden="0" w:uiPriority="70" w:unhideWhenUsed="0"/>
-    <w:lsdException w:name="Colorful Shading" w:semiHidden="0" w:uiPriority="71" w:unhideWhenUsed="0"/>
-    <w:lsdException w:name="Colorful List" w:semiHidden="0" w:uiPriority="72" w:unhideWhenUsed="0"/>
-    <w:lsdException w:name="Colorful Grid" w:semiHidden="0" w:uiPriority="73" w:unhideWhenUsed="0"/>
-    <w:lsdException w:name="Light Shading Accent 1" w:semiHidden="0" w:uiPriority="60" w:unhideWhenUsed="0"/>
-    <w:lsdException w:name="Light List Accent 1" w:semiHidden="0" w:uiPriority="61" w:unhideWhenUsed="0"/>
-    <w:lsdException w:name="Light Grid Accent 1" w:semiHidden="0" w:uiPriority="62" w:unhideWhenUsed="0"/>
-    <w:lsdException w:name="Medium Shading 1 Accent 1" w:semiHidden="0" w:uiPriority="63" w:unhideWhenUsed="0"/>
-    <w:lsdException w:name="Medium Shading 2 Accent 1" w:semiHidden="0" w:uiPriority="64" w:unhideWhenUsed="0"/>
-    <w:lsdException w:name="Medium List 1 Accent 1" w:semiHidden="0" w:uiPriority="65" w:unhideWhenUsed="0"/>
-    <w:lsdException w:name="Revision" w:unhideWhenUsed="0"/>
-    <w:lsdException w:name="List Paragraph" w:semiHidden="0" w:uiPriority="34" w:unhideWhenUsed="0" w:qFormat="1"/>
-    <w:lsdException w:name="Quote" w:semiHidden="0" w:uiPriority="29" w:unhideWhenUsed="0" w:qFormat="1"/>
-    <w:lsdException w:name="Intense Quote" w:semiHidden="0" w:uiPriority="30" w:unhideWhenUsed="0" w:qFormat="1"/>
-    <w:lsdException w:name="Medium List 2 Accent 1" w:semiHidden="0" w:uiPriority="66" w:unhideWhenUsed="0"/>
-    <w:lsdException w:name="Medium Grid 1 Accent 1" w:semiHidden="0" w:uiPriority="67" w:unhideWhenUsed="0"/>
-    <w:lsdException w:name="Medium Grid 2 Accent 1" w:semiHidden="0" w:uiPriority="68" w:unhideWhenUsed="0"/>
-    <w:lsdException w:name="Medium Grid 3 Accent 1" w:semiHidden="0" w:uiPriority="69" w:unhideWhenUsed="0"/>
-    <w:lsdException w:name="Dark List Accent 1" w:semiHidden="0" w:uiPriority="70" w:unhideWhenUsed="0"/>
-    <w:lsdException w:name="Colorful Shading Accent 1" w:semiHidden="0" w:uiPriority="71" w:unhideWhenUsed="0"/>
-    <w:lsdException w:name="Colorful List Accent 1" w:semiHidden="0" w:uiPriority="72" w:unhideWhenUsed="0"/>
-    <w:lsdException w:name="Colorful Grid Accent 1" w:semiHidden="0" w:uiPriority="73" w:unhideWhenUsed="0"/>
-    <w:lsdException w:name="Light Shading Accent 2" w:semiHidden="0" w:uiPriority="60" w:unhideWhenUsed="0"/>
-    <w:lsdException w:name="Light List Accent 2" w:semiHidden="0" w:uiPriority="61" w:unhideWhenUsed="0"/>
-    <w:lsdException w:name="Light Grid Accent 2" w:semiHidden="0" w:uiPriority="62" w:unhideWhenUsed="0"/>
-    <w:lsdException w:name="Medium Shading 1 Accent 2" w:semiHidden="0" w:uiPriority="63" w:unhideWhenUsed="0"/>
-    <w:lsdException w:name="Medium Shading 2 Accent 2" w:semiHidden="0" w:uiPriority="64" w:unhideWhenUsed="0"/>
-    <w:lsdException w:name="Medium List 1 Accent 2" w:semiHidden="0" w:uiPriority="65" w:unhideWhenUsed="0"/>
-    <w:lsdException w:name="Medium List 2 Accent 2" w:semiHidden="0" w:uiPriority="66" w:unhideWhenUsed="0"/>
-    <w:lsdException w:name="Medium Grid 1 Accent 2" w:semiHidden="0" w:uiPriority="67" w:unhideWhenUsed="0"/>
-    <w:lsdException w:name="Medium Grid 2 Accent 2" w:semiHidden="0" w:uiPriority="68" w:unhideWhenUsed="0"/>
-    <w:lsdException w:name="Medium Grid 3 Accent 2" w:semiHidden="0" w:uiPriority="69" w:unhideWhenUsed="0"/>
-    <w:lsdException w:name="Dark List Accent 2" w:semiHidden="0" w:uiPriority="70" w:unhideWhenUsed="0"/>
-    <w:lsdException w:name="Colorful Shading Accent 2" w:semiHidden="0" w:uiPriority="71" w:unhideWhenUsed="0"/>
-    <w:lsdException w:name="Colorful List Accent 2" w:semiHidden="0" w:uiPriority="72" w:unhideWhenUsed="0"/>
-    <w:lsdException w:name="Colorful Grid Accent 2" w:semiHidden="0" w:uiPriority="73" w:unhideWhenUsed="0"/>
-    <w:lsdException w:name="Light Shading Accent 3" w:semiHidden="0" w:uiPriority="60" w:unhideWhenUsed="0"/>
-    <w:lsdException w:name="Light List Accent 3" w:semiHidden="0" w:uiPriority="61" w:unhideWhenUsed="0"/>
-    <w:lsdException w:name="Light Grid Accent 3" w:semiHidden="0" w:uiPriority="62" w:unhideWhenUsed="0"/>
-    <w:lsdException w:name="Medium Shading 1 Accent 3" w:semiHidden="0" w:uiPriority="63" w:unhideWhenUsed="0"/>
-    <w:lsdException w:name="Medium Shading 2 Accent 3" w:semiHidden="0" w:uiPriority="64" w:unhideWhenUsed="0"/>
-    <w:lsdException w:name="Medium List 1 Accent 3" w:semiHidden="0" w:uiPriority="65" w:unhideWhenUsed="0"/>
-    <w:lsdException w:name="Medium List 2 Accent 3" w:semiHidden="0" w:uiPriority="66" w:unhideWhenUsed="0"/>
-    <w:lsdException w:name="Medium Grid 1 Accent 3" w:semiHidden="0" w:uiPriority="67" w:unhideWhenUsed="0"/>
-    <w:lsdException w:name="Medium Grid 2 Accent 3" w:semiHidden="0" w:uiPriority="68" w:unhideWhenUsed="0"/>
-    <w:lsdException w:name="Medium Grid 3 Accent 3" w:semiHidden="0" w:uiPriority="69" w:unhideWhenUsed="0"/>
-    <w:lsdException w:name="Dark List Accent 3" w:semiHidden="0" w:uiPriority="70" w:unhideWhenUsed="0"/>
-    <w:lsdException w:name="Colorful Shading Accent 3" w:semiHidden="0" w:uiPriority="71" w:unhideWhenUsed="0"/>
-    <w:lsdException w:name="Colorful List Accent 3" w:semiHidden="0" w:uiPriority="72" w:unhideWhenUsed="0"/>
-    <w:lsdException w:name="Colorful Grid Accent 3" w:semiHidden="0" w:uiPriority="73" w:unhideWhenUsed="0"/>
-    <w:lsdException w:name="Light Shading Accent 4" w:semiHidden="0" w:uiPriority="60" w:unhideWhenUsed="0"/>
-    <w:lsdException w:name="Light List Accent 4" w:semiHidden="0" w:uiPriority="61" w:unhideWhenUsed="0"/>
-    <w:lsdException w:name="Light Grid Accent 4" w:semiHidden="0" w:uiPriority="62" w:unhideWhenUsed="0"/>
-    <w:lsdException w:name="Medium Shading 1 Accent 4" w:semiHidden="0" w:uiPriority="63" w:unhideWhenUsed="0"/>
-    <w:lsdException w:name="Medium Shading 2 Accent 4" w:semiHidden="0" w:uiPriority="64" w:unhideWhenUsed="0"/>
-    <w:lsdException w:name="Medium List 1 Accent 4" w:semiHidden="0" w:uiPriority="65" w:unhideWhenUsed="0"/>
-    <w:lsdException w:name="Medium List 2 Accent 4" w:semiHidden="0" w:uiPriority="66" w:unhideWhenUsed="0"/>
-    <w:lsdException w:name="Medium Grid 1 Accent 4" w:semiHidden="0" w:uiPriority="67" w:unhideWhenUsed="0"/>
-    <w:lsdException w:name="Medium Grid 2 Accent 4" w:semiHidden="0" w:uiPriority="68" w:unhideWhenUsed="0"/>
-    <w:lsdException w:name="Medium Grid 3 Accent 4" w:semiHidden="0" w:uiPriority="69" w:unhideWhenUsed="0"/>
-    <w:lsdException w:name="Dark List Accent 4" w:semiHidden="0" w:uiPriority="70" w:unhideWhenUsed="0"/>
-    <w:lsdException w:name="Colorful Shading Accent 4" w:semiHidden="0" w:uiPriority="71" w:unhideWhenUsed="0"/>
-    <w:lsdException w:name="Colorful List Accent 4" w:semiHidden="0" w:uiPriority="72" w:unhideWhenUsed="0"/>
-    <w:lsdException w:name="Colorful Grid Accent 4" w:semiHidden="0" w:uiPriority="73" w:unhideWhenUsed="0"/>
-    <w:lsdException w:name="Light Shading Accent 5" w:semiHidden="0" w:uiPriority="60" w:unhideWhenUsed="0"/>
-    <w:lsdException w:name="Light List Accent 5" w:semiHidden="0" w:uiPriority="61" w:unhideWhenUsed="0"/>
-    <w:lsdException w:name="Light Grid Accent 5" w:semiHidden="0" w:uiPriority="62" w:unhideWhenUsed="0"/>
-    <w:lsdException w:name="Medium Shading 1 Accent 5" w:semiHidden="0" w:uiPriority="63" w:unhideWhenUsed="0"/>
-    <w:lsdException w:name="Medium Shading 2 Accent 5" w:semiHidden="0" w:uiPriority="64" w:unhideWhenUsed="0"/>
-    <w:lsdException w:name="Medium List 1 Accent 5" w:semiHidden="0" w:uiPriority="65" w:unhideWhenUsed="0"/>
-    <w:lsdException w:name="Medium List 2 Accent 5" w:semiHidden="0" w:uiPriority="66" w:unhideWhenUsed="0"/>
-    <w:lsdException w:name="Medium Grid 1 Accent 5" w:semiHidden="0" w:uiPriority="67" w:unhideWhenUsed="0"/>
-    <w:lsdException w:name="Medium Grid 2 Accent 5" w:semiHidden="0" w:uiPriority="68" w:unhideWhenUsed="0"/>
-    <w:lsdException w:name="Medium Grid 3 Accent 5" w:semiHidden="0" w:uiPriority="69" w:unhideWhenUsed="0"/>
-    <w:lsdException w:name="Dark List Accent 5" w:semiHidden="0" w:uiPriority="70" w:unhideWhenUsed="0"/>
-    <w:lsdException w:name="Colorful Shading Accent 5" w:semiHidden="0" w:uiPriority="71" w:unhideWhenUsed="0"/>
-    <w:lsdException w:name="Colorful List Accent 5" w:semiHidden="0" w:uiPriority="72" w:unhideWhenUsed="0"/>
-    <w:lsdException w:name="Colorful Grid Accent 5" w:semiHidden="0" w:uiPriority="73" w:unhideWhenUsed="0"/>
-    <w:lsdException w:name="Light Shading Accent 6" w:semiHidden="0" w:uiPriority="60" w:unhideWhenUsed="0"/>
-    <w:lsdException w:name="Light List Accent 6" w:semiHidden="0" w:uiPriority="61" w:unhideWhenUsed="0"/>
-    <w:lsdException w:name="Light Grid Accent 6" w:semiHidden="0" w:uiPriority="62" w:unhideWhenUsed="0"/>
-    <w:lsdException w:name="Medium Shading 1 Accent 6" w:semiHidden="0" w:uiPriority="63" w:unhideWhenUsed="0"/>
-    <w:lsdException w:name="Medium Shading 2 Accent 6" w:semiHidden="0" w:uiPriority="64" w:unhideWhenUsed="0"/>
-    <w:lsdException w:name="Medium List 1 Accent 6" w:semiHidden="0" w:uiPriority="65" w:unhideWhenUsed="0"/>
-    <w:lsdException w:name="Medium List 2 Accent 6" w:semiHidden="0" w:uiPriority="66" w:unhideWhenUsed="0"/>
-    <w:lsdException w:name="Medium Grid 1 Accent 6" w:semiHidden="0" w:uiPriority="67" w:unhideWhenUsed="0"/>
-    <w:lsdException w:name="Medium Grid 2 Accent 6" w:semiHidden="0" w:uiPriority="68" w:unhideWhenUsed="0"/>
-    <w:lsdException w:name="Medium Grid 3 Accent 6" w:semiHidden="0" w:uiPriority="69" w:unhideWhenUsed="0"/>
-    <w:lsdException w:name="Dark List Accent 6" w:semiHidden="0" w:uiPriority="70" w:unhideWhenUsed="0"/>
-    <w:lsdException w:name="Colorful Shading Accent 6" w:semiHidden="0" w:uiPriority="71" w:unhideWhenUsed="0"/>
-    <w:lsdException w:name="Colorful List Accent 6" w:semiHidden="0" w:uiPriority="72" w:unhideWhenUsed="0"/>
-    <w:lsdException w:name="Colorful Grid Accent 6" w:semiHidden="0" w:uiPriority="73" w:unhideWhenUsed="0"/>
-    <w:lsdException w:name="Subtle Emphasis" w:semiHidden="0" w:uiPriority="19" w:unhideWhenUsed="0" w:qFormat="1"/>
-    <w:lsdException w:name="Intense Emphasis" w:semiHidden="0" w:uiPriority="21" w:unhideWhenUsed="0" w:qFormat="1"/>
-    <w:lsdException w:name="Subtle Reference" w:semiHidden="0" w:uiPriority="31" w:unhideWhenUsed="0" w:qFormat="1"/>
-    <w:lsdException w:name="Intense Reference" w:semiHidden="0" w:uiPriority="32" w:unhideWhenUsed="0" w:qFormat="1"/>
-    <w:lsdException w:name="Book Title" w:semiHidden="0" w:uiPriority="33" w:unhideWhenUsed="0" w:qFormat="1"/>
-    <w:lsdException w:name="Bibliography" w:uiPriority="37"/>
-    <w:lsdException w:name="TOC Heading" w:uiPriority="39" w:qFormat="1"/>
-  </w:latentStyles>
-  <w:style w:type="paragraph" w:default="1" w:styleId="a">
-    <w:name w:val="Normal"/>
-    <w:qFormat/>
-  </w:style>
-  <w:style w:type="character" w:default="1" w:styleId="a0">
-    <w:name w:val="Default Paragraph Font"/>
-    <w:uiPriority w:val="1"/>
-    <w:semiHidden/>
-    <w:unhideWhenUsed/>
-  </w:style>
-  <w:style w:type="table" w:default="1" w:styleId="a1">
-    <w:name w:val="Normal Table"/>
-    <w:uiPriority w:val="99"/>
-    <w:semiHidden/>
-    <w:unhideWhenUsed/>
-    <w:tblPr>
-      <w:tblInd w:w="0" w:type="dxa"/>
-      <w:tblCellMar>
-        <w:top w:w="0" w:type="dxa"/>
-        <w:left w:w="108" w:type="dxa"/>
-        <w:bottom w:w="0" w:type="dxa"/>
-        <w:right w:w="108" w:type="dxa"/>
-      </w:tblCellMar>
-    </w:tblPr>
-  </w:style>
-  <w:style w:type="numbering" w:default="1" w:styleId="a2">
-    <w:name w:val="No List"/>
-    <w:uiPriority w:val="99"/>
-    <w:semiHidden/>
-    <w:unhideWhenUsed/>
-  </w:style>
-  <w:style w:type="character" w:styleId="a3">
-    <w:name w:val="Placeholder Text"/>
-    <w:basedOn w:val="a0"/>
-    <w:uiPriority w:val="99"/>
-    <w:semiHidden/>
-    <w:rsid w:val="00031BA2"/>
-    <w:rPr>
-      <w:color w:val="808080"/>
-    </w:rPr>
-  </w:style>
-  <w:style w:type="paragraph" w:customStyle="1" w:styleId="6223519C20334F2189852A37043BEDD0">
-    <w:name w:val="6223519C20334F2189852A37043BEDD0"/>
-    <w:rsid w:val="00031BA2"/>
-  </w:style>
-  <w:style w:type="paragraph" w:customStyle="1" w:styleId="1734F2028B8947059DA136813E8C76EC">
-    <w:name w:val="1734F2028B8947059DA136813E8C76EC"/>
-    <w:rsid w:val="00031BA2"/>
-  </w:style>
-</w:styles>
-</file>
-
-<file path=word/glossary/webSettings.xml><?xml version="1.0" encoding="utf-8"?>
-<w:webSettings xmlns:mc="http://schemas.openxmlformats.org/markup-compatibility/2006" xmlns:r="http://schemas.openxmlformats.org/officeDocument/2006/relationships" xmlns:w="http://schemas.openxmlformats.org/wordprocessingml/2006/main" xmlns:w14="http://schemas.microsoft.com/office/word/2010/wordml" mc:Ignorable="w14">
-  <w:optimizeForBrowser/>
-  <w:allowPNG/>
-</w:webSettings>
-</file>
-
 <file path=word/theme/theme1.xml><?xml version="1.0" encoding="utf-8"?>
 <a:theme xmlns:a="http://schemas.openxmlformats.org/drawingml/2006/main" name="Тема Office">
   <a:themeElements>
@@ -16328,7 +15264,7 @@
 </file>
 
 <file path=customXml/itemProps1.xml><?xml version="1.0" encoding="utf-8"?>
-<ds:datastoreItem xmlns:ds="http://schemas.openxmlformats.org/officeDocument/2006/customXml" ds:itemID="{7EC42D03-F1B9-402F-B443-ABA4A2FB9D96}">
+<ds:datastoreItem xmlns:ds="http://schemas.openxmlformats.org/officeDocument/2006/customXml" ds:itemID="{6AF6CA18-E798-4F54-A1A3-55F1701D8FC1}">
   <ds:schemaRefs>
     <ds:schemaRef ds:uri="http://schemas.openxmlformats.org/officeDocument/2006/bibliography"/>
   </ds:schemaRefs>

</xml_diff>

<commit_message>
Addword field implemented (some TODOs are still here)
</commit_message>
<xml_diff>
--- a/docs/1WordControlAD.docx
+++ b/docs/1WordControlAD.docx
@@ -7,6 +7,8 @@
         <w:pStyle w:val="af"/>
       </w:pPr>
       <w:bookmarkStart w:id="0" w:name="_Toc356334463"/>
+      <w:bookmarkStart w:id="1" w:name="_GoBack"/>
+      <w:bookmarkEnd w:id="1"/>
       <w:r>
         <w:t>Содержание</w:t>
       </w:r>
@@ -2920,210 +2922,219 @@
           <w:lang w:val="en-US"/>
         </w:rPr>
       </w:pPr>
-      <w:bookmarkStart w:id="1" w:name="_Toc356245941"/>
-      <w:bookmarkStart w:id="2" w:name="_Toc377149712"/>
+      <w:bookmarkStart w:id="2" w:name="_Toc356245941"/>
+      <w:bookmarkStart w:id="3" w:name="_Toc377149712"/>
       <w:bookmarkEnd w:id="0"/>
       <w:r>
         <w:t>Договоренности</w:t>
       </w:r>
-      <w:bookmarkEnd w:id="1"/>
       <w:bookmarkEnd w:id="2"/>
-    </w:p>
-    <w:p>
-      <w:pPr>
-        <w:rPr>
-          <w:rFonts w:eastAsiaTheme="minorHAnsi"/>
-          <w:lang w:eastAsia="en-US"/>
-        </w:rPr>
-      </w:pPr>
-      <w:r>
-        <w:rPr>
-          <w:rFonts w:eastAsiaTheme="minorHAnsi"/>
-          <w:lang w:eastAsia="en-US"/>
-        </w:rPr>
-        <w:t>Во всех случаях, когда нужно определить неопределенный явным образом порядок следования языков, следует использовать алфавитный порядок. Например</w:t>
-      </w:r>
-      <w:r>
-        <w:rPr>
-          <w:rFonts w:eastAsiaTheme="minorHAnsi"/>
-          <w:lang w:eastAsia="en-US"/>
-        </w:rPr>
-        <w:t xml:space="preserve">, </w:t>
-      </w:r>
-      <w:r>
-        <w:rPr>
-          <w:rFonts w:eastAsiaTheme="minorHAnsi"/>
-          <w:lang w:val="en-US" w:eastAsia="en-US"/>
-        </w:rPr>
-        <w:t>Lang</w:t>
-      </w:r>
-      <w:r>
-        <w:rPr>
-          <w:rFonts w:eastAsiaTheme="minorHAnsi"/>
-          <w:lang w:eastAsia="en-US"/>
-        </w:rPr>
-        <w:t>1=</w:t>
-      </w:r>
-      <w:r>
-        <w:rPr>
-          <w:rFonts w:eastAsiaTheme="minorHAnsi"/>
-          <w:lang w:val="en-US" w:eastAsia="en-US"/>
-        </w:rPr>
-        <w:t>Izh</w:t>
-      </w:r>
-      <w:r>
-        <w:rPr>
-          <w:rFonts w:eastAsiaTheme="minorHAnsi"/>
-          <w:lang w:eastAsia="en-US"/>
-        </w:rPr>
-        <w:t xml:space="preserve">, </w:t>
-      </w:r>
-      <w:r>
-        <w:rPr>
-          <w:rFonts w:eastAsiaTheme="minorHAnsi"/>
-          <w:lang w:val="en-US" w:eastAsia="en-US"/>
-        </w:rPr>
-        <w:t>Lang</w:t>
-      </w:r>
-      <w:r>
-        <w:rPr>
-          <w:rFonts w:eastAsiaTheme="minorHAnsi"/>
-          <w:lang w:eastAsia="en-US"/>
-        </w:rPr>
-        <w:t>2=</w:t>
-      </w:r>
-      <w:r>
-        <w:rPr>
-          <w:rFonts w:eastAsiaTheme="minorHAnsi"/>
-          <w:lang w:val="en-US" w:eastAsia="en-US"/>
-        </w:rPr>
-        <w:t>Rus</w:t>
-      </w:r>
-      <w:r>
-        <w:rPr>
-          <w:rFonts w:eastAsiaTheme="minorHAnsi"/>
-          <w:lang w:eastAsia="en-US"/>
-        </w:rPr>
-        <w:t xml:space="preserve">, </w:t>
-      </w:r>
-      <w:r>
-        <w:rPr>
-          <w:rFonts w:eastAsiaTheme="minorHAnsi"/>
-          <w:lang w:eastAsia="en-US"/>
-        </w:rPr>
-        <w:t>но</w:t>
-      </w:r>
-      <w:r>
-        <w:rPr>
-          <w:rFonts w:eastAsiaTheme="minorHAnsi"/>
-          <w:lang w:eastAsia="en-US"/>
-        </w:rPr>
-        <w:t xml:space="preserve"> </w:t>
-      </w:r>
-      <w:r>
-        <w:rPr>
-          <w:rFonts w:eastAsiaTheme="minorHAnsi"/>
-          <w:lang w:eastAsia="en-US"/>
-        </w:rPr>
-        <w:t>не</w:t>
-      </w:r>
-      <w:r>
-        <w:rPr>
-          <w:rFonts w:eastAsiaTheme="minorHAnsi"/>
-          <w:lang w:eastAsia="en-US"/>
-        </w:rPr>
-        <w:t xml:space="preserve"> </w:t>
-      </w:r>
-      <w:r>
-        <w:rPr>
-          <w:rFonts w:eastAsiaTheme="minorHAnsi"/>
-          <w:lang w:val="en-US" w:eastAsia="en-US"/>
-        </w:rPr>
-        <w:t>Lang</w:t>
-      </w:r>
-      <w:r>
-        <w:rPr>
-          <w:rFonts w:eastAsiaTheme="minorHAnsi"/>
-          <w:lang w:eastAsia="en-US"/>
-        </w:rPr>
-        <w:t>1=</w:t>
-      </w:r>
-      <w:r>
-        <w:rPr>
-          <w:rFonts w:eastAsiaTheme="minorHAnsi"/>
-          <w:lang w:val="en-US" w:eastAsia="en-US"/>
-        </w:rPr>
-        <w:t>Rus</w:t>
-      </w:r>
-      <w:r>
-        <w:rPr>
-          <w:rFonts w:eastAsiaTheme="minorHAnsi"/>
-          <w:lang w:eastAsia="en-US"/>
-        </w:rPr>
-        <w:t xml:space="preserve">, </w:t>
-      </w:r>
-      <w:r>
-        <w:rPr>
-          <w:rFonts w:eastAsiaTheme="minorHAnsi"/>
-          <w:lang w:val="en-US" w:eastAsia="en-US"/>
-        </w:rPr>
-        <w:t>Lang</w:t>
-      </w:r>
-      <w:r>
-        <w:rPr>
-          <w:rFonts w:eastAsiaTheme="minorHAnsi"/>
-          <w:lang w:eastAsia="en-US"/>
-        </w:rPr>
-        <w:t>2=</w:t>
-      </w:r>
-      <w:r>
-        <w:rPr>
-          <w:rFonts w:eastAsiaTheme="minorHAnsi"/>
-          <w:lang w:val="en-US" w:eastAsia="en-US"/>
-        </w:rPr>
-        <w:t>Izh</w:t>
-      </w:r>
-      <w:r>
-        <w:rPr>
-          <w:rFonts w:eastAsiaTheme="minorHAnsi"/>
-          <w:lang w:eastAsia="en-US"/>
-        </w:rPr>
-        <w:t>.</w:t>
-      </w:r>
-    </w:p>
-    <w:p>
-      <w:pPr>
-        <w:pStyle w:val="1"/>
-        <w:rPr>
-          <w:rFonts w:eastAsiaTheme="majorEastAsia"/>
-          <w:lang w:val="en-US" w:eastAsia="en-US"/>
-        </w:rPr>
-      </w:pPr>
-      <w:bookmarkStart w:id="3" w:name="_Toc377149713"/>
-      <w:r>
-        <w:rPr>
-          <w:rFonts w:eastAsiaTheme="majorEastAsia"/>
-          <w:lang w:eastAsia="en-US"/>
-        </w:rPr>
-        <w:t>Компоненты системы</w:t>
-      </w:r>
       <w:bookmarkEnd w:id="3"/>
     </w:p>
     <w:p>
       <w:pPr>
-        <w:ind w:left="708" w:hanging="708"/>
+        <w:rPr>
+          <w:rFonts w:eastAsiaTheme="minorHAnsi"/>
+          <w:lang w:eastAsia="en-US"/>
+        </w:rPr>
+      </w:pPr>
+      <w:r>
+        <w:rPr>
+          <w:rFonts w:eastAsiaTheme="minorHAnsi"/>
+          <w:lang w:eastAsia="en-US"/>
+        </w:rPr>
+        <w:t>Во всех случаях, когда нужно определить неопределенный явным образом порядок следования языков, следует использовать алфавитный порядок. Например</w:t>
+      </w:r>
+      <w:r>
+        <w:rPr>
+          <w:rFonts w:eastAsiaTheme="minorHAnsi"/>
+          <w:lang w:eastAsia="en-US"/>
+        </w:rPr>
+        <w:t xml:space="preserve">, </w:t>
+      </w:r>
+      <w:r>
+        <w:rPr>
+          <w:rFonts w:eastAsiaTheme="minorHAnsi"/>
+          <w:lang w:val="en-US" w:eastAsia="en-US"/>
+        </w:rPr>
+        <w:t>Lang</w:t>
+      </w:r>
+      <w:r>
+        <w:rPr>
+          <w:rFonts w:eastAsiaTheme="minorHAnsi"/>
+          <w:lang w:eastAsia="en-US"/>
+        </w:rPr>
+        <w:t>1=</w:t>
+      </w:r>
+      <w:proofErr w:type="spellStart"/>
+      <w:r>
+        <w:rPr>
+          <w:rFonts w:eastAsiaTheme="minorHAnsi"/>
+          <w:lang w:val="en-US" w:eastAsia="en-US"/>
+        </w:rPr>
+        <w:t>Izh</w:t>
+      </w:r>
+      <w:proofErr w:type="spellEnd"/>
+      <w:r>
+        <w:rPr>
+          <w:rFonts w:eastAsiaTheme="minorHAnsi"/>
+          <w:lang w:eastAsia="en-US"/>
+        </w:rPr>
+        <w:t xml:space="preserve">, </w:t>
+      </w:r>
+      <w:r>
+        <w:rPr>
+          <w:rFonts w:eastAsiaTheme="minorHAnsi"/>
+          <w:lang w:val="en-US" w:eastAsia="en-US"/>
+        </w:rPr>
+        <w:t>Lang</w:t>
+      </w:r>
+      <w:r>
+        <w:rPr>
+          <w:rFonts w:eastAsiaTheme="minorHAnsi"/>
+          <w:lang w:eastAsia="en-US"/>
+        </w:rPr>
+        <w:t>2=</w:t>
+      </w:r>
+      <w:proofErr w:type="spellStart"/>
+      <w:r>
+        <w:rPr>
+          <w:rFonts w:eastAsiaTheme="minorHAnsi"/>
+          <w:lang w:val="en-US" w:eastAsia="en-US"/>
+        </w:rPr>
+        <w:t>Rus</w:t>
+      </w:r>
+      <w:proofErr w:type="spellEnd"/>
+      <w:r>
+        <w:rPr>
+          <w:rFonts w:eastAsiaTheme="minorHAnsi"/>
+          <w:lang w:eastAsia="en-US"/>
+        </w:rPr>
+        <w:t xml:space="preserve">, </w:t>
+      </w:r>
+      <w:r>
+        <w:rPr>
+          <w:rFonts w:eastAsiaTheme="minorHAnsi"/>
+          <w:lang w:eastAsia="en-US"/>
+        </w:rPr>
+        <w:t>но</w:t>
+      </w:r>
+      <w:r>
+        <w:rPr>
+          <w:rFonts w:eastAsiaTheme="minorHAnsi"/>
+          <w:lang w:eastAsia="en-US"/>
+        </w:rPr>
+        <w:t xml:space="preserve"> </w:t>
+      </w:r>
+      <w:r>
+        <w:rPr>
+          <w:rFonts w:eastAsiaTheme="minorHAnsi"/>
+          <w:lang w:eastAsia="en-US"/>
+        </w:rPr>
+        <w:t>не</w:t>
+      </w:r>
+      <w:r>
+        <w:rPr>
+          <w:rFonts w:eastAsiaTheme="minorHAnsi"/>
+          <w:lang w:eastAsia="en-US"/>
+        </w:rPr>
+        <w:t xml:space="preserve"> </w:t>
+      </w:r>
+      <w:r>
+        <w:rPr>
+          <w:rFonts w:eastAsiaTheme="minorHAnsi"/>
+          <w:lang w:val="en-US" w:eastAsia="en-US"/>
+        </w:rPr>
+        <w:t>Lang</w:t>
+      </w:r>
+      <w:r>
+        <w:rPr>
+          <w:rFonts w:eastAsiaTheme="minorHAnsi"/>
+          <w:lang w:eastAsia="en-US"/>
+        </w:rPr>
+        <w:t>1=</w:t>
+      </w:r>
+      <w:proofErr w:type="spellStart"/>
+      <w:r>
+        <w:rPr>
+          <w:rFonts w:eastAsiaTheme="minorHAnsi"/>
+          <w:lang w:val="en-US" w:eastAsia="en-US"/>
+        </w:rPr>
+        <w:t>Rus</w:t>
+      </w:r>
+      <w:proofErr w:type="spellEnd"/>
+      <w:r>
+        <w:rPr>
+          <w:rFonts w:eastAsiaTheme="minorHAnsi"/>
+          <w:lang w:eastAsia="en-US"/>
+        </w:rPr>
+        <w:t xml:space="preserve">, </w:t>
+      </w:r>
+      <w:r>
+        <w:rPr>
+          <w:rFonts w:eastAsiaTheme="minorHAnsi"/>
+          <w:lang w:val="en-US" w:eastAsia="en-US"/>
+        </w:rPr>
+        <w:t>Lang</w:t>
+      </w:r>
+      <w:r>
+        <w:rPr>
+          <w:rFonts w:eastAsiaTheme="minorHAnsi"/>
+          <w:lang w:eastAsia="en-US"/>
+        </w:rPr>
+        <w:t>2=</w:t>
+      </w:r>
+      <w:proofErr w:type="spellStart"/>
+      <w:r>
+        <w:rPr>
+          <w:rFonts w:eastAsiaTheme="minorHAnsi"/>
+          <w:lang w:val="en-US" w:eastAsia="en-US"/>
+        </w:rPr>
+        <w:t>Izh</w:t>
+      </w:r>
+      <w:proofErr w:type="spellEnd"/>
+      <w:r>
+        <w:rPr>
+          <w:rFonts w:eastAsiaTheme="minorHAnsi"/>
+          <w:lang w:eastAsia="en-US"/>
+        </w:rPr>
+        <w:t>.</w:t>
+      </w:r>
+    </w:p>
+    <w:p>
+      <w:pPr>
+        <w:pStyle w:val="1"/>
+        <w:rPr>
+          <w:rFonts w:eastAsiaTheme="majorEastAsia"/>
+          <w:lang w:val="en-US" w:eastAsia="en-US"/>
+        </w:rPr>
+      </w:pPr>
+      <w:bookmarkStart w:id="4" w:name="_Toc377149713"/>
+      <w:r>
         <w:rPr>
           <w:rFonts w:eastAsiaTheme="majorEastAsia"/>
           <w:lang w:eastAsia="en-US"/>
         </w:rPr>
-      </w:pPr>
-      <w:r>
+        <w:t>Компоненты системы</w:t>
+      </w:r>
+      <w:bookmarkEnd w:id="4"/>
+    </w:p>
+    <w:p>
+      <w:pPr>
+        <w:ind w:left="708" w:hanging="708"/>
         <w:rPr>
           <w:rFonts w:eastAsiaTheme="majorEastAsia"/>
           <w:lang w:eastAsia="en-US"/>
         </w:rPr>
+      </w:pPr>
+      <w:r>
+        <w:rPr>
+          <w:rFonts w:eastAsiaTheme="majorEastAsia"/>
+          <w:lang w:eastAsia="en-US"/>
+        </w:rPr>
         <w:t xml:space="preserve">Движок словаря работает с БД через модели </w:t>
       </w:r>
+      <w:proofErr w:type="spellStart"/>
       <w:r>
         <w:rPr>
           <w:rFonts w:eastAsiaTheme="majorEastAsia"/>
@@ -3131,6 +3142,7 @@
         </w:rPr>
         <w:t>Django</w:t>
       </w:r>
+      <w:proofErr w:type="spellEnd"/>
       <w:r>
         <w:rPr>
           <w:rFonts w:eastAsiaTheme="majorEastAsia"/>
@@ -3166,12 +3178,21 @@
           <w:lang w:eastAsia="en-US"/>
         </w:rPr>
       </w:pPr>
+      <w:proofErr w:type="spellStart"/>
       <w:r>
         <w:rPr>
           <w:rFonts w:eastAsiaTheme="majorEastAsia"/>
           <w:lang w:val="en-US" w:eastAsia="en-US"/>
         </w:rPr>
-        <w:t>GetTranslation…</w:t>
+        <w:t>GetTranslation</w:t>
+      </w:r>
+      <w:proofErr w:type="spellEnd"/>
+      <w:r>
+        <w:rPr>
+          <w:rFonts w:eastAsiaTheme="majorEastAsia"/>
+          <w:lang w:val="en-US" w:eastAsia="en-US"/>
+        </w:rPr>
+        <w:t>…</w:t>
       </w:r>
     </w:p>
     <w:p>
@@ -3201,6 +3222,7 @@
           <w:lang w:eastAsia="en-US"/>
         </w:rPr>
       </w:pPr>
+      <w:proofErr w:type="spellStart"/>
       <w:r>
         <w:rPr>
           <w:rFonts w:eastAsiaTheme="majorEastAsia"/>
@@ -3215,6 +3237,7 @@
         </w:rPr>
         <w:t>UI</w:t>
       </w:r>
+      <w:proofErr w:type="spellEnd"/>
       <w:r>
         <w:rPr>
           <w:rFonts w:eastAsiaTheme="majorEastAsia"/>
@@ -3251,63 +3274,63 @@
           <w:lang w:val="en-US" w:eastAsia="en-US"/>
         </w:rPr>
       </w:pPr>
-      <w:bookmarkStart w:id="4" w:name="_Toc377149714"/>
+      <w:bookmarkStart w:id="5" w:name="_Toc377149714"/>
       <w:r>
         <w:rPr>
           <w:rFonts w:eastAsiaTheme="majorEastAsia"/>
           <w:lang w:eastAsia="en-US"/>
         </w:rPr>
         <w:t>Объекты</w:t>
-      </w:r>
-      <w:bookmarkEnd w:id="4"/>
-    </w:p>
-    <w:p>
-      <w:pPr>
-        <w:pStyle w:val="2"/>
-        <w:rPr>
-          <w:lang w:val="en-US" w:eastAsia="en-US"/>
-        </w:rPr>
-      </w:pPr>
-      <w:bookmarkStart w:id="5" w:name="_Toc377149715"/>
-      <w:r>
-        <w:rPr>
-          <w:lang w:eastAsia="en-US"/>
-        </w:rPr>
-        <w:t>Глобальные классы</w:t>
       </w:r>
       <w:bookmarkEnd w:id="5"/>
     </w:p>
     <w:p>
       <w:pPr>
-        <w:pStyle w:val="3"/>
+        <w:pStyle w:val="2"/>
+        <w:rPr>
+          <w:lang w:val="en-US" w:eastAsia="en-US"/>
+        </w:rPr>
+      </w:pPr>
+      <w:bookmarkStart w:id="6" w:name="_Toc377149715"/>
+      <w:r>
         <w:rPr>
           <w:lang w:eastAsia="en-US"/>
         </w:rPr>
-      </w:pPr>
-      <w:bookmarkStart w:id="6" w:name="_Toc377149716"/>
-      <w:r>
-        <w:rPr>
-          <w:lang w:eastAsia="en-US"/>
-        </w:rPr>
-        <w:t>Абстрактные классы</w:t>
+        <w:t>Глобальные классы</w:t>
       </w:r>
       <w:bookmarkEnd w:id="6"/>
     </w:p>
     <w:p>
       <w:pPr>
+        <w:pStyle w:val="3"/>
+        <w:rPr>
+          <w:lang w:eastAsia="en-US"/>
+        </w:rPr>
+      </w:pPr>
+      <w:bookmarkStart w:id="7" w:name="_Toc377149716"/>
+      <w:r>
+        <w:rPr>
+          <w:lang w:eastAsia="en-US"/>
+        </w:rPr>
+        <w:t>Абстрактные классы</w:t>
+      </w:r>
+      <w:bookmarkEnd w:id="7"/>
+    </w:p>
+    <w:p>
+      <w:pPr>
         <w:pStyle w:val="4"/>
         <w:rPr>
           <w:lang w:val="en-US" w:eastAsia="en-US"/>
         </w:rPr>
       </w:pPr>
-      <w:bookmarkStart w:id="7" w:name="_Toc377149717"/>
+      <w:bookmarkStart w:id="8" w:name="_Toc377149717"/>
       <w:r>
         <w:rPr>
           <w:lang w:val="en-US" w:eastAsia="en-US"/>
         </w:rPr>
         <w:t>Change</w:t>
       </w:r>
-      <w:bookmarkEnd w:id="7"/>
+      <w:bookmarkEnd w:id="8"/>
     </w:p>
     <w:tbl>
       <w:tblPr>
@@ -3390,12 +3413,14 @@
                 <w:lang w:val="en-US"/>
               </w:rPr>
             </w:pPr>
+            <w:proofErr w:type="spellStart"/>
             <w:r>
               <w:rPr>
                 <w:lang w:val="en-US"/>
               </w:rPr>
               <w:t>user_id_changer</w:t>
             </w:r>
+            <w:proofErr w:type="spellEnd"/>
           </w:p>
         </w:tc>
         <w:tc>
@@ -3432,8 +3457,13 @@
             <w:pPr>
               <w:pStyle w:val="aff4"/>
             </w:pPr>
-            <w:r>
-              <w:t>id пользователя</w:t>
+            <w:proofErr w:type="spellStart"/>
+            <w:r>
+              <w:t>id</w:t>
+            </w:r>
+            <w:proofErr w:type="spellEnd"/>
+            <w:r>
+              <w:t xml:space="preserve"> пользователя</w:t>
             </w:r>
           </w:p>
         </w:tc>
@@ -3450,12 +3480,14 @@
                 <w:lang w:val="en-US"/>
               </w:rPr>
             </w:pPr>
+            <w:proofErr w:type="spellStart"/>
             <w:r>
               <w:rPr>
                 <w:lang w:val="en-US"/>
               </w:rPr>
               <w:t>timestamp_change</w:t>
             </w:r>
+            <w:proofErr w:type="spellEnd"/>
           </w:p>
         </w:tc>
         <w:tc>
@@ -3569,18 +3601,16 @@
           <w:lang w:val="en-US" w:eastAsia="en-US"/>
         </w:rPr>
       </w:pPr>
-      <w:bookmarkStart w:id="8" w:name="_Toc377149718"/>
-      <w:bookmarkStart w:id="9" w:name="_Toc356245956"/>
-      <w:bookmarkStart w:id="10" w:name="_Toc356245946"/>
+      <w:bookmarkStart w:id="9" w:name="_Toc377149718"/>
+      <w:bookmarkStart w:id="10" w:name="_Toc356245956"/>
+      <w:bookmarkStart w:id="11" w:name="_Toc356245946"/>
       <w:r>
         <w:rPr>
           <w:lang w:eastAsia="en-US"/>
         </w:rPr>
         <w:t>Классы модели</w:t>
       </w:r>
-      <w:bookmarkStart w:id="11" w:name="_GoBack"/>
-      <w:bookmarkEnd w:id="8"/>
-      <w:bookmarkEnd w:id="11"/>
+      <w:bookmarkEnd w:id="9"/>
     </w:p>
     <w:p>
       <w:pPr>
@@ -3592,13 +3622,31 @@
       </w:pPr>
       <w:bookmarkStart w:id="12" w:name="_Toc377149719"/>
       <w:bookmarkStart w:id="13" w:name="_Toc356245957"/>
-      <w:bookmarkEnd w:id="9"/>
+      <w:bookmarkEnd w:id="10"/>
+      <w:proofErr w:type="spellStart"/>
+      <w:proofErr w:type="gramStart"/>
       <w:r>
         <w:rPr>
           <w:rFonts w:eastAsiaTheme="minorHAnsi"/>
           <w:lang w:val="en-US" w:eastAsia="en-US"/>
         </w:rPr>
-        <w:t>DictChange(Change)</w:t>
+        <w:t>DictChange</w:t>
+      </w:r>
+      <w:proofErr w:type="spellEnd"/>
+      <w:r>
+        <w:rPr>
+          <w:rFonts w:eastAsiaTheme="minorHAnsi"/>
+          <w:lang w:val="en-US" w:eastAsia="en-US"/>
+        </w:rPr>
+        <w:t>(</w:t>
+      </w:r>
+      <w:proofErr w:type="gramEnd"/>
+      <w:r>
+        <w:rPr>
+          <w:rFonts w:eastAsiaTheme="minorHAnsi"/>
+          <w:lang w:val="en-US" w:eastAsia="en-US"/>
+        </w:rPr>
+        <w:t>Change)</w:t>
       </w:r>
       <w:bookmarkEnd w:id="12"/>
     </w:p>
@@ -3698,12 +3746,14 @@
                 <w:lang w:val="en-US"/>
               </w:rPr>
             </w:pPr>
+            <w:proofErr w:type="spellStart"/>
             <w:r>
               <w:rPr>
                 <w:lang w:val="en-US"/>
               </w:rPr>
               <w:t>user_id_reviewer</w:t>
             </w:r>
+            <w:proofErr w:type="spellEnd"/>
           </w:p>
         </w:tc>
         <w:tc>
@@ -3746,8 +3796,13 @@
             <w:r>
               <w:t xml:space="preserve"> изменения (</w:t>
             </w:r>
-            <w:r>
-              <w:t>id пользователя</w:t>
+            <w:proofErr w:type="spellStart"/>
+            <w:r>
+              <w:t>id</w:t>
+            </w:r>
+            <w:proofErr w:type="spellEnd"/>
+            <w:r>
+              <w:t xml:space="preserve"> пользователя</w:t>
             </w:r>
             <w:r>
               <w:t>)</w:t>
@@ -3767,12 +3822,14 @@
                 <w:lang w:val="en-US"/>
               </w:rPr>
             </w:pPr>
+            <w:proofErr w:type="spellStart"/>
             <w:r>
               <w:rPr>
                 <w:lang w:val="en-US"/>
               </w:rPr>
               <w:t>timestamp_review</w:t>
             </w:r>
+            <w:proofErr w:type="spellEnd"/>
           </w:p>
         </w:tc>
         <w:tc>
@@ -3827,12 +3884,14 @@
                 <w:lang w:val="en-US"/>
               </w:rPr>
             </w:pPr>
+            <w:proofErr w:type="spellStart"/>
             <w:r>
               <w:rPr>
                 <w:lang w:val="en-US"/>
               </w:rPr>
               <w:t>source_id</w:t>
             </w:r>
+            <w:proofErr w:type="spellEnd"/>
           </w:p>
         </w:tc>
         <w:tc>
@@ -3894,12 +3953,30 @@
         </w:rPr>
       </w:pPr>
       <w:bookmarkStart w:id="14" w:name="_Toc377149720"/>
+      <w:proofErr w:type="spellStart"/>
+      <w:proofErr w:type="gramStart"/>
       <w:r>
         <w:rPr>
           <w:rFonts w:eastAsiaTheme="minorHAnsi"/>
           <w:lang w:val="en-US" w:eastAsia="en-US"/>
         </w:rPr>
-        <w:t>MiscChange(Change)</w:t>
+        <w:t>MiscChange</w:t>
+      </w:r>
+      <w:proofErr w:type="spellEnd"/>
+      <w:r>
+        <w:rPr>
+          <w:rFonts w:eastAsiaTheme="minorHAnsi"/>
+          <w:lang w:val="en-US" w:eastAsia="en-US"/>
+        </w:rPr>
+        <w:t>(</w:t>
+      </w:r>
+      <w:proofErr w:type="gramEnd"/>
+      <w:r>
+        <w:rPr>
+          <w:rFonts w:eastAsiaTheme="minorHAnsi"/>
+          <w:lang w:val="en-US" w:eastAsia="en-US"/>
+        </w:rPr>
+        <w:t>Change)</w:t>
       </w:r>
       <w:bookmarkEnd w:id="14"/>
     </w:p>
@@ -4014,12 +4091,14 @@
                 <w:lang w:val="en-US"/>
               </w:rPr>
             </w:pPr>
+            <w:proofErr w:type="spellStart"/>
             <w:r>
               <w:rPr>
                 <w:lang w:val="en-US"/>
               </w:rPr>
               <w:t>table_name</w:t>
             </w:r>
+            <w:proofErr w:type="spellEnd"/>
           </w:p>
         </w:tc>
         <w:tc>
@@ -4071,12 +4150,14 @@
                 <w:lang w:val="en-US"/>
               </w:rPr>
             </w:pPr>
+            <w:proofErr w:type="spellStart"/>
             <w:r>
               <w:rPr>
                 <w:lang w:val="en-US"/>
               </w:rPr>
               <w:t>field_name</w:t>
             </w:r>
+            <w:proofErr w:type="spellEnd"/>
           </w:p>
         </w:tc>
         <w:tc>
@@ -4128,12 +4209,14 @@
                 <w:lang w:val="en-US"/>
               </w:rPr>
             </w:pPr>
+            <w:proofErr w:type="spellStart"/>
             <w:r>
               <w:rPr>
                 <w:lang w:val="en-US"/>
               </w:rPr>
               <w:t>old_value</w:t>
             </w:r>
+            <w:proofErr w:type="spellEnd"/>
           </w:p>
         </w:tc>
         <w:tc>
@@ -4185,12 +4268,14 @@
                 <w:lang w:val="en-US"/>
               </w:rPr>
             </w:pPr>
+            <w:proofErr w:type="spellStart"/>
             <w:r>
               <w:rPr>
                 <w:lang w:val="en-US"/>
               </w:rPr>
               <w:t>new_value</w:t>
             </w:r>
+            <w:proofErr w:type="spellEnd"/>
           </w:p>
         </w:tc>
         <w:tc>
@@ -4441,12 +4526,14 @@
                 <w:lang w:val="en-US"/>
               </w:rPr>
             </w:pPr>
+            <w:proofErr w:type="spellStart"/>
             <w:r>
               <w:rPr>
                 <w:lang w:val="en-US"/>
               </w:rPr>
               <w:t>term_full</w:t>
             </w:r>
+            <w:proofErr w:type="spellEnd"/>
           </w:p>
         </w:tc>
         <w:tc>
@@ -4510,12 +4597,14 @@
             <w:r>
               <w:t>_</w:t>
             </w:r>
+            <w:proofErr w:type="spellStart"/>
             <w:r>
               <w:rPr>
                 <w:lang w:val="en-US"/>
               </w:rPr>
               <w:t>abbr</w:t>
             </w:r>
+            <w:proofErr w:type="spellEnd"/>
           </w:p>
         </w:tc>
         <w:tc>
@@ -4585,6 +4674,8 @@
       </w:pPr>
       <w:bookmarkStart w:id="23" w:name="_Toc377149726"/>
       <w:bookmarkEnd w:id="19"/>
+      <w:proofErr w:type="spellStart"/>
+      <w:proofErr w:type="gramStart"/>
       <w:r>
         <w:rPr>
           <w:rFonts w:eastAsiaTheme="minorHAnsi"/>
@@ -4593,12 +4684,21 @@
         <w:t>SyntacticCategory</w:t>
       </w:r>
       <w:bookmarkEnd w:id="20"/>
+      <w:proofErr w:type="spellEnd"/>
       <w:r>
         <w:rPr>
           <w:rFonts w:eastAsiaTheme="minorHAnsi"/>
           <w:lang w:val="en-US" w:eastAsia="en-US"/>
         </w:rPr>
-        <w:t>(Term)</w:t>
+        <w:t>(</w:t>
+      </w:r>
+      <w:proofErr w:type="gramEnd"/>
+      <w:r>
+        <w:rPr>
+          <w:rFonts w:eastAsiaTheme="minorHAnsi"/>
+          <w:lang w:val="en-US" w:eastAsia="en-US"/>
+        </w:rPr>
+        <w:t>Term)</w:t>
       </w:r>
       <w:bookmarkEnd w:id="23"/>
     </w:p>
@@ -4626,6 +4726,7 @@
       </w:pPr>
       <w:bookmarkStart w:id="24" w:name="_Toc356245960"/>
       <w:bookmarkStart w:id="25" w:name="_Toc377149727"/>
+      <w:proofErr w:type="spellStart"/>
       <w:r>
         <w:rPr>
           <w:rFonts w:eastAsiaTheme="minorHAnsi"/>
@@ -4633,6 +4734,7 @@
         <w:t>UsageConstraint</w:t>
       </w:r>
       <w:bookmarkEnd w:id="24"/>
+      <w:proofErr w:type="spellEnd"/>
       <w:r>
         <w:rPr>
           <w:rFonts w:eastAsiaTheme="minorHAnsi"/>
@@ -4684,6 +4786,7 @@
         </w:rPr>
         <w:t xml:space="preserve"> </w:t>
       </w:r>
+      <w:proofErr w:type="gramStart"/>
       <w:r>
         <w:rPr>
           <w:rFonts w:eastAsiaTheme="minorHAnsi"/>
@@ -4691,6 +4794,7 @@
         </w:rPr>
         <w:t>Определенны</w:t>
       </w:r>
+      <w:proofErr w:type="gramEnd"/>
       <w:r>
         <w:rPr>
           <w:rFonts w:eastAsiaTheme="minorHAnsi"/>
@@ -4715,12 +4819,15 @@
         </w:rPr>
         <w:t>&lt;</w:t>
       </w:r>
+      <w:proofErr w:type="spellStart"/>
       <w:r>
         <w:rPr>
           <w:rFonts w:eastAsiaTheme="minorHAnsi"/>
         </w:rPr>
         <w:t>GrammCategory</w:t>
       </w:r>
+      <w:proofErr w:type="spellEnd"/>
+      <w:proofErr w:type="gramStart"/>
       <w:r>
         <w:rPr>
           <w:rFonts w:eastAsiaTheme="minorHAnsi"/>
@@ -4734,7 +4841,15 @@
           <w:rFonts w:eastAsiaTheme="minorHAnsi"/>
           <w:lang w:val="en-US" w:eastAsia="en-US"/>
         </w:rPr>
-        <w:t>(Term)</w:t>
+        <w:t>(</w:t>
+      </w:r>
+      <w:proofErr w:type="gramEnd"/>
+      <w:r>
+        <w:rPr>
+          <w:rFonts w:eastAsiaTheme="minorHAnsi"/>
+          <w:lang w:val="en-US" w:eastAsia="en-US"/>
+        </w:rPr>
+        <w:t>Term)</w:t>
       </w:r>
       <w:bookmarkEnd w:id="27"/>
     </w:p>
@@ -4825,6 +4940,7 @@
         </w:rPr>
         <w:t xml:space="preserve"> (</w:t>
       </w:r>
+      <w:proofErr w:type="spellStart"/>
       <w:r>
         <w:rPr>
           <w:rFonts w:eastAsiaTheme="minorHAnsi"/>
@@ -4832,6 +4948,7 @@
         </w:rPr>
         <w:t>animacy</w:t>
       </w:r>
+      <w:proofErr w:type="spellEnd"/>
       <w:r>
         <w:rPr>
           <w:rFonts w:eastAsiaTheme="minorHAnsi"/>
@@ -4892,12 +5009,14 @@
           </w:rPr>
           <w:t>&lt;</w:t>
         </w:r>
+        <w:proofErr w:type="spellStart"/>
         <w:r>
           <w:rPr>
             <w:rFonts w:eastAsiaTheme="minorHAnsi"/>
           </w:rPr>
           <w:t>GrammCategory</w:t>
         </w:r>
+        <w:proofErr w:type="spellEnd"/>
         <w:r>
           <w:rPr>
             <w:rFonts w:eastAsiaTheme="minorHAnsi"/>
@@ -4906,6 +5025,8 @@
           <w:t>&gt;</w:t>
         </w:r>
       </w:ins>
+      <w:proofErr w:type="spellStart"/>
+      <w:proofErr w:type="gramStart"/>
       <w:ins w:id="35" w:author="Kirill" w:date="2014-01-11T00:38:00Z">
         <w:r>
           <w:rPr>
@@ -4933,6 +5054,7 @@
           <w:t>Order</w:t>
         </w:r>
       </w:ins>
+      <w:proofErr w:type="spellEnd"/>
       <w:ins w:id="38" w:author="Kirill" w:date="2014-01-10T20:43:00Z">
         <w:r>
           <w:rPr>
@@ -4942,6 +5064,8 @@
           <w:t>(</w:t>
         </w:r>
       </w:ins>
+      <w:proofErr w:type="spellStart"/>
+      <w:proofErr w:type="gramEnd"/>
       <w:ins w:id="39" w:author="Kirill" w:date="2014-01-11T00:51:00Z">
         <w:r>
           <w:rPr>
@@ -4950,6 +5074,7 @@
           <w:t>LanguageEntity</w:t>
         </w:r>
       </w:ins>
+      <w:proofErr w:type="spellEnd"/>
       <w:ins w:id="40" w:author="Kirill" w:date="2014-01-10T20:43:00Z">
         <w:r>
           <w:rPr>
@@ -5164,12 +5289,14 @@
                 </w:rPr>
                 <w:t>&lt;g</w:t>
               </w:r>
+              <w:proofErr w:type="spellStart"/>
               <w:r>
                 <w:rPr>
                   <w:rFonts w:eastAsiaTheme="minorHAnsi"/>
                 </w:rPr>
                 <w:t>ramm</w:t>
               </w:r>
+              <w:proofErr w:type="spellEnd"/>
               <w:r>
                 <w:rPr>
                   <w:rFonts w:eastAsiaTheme="minorHAnsi"/>
@@ -5177,12 +5304,14 @@
                 </w:rPr>
                 <w:t>_c</w:t>
               </w:r>
+              <w:proofErr w:type="spellStart"/>
               <w:r>
                 <w:rPr>
                   <w:rFonts w:eastAsiaTheme="minorHAnsi"/>
                 </w:rPr>
                 <w:t>ategory</w:t>
               </w:r>
+              <w:proofErr w:type="spellEnd"/>
               <w:r>
                 <w:rPr>
                   <w:rFonts w:eastAsiaTheme="minorHAnsi"/>
@@ -5393,6 +5522,7 @@
       </w:pPr>
       <w:bookmarkStart w:id="87" w:name="_Toc356245951"/>
       <w:bookmarkStart w:id="88" w:name="_Toc377149729"/>
+      <w:proofErr w:type="spellStart"/>
       <w:r>
         <w:rPr>
           <w:rFonts w:eastAsiaTheme="minorHAnsi"/>
@@ -5402,6 +5532,7 @@
       </w:r>
       <w:bookmarkEnd w:id="87"/>
       <w:bookmarkEnd w:id="88"/>
+      <w:proofErr w:type="spellEnd"/>
     </w:p>
     <w:p>
       <w:pPr>
@@ -5578,12 +5709,14 @@
                 <w:lang w:val="en-US"/>
               </w:rPr>
             </w:pPr>
+            <w:proofErr w:type="spellStart"/>
             <w:r>
               <w:rPr>
                 <w:lang w:val="en-US"/>
               </w:rPr>
               <w:t>syntactic_category_id</w:t>
             </w:r>
+            <w:proofErr w:type="spellEnd"/>
           </w:p>
         </w:tc>
         <w:tc>
@@ -5638,6 +5771,7 @@
                 <w:lang w:val="en-US"/>
               </w:rPr>
             </w:pPr>
+            <w:proofErr w:type="spellStart"/>
             <w:r>
               <w:rPr>
                 <w:lang w:val="en-US"/>
@@ -5650,6 +5784,7 @@
               </w:rPr>
               <w:t>_id</w:t>
             </w:r>
+            <w:proofErr w:type="spellEnd"/>
           </w:p>
         </w:tc>
         <w:tc>
@@ -5704,6 +5839,7 @@
                 <w:lang w:val="en-US"/>
               </w:rPr>
             </w:pPr>
+            <w:proofErr w:type="spellStart"/>
             <w:r>
               <w:rPr>
                 <w:lang w:val="en-US"/>
@@ -5716,6 +5852,7 @@
               </w:rPr>
               <w:t>_id</w:t>
             </w:r>
+            <w:proofErr w:type="spellEnd"/>
           </w:p>
         </w:tc>
         <w:tc>
@@ -5773,6 +5910,7 @@
                 <w:lang w:val="en-US"/>
               </w:rPr>
             </w:pPr>
+            <w:proofErr w:type="spellStart"/>
             <w:r>
               <w:rPr>
                 <w:lang w:val="en-US"/>
@@ -5785,6 +5923,7 @@
               </w:rPr>
               <w:t>_id</w:t>
             </w:r>
+            <w:proofErr w:type="spellEnd"/>
           </w:p>
         </w:tc>
         <w:tc>
@@ -5842,6 +5981,7 @@
                 <w:lang w:val="en-US"/>
               </w:rPr>
             </w:pPr>
+            <w:proofErr w:type="spellStart"/>
             <w:r>
               <w:rPr>
                 <w:lang w:val="en-US"/>
@@ -5854,6 +5994,7 @@
               </w:rPr>
               <w:t>_id</w:t>
             </w:r>
+            <w:proofErr w:type="spellEnd"/>
           </w:p>
         </w:tc>
         <w:tc>
@@ -5911,6 +6052,7 @@
                 <w:lang w:val="en-US"/>
               </w:rPr>
             </w:pPr>
+            <w:proofErr w:type="spellStart"/>
             <w:r>
               <w:rPr>
                 <w:lang w:val="en-US"/>
@@ -5923,6 +6065,7 @@
               </w:rPr>
               <w:t>_id</w:t>
             </w:r>
+            <w:proofErr w:type="spellEnd"/>
           </w:p>
         </w:tc>
         <w:tc>
@@ -5980,6 +6123,7 @@
                 <w:lang w:val="en-US"/>
               </w:rPr>
             </w:pPr>
+            <w:proofErr w:type="spellStart"/>
             <w:r>
               <w:rPr>
                 <w:lang w:val="en-US"/>
@@ -5992,6 +6136,7 @@
               </w:rPr>
               <w:t>_id</w:t>
             </w:r>
+            <w:proofErr w:type="spellEnd"/>
           </w:p>
         </w:tc>
         <w:tc>
@@ -6049,10 +6194,12 @@
                 <w:lang w:val="en-US"/>
               </w:rPr>
             </w:pPr>
+            <w:proofErr w:type="spellStart"/>
             <w:r>
               <w:rPr>
                 <w:lang w:val="en-US"/>
               </w:rPr>
+              <w:lastRenderedPageBreak/>
               <w:t>number</w:t>
             </w:r>
             <w:r>
@@ -6061,6 +6208,7 @@
               </w:rPr>
               <w:t>_id</w:t>
             </w:r>
+            <w:proofErr w:type="spellEnd"/>
           </w:p>
         </w:tc>
         <w:tc>
@@ -6118,11 +6266,11 @@
                 <w:lang w:val="en-US"/>
               </w:rPr>
             </w:pPr>
+            <w:proofErr w:type="spellStart"/>
             <w:r>
               <w:rPr>
                 <w:lang w:val="en-US"/>
               </w:rPr>
-              <w:lastRenderedPageBreak/>
               <w:t>person</w:t>
             </w:r>
             <w:r>
@@ -6131,6 +6279,7 @@
               </w:rPr>
               <w:t>_id</w:t>
             </w:r>
+            <w:proofErr w:type="spellEnd"/>
           </w:p>
         </w:tc>
         <w:tc>
@@ -6188,6 +6337,7 @@
                 <w:lang w:val="en-US"/>
               </w:rPr>
             </w:pPr>
+            <w:proofErr w:type="spellStart"/>
             <w:r>
               <w:rPr>
                 <w:lang w:val="en-US"/>
@@ -6200,6 +6350,7 @@
               </w:rPr>
               <w:t>_id</w:t>
             </w:r>
+            <w:proofErr w:type="spellEnd"/>
           </w:p>
         </w:tc>
         <w:tc>
@@ -6257,6 +6408,7 @@
                 <w:lang w:val="en-US"/>
               </w:rPr>
             </w:pPr>
+            <w:proofErr w:type="spellStart"/>
             <w:r>
               <w:rPr>
                 <w:lang w:val="en-US"/>
@@ -6269,6 +6421,7 @@
               </w:rPr>
               <w:t>_id</w:t>
             </w:r>
+            <w:proofErr w:type="spellEnd"/>
           </w:p>
         </w:tc>
         <w:tc>
@@ -6326,6 +6479,7 @@
                 <w:lang w:val="en-US"/>
               </w:rPr>
             </w:pPr>
+            <w:proofErr w:type="spellStart"/>
             <w:r>
               <w:rPr>
                 <w:lang w:val="en-US"/>
@@ -6338,6 +6492,7 @@
               </w:rPr>
               <w:t>_id</w:t>
             </w:r>
+            <w:proofErr w:type="spellEnd"/>
           </w:p>
         </w:tc>
         <w:tc>
@@ -6527,12 +6682,14 @@
                 </w:rPr>
                 <w:t>g</w:t>
               </w:r>
+              <w:proofErr w:type="spellStart"/>
               <w:r>
                 <w:rPr>
                   <w:rFonts w:eastAsiaTheme="minorHAnsi"/>
                 </w:rPr>
                 <w:t>ramm</w:t>
               </w:r>
+              <w:proofErr w:type="spellEnd"/>
               <w:r>
                 <w:rPr>
                   <w:rFonts w:eastAsiaTheme="minorHAnsi"/>
@@ -6540,18 +6697,28 @@
                 </w:rPr>
                 <w:t>_c</w:t>
               </w:r>
+              <w:proofErr w:type="spellStart"/>
               <w:r>
                 <w:rPr>
                   <w:rFonts w:eastAsiaTheme="minorHAnsi"/>
                 </w:rPr>
                 <w:t>ategory</w:t>
               </w:r>
+              <w:proofErr w:type="spellEnd"/>
               <w:r>
                 <w:rPr>
                   <w:rFonts w:eastAsiaTheme="minorHAnsi"/>
                   <w:lang w:val="en-US"/>
                 </w:rPr>
-                <w:t>_set</w:t>
+                <w:t>_</w:t>
+              </w:r>
+              <w:proofErr w:type="spellStart"/>
+              <w:r>
+                <w:rPr>
+                  <w:rFonts w:eastAsiaTheme="minorHAnsi"/>
+                  <w:lang w:val="en-US"/>
+                </w:rPr>
+                <w:t>set</w:t>
               </w:r>
               <w:r>
                 <w:rPr>
@@ -6559,6 +6726,7 @@
                 </w:rPr>
                 <w:t>_id</w:t>
               </w:r>
+              <w:proofErr w:type="spellEnd"/>
             </w:ins>
           </w:p>
         </w:tc>
@@ -6714,6 +6882,7 @@
           <w:lang w:val="en-US" w:eastAsia="en-US"/>
         </w:rPr>
       </w:pPr>
+      <w:proofErr w:type="gramStart"/>
       <w:r>
         <w:rPr>
           <w:rFonts w:eastAsiaTheme="minorHAnsi"/>
@@ -6726,7 +6895,15 @@
           <w:rFonts w:eastAsiaTheme="minorHAnsi"/>
           <w:lang w:val="en-US" w:eastAsia="en-US"/>
         </w:rPr>
-        <w:t>(Term)</w:t>
+        <w:t>(</w:t>
+      </w:r>
+      <w:proofErr w:type="gramEnd"/>
+      <w:r>
+        <w:rPr>
+          <w:rFonts w:eastAsiaTheme="minorHAnsi"/>
+          <w:lang w:val="en-US" w:eastAsia="en-US"/>
+        </w:rPr>
+        <w:t>Term)</w:t>
       </w:r>
       <w:bookmarkEnd w:id="93"/>
     </w:p>
@@ -6811,21 +6988,25 @@
                 <w:lang w:val="en-US"/>
               </w:rPr>
             </w:pPr>
+            <w:proofErr w:type="spellStart"/>
             <w:r>
               <w:rPr>
                 <w:lang w:val="en-US"/>
               </w:rPr>
               <w:t>syntactic_category</w:t>
             </w:r>
+            <w:proofErr w:type="spellEnd"/>
             <w:r>
               <w:t>_</w:t>
             </w:r>
+            <w:proofErr w:type="spellStart"/>
             <w:r>
               <w:rPr>
                 <w:lang w:val="en-US"/>
               </w:rPr>
               <w:t>multi_id</w:t>
             </w:r>
+            <w:proofErr w:type="spellEnd"/>
           </w:p>
         </w:tc>
         <w:tc>
@@ -6894,12 +7075,14 @@
                 <w:lang w:val="en-US"/>
               </w:rPr>
             </w:pPr>
+            <w:proofErr w:type="spellStart"/>
             <w:r>
               <w:rPr>
                 <w:lang w:val="en-US"/>
               </w:rPr>
               <w:t>gramm_category_set_multi_id</w:t>
             </w:r>
+            <w:proofErr w:type="spellEnd"/>
           </w:p>
         </w:tc>
         <w:tc>
@@ -6957,6 +7140,7 @@
       </w:pPr>
       <w:bookmarkStart w:id="124" w:name="_Toc356245948"/>
       <w:bookmarkStart w:id="125" w:name="_Toc377149731"/>
+      <w:proofErr w:type="gramStart"/>
       <w:r>
         <w:rPr>
           <w:rFonts w:eastAsiaTheme="minorHAnsi"/>
@@ -6972,6 +7156,7 @@
         </w:rPr>
         <w:t>(</w:t>
       </w:r>
+      <w:proofErr w:type="gramEnd"/>
       <w:r>
         <w:rPr>
           <w:lang w:val="en-US" w:eastAsia="en-US"/>
@@ -7082,12 +7267,14 @@
                 <w:lang w:val="en-US"/>
               </w:rPr>
             </w:pPr>
+            <w:proofErr w:type="spellStart"/>
             <w:r>
               <w:rPr>
                 <w:lang w:val="en-US"/>
               </w:rPr>
               <w:t>language_id</w:t>
             </w:r>
+            <w:proofErr w:type="spellEnd"/>
           </w:p>
         </w:tc>
         <w:tc>
@@ -7131,7 +7318,15 @@
               <w:t xml:space="preserve">NULL </w:t>
             </w:r>
             <w:r>
-              <w:t>для языконезависимой записи</w:t>
+              <w:t xml:space="preserve">для </w:t>
+            </w:r>
+            <w:proofErr w:type="spellStart"/>
+            <w:r>
+              <w:t>языконезависимой</w:t>
+            </w:r>
+            <w:proofErr w:type="spellEnd"/>
+            <w:r>
+              <w:t xml:space="preserve"> записи</w:t>
             </w:r>
           </w:p>
         </w:tc>
@@ -7148,9 +7343,11 @@
                 <w:lang w:val="en-US"/>
               </w:rPr>
             </w:pPr>
+            <w:proofErr w:type="spellStart"/>
             <w:r>
               <w:t>dialect_id</w:t>
             </w:r>
+            <w:proofErr w:type="spellEnd"/>
             <w:r>
               <w:rPr>
                 <w:lang w:val="en-US"/>
@@ -7209,12 +7406,30 @@
         </w:rPr>
       </w:pPr>
       <w:bookmarkStart w:id="126" w:name="_Toc377149732"/>
+      <w:proofErr w:type="spellStart"/>
+      <w:proofErr w:type="gramStart"/>
       <w:r>
         <w:rPr>
           <w:rFonts w:eastAsiaTheme="majorEastAsia"/>
           <w:lang w:val="en-US" w:eastAsia="en-US"/>
         </w:rPr>
-        <w:t>WritingSystemType(Term)</w:t>
+        <w:t>WritingSystemType</w:t>
+      </w:r>
+      <w:proofErr w:type="spellEnd"/>
+      <w:r>
+        <w:rPr>
+          <w:rFonts w:eastAsiaTheme="majorEastAsia"/>
+          <w:lang w:val="en-US" w:eastAsia="en-US"/>
+        </w:rPr>
+        <w:t>(</w:t>
+      </w:r>
+      <w:proofErr w:type="gramEnd"/>
+      <w:r>
+        <w:rPr>
+          <w:rFonts w:eastAsiaTheme="majorEastAsia"/>
+          <w:lang w:val="en-US" w:eastAsia="en-US"/>
+        </w:rPr>
+        <w:t>Term)</w:t>
       </w:r>
       <w:bookmarkEnd w:id="126"/>
     </w:p>
@@ -7297,12 +7512,30 @@
         </w:rPr>
       </w:pPr>
       <w:bookmarkStart w:id="127" w:name="_Toc377149733"/>
+      <w:proofErr w:type="spellStart"/>
+      <w:proofErr w:type="gramStart"/>
       <w:r>
         <w:rPr>
           <w:rFonts w:eastAsiaTheme="majorEastAsia"/>
           <w:lang w:val="en-US" w:eastAsia="en-US"/>
         </w:rPr>
-        <w:t>WritingSystem(Term)</w:t>
+        <w:t>WritingSystem</w:t>
+      </w:r>
+      <w:proofErr w:type="spellEnd"/>
+      <w:r>
+        <w:rPr>
+          <w:rFonts w:eastAsiaTheme="majorEastAsia"/>
+          <w:lang w:val="en-US" w:eastAsia="en-US"/>
+        </w:rPr>
+        <w:t>(</w:t>
+      </w:r>
+      <w:proofErr w:type="gramEnd"/>
+      <w:r>
+        <w:rPr>
+          <w:rFonts w:eastAsiaTheme="majorEastAsia"/>
+          <w:lang w:val="en-US" w:eastAsia="en-US"/>
+        </w:rPr>
+        <w:t>Term)</w:t>
       </w:r>
       <w:bookmarkEnd w:id="127"/>
     </w:p>
@@ -7402,12 +7635,14 @@
                 <w:lang w:val="en-US"/>
               </w:rPr>
             </w:pPr>
+            <w:proofErr w:type="spellStart"/>
             <w:r>
               <w:rPr>
                 <w:lang w:val="en-US"/>
               </w:rPr>
               <w:t>language_id</w:t>
             </w:r>
+            <w:proofErr w:type="spellEnd"/>
           </w:p>
         </w:tc>
         <w:tc>
@@ -7451,7 +7686,15 @@
               <w:t xml:space="preserve">NULL </w:t>
             </w:r>
             <w:r>
-              <w:t>для языконезависимой записи</w:t>
+              <w:t xml:space="preserve">для </w:t>
+            </w:r>
+            <w:proofErr w:type="spellStart"/>
+            <w:r>
+              <w:t>языконезависимой</w:t>
+            </w:r>
+            <w:proofErr w:type="spellEnd"/>
+            <w:r>
+              <w:t xml:space="preserve"> записи</w:t>
             </w:r>
           </w:p>
         </w:tc>
@@ -7465,6 +7708,7 @@
             <w:pPr>
               <w:pStyle w:val="aff4"/>
             </w:pPr>
+            <w:proofErr w:type="spellStart"/>
             <w:r>
               <w:rPr>
                 <w:lang w:val="en-US"/>
@@ -7495,6 +7739,7 @@
               </w:rPr>
               <w:t>_type</w:t>
             </w:r>
+            <w:proofErr w:type="spellEnd"/>
           </w:p>
         </w:tc>
         <w:tc>
@@ -7601,6 +7846,7 @@
         </w:rPr>
       </w:pPr>
       <w:bookmarkStart w:id="128" w:name="_Toc377149734"/>
+      <w:proofErr w:type="gramStart"/>
       <w:r>
         <w:rPr>
           <w:rFonts w:eastAsiaTheme="majorEastAsia"/>
@@ -7615,6 +7861,7 @@
         </w:rPr>
         <w:t>(</w:t>
       </w:r>
+      <w:proofErr w:type="gramEnd"/>
       <w:r>
         <w:rPr>
           <w:rFonts w:eastAsiaTheme="majorEastAsia"/>
@@ -7728,6 +7975,7 @@
               <w:rPr>
                 <w:lang w:val="en-US"/>
               </w:rPr>
+              <w:lastRenderedPageBreak/>
               <w:t>language</w:t>
             </w:r>
             <w:r>
@@ -7868,7 +8116,6 @@
           <w:rFonts w:eastAsiaTheme="majorEastAsia"/>
           <w:lang w:eastAsia="en-US"/>
         </w:rPr>
-        <w:lastRenderedPageBreak/>
         <w:t>Классы</w:t>
       </w:r>
       <w:r>
@@ -7906,6 +8153,7 @@
         </w:rPr>
       </w:pPr>
       <w:bookmarkStart w:id="131" w:name="_Toc377149737"/>
+      <w:proofErr w:type="spellStart"/>
       <w:r>
         <w:rPr>
           <w:lang w:val="en-US" w:eastAsia="en-US"/>
@@ -7913,6 +8161,7 @@
         <w:t>LanguageEntity</w:t>
       </w:r>
       <w:bookmarkEnd w:id="131"/>
+      <w:proofErr w:type="spellEnd"/>
     </w:p>
     <w:tbl>
       <w:tblPr>
@@ -7995,6 +8244,7 @@
                 <w:lang w:val="en-US"/>
               </w:rPr>
             </w:pPr>
+            <w:proofErr w:type="spellStart"/>
             <w:r>
               <w:rPr>
                 <w:lang w:val="en-US"/>
@@ -8007,6 +8257,7 @@
               </w:rPr>
               <w:t>_id</w:t>
             </w:r>
+            <w:proofErr w:type="spellEnd"/>
           </w:p>
         </w:tc>
         <w:tc>
@@ -8056,18 +8307,37 @@
         </w:rPr>
       </w:pPr>
       <w:bookmarkStart w:id="132" w:name="_Toc377149738"/>
+      <w:proofErr w:type="spellStart"/>
+      <w:proofErr w:type="gramStart"/>
       <w:r>
         <w:rPr>
           <w:rFonts w:eastAsiaTheme="minorHAnsi"/>
           <w:lang w:val="en-US" w:eastAsia="en-US"/>
         </w:rPr>
-        <w:t>WordFormBase(</w:t>
-      </w:r>
-      <w:r>
-        <w:rPr>
+        <w:t>WordFormBase</w:t>
+      </w:r>
+      <w:proofErr w:type="spellEnd"/>
+      <w:r>
+        <w:rPr>
+          <w:rFonts w:eastAsiaTheme="minorHAnsi"/>
           <w:lang w:val="en-US" w:eastAsia="en-US"/>
         </w:rPr>
-        <w:t>LanguageEntity)</w:t>
+        <w:t>(</w:t>
+      </w:r>
+      <w:proofErr w:type="spellStart"/>
+      <w:proofErr w:type="gramEnd"/>
+      <w:r>
+        <w:rPr>
+          <w:lang w:val="en-US" w:eastAsia="en-US"/>
+        </w:rPr>
+        <w:t>LanguageEntity</w:t>
+      </w:r>
+      <w:proofErr w:type="spellEnd"/>
+      <w:r>
+        <w:rPr>
+          <w:lang w:val="en-US" w:eastAsia="en-US"/>
+        </w:rPr>
+        <w:t>)</w:t>
       </w:r>
       <w:bookmarkEnd w:id="132"/>
     </w:p>
@@ -8164,9 +8434,11 @@
             <w:pPr>
               <w:pStyle w:val="aff4"/>
             </w:pPr>
+            <w:proofErr w:type="spellStart"/>
             <w:r>
               <w:t>lexeme_id</w:t>
             </w:r>
+            <w:proofErr w:type="spellEnd"/>
           </w:p>
         </w:tc>
         <w:tc>
@@ -8224,6 +8496,7 @@
             <w:pPr>
               <w:pStyle w:val="aff4"/>
             </w:pPr>
+            <w:proofErr w:type="spellStart"/>
             <w:r>
               <w:t>gr</w:t>
             </w:r>
@@ -8233,12 +8506,18 @@
               </w:rPr>
               <w:t>amm</w:t>
             </w:r>
-            <w:r>
-              <w:t>_cat</w:t>
-            </w:r>
+            <w:proofErr w:type="spellEnd"/>
             <w:r>
               <w:t>_</w:t>
             </w:r>
+            <w:proofErr w:type="spellStart"/>
+            <w:r>
+              <w:t>cat</w:t>
+            </w:r>
+            <w:proofErr w:type="spellEnd"/>
+            <w:r>
+              <w:t>_</w:t>
+            </w:r>
             <w:r>
               <w:rPr>
                 <w:lang w:val="en-US"/>
@@ -8246,8 +8525,13 @@
               <w:t>set</w:t>
             </w:r>
             <w:r>
-              <w:t>_id</w:t>
-            </w:r>
+              <w:t>_</w:t>
+            </w:r>
+            <w:proofErr w:type="spellStart"/>
+            <w:r>
+              <w:t>id</w:t>
+            </w:r>
+            <w:proofErr w:type="spellEnd"/>
           </w:p>
         </w:tc>
         <w:tc>
@@ -8362,12 +8646,14 @@
                 <w:lang w:val="en-US"/>
               </w:rPr>
             </w:pPr>
+            <w:proofErr w:type="spellStart"/>
             <w:r>
               <w:rPr>
                 <w:lang w:val="en-US"/>
               </w:rPr>
               <w:t>writing_system_id</w:t>
             </w:r>
+            <w:proofErr w:type="spellEnd"/>
           </w:p>
         </w:tc>
         <w:tc>
@@ -8428,12 +8714,14 @@
                 <w:lang w:val="en-US"/>
               </w:rPr>
             </w:pPr>
+            <w:proofErr w:type="spellStart"/>
             <w:r>
               <w:rPr>
                 <w:lang w:val="en-US"/>
               </w:rPr>
               <w:t>dictchange_id_commit</w:t>
             </w:r>
+            <w:proofErr w:type="spellEnd"/>
           </w:p>
         </w:tc>
         <w:tc>
@@ -8485,12 +8773,14 @@
             <w:pPr>
               <w:pStyle w:val="aff4"/>
             </w:pPr>
+            <w:proofErr w:type="spellStart"/>
             <w:r>
               <w:rPr>
                 <w:lang w:val="en-US"/>
               </w:rPr>
               <w:t>dialect_multi_id</w:t>
             </w:r>
+            <w:proofErr w:type="spellEnd"/>
           </w:p>
         </w:tc>
         <w:tc>
@@ -8621,6 +8911,8 @@
       </w:pPr>
       <w:bookmarkStart w:id="133" w:name="_Toc356245949"/>
       <w:bookmarkStart w:id="134" w:name="_Toc377149739"/>
+      <w:proofErr w:type="spellStart"/>
+      <w:proofErr w:type="gramStart"/>
       <w:r>
         <w:rPr>
           <w:rFonts w:eastAsiaTheme="minorHAnsi"/>
@@ -8634,13 +8926,30 @@
           <w:rFonts w:eastAsiaTheme="minorHAnsi"/>
           <w:lang w:val="en-US" w:eastAsia="en-US"/>
         </w:rPr>
-        <w:t>Base(</w:t>
-      </w:r>
-      <w:r>
-        <w:rPr>
+        <w:t>Base</w:t>
+      </w:r>
+      <w:proofErr w:type="spellEnd"/>
+      <w:r>
+        <w:rPr>
+          <w:rFonts w:eastAsiaTheme="minorHAnsi"/>
           <w:lang w:val="en-US" w:eastAsia="en-US"/>
         </w:rPr>
-        <w:t>LanguageEntity)</w:t>
+        <w:t>(</w:t>
+      </w:r>
+      <w:proofErr w:type="spellStart"/>
+      <w:proofErr w:type="gramEnd"/>
+      <w:r>
+        <w:rPr>
+          <w:lang w:val="en-US" w:eastAsia="en-US"/>
+        </w:rPr>
+        <w:t>LanguageEntity</w:t>
+      </w:r>
+      <w:proofErr w:type="spellEnd"/>
+      <w:r>
+        <w:rPr>
+          <w:lang w:val="en-US" w:eastAsia="en-US"/>
+        </w:rPr>
+        <w:t>)</w:t>
       </w:r>
       <w:bookmarkEnd w:id="134"/>
     </w:p>
@@ -8737,15 +9046,22 @@
             <w:pPr>
               <w:pStyle w:val="aff4"/>
             </w:pPr>
+            <w:proofErr w:type="spellStart"/>
             <w:r>
               <w:rPr>
                 <w:lang w:val="en-US"/>
               </w:rPr>
               <w:t>syntactic_category</w:t>
             </w:r>
-            <w:r>
-              <w:t>_id</w:t>
-            </w:r>
+            <w:proofErr w:type="spellEnd"/>
+            <w:r>
+              <w:t>_</w:t>
+            </w:r>
+            <w:proofErr w:type="spellStart"/>
+            <w:r>
+              <w:t>id</w:t>
+            </w:r>
+            <w:proofErr w:type="spellEnd"/>
           </w:p>
         </w:tc>
         <w:tc>
@@ -8782,8 +9098,13 @@
             <w:pPr>
               <w:pStyle w:val="aff4"/>
             </w:pPr>
-            <w:r>
-              <w:t>id части речи</w:t>
+            <w:proofErr w:type="spellStart"/>
+            <w:r>
+              <w:t>id</w:t>
+            </w:r>
+            <w:proofErr w:type="spellEnd"/>
+            <w:r>
+              <w:t xml:space="preserve"> части речи</w:t>
             </w:r>
           </w:p>
         </w:tc>
@@ -8797,6 +9118,7 @@
         </w:rPr>
       </w:pPr>
       <w:bookmarkStart w:id="135" w:name="_Toc377149740"/>
+      <w:proofErr w:type="spellStart"/>
       <w:r>
         <w:rPr>
           <w:rFonts w:eastAsiaTheme="minorHAnsi"/>
@@ -8812,6 +9134,7 @@
         <w:t>Base</w:t>
       </w:r>
       <w:bookmarkEnd w:id="135"/>
+      <w:proofErr w:type="spellEnd"/>
     </w:p>
     <w:tbl>
       <w:tblPr>
@@ -8933,8 +9256,13 @@
             <w:pPr>
               <w:pStyle w:val="aff4"/>
             </w:pPr>
-            <w:r>
-              <w:t>id лексемы в языке 1</w:t>
+            <w:proofErr w:type="spellStart"/>
+            <w:r>
+              <w:t>id</w:t>
+            </w:r>
+            <w:proofErr w:type="spellEnd"/>
+            <w:r>
+              <w:t xml:space="preserve"> лексемы в языке 1</w:t>
             </w:r>
           </w:p>
         </w:tc>
@@ -8993,8 +9321,13 @@
             <w:pPr>
               <w:pStyle w:val="aff4"/>
             </w:pPr>
-            <w:r>
-              <w:t>id лексемы в языке 2</w:t>
+            <w:proofErr w:type="spellStart"/>
+            <w:r>
+              <w:t>id</w:t>
+            </w:r>
+            <w:proofErr w:type="spellEnd"/>
+            <w:r>
+              <w:t xml:space="preserve"> лексемы в языке 2</w:t>
             </w:r>
           </w:p>
         </w:tc>
@@ -9008,6 +9341,7 @@
             <w:pPr>
               <w:pStyle w:val="aff4"/>
             </w:pPr>
+            <w:proofErr w:type="spellStart"/>
             <w:r>
               <w:t>usage_constraint</w:t>
             </w:r>
@@ -9017,6 +9351,7 @@
             <w:r>
               <w:t>id</w:t>
             </w:r>
+            <w:proofErr w:type="spellEnd"/>
           </w:p>
         </w:tc>
         <w:tc>
@@ -9053,8 +9388,13 @@
             <w:pPr>
               <w:pStyle w:val="aff4"/>
             </w:pPr>
-            <w:r>
-              <w:t>id ограничения</w:t>
+            <w:proofErr w:type="spellStart"/>
+            <w:r>
+              <w:t>id</w:t>
+            </w:r>
+            <w:proofErr w:type="spellEnd"/>
+            <w:r>
+              <w:t xml:space="preserve"> ограничения</w:t>
             </w:r>
           </w:p>
         </w:tc>
@@ -9068,9 +9408,11 @@
             <w:pPr>
               <w:pStyle w:val="aff4"/>
             </w:pPr>
+            <w:proofErr w:type="spellStart"/>
             <w:r>
               <w:t>comment</w:t>
             </w:r>
+            <w:proofErr w:type="spellEnd"/>
           </w:p>
         </w:tc>
         <w:tc>
@@ -9125,12 +9467,14 @@
                 <w:lang w:val="en-US"/>
               </w:rPr>
             </w:pPr>
+            <w:proofErr w:type="spellStart"/>
             <w:r>
               <w:rPr>
                 <w:lang w:val="en-US"/>
               </w:rPr>
               <w:t>dictchange_id_commit</w:t>
             </w:r>
+            <w:proofErr w:type="spellEnd"/>
           </w:p>
         </w:tc>
         <w:tc>
@@ -9182,12 +9526,14 @@
                 <w:lang w:val="en-US"/>
               </w:rPr>
             </w:pPr>
+            <w:proofErr w:type="spellStart"/>
             <w:r>
               <w:rPr>
                 <w:lang w:val="en-US"/>
               </w:rPr>
               <w:t>is_deleted</w:t>
             </w:r>
+            <w:proofErr w:type="spellEnd"/>
           </w:p>
         </w:tc>
         <w:tc>
@@ -9243,6 +9589,7 @@
         <w:rPr>
           <w:lang w:eastAsia="en-US"/>
         </w:rPr>
+        <w:lastRenderedPageBreak/>
         <w:t>Классы модели</w:t>
       </w:r>
       <w:bookmarkEnd w:id="136"/>
@@ -9257,13 +9604,16 @@
       </w:pPr>
       <w:bookmarkStart w:id="137" w:name="_Toc377149742"/>
       <w:bookmarkStart w:id="138" w:name="_Toc356245950"/>
-      <w:bookmarkEnd w:id="10"/>
+      <w:bookmarkEnd w:id="11"/>
+      <w:proofErr w:type="spellStart"/>
+      <w:proofErr w:type="gramStart"/>
       <w:r>
         <w:rPr>
           <w:lang w:val="en-US"/>
         </w:rPr>
         <w:t>TranslatedTerm</w:t>
       </w:r>
+      <w:proofErr w:type="spellEnd"/>
       <w:r>
         <w:rPr>
           <w:rFonts w:eastAsiaTheme="minorHAnsi"/>
@@ -9271,11 +9621,20 @@
         </w:rPr>
         <w:t>(</w:t>
       </w:r>
+      <w:proofErr w:type="spellStart"/>
+      <w:proofErr w:type="gramEnd"/>
       <w:r>
         <w:rPr>
           <w:lang w:val="en-US" w:eastAsia="en-US"/>
         </w:rPr>
-        <w:t>LanguageEntity)</w:t>
+        <w:t>LanguageEntity</w:t>
+      </w:r>
+      <w:proofErr w:type="spellEnd"/>
+      <w:r>
+        <w:rPr>
+          <w:lang w:val="en-US" w:eastAsia="en-US"/>
+        </w:rPr>
+        <w:t>)</w:t>
       </w:r>
       <w:bookmarkEnd w:id="137"/>
     </w:p>
@@ -9360,12 +9719,14 @@
                 <w:lang w:val="en-US"/>
               </w:rPr>
             </w:pPr>
+            <w:proofErr w:type="spellStart"/>
             <w:r>
               <w:rPr>
                 <w:lang w:val="en-US"/>
               </w:rPr>
               <w:t>table_id</w:t>
             </w:r>
+            <w:proofErr w:type="spellEnd"/>
           </w:p>
         </w:tc>
         <w:tc>
@@ -9420,12 +9781,14 @@
                 <w:lang w:val="en-US"/>
               </w:rPr>
             </w:pPr>
+            <w:proofErr w:type="spellStart"/>
             <w:r>
               <w:rPr>
                 <w:lang w:val="en-US"/>
               </w:rPr>
               <w:t>term_id</w:t>
             </w:r>
+            <w:proofErr w:type="spellEnd"/>
           </w:p>
         </w:tc>
         <w:tc>
@@ -9486,13 +9849,14 @@
                 <w:lang w:val="en-US"/>
               </w:rPr>
             </w:pPr>
+            <w:proofErr w:type="spellStart"/>
             <w:r>
               <w:rPr>
                 <w:lang w:val="en-US"/>
               </w:rPr>
-              <w:lastRenderedPageBreak/>
               <w:t>term_full_transl</w:t>
             </w:r>
+            <w:proofErr w:type="spellEnd"/>
           </w:p>
         </w:tc>
         <w:tc>
@@ -9565,12 +9929,14 @@
                 <w:lang w:val="en-US"/>
               </w:rPr>
             </w:pPr>
+            <w:proofErr w:type="spellStart"/>
             <w:r>
               <w:rPr>
                 <w:lang w:val="en-US"/>
               </w:rPr>
               <w:t>term_abbr_transl</w:t>
             </w:r>
+            <w:proofErr w:type="spellEnd"/>
           </w:p>
         </w:tc>
         <w:tc>
@@ -9640,6 +10006,7 @@
         </w:rPr>
       </w:pPr>
       <w:bookmarkStart w:id="139" w:name="_Toc377149743"/>
+      <w:proofErr w:type="gramStart"/>
       <w:r>
         <w:rPr>
           <w:rFonts w:eastAsiaTheme="minorHAnsi"/>
@@ -9647,11 +10014,20 @@
         </w:rPr>
         <w:t>Lexeme(</w:t>
       </w:r>
+      <w:proofErr w:type="spellStart"/>
+      <w:proofErr w:type="gramEnd"/>
       <w:r>
         <w:rPr>
           <w:lang w:val="en-US" w:eastAsia="en-US"/>
         </w:rPr>
-        <w:t>LexemeBase)</w:t>
+        <w:t>LexemeBase</w:t>
+      </w:r>
+      <w:proofErr w:type="spellEnd"/>
+      <w:r>
+        <w:rPr>
+          <w:lang w:val="en-US" w:eastAsia="en-US"/>
+        </w:rPr>
+        <w:t>)</w:t>
       </w:r>
       <w:bookmarkEnd w:id="139"/>
     </w:p>
@@ -9679,6 +10055,7 @@
         </w:rPr>
       </w:pPr>
       <w:bookmarkStart w:id="140" w:name="_Toc377149744"/>
+      <w:proofErr w:type="gramStart"/>
       <w:r>
         <w:rPr>
           <w:rFonts w:eastAsiaTheme="minorHAnsi"/>
@@ -9694,6 +10071,8 @@
         </w:rPr>
         <w:t>(</w:t>
       </w:r>
+      <w:proofErr w:type="spellStart"/>
+      <w:proofErr w:type="gramEnd"/>
       <w:r>
         <w:rPr>
           <w:rFonts w:eastAsiaTheme="minorHAnsi"/>
@@ -9708,6 +10087,7 @@
         </w:rPr>
         <w:t>Base</w:t>
       </w:r>
+      <w:proofErr w:type="spellEnd"/>
       <w:r>
         <w:rPr>
           <w:rFonts w:eastAsiaTheme="minorHAnsi"/>
@@ -9742,6 +10122,7 @@
       </w:pPr>
       <w:bookmarkStart w:id="141" w:name="_Toc377149745"/>
       <w:bookmarkStart w:id="142" w:name="_Toc356245952"/>
+      <w:proofErr w:type="spellStart"/>
       <w:r>
         <w:rPr>
           <w:rFonts w:eastAsiaTheme="minorHAnsi"/>
@@ -9750,6 +10131,7 @@
         <w:t>TranslationDeleted</w:t>
       </w:r>
       <w:bookmarkEnd w:id="141"/>
+      <w:proofErr w:type="spellEnd"/>
     </w:p>
     <w:p>
       <w:pPr>
@@ -9847,6 +10229,7 @@
                 <w:lang w:val="en-US"/>
               </w:rPr>
             </w:pPr>
+            <w:proofErr w:type="spellStart"/>
             <w:r>
               <w:rPr>
                 <w:rFonts w:eastAsiaTheme="minorHAnsi"/>
@@ -9868,6 +10251,7 @@
               </w:rPr>
               <w:t>_id</w:t>
             </w:r>
+            <w:proofErr w:type="spellEnd"/>
           </w:p>
         </w:tc>
         <w:tc>
@@ -9919,12 +10303,14 @@
                 <w:lang w:val="en-US"/>
               </w:rPr>
             </w:pPr>
+            <w:proofErr w:type="spellStart"/>
             <w:r>
               <w:rPr>
                 <w:lang w:val="en-US"/>
               </w:rPr>
               <w:t>dictchange_id</w:t>
             </w:r>
+            <w:proofErr w:type="spellEnd"/>
             <w:r>
               <w:t>_</w:t>
             </w:r>
@@ -9985,12 +10371,14 @@
                 <w:lang w:val="en-US"/>
               </w:rPr>
             </w:pPr>
+            <w:proofErr w:type="spellStart"/>
             <w:r>
               <w:rPr>
                 <w:lang w:val="en-US"/>
               </w:rPr>
               <w:t>dictchange_id_restore</w:t>
             </w:r>
+            <w:proofErr w:type="spellEnd"/>
           </w:p>
         </w:tc>
         <w:tc>
@@ -10040,6 +10428,8 @@
         </w:rPr>
       </w:pPr>
       <w:bookmarkStart w:id="143" w:name="_Toc377149746"/>
+      <w:proofErr w:type="spellStart"/>
+      <w:proofErr w:type="gramStart"/>
       <w:r>
         <w:rPr>
           <w:rFonts w:eastAsiaTheme="minorHAnsi"/>
@@ -10048,12 +10438,30 @@
         <w:t>WordForm</w:t>
       </w:r>
       <w:bookmarkEnd w:id="142"/>
+      <w:proofErr w:type="spellEnd"/>
       <w:r>
         <w:rPr>
           <w:rFonts w:eastAsiaTheme="minorHAnsi"/>
           <w:lang w:val="en-US" w:eastAsia="en-US"/>
         </w:rPr>
-        <w:t>(WordFormBase)</w:t>
+        <w:t>(</w:t>
+      </w:r>
+      <w:proofErr w:type="spellStart"/>
+      <w:proofErr w:type="gramEnd"/>
+      <w:r>
+        <w:rPr>
+          <w:rFonts w:eastAsiaTheme="minorHAnsi"/>
+          <w:lang w:val="en-US" w:eastAsia="en-US"/>
+        </w:rPr>
+        <w:t>WordFormBase</w:t>
+      </w:r>
+      <w:proofErr w:type="spellEnd"/>
+      <w:r>
+        <w:rPr>
+          <w:rFonts w:eastAsiaTheme="minorHAnsi"/>
+          <w:lang w:val="en-US" w:eastAsia="en-US"/>
+        </w:rPr>
+        <w:t>)</w:t>
       </w:r>
       <w:bookmarkEnd w:id="143"/>
     </w:p>
@@ -10082,12 +10490,39 @@
       </w:pPr>
       <w:bookmarkStart w:id="144" w:name="_Toc377149747"/>
       <w:bookmarkStart w:id="145" w:name="_Toc356245954"/>
+      <w:proofErr w:type="spellStart"/>
+      <w:proofErr w:type="gramStart"/>
       <w:r>
         <w:rPr>
           <w:rFonts w:eastAsiaTheme="minorHAnsi"/>
           <w:lang w:val="en-US" w:eastAsia="en-US"/>
         </w:rPr>
-        <w:t>WordFormPrevious(WordFormBase)</w:t>
+        <w:t>WordFormPrevious</w:t>
+      </w:r>
+      <w:proofErr w:type="spellEnd"/>
+      <w:r>
+        <w:rPr>
+          <w:rFonts w:eastAsiaTheme="minorHAnsi"/>
+          <w:lang w:val="en-US" w:eastAsia="en-US"/>
+        </w:rPr>
+        <w:t>(</w:t>
+      </w:r>
+      <w:proofErr w:type="spellStart"/>
+      <w:proofErr w:type="gramEnd"/>
+      <w:r>
+        <w:rPr>
+          <w:rFonts w:eastAsiaTheme="minorHAnsi"/>
+          <w:lang w:val="en-US" w:eastAsia="en-US"/>
+        </w:rPr>
+        <w:t>WordFormBase</w:t>
+      </w:r>
+      <w:proofErr w:type="spellEnd"/>
+      <w:r>
+        <w:rPr>
+          <w:rFonts w:eastAsiaTheme="minorHAnsi"/>
+          <w:lang w:val="en-US" w:eastAsia="en-US"/>
+        </w:rPr>
+        <w:t>)</w:t>
       </w:r>
       <w:bookmarkEnd w:id="144"/>
     </w:p>
@@ -10187,12 +10622,14 @@
                 <w:lang w:val="en-US"/>
               </w:rPr>
             </w:pPr>
+            <w:proofErr w:type="spellStart"/>
             <w:r>
               <w:rPr>
                 <w:lang w:val="en-US"/>
               </w:rPr>
               <w:t>wordform_id</w:t>
             </w:r>
+            <w:proofErr w:type="spellEnd"/>
           </w:p>
         </w:tc>
         <w:tc>
@@ -10244,12 +10681,14 @@
                 <w:lang w:val="en-US"/>
               </w:rPr>
             </w:pPr>
+            <w:proofErr w:type="spellStart"/>
             <w:r>
               <w:rPr>
                 <w:lang w:val="en-US"/>
               </w:rPr>
               <w:t>dictchange_id</w:t>
             </w:r>
+            <w:proofErr w:type="spellEnd"/>
             <w:r>
               <w:t>_</w:t>
             </w:r>
@@ -10308,6 +10747,7 @@
         </w:rPr>
       </w:pPr>
       <w:bookmarkStart w:id="146" w:name="_Toc377149748"/>
+      <w:proofErr w:type="spellStart"/>
       <w:r>
         <w:rPr>
           <w:rFonts w:eastAsiaTheme="minorHAnsi"/>
@@ -10316,6 +10756,7 @@
         <w:t>WordFormDeleted</w:t>
       </w:r>
       <w:bookmarkEnd w:id="146"/>
+      <w:proofErr w:type="spellEnd"/>
     </w:p>
     <w:p>
       <w:pPr>
@@ -10413,12 +10854,14 @@
                 <w:lang w:val="en-US"/>
               </w:rPr>
             </w:pPr>
+            <w:proofErr w:type="spellStart"/>
             <w:r>
               <w:rPr>
                 <w:lang w:val="en-US"/>
               </w:rPr>
               <w:t>wordform_id</w:t>
             </w:r>
+            <w:proofErr w:type="spellEnd"/>
           </w:p>
         </w:tc>
         <w:tc>
@@ -10470,12 +10913,14 @@
                 <w:lang w:val="en-US"/>
               </w:rPr>
             </w:pPr>
+            <w:proofErr w:type="spellStart"/>
             <w:r>
               <w:rPr>
                 <w:lang w:val="en-US"/>
               </w:rPr>
               <w:t>dictchange_id</w:t>
             </w:r>
+            <w:proofErr w:type="spellEnd"/>
             <w:r>
               <w:t>_</w:t>
             </w:r>
@@ -10536,12 +10981,14 @@
                 <w:lang w:val="en-US"/>
               </w:rPr>
             </w:pPr>
+            <w:proofErr w:type="spellStart"/>
             <w:r>
               <w:rPr>
                 <w:lang w:val="en-US"/>
               </w:rPr>
               <w:t>dictchange_id_restore</w:t>
             </w:r>
+            <w:proofErr w:type="spellEnd"/>
           </w:p>
         </w:tc>
         <w:tc>
@@ -10591,6 +11038,7 @@
       </w:pPr>
       <w:bookmarkStart w:id="147" w:name="_Toc377149749"/>
       <w:bookmarkEnd w:id="145"/>
+      <w:proofErr w:type="spellStart"/>
       <w:r>
         <w:rPr>
           <w:lang w:val="en-US" w:eastAsia="en-US"/>
@@ -10598,6 +11046,7 @@
         <w:t>WordFormOrder</w:t>
       </w:r>
       <w:bookmarkEnd w:id="147"/>
+      <w:proofErr w:type="spellEnd"/>
     </w:p>
     <w:p>
       <w:r>
@@ -10700,6 +11149,7 @@
                   <w:lang w:val="en-US"/>
                 </w:rPr>
               </w:pPr>
+              <w:proofErr w:type="spellStart"/>
               <w:r>
                 <w:rPr>
                   <w:b/>
@@ -10708,6 +11158,7 @@
                 </w:rPr>
                 <w:t>QuaS</w:t>
               </w:r>
+              <w:proofErr w:type="spellEnd"/>
             </w:p>
           </w:sdtContent>
         </w:sdt>
@@ -10737,12 +11188,14 @@
                   <w:sz w:val="22"/>
                 </w:rPr>
               </w:pPr>
+              <w:proofErr w:type="spellStart"/>
               <w:r>
                 <w:rPr>
                   <w:b/>
                 </w:rPr>
                 <w:t>WordControl</w:t>
               </w:r>
+              <w:proofErr w:type="spellEnd"/>
             </w:p>
           </w:sdtContent>
         </w:sdt>
@@ -10774,13 +11227,23 @@
           <w:r>
             <w:fldChar w:fldCharType="separate"/>
           </w:r>
-          <w:ins w:id="148" w:author="Грушецкий Кирилл Игоревич" w:date="2014-02-10T17:06:00Z">
+          <w:ins w:id="148" w:author="Kirill" w:date="2014-02-16T02:00:00Z">
             <w:r>
               <w:rPr>
                 <w:noProof/>
               </w:rPr>
-              <w:t>2014-01-22</w:t>
-            </w:r>
+              <w:t>2014-02-10</w:t>
+            </w:r>
+          </w:ins>
+          <w:ins w:id="149" w:author="Грушецкий Кирилл Игоревич" w:date="2014-02-10T17:06:00Z">
+            <w:del w:id="150" w:author="Kirill" w:date="2014-02-16T02:00:00Z">
+              <w:r>
+                <w:rPr>
+                  <w:noProof/>
+                </w:rPr>
+                <w:delText>2014-01-22</w:delText>
+              </w:r>
+            </w:del>
           </w:ins>
           <w:r>
             <w:fldChar w:fldCharType="end"/>
@@ -10820,14 +11283,27 @@
           <w:r>
             <w:t xml:space="preserve"> (</w:t>
           </w:r>
-          <w:fldSimple w:instr=" NUMPAGES   \* MERGEFORMAT ">
-            <w:r>
-              <w:rPr>
-                <w:noProof/>
-              </w:rPr>
-              <w:t>6</w:t>
-            </w:r>
-          </w:fldSimple>
+          <w:r>
+            <w:fldChar w:fldCharType="begin"/>
+          </w:r>
+          <w:r>
+            <w:instrText xml:space="preserve"> NUMPAGES   \* MERGEFORMAT </w:instrText>
+          </w:r>
+          <w:r>
+            <w:fldChar w:fldCharType="separate"/>
+          </w:r>
+          <w:r>
+            <w:rPr>
+              <w:noProof/>
+            </w:rPr>
+            <w:t>6</w:t>
+          </w:r>
+          <w:r>
+            <w:rPr>
+              <w:noProof/>
+            </w:rPr>
+            <w:fldChar w:fldCharType="end"/>
+          </w:r>
           <w:r>
             <w:t>)</w:t>
           </w:r>
@@ -10894,6 +11370,7 @@
                   <w:lang w:val="en-US"/>
                 </w:rPr>
               </w:pPr>
+              <w:proofErr w:type="spellStart"/>
               <w:r>
                 <w:rPr>
                   <w:b/>
@@ -10902,6 +11379,7 @@
                 </w:rPr>
                 <w:t>QuaS</w:t>
               </w:r>
+              <w:proofErr w:type="spellEnd"/>
             </w:p>
           </w:sdtContent>
         </w:sdt>
@@ -10969,12 +11447,12 @@
           <w:r>
             <w:fldChar w:fldCharType="separate"/>
           </w:r>
-          <w:ins w:id="149" w:author="Грушецкий Кирилл Игоревич" w:date="2014-02-10T17:06:00Z">
+          <w:ins w:id="151" w:author="Kirill" w:date="2014-02-16T02:00:00Z">
             <w:r>
               <w:rPr>
                 <w:noProof/>
               </w:rPr>
-              <w:t>2014-01-22</w:t>
+              <w:t>2014-02-10</w:t>
             </w:r>
           </w:ins>
           <w:r>
@@ -11015,14 +11493,27 @@
           <w:r>
             <w:t xml:space="preserve"> (</w:t>
           </w:r>
-          <w:fldSimple w:instr=" NUMPAGES   \* MERGEFORMAT ">
-            <w:r>
-              <w:rPr>
-                <w:noProof/>
-              </w:rPr>
-              <w:t>6</w:t>
-            </w:r>
-          </w:fldSimple>
+          <w:r>
+            <w:fldChar w:fldCharType="begin"/>
+          </w:r>
+          <w:r>
+            <w:instrText xml:space="preserve"> NUMPAGES   \* MERGEFORMAT </w:instrText>
+          </w:r>
+          <w:r>
+            <w:fldChar w:fldCharType="separate"/>
+          </w:r>
+          <w:r>
+            <w:rPr>
+              <w:noProof/>
+            </w:rPr>
+            <w:t>6</w:t>
+          </w:r>
+          <w:r>
+            <w:rPr>
+              <w:noProof/>
+            </w:rPr>
+            <w:fldChar w:fldCharType="end"/>
+          </w:r>
           <w:r>
             <w:t>)</w:t>
           </w:r>
@@ -11294,9 +11785,27 @@
                 <w:pStyle w:val="ab"/>
                 <w:jc w:val="right"/>
               </w:pPr>
+              <w:proofErr w:type="spellStart"/>
               <w:r>
-                <w:t>WordControl Architecture Description</w:t>
+                <w:t>WordControl</w:t>
               </w:r>
+              <w:proofErr w:type="spellEnd"/>
+              <w:r>
+                <w:t xml:space="preserve"> </w:t>
+              </w:r>
+              <w:proofErr w:type="spellStart"/>
+              <w:r>
+                <w:t>Architecture</w:t>
+              </w:r>
+              <w:proofErr w:type="spellEnd"/>
+              <w:r>
+                <w:t xml:space="preserve"> </w:t>
+              </w:r>
+              <w:proofErr w:type="spellStart"/>
+              <w:r>
+                <w:t>Description</w:t>
+              </w:r>
+              <w:proofErr w:type="spellEnd"/>
             </w:p>
           </w:tc>
         </w:sdtContent>
@@ -11331,9 +11840,11 @@
         <w:pPr>
           <w:pStyle w:val="afd"/>
         </w:pPr>
+        <w:proofErr w:type="spellStart"/>
         <w:r>
           <w:t>WordControl</w:t>
         </w:r>
+        <w:proofErr w:type="spellEnd"/>
         <w:r>
           <w:t xml:space="preserve"> </w:t>
         </w:r>
@@ -11366,12 +11877,14 @@
       </w:sdtPr>
       <w:sdtEndPr/>
       <w:sdtContent>
+        <w:proofErr w:type="spellStart"/>
         <w:r>
           <w:rPr>
             <w:i/>
           </w:rPr>
           <w:t>Kirill</w:t>
         </w:r>
+        <w:proofErr w:type="spellEnd"/>
       </w:sdtContent>
     </w:sdt>
   </w:p>
@@ -15264,7 +15777,7 @@
 </file>
 
 <file path=customXml/itemProps1.xml><?xml version="1.0" encoding="utf-8"?>
-<ds:datastoreItem xmlns:ds="http://schemas.openxmlformats.org/officeDocument/2006/customXml" ds:itemID="{6AF6CA18-E798-4F54-A1A3-55F1701D8FC1}">
+<ds:datastoreItem xmlns:ds="http://schemas.openxmlformats.org/officeDocument/2006/customXml" ds:itemID="{63212F7A-3E66-4114-B184-6074DD8B5D9C}">
   <ds:schemaRefs>
     <ds:schemaRef ds:uri="http://schemas.openxmlformats.org/officeDocument/2006/bibliography"/>
   </ds:schemaRefs>

</xml_diff>

<commit_message>
Add translation work continued
</commit_message>
<xml_diff>
--- a/docs/1WordControlAD.docx
+++ b/docs/1WordControlAD.docx
@@ -7,8 +7,6 @@
         <w:pStyle w:val="af"/>
       </w:pPr>
       <w:bookmarkStart w:id="0" w:name="_Toc356334463"/>
-      <w:bookmarkStart w:id="1" w:name="_GoBack"/>
-      <w:bookmarkEnd w:id="1"/>
       <w:r>
         <w:t>Содержание</w:t>
       </w:r>
@@ -2922,14 +2920,14 @@
           <w:lang w:val="en-US"/>
         </w:rPr>
       </w:pPr>
-      <w:bookmarkStart w:id="2" w:name="_Toc356245941"/>
-      <w:bookmarkStart w:id="3" w:name="_Toc377149712"/>
+      <w:bookmarkStart w:id="1" w:name="_Toc356245941"/>
+      <w:bookmarkStart w:id="2" w:name="_Toc377149712"/>
       <w:bookmarkEnd w:id="0"/>
       <w:r>
         <w:t>Договоренности</w:t>
       </w:r>
+      <w:bookmarkEnd w:id="1"/>
       <w:bookmarkEnd w:id="2"/>
-      <w:bookmarkEnd w:id="3"/>
     </w:p>
     <w:p>
       <w:pPr>
@@ -3109,7 +3107,7 @@
           <w:lang w:val="en-US" w:eastAsia="en-US"/>
         </w:rPr>
       </w:pPr>
-      <w:bookmarkStart w:id="4" w:name="_Toc377149713"/>
+      <w:bookmarkStart w:id="3" w:name="_Toc377149713"/>
       <w:r>
         <w:rPr>
           <w:rFonts w:eastAsiaTheme="majorEastAsia"/>
@@ -3117,7 +3115,7 @@
         </w:rPr>
         <w:t>Компоненты системы</w:t>
       </w:r>
-      <w:bookmarkEnd w:id="4"/>
+      <w:bookmarkEnd w:id="3"/>
     </w:p>
     <w:p>
       <w:pPr>
@@ -3274,63 +3272,63 @@
           <w:lang w:val="en-US" w:eastAsia="en-US"/>
         </w:rPr>
       </w:pPr>
-      <w:bookmarkStart w:id="5" w:name="_Toc377149714"/>
+      <w:bookmarkStart w:id="4" w:name="_Toc377149714"/>
       <w:r>
         <w:rPr>
           <w:rFonts w:eastAsiaTheme="majorEastAsia"/>
           <w:lang w:eastAsia="en-US"/>
         </w:rPr>
         <w:t>Объекты</w:t>
+      </w:r>
+      <w:bookmarkEnd w:id="4"/>
+    </w:p>
+    <w:p>
+      <w:pPr>
+        <w:pStyle w:val="2"/>
+        <w:rPr>
+          <w:lang w:val="en-US" w:eastAsia="en-US"/>
+        </w:rPr>
+      </w:pPr>
+      <w:bookmarkStart w:id="5" w:name="_Toc377149715"/>
+      <w:r>
+        <w:rPr>
+          <w:lang w:eastAsia="en-US"/>
+        </w:rPr>
+        <w:t>Глобальные классы</w:t>
       </w:r>
       <w:bookmarkEnd w:id="5"/>
     </w:p>
     <w:p>
       <w:pPr>
-        <w:pStyle w:val="2"/>
-        <w:rPr>
-          <w:lang w:val="en-US" w:eastAsia="en-US"/>
-        </w:rPr>
-      </w:pPr>
-      <w:bookmarkStart w:id="6" w:name="_Toc377149715"/>
-      <w:r>
+        <w:pStyle w:val="3"/>
         <w:rPr>
           <w:lang w:eastAsia="en-US"/>
         </w:rPr>
-        <w:t>Глобальные классы</w:t>
+      </w:pPr>
+      <w:bookmarkStart w:id="6" w:name="_Toc377149716"/>
+      <w:r>
+        <w:rPr>
+          <w:lang w:eastAsia="en-US"/>
+        </w:rPr>
+        <w:t>Абстрактные классы</w:t>
       </w:r>
       <w:bookmarkEnd w:id="6"/>
     </w:p>
     <w:p>
       <w:pPr>
-        <w:pStyle w:val="3"/>
-        <w:rPr>
-          <w:lang w:eastAsia="en-US"/>
-        </w:rPr>
-      </w:pPr>
-      <w:bookmarkStart w:id="7" w:name="_Toc377149716"/>
-      <w:r>
-        <w:rPr>
-          <w:lang w:eastAsia="en-US"/>
-        </w:rPr>
-        <w:t>Абстрактные классы</w:t>
+        <w:pStyle w:val="4"/>
+        <w:rPr>
+          <w:lang w:val="en-US" w:eastAsia="en-US"/>
+        </w:rPr>
+      </w:pPr>
+      <w:bookmarkStart w:id="7" w:name="_Toc377149717"/>
+      <w:r>
+        <w:rPr>
+          <w:lang w:val="en-US" w:eastAsia="en-US"/>
+        </w:rPr>
+        <w:t>Change</w:t>
       </w:r>
       <w:bookmarkEnd w:id="7"/>
-    </w:p>
-    <w:p>
-      <w:pPr>
-        <w:pStyle w:val="4"/>
-        <w:rPr>
-          <w:lang w:val="en-US" w:eastAsia="en-US"/>
-        </w:rPr>
-      </w:pPr>
-      <w:bookmarkStart w:id="8" w:name="_Toc377149717"/>
-      <w:r>
-        <w:rPr>
-          <w:lang w:val="en-US" w:eastAsia="en-US"/>
-        </w:rPr>
-        <w:t>Change</w:t>
-      </w:r>
-      <w:bookmarkEnd w:id="8"/>
     </w:p>
     <w:tbl>
       <w:tblPr>
@@ -3601,16 +3599,16 @@
           <w:lang w:val="en-US" w:eastAsia="en-US"/>
         </w:rPr>
       </w:pPr>
-      <w:bookmarkStart w:id="9" w:name="_Toc377149718"/>
-      <w:bookmarkStart w:id="10" w:name="_Toc356245956"/>
-      <w:bookmarkStart w:id="11" w:name="_Toc356245946"/>
+      <w:bookmarkStart w:id="8" w:name="_Toc377149718"/>
+      <w:bookmarkStart w:id="9" w:name="_Toc356245956"/>
+      <w:bookmarkStart w:id="10" w:name="_Toc356245946"/>
       <w:r>
         <w:rPr>
           <w:lang w:eastAsia="en-US"/>
         </w:rPr>
         <w:t>Классы модели</w:t>
       </w:r>
-      <w:bookmarkEnd w:id="9"/>
+      <w:bookmarkEnd w:id="8"/>
     </w:p>
     <w:p>
       <w:pPr>
@@ -3620,9 +3618,9 @@
           <w:lang w:val="en-US" w:eastAsia="en-US"/>
         </w:rPr>
       </w:pPr>
-      <w:bookmarkStart w:id="12" w:name="_Toc377149719"/>
-      <w:bookmarkStart w:id="13" w:name="_Toc356245957"/>
-      <w:bookmarkEnd w:id="10"/>
+      <w:bookmarkStart w:id="11" w:name="_Toc377149719"/>
+      <w:bookmarkStart w:id="12" w:name="_Toc356245957"/>
+      <w:bookmarkEnd w:id="9"/>
       <w:proofErr w:type="spellStart"/>
       <w:proofErr w:type="gramStart"/>
       <w:r>
@@ -3648,7 +3646,7 @@
         </w:rPr>
         <w:t>Change)</w:t>
       </w:r>
-      <w:bookmarkEnd w:id="12"/>
+      <w:bookmarkEnd w:id="11"/>
     </w:p>
     <w:p>
       <w:pPr>
@@ -3952,7 +3950,7 @@
           <w:lang w:eastAsia="en-US"/>
         </w:rPr>
       </w:pPr>
-      <w:bookmarkStart w:id="14" w:name="_Toc377149720"/>
+      <w:bookmarkStart w:id="13" w:name="_Toc377149720"/>
       <w:proofErr w:type="spellStart"/>
       <w:proofErr w:type="gramStart"/>
       <w:r>
@@ -3978,7 +3976,7 @@
         </w:rPr>
         <w:t>Change)</w:t>
       </w:r>
-      <w:bookmarkEnd w:id="14"/>
+      <w:bookmarkEnd w:id="13"/>
     </w:p>
     <w:p>
       <w:pPr>
@@ -4324,7 +4322,7 @@
           <w:lang w:val="en-US" w:eastAsia="en-US"/>
         </w:rPr>
       </w:pPr>
-      <w:bookmarkStart w:id="15" w:name="_Toc377149721"/>
+      <w:bookmarkStart w:id="14" w:name="_Toc377149721"/>
       <w:r>
         <w:rPr>
           <w:rFonts w:eastAsiaTheme="minorHAnsi"/>
@@ -4332,8 +4330,8 @@
         </w:rPr>
         <w:t>Settings</w:t>
       </w:r>
-      <w:bookmarkEnd w:id="13"/>
-      <w:bookmarkEnd w:id="15"/>
+      <w:bookmarkEnd w:id="12"/>
+      <w:bookmarkEnd w:id="14"/>
     </w:p>
     <w:p>
       <w:pPr>
@@ -4398,8 +4396,8 @@
           <w:lang w:val="en-US" w:eastAsia="en-US"/>
         </w:rPr>
       </w:pPr>
-      <w:bookmarkStart w:id="16" w:name="_Toc356245958"/>
-      <w:bookmarkStart w:id="17" w:name="_Toc377149722"/>
+      <w:bookmarkStart w:id="15" w:name="_Toc356245958"/>
+      <w:bookmarkStart w:id="16" w:name="_Toc377149722"/>
       <w:r>
         <w:rPr>
           <w:rFonts w:eastAsiaTheme="majorEastAsia"/>
@@ -4408,42 +4406,42 @@
         <w:lastRenderedPageBreak/>
         <w:t>Глобальные справочники</w:t>
       </w:r>
+      <w:bookmarkEnd w:id="15"/>
       <w:bookmarkEnd w:id="16"/>
+    </w:p>
+    <w:p>
+      <w:pPr>
+        <w:pStyle w:val="3"/>
+        <w:rPr>
+          <w:lang w:eastAsia="en-US"/>
+        </w:rPr>
+      </w:pPr>
+      <w:bookmarkStart w:id="17" w:name="_Toc377149723"/>
+      <w:bookmarkStart w:id="18" w:name="_Toc356245947"/>
+      <w:bookmarkStart w:id="19" w:name="_Toc356245959"/>
+      <w:r>
+        <w:rPr>
+          <w:lang w:eastAsia="en-US"/>
+        </w:rPr>
+        <w:t>Абстрактные классы</w:t>
+      </w:r>
       <w:bookmarkEnd w:id="17"/>
     </w:p>
     <w:p>
       <w:pPr>
-        <w:pStyle w:val="3"/>
-        <w:rPr>
-          <w:lang w:eastAsia="en-US"/>
-        </w:rPr>
-      </w:pPr>
-      <w:bookmarkStart w:id="18" w:name="_Toc377149723"/>
-      <w:bookmarkStart w:id="19" w:name="_Toc356245947"/>
-      <w:bookmarkStart w:id="20" w:name="_Toc356245959"/>
-      <w:r>
-        <w:rPr>
-          <w:lang w:eastAsia="en-US"/>
-        </w:rPr>
-        <w:t>Абстрактные классы</w:t>
-      </w:r>
-      <w:bookmarkEnd w:id="18"/>
-    </w:p>
-    <w:p>
-      <w:pPr>
         <w:pStyle w:val="4"/>
         <w:rPr>
           <w:lang w:val="en-US" w:eastAsia="en-US"/>
         </w:rPr>
       </w:pPr>
-      <w:bookmarkStart w:id="21" w:name="_Toc377149724"/>
+      <w:bookmarkStart w:id="20" w:name="_Toc377149724"/>
       <w:r>
         <w:rPr>
           <w:lang w:val="en-US" w:eastAsia="en-US"/>
         </w:rPr>
         <w:t>Term</w:t>
       </w:r>
-      <w:bookmarkEnd w:id="21"/>
+      <w:bookmarkEnd w:id="20"/>
     </w:p>
     <w:tbl>
       <w:tblPr>
@@ -4655,353 +4653,353 @@
           <w:lang w:val="en-US" w:eastAsia="en-US"/>
         </w:rPr>
       </w:pPr>
-      <w:bookmarkStart w:id="22" w:name="_Toc377149725"/>
+      <w:bookmarkStart w:id="21" w:name="_Toc377149725"/>
       <w:r>
         <w:rPr>
           <w:lang w:eastAsia="en-US"/>
         </w:rPr>
         <w:t>Классы модели</w:t>
+      </w:r>
+      <w:bookmarkEnd w:id="21"/>
+    </w:p>
+    <w:p>
+      <w:pPr>
+        <w:pStyle w:val="4"/>
+        <w:rPr>
+          <w:rFonts w:eastAsiaTheme="minorHAnsi"/>
+          <w:lang w:val="en-US" w:eastAsia="en-US"/>
+        </w:rPr>
+      </w:pPr>
+      <w:bookmarkStart w:id="22" w:name="_Toc377149726"/>
+      <w:bookmarkEnd w:id="18"/>
+      <w:proofErr w:type="spellStart"/>
+      <w:proofErr w:type="gramStart"/>
+      <w:r>
+        <w:rPr>
+          <w:rFonts w:eastAsiaTheme="minorHAnsi"/>
+          <w:lang w:val="en-US" w:eastAsia="en-US"/>
+        </w:rPr>
+        <w:t>SyntacticCategory</w:t>
+      </w:r>
+      <w:bookmarkEnd w:id="19"/>
+      <w:proofErr w:type="spellEnd"/>
+      <w:r>
+        <w:rPr>
+          <w:rFonts w:eastAsiaTheme="minorHAnsi"/>
+          <w:lang w:val="en-US" w:eastAsia="en-US"/>
+        </w:rPr>
+        <w:t>(</w:t>
+      </w:r>
+      <w:proofErr w:type="gramEnd"/>
+      <w:r>
+        <w:rPr>
+          <w:rFonts w:eastAsiaTheme="minorHAnsi"/>
+          <w:lang w:val="en-US" w:eastAsia="en-US"/>
+        </w:rPr>
+        <w:t>Term)</w:t>
       </w:r>
       <w:bookmarkEnd w:id="22"/>
     </w:p>
     <w:p>
       <w:pPr>
+        <w:rPr>
+          <w:rFonts w:eastAsiaTheme="minorHAnsi"/>
+          <w:lang w:val="et-EE" w:eastAsia="en-US"/>
+        </w:rPr>
+      </w:pPr>
+      <w:r>
+        <w:rPr>
+          <w:rFonts w:eastAsiaTheme="minorHAnsi"/>
+          <w:lang w:eastAsia="en-US"/>
+        </w:rPr>
+        <w:t>Части речи, определенные в системе на глобальном уровне.</w:t>
+      </w:r>
+    </w:p>
+    <w:p>
+      <w:pPr>
         <w:pStyle w:val="4"/>
+        <w:rPr>
+          <w:rFonts w:eastAsiaTheme="minorHAnsi"/>
+        </w:rPr>
+      </w:pPr>
+      <w:bookmarkStart w:id="23" w:name="_Toc356245960"/>
+      <w:bookmarkStart w:id="24" w:name="_Toc377149727"/>
+      <w:proofErr w:type="spellStart"/>
+      <w:r>
+        <w:rPr>
+          <w:rFonts w:eastAsiaTheme="minorHAnsi"/>
+        </w:rPr>
+        <w:t>UsageConstraint</w:t>
+      </w:r>
+      <w:bookmarkEnd w:id="23"/>
+      <w:proofErr w:type="spellEnd"/>
+      <w:r>
         <w:rPr>
           <w:rFonts w:eastAsiaTheme="minorHAnsi"/>
           <w:lang w:val="en-US" w:eastAsia="en-US"/>
         </w:rPr>
-      </w:pPr>
-      <w:bookmarkStart w:id="23" w:name="_Toc377149726"/>
-      <w:bookmarkEnd w:id="19"/>
+        <w:t>(Term)</w:t>
+      </w:r>
+      <w:bookmarkEnd w:id="24"/>
+    </w:p>
+    <w:p>
+      <w:pPr>
+        <w:rPr>
+          <w:rFonts w:eastAsiaTheme="minorHAnsi"/>
+          <w:lang w:eastAsia="en-US"/>
+        </w:rPr>
+      </w:pPr>
+      <w:r>
+        <w:rPr>
+          <w:rFonts w:eastAsiaTheme="minorHAnsi"/>
+          <w:lang w:eastAsia="en-US"/>
+        </w:rPr>
+        <w:t>Характеристики и области применения лексем</w:t>
+      </w:r>
+      <w:r>
+        <w:rPr>
+          <w:rFonts w:eastAsiaTheme="minorHAnsi"/>
+          <w:lang w:eastAsia="en-US"/>
+        </w:rPr>
+        <w:t xml:space="preserve"> </w:t>
+      </w:r>
+      <w:r>
+        <w:rPr>
+          <w:rFonts w:eastAsiaTheme="minorHAnsi"/>
+          <w:lang w:eastAsia="en-US"/>
+        </w:rPr>
+        <w:t>для точного определения ее смысла в рамках связи (перевода)</w:t>
+      </w:r>
+      <w:r>
+        <w:rPr>
+          <w:rFonts w:eastAsiaTheme="minorHAnsi"/>
+          <w:lang w:eastAsia="en-US"/>
+        </w:rPr>
+        <w:t>.</w:t>
+      </w:r>
+      <w:r>
+        <w:rPr>
+          <w:rFonts w:eastAsiaTheme="minorHAnsi"/>
+          <w:lang w:eastAsia="en-US"/>
+        </w:rPr>
+        <w:t xml:space="preserve"> </w:t>
+      </w:r>
+      <w:proofErr w:type="gramStart"/>
+      <w:r>
+        <w:rPr>
+          <w:rFonts w:eastAsiaTheme="minorHAnsi"/>
+          <w:lang w:eastAsia="en-US"/>
+        </w:rPr>
+        <w:t>Определенны</w:t>
+      </w:r>
+      <w:proofErr w:type="gramEnd"/>
+      <w:r>
+        <w:rPr>
+          <w:rFonts w:eastAsiaTheme="minorHAnsi"/>
+          <w:lang w:eastAsia="en-US"/>
+        </w:rPr>
+        <w:t xml:space="preserve"> на глобальном уровне.</w:t>
+      </w:r>
+    </w:p>
+    <w:p>
+      <w:pPr>
+        <w:pStyle w:val="4"/>
+        <w:rPr>
+          <w:rFonts w:eastAsiaTheme="minorHAnsi"/>
+        </w:rPr>
+      </w:pPr>
+      <w:bookmarkStart w:id="25" w:name="_Toc356245961"/>
+      <w:bookmarkStart w:id="26" w:name="_Toc377149728"/>
+      <w:r>
+        <w:rPr>
+          <w:rFonts w:eastAsiaTheme="minorHAnsi"/>
+          <w:lang w:val="en-US"/>
+        </w:rPr>
+        <w:t>&lt;</w:t>
+      </w:r>
       <w:proofErr w:type="spellStart"/>
+      <w:r>
+        <w:rPr>
+          <w:rFonts w:eastAsiaTheme="minorHAnsi"/>
+        </w:rPr>
+        <w:t>GrammCategory</w:t>
+      </w:r>
+      <w:proofErr w:type="spellEnd"/>
       <w:proofErr w:type="gramStart"/>
+      <w:r>
+        <w:rPr>
+          <w:rFonts w:eastAsiaTheme="minorHAnsi"/>
+          <w:lang w:val="en-US"/>
+        </w:rPr>
+        <w:t>&gt;</w:t>
+      </w:r>
+      <w:bookmarkEnd w:id="25"/>
       <w:r>
         <w:rPr>
           <w:rFonts w:eastAsiaTheme="minorHAnsi"/>
           <w:lang w:val="en-US" w:eastAsia="en-US"/>
         </w:rPr>
-        <w:t>SyntacticCategory</w:t>
-      </w:r>
-      <w:bookmarkEnd w:id="20"/>
-      <w:proofErr w:type="spellEnd"/>
+        <w:t>(</w:t>
+      </w:r>
+      <w:proofErr w:type="gramEnd"/>
       <w:r>
         <w:rPr>
           <w:rFonts w:eastAsiaTheme="minorHAnsi"/>
           <w:lang w:val="en-US" w:eastAsia="en-US"/>
         </w:rPr>
-        <w:t>(</w:t>
-      </w:r>
-      <w:proofErr w:type="gramEnd"/>
+        <w:t>Term)</w:t>
+      </w:r>
+      <w:bookmarkEnd w:id="26"/>
+    </w:p>
+    <w:p>
+      <w:pPr>
+        <w:rPr>
+          <w:rFonts w:eastAsiaTheme="minorHAnsi"/>
+          <w:lang w:val="et-EE" w:eastAsia="en-US"/>
+        </w:rPr>
+      </w:pPr>
+      <w:r>
+        <w:rPr>
+          <w:rFonts w:eastAsiaTheme="minorHAnsi"/>
+          <w:lang w:eastAsia="en-US"/>
+        </w:rPr>
+        <w:t xml:space="preserve">Набор таблиц, содержащий </w:t>
+      </w:r>
+      <w:ins w:id="27" w:author="Kirill" w:date="2014-01-11T00:49:00Z">
+        <w:r>
+          <w:rPr>
+            <w:rFonts w:eastAsiaTheme="minorHAnsi"/>
+            <w:lang w:eastAsia="en-US"/>
+          </w:rPr>
+          <w:t xml:space="preserve">значения </w:t>
+        </w:r>
+      </w:ins>
+      <w:r>
+        <w:rPr>
+          <w:rFonts w:eastAsiaTheme="minorHAnsi"/>
+          <w:lang w:eastAsia="en-US"/>
+        </w:rPr>
+        <w:t>г</w:t>
+      </w:r>
+      <w:r>
+        <w:rPr>
+          <w:rFonts w:eastAsiaTheme="minorHAnsi"/>
+          <w:lang w:eastAsia="en-US"/>
+        </w:rPr>
+        <w:t>рамматически</w:t>
+      </w:r>
+      <w:ins w:id="28" w:author="Kirill" w:date="2014-01-11T00:49:00Z">
+        <w:r>
+          <w:rPr>
+            <w:rFonts w:eastAsiaTheme="minorHAnsi"/>
+            <w:lang w:eastAsia="en-US"/>
+          </w:rPr>
+          <w:t>х</w:t>
+        </w:r>
+      </w:ins>
+      <w:del w:id="29" w:author="Kirill" w:date="2014-01-11T00:49:00Z">
+        <w:r>
+          <w:rPr>
+            <w:rFonts w:eastAsiaTheme="minorHAnsi"/>
+            <w:lang w:eastAsia="en-US"/>
+          </w:rPr>
+          <w:delText>е</w:delText>
+        </w:r>
+      </w:del>
+      <w:r>
+        <w:rPr>
+          <w:rFonts w:eastAsiaTheme="minorHAnsi"/>
+          <w:lang w:eastAsia="en-US"/>
+        </w:rPr>
+        <w:t xml:space="preserve"> категори</w:t>
+      </w:r>
+      <w:ins w:id="30" w:author="Kirill" w:date="2014-01-11T00:49:00Z">
+        <w:r>
+          <w:rPr>
+            <w:rFonts w:eastAsiaTheme="minorHAnsi"/>
+            <w:lang w:eastAsia="en-US"/>
+          </w:rPr>
+          <w:t>й</w:t>
+        </w:r>
+      </w:ins>
+      <w:del w:id="31" w:author="Kirill" w:date="2014-01-11T00:49:00Z">
+        <w:r>
+          <w:rPr>
+            <w:rFonts w:eastAsiaTheme="minorHAnsi"/>
+            <w:lang w:eastAsia="en-US"/>
+          </w:rPr>
+          <w:delText>и</w:delText>
+        </w:r>
+      </w:del>
+      <w:r>
+        <w:rPr>
+          <w:rFonts w:eastAsiaTheme="minorHAnsi"/>
+          <w:lang w:eastAsia="en-US"/>
+        </w:rPr>
+        <w:t xml:space="preserve"> (</w:t>
+      </w:r>
+      <w:proofErr w:type="spellStart"/>
       <w:r>
         <w:rPr>
           <w:rFonts w:eastAsiaTheme="minorHAnsi"/>
           <w:lang w:val="en-US" w:eastAsia="en-US"/>
         </w:rPr>
-        <w:t>Term)</w:t>
-      </w:r>
-      <w:bookmarkEnd w:id="23"/>
+        <w:t>animacy</w:t>
+      </w:r>
+      <w:proofErr w:type="spellEnd"/>
+      <w:r>
+        <w:rPr>
+          <w:rFonts w:eastAsiaTheme="minorHAnsi"/>
+          <w:lang w:eastAsia="en-US"/>
+        </w:rPr>
+        <w:t xml:space="preserve">, </w:t>
+      </w:r>
+      <w:r>
+        <w:rPr>
+          <w:rFonts w:eastAsiaTheme="minorHAnsi"/>
+          <w:lang w:val="en-US" w:eastAsia="en-US"/>
+        </w:rPr>
+        <w:t>aspect</w:t>
+      </w:r>
+      <w:r>
+        <w:rPr>
+          <w:rFonts w:eastAsiaTheme="minorHAnsi"/>
+          <w:lang w:eastAsia="en-US"/>
+        </w:rPr>
+        <w:t xml:space="preserve">, </w:t>
+      </w:r>
+      <w:r>
+        <w:rPr>
+          <w:rFonts w:eastAsiaTheme="minorHAnsi"/>
+          <w:lang w:val="en-US" w:eastAsia="en-US"/>
+        </w:rPr>
+        <w:t>case</w:t>
+      </w:r>
+      <w:r>
+        <w:rPr>
+          <w:rFonts w:eastAsiaTheme="minorHAnsi"/>
+          <w:lang w:eastAsia="en-US"/>
+        </w:rPr>
+        <w:t xml:space="preserve"> и т. д.)</w:t>
+      </w:r>
+      <w:r>
+        <w:rPr>
+          <w:rFonts w:eastAsiaTheme="minorHAnsi"/>
+          <w:lang w:eastAsia="en-US"/>
+        </w:rPr>
+        <w:t>, определенные в системе на глобальном уровне.</w:t>
+      </w:r>
     </w:p>
     <w:p>
       <w:pPr>
-        <w:rPr>
-          <w:rFonts w:eastAsiaTheme="minorHAnsi"/>
-          <w:lang w:val="et-EE" w:eastAsia="en-US"/>
-        </w:rPr>
-      </w:pPr>
-      <w:r>
-        <w:rPr>
+        <w:pStyle w:val="4"/>
+        <w:rPr>
+          <w:ins w:id="32" w:author="Kirill" w:date="2014-01-11T00:46:00Z"/>
           <w:rFonts w:eastAsiaTheme="minorHAnsi"/>
           <w:lang w:eastAsia="en-US"/>
         </w:rPr>
-        <w:t>Части речи, определенные в системе на глобальном уровне.</w:t>
-      </w:r>
-    </w:p>
-    <w:p>
-      <w:pPr>
-        <w:pStyle w:val="4"/>
-        <w:rPr>
-          <w:rFonts w:eastAsiaTheme="minorHAnsi"/>
-        </w:rPr>
-      </w:pPr>
-      <w:bookmarkStart w:id="24" w:name="_Toc356245960"/>
-      <w:bookmarkStart w:id="25" w:name="_Toc377149727"/>
-      <w:proofErr w:type="spellStart"/>
-      <w:r>
-        <w:rPr>
-          <w:rFonts w:eastAsiaTheme="minorHAnsi"/>
-        </w:rPr>
-        <w:t>UsageConstraint</w:t>
-      </w:r>
-      <w:bookmarkEnd w:id="24"/>
-      <w:proofErr w:type="spellEnd"/>
-      <w:r>
-        <w:rPr>
-          <w:rFonts w:eastAsiaTheme="minorHAnsi"/>
-          <w:lang w:val="en-US" w:eastAsia="en-US"/>
-        </w:rPr>
-        <w:t>(Term)</w:t>
-      </w:r>
-      <w:bookmarkEnd w:id="25"/>
-    </w:p>
-    <w:p>
-      <w:pPr>
-        <w:rPr>
-          <w:rFonts w:eastAsiaTheme="minorHAnsi"/>
-          <w:lang w:eastAsia="en-US"/>
-        </w:rPr>
-      </w:pPr>
-      <w:r>
-        <w:rPr>
-          <w:rFonts w:eastAsiaTheme="minorHAnsi"/>
-          <w:lang w:eastAsia="en-US"/>
-        </w:rPr>
-        <w:t>Характеристики и области применения лексем</w:t>
-      </w:r>
-      <w:r>
-        <w:rPr>
-          <w:rFonts w:eastAsiaTheme="minorHAnsi"/>
-          <w:lang w:eastAsia="en-US"/>
-        </w:rPr>
-        <w:t xml:space="preserve"> </w:t>
-      </w:r>
-      <w:r>
-        <w:rPr>
-          <w:rFonts w:eastAsiaTheme="minorHAnsi"/>
-          <w:lang w:eastAsia="en-US"/>
-        </w:rPr>
-        <w:t>для точного определения ее смысла в рамках связи (перевода)</w:t>
-      </w:r>
-      <w:r>
-        <w:rPr>
-          <w:rFonts w:eastAsiaTheme="minorHAnsi"/>
-          <w:lang w:eastAsia="en-US"/>
-        </w:rPr>
-        <w:t>.</w:t>
-      </w:r>
-      <w:r>
-        <w:rPr>
-          <w:rFonts w:eastAsiaTheme="minorHAnsi"/>
-          <w:lang w:eastAsia="en-US"/>
-        </w:rPr>
-        <w:t xml:space="preserve"> </w:t>
-      </w:r>
-      <w:proofErr w:type="gramStart"/>
-      <w:r>
-        <w:rPr>
-          <w:rFonts w:eastAsiaTheme="minorHAnsi"/>
-          <w:lang w:eastAsia="en-US"/>
-        </w:rPr>
-        <w:t>Определенны</w:t>
-      </w:r>
-      <w:proofErr w:type="gramEnd"/>
-      <w:r>
-        <w:rPr>
-          <w:rFonts w:eastAsiaTheme="minorHAnsi"/>
-          <w:lang w:eastAsia="en-US"/>
-        </w:rPr>
-        <w:t xml:space="preserve"> на глобальном уровне.</w:t>
-      </w:r>
-    </w:p>
-    <w:p>
-      <w:pPr>
-        <w:pStyle w:val="4"/>
-        <w:rPr>
-          <w:rFonts w:eastAsiaTheme="minorHAnsi"/>
-        </w:rPr>
-      </w:pPr>
-      <w:bookmarkStart w:id="26" w:name="_Toc356245961"/>
-      <w:bookmarkStart w:id="27" w:name="_Toc377149728"/>
-      <w:r>
-        <w:rPr>
-          <w:rFonts w:eastAsiaTheme="minorHAnsi"/>
-          <w:lang w:val="en-US"/>
-        </w:rPr>
-        <w:t>&lt;</w:t>
-      </w:r>
-      <w:proofErr w:type="spellStart"/>
-      <w:r>
-        <w:rPr>
-          <w:rFonts w:eastAsiaTheme="minorHAnsi"/>
-        </w:rPr>
-        <w:t>GrammCategory</w:t>
-      </w:r>
-      <w:proofErr w:type="spellEnd"/>
-      <w:proofErr w:type="gramStart"/>
-      <w:r>
-        <w:rPr>
-          <w:rFonts w:eastAsiaTheme="minorHAnsi"/>
-          <w:lang w:val="en-US"/>
-        </w:rPr>
-        <w:t>&gt;</w:t>
-      </w:r>
-      <w:bookmarkEnd w:id="26"/>
-      <w:r>
-        <w:rPr>
-          <w:rFonts w:eastAsiaTheme="minorHAnsi"/>
-          <w:lang w:val="en-US" w:eastAsia="en-US"/>
-        </w:rPr>
-        <w:t>(</w:t>
-      </w:r>
-      <w:proofErr w:type="gramEnd"/>
-      <w:r>
-        <w:rPr>
-          <w:rFonts w:eastAsiaTheme="minorHAnsi"/>
-          <w:lang w:val="en-US" w:eastAsia="en-US"/>
-        </w:rPr>
-        <w:t>Term)</w:t>
-      </w:r>
-      <w:bookmarkEnd w:id="27"/>
-    </w:p>
-    <w:p>
-      <w:pPr>
-        <w:rPr>
-          <w:rFonts w:eastAsiaTheme="minorHAnsi"/>
-          <w:lang w:val="et-EE" w:eastAsia="en-US"/>
-        </w:rPr>
-      </w:pPr>
-      <w:r>
-        <w:rPr>
-          <w:rFonts w:eastAsiaTheme="minorHAnsi"/>
-          <w:lang w:eastAsia="en-US"/>
-        </w:rPr>
-        <w:t xml:space="preserve">Набор таблиц, содержащий </w:t>
-      </w:r>
-      <w:ins w:id="28" w:author="Kirill" w:date="2014-01-11T00:49:00Z">
-        <w:r>
-          <w:rPr>
-            <w:rFonts w:eastAsiaTheme="minorHAnsi"/>
-            <w:lang w:eastAsia="en-US"/>
-          </w:rPr>
-          <w:t xml:space="preserve">значения </w:t>
-        </w:r>
-      </w:ins>
-      <w:r>
-        <w:rPr>
-          <w:rFonts w:eastAsiaTheme="minorHAnsi"/>
-          <w:lang w:eastAsia="en-US"/>
-        </w:rPr>
-        <w:t>г</w:t>
-      </w:r>
-      <w:r>
-        <w:rPr>
-          <w:rFonts w:eastAsiaTheme="minorHAnsi"/>
-          <w:lang w:eastAsia="en-US"/>
-        </w:rPr>
-        <w:t>рамматически</w:t>
-      </w:r>
-      <w:ins w:id="29" w:author="Kirill" w:date="2014-01-11T00:49:00Z">
-        <w:r>
-          <w:rPr>
-            <w:rFonts w:eastAsiaTheme="minorHAnsi"/>
-            <w:lang w:eastAsia="en-US"/>
-          </w:rPr>
-          <w:t>х</w:t>
-        </w:r>
-      </w:ins>
-      <w:del w:id="30" w:author="Kirill" w:date="2014-01-11T00:49:00Z">
-        <w:r>
-          <w:rPr>
-            <w:rFonts w:eastAsiaTheme="minorHAnsi"/>
-            <w:lang w:eastAsia="en-US"/>
-          </w:rPr>
-          <w:delText>е</w:delText>
-        </w:r>
-      </w:del>
-      <w:r>
-        <w:rPr>
-          <w:rFonts w:eastAsiaTheme="minorHAnsi"/>
-          <w:lang w:eastAsia="en-US"/>
-        </w:rPr>
-        <w:t xml:space="preserve"> категори</w:t>
-      </w:r>
-      <w:ins w:id="31" w:author="Kirill" w:date="2014-01-11T00:49:00Z">
-        <w:r>
-          <w:rPr>
-            <w:rFonts w:eastAsiaTheme="minorHAnsi"/>
-            <w:lang w:eastAsia="en-US"/>
-          </w:rPr>
-          <w:t>й</w:t>
-        </w:r>
-      </w:ins>
-      <w:del w:id="32" w:author="Kirill" w:date="2014-01-11T00:49:00Z">
-        <w:r>
-          <w:rPr>
-            <w:rFonts w:eastAsiaTheme="minorHAnsi"/>
-            <w:lang w:eastAsia="en-US"/>
-          </w:rPr>
-          <w:delText>и</w:delText>
-        </w:r>
-      </w:del>
-      <w:r>
-        <w:rPr>
-          <w:rFonts w:eastAsiaTheme="minorHAnsi"/>
-          <w:lang w:eastAsia="en-US"/>
-        </w:rPr>
-        <w:t xml:space="preserve"> (</w:t>
-      </w:r>
-      <w:proofErr w:type="spellStart"/>
-      <w:r>
-        <w:rPr>
-          <w:rFonts w:eastAsiaTheme="minorHAnsi"/>
-          <w:lang w:val="en-US" w:eastAsia="en-US"/>
-        </w:rPr>
-        <w:t>animacy</w:t>
-      </w:r>
-      <w:proofErr w:type="spellEnd"/>
-      <w:r>
-        <w:rPr>
-          <w:rFonts w:eastAsiaTheme="minorHAnsi"/>
-          <w:lang w:eastAsia="en-US"/>
-        </w:rPr>
-        <w:t xml:space="preserve">, </w:t>
-      </w:r>
-      <w:r>
-        <w:rPr>
-          <w:rFonts w:eastAsiaTheme="minorHAnsi"/>
-          <w:lang w:val="en-US" w:eastAsia="en-US"/>
-        </w:rPr>
-        <w:t>aspect</w:t>
-      </w:r>
-      <w:r>
-        <w:rPr>
-          <w:rFonts w:eastAsiaTheme="minorHAnsi"/>
-          <w:lang w:eastAsia="en-US"/>
-        </w:rPr>
-        <w:t xml:space="preserve">, </w:t>
-      </w:r>
-      <w:r>
-        <w:rPr>
-          <w:rFonts w:eastAsiaTheme="minorHAnsi"/>
-          <w:lang w:val="en-US" w:eastAsia="en-US"/>
-        </w:rPr>
-        <w:t>case</w:t>
-      </w:r>
-      <w:r>
-        <w:rPr>
-          <w:rFonts w:eastAsiaTheme="minorHAnsi"/>
-          <w:lang w:eastAsia="en-US"/>
-        </w:rPr>
-        <w:t xml:space="preserve"> и т. д.)</w:t>
-      </w:r>
-      <w:r>
-        <w:rPr>
-          <w:rFonts w:eastAsiaTheme="minorHAnsi"/>
-          <w:lang w:eastAsia="en-US"/>
-        </w:rPr>
-        <w:t>, определенные в системе на глобальном уровне.</w:t>
-      </w:r>
-    </w:p>
-    <w:p>
-      <w:pPr>
-        <w:pStyle w:val="4"/>
-        <w:rPr>
-          <w:ins w:id="33" w:author="Kirill" w:date="2014-01-11T00:46:00Z"/>
-          <w:rFonts w:eastAsiaTheme="minorHAnsi"/>
-          <w:lang w:eastAsia="en-US"/>
-        </w:rPr>
-      </w:pPr>
-      <w:ins w:id="34" w:author="Kirill" w:date="2014-01-10T20:43:00Z">
+      </w:pPr>
+      <w:ins w:id="33" w:author="Kirill" w:date="2014-01-10T20:43:00Z">
         <w:r>
           <w:rPr>
             <w:rFonts w:eastAsiaTheme="minorHAnsi"/>
@@ -5027,7 +5025,7 @@
       </w:ins>
       <w:proofErr w:type="spellStart"/>
       <w:proofErr w:type="gramStart"/>
-      <w:ins w:id="35" w:author="Kirill" w:date="2014-01-11T00:38:00Z">
+      <w:ins w:id="34" w:author="Kirill" w:date="2014-01-11T00:38:00Z">
         <w:r>
           <w:rPr>
             <w:rFonts w:eastAsiaTheme="minorHAnsi"/>
@@ -5036,7 +5034,7 @@
           <w:t>Lang</w:t>
         </w:r>
       </w:ins>
-      <w:ins w:id="36" w:author="Kirill" w:date="2014-01-11T00:44:00Z">
+      <w:ins w:id="35" w:author="Kirill" w:date="2014-01-11T00:44:00Z">
         <w:r>
           <w:rPr>
             <w:rFonts w:eastAsiaTheme="minorHAnsi"/>
@@ -5045,7 +5043,7 @@
           <w:t>uage</w:t>
         </w:r>
       </w:ins>
-      <w:ins w:id="37" w:author="Kirill" w:date="2014-01-11T00:38:00Z">
+      <w:ins w:id="36" w:author="Kirill" w:date="2014-01-11T00:38:00Z">
         <w:r>
           <w:rPr>
             <w:rFonts w:eastAsiaTheme="minorHAnsi"/>
@@ -5055,7 +5053,7 @@
         </w:r>
       </w:ins>
       <w:proofErr w:type="spellEnd"/>
-      <w:ins w:id="38" w:author="Kirill" w:date="2014-01-10T20:43:00Z">
+      <w:ins w:id="37" w:author="Kirill" w:date="2014-01-10T20:43:00Z">
         <w:r>
           <w:rPr>
             <w:rFonts w:eastAsiaTheme="minorHAnsi"/>
@@ -5066,7 +5064,7 @@
       </w:ins>
       <w:proofErr w:type="spellStart"/>
       <w:proofErr w:type="gramEnd"/>
-      <w:ins w:id="39" w:author="Kirill" w:date="2014-01-11T00:51:00Z">
+      <w:ins w:id="38" w:author="Kirill" w:date="2014-01-11T00:51:00Z">
         <w:r>
           <w:rPr>
             <w:lang w:val="en-US" w:eastAsia="en-US"/>
@@ -5075,7 +5073,7 @@
         </w:r>
       </w:ins>
       <w:proofErr w:type="spellEnd"/>
-      <w:ins w:id="40" w:author="Kirill" w:date="2014-01-10T20:43:00Z">
+      <w:ins w:id="39" w:author="Kirill" w:date="2014-01-10T20:43:00Z">
         <w:r>
           <w:rPr>
             <w:rFonts w:eastAsiaTheme="minorHAnsi"/>
@@ -5088,12 +5086,12 @@
     <w:p>
       <w:pPr>
         <w:rPr>
-          <w:ins w:id="41" w:author="Kirill" w:date="2014-01-10T20:43:00Z"/>
+          <w:ins w:id="40" w:author="Kirill" w:date="2014-01-10T20:43:00Z"/>
           <w:rFonts w:eastAsiaTheme="minorHAnsi"/>
           <w:lang w:eastAsia="en-US"/>
         </w:rPr>
       </w:pPr>
-      <w:ins w:id="42" w:author="Kirill" w:date="2014-01-11T00:46:00Z">
+      <w:ins w:id="41" w:author="Kirill" w:date="2014-01-11T00:46:00Z">
         <w:r>
           <w:rPr>
             <w:rFonts w:eastAsiaTheme="minorHAnsi"/>
@@ -5102,7 +5100,7 @@
           <w:t>Наличие в языке определённых</w:t>
         </w:r>
       </w:ins>
-      <w:ins w:id="43" w:author="Kirill" w:date="2014-01-11T00:48:00Z">
+      <w:ins w:id="42" w:author="Kirill" w:date="2014-01-11T00:48:00Z">
         <w:r>
           <w:rPr>
             <w:rFonts w:eastAsiaTheme="minorHAnsi"/>
@@ -5111,7 +5109,7 @@
           <w:t xml:space="preserve"> значений</w:t>
         </w:r>
       </w:ins>
-      <w:ins w:id="44" w:author="Kirill" w:date="2014-01-11T00:46:00Z">
+      <w:ins w:id="43" w:author="Kirill" w:date="2014-01-11T00:46:00Z">
         <w:r>
           <w:rPr>
             <w:rFonts w:eastAsiaTheme="minorHAnsi"/>
@@ -5120,7 +5118,7 @@
           <w:t xml:space="preserve"> </w:t>
         </w:r>
       </w:ins>
-      <w:ins w:id="45" w:author="Kirill" w:date="2014-01-11T00:48:00Z">
+      <w:ins w:id="44" w:author="Kirill" w:date="2014-01-11T00:48:00Z">
         <w:r>
           <w:rPr>
             <w:rFonts w:eastAsiaTheme="minorHAnsi"/>
@@ -5129,7 +5127,7 @@
           <w:t xml:space="preserve">рассматриваемой </w:t>
         </w:r>
       </w:ins>
-      <w:ins w:id="46" w:author="Kirill" w:date="2014-01-11T00:46:00Z">
+      <w:ins w:id="45" w:author="Kirill" w:date="2014-01-11T00:46:00Z">
         <w:r>
           <w:rPr>
             <w:rFonts w:eastAsiaTheme="minorHAnsi"/>
@@ -5138,7 +5136,7 @@
           <w:t>грамматическ</w:t>
         </w:r>
       </w:ins>
-      <w:ins w:id="47" w:author="Kirill" w:date="2014-01-11T00:48:00Z">
+      <w:ins w:id="46" w:author="Kirill" w:date="2014-01-11T00:48:00Z">
         <w:r>
           <w:rPr>
             <w:rFonts w:eastAsiaTheme="minorHAnsi"/>
@@ -5147,7 +5145,7 @@
           <w:t>ой</w:t>
         </w:r>
       </w:ins>
-      <w:ins w:id="48" w:author="Kirill" w:date="2014-01-11T00:46:00Z">
+      <w:ins w:id="47" w:author="Kirill" w:date="2014-01-11T00:46:00Z">
         <w:r>
           <w:rPr>
             <w:rFonts w:eastAsiaTheme="minorHAnsi"/>
@@ -5156,7 +5154,7 @@
           <w:t xml:space="preserve"> категори</w:t>
         </w:r>
       </w:ins>
-      <w:ins w:id="49" w:author="Kirill" w:date="2014-01-11T00:48:00Z">
+      <w:ins w:id="48" w:author="Kirill" w:date="2014-01-11T00:48:00Z">
         <w:r>
           <w:rPr>
             <w:rFonts w:eastAsiaTheme="minorHAnsi"/>
@@ -5165,7 +5163,7 @@
           <w:t>и</w:t>
         </w:r>
       </w:ins>
-      <w:ins w:id="50" w:author="Kirill" w:date="2014-01-11T00:46:00Z">
+      <w:ins w:id="49" w:author="Kirill" w:date="2014-01-11T00:46:00Z">
         <w:r>
           <w:rPr>
             <w:rFonts w:eastAsiaTheme="minorHAnsi"/>
@@ -5190,7 +5188,7 @@
       <w:tr>
         <w:trPr>
           <w:cnfStyle w:val="100000000000" w:firstRow="1" w:lastRow="0" w:firstColumn="0" w:lastColumn="0" w:oddVBand="0" w:evenVBand="0" w:oddHBand="0" w:evenHBand="0" w:firstRowFirstColumn="0" w:firstRowLastColumn="0" w:lastRowFirstColumn="0" w:lastRowLastColumn="0"/>
-          <w:ins w:id="51" w:author="Kirill" w:date="2014-01-11T00:45:00Z"/>
+          <w:ins w:id="50" w:author="Kirill" w:date="2014-01-11T00:45:00Z"/>
         </w:trPr>
         <w:tc>
           <w:tcPr>
@@ -5200,10 +5198,10 @@
             <w:pPr>
               <w:pStyle w:val="aff4"/>
               <w:rPr>
-                <w:ins w:id="52" w:author="Kirill" w:date="2014-01-11T00:45:00Z"/>
-              </w:rPr>
-            </w:pPr>
-            <w:ins w:id="53" w:author="Kirill" w:date="2014-01-11T00:45:00Z">
+                <w:ins w:id="51" w:author="Kirill" w:date="2014-01-11T00:45:00Z"/>
+              </w:rPr>
+            </w:pPr>
+            <w:ins w:id="52" w:author="Kirill" w:date="2014-01-11T00:45:00Z">
               <w:r>
                 <w:t>Поле</w:t>
               </w:r>
@@ -5218,10 +5216,10 @@
             <w:pPr>
               <w:pStyle w:val="aff4"/>
               <w:rPr>
-                <w:ins w:id="54" w:author="Kirill" w:date="2014-01-11T00:45:00Z"/>
-              </w:rPr>
-            </w:pPr>
-            <w:ins w:id="55" w:author="Kirill" w:date="2014-01-11T00:45:00Z">
+                <w:ins w:id="53" w:author="Kirill" w:date="2014-01-11T00:45:00Z"/>
+              </w:rPr>
+            </w:pPr>
+            <w:ins w:id="54" w:author="Kirill" w:date="2014-01-11T00:45:00Z">
               <w:r>
                 <w:t>Тип</w:t>
               </w:r>
@@ -5236,10 +5234,10 @@
             <w:pPr>
               <w:pStyle w:val="aff4"/>
               <w:rPr>
-                <w:ins w:id="56" w:author="Kirill" w:date="2014-01-11T00:45:00Z"/>
-              </w:rPr>
-            </w:pPr>
-            <w:ins w:id="57" w:author="Kirill" w:date="2014-01-11T00:45:00Z">
+                <w:ins w:id="55" w:author="Kirill" w:date="2014-01-11T00:45:00Z"/>
+              </w:rPr>
+            </w:pPr>
+            <w:ins w:id="56" w:author="Kirill" w:date="2014-01-11T00:45:00Z">
               <w:r>
                 <w:t>Обязательное?</w:t>
               </w:r>
@@ -5254,10 +5252,10 @@
             <w:pPr>
               <w:pStyle w:val="aff4"/>
               <w:rPr>
-                <w:ins w:id="58" w:author="Kirill" w:date="2014-01-11T00:45:00Z"/>
-              </w:rPr>
-            </w:pPr>
-            <w:ins w:id="59" w:author="Kirill" w:date="2014-01-11T00:45:00Z">
+                <w:ins w:id="57" w:author="Kirill" w:date="2014-01-11T00:45:00Z"/>
+              </w:rPr>
+            </w:pPr>
+            <w:ins w:id="58" w:author="Kirill" w:date="2014-01-11T00:45:00Z">
               <w:r>
                 <w:t>Комментарий</w:t>
               </w:r>
@@ -5267,7 +5265,7 @@
       </w:tr>
       <w:tr>
         <w:trPr>
-          <w:ins w:id="60" w:author="Kirill" w:date="2014-01-11T00:45:00Z"/>
+          <w:ins w:id="59" w:author="Kirill" w:date="2014-01-11T00:45:00Z"/>
         </w:trPr>
         <w:tc>
           <w:tcPr>
@@ -5277,11 +5275,11 @@
             <w:pPr>
               <w:pStyle w:val="aff4"/>
               <w:rPr>
-                <w:ins w:id="61" w:author="Kirill" w:date="2014-01-11T00:45:00Z"/>
+                <w:ins w:id="60" w:author="Kirill" w:date="2014-01-11T00:45:00Z"/>
                 <w:lang w:val="en-US"/>
               </w:rPr>
             </w:pPr>
-            <w:ins w:id="62" w:author="Kirill" w:date="2014-01-11T00:46:00Z">
+            <w:ins w:id="61" w:author="Kirill" w:date="2014-01-11T00:46:00Z">
               <w:r>
                 <w:rPr>
                   <w:rFonts w:eastAsiaTheme="minorHAnsi"/>
@@ -5320,7 +5318,7 @@
                 <w:t>&gt;</w:t>
               </w:r>
             </w:ins>
-            <w:ins w:id="63" w:author="Kirill" w:date="2014-01-11T00:45:00Z">
+            <w:ins w:id="62" w:author="Kirill" w:date="2014-01-11T00:45:00Z">
               <w:r>
                 <w:rPr>
                   <w:lang w:val="en-US"/>
@@ -5338,10 +5336,10 @@
             <w:pPr>
               <w:pStyle w:val="aff4"/>
               <w:rPr>
-                <w:ins w:id="64" w:author="Kirill" w:date="2014-01-11T00:45:00Z"/>
-              </w:rPr>
-            </w:pPr>
-            <w:ins w:id="65" w:author="Kirill" w:date="2014-01-11T00:45:00Z">
+                <w:ins w:id="63" w:author="Kirill" w:date="2014-01-11T00:45:00Z"/>
+              </w:rPr>
+            </w:pPr>
+            <w:ins w:id="64" w:author="Kirill" w:date="2014-01-11T00:45:00Z">
               <w:r>
                 <w:t>Число</w:t>
               </w:r>
@@ -5356,10 +5354,10 @@
             <w:pPr>
               <w:pStyle w:val="aff4"/>
               <w:rPr>
-                <w:ins w:id="66" w:author="Kirill" w:date="2014-01-11T00:45:00Z"/>
-              </w:rPr>
-            </w:pPr>
-            <w:ins w:id="67" w:author="Kirill" w:date="2014-01-11T00:45:00Z">
+                <w:ins w:id="65" w:author="Kirill" w:date="2014-01-11T00:45:00Z"/>
+              </w:rPr>
+            </w:pPr>
+            <w:ins w:id="66" w:author="Kirill" w:date="2014-01-11T00:45:00Z">
               <w:r>
                 <w:t>Да</w:t>
               </w:r>
@@ -5374,30 +5372,30 @@
             <w:pPr>
               <w:pStyle w:val="aff4"/>
               <w:rPr>
-                <w:ins w:id="68" w:author="Kirill" w:date="2014-01-11T00:45:00Z"/>
-              </w:rPr>
-            </w:pPr>
-            <w:ins w:id="69" w:author="Kirill" w:date="2014-01-11T00:49:00Z">
+                <w:ins w:id="67" w:author="Kirill" w:date="2014-01-11T00:45:00Z"/>
+              </w:rPr>
+            </w:pPr>
+            <w:ins w:id="68" w:author="Kirill" w:date="2014-01-11T00:49:00Z">
               <w:r>
                 <w:t>Значение г</w:t>
               </w:r>
             </w:ins>
-            <w:ins w:id="70" w:author="Kirill" w:date="2014-01-11T00:46:00Z">
+            <w:ins w:id="69" w:author="Kirill" w:date="2014-01-11T00:46:00Z">
               <w:r>
                 <w:t>рамматическ</w:t>
               </w:r>
             </w:ins>
-            <w:ins w:id="71" w:author="Kirill" w:date="2014-01-11T00:49:00Z">
+            <w:ins w:id="70" w:author="Kirill" w:date="2014-01-11T00:49:00Z">
               <w:r>
                 <w:t>ой</w:t>
               </w:r>
             </w:ins>
-            <w:ins w:id="72" w:author="Kirill" w:date="2014-01-11T00:46:00Z">
+            <w:ins w:id="71" w:author="Kirill" w:date="2014-01-11T00:46:00Z">
               <w:r>
                 <w:t xml:space="preserve"> </w:t>
               </w:r>
             </w:ins>
-            <w:ins w:id="73" w:author="Kirill" w:date="2014-01-11T00:45:00Z">
+            <w:ins w:id="72" w:author="Kirill" w:date="2014-01-11T00:45:00Z">
               <w:r>
                 <w:t>ка</w:t>
               </w:r>
@@ -5405,17 +5403,17 @@
                 <w:t>тегори</w:t>
               </w:r>
             </w:ins>
-            <w:ins w:id="74" w:author="Kirill" w:date="2014-01-11T00:49:00Z">
+            <w:ins w:id="73" w:author="Kirill" w:date="2014-01-11T00:49:00Z">
               <w:r>
                 <w:t>и</w:t>
               </w:r>
             </w:ins>
-            <w:ins w:id="75" w:author="Kirill" w:date="2014-01-11T00:45:00Z">
+            <w:ins w:id="74" w:author="Kirill" w:date="2014-01-11T00:45:00Z">
               <w:r>
                 <w:t>, для которой определ</w:t>
               </w:r>
             </w:ins>
-            <w:ins w:id="76" w:author="Kirill" w:date="2014-01-11T00:46:00Z">
+            <w:ins w:id="75" w:author="Kirill" w:date="2014-01-11T00:46:00Z">
               <w:r>
                 <w:t>яется порядок</w:t>
               </w:r>
@@ -5425,7 +5423,7 @@
       </w:tr>
       <w:tr>
         <w:trPr>
-          <w:ins w:id="77" w:author="Kirill" w:date="2014-01-11T00:47:00Z"/>
+          <w:ins w:id="76" w:author="Kirill" w:date="2014-01-11T00:47:00Z"/>
         </w:trPr>
         <w:tc>
           <w:tcPr>
@@ -5435,12 +5433,12 @@
             <w:pPr>
               <w:pStyle w:val="aff4"/>
               <w:rPr>
-                <w:ins w:id="78" w:author="Kirill" w:date="2014-01-11T00:47:00Z"/>
+                <w:ins w:id="77" w:author="Kirill" w:date="2014-01-11T00:47:00Z"/>
                 <w:rFonts w:eastAsiaTheme="minorHAnsi"/>
                 <w:lang w:val="et-EE"/>
               </w:rPr>
             </w:pPr>
-            <w:ins w:id="79" w:author="Kirill" w:date="2014-01-11T00:47:00Z">
+            <w:ins w:id="78" w:author="Kirill" w:date="2014-01-11T00:47:00Z">
               <w:r>
                 <w:rPr>
                   <w:rFonts w:eastAsiaTheme="minorHAnsi"/>
@@ -5459,10 +5457,10 @@
             <w:pPr>
               <w:pStyle w:val="aff4"/>
               <w:rPr>
-                <w:ins w:id="80" w:author="Kirill" w:date="2014-01-11T00:47:00Z"/>
-              </w:rPr>
-            </w:pPr>
-            <w:ins w:id="81" w:author="Kirill" w:date="2014-01-11T00:47:00Z">
+                <w:ins w:id="79" w:author="Kirill" w:date="2014-01-11T00:47:00Z"/>
+              </w:rPr>
+            </w:pPr>
+            <w:ins w:id="80" w:author="Kirill" w:date="2014-01-11T00:47:00Z">
               <w:r>
                 <w:t>Число</w:t>
               </w:r>
@@ -5477,10 +5475,10 @@
             <w:pPr>
               <w:pStyle w:val="aff4"/>
               <w:rPr>
-                <w:ins w:id="82" w:author="Kirill" w:date="2014-01-11T00:47:00Z"/>
-              </w:rPr>
-            </w:pPr>
-            <w:ins w:id="83" w:author="Kirill" w:date="2014-01-11T00:47:00Z">
+                <w:ins w:id="81" w:author="Kirill" w:date="2014-01-11T00:47:00Z"/>
+              </w:rPr>
+            </w:pPr>
+            <w:ins w:id="82" w:author="Kirill" w:date="2014-01-11T00:47:00Z">
               <w:r>
                 <w:t>Да</w:t>
               </w:r>
@@ -5495,15 +5493,15 @@
             <w:pPr>
               <w:pStyle w:val="aff4"/>
               <w:rPr>
-                <w:ins w:id="84" w:author="Kirill" w:date="2014-01-11T00:47:00Z"/>
-              </w:rPr>
-            </w:pPr>
-            <w:ins w:id="85" w:author="Kirill" w:date="2014-01-11T00:47:00Z">
+                <w:ins w:id="83" w:author="Kirill" w:date="2014-01-11T00:47:00Z"/>
+              </w:rPr>
+            </w:pPr>
+            <w:ins w:id="84" w:author="Kirill" w:date="2014-01-11T00:47:00Z">
               <w:r>
                 <w:t xml:space="preserve">Порядковый номер </w:t>
               </w:r>
             </w:ins>
-            <w:ins w:id="86" w:author="Kirill" w:date="2014-01-11T00:50:00Z">
+            <w:ins w:id="85" w:author="Kirill" w:date="2014-01-11T00:50:00Z">
               <w:r>
                 <w:t>значения грамматической категории</w:t>
               </w:r>
@@ -5520,8 +5518,8 @@
           <w:lang w:val="en-US" w:eastAsia="en-US"/>
         </w:rPr>
       </w:pPr>
-      <w:bookmarkStart w:id="87" w:name="_Toc356245951"/>
-      <w:bookmarkStart w:id="88" w:name="_Toc377149729"/>
+      <w:bookmarkStart w:id="86" w:name="_Toc356245951"/>
+      <w:bookmarkStart w:id="87" w:name="_Toc377149729"/>
       <w:proofErr w:type="spellStart"/>
       <w:r>
         <w:rPr>
@@ -5530,19 +5528,19 @@
         </w:rPr>
         <w:t>GrammCategorySet</w:t>
       </w:r>
+      <w:bookmarkEnd w:id="86"/>
       <w:bookmarkEnd w:id="87"/>
-      <w:bookmarkEnd w:id="88"/>
       <w:proofErr w:type="spellEnd"/>
     </w:p>
     <w:p>
       <w:pPr>
         <w:rPr>
-          <w:del w:id="89" w:author="Kirill" w:date="2014-01-22T23:48:00Z"/>
+          <w:del w:id="88" w:author="Kirill" w:date="2014-01-22T23:48:00Z"/>
           <w:rFonts w:eastAsiaTheme="minorHAnsi"/>
           <w:lang w:eastAsia="en-US"/>
         </w:rPr>
       </w:pPr>
-      <w:del w:id="90" w:author="Kirill" w:date="2014-01-22T23:48:00Z">
+      <w:del w:id="89" w:author="Kirill" w:date="2014-01-22T23:48:00Z">
         <w:r>
           <w:rPr>
             <w:rFonts w:eastAsiaTheme="minorHAnsi"/>
@@ -5603,7 +5601,7 @@
         </w:rPr>
         <w:t xml:space="preserve">. </w:t>
       </w:r>
-      <w:del w:id="91" w:author="Kirill" w:date="2014-01-22T23:44:00Z">
+      <w:del w:id="90" w:author="Kirill" w:date="2014-01-22T23:44:00Z">
         <w:r>
           <w:rPr>
             <w:rFonts w:eastAsiaTheme="minorHAnsi"/>
@@ -6543,13 +6541,13 @@
       <w:pPr>
         <w:pStyle w:val="4"/>
         <w:rPr>
-          <w:ins w:id="92" w:author="Kirill" w:date="2014-01-22T23:46:00Z"/>
+          <w:ins w:id="91" w:author="Kirill" w:date="2014-01-22T23:46:00Z"/>
           <w:rFonts w:eastAsiaTheme="minorHAnsi"/>
           <w:lang w:val="et-EE" w:eastAsia="en-US"/>
         </w:rPr>
       </w:pPr>
-      <w:bookmarkStart w:id="93" w:name="_Toc377149730"/>
-      <w:ins w:id="94" w:author="Kirill" w:date="2014-01-22T23:44:00Z">
+      <w:bookmarkStart w:id="92" w:name="_Toc377149730"/>
+      <w:ins w:id="93" w:author="Kirill" w:date="2014-01-22T23:44:00Z">
         <w:r>
           <w:rPr>
             <w:rFonts w:eastAsiaTheme="minorHAnsi"/>
@@ -6558,7 +6556,7 @@
           <w:t>GrammCategorySet</w:t>
         </w:r>
       </w:ins>
-      <w:ins w:id="95" w:author="Kirill" w:date="2014-01-22T23:45:00Z">
+      <w:ins w:id="94" w:author="Kirill" w:date="2014-01-22T23:45:00Z">
         <w:r>
           <w:rPr>
             <w:rFonts w:eastAsiaTheme="minorHAnsi"/>
@@ -6583,7 +6581,7 @@
       <w:tr>
         <w:trPr>
           <w:cnfStyle w:val="100000000000" w:firstRow="1" w:lastRow="0" w:firstColumn="0" w:lastColumn="0" w:oddVBand="0" w:evenVBand="0" w:oddHBand="0" w:evenHBand="0" w:firstRowFirstColumn="0" w:firstRowLastColumn="0" w:lastRowFirstColumn="0" w:lastRowLastColumn="0"/>
-          <w:ins w:id="96" w:author="Kirill" w:date="2014-01-22T23:46:00Z"/>
+          <w:ins w:id="95" w:author="Kirill" w:date="2014-01-22T23:46:00Z"/>
         </w:trPr>
         <w:tc>
           <w:tcPr>
@@ -6593,10 +6591,10 @@
             <w:pPr>
               <w:pStyle w:val="aff4"/>
               <w:rPr>
-                <w:ins w:id="97" w:author="Kirill" w:date="2014-01-22T23:46:00Z"/>
-              </w:rPr>
-            </w:pPr>
-            <w:ins w:id="98" w:author="Kirill" w:date="2014-01-22T23:46:00Z">
+                <w:ins w:id="96" w:author="Kirill" w:date="2014-01-22T23:46:00Z"/>
+              </w:rPr>
+            </w:pPr>
+            <w:ins w:id="97" w:author="Kirill" w:date="2014-01-22T23:46:00Z">
               <w:r>
                 <w:t>Поле</w:t>
               </w:r>
@@ -6611,10 +6609,10 @@
             <w:pPr>
               <w:pStyle w:val="aff4"/>
               <w:rPr>
-                <w:ins w:id="99" w:author="Kirill" w:date="2014-01-22T23:46:00Z"/>
-              </w:rPr>
-            </w:pPr>
-            <w:ins w:id="100" w:author="Kirill" w:date="2014-01-22T23:46:00Z">
+                <w:ins w:id="98" w:author="Kirill" w:date="2014-01-22T23:46:00Z"/>
+              </w:rPr>
+            </w:pPr>
+            <w:ins w:id="99" w:author="Kirill" w:date="2014-01-22T23:46:00Z">
               <w:r>
                 <w:t>Тип</w:t>
               </w:r>
@@ -6629,10 +6627,10 @@
             <w:pPr>
               <w:pStyle w:val="aff4"/>
               <w:rPr>
-                <w:ins w:id="101" w:author="Kirill" w:date="2014-01-22T23:46:00Z"/>
-              </w:rPr>
-            </w:pPr>
-            <w:ins w:id="102" w:author="Kirill" w:date="2014-01-22T23:46:00Z">
+                <w:ins w:id="100" w:author="Kirill" w:date="2014-01-22T23:46:00Z"/>
+              </w:rPr>
+            </w:pPr>
+            <w:ins w:id="101" w:author="Kirill" w:date="2014-01-22T23:46:00Z">
               <w:r>
                 <w:t>Обязательное?</w:t>
               </w:r>
@@ -6647,10 +6645,10 @@
             <w:pPr>
               <w:pStyle w:val="aff4"/>
               <w:rPr>
-                <w:ins w:id="103" w:author="Kirill" w:date="2014-01-22T23:46:00Z"/>
-              </w:rPr>
-            </w:pPr>
-            <w:ins w:id="104" w:author="Kirill" w:date="2014-01-22T23:46:00Z">
+                <w:ins w:id="102" w:author="Kirill" w:date="2014-01-22T23:46:00Z"/>
+              </w:rPr>
+            </w:pPr>
+            <w:ins w:id="103" w:author="Kirill" w:date="2014-01-22T23:46:00Z">
               <w:r>
                 <w:t>Комментарий</w:t>
               </w:r>
@@ -6660,7 +6658,7 @@
       </w:tr>
       <w:tr>
         <w:trPr>
-          <w:ins w:id="105" w:author="Kirill" w:date="2014-01-22T23:46:00Z"/>
+          <w:ins w:id="104" w:author="Kirill" w:date="2014-01-22T23:46:00Z"/>
         </w:trPr>
         <w:tc>
           <w:tcPr>
@@ -6670,11 +6668,11 @@
             <w:pPr>
               <w:pStyle w:val="aff4"/>
               <w:rPr>
-                <w:ins w:id="106" w:author="Kirill" w:date="2014-01-22T23:46:00Z"/>
+                <w:ins w:id="105" w:author="Kirill" w:date="2014-01-22T23:46:00Z"/>
                 <w:lang w:val="en-US"/>
               </w:rPr>
             </w:pPr>
-            <w:ins w:id="107" w:author="Kirill" w:date="2014-01-22T23:46:00Z">
+            <w:ins w:id="106" w:author="Kirill" w:date="2014-01-22T23:46:00Z">
               <w:r>
                 <w:rPr>
                   <w:rFonts w:eastAsiaTheme="minorHAnsi"/>
@@ -6738,10 +6736,10 @@
             <w:pPr>
               <w:pStyle w:val="aff4"/>
               <w:rPr>
-                <w:ins w:id="108" w:author="Kirill" w:date="2014-01-22T23:46:00Z"/>
-              </w:rPr>
-            </w:pPr>
-            <w:ins w:id="109" w:author="Kirill" w:date="2014-01-22T23:46:00Z">
+                <w:ins w:id="107" w:author="Kirill" w:date="2014-01-22T23:46:00Z"/>
+              </w:rPr>
+            </w:pPr>
+            <w:ins w:id="108" w:author="Kirill" w:date="2014-01-22T23:46:00Z">
               <w:r>
                 <w:t>Число</w:t>
               </w:r>
@@ -6756,10 +6754,10 @@
             <w:pPr>
               <w:pStyle w:val="aff4"/>
               <w:rPr>
-                <w:ins w:id="110" w:author="Kirill" w:date="2014-01-22T23:46:00Z"/>
-              </w:rPr>
-            </w:pPr>
-            <w:ins w:id="111" w:author="Kirill" w:date="2014-01-22T23:46:00Z">
+                <w:ins w:id="109" w:author="Kirill" w:date="2014-01-22T23:46:00Z"/>
+              </w:rPr>
+            </w:pPr>
+            <w:ins w:id="110" w:author="Kirill" w:date="2014-01-22T23:46:00Z">
               <w:r>
                 <w:t>Да</w:t>
               </w:r>
@@ -6774,10 +6772,10 @@
             <w:pPr>
               <w:pStyle w:val="aff4"/>
               <w:rPr>
-                <w:ins w:id="112" w:author="Kirill" w:date="2014-01-22T23:46:00Z"/>
-              </w:rPr>
-            </w:pPr>
-            <w:ins w:id="113" w:author="Kirill" w:date="2014-01-22T23:47:00Z">
+                <w:ins w:id="111" w:author="Kirill" w:date="2014-01-22T23:46:00Z"/>
+              </w:rPr>
+            </w:pPr>
+            <w:ins w:id="112" w:author="Kirill" w:date="2014-01-22T23:47:00Z">
               <w:r>
                 <w:t>Значение комбинации, для которой определяется порядок</w:t>
               </w:r>
@@ -6787,7 +6785,7 @@
       </w:tr>
       <w:tr>
         <w:trPr>
-          <w:ins w:id="114" w:author="Kirill" w:date="2014-01-22T23:47:00Z"/>
+          <w:ins w:id="113" w:author="Kirill" w:date="2014-01-22T23:47:00Z"/>
         </w:trPr>
         <w:tc>
           <w:tcPr>
@@ -6797,12 +6795,12 @@
             <w:pPr>
               <w:pStyle w:val="aff4"/>
               <w:rPr>
-                <w:ins w:id="115" w:author="Kirill" w:date="2014-01-22T23:47:00Z"/>
+                <w:ins w:id="114" w:author="Kirill" w:date="2014-01-22T23:47:00Z"/>
                 <w:rFonts w:eastAsiaTheme="minorHAnsi"/>
                 <w:lang w:val="et-EE"/>
               </w:rPr>
             </w:pPr>
-            <w:ins w:id="116" w:author="Kirill" w:date="2014-01-22T23:47:00Z">
+            <w:ins w:id="115" w:author="Kirill" w:date="2014-01-22T23:47:00Z">
               <w:r>
                 <w:rPr>
                   <w:rFonts w:eastAsiaTheme="minorHAnsi"/>
@@ -6821,10 +6819,10 @@
             <w:pPr>
               <w:pStyle w:val="aff4"/>
               <w:rPr>
-                <w:ins w:id="117" w:author="Kirill" w:date="2014-01-22T23:47:00Z"/>
-              </w:rPr>
-            </w:pPr>
-            <w:ins w:id="118" w:author="Kirill" w:date="2014-01-22T23:47:00Z">
+                <w:ins w:id="116" w:author="Kirill" w:date="2014-01-22T23:47:00Z"/>
+              </w:rPr>
+            </w:pPr>
+            <w:ins w:id="117" w:author="Kirill" w:date="2014-01-22T23:47:00Z">
               <w:r>
                 <w:t>Число</w:t>
               </w:r>
@@ -6839,10 +6837,10 @@
             <w:pPr>
               <w:pStyle w:val="aff4"/>
               <w:rPr>
-                <w:ins w:id="119" w:author="Kirill" w:date="2014-01-22T23:47:00Z"/>
-              </w:rPr>
-            </w:pPr>
-            <w:ins w:id="120" w:author="Kirill" w:date="2014-01-22T23:47:00Z">
+                <w:ins w:id="118" w:author="Kirill" w:date="2014-01-22T23:47:00Z"/>
+              </w:rPr>
+            </w:pPr>
+            <w:ins w:id="119" w:author="Kirill" w:date="2014-01-22T23:47:00Z">
               <w:r>
                 <w:t>Да</w:t>
               </w:r>
@@ -6857,15 +6855,15 @@
             <w:pPr>
               <w:pStyle w:val="aff4"/>
               <w:rPr>
-                <w:ins w:id="121" w:author="Kirill" w:date="2014-01-22T23:47:00Z"/>
-              </w:rPr>
-            </w:pPr>
-            <w:ins w:id="122" w:author="Kirill" w:date="2014-01-22T23:47:00Z">
+                <w:ins w:id="120" w:author="Kirill" w:date="2014-01-22T23:47:00Z"/>
+              </w:rPr>
+            </w:pPr>
+            <w:ins w:id="121" w:author="Kirill" w:date="2014-01-22T23:47:00Z">
               <w:r>
                 <w:t xml:space="preserve">Порядковый номер значения </w:t>
               </w:r>
             </w:ins>
-            <w:ins w:id="123" w:author="Kirill" w:date="2014-01-22T23:48:00Z">
+            <w:ins w:id="122" w:author="Kirill" w:date="2014-01-22T23:48:00Z">
               <w:r>
                 <w:t>комбинации</w:t>
               </w:r>
@@ -6905,7 +6903,7 @@
         </w:rPr>
         <w:t>Term)</w:t>
       </w:r>
-      <w:bookmarkEnd w:id="93"/>
+      <w:bookmarkEnd w:id="92"/>
     </w:p>
     <w:tbl>
       <w:tblPr>
@@ -7138,8 +7136,8 @@
           <w:lang w:val="en-US" w:eastAsia="en-US"/>
         </w:rPr>
       </w:pPr>
-      <w:bookmarkStart w:id="124" w:name="_Toc356245948"/>
-      <w:bookmarkStart w:id="125" w:name="_Toc377149731"/>
+      <w:bookmarkStart w:id="123" w:name="_Toc356245948"/>
+      <w:bookmarkStart w:id="124" w:name="_Toc377149731"/>
       <w:proofErr w:type="gramStart"/>
       <w:r>
         <w:rPr>
@@ -7148,7 +7146,7 @@
         </w:rPr>
         <w:t>Dialect</w:t>
       </w:r>
-      <w:bookmarkEnd w:id="124"/>
+      <w:bookmarkEnd w:id="123"/>
       <w:r>
         <w:rPr>
           <w:rFonts w:eastAsiaTheme="minorHAnsi"/>
@@ -7169,7 +7167,7 @@
         </w:rPr>
         <w:t>)</w:t>
       </w:r>
-      <w:bookmarkEnd w:id="125"/>
+      <w:bookmarkEnd w:id="124"/>
     </w:p>
     <w:p>
       <w:pPr>
@@ -7405,7 +7403,7 @@
           <w:lang w:val="en-US" w:eastAsia="en-US"/>
         </w:rPr>
       </w:pPr>
-      <w:bookmarkStart w:id="126" w:name="_Toc377149732"/>
+      <w:bookmarkStart w:id="125" w:name="_Toc377149732"/>
       <w:proofErr w:type="spellStart"/>
       <w:proofErr w:type="gramStart"/>
       <w:r>
@@ -7431,7 +7429,7 @@
         </w:rPr>
         <w:t>Term)</w:t>
       </w:r>
-      <w:bookmarkEnd w:id="126"/>
+      <w:bookmarkEnd w:id="125"/>
     </w:p>
     <w:p>
       <w:pPr>
@@ -7511,7 +7509,7 @@
           <w:lang w:val="en-US" w:eastAsia="en-US"/>
         </w:rPr>
       </w:pPr>
-      <w:bookmarkStart w:id="127" w:name="_Toc377149733"/>
+      <w:bookmarkStart w:id="126" w:name="_Toc377149733"/>
       <w:proofErr w:type="spellStart"/>
       <w:proofErr w:type="gramStart"/>
       <w:r>
@@ -7537,7 +7535,7 @@
         </w:rPr>
         <w:t>Term)</w:t>
       </w:r>
-      <w:bookmarkEnd w:id="127"/>
+      <w:bookmarkEnd w:id="126"/>
     </w:p>
     <w:p>
       <w:pPr>
@@ -7845,7 +7843,7 @@
           <w:lang w:eastAsia="en-US"/>
         </w:rPr>
       </w:pPr>
-      <w:bookmarkStart w:id="128" w:name="_Toc377149734"/>
+      <w:bookmarkStart w:id="127" w:name="_Toc377149734"/>
       <w:proofErr w:type="gramStart"/>
       <w:r>
         <w:rPr>
@@ -7876,7 +7874,7 @@
         </w:rPr>
         <w:t>)</w:t>
       </w:r>
-      <w:bookmarkEnd w:id="128"/>
+      <w:bookmarkEnd w:id="127"/>
     </w:p>
     <w:p>
       <w:pPr>
@@ -8110,7 +8108,7 @@
           <w:lang w:val="en-US" w:eastAsia="en-US"/>
         </w:rPr>
       </w:pPr>
-      <w:bookmarkStart w:id="129" w:name="_Toc377149735"/>
+      <w:bookmarkStart w:id="128" w:name="_Toc377149735"/>
       <w:r>
         <w:rPr>
           <w:rFonts w:eastAsiaTheme="majorEastAsia"/>
@@ -8124,43 +8122,43 @@
           <w:lang w:eastAsia="en-US"/>
         </w:rPr>
         <w:t>, учитывающие язык</w:t>
+      </w:r>
+      <w:bookmarkEnd w:id="128"/>
+    </w:p>
+    <w:p>
+      <w:pPr>
+        <w:pStyle w:val="3"/>
+        <w:rPr>
+          <w:rFonts w:eastAsiaTheme="majorEastAsia"/>
+          <w:lang w:val="en-US" w:eastAsia="en-US"/>
+        </w:rPr>
+      </w:pPr>
+      <w:bookmarkStart w:id="129" w:name="_Toc377149736"/>
+      <w:r>
+        <w:rPr>
+          <w:rFonts w:eastAsiaTheme="majorEastAsia"/>
+          <w:lang w:eastAsia="en-US"/>
+        </w:rPr>
+        <w:t>Абстрактные классы</w:t>
       </w:r>
       <w:bookmarkEnd w:id="129"/>
     </w:p>
     <w:p>
       <w:pPr>
-        <w:pStyle w:val="3"/>
-        <w:rPr>
-          <w:rFonts w:eastAsiaTheme="majorEastAsia"/>
+        <w:pStyle w:val="4"/>
+        <w:rPr>
           <w:lang w:val="en-US" w:eastAsia="en-US"/>
         </w:rPr>
       </w:pPr>
-      <w:bookmarkStart w:id="130" w:name="_Toc377149736"/>
-      <w:r>
-        <w:rPr>
-          <w:rFonts w:eastAsiaTheme="majorEastAsia"/>
-          <w:lang w:eastAsia="en-US"/>
-        </w:rPr>
-        <w:t>Абстрактные классы</w:t>
+      <w:bookmarkStart w:id="130" w:name="_Toc377149737"/>
+      <w:proofErr w:type="spellStart"/>
+      <w:r>
+        <w:rPr>
+          <w:lang w:val="en-US" w:eastAsia="en-US"/>
+        </w:rPr>
+        <w:t>LanguageEntity</w:t>
       </w:r>
       <w:bookmarkEnd w:id="130"/>
-    </w:p>
-    <w:p>
-      <w:pPr>
-        <w:pStyle w:val="4"/>
-        <w:rPr>
-          <w:lang w:val="en-US" w:eastAsia="en-US"/>
-        </w:rPr>
-      </w:pPr>
-      <w:bookmarkStart w:id="131" w:name="_Toc377149737"/>
-      <w:proofErr w:type="spellStart"/>
-      <w:r>
-        <w:rPr>
-          <w:lang w:val="en-US" w:eastAsia="en-US"/>
-        </w:rPr>
-        <w:t>LanguageEntity</w:t>
-      </w:r>
-      <w:bookmarkEnd w:id="131"/>
       <w:proofErr w:type="spellEnd"/>
     </w:p>
     <w:tbl>
@@ -8306,7 +8304,7 @@
           <w:lang w:val="en-US" w:eastAsia="en-US"/>
         </w:rPr>
       </w:pPr>
-      <w:bookmarkStart w:id="132" w:name="_Toc377149738"/>
+      <w:bookmarkStart w:id="131" w:name="_Toc377149738"/>
       <w:proofErr w:type="spellStart"/>
       <w:proofErr w:type="gramStart"/>
       <w:r>
@@ -8339,7 +8337,7 @@
         </w:rPr>
         <w:t>)</w:t>
       </w:r>
-      <w:bookmarkEnd w:id="132"/>
+      <w:bookmarkEnd w:id="131"/>
     </w:p>
     <w:p>
       <w:pPr>
@@ -8909,8 +8907,8 @@
           <w:lang w:val="en-US" w:eastAsia="en-US"/>
         </w:rPr>
       </w:pPr>
-      <w:bookmarkStart w:id="133" w:name="_Toc356245949"/>
-      <w:bookmarkStart w:id="134" w:name="_Toc377149739"/>
+      <w:bookmarkStart w:id="132" w:name="_Toc356245949"/>
+      <w:bookmarkStart w:id="133" w:name="_Toc377149739"/>
       <w:proofErr w:type="spellStart"/>
       <w:proofErr w:type="gramStart"/>
       <w:r>
@@ -8920,7 +8918,7 @@
         </w:rPr>
         <w:t>Lexeme</w:t>
       </w:r>
-      <w:bookmarkEnd w:id="133"/>
+      <w:bookmarkEnd w:id="132"/>
       <w:r>
         <w:rPr>
           <w:rFonts w:eastAsiaTheme="minorHAnsi"/>
@@ -8951,7 +8949,7 @@
         </w:rPr>
         <w:t>)</w:t>
       </w:r>
-      <w:bookmarkEnd w:id="134"/>
+      <w:bookmarkEnd w:id="133"/>
     </w:p>
     <w:p>
       <w:pPr>
@@ -9117,7 +9115,7 @@
           <w:lang w:val="en-US" w:eastAsia="en-US"/>
         </w:rPr>
       </w:pPr>
-      <w:bookmarkStart w:id="135" w:name="_Toc377149740"/>
+      <w:bookmarkStart w:id="134" w:name="_Toc377149740"/>
       <w:proofErr w:type="spellStart"/>
       <w:r>
         <w:rPr>
@@ -9133,7 +9131,7 @@
         </w:rPr>
         <w:t>Base</w:t>
       </w:r>
-      <w:bookmarkEnd w:id="135"/>
+      <w:bookmarkEnd w:id="134"/>
       <w:proofErr w:type="spellEnd"/>
     </w:p>
     <w:tbl>
@@ -9511,6 +9509,13 @@
             <w:pPr>
               <w:pStyle w:val="aff4"/>
             </w:pPr>
+            <w:ins w:id="135" w:author="Kirill" w:date="2014-02-23T17:43:00Z">
+              <w:r>
+                <w:t>Изменение, в котором запись добавлена</w:t>
+              </w:r>
+            </w:ins>
+            <w:bookmarkStart w:id="136" w:name="_GoBack"/>
+            <w:bookmarkEnd w:id="136"/>
           </w:p>
         </w:tc>
       </w:tr>
@@ -9584,7 +9589,7 @@
           <w:lang w:val="en-US" w:eastAsia="en-US"/>
         </w:rPr>
       </w:pPr>
-      <w:bookmarkStart w:id="136" w:name="_Toc377149741"/>
+      <w:bookmarkStart w:id="137" w:name="_Toc377149741"/>
       <w:r>
         <w:rPr>
           <w:lang w:eastAsia="en-US"/>
@@ -9592,7 +9597,7 @@
         <w:lastRenderedPageBreak/>
         <w:t>Классы модели</w:t>
       </w:r>
-      <w:bookmarkEnd w:id="136"/>
+      <w:bookmarkEnd w:id="137"/>
     </w:p>
     <w:p>
       <w:pPr>
@@ -9602,9 +9607,9 @@
           <w:lang w:val="en-US" w:eastAsia="en-US"/>
         </w:rPr>
       </w:pPr>
-      <w:bookmarkStart w:id="137" w:name="_Toc377149742"/>
-      <w:bookmarkStart w:id="138" w:name="_Toc356245950"/>
-      <w:bookmarkEnd w:id="11"/>
+      <w:bookmarkStart w:id="138" w:name="_Toc377149742"/>
+      <w:bookmarkStart w:id="139" w:name="_Toc356245950"/>
+      <w:bookmarkEnd w:id="10"/>
       <w:proofErr w:type="spellStart"/>
       <w:proofErr w:type="gramStart"/>
       <w:r>
@@ -9636,7 +9641,7 @@
         </w:rPr>
         <w:t>)</w:t>
       </w:r>
-      <w:bookmarkEnd w:id="137"/>
+      <w:bookmarkEnd w:id="138"/>
     </w:p>
     <w:tbl>
       <w:tblPr>
@@ -10005,7 +10010,7 @@
           <w:lang w:val="en-US" w:eastAsia="en-US"/>
         </w:rPr>
       </w:pPr>
-      <w:bookmarkStart w:id="139" w:name="_Toc377149743"/>
+      <w:bookmarkStart w:id="140" w:name="_Toc377149743"/>
       <w:proofErr w:type="gramStart"/>
       <w:r>
         <w:rPr>
@@ -10026,72 +10031,6 @@
       <w:r>
         <w:rPr>
           <w:lang w:val="en-US" w:eastAsia="en-US"/>
-        </w:rPr>
-        <w:t>)</w:t>
-      </w:r>
-      <w:bookmarkEnd w:id="139"/>
-    </w:p>
-    <w:p>
-      <w:pPr>
-        <w:rPr>
-          <w:rFonts w:eastAsiaTheme="minorHAnsi"/>
-          <w:lang w:eastAsia="en-US"/>
-        </w:rPr>
-      </w:pPr>
-      <w:r>
-        <w:rPr>
-          <w:rFonts w:eastAsiaTheme="minorHAnsi"/>
-          <w:lang w:eastAsia="en-US"/>
-        </w:rPr>
-        <w:t>Лексемы являются объединяющей сущностью для различных словоформ и сопоставления понятий из разных языков. Для целей моделирования лексема может быть расширена до словарного определения.</w:t>
-      </w:r>
-    </w:p>
-    <w:p>
-      <w:pPr>
-        <w:pStyle w:val="4"/>
-        <w:rPr>
-          <w:rFonts w:eastAsiaTheme="minorHAnsi"/>
-          <w:lang w:val="en-US" w:eastAsia="en-US"/>
-        </w:rPr>
-      </w:pPr>
-      <w:bookmarkStart w:id="140" w:name="_Toc377149744"/>
-      <w:proofErr w:type="gramStart"/>
-      <w:r>
-        <w:rPr>
-          <w:rFonts w:eastAsiaTheme="minorHAnsi"/>
-          <w:lang w:val="en-US" w:eastAsia="en-US"/>
-        </w:rPr>
-        <w:t>Translation</w:t>
-      </w:r>
-      <w:bookmarkEnd w:id="138"/>
-      <w:r>
-        <w:rPr>
-          <w:rFonts w:eastAsiaTheme="minorHAnsi"/>
-          <w:lang w:eastAsia="en-US"/>
-        </w:rPr>
-        <w:t>(</w:t>
-      </w:r>
-      <w:proofErr w:type="spellStart"/>
-      <w:proofErr w:type="gramEnd"/>
-      <w:r>
-        <w:rPr>
-          <w:rFonts w:eastAsiaTheme="minorHAnsi"/>
-          <w:lang w:val="en-US" w:eastAsia="en-US"/>
-        </w:rPr>
-        <w:t>Translation</w:t>
-      </w:r>
-      <w:r>
-        <w:rPr>
-          <w:rFonts w:eastAsiaTheme="minorHAnsi"/>
-          <w:lang w:val="en-US" w:eastAsia="en-US"/>
-        </w:rPr>
-        <w:t>Base</w:t>
-      </w:r>
-      <w:proofErr w:type="spellEnd"/>
-      <w:r>
-        <w:rPr>
-          <w:rFonts w:eastAsiaTheme="minorHAnsi"/>
-          <w:lang w:eastAsia="en-US"/>
         </w:rPr>
         <w:t>)</w:t>
       </w:r>
@@ -10109,7 +10048,7 @@
           <w:rFonts w:eastAsiaTheme="minorHAnsi"/>
           <w:lang w:eastAsia="en-US"/>
         </w:rPr>
-        <w:t>Соответствие лексем двух языков.</w:t>
+        <w:t>Лексемы являются объединяющей сущностью для различных словоформ и сопоставления понятий из разных языков. Для целей моделирования лексема может быть расширена до словарного определения.</w:t>
       </w:r>
     </w:p>
     <w:p>
@@ -10120,17 +10059,83 @@
           <w:lang w:val="en-US" w:eastAsia="en-US"/>
         </w:rPr>
       </w:pPr>
-      <w:bookmarkStart w:id="141" w:name="_Toc377149745"/>
-      <w:bookmarkStart w:id="142" w:name="_Toc356245952"/>
-      <w:proofErr w:type="spellStart"/>
+      <w:bookmarkStart w:id="141" w:name="_Toc377149744"/>
+      <w:proofErr w:type="gramStart"/>
       <w:r>
         <w:rPr>
           <w:rFonts w:eastAsiaTheme="minorHAnsi"/>
           <w:lang w:val="en-US" w:eastAsia="en-US"/>
         </w:rPr>
+        <w:t>Translation</w:t>
+      </w:r>
+      <w:bookmarkEnd w:id="139"/>
+      <w:r>
+        <w:rPr>
+          <w:rFonts w:eastAsiaTheme="minorHAnsi"/>
+          <w:lang w:eastAsia="en-US"/>
+        </w:rPr>
+        <w:t>(</w:t>
+      </w:r>
+      <w:proofErr w:type="spellStart"/>
+      <w:proofErr w:type="gramEnd"/>
+      <w:r>
+        <w:rPr>
+          <w:rFonts w:eastAsiaTheme="minorHAnsi"/>
+          <w:lang w:val="en-US" w:eastAsia="en-US"/>
+        </w:rPr>
+        <w:t>Translation</w:t>
+      </w:r>
+      <w:r>
+        <w:rPr>
+          <w:rFonts w:eastAsiaTheme="minorHAnsi"/>
+          <w:lang w:val="en-US" w:eastAsia="en-US"/>
+        </w:rPr>
+        <w:t>Base</w:t>
+      </w:r>
+      <w:proofErr w:type="spellEnd"/>
+      <w:r>
+        <w:rPr>
+          <w:rFonts w:eastAsiaTheme="minorHAnsi"/>
+          <w:lang w:eastAsia="en-US"/>
+        </w:rPr>
+        <w:t>)</w:t>
+      </w:r>
+      <w:bookmarkEnd w:id="141"/>
+    </w:p>
+    <w:p>
+      <w:pPr>
+        <w:rPr>
+          <w:rFonts w:eastAsiaTheme="minorHAnsi"/>
+          <w:lang w:eastAsia="en-US"/>
+        </w:rPr>
+      </w:pPr>
+      <w:r>
+        <w:rPr>
+          <w:rFonts w:eastAsiaTheme="minorHAnsi"/>
+          <w:lang w:eastAsia="en-US"/>
+        </w:rPr>
+        <w:t>Соответствие лексем двух языков.</w:t>
+      </w:r>
+    </w:p>
+    <w:p>
+      <w:pPr>
+        <w:pStyle w:val="4"/>
+        <w:rPr>
+          <w:rFonts w:eastAsiaTheme="minorHAnsi"/>
+          <w:lang w:val="en-US" w:eastAsia="en-US"/>
+        </w:rPr>
+      </w:pPr>
+      <w:bookmarkStart w:id="142" w:name="_Toc377149745"/>
+      <w:bookmarkStart w:id="143" w:name="_Toc356245952"/>
+      <w:proofErr w:type="spellStart"/>
+      <w:r>
+        <w:rPr>
+          <w:rFonts w:eastAsiaTheme="minorHAnsi"/>
+          <w:lang w:val="en-US" w:eastAsia="en-US"/>
+        </w:rPr>
         <w:t>TranslationDeleted</w:t>
       </w:r>
-      <w:bookmarkEnd w:id="141"/>
+      <w:bookmarkEnd w:id="142"/>
       <w:proofErr w:type="spellEnd"/>
     </w:p>
     <w:p>
@@ -10427,7 +10432,7 @@
           <w:lang w:val="en-US" w:eastAsia="en-US"/>
         </w:rPr>
       </w:pPr>
-      <w:bookmarkStart w:id="143" w:name="_Toc377149746"/>
+      <w:bookmarkStart w:id="144" w:name="_Toc377149746"/>
       <w:proofErr w:type="spellStart"/>
       <w:proofErr w:type="gramStart"/>
       <w:r>
@@ -10437,7 +10442,7 @@
         </w:rPr>
         <w:t>WordForm</w:t>
       </w:r>
-      <w:bookmarkEnd w:id="142"/>
+      <w:bookmarkEnd w:id="143"/>
       <w:proofErr w:type="spellEnd"/>
       <w:r>
         <w:rPr>
@@ -10463,7 +10468,7 @@
         </w:rPr>
         <w:t>)</w:t>
       </w:r>
-      <w:bookmarkEnd w:id="143"/>
+      <w:bookmarkEnd w:id="144"/>
     </w:p>
     <w:p>
       <w:pPr>
@@ -10488,8 +10493,8 @@
           <w:lang w:val="en-US" w:eastAsia="en-US"/>
         </w:rPr>
       </w:pPr>
-      <w:bookmarkStart w:id="144" w:name="_Toc377149747"/>
-      <w:bookmarkStart w:id="145" w:name="_Toc356245954"/>
+      <w:bookmarkStart w:id="145" w:name="_Toc377149747"/>
+      <w:bookmarkStart w:id="146" w:name="_Toc356245954"/>
       <w:proofErr w:type="spellStart"/>
       <w:proofErr w:type="gramStart"/>
       <w:r>
@@ -10524,7 +10529,7 @@
         </w:rPr>
         <w:t>)</w:t>
       </w:r>
-      <w:bookmarkEnd w:id="144"/>
+      <w:bookmarkEnd w:id="145"/>
     </w:p>
     <w:p>
       <w:pPr>
@@ -10746,7 +10751,7 @@
           <w:lang w:val="en-US" w:eastAsia="en-US"/>
         </w:rPr>
       </w:pPr>
-      <w:bookmarkStart w:id="146" w:name="_Toc377149748"/>
+      <w:bookmarkStart w:id="147" w:name="_Toc377149748"/>
       <w:proofErr w:type="spellStart"/>
       <w:r>
         <w:rPr>
@@ -10755,7 +10760,7 @@
         </w:rPr>
         <w:t>WordFormDeleted</w:t>
       </w:r>
-      <w:bookmarkEnd w:id="146"/>
+      <w:bookmarkEnd w:id="147"/>
       <w:proofErr w:type="spellEnd"/>
     </w:p>
     <w:p>
@@ -11036,8 +11041,8 @@
           <w:lang w:eastAsia="en-US"/>
         </w:rPr>
       </w:pPr>
-      <w:bookmarkStart w:id="147" w:name="_Toc377149749"/>
-      <w:bookmarkEnd w:id="145"/>
+      <w:bookmarkStart w:id="148" w:name="_Toc377149749"/>
+      <w:bookmarkEnd w:id="146"/>
       <w:proofErr w:type="spellStart"/>
       <w:r>
         <w:rPr>
@@ -11045,7 +11050,7 @@
         </w:rPr>
         <w:t>WordFormOrder</w:t>
       </w:r>
-      <w:bookmarkEnd w:id="147"/>
+      <w:bookmarkEnd w:id="148"/>
       <w:proofErr w:type="spellEnd"/>
     </w:p>
     <w:p>
@@ -11227,16 +11232,16 @@
           <w:r>
             <w:fldChar w:fldCharType="separate"/>
           </w:r>
-          <w:ins w:id="148" w:author="Kirill" w:date="2014-02-16T02:00:00Z">
+          <w:ins w:id="149" w:author="Kirill" w:date="2014-02-23T17:42:00Z">
             <w:r>
               <w:rPr>
                 <w:noProof/>
               </w:rPr>
-              <w:t>2014-02-10</w:t>
+              <w:t>2014-02-16</w:t>
             </w:r>
           </w:ins>
-          <w:ins w:id="149" w:author="Грушецкий Кирилл Игоревич" w:date="2014-02-10T17:06:00Z">
-            <w:del w:id="150" w:author="Kirill" w:date="2014-02-16T02:00:00Z">
+          <w:ins w:id="150" w:author="Грушецкий Кирилл Игоревич" w:date="2014-02-10T17:06:00Z">
+            <w:del w:id="151" w:author="Kirill" w:date="2014-02-16T02:00:00Z">
               <w:r>
                 <w:rPr>
                   <w:noProof/>
@@ -11275,7 +11280,7 @@
             <w:rPr>
               <w:noProof/>
             </w:rPr>
-            <w:t>2</w:t>
+            <w:t>6</w:t>
           </w:r>
           <w:r>
             <w:fldChar w:fldCharType="end"/>
@@ -11283,27 +11288,14 @@
           <w:r>
             <w:t xml:space="preserve"> (</w:t>
           </w:r>
-          <w:r>
-            <w:fldChar w:fldCharType="begin"/>
-          </w:r>
-          <w:r>
-            <w:instrText xml:space="preserve"> NUMPAGES   \* MERGEFORMAT </w:instrText>
-          </w:r>
-          <w:r>
-            <w:fldChar w:fldCharType="separate"/>
-          </w:r>
-          <w:r>
-            <w:rPr>
-              <w:noProof/>
-            </w:rPr>
-            <w:t>6</w:t>
-          </w:r>
-          <w:r>
-            <w:rPr>
-              <w:noProof/>
-            </w:rPr>
-            <w:fldChar w:fldCharType="end"/>
-          </w:r>
+          <w:fldSimple w:instr=" NUMPAGES   \* MERGEFORMAT ">
+            <w:r>
+              <w:rPr>
+                <w:noProof/>
+              </w:rPr>
+              <w:t>6</w:t>
+            </w:r>
+          </w:fldSimple>
           <w:r>
             <w:t>)</w:t>
           </w:r>
@@ -11447,12 +11439,12 @@
           <w:r>
             <w:fldChar w:fldCharType="separate"/>
           </w:r>
-          <w:ins w:id="151" w:author="Kirill" w:date="2014-02-16T02:00:00Z">
+          <w:ins w:id="152" w:author="Kirill" w:date="2014-02-23T17:42:00Z">
             <w:r>
               <w:rPr>
                 <w:noProof/>
               </w:rPr>
-              <w:t>2014-02-10</w:t>
+              <w:t>2014-02-16</w:t>
             </w:r>
           </w:ins>
           <w:r>
@@ -11493,27 +11485,14 @@
           <w:r>
             <w:t xml:space="preserve"> (</w:t>
           </w:r>
-          <w:r>
-            <w:fldChar w:fldCharType="begin"/>
-          </w:r>
-          <w:r>
-            <w:instrText xml:space="preserve"> NUMPAGES   \* MERGEFORMAT </w:instrText>
-          </w:r>
-          <w:r>
-            <w:fldChar w:fldCharType="separate"/>
-          </w:r>
-          <w:r>
-            <w:rPr>
-              <w:noProof/>
-            </w:rPr>
-            <w:t>6</w:t>
-          </w:r>
-          <w:r>
-            <w:rPr>
-              <w:noProof/>
-            </w:rPr>
-            <w:fldChar w:fldCharType="end"/>
-          </w:r>
+          <w:fldSimple w:instr=" NUMPAGES   \* MERGEFORMAT ">
+            <w:r>
+              <w:rPr>
+                <w:noProof/>
+              </w:rPr>
+              <w:t>6</w:t>
+            </w:r>
+          </w:fldSimple>
           <w:r>
             <w:t>)</w:t>
           </w:r>
@@ -15777,7 +15756,7 @@
 </file>
 
 <file path=customXml/itemProps1.xml><?xml version="1.0" encoding="utf-8"?>
-<ds:datastoreItem xmlns:ds="http://schemas.openxmlformats.org/officeDocument/2006/customXml" ds:itemID="{63212F7A-3E66-4114-B184-6074DD8B5D9C}">
+<ds:datastoreItem xmlns:ds="http://schemas.openxmlformats.org/officeDocument/2006/customXml" ds:itemID="{D5B482B5-BA44-4839-8E49-AE481B3B3E0F}">
   <ds:schemaRefs>
     <ds:schemaRef ds:uri="http://schemas.openxmlformats.org/officeDocument/2006/bibliography"/>
   </ds:schemaRefs>

</xml_diff>

<commit_message>
Translation addition is unfinished and non-working.
</commit_message>
<xml_diff>
--- a/docs/1WordControlAD.docx
+++ b/docs/1WordControlAD.docx
@@ -5535,25 +5535,6 @@
     <w:p>
       <w:pPr>
         <w:rPr>
-          <w:del w:id="88" w:author="Kirill" w:date="2014-01-22T23:48:00Z"/>
-          <w:rFonts w:eastAsiaTheme="minorHAnsi"/>
-          <w:lang w:eastAsia="en-US"/>
-        </w:rPr>
-      </w:pPr>
-      <w:del w:id="89" w:author="Kirill" w:date="2014-01-22T23:48:00Z">
-        <w:r>
-          <w:rPr>
-            <w:rFonts w:eastAsiaTheme="minorHAnsi"/>
-            <w:highlight w:val="yellow"/>
-            <w:lang w:eastAsia="en-US"/>
-          </w:rPr>
-          <w:delText>Нужно указать, какая грамматическая категория для синтактической категории в данном языке является основной.</w:delText>
-        </w:r>
-      </w:del>
-    </w:p>
-    <w:p>
-      <w:pPr>
-        <w:rPr>
           <w:rFonts w:eastAsiaTheme="minorHAnsi"/>
           <w:b/>
           <w:lang w:eastAsia="en-US"/>
@@ -5601,30 +5582,6 @@
         </w:rPr>
         <w:t xml:space="preserve">. </w:t>
       </w:r>
-      <w:del w:id="90" w:author="Kirill" w:date="2014-01-22T23:44:00Z">
-        <w:r>
-          <w:rPr>
-            <w:rFonts w:eastAsiaTheme="minorHAnsi"/>
-            <w:lang w:eastAsia="en-US"/>
-          </w:rPr>
-          <w:delText>Э</w:delText>
-        </w:r>
-        <w:r>
-          <w:rPr>
-            <w:rFonts w:eastAsiaTheme="minorHAnsi"/>
-            <w:lang w:eastAsia="en-US"/>
-          </w:rPr>
-          <w:delText>та таблица необходима, поскольку грамматические категории соответствуют лексемам в соотношении 1-ко-многим.</w:delText>
-        </w:r>
-        <w:r>
-          <w:rPr>
-            <w:rFonts w:eastAsiaTheme="minorHAnsi"/>
-            <w:highlight w:val="yellow"/>
-            <w:lang w:eastAsia="en-US"/>
-          </w:rPr>
-          <w:delText xml:space="preserve"> </w:delText>
-        </w:r>
-      </w:del>
     </w:p>
     <w:tbl>
       <w:tblPr>
@@ -6197,7 +6154,6 @@
               <w:rPr>
                 <w:lang w:val="en-US"/>
               </w:rPr>
-              <w:lastRenderedPageBreak/>
               <w:t>number</w:t>
             </w:r>
             <w:r>
@@ -6411,6 +6367,7 @@
               <w:rPr>
                 <w:lang w:val="en-US"/>
               </w:rPr>
+              <w:lastRenderedPageBreak/>
               <w:t>tense</w:t>
             </w:r>
             <w:r>
@@ -6541,13 +6498,13 @@
       <w:pPr>
         <w:pStyle w:val="4"/>
         <w:rPr>
-          <w:ins w:id="91" w:author="Kirill" w:date="2014-01-22T23:46:00Z"/>
+          <w:ins w:id="88" w:author="Kirill" w:date="2014-01-22T23:46:00Z"/>
           <w:rFonts w:eastAsiaTheme="minorHAnsi"/>
           <w:lang w:val="et-EE" w:eastAsia="en-US"/>
         </w:rPr>
       </w:pPr>
-      <w:bookmarkStart w:id="92" w:name="_Toc377149730"/>
-      <w:ins w:id="93" w:author="Kirill" w:date="2014-01-22T23:44:00Z">
+      <w:bookmarkStart w:id="89" w:name="_Toc377149730"/>
+      <w:ins w:id="90" w:author="Kirill" w:date="2014-01-22T23:44:00Z">
         <w:r>
           <w:rPr>
             <w:rFonts w:eastAsiaTheme="minorHAnsi"/>
@@ -6556,7 +6513,7 @@
           <w:t>GrammCategorySet</w:t>
         </w:r>
       </w:ins>
-      <w:ins w:id="94" w:author="Kirill" w:date="2014-01-22T23:45:00Z">
+      <w:ins w:id="91" w:author="Kirill" w:date="2014-01-22T23:45:00Z">
         <w:r>
           <w:rPr>
             <w:rFonts w:eastAsiaTheme="minorHAnsi"/>
@@ -6581,7 +6538,7 @@
       <w:tr>
         <w:trPr>
           <w:cnfStyle w:val="100000000000" w:firstRow="1" w:lastRow="0" w:firstColumn="0" w:lastColumn="0" w:oddVBand="0" w:evenVBand="0" w:oddHBand="0" w:evenHBand="0" w:firstRowFirstColumn="0" w:firstRowLastColumn="0" w:lastRowFirstColumn="0" w:lastRowLastColumn="0"/>
-          <w:ins w:id="95" w:author="Kirill" w:date="2014-01-22T23:46:00Z"/>
+          <w:ins w:id="92" w:author="Kirill" w:date="2014-01-22T23:46:00Z"/>
         </w:trPr>
         <w:tc>
           <w:tcPr>
@@ -6591,10 +6548,10 @@
             <w:pPr>
               <w:pStyle w:val="aff4"/>
               <w:rPr>
-                <w:ins w:id="96" w:author="Kirill" w:date="2014-01-22T23:46:00Z"/>
-              </w:rPr>
-            </w:pPr>
-            <w:ins w:id="97" w:author="Kirill" w:date="2014-01-22T23:46:00Z">
+                <w:ins w:id="93" w:author="Kirill" w:date="2014-01-22T23:46:00Z"/>
+              </w:rPr>
+            </w:pPr>
+            <w:ins w:id="94" w:author="Kirill" w:date="2014-01-22T23:46:00Z">
               <w:r>
                 <w:t>Поле</w:t>
               </w:r>
@@ -6609,10 +6566,10 @@
             <w:pPr>
               <w:pStyle w:val="aff4"/>
               <w:rPr>
-                <w:ins w:id="98" w:author="Kirill" w:date="2014-01-22T23:46:00Z"/>
-              </w:rPr>
-            </w:pPr>
-            <w:ins w:id="99" w:author="Kirill" w:date="2014-01-22T23:46:00Z">
+                <w:ins w:id="95" w:author="Kirill" w:date="2014-01-22T23:46:00Z"/>
+              </w:rPr>
+            </w:pPr>
+            <w:ins w:id="96" w:author="Kirill" w:date="2014-01-22T23:46:00Z">
               <w:r>
                 <w:t>Тип</w:t>
               </w:r>
@@ -6627,10 +6584,10 @@
             <w:pPr>
               <w:pStyle w:val="aff4"/>
               <w:rPr>
-                <w:ins w:id="100" w:author="Kirill" w:date="2014-01-22T23:46:00Z"/>
-              </w:rPr>
-            </w:pPr>
-            <w:ins w:id="101" w:author="Kirill" w:date="2014-01-22T23:46:00Z">
+                <w:ins w:id="97" w:author="Kirill" w:date="2014-01-22T23:46:00Z"/>
+              </w:rPr>
+            </w:pPr>
+            <w:ins w:id="98" w:author="Kirill" w:date="2014-01-22T23:46:00Z">
               <w:r>
                 <w:t>Обязательное?</w:t>
               </w:r>
@@ -6645,10 +6602,10 @@
             <w:pPr>
               <w:pStyle w:val="aff4"/>
               <w:rPr>
-                <w:ins w:id="102" w:author="Kirill" w:date="2014-01-22T23:46:00Z"/>
-              </w:rPr>
-            </w:pPr>
-            <w:ins w:id="103" w:author="Kirill" w:date="2014-01-22T23:46:00Z">
+                <w:ins w:id="99" w:author="Kirill" w:date="2014-01-22T23:46:00Z"/>
+              </w:rPr>
+            </w:pPr>
+            <w:ins w:id="100" w:author="Kirill" w:date="2014-01-22T23:46:00Z">
               <w:r>
                 <w:t>Комментарий</w:t>
               </w:r>
@@ -6658,7 +6615,7 @@
       </w:tr>
       <w:tr>
         <w:trPr>
-          <w:ins w:id="104" w:author="Kirill" w:date="2014-01-22T23:46:00Z"/>
+          <w:ins w:id="101" w:author="Kirill" w:date="2014-01-22T23:46:00Z"/>
         </w:trPr>
         <w:tc>
           <w:tcPr>
@@ -6668,11 +6625,11 @@
             <w:pPr>
               <w:pStyle w:val="aff4"/>
               <w:rPr>
-                <w:ins w:id="105" w:author="Kirill" w:date="2014-01-22T23:46:00Z"/>
+                <w:ins w:id="102" w:author="Kirill" w:date="2014-01-22T23:46:00Z"/>
                 <w:lang w:val="en-US"/>
               </w:rPr>
             </w:pPr>
-            <w:ins w:id="106" w:author="Kirill" w:date="2014-01-22T23:46:00Z">
+            <w:ins w:id="103" w:author="Kirill" w:date="2014-01-22T23:46:00Z">
               <w:r>
                 <w:rPr>
                   <w:rFonts w:eastAsiaTheme="minorHAnsi"/>
@@ -6736,10 +6693,10 @@
             <w:pPr>
               <w:pStyle w:val="aff4"/>
               <w:rPr>
-                <w:ins w:id="107" w:author="Kirill" w:date="2014-01-22T23:46:00Z"/>
-              </w:rPr>
-            </w:pPr>
-            <w:ins w:id="108" w:author="Kirill" w:date="2014-01-22T23:46:00Z">
+                <w:ins w:id="104" w:author="Kirill" w:date="2014-01-22T23:46:00Z"/>
+              </w:rPr>
+            </w:pPr>
+            <w:ins w:id="105" w:author="Kirill" w:date="2014-01-22T23:46:00Z">
               <w:r>
                 <w:t>Число</w:t>
               </w:r>
@@ -6754,10 +6711,10 @@
             <w:pPr>
               <w:pStyle w:val="aff4"/>
               <w:rPr>
-                <w:ins w:id="109" w:author="Kirill" w:date="2014-01-22T23:46:00Z"/>
-              </w:rPr>
-            </w:pPr>
-            <w:ins w:id="110" w:author="Kirill" w:date="2014-01-22T23:46:00Z">
+                <w:ins w:id="106" w:author="Kirill" w:date="2014-01-22T23:46:00Z"/>
+              </w:rPr>
+            </w:pPr>
+            <w:ins w:id="107" w:author="Kirill" w:date="2014-01-22T23:46:00Z">
               <w:r>
                 <w:t>Да</w:t>
               </w:r>
@@ -6772,10 +6729,10 @@
             <w:pPr>
               <w:pStyle w:val="aff4"/>
               <w:rPr>
-                <w:ins w:id="111" w:author="Kirill" w:date="2014-01-22T23:46:00Z"/>
-              </w:rPr>
-            </w:pPr>
-            <w:ins w:id="112" w:author="Kirill" w:date="2014-01-22T23:47:00Z">
+                <w:ins w:id="108" w:author="Kirill" w:date="2014-01-22T23:46:00Z"/>
+              </w:rPr>
+            </w:pPr>
+            <w:ins w:id="109" w:author="Kirill" w:date="2014-01-22T23:47:00Z">
               <w:r>
                 <w:t>Значение комбинации, для которой определяется порядок</w:t>
               </w:r>
@@ -6785,7 +6742,7 @@
       </w:tr>
       <w:tr>
         <w:trPr>
-          <w:ins w:id="113" w:author="Kirill" w:date="2014-01-22T23:47:00Z"/>
+          <w:ins w:id="110" w:author="Kirill" w:date="2014-01-22T23:47:00Z"/>
         </w:trPr>
         <w:tc>
           <w:tcPr>
@@ -6795,12 +6752,12 @@
             <w:pPr>
               <w:pStyle w:val="aff4"/>
               <w:rPr>
-                <w:ins w:id="114" w:author="Kirill" w:date="2014-01-22T23:47:00Z"/>
+                <w:ins w:id="111" w:author="Kirill" w:date="2014-01-22T23:47:00Z"/>
                 <w:rFonts w:eastAsiaTheme="minorHAnsi"/>
                 <w:lang w:val="et-EE"/>
               </w:rPr>
             </w:pPr>
-            <w:ins w:id="115" w:author="Kirill" w:date="2014-01-22T23:47:00Z">
+            <w:ins w:id="112" w:author="Kirill" w:date="2014-01-22T23:47:00Z">
               <w:r>
                 <w:rPr>
                   <w:rFonts w:eastAsiaTheme="minorHAnsi"/>
@@ -6819,10 +6776,10 @@
             <w:pPr>
               <w:pStyle w:val="aff4"/>
               <w:rPr>
-                <w:ins w:id="116" w:author="Kirill" w:date="2014-01-22T23:47:00Z"/>
-              </w:rPr>
-            </w:pPr>
-            <w:ins w:id="117" w:author="Kirill" w:date="2014-01-22T23:47:00Z">
+                <w:ins w:id="113" w:author="Kirill" w:date="2014-01-22T23:47:00Z"/>
+              </w:rPr>
+            </w:pPr>
+            <w:ins w:id="114" w:author="Kirill" w:date="2014-01-22T23:47:00Z">
               <w:r>
                 <w:t>Число</w:t>
               </w:r>
@@ -6837,10 +6794,10 @@
             <w:pPr>
               <w:pStyle w:val="aff4"/>
               <w:rPr>
-                <w:ins w:id="118" w:author="Kirill" w:date="2014-01-22T23:47:00Z"/>
-              </w:rPr>
-            </w:pPr>
-            <w:ins w:id="119" w:author="Kirill" w:date="2014-01-22T23:47:00Z">
+                <w:ins w:id="115" w:author="Kirill" w:date="2014-01-22T23:47:00Z"/>
+              </w:rPr>
+            </w:pPr>
+            <w:ins w:id="116" w:author="Kirill" w:date="2014-01-22T23:47:00Z">
               <w:r>
                 <w:t>Да</w:t>
               </w:r>
@@ -6855,15 +6812,15 @@
             <w:pPr>
               <w:pStyle w:val="aff4"/>
               <w:rPr>
-                <w:ins w:id="120" w:author="Kirill" w:date="2014-01-22T23:47:00Z"/>
-              </w:rPr>
-            </w:pPr>
-            <w:ins w:id="121" w:author="Kirill" w:date="2014-01-22T23:47:00Z">
+                <w:ins w:id="117" w:author="Kirill" w:date="2014-01-22T23:47:00Z"/>
+              </w:rPr>
+            </w:pPr>
+            <w:ins w:id="118" w:author="Kirill" w:date="2014-01-22T23:47:00Z">
               <w:r>
                 <w:t xml:space="preserve">Порядковый номер значения </w:t>
               </w:r>
             </w:ins>
-            <w:ins w:id="122" w:author="Kirill" w:date="2014-01-22T23:48:00Z">
+            <w:ins w:id="119" w:author="Kirill" w:date="2014-01-22T23:48:00Z">
               <w:r>
                 <w:t>комбинации</w:t>
               </w:r>
@@ -6903,7 +6860,7 @@
         </w:rPr>
         <w:t>Term)</w:t>
       </w:r>
-      <w:bookmarkEnd w:id="92"/>
+      <w:bookmarkEnd w:id="89"/>
     </w:p>
     <w:tbl>
       <w:tblPr>
@@ -7136,8 +7093,8 @@
           <w:lang w:val="en-US" w:eastAsia="en-US"/>
         </w:rPr>
       </w:pPr>
-      <w:bookmarkStart w:id="123" w:name="_Toc356245948"/>
-      <w:bookmarkStart w:id="124" w:name="_Toc377149731"/>
+      <w:bookmarkStart w:id="120" w:name="_Toc356245948"/>
+      <w:bookmarkStart w:id="121" w:name="_Toc377149731"/>
       <w:proofErr w:type="gramStart"/>
       <w:r>
         <w:rPr>
@@ -7146,7 +7103,7 @@
         </w:rPr>
         <w:t>Dialect</w:t>
       </w:r>
-      <w:bookmarkEnd w:id="123"/>
+      <w:bookmarkEnd w:id="120"/>
       <w:r>
         <w:rPr>
           <w:rFonts w:eastAsiaTheme="minorHAnsi"/>
@@ -7167,7 +7124,7 @@
         </w:rPr>
         <w:t>)</w:t>
       </w:r>
-      <w:bookmarkEnd w:id="124"/>
+      <w:bookmarkEnd w:id="121"/>
     </w:p>
     <w:p>
       <w:pPr>
@@ -7403,7 +7360,7 @@
           <w:lang w:val="en-US" w:eastAsia="en-US"/>
         </w:rPr>
       </w:pPr>
-      <w:bookmarkStart w:id="125" w:name="_Toc377149732"/>
+      <w:bookmarkStart w:id="122" w:name="_Toc377149732"/>
       <w:proofErr w:type="spellStart"/>
       <w:proofErr w:type="gramStart"/>
       <w:r>
@@ -7429,7 +7386,7 @@
         </w:rPr>
         <w:t>Term)</w:t>
       </w:r>
-      <w:bookmarkEnd w:id="125"/>
+      <w:bookmarkEnd w:id="122"/>
     </w:p>
     <w:p>
       <w:pPr>
@@ -7509,7 +7466,7 @@
           <w:lang w:val="en-US" w:eastAsia="en-US"/>
         </w:rPr>
       </w:pPr>
-      <w:bookmarkStart w:id="126" w:name="_Toc377149733"/>
+      <w:bookmarkStart w:id="123" w:name="_Toc377149733"/>
       <w:proofErr w:type="spellStart"/>
       <w:proofErr w:type="gramStart"/>
       <w:r>
@@ -7535,7 +7492,7 @@
         </w:rPr>
         <w:t>Term)</w:t>
       </w:r>
-      <w:bookmarkEnd w:id="126"/>
+      <w:bookmarkEnd w:id="123"/>
     </w:p>
     <w:p>
       <w:pPr>
@@ -7843,7 +7800,7 @@
           <w:lang w:eastAsia="en-US"/>
         </w:rPr>
       </w:pPr>
-      <w:bookmarkStart w:id="127" w:name="_Toc377149734"/>
+      <w:bookmarkStart w:id="124" w:name="_Toc377149734"/>
       <w:proofErr w:type="gramStart"/>
       <w:r>
         <w:rPr>
@@ -7874,7 +7831,7 @@
         </w:rPr>
         <w:t>)</w:t>
       </w:r>
-      <w:bookmarkEnd w:id="127"/>
+      <w:bookmarkEnd w:id="124"/>
     </w:p>
     <w:p>
       <w:pPr>
@@ -7973,7 +7930,6 @@
               <w:rPr>
                 <w:lang w:val="en-US"/>
               </w:rPr>
-              <w:lastRenderedPageBreak/>
               <w:t>language</w:t>
             </w:r>
             <w:r>
@@ -8108,12 +8064,13 @@
           <w:lang w:val="en-US" w:eastAsia="en-US"/>
         </w:rPr>
       </w:pPr>
-      <w:bookmarkStart w:id="128" w:name="_Toc377149735"/>
+      <w:bookmarkStart w:id="125" w:name="_Toc377149735"/>
       <w:r>
         <w:rPr>
           <w:rFonts w:eastAsiaTheme="majorEastAsia"/>
           <w:lang w:eastAsia="en-US"/>
         </w:rPr>
+        <w:lastRenderedPageBreak/>
         <w:t>Классы</w:t>
       </w:r>
       <w:r>
@@ -8123,7 +8080,7 @@
         </w:rPr>
         <w:t>, учитывающие язык</w:t>
       </w:r>
-      <w:bookmarkEnd w:id="128"/>
+      <w:bookmarkEnd w:id="125"/>
     </w:p>
     <w:p>
       <w:pPr>
@@ -8133,7 +8090,7 @@
           <w:lang w:val="en-US" w:eastAsia="en-US"/>
         </w:rPr>
       </w:pPr>
-      <w:bookmarkStart w:id="129" w:name="_Toc377149736"/>
+      <w:bookmarkStart w:id="126" w:name="_Toc377149736"/>
       <w:r>
         <w:rPr>
           <w:rFonts w:eastAsiaTheme="majorEastAsia"/>
@@ -8141,7 +8098,7 @@
         </w:rPr>
         <w:t>Абстрактные классы</w:t>
       </w:r>
-      <w:bookmarkEnd w:id="129"/>
+      <w:bookmarkEnd w:id="126"/>
     </w:p>
     <w:p>
       <w:pPr>
@@ -8150,7 +8107,7 @@
           <w:lang w:val="en-US" w:eastAsia="en-US"/>
         </w:rPr>
       </w:pPr>
-      <w:bookmarkStart w:id="130" w:name="_Toc377149737"/>
+      <w:bookmarkStart w:id="127" w:name="_Toc377149737"/>
       <w:proofErr w:type="spellStart"/>
       <w:r>
         <w:rPr>
@@ -8158,7 +8115,7 @@
         </w:rPr>
         <w:t>LanguageEntity</w:t>
       </w:r>
-      <w:bookmarkEnd w:id="130"/>
+      <w:bookmarkEnd w:id="127"/>
       <w:proofErr w:type="spellEnd"/>
     </w:p>
     <w:tbl>
@@ -8304,7 +8261,7 @@
           <w:lang w:val="en-US" w:eastAsia="en-US"/>
         </w:rPr>
       </w:pPr>
-      <w:bookmarkStart w:id="131" w:name="_Toc377149738"/>
+      <w:bookmarkStart w:id="128" w:name="_Toc377149738"/>
       <w:proofErr w:type="spellStart"/>
       <w:proofErr w:type="gramStart"/>
       <w:r>
@@ -8337,7 +8294,7 @@
         </w:rPr>
         <w:t>)</w:t>
       </w:r>
-      <w:bookmarkEnd w:id="131"/>
+      <w:bookmarkEnd w:id="128"/>
     </w:p>
     <w:p>
       <w:pPr>
@@ -8907,8 +8864,8 @@
           <w:lang w:val="en-US" w:eastAsia="en-US"/>
         </w:rPr>
       </w:pPr>
-      <w:bookmarkStart w:id="132" w:name="_Toc356245949"/>
-      <w:bookmarkStart w:id="133" w:name="_Toc377149739"/>
+      <w:bookmarkStart w:id="129" w:name="_Toc356245949"/>
+      <w:bookmarkStart w:id="130" w:name="_Toc377149739"/>
       <w:proofErr w:type="spellStart"/>
       <w:proofErr w:type="gramStart"/>
       <w:r>
@@ -8918,7 +8875,7 @@
         </w:rPr>
         <w:t>Lexeme</w:t>
       </w:r>
-      <w:bookmarkEnd w:id="132"/>
+      <w:bookmarkEnd w:id="129"/>
       <w:r>
         <w:rPr>
           <w:rFonts w:eastAsiaTheme="minorHAnsi"/>
@@ -8949,7 +8906,7 @@
         </w:rPr>
         <w:t>)</w:t>
       </w:r>
-      <w:bookmarkEnd w:id="133"/>
+      <w:bookmarkEnd w:id="130"/>
     </w:p>
     <w:p>
       <w:pPr>
@@ -9115,7 +9072,7 @@
           <w:lang w:val="en-US" w:eastAsia="en-US"/>
         </w:rPr>
       </w:pPr>
-      <w:bookmarkStart w:id="134" w:name="_Toc377149740"/>
+      <w:bookmarkStart w:id="131" w:name="_Toc377149740"/>
       <w:proofErr w:type="spellStart"/>
       <w:r>
         <w:rPr>
@@ -9131,7 +9088,7 @@
         </w:rPr>
         <w:t>Base</w:t>
       </w:r>
-      <w:bookmarkEnd w:id="134"/>
+      <w:bookmarkEnd w:id="131"/>
       <w:proofErr w:type="spellEnd"/>
     </w:p>
     <w:tbl>
@@ -9509,13 +9466,9 @@
             <w:pPr>
               <w:pStyle w:val="aff4"/>
             </w:pPr>
-            <w:ins w:id="135" w:author="Kirill" w:date="2014-02-23T17:43:00Z">
-              <w:r>
-                <w:t>Изменение, в котором запись добавлена</w:t>
-              </w:r>
-            </w:ins>
-            <w:bookmarkStart w:id="136" w:name="_GoBack"/>
-            <w:bookmarkEnd w:id="136"/>
+            <w:r>
+              <w:t>Изменение, в котором запись добавлена</w:t>
+            </w:r>
           </w:p>
         </w:tc>
       </w:tr>
@@ -9589,15 +9542,14 @@
           <w:lang w:val="en-US" w:eastAsia="en-US"/>
         </w:rPr>
       </w:pPr>
-      <w:bookmarkStart w:id="137" w:name="_Toc377149741"/>
+      <w:bookmarkStart w:id="132" w:name="_Toc377149741"/>
       <w:r>
         <w:rPr>
           <w:lang w:eastAsia="en-US"/>
         </w:rPr>
-        <w:lastRenderedPageBreak/>
         <w:t>Классы модели</w:t>
       </w:r>
-      <w:bookmarkEnd w:id="137"/>
+      <w:bookmarkEnd w:id="132"/>
     </w:p>
     <w:p>
       <w:pPr>
@@ -9607,8 +9559,8 @@
           <w:lang w:val="en-US" w:eastAsia="en-US"/>
         </w:rPr>
       </w:pPr>
-      <w:bookmarkStart w:id="138" w:name="_Toc377149742"/>
-      <w:bookmarkStart w:id="139" w:name="_Toc356245950"/>
+      <w:bookmarkStart w:id="133" w:name="_Toc377149742"/>
+      <w:bookmarkStart w:id="134" w:name="_Toc356245950"/>
       <w:bookmarkEnd w:id="10"/>
       <w:proofErr w:type="spellStart"/>
       <w:proofErr w:type="gramStart"/>
@@ -9641,7 +9593,7 @@
         </w:rPr>
         <w:t>)</w:t>
       </w:r>
-      <w:bookmarkEnd w:id="138"/>
+      <w:bookmarkEnd w:id="133"/>
     </w:p>
     <w:tbl>
       <w:tblPr>
@@ -9791,6 +9743,7 @@
               <w:rPr>
                 <w:lang w:val="en-US"/>
               </w:rPr>
+              <w:lastRenderedPageBreak/>
               <w:t>term_id</w:t>
             </w:r>
             <w:proofErr w:type="spellEnd"/>
@@ -10010,7 +9963,7 @@
           <w:lang w:val="en-US" w:eastAsia="en-US"/>
         </w:rPr>
       </w:pPr>
-      <w:bookmarkStart w:id="140" w:name="_Toc377149743"/>
+      <w:bookmarkStart w:id="135" w:name="_Toc377149743"/>
       <w:proofErr w:type="gramStart"/>
       <w:r>
         <w:rPr>
@@ -10034,7 +9987,7 @@
         </w:rPr>
         <w:t>)</w:t>
       </w:r>
-      <w:bookmarkEnd w:id="140"/>
+      <w:bookmarkEnd w:id="135"/>
     </w:p>
     <w:p>
       <w:pPr>
@@ -10059,7 +10012,7 @@
           <w:lang w:val="en-US" w:eastAsia="en-US"/>
         </w:rPr>
       </w:pPr>
-      <w:bookmarkStart w:id="141" w:name="_Toc377149744"/>
+      <w:bookmarkStart w:id="136" w:name="_Toc377149744"/>
       <w:proofErr w:type="gramStart"/>
       <w:r>
         <w:rPr>
@@ -10068,7 +10021,7 @@
         </w:rPr>
         <w:t>Translation</w:t>
       </w:r>
-      <w:bookmarkEnd w:id="139"/>
+      <w:bookmarkEnd w:id="134"/>
       <w:r>
         <w:rPr>
           <w:rFonts w:eastAsiaTheme="minorHAnsi"/>
@@ -10100,7 +10053,7 @@
         </w:rPr>
         <w:t>)</w:t>
       </w:r>
-      <w:bookmarkEnd w:id="141"/>
+      <w:bookmarkEnd w:id="136"/>
     </w:p>
     <w:p>
       <w:pPr>
@@ -10125,8 +10078,8 @@
           <w:lang w:val="en-US" w:eastAsia="en-US"/>
         </w:rPr>
       </w:pPr>
-      <w:bookmarkStart w:id="142" w:name="_Toc377149745"/>
-      <w:bookmarkStart w:id="143" w:name="_Toc356245952"/>
+      <w:bookmarkStart w:id="137" w:name="_Toc377149745"/>
+      <w:bookmarkStart w:id="138" w:name="_Toc356245952"/>
       <w:proofErr w:type="spellStart"/>
       <w:r>
         <w:rPr>
@@ -10135,7 +10088,7 @@
         </w:rPr>
         <w:t>TranslationDeleted</w:t>
       </w:r>
-      <w:bookmarkEnd w:id="142"/>
+      <w:bookmarkEnd w:id="137"/>
       <w:proofErr w:type="spellEnd"/>
     </w:p>
     <w:p>
@@ -10432,7 +10385,7 @@
           <w:lang w:val="en-US" w:eastAsia="en-US"/>
         </w:rPr>
       </w:pPr>
-      <w:bookmarkStart w:id="144" w:name="_Toc377149746"/>
+      <w:bookmarkStart w:id="139" w:name="_Toc377149746"/>
       <w:proofErr w:type="spellStart"/>
       <w:proofErr w:type="gramStart"/>
       <w:r>
@@ -10442,7 +10395,7 @@
         </w:rPr>
         <w:t>WordForm</w:t>
       </w:r>
-      <w:bookmarkEnd w:id="143"/>
+      <w:bookmarkEnd w:id="138"/>
       <w:proofErr w:type="spellEnd"/>
       <w:r>
         <w:rPr>
@@ -10468,7 +10421,7 @@
         </w:rPr>
         <w:t>)</w:t>
       </w:r>
-      <w:bookmarkEnd w:id="144"/>
+      <w:bookmarkEnd w:id="139"/>
     </w:p>
     <w:p>
       <w:pPr>
@@ -10493,8 +10446,8 @@
           <w:lang w:val="en-US" w:eastAsia="en-US"/>
         </w:rPr>
       </w:pPr>
-      <w:bookmarkStart w:id="145" w:name="_Toc377149747"/>
-      <w:bookmarkStart w:id="146" w:name="_Toc356245954"/>
+      <w:bookmarkStart w:id="140" w:name="_Toc377149747"/>
+      <w:bookmarkStart w:id="141" w:name="_Toc356245954"/>
       <w:proofErr w:type="spellStart"/>
       <w:proofErr w:type="gramStart"/>
       <w:r>
@@ -10529,7 +10482,7 @@
         </w:rPr>
         <w:t>)</w:t>
       </w:r>
-      <w:bookmarkEnd w:id="145"/>
+      <w:bookmarkEnd w:id="140"/>
     </w:p>
     <w:p>
       <w:pPr>
@@ -10751,7 +10704,7 @@
           <w:lang w:val="en-US" w:eastAsia="en-US"/>
         </w:rPr>
       </w:pPr>
-      <w:bookmarkStart w:id="147" w:name="_Toc377149748"/>
+      <w:bookmarkStart w:id="142" w:name="_Toc377149748"/>
       <w:proofErr w:type="spellStart"/>
       <w:r>
         <w:rPr>
@@ -10760,7 +10713,7 @@
         </w:rPr>
         <w:t>WordFormDeleted</w:t>
       </w:r>
-      <w:bookmarkEnd w:id="147"/>
+      <w:bookmarkEnd w:id="142"/>
       <w:proofErr w:type="spellEnd"/>
     </w:p>
     <w:p>
@@ -11041,8 +10994,8 @@
           <w:lang w:eastAsia="en-US"/>
         </w:rPr>
       </w:pPr>
-      <w:bookmarkStart w:id="148" w:name="_Toc377149749"/>
-      <w:bookmarkEnd w:id="146"/>
+      <w:bookmarkStart w:id="143" w:name="_Toc377149749"/>
+      <w:bookmarkEnd w:id="141"/>
       <w:proofErr w:type="spellStart"/>
       <w:r>
         <w:rPr>
@@ -11050,10 +11003,16 @@
         </w:rPr>
         <w:t>WordFormOrder</w:t>
       </w:r>
-      <w:bookmarkEnd w:id="148"/>
+      <w:bookmarkEnd w:id="143"/>
       <w:proofErr w:type="spellEnd"/>
     </w:p>
     <w:p>
+      <w:pPr>
+        <w:rPr>
+          <w:ins w:id="144" w:author="Kirill" w:date="2014-02-26T23:34:00Z"/>
+          <w:lang w:val="en-US"/>
+        </w:rPr>
+      </w:pPr>
       <w:r>
         <w:t xml:space="preserve">Используется для </w:t>
       </w:r>
@@ -11066,6 +11025,1113 @@
       <w:r>
         <w:t xml:space="preserve"> и определения взаимосвязи между словоформами в рамках одной лексемы. На данный момент не используется.</w:t>
       </w:r>
+    </w:p>
+    <w:p>
+      <w:pPr>
+        <w:pStyle w:val="4"/>
+        <w:rPr>
+          <w:ins w:id="145" w:author="Kirill" w:date="2014-02-27T00:11:00Z"/>
+        </w:rPr>
+        <w:pPrChange w:id="146" w:author="Kirill" w:date="2014-02-26T23:35:00Z">
+          <w:pPr/>
+        </w:pPrChange>
+      </w:pPr>
+      <w:proofErr w:type="spellStart"/>
+      <w:ins w:id="147" w:author="Kirill" w:date="2014-02-26T23:54:00Z">
+        <w:r>
+          <w:rPr>
+            <w:lang w:val="en-US"/>
+          </w:rPr>
+          <w:t>Word</w:t>
+        </w:r>
+      </w:ins>
+      <w:ins w:id="148" w:author="Kirill" w:date="2014-02-27T00:17:00Z">
+        <w:r>
+          <w:rPr>
+            <w:lang w:val="en-US"/>
+          </w:rPr>
+          <w:t>Word</w:t>
+        </w:r>
+      </w:ins>
+      <w:ins w:id="149" w:author="Kirill" w:date="2014-02-26T23:54:00Z">
+        <w:r>
+          <w:rPr>
+            <w:lang w:val="en-US"/>
+          </w:rPr>
+          <w:t>Memo</w:t>
+        </w:r>
+      </w:ins>
+      <w:proofErr w:type="spellEnd"/>
+    </w:p>
+    <w:p>
+      <w:pPr>
+        <w:rPr>
+          <w:ins w:id="150" w:author="Kirill" w:date="2014-02-26T23:54:00Z"/>
+          <w:rPrChange w:id="151" w:author="Kirill" w:date="2014-02-27T00:11:00Z">
+            <w:rPr>
+              <w:ins w:id="152" w:author="Kirill" w:date="2014-02-26T23:54:00Z"/>
+              <w:lang w:val="en-US"/>
+            </w:rPr>
+          </w:rPrChange>
+        </w:rPr>
+        <w:pPrChange w:id="153" w:author="Kirill" w:date="2014-02-27T00:11:00Z">
+          <w:pPr/>
+        </w:pPrChange>
+      </w:pPr>
+      <w:ins w:id="154" w:author="Kirill" w:date="2014-02-27T00:11:00Z">
+        <w:r>
+          <w:t>«Записка» с переводом</w:t>
+        </w:r>
+      </w:ins>
+      <w:ins w:id="155" w:author="Kirill" w:date="2014-02-27T00:12:00Z">
+        <w:r>
+          <w:t xml:space="preserve"> двух слов</w:t>
+        </w:r>
+      </w:ins>
+      <w:ins w:id="156" w:author="Kirill" w:date="2014-02-27T00:11:00Z">
+        <w:r>
+          <w:t>. Принадлежит конкретному пользователю.</w:t>
+        </w:r>
+      </w:ins>
+    </w:p>
+    <w:tbl>
+      <w:tblPr>
+        <w:tblStyle w:val="af2"/>
+        <w:tblW w:w="5000" w:type="pct"/>
+        <w:tblLook w:val="04A0" w:firstRow="1" w:lastRow="0" w:firstColumn="1" w:lastColumn="0" w:noHBand="0" w:noVBand="1"/>
+      </w:tblPr>
+      <w:tblGrid>
+        <w:gridCol w:w="2605"/>
+        <w:gridCol w:w="2606"/>
+        <w:gridCol w:w="1845"/>
+        <w:gridCol w:w="3366"/>
+      </w:tblGrid>
+      <w:tr>
+        <w:trPr>
+          <w:cnfStyle w:val="100000000000" w:firstRow="1" w:lastRow="0" w:firstColumn="0" w:lastColumn="0" w:oddVBand="0" w:evenVBand="0" w:oddHBand="0" w:evenHBand="0" w:firstRowFirstColumn="0" w:firstRowLastColumn="0" w:lastRowFirstColumn="0" w:lastRowLastColumn="0"/>
+          <w:ins w:id="157" w:author="Kirill" w:date="2014-02-26T23:54:00Z"/>
+        </w:trPr>
+        <w:tc>
+          <w:tcPr>
+            <w:tcW w:w="1250" w:type="pct"/>
+          </w:tcPr>
+          <w:p>
+            <w:pPr>
+              <w:pStyle w:val="aff4"/>
+              <w:rPr>
+                <w:ins w:id="158" w:author="Kirill" w:date="2014-02-26T23:54:00Z"/>
+              </w:rPr>
+            </w:pPr>
+            <w:ins w:id="159" w:author="Kirill" w:date="2014-02-26T23:54:00Z">
+              <w:r>
+                <w:t>Поле</w:t>
+              </w:r>
+            </w:ins>
+          </w:p>
+        </w:tc>
+        <w:tc>
+          <w:tcPr>
+            <w:tcW w:w="1250" w:type="pct"/>
+          </w:tcPr>
+          <w:p>
+            <w:pPr>
+              <w:pStyle w:val="aff4"/>
+              <w:rPr>
+                <w:ins w:id="160" w:author="Kirill" w:date="2014-02-26T23:54:00Z"/>
+              </w:rPr>
+            </w:pPr>
+            <w:ins w:id="161" w:author="Kirill" w:date="2014-02-26T23:54:00Z">
+              <w:r>
+                <w:t>Тип</w:t>
+              </w:r>
+            </w:ins>
+          </w:p>
+        </w:tc>
+        <w:tc>
+          <w:tcPr>
+            <w:tcW w:w="885" w:type="pct"/>
+          </w:tcPr>
+          <w:p>
+            <w:pPr>
+              <w:pStyle w:val="aff4"/>
+              <w:rPr>
+                <w:ins w:id="162" w:author="Kirill" w:date="2014-02-26T23:54:00Z"/>
+              </w:rPr>
+            </w:pPr>
+            <w:ins w:id="163" w:author="Kirill" w:date="2014-02-26T23:54:00Z">
+              <w:r>
+                <w:t>Обязательное?</w:t>
+              </w:r>
+            </w:ins>
+          </w:p>
+        </w:tc>
+        <w:tc>
+          <w:tcPr>
+            <w:tcW w:w="1615" w:type="pct"/>
+          </w:tcPr>
+          <w:p>
+            <w:pPr>
+              <w:pStyle w:val="aff4"/>
+              <w:rPr>
+                <w:ins w:id="164" w:author="Kirill" w:date="2014-02-26T23:54:00Z"/>
+              </w:rPr>
+            </w:pPr>
+            <w:ins w:id="165" w:author="Kirill" w:date="2014-02-26T23:54:00Z">
+              <w:r>
+                <w:t>Комментарий</w:t>
+              </w:r>
+            </w:ins>
+          </w:p>
+        </w:tc>
+      </w:tr>
+      <w:tr>
+        <w:trPr>
+          <w:ins w:id="166" w:author="Kirill" w:date="2014-02-26T23:54:00Z"/>
+        </w:trPr>
+        <w:tc>
+          <w:tcPr>
+            <w:tcW w:w="1250" w:type="pct"/>
+          </w:tcPr>
+          <w:p>
+            <w:pPr>
+              <w:pStyle w:val="aff4"/>
+              <w:rPr>
+                <w:ins w:id="167" w:author="Kirill" w:date="2014-02-26T23:54:00Z"/>
+                <w:lang w:val="en-US"/>
+              </w:rPr>
+            </w:pPr>
+            <w:ins w:id="168" w:author="Kirill" w:date="2014-02-26T23:56:00Z">
+              <w:r>
+                <w:rPr>
+                  <w:lang w:val="en-US"/>
+                </w:rPr>
+                <w:t>word_1</w:t>
+              </w:r>
+            </w:ins>
+          </w:p>
+        </w:tc>
+        <w:tc>
+          <w:tcPr>
+            <w:tcW w:w="1250" w:type="pct"/>
+          </w:tcPr>
+          <w:p>
+            <w:pPr>
+              <w:pStyle w:val="aff4"/>
+              <w:rPr>
+                <w:ins w:id="169" w:author="Kirill" w:date="2014-02-26T23:54:00Z"/>
+              </w:rPr>
+            </w:pPr>
+          </w:p>
+        </w:tc>
+        <w:tc>
+          <w:tcPr>
+            <w:tcW w:w="885" w:type="pct"/>
+          </w:tcPr>
+          <w:p>
+            <w:pPr>
+              <w:pStyle w:val="aff4"/>
+              <w:rPr>
+                <w:ins w:id="170" w:author="Kirill" w:date="2014-02-26T23:54:00Z"/>
+              </w:rPr>
+            </w:pPr>
+          </w:p>
+        </w:tc>
+        <w:tc>
+          <w:tcPr>
+            <w:tcW w:w="1615" w:type="pct"/>
+          </w:tcPr>
+          <w:p>
+            <w:pPr>
+              <w:pStyle w:val="aff4"/>
+              <w:rPr>
+                <w:ins w:id="171" w:author="Kirill" w:date="2014-02-26T23:54:00Z"/>
+              </w:rPr>
+            </w:pPr>
+          </w:p>
+        </w:tc>
+      </w:tr>
+      <w:tr>
+        <w:trPr>
+          <w:ins w:id="172" w:author="Kirill" w:date="2014-02-26T23:56:00Z"/>
+        </w:trPr>
+        <w:tc>
+          <w:tcPr>
+            <w:tcW w:w="1250" w:type="pct"/>
+          </w:tcPr>
+          <w:p>
+            <w:pPr>
+              <w:pStyle w:val="aff4"/>
+              <w:rPr>
+                <w:ins w:id="173" w:author="Kirill" w:date="2014-02-26T23:56:00Z"/>
+                <w:lang w:val="en-US"/>
+              </w:rPr>
+            </w:pPr>
+            <w:ins w:id="174" w:author="Kirill" w:date="2014-02-26T23:56:00Z">
+              <w:r>
+                <w:rPr>
+                  <w:lang w:val="en-US"/>
+                </w:rPr>
+                <w:t>language_</w:t>
+              </w:r>
+            </w:ins>
+            <w:ins w:id="175" w:author="Kirill" w:date="2014-02-27T00:12:00Z">
+              <w:r>
+                <w:rPr>
+                  <w:lang w:val="en-US"/>
+                </w:rPr>
+                <w:t>id_</w:t>
+              </w:r>
+            </w:ins>
+            <w:ins w:id="176" w:author="Kirill" w:date="2014-02-26T23:56:00Z">
+              <w:r>
+                <w:rPr>
+                  <w:lang w:val="en-US"/>
+                </w:rPr>
+                <w:t>1</w:t>
+              </w:r>
+            </w:ins>
+          </w:p>
+        </w:tc>
+        <w:tc>
+          <w:tcPr>
+            <w:tcW w:w="1250" w:type="pct"/>
+          </w:tcPr>
+          <w:p>
+            <w:pPr>
+              <w:pStyle w:val="aff4"/>
+              <w:rPr>
+                <w:ins w:id="177" w:author="Kirill" w:date="2014-02-26T23:56:00Z"/>
+              </w:rPr>
+            </w:pPr>
+          </w:p>
+        </w:tc>
+        <w:tc>
+          <w:tcPr>
+            <w:tcW w:w="885" w:type="pct"/>
+          </w:tcPr>
+          <w:p>
+            <w:pPr>
+              <w:pStyle w:val="aff4"/>
+              <w:rPr>
+                <w:ins w:id="178" w:author="Kirill" w:date="2014-02-26T23:56:00Z"/>
+              </w:rPr>
+            </w:pPr>
+          </w:p>
+        </w:tc>
+        <w:tc>
+          <w:tcPr>
+            <w:tcW w:w="1615" w:type="pct"/>
+          </w:tcPr>
+          <w:p>
+            <w:pPr>
+              <w:pStyle w:val="aff4"/>
+              <w:rPr>
+                <w:ins w:id="179" w:author="Kirill" w:date="2014-02-26T23:56:00Z"/>
+              </w:rPr>
+            </w:pPr>
+          </w:p>
+        </w:tc>
+      </w:tr>
+      <w:tr>
+        <w:trPr>
+          <w:ins w:id="180" w:author="Kirill" w:date="2014-02-26T23:59:00Z"/>
+        </w:trPr>
+        <w:tc>
+          <w:tcPr>
+            <w:tcW w:w="1250" w:type="pct"/>
+          </w:tcPr>
+          <w:p>
+            <w:pPr>
+              <w:pStyle w:val="aff4"/>
+              <w:rPr>
+                <w:ins w:id="181" w:author="Kirill" w:date="2014-02-26T23:59:00Z"/>
+                <w:lang w:val="en-US"/>
+              </w:rPr>
+            </w:pPr>
+            <w:ins w:id="182" w:author="Kirill" w:date="2014-02-26T23:59:00Z">
+              <w:r>
+                <w:rPr>
+                  <w:lang w:val="en-US"/>
+                </w:rPr>
+                <w:t>word_2</w:t>
+              </w:r>
+            </w:ins>
+          </w:p>
+        </w:tc>
+        <w:tc>
+          <w:tcPr>
+            <w:tcW w:w="1250" w:type="pct"/>
+          </w:tcPr>
+          <w:p>
+            <w:pPr>
+              <w:pStyle w:val="aff4"/>
+              <w:rPr>
+                <w:ins w:id="183" w:author="Kirill" w:date="2014-02-26T23:59:00Z"/>
+              </w:rPr>
+            </w:pPr>
+          </w:p>
+        </w:tc>
+        <w:tc>
+          <w:tcPr>
+            <w:tcW w:w="885" w:type="pct"/>
+          </w:tcPr>
+          <w:p>
+            <w:pPr>
+              <w:pStyle w:val="aff4"/>
+              <w:rPr>
+                <w:ins w:id="184" w:author="Kirill" w:date="2014-02-26T23:59:00Z"/>
+              </w:rPr>
+            </w:pPr>
+          </w:p>
+        </w:tc>
+        <w:tc>
+          <w:tcPr>
+            <w:tcW w:w="1615" w:type="pct"/>
+          </w:tcPr>
+          <w:p>
+            <w:pPr>
+              <w:pStyle w:val="aff4"/>
+              <w:rPr>
+                <w:ins w:id="185" w:author="Kirill" w:date="2014-02-26T23:59:00Z"/>
+              </w:rPr>
+            </w:pPr>
+          </w:p>
+        </w:tc>
+      </w:tr>
+      <w:tr>
+        <w:trPr>
+          <w:ins w:id="186" w:author="Kirill" w:date="2014-02-26T23:59:00Z"/>
+        </w:trPr>
+        <w:tc>
+          <w:tcPr>
+            <w:tcW w:w="1250" w:type="pct"/>
+          </w:tcPr>
+          <w:p>
+            <w:pPr>
+              <w:pStyle w:val="aff4"/>
+              <w:rPr>
+                <w:ins w:id="187" w:author="Kirill" w:date="2014-02-26T23:59:00Z"/>
+                <w:lang w:val="en-US"/>
+              </w:rPr>
+            </w:pPr>
+            <w:ins w:id="188" w:author="Kirill" w:date="2014-02-26T23:59:00Z">
+              <w:r>
+                <w:rPr>
+                  <w:lang w:val="en-US"/>
+                </w:rPr>
+                <w:t>language_</w:t>
+              </w:r>
+            </w:ins>
+            <w:ins w:id="189" w:author="Kirill" w:date="2014-02-27T00:12:00Z">
+              <w:r>
+                <w:rPr>
+                  <w:lang w:val="en-US"/>
+                </w:rPr>
+                <w:t>id_</w:t>
+              </w:r>
+            </w:ins>
+            <w:ins w:id="190" w:author="Kirill" w:date="2014-02-26T23:59:00Z">
+              <w:r>
+                <w:rPr>
+                  <w:lang w:val="en-US"/>
+                </w:rPr>
+                <w:t>2</w:t>
+              </w:r>
+            </w:ins>
+          </w:p>
+        </w:tc>
+        <w:tc>
+          <w:tcPr>
+            <w:tcW w:w="1250" w:type="pct"/>
+          </w:tcPr>
+          <w:p>
+            <w:pPr>
+              <w:pStyle w:val="aff4"/>
+              <w:rPr>
+                <w:ins w:id="191" w:author="Kirill" w:date="2014-02-26T23:59:00Z"/>
+              </w:rPr>
+            </w:pPr>
+          </w:p>
+        </w:tc>
+        <w:tc>
+          <w:tcPr>
+            <w:tcW w:w="885" w:type="pct"/>
+          </w:tcPr>
+          <w:p>
+            <w:pPr>
+              <w:pStyle w:val="aff4"/>
+              <w:rPr>
+                <w:ins w:id="192" w:author="Kirill" w:date="2014-02-26T23:59:00Z"/>
+              </w:rPr>
+            </w:pPr>
+          </w:p>
+        </w:tc>
+        <w:tc>
+          <w:tcPr>
+            <w:tcW w:w="1615" w:type="pct"/>
+          </w:tcPr>
+          <w:p>
+            <w:pPr>
+              <w:pStyle w:val="aff4"/>
+              <w:rPr>
+                <w:ins w:id="193" w:author="Kirill" w:date="2014-02-26T23:59:00Z"/>
+              </w:rPr>
+            </w:pPr>
+          </w:p>
+        </w:tc>
+      </w:tr>
+      <w:tr>
+        <w:trPr>
+          <w:ins w:id="194" w:author="Kirill" w:date="2014-02-27T00:11:00Z"/>
+        </w:trPr>
+        <w:tc>
+          <w:tcPr>
+            <w:tcW w:w="1250" w:type="pct"/>
+          </w:tcPr>
+          <w:p>
+            <w:pPr>
+              <w:pStyle w:val="aff4"/>
+              <w:rPr>
+                <w:ins w:id="195" w:author="Kirill" w:date="2014-02-27T00:11:00Z"/>
+                <w:lang w:val="en-US"/>
+              </w:rPr>
+            </w:pPr>
+            <w:proofErr w:type="spellStart"/>
+            <w:ins w:id="196" w:author="Kirill" w:date="2014-02-27T00:11:00Z">
+              <w:r>
+                <w:rPr>
+                  <w:lang w:val="en-US"/>
+                </w:rPr>
+                <w:t>user</w:t>
+              </w:r>
+            </w:ins>
+            <w:ins w:id="197" w:author="Kirill" w:date="2014-02-27T00:12:00Z">
+              <w:r>
+                <w:rPr>
+                  <w:lang w:val="en-US"/>
+                </w:rPr>
+                <w:t>_id</w:t>
+              </w:r>
+            </w:ins>
+            <w:proofErr w:type="spellEnd"/>
+          </w:p>
+        </w:tc>
+        <w:tc>
+          <w:tcPr>
+            <w:tcW w:w="1250" w:type="pct"/>
+          </w:tcPr>
+          <w:p>
+            <w:pPr>
+              <w:pStyle w:val="aff4"/>
+              <w:rPr>
+                <w:ins w:id="198" w:author="Kirill" w:date="2014-02-27T00:11:00Z"/>
+              </w:rPr>
+            </w:pPr>
+          </w:p>
+        </w:tc>
+        <w:tc>
+          <w:tcPr>
+            <w:tcW w:w="885" w:type="pct"/>
+          </w:tcPr>
+          <w:p>
+            <w:pPr>
+              <w:pStyle w:val="aff4"/>
+              <w:rPr>
+                <w:ins w:id="199" w:author="Kirill" w:date="2014-02-27T00:11:00Z"/>
+              </w:rPr>
+            </w:pPr>
+          </w:p>
+        </w:tc>
+        <w:tc>
+          <w:tcPr>
+            <w:tcW w:w="1615" w:type="pct"/>
+          </w:tcPr>
+          <w:p>
+            <w:pPr>
+              <w:pStyle w:val="aff4"/>
+              <w:rPr>
+                <w:ins w:id="200" w:author="Kirill" w:date="2014-02-27T00:11:00Z"/>
+              </w:rPr>
+            </w:pPr>
+          </w:p>
+        </w:tc>
+      </w:tr>
+      <w:tr>
+        <w:trPr>
+          <w:ins w:id="201" w:author="Kirill" w:date="2014-02-27T00:11:00Z"/>
+        </w:trPr>
+        <w:tc>
+          <w:tcPr>
+            <w:tcW w:w="1250" w:type="pct"/>
+          </w:tcPr>
+          <w:p>
+            <w:pPr>
+              <w:pStyle w:val="aff4"/>
+              <w:rPr>
+                <w:ins w:id="202" w:author="Kirill" w:date="2014-02-27T00:11:00Z"/>
+                <w:lang w:val="en-US"/>
+              </w:rPr>
+            </w:pPr>
+            <w:ins w:id="203" w:author="Kirill" w:date="2014-02-27T00:11:00Z">
+              <w:r>
+                <w:rPr>
+                  <w:lang w:val="en-US"/>
+                </w:rPr>
+                <w:lastRenderedPageBreak/>
+                <w:t>comment</w:t>
+              </w:r>
+            </w:ins>
+          </w:p>
+        </w:tc>
+        <w:tc>
+          <w:tcPr>
+            <w:tcW w:w="1250" w:type="pct"/>
+          </w:tcPr>
+          <w:p>
+            <w:pPr>
+              <w:pStyle w:val="aff4"/>
+              <w:rPr>
+                <w:ins w:id="204" w:author="Kirill" w:date="2014-02-27T00:11:00Z"/>
+              </w:rPr>
+            </w:pPr>
+          </w:p>
+        </w:tc>
+        <w:tc>
+          <w:tcPr>
+            <w:tcW w:w="885" w:type="pct"/>
+          </w:tcPr>
+          <w:p>
+            <w:pPr>
+              <w:pStyle w:val="aff4"/>
+              <w:rPr>
+                <w:ins w:id="205" w:author="Kirill" w:date="2014-02-27T00:11:00Z"/>
+              </w:rPr>
+            </w:pPr>
+          </w:p>
+        </w:tc>
+        <w:tc>
+          <w:tcPr>
+            <w:tcW w:w="1615" w:type="pct"/>
+          </w:tcPr>
+          <w:p>
+            <w:pPr>
+              <w:pStyle w:val="aff4"/>
+              <w:rPr>
+                <w:ins w:id="206" w:author="Kirill" w:date="2014-02-27T00:11:00Z"/>
+              </w:rPr>
+            </w:pPr>
+          </w:p>
+        </w:tc>
+      </w:tr>
+    </w:tbl>
+    <w:p>
+      <w:pPr>
+        <w:pStyle w:val="4"/>
+        <w:rPr>
+          <w:ins w:id="207" w:author="Kirill" w:date="2014-02-27T00:13:00Z"/>
+        </w:rPr>
+        <w:pPrChange w:id="208" w:author="Kirill" w:date="2014-02-27T00:01:00Z">
+          <w:pPr/>
+        </w:pPrChange>
+      </w:pPr>
+      <w:proofErr w:type="spellStart"/>
+      <w:ins w:id="209" w:author="Kirill" w:date="2014-02-27T00:01:00Z">
+        <w:r>
+          <w:rPr>
+            <w:lang w:val="en-US"/>
+          </w:rPr>
+          <w:t>Word</w:t>
+        </w:r>
+      </w:ins>
+      <w:ins w:id="210" w:author="Kirill" w:date="2014-02-27T00:17:00Z">
+        <w:r>
+          <w:rPr>
+            <w:lang w:val="en-US"/>
+          </w:rPr>
+          <w:t>Lexeme</w:t>
+        </w:r>
+      </w:ins>
+      <w:ins w:id="211" w:author="Kirill" w:date="2014-02-27T00:01:00Z">
+        <w:r>
+          <w:rPr>
+            <w:lang w:val="en-US"/>
+          </w:rPr>
+          <w:t>Memo</w:t>
+        </w:r>
+      </w:ins>
+      <w:proofErr w:type="spellEnd"/>
+    </w:p>
+    <w:p>
+      <w:pPr>
+        <w:rPr>
+          <w:ins w:id="212" w:author="Kirill" w:date="2014-02-27T00:01:00Z"/>
+        </w:rPr>
+      </w:pPr>
+      <w:ins w:id="213" w:author="Kirill" w:date="2014-02-27T00:13:00Z">
+        <w:r>
+          <w:t>«Записка» с переводом слов</w:t>
+        </w:r>
+        <w:r>
+          <w:t>а и лексемы</w:t>
+        </w:r>
+        <w:r>
+          <w:t>. Принадлежит конкретному пользователю.</w:t>
+        </w:r>
+      </w:ins>
+      <w:bookmarkStart w:id="214" w:name="_GoBack"/>
+    </w:p>
+    <w:tbl>
+      <w:tblPr>
+        <w:tblStyle w:val="af2"/>
+        <w:tblW w:w="5000" w:type="pct"/>
+        <w:tblLook w:val="04A0" w:firstRow="1" w:lastRow="0" w:firstColumn="1" w:lastColumn="0" w:noHBand="0" w:noVBand="1"/>
+      </w:tblPr>
+      <w:tblGrid>
+        <w:gridCol w:w="2605"/>
+        <w:gridCol w:w="2606"/>
+        <w:gridCol w:w="1845"/>
+        <w:gridCol w:w="3366"/>
+      </w:tblGrid>
+      <w:tr>
+        <w:trPr>
+          <w:cnfStyle w:val="100000000000" w:firstRow="1" w:lastRow="0" w:firstColumn="0" w:lastColumn="0" w:oddVBand="0" w:evenVBand="0" w:oddHBand="0" w:evenHBand="0" w:firstRowFirstColumn="0" w:firstRowLastColumn="0" w:lastRowFirstColumn="0" w:lastRowLastColumn="0"/>
+          <w:ins w:id="215" w:author="Kirill" w:date="2014-02-27T00:01:00Z"/>
+        </w:trPr>
+        <w:tc>
+          <w:tcPr>
+            <w:tcW w:w="1250" w:type="pct"/>
+          </w:tcPr>
+          <w:bookmarkEnd w:id="214"/>
+          <w:p>
+            <w:pPr>
+              <w:pStyle w:val="aff4"/>
+              <w:rPr>
+                <w:ins w:id="216" w:author="Kirill" w:date="2014-02-27T00:01:00Z"/>
+              </w:rPr>
+            </w:pPr>
+            <w:ins w:id="217" w:author="Kirill" w:date="2014-02-27T00:01:00Z">
+              <w:r>
+                <w:t>Поле</w:t>
+              </w:r>
+            </w:ins>
+          </w:p>
+        </w:tc>
+        <w:tc>
+          <w:tcPr>
+            <w:tcW w:w="1250" w:type="pct"/>
+          </w:tcPr>
+          <w:p>
+            <w:pPr>
+              <w:pStyle w:val="aff4"/>
+              <w:rPr>
+                <w:ins w:id="218" w:author="Kirill" w:date="2014-02-27T00:01:00Z"/>
+              </w:rPr>
+            </w:pPr>
+            <w:ins w:id="219" w:author="Kirill" w:date="2014-02-27T00:01:00Z">
+              <w:r>
+                <w:t>Тип</w:t>
+              </w:r>
+            </w:ins>
+          </w:p>
+        </w:tc>
+        <w:tc>
+          <w:tcPr>
+            <w:tcW w:w="885" w:type="pct"/>
+          </w:tcPr>
+          <w:p>
+            <w:pPr>
+              <w:pStyle w:val="aff4"/>
+              <w:rPr>
+                <w:ins w:id="220" w:author="Kirill" w:date="2014-02-27T00:01:00Z"/>
+              </w:rPr>
+            </w:pPr>
+            <w:ins w:id="221" w:author="Kirill" w:date="2014-02-27T00:01:00Z">
+              <w:r>
+                <w:t>Обязательное?</w:t>
+              </w:r>
+            </w:ins>
+          </w:p>
+        </w:tc>
+        <w:tc>
+          <w:tcPr>
+            <w:tcW w:w="1615" w:type="pct"/>
+          </w:tcPr>
+          <w:p>
+            <w:pPr>
+              <w:pStyle w:val="aff4"/>
+              <w:rPr>
+                <w:ins w:id="222" w:author="Kirill" w:date="2014-02-27T00:01:00Z"/>
+              </w:rPr>
+            </w:pPr>
+            <w:ins w:id="223" w:author="Kirill" w:date="2014-02-27T00:01:00Z">
+              <w:r>
+                <w:t>Комментарий</w:t>
+              </w:r>
+            </w:ins>
+          </w:p>
+        </w:tc>
+      </w:tr>
+      <w:tr>
+        <w:trPr>
+          <w:ins w:id="224" w:author="Kirill" w:date="2014-02-27T00:02:00Z"/>
+        </w:trPr>
+        <w:tc>
+          <w:tcPr>
+            <w:tcW w:w="1250" w:type="pct"/>
+          </w:tcPr>
+          <w:p>
+            <w:pPr>
+              <w:pStyle w:val="aff4"/>
+              <w:rPr>
+                <w:ins w:id="225" w:author="Kirill" w:date="2014-02-27T00:02:00Z"/>
+                <w:lang w:val="en-US"/>
+              </w:rPr>
+            </w:pPr>
+            <w:proofErr w:type="spellStart"/>
+            <w:ins w:id="226" w:author="Kirill" w:date="2014-02-27T00:02:00Z">
+              <w:r>
+                <w:rPr>
+                  <w:lang w:val="en-US"/>
+                </w:rPr>
+                <w:t>lexeme</w:t>
+              </w:r>
+            </w:ins>
+            <w:ins w:id="227" w:author="Kirill" w:date="2014-02-27T00:12:00Z">
+              <w:r>
+                <w:rPr>
+                  <w:lang w:val="en-US"/>
+                </w:rPr>
+                <w:t>_id</w:t>
+              </w:r>
+            </w:ins>
+            <w:proofErr w:type="spellEnd"/>
+          </w:p>
+        </w:tc>
+        <w:tc>
+          <w:tcPr>
+            <w:tcW w:w="1250" w:type="pct"/>
+          </w:tcPr>
+          <w:p>
+            <w:pPr>
+              <w:pStyle w:val="aff4"/>
+              <w:rPr>
+                <w:ins w:id="228" w:author="Kirill" w:date="2014-02-27T00:02:00Z"/>
+              </w:rPr>
+            </w:pPr>
+          </w:p>
+        </w:tc>
+        <w:tc>
+          <w:tcPr>
+            <w:tcW w:w="885" w:type="pct"/>
+          </w:tcPr>
+          <w:p>
+            <w:pPr>
+              <w:pStyle w:val="aff4"/>
+              <w:rPr>
+                <w:ins w:id="229" w:author="Kirill" w:date="2014-02-27T00:02:00Z"/>
+              </w:rPr>
+            </w:pPr>
+          </w:p>
+        </w:tc>
+        <w:tc>
+          <w:tcPr>
+            <w:tcW w:w="1615" w:type="pct"/>
+          </w:tcPr>
+          <w:p>
+            <w:pPr>
+              <w:pStyle w:val="aff4"/>
+              <w:rPr>
+                <w:ins w:id="230" w:author="Kirill" w:date="2014-02-27T00:02:00Z"/>
+              </w:rPr>
+            </w:pPr>
+          </w:p>
+        </w:tc>
+      </w:tr>
+      <w:tr>
+        <w:trPr>
+          <w:ins w:id="231" w:author="Kirill" w:date="2014-02-27T00:01:00Z"/>
+        </w:trPr>
+        <w:tc>
+          <w:tcPr>
+            <w:tcW w:w="1250" w:type="pct"/>
+          </w:tcPr>
+          <w:p>
+            <w:pPr>
+              <w:pStyle w:val="aff4"/>
+              <w:rPr>
+                <w:ins w:id="232" w:author="Kirill" w:date="2014-02-27T00:01:00Z"/>
+                <w:lang w:val="en-US"/>
+              </w:rPr>
+            </w:pPr>
+            <w:ins w:id="233" w:author="Kirill" w:date="2014-02-27T00:01:00Z">
+              <w:r>
+                <w:rPr>
+                  <w:lang w:val="en-US"/>
+                </w:rPr>
+                <w:t>word</w:t>
+              </w:r>
+            </w:ins>
+          </w:p>
+        </w:tc>
+        <w:tc>
+          <w:tcPr>
+            <w:tcW w:w="1250" w:type="pct"/>
+          </w:tcPr>
+          <w:p>
+            <w:pPr>
+              <w:pStyle w:val="aff4"/>
+              <w:rPr>
+                <w:ins w:id="234" w:author="Kirill" w:date="2014-02-27T00:01:00Z"/>
+              </w:rPr>
+            </w:pPr>
+          </w:p>
+        </w:tc>
+        <w:tc>
+          <w:tcPr>
+            <w:tcW w:w="885" w:type="pct"/>
+          </w:tcPr>
+          <w:p>
+            <w:pPr>
+              <w:pStyle w:val="aff4"/>
+              <w:rPr>
+                <w:ins w:id="235" w:author="Kirill" w:date="2014-02-27T00:01:00Z"/>
+              </w:rPr>
+            </w:pPr>
+          </w:p>
+        </w:tc>
+        <w:tc>
+          <w:tcPr>
+            <w:tcW w:w="1615" w:type="pct"/>
+          </w:tcPr>
+          <w:p>
+            <w:pPr>
+              <w:pStyle w:val="aff4"/>
+              <w:rPr>
+                <w:ins w:id="236" w:author="Kirill" w:date="2014-02-27T00:01:00Z"/>
+              </w:rPr>
+            </w:pPr>
+          </w:p>
+        </w:tc>
+      </w:tr>
+      <w:tr>
+        <w:trPr>
+          <w:ins w:id="237" w:author="Kirill" w:date="2014-02-27T00:01:00Z"/>
+        </w:trPr>
+        <w:tc>
+          <w:tcPr>
+            <w:tcW w:w="1250" w:type="pct"/>
+          </w:tcPr>
+          <w:p>
+            <w:pPr>
+              <w:pStyle w:val="aff4"/>
+              <w:rPr>
+                <w:ins w:id="238" w:author="Kirill" w:date="2014-02-27T00:01:00Z"/>
+                <w:lang w:val="en-US"/>
+              </w:rPr>
+            </w:pPr>
+            <w:proofErr w:type="spellStart"/>
+            <w:ins w:id="239" w:author="Kirill" w:date="2014-02-27T00:01:00Z">
+              <w:r>
+                <w:rPr>
+                  <w:lang w:val="en-US"/>
+                </w:rPr>
+                <w:t>language</w:t>
+              </w:r>
+            </w:ins>
+            <w:ins w:id="240" w:author="Kirill" w:date="2014-02-27T00:12:00Z">
+              <w:r>
+                <w:rPr>
+                  <w:lang w:val="en-US"/>
+                </w:rPr>
+                <w:t>_id</w:t>
+              </w:r>
+            </w:ins>
+            <w:proofErr w:type="spellEnd"/>
+          </w:p>
+        </w:tc>
+        <w:tc>
+          <w:tcPr>
+            <w:tcW w:w="1250" w:type="pct"/>
+          </w:tcPr>
+          <w:p>
+            <w:pPr>
+              <w:pStyle w:val="aff4"/>
+              <w:rPr>
+                <w:ins w:id="241" w:author="Kirill" w:date="2014-02-27T00:01:00Z"/>
+              </w:rPr>
+            </w:pPr>
+          </w:p>
+        </w:tc>
+        <w:tc>
+          <w:tcPr>
+            <w:tcW w:w="885" w:type="pct"/>
+          </w:tcPr>
+          <w:p>
+            <w:pPr>
+              <w:pStyle w:val="aff4"/>
+              <w:rPr>
+                <w:ins w:id="242" w:author="Kirill" w:date="2014-02-27T00:01:00Z"/>
+              </w:rPr>
+            </w:pPr>
+          </w:p>
+        </w:tc>
+        <w:tc>
+          <w:tcPr>
+            <w:tcW w:w="1615" w:type="pct"/>
+          </w:tcPr>
+          <w:p>
+            <w:pPr>
+              <w:pStyle w:val="aff4"/>
+              <w:rPr>
+                <w:ins w:id="243" w:author="Kirill" w:date="2014-02-27T00:01:00Z"/>
+              </w:rPr>
+            </w:pPr>
+          </w:p>
+        </w:tc>
+      </w:tr>
+      <w:tr>
+        <w:trPr>
+          <w:ins w:id="244" w:author="Kirill" w:date="2014-02-27T00:12:00Z"/>
+        </w:trPr>
+        <w:tc>
+          <w:tcPr>
+            <w:tcW w:w="1250" w:type="pct"/>
+          </w:tcPr>
+          <w:p>
+            <w:pPr>
+              <w:pStyle w:val="aff4"/>
+              <w:rPr>
+                <w:ins w:id="245" w:author="Kirill" w:date="2014-02-27T00:12:00Z"/>
+                <w:lang w:val="en-US"/>
+              </w:rPr>
+            </w:pPr>
+            <w:proofErr w:type="spellStart"/>
+            <w:ins w:id="246" w:author="Kirill" w:date="2014-02-27T00:12:00Z">
+              <w:r>
+                <w:rPr>
+                  <w:lang w:val="en-US"/>
+                </w:rPr>
+                <w:t>user_id</w:t>
+              </w:r>
+              <w:proofErr w:type="spellEnd"/>
+            </w:ins>
+          </w:p>
+        </w:tc>
+        <w:tc>
+          <w:tcPr>
+            <w:tcW w:w="1250" w:type="pct"/>
+          </w:tcPr>
+          <w:p>
+            <w:pPr>
+              <w:pStyle w:val="aff4"/>
+              <w:rPr>
+                <w:ins w:id="247" w:author="Kirill" w:date="2014-02-27T00:12:00Z"/>
+              </w:rPr>
+            </w:pPr>
+          </w:p>
+        </w:tc>
+        <w:tc>
+          <w:tcPr>
+            <w:tcW w:w="885" w:type="pct"/>
+          </w:tcPr>
+          <w:p>
+            <w:pPr>
+              <w:pStyle w:val="aff4"/>
+              <w:rPr>
+                <w:ins w:id="248" w:author="Kirill" w:date="2014-02-27T00:12:00Z"/>
+              </w:rPr>
+            </w:pPr>
+          </w:p>
+        </w:tc>
+        <w:tc>
+          <w:tcPr>
+            <w:tcW w:w="1615" w:type="pct"/>
+          </w:tcPr>
+          <w:p>
+            <w:pPr>
+              <w:pStyle w:val="aff4"/>
+              <w:rPr>
+                <w:ins w:id="249" w:author="Kirill" w:date="2014-02-27T00:12:00Z"/>
+              </w:rPr>
+            </w:pPr>
+          </w:p>
+        </w:tc>
+      </w:tr>
+      <w:tr>
+        <w:trPr>
+          <w:ins w:id="250" w:author="Kirill" w:date="2014-02-27T00:12:00Z"/>
+        </w:trPr>
+        <w:tc>
+          <w:tcPr>
+            <w:tcW w:w="1250" w:type="pct"/>
+          </w:tcPr>
+          <w:p>
+            <w:pPr>
+              <w:pStyle w:val="aff4"/>
+              <w:rPr>
+                <w:ins w:id="251" w:author="Kirill" w:date="2014-02-27T00:12:00Z"/>
+                <w:lang w:val="en-US"/>
+              </w:rPr>
+            </w:pPr>
+            <w:proofErr w:type="spellStart"/>
+            <w:ins w:id="252" w:author="Kirill" w:date="2014-02-27T00:12:00Z">
+              <w:r>
+                <w:rPr>
+                  <w:lang w:val="en-US"/>
+                </w:rPr>
+                <w:t>comment_id</w:t>
+              </w:r>
+              <w:proofErr w:type="spellEnd"/>
+            </w:ins>
+          </w:p>
+        </w:tc>
+        <w:tc>
+          <w:tcPr>
+            <w:tcW w:w="1250" w:type="pct"/>
+          </w:tcPr>
+          <w:p>
+            <w:pPr>
+              <w:pStyle w:val="aff4"/>
+              <w:rPr>
+                <w:ins w:id="253" w:author="Kirill" w:date="2014-02-27T00:12:00Z"/>
+              </w:rPr>
+            </w:pPr>
+          </w:p>
+        </w:tc>
+        <w:tc>
+          <w:tcPr>
+            <w:tcW w:w="885" w:type="pct"/>
+          </w:tcPr>
+          <w:p>
+            <w:pPr>
+              <w:pStyle w:val="aff4"/>
+              <w:rPr>
+                <w:ins w:id="254" w:author="Kirill" w:date="2014-02-27T00:12:00Z"/>
+              </w:rPr>
+            </w:pPr>
+          </w:p>
+        </w:tc>
+        <w:tc>
+          <w:tcPr>
+            <w:tcW w:w="1615" w:type="pct"/>
+          </w:tcPr>
+          <w:p>
+            <w:pPr>
+              <w:pStyle w:val="aff4"/>
+              <w:rPr>
+                <w:ins w:id="255" w:author="Kirill" w:date="2014-02-27T00:12:00Z"/>
+              </w:rPr>
+            </w:pPr>
+          </w:p>
+        </w:tc>
+      </w:tr>
+    </w:tbl>
+    <w:p>
+      <w:pPr>
+        <w:rPr>
+          <w:lang w:val="en-US"/>
+        </w:rPr>
+      </w:pPr>
     </w:p>
     <w:sectPr>
       <w:headerReference w:type="default" r:id="rId9"/>
@@ -11142,7 +12208,6 @@
             <w:dataBinding w:prefixMappings="xmlns:ns0='http://schemas.openxmlformats.org/officeDocument/2006/extended-properties' " w:xpath="/ns0:Properties[1]/ns0:Company[1]" w:storeItemID="{6668398D-A668-4E3E-A5EB-62B293D839F1}"/>
             <w:text/>
           </w:sdtPr>
-          <w:sdtEndPr/>
           <w:sdtContent>
             <w:p>
               <w:pPr>
@@ -11183,7 +12248,6 @@
             <w:dataBinding w:prefixMappings="xmlns:ns0='http://purl.org/dc/elements/1.1/' xmlns:ns1='http://schemas.openxmlformats.org/package/2006/metadata/core-properties' " w:xpath="/ns1:coreProperties[1]/ns1:keywords[1]" w:storeItemID="{6C3C8BC8-F283-45AE-878A-BAB7291924A1}"/>
             <w:text/>
           </w:sdtPr>
-          <w:sdtEndPr/>
           <w:sdtContent>
             <w:p>
               <w:pPr>
@@ -11232,16 +12296,16 @@
           <w:r>
             <w:fldChar w:fldCharType="separate"/>
           </w:r>
-          <w:ins w:id="149" w:author="Kirill" w:date="2014-02-23T17:42:00Z">
+          <w:ins w:id="256" w:author="Kirill" w:date="2014-02-26T23:34:00Z">
             <w:r>
               <w:rPr>
                 <w:noProof/>
               </w:rPr>
-              <w:t>2014-02-16</w:t>
+              <w:t>2014-02-23</w:t>
             </w:r>
           </w:ins>
-          <w:ins w:id="150" w:author="Грушецкий Кирилл Игоревич" w:date="2014-02-10T17:06:00Z">
-            <w:del w:id="151" w:author="Kirill" w:date="2014-02-16T02:00:00Z">
+          <w:ins w:id="257" w:author="Грушецкий Кирилл Игоревич" w:date="2014-02-10T17:06:00Z">
+            <w:del w:id="258" w:author="Kirill" w:date="2014-02-16T02:00:00Z">
               <w:r>
                 <w:rPr>
                   <w:noProof/>
@@ -11280,7 +12344,7 @@
             <w:rPr>
               <w:noProof/>
             </w:rPr>
-            <w:t>6</w:t>
+            <w:t>7</w:t>
           </w:r>
           <w:r>
             <w:fldChar w:fldCharType="end"/>
@@ -11293,7 +12357,7 @@
               <w:rPr>
                 <w:noProof/>
               </w:rPr>
-              <w:t>6</w:t>
+              <w:t>7</w:t>
             </w:r>
           </w:fldSimple>
           <w:r>
@@ -11350,7 +12414,6 @@
             <w:dataBinding w:prefixMappings="xmlns:ns0='http://schemas.openxmlformats.org/officeDocument/2006/extended-properties' " w:xpath="/ns0:Properties[1]/ns0:Company[1]" w:storeItemID="{6668398D-A668-4E3E-A5EB-62B293D839F1}"/>
             <w:text/>
           </w:sdtPr>
-          <w:sdtEndPr/>
           <w:sdtContent>
             <w:p>
               <w:pPr>
@@ -11391,7 +12454,6 @@
             <w:dataBinding w:prefixMappings="xmlns:ns0='http://purl.org/dc/elements/1.1/' xmlns:ns1='http://schemas.openxmlformats.org/package/2006/metadata/core-properties' " w:xpath="/ns1:coreProperties[1]/ns1:keywords[1]" w:storeItemID="{6C3C8BC8-F283-45AE-878A-BAB7291924A1}"/>
             <w:text/>
           </w:sdtPr>
-          <w:sdtEndPr/>
           <w:sdtContent>
             <w:p>
               <w:pPr>
@@ -11439,12 +12501,12 @@
           <w:r>
             <w:fldChar w:fldCharType="separate"/>
           </w:r>
-          <w:ins w:id="152" w:author="Kirill" w:date="2014-02-23T17:42:00Z">
+          <w:ins w:id="259" w:author="Kirill" w:date="2014-02-26T23:34:00Z">
             <w:r>
               <w:rPr>
                 <w:noProof/>
               </w:rPr>
-              <w:t>2014-02-16</w:t>
+              <w:t>2014-02-23</w:t>
             </w:r>
           </w:ins>
           <w:r>
@@ -11490,7 +12552,7 @@
               <w:rPr>
                 <w:noProof/>
               </w:rPr>
-              <w:t>6</w:t>
+              <w:t>7</w:t>
             </w:r>
           </w:fldSimple>
           <w:r>
@@ -11753,7 +12815,6 @@
           <w:dataBinding w:prefixMappings="xmlns:ns0='http://purl.org/dc/elements/1.1/' xmlns:ns1='http://schemas.openxmlformats.org/package/2006/metadata/core-properties' " w:xpath="/ns1:coreProperties[1]/ns0:title[1]" w:storeItemID="{6C3C8BC8-F283-45AE-878A-BAB7291924A1}"/>
           <w:text/>
         </w:sdtPr>
-        <w:sdtEndPr/>
         <w:sdtContent>
           <w:tc>
             <w:tcPr>
@@ -11813,7 +12874,6 @@
       <w:dataBinding w:prefixMappings="xmlns:ns0='http://purl.org/dc/elements/1.1/' xmlns:ns1='http://schemas.openxmlformats.org/package/2006/metadata/core-properties' " w:xpath="/ns1:coreProperties[1]/ns0:title[1]" w:storeItemID="{6C3C8BC8-F283-45AE-878A-BAB7291924A1}"/>
       <w:text/>
     </w:sdtPr>
-    <w:sdtEndPr/>
     <w:sdtContent>
       <w:p>
         <w:pPr>
@@ -11854,7 +12914,6 @@
         <w:dataBinding w:prefixMappings="xmlns:ns0='http://purl.org/dc/elements/1.1/' xmlns:ns1='http://schemas.openxmlformats.org/package/2006/metadata/core-properties' " w:xpath="/ns1:coreProperties[1]/ns0:creator[1]" w:storeItemID="{6C3C8BC8-F283-45AE-878A-BAB7291924A1}"/>
         <w:text/>
       </w:sdtPr>
-      <w:sdtEndPr/>
       <w:sdtContent>
         <w:proofErr w:type="spellStart"/>
         <w:r>
@@ -13634,7 +14693,7 @@
   <w:style w:type="paragraph" w:default="1" w:styleId="a5">
     <w:name w:val="Normal"/>
     <w:qFormat/>
-    <w:rsid w:val="004024F2"/>
+    <w:rsid w:val="003C34B8"/>
     <w:pPr>
       <w:spacing w:before="80"/>
     </w:pPr>
@@ -14655,7 +15714,7 @@
   <w:style w:type="paragraph" w:default="1" w:styleId="a5">
     <w:name w:val="Normal"/>
     <w:qFormat/>
-    <w:rsid w:val="004024F2"/>
+    <w:rsid w:val="003C34B8"/>
     <w:pPr>
       <w:spacing w:before="80"/>
     </w:pPr>
@@ -15756,7 +16815,7 @@
 </file>
 
 <file path=customXml/itemProps1.xml><?xml version="1.0" encoding="utf-8"?>
-<ds:datastoreItem xmlns:ds="http://schemas.openxmlformats.org/officeDocument/2006/customXml" ds:itemID="{D5B482B5-BA44-4839-8E49-AE481B3B3E0F}">
+<ds:datastoreItem xmlns:ds="http://schemas.openxmlformats.org/officeDocument/2006/customXml" ds:itemID="{274D1FC0-20A1-4B7A-9D66-BE15D662A37F}">
   <ds:schemaRefs>
     <ds:schemaRef ds:uri="http://schemas.openxmlformats.org/officeDocument/2006/bibliography"/>
   </ds:schemaRefs>

</xml_diff>

<commit_message>
Add translation preview completed
</commit_message>
<xml_diff>
--- a/docs/1WordControlAD.docx
+++ b/docs/1WordControlAD.docx
@@ -8399,16 +8399,9 @@
                 <w:lang w:val="en-US"/>
               </w:rPr>
             </w:pPr>
-            <w:del w:id="39" w:author="Kirill" w:date="2014-02-28T01:03:00Z">
-              <w:r>
-                <w:delText>Да</w:delText>
-              </w:r>
-            </w:del>
-            <w:ins w:id="40" w:author="Kirill" w:date="2014-02-28T01:03:00Z">
-              <w:r>
-                <w:t>Нет</w:t>
-              </w:r>
-            </w:ins>
+            <w:r>
+              <w:t>Нет</w:t>
+            </w:r>
           </w:p>
         </w:tc>
         <w:tc>
@@ -8419,20 +8412,18 @@
             <w:pPr>
               <w:pStyle w:val="aff4"/>
             </w:pPr>
-            <w:ins w:id="41" w:author="Kirill" w:date="2014-02-28T01:05:00Z">
-              <w:r>
-                <w:rPr>
-                  <w:lang w:val="en-US"/>
-                </w:rPr>
-                <w:t>NULL</w:t>
-              </w:r>
-              <w:r>
-                <w:t xml:space="preserve"> </w:t>
-              </w:r>
-              <w:r>
-                <w:t>для «не указана»</w:t>
-              </w:r>
-            </w:ins>
+            <w:r>
+              <w:rPr>
+                <w:lang w:val="en-US"/>
+              </w:rPr>
+              <w:t>NULL</w:t>
+            </w:r>
+            <w:r>
+              <w:t xml:space="preserve"> </w:t>
+            </w:r>
+            <w:r>
+              <w:t>для «не указана»</w:t>
+            </w:r>
           </w:p>
         </w:tc>
       </w:tr>
@@ -8737,7 +8728,12 @@
               <w:pStyle w:val="aff4"/>
             </w:pPr>
             <w:r>
-              <w:t>Перечень диалектов, в которых присутствует слово</w:t>
+              <w:t>Перечень диа</w:t>
+            </w:r>
+            <w:bookmarkStart w:id="39" w:name="_GoBack"/>
+            <w:bookmarkEnd w:id="39"/>
+            <w:r>
+              <w:t>лектов, в которых присутствует слово</w:t>
             </w:r>
             <w:r>
               <w:t>форма</w:t>
@@ -8752,7 +8748,10 @@
               <w:t>NULL</w:t>
             </w:r>
             <w:r>
-              <w:t>, если присутствует во всех</w:t>
+              <w:t xml:space="preserve">, если </w:t>
+            </w:r>
+            <w:r>
+              <w:t>также, как лексема</w:t>
             </w:r>
           </w:p>
         </w:tc>
@@ -8831,8 +8830,8 @@
           <w:lang w:val="en-US" w:eastAsia="en-US"/>
         </w:rPr>
       </w:pPr>
-      <w:bookmarkStart w:id="42" w:name="_Toc356245949"/>
-      <w:bookmarkStart w:id="43" w:name="_Toc377149739"/>
+      <w:bookmarkStart w:id="40" w:name="_Toc356245949"/>
+      <w:bookmarkStart w:id="41" w:name="_Toc377149739"/>
       <w:proofErr w:type="spellStart"/>
       <w:proofErr w:type="gramStart"/>
       <w:r>
@@ -8842,7 +8841,7 @@
         </w:rPr>
         <w:t>Lexeme</w:t>
       </w:r>
-      <w:bookmarkEnd w:id="42"/>
+      <w:bookmarkEnd w:id="40"/>
       <w:r>
         <w:rPr>
           <w:rFonts w:eastAsiaTheme="minorHAnsi"/>
@@ -8873,7 +8872,7 @@
         </w:rPr>
         <w:t>)</w:t>
       </w:r>
-      <w:bookmarkEnd w:id="43"/>
+      <w:bookmarkEnd w:id="41"/>
     </w:p>
     <w:p>
       <w:pPr>
@@ -9132,7 +9131,7 @@
                 <w:lang w:val="en-US"/>
               </w:rPr>
             </w:pPr>
-            <w:bookmarkStart w:id="44" w:name="_Toc377149740"/>
+            <w:bookmarkStart w:id="42" w:name="_Toc377149740"/>
             <w:proofErr w:type="spellStart"/>
             <w:r>
               <w:rPr>
@@ -9206,7 +9205,7 @@
         </w:rPr>
         <w:t>Base</w:t>
       </w:r>
-      <w:bookmarkEnd w:id="44"/>
+      <w:bookmarkEnd w:id="42"/>
       <w:proofErr w:type="spellEnd"/>
     </w:p>
     <w:tbl>
@@ -9233,7 +9232,6 @@
             <w:pPr>
               <w:pStyle w:val="aff4"/>
             </w:pPr>
-            <w:bookmarkStart w:id="45" w:name="_GoBack" w:colFirst="0" w:colLast="4"/>
             <w:r>
               <w:t>Поле</w:t>
             </w:r>
@@ -9662,15 +9660,14 @@
           <w:lang w:val="en-US" w:eastAsia="en-US"/>
         </w:rPr>
       </w:pPr>
-      <w:bookmarkStart w:id="46" w:name="_Toc377149741"/>
-      <w:bookmarkEnd w:id="45"/>
+      <w:bookmarkStart w:id="43" w:name="_Toc377149741"/>
       <w:r>
         <w:rPr>
           <w:lang w:eastAsia="en-US"/>
         </w:rPr>
         <w:t>Классы модели</w:t>
       </w:r>
-      <w:bookmarkEnd w:id="46"/>
+      <w:bookmarkEnd w:id="43"/>
     </w:p>
     <w:p>
       <w:pPr>
@@ -9680,8 +9677,8 @@
           <w:lang w:val="en-US" w:eastAsia="en-US"/>
         </w:rPr>
       </w:pPr>
-      <w:bookmarkStart w:id="47" w:name="_Toc377149742"/>
-      <w:bookmarkStart w:id="48" w:name="_Toc356245950"/>
+      <w:bookmarkStart w:id="44" w:name="_Toc377149742"/>
+      <w:bookmarkStart w:id="45" w:name="_Toc356245950"/>
       <w:bookmarkEnd w:id="10"/>
       <w:proofErr w:type="spellStart"/>
       <w:proofErr w:type="gramStart"/>
@@ -9714,7 +9711,7 @@
         </w:rPr>
         <w:t>)</w:t>
       </w:r>
-      <w:bookmarkEnd w:id="47"/>
+      <w:bookmarkEnd w:id="44"/>
     </w:p>
     <w:tbl>
       <w:tblPr>
@@ -10083,7 +10080,7 @@
           <w:lang w:val="en-US" w:eastAsia="en-US"/>
         </w:rPr>
       </w:pPr>
-      <w:bookmarkStart w:id="49" w:name="_Toc377149743"/>
+      <w:bookmarkStart w:id="46" w:name="_Toc377149743"/>
       <w:proofErr w:type="gramStart"/>
       <w:r>
         <w:rPr>
@@ -10107,7 +10104,7 @@
         </w:rPr>
         <w:t>)</w:t>
       </w:r>
-      <w:bookmarkEnd w:id="49"/>
+      <w:bookmarkEnd w:id="46"/>
     </w:p>
     <w:p>
       <w:pPr>
@@ -10132,7 +10129,7 @@
           <w:lang w:val="en-US" w:eastAsia="en-US"/>
         </w:rPr>
       </w:pPr>
-      <w:bookmarkStart w:id="50" w:name="_Toc377149744"/>
+      <w:bookmarkStart w:id="47" w:name="_Toc377149744"/>
       <w:proofErr w:type="gramStart"/>
       <w:r>
         <w:rPr>
@@ -10141,7 +10138,7 @@
         </w:rPr>
         <w:t>Translation</w:t>
       </w:r>
-      <w:bookmarkEnd w:id="48"/>
+      <w:bookmarkEnd w:id="45"/>
       <w:r>
         <w:rPr>
           <w:rFonts w:eastAsiaTheme="minorHAnsi"/>
@@ -10173,7 +10170,7 @@
         </w:rPr>
         <w:t>)</w:t>
       </w:r>
-      <w:bookmarkEnd w:id="50"/>
+      <w:bookmarkEnd w:id="47"/>
     </w:p>
     <w:p>
       <w:pPr>
@@ -10198,8 +10195,8 @@
           <w:lang w:val="en-US" w:eastAsia="en-US"/>
         </w:rPr>
       </w:pPr>
-      <w:bookmarkStart w:id="51" w:name="_Toc377149745"/>
-      <w:bookmarkStart w:id="52" w:name="_Toc356245952"/>
+      <w:bookmarkStart w:id="48" w:name="_Toc377149745"/>
+      <w:bookmarkStart w:id="49" w:name="_Toc356245952"/>
       <w:proofErr w:type="spellStart"/>
       <w:r>
         <w:rPr>
@@ -10208,7 +10205,7 @@
         </w:rPr>
         <w:t>TranslationDeleted</w:t>
       </w:r>
-      <w:bookmarkEnd w:id="51"/>
+      <w:bookmarkEnd w:id="48"/>
       <w:proofErr w:type="spellEnd"/>
     </w:p>
     <w:p>
@@ -10505,7 +10502,7 @@
           <w:lang w:val="en-US" w:eastAsia="en-US"/>
         </w:rPr>
       </w:pPr>
-      <w:bookmarkStart w:id="53" w:name="_Toc377149746"/>
+      <w:bookmarkStart w:id="50" w:name="_Toc377149746"/>
       <w:proofErr w:type="spellStart"/>
       <w:proofErr w:type="gramStart"/>
       <w:r>
@@ -10515,7 +10512,7 @@
         </w:rPr>
         <w:t>WordForm</w:t>
       </w:r>
-      <w:bookmarkEnd w:id="52"/>
+      <w:bookmarkEnd w:id="49"/>
       <w:proofErr w:type="spellEnd"/>
       <w:r>
         <w:rPr>
@@ -10541,7 +10538,7 @@
         </w:rPr>
         <w:t>)</w:t>
       </w:r>
-      <w:bookmarkEnd w:id="53"/>
+      <w:bookmarkEnd w:id="50"/>
     </w:p>
     <w:p>
       <w:pPr>
@@ -10566,8 +10563,8 @@
           <w:lang w:val="en-US" w:eastAsia="en-US"/>
         </w:rPr>
       </w:pPr>
-      <w:bookmarkStart w:id="54" w:name="_Toc377149747"/>
-      <w:bookmarkStart w:id="55" w:name="_Toc356245954"/>
+      <w:bookmarkStart w:id="51" w:name="_Toc377149747"/>
+      <w:bookmarkStart w:id="52" w:name="_Toc356245954"/>
       <w:proofErr w:type="spellStart"/>
       <w:proofErr w:type="gramStart"/>
       <w:r>
@@ -10602,7 +10599,7 @@
         </w:rPr>
         <w:t>)</w:t>
       </w:r>
-      <w:bookmarkEnd w:id="54"/>
+      <w:bookmarkEnd w:id="51"/>
     </w:p>
     <w:p>
       <w:pPr>
@@ -10824,7 +10821,7 @@
           <w:lang w:val="en-US" w:eastAsia="en-US"/>
         </w:rPr>
       </w:pPr>
-      <w:bookmarkStart w:id="56" w:name="_Toc377149748"/>
+      <w:bookmarkStart w:id="53" w:name="_Toc377149748"/>
       <w:proofErr w:type="spellStart"/>
       <w:r>
         <w:rPr>
@@ -10833,7 +10830,7 @@
         </w:rPr>
         <w:t>WordFormDeleted</w:t>
       </w:r>
-      <w:bookmarkEnd w:id="56"/>
+      <w:bookmarkEnd w:id="53"/>
       <w:proofErr w:type="spellEnd"/>
     </w:p>
     <w:p>
@@ -11114,8 +11111,8 @@
           <w:lang w:eastAsia="en-US"/>
         </w:rPr>
       </w:pPr>
-      <w:bookmarkStart w:id="57" w:name="_Toc377149749"/>
-      <w:bookmarkEnd w:id="55"/>
+      <w:bookmarkStart w:id="54" w:name="_Toc377149749"/>
+      <w:bookmarkEnd w:id="52"/>
       <w:proofErr w:type="spellStart"/>
       <w:r>
         <w:rPr>
@@ -11123,7 +11120,7 @@
         </w:rPr>
         <w:t>WordFormOrder</w:t>
       </w:r>
-      <w:bookmarkEnd w:id="57"/>
+      <w:bookmarkEnd w:id="54"/>
       <w:proofErr w:type="spellEnd"/>
     </w:p>
     <w:p>
@@ -11346,7 +11343,7 @@
             <w:rPr>
               <w:noProof/>
             </w:rPr>
-            <w:t>6</w:t>
+            <w:t>5</w:t>
           </w:r>
           <w:r>
             <w:fldChar w:fldCharType="end"/>
@@ -11354,27 +11351,14 @@
           <w:r>
             <w:t xml:space="preserve"> (</w:t>
           </w:r>
-          <w:r>
-            <w:fldChar w:fldCharType="begin"/>
-          </w:r>
-          <w:r>
-            <w:instrText xml:space="preserve"> NUMPAGES   \* MERGEFORMAT </w:instrText>
-          </w:r>
-          <w:r>
-            <w:fldChar w:fldCharType="separate"/>
-          </w:r>
-          <w:r>
-            <w:rPr>
-              <w:noProof/>
-            </w:rPr>
-            <w:t>6</w:t>
-          </w:r>
-          <w:r>
-            <w:rPr>
-              <w:noProof/>
-            </w:rPr>
-            <w:fldChar w:fldCharType="end"/>
-          </w:r>
+          <w:fldSimple w:instr=" NUMPAGES   \* MERGEFORMAT ">
+            <w:r>
+              <w:rPr>
+                <w:noProof/>
+              </w:rPr>
+              <w:t>6</w:t>
+            </w:r>
+          </w:fldSimple>
           <w:r>
             <w:t>)</w:t>
           </w:r>
@@ -11562,27 +11546,14 @@
           <w:r>
             <w:t xml:space="preserve"> (</w:t>
           </w:r>
-          <w:r>
-            <w:fldChar w:fldCharType="begin"/>
-          </w:r>
-          <w:r>
-            <w:instrText xml:space="preserve"> NUMPAGES   \* MERGEFORMAT </w:instrText>
-          </w:r>
-          <w:r>
-            <w:fldChar w:fldCharType="separate"/>
-          </w:r>
-          <w:r>
-            <w:rPr>
-              <w:noProof/>
-            </w:rPr>
-            <w:t>6</w:t>
-          </w:r>
-          <w:r>
-            <w:rPr>
-              <w:noProof/>
-            </w:rPr>
-            <w:fldChar w:fldCharType="end"/>
-          </w:r>
+          <w:fldSimple w:instr=" NUMPAGES   \* MERGEFORMAT ">
+            <w:r>
+              <w:rPr>
+                <w:noProof/>
+              </w:rPr>
+              <w:t>3</w:t>
+            </w:r>
+          </w:fldSimple>
           <w:r>
             <w:t>)</w:t>
           </w:r>
@@ -15846,7 +15817,7 @@
 </file>
 
 <file path=customXml/itemProps1.xml><?xml version="1.0" encoding="utf-8"?>
-<ds:datastoreItem xmlns:ds="http://schemas.openxmlformats.org/officeDocument/2006/customXml" ds:itemID="{2C873D0A-285B-4385-BB14-B3B7BC72152A}">
+<ds:datastoreItem xmlns:ds="http://schemas.openxmlformats.org/officeDocument/2006/customXml" ds:itemID="{AB57F15D-055A-4AF0-BF5E-36A47C508C93}">
   <ds:schemaRefs>
     <ds:schemaRef ds:uri="http://schemas.openxmlformats.org/officeDocument/2006/bibliography"/>
   </ds:schemaRefs>

</xml_diff>

<commit_message>
Translation addition works continued
</commit_message>
<xml_diff>
--- a/docs/1WordControlAD.docx
+++ b/docs/1WordControlAD.docx
@@ -4168,99 +4168,6 @@
           </w:p>
         </w:tc>
       </w:tr>
-      <w:tr>
-        <w:tc>
-          <w:tcPr>
-            <w:tcW w:w="1250" w:type="pct"/>
-          </w:tcPr>
-          <w:p>
-            <w:pPr>
-              <w:pStyle w:val="aff4"/>
-              <w:rPr>
-                <w:lang w:val="en-US"/>
-              </w:rPr>
-            </w:pPr>
-            <w:moveFromRangeStart w:id="13" w:author="Грушецкий Кирилл Игоревич" w:date="2014-04-11T15:19:00Z" w:name="move384992896"/>
-            <w:moveFrom w:id="14" w:author="Грушецкий Кирилл Игоревич" w:date="2014-04-11T15:19:00Z">
-              <w:r>
-                <w:rPr>
-                  <w:lang w:val="en-US"/>
-                </w:rPr>
-                <w:t>source_id</w:t>
-              </w:r>
-            </w:moveFrom>
-          </w:p>
-        </w:tc>
-        <w:tc>
-          <w:tcPr>
-            <w:tcW w:w="1250" w:type="pct"/>
-          </w:tcPr>
-          <w:p>
-            <w:pPr>
-              <w:pStyle w:val="aff4"/>
-            </w:pPr>
-            <w:moveFrom w:id="15" w:author="Грушецкий Кирилл Игоревич" w:date="2014-04-11T15:19:00Z">
-              <w:r>
-                <w:t>Число</w:t>
-              </w:r>
-            </w:moveFrom>
-          </w:p>
-        </w:tc>
-        <w:tc>
-          <w:tcPr>
-            <w:tcW w:w="885" w:type="pct"/>
-          </w:tcPr>
-          <w:p>
-            <w:pPr>
-              <w:pStyle w:val="aff4"/>
-            </w:pPr>
-            <w:moveFrom w:id="16" w:author="Грушецкий Кирилл Игоревич" w:date="2014-04-11T15:19:00Z">
-              <w:r>
-                <w:t>Нет</w:t>
-              </w:r>
-            </w:moveFrom>
-          </w:p>
-        </w:tc>
-        <w:tc>
-          <w:tcPr>
-            <w:tcW w:w="1615" w:type="pct"/>
-          </w:tcPr>
-          <w:p>
-            <w:pPr>
-              <w:pStyle w:val="aff4"/>
-            </w:pPr>
-            <w:moveFrom w:id="17" w:author="Грушецкий Кирилл Игоревич" w:date="2014-04-11T15:19:00Z">
-              <w:r>
-                <w:t>Источник данных о записи (</w:t>
-              </w:r>
-              <w:r>
-                <w:rPr>
-                  <w:lang w:val="en-US"/>
-                </w:rPr>
-                <w:t>id</w:t>
-              </w:r>
-              <w:r>
-                <w:t>)</w:t>
-              </w:r>
-              <w:r>
-                <w:t xml:space="preserve">. </w:t>
-              </w:r>
-              <w:r>
-                <w:rPr>
-                  <w:lang w:val="en-US"/>
-                </w:rPr>
-                <w:t>NULL</w:t>
-              </w:r>
-              <w:r>
-                <w:t xml:space="preserve"> </w:t>
-              </w:r>
-              <w:r>
-                <w:t>означает, что источник данных не указан</w:t>
-              </w:r>
-            </w:moveFrom>
-          </w:p>
-        </w:tc>
-      </w:tr>
     </w:tbl>
     <w:p>
       <w:pPr>
@@ -4270,8 +4177,7 @@
           <w:lang w:eastAsia="en-US"/>
         </w:rPr>
       </w:pPr>
-      <w:bookmarkStart w:id="18" w:name="_Toc384844859"/>
-      <w:moveFromRangeEnd w:id="13"/>
+      <w:bookmarkStart w:id="13" w:name="_Toc384844859"/>
       <w:proofErr w:type="spellStart"/>
       <w:proofErr w:type="gramStart"/>
       <w:r>
@@ -4311,7 +4217,7 @@
         </w:rPr>
         <w:t>)</w:t>
       </w:r>
-      <w:bookmarkEnd w:id="18"/>
+      <w:bookmarkEnd w:id="13"/>
     </w:p>
     <w:p>
       <w:pPr>
@@ -4583,17 +4489,16 @@
           <w:lang w:val="en-US" w:eastAsia="en-US"/>
         </w:rPr>
       </w:pPr>
-      <w:bookmarkStart w:id="19" w:name="_Toc384844860"/>
+      <w:bookmarkStart w:id="14" w:name="_Toc384844860"/>
       <w:r>
         <w:rPr>
           <w:rFonts w:eastAsiaTheme="minorHAnsi"/>
           <w:lang w:val="en-US" w:eastAsia="en-US"/>
         </w:rPr>
-        <w:lastRenderedPageBreak/>
         <w:t>Settings</w:t>
       </w:r>
       <w:bookmarkEnd w:id="12"/>
-      <w:bookmarkEnd w:id="19"/>
+      <w:bookmarkEnd w:id="14"/>
     </w:p>
     <w:p>
       <w:pPr>
@@ -4627,6 +4532,7 @@
           <w:rFonts w:eastAsiaTheme="minorHAnsi"/>
           <w:lang w:eastAsia="en-US"/>
         </w:rPr>
+        <w:lastRenderedPageBreak/>
         <w:t>База данных</w:t>
       </w:r>
     </w:p>
@@ -4658,8 +4564,8 @@
           <w:lang w:val="en-US" w:eastAsia="en-US"/>
         </w:rPr>
       </w:pPr>
-      <w:bookmarkStart w:id="20" w:name="_Toc356245958"/>
-      <w:bookmarkStart w:id="21" w:name="_Toc384844861"/>
+      <w:bookmarkStart w:id="15" w:name="_Toc356245958"/>
+      <w:bookmarkStart w:id="16" w:name="_Toc384844861"/>
       <w:r>
         <w:rPr>
           <w:rFonts w:eastAsiaTheme="majorEastAsia"/>
@@ -4667,8 +4573,8 @@
         </w:rPr>
         <w:t>Глобальные справочники</w:t>
       </w:r>
-      <w:bookmarkEnd w:id="20"/>
-      <w:bookmarkEnd w:id="21"/>
+      <w:bookmarkEnd w:id="15"/>
+      <w:bookmarkEnd w:id="16"/>
     </w:p>
     <w:p>
       <w:pPr>
@@ -4677,16 +4583,16 @@
           <w:lang w:eastAsia="en-US"/>
         </w:rPr>
       </w:pPr>
-      <w:bookmarkStart w:id="22" w:name="_Toc384844862"/>
-      <w:bookmarkStart w:id="23" w:name="_Toc356245947"/>
-      <w:bookmarkStart w:id="24" w:name="_Toc356245959"/>
+      <w:bookmarkStart w:id="17" w:name="_Toc384844862"/>
+      <w:bookmarkStart w:id="18" w:name="_Toc356245947"/>
+      <w:bookmarkStart w:id="19" w:name="_Toc356245959"/>
       <w:r>
         <w:rPr>
           <w:lang w:eastAsia="en-US"/>
         </w:rPr>
         <w:t>Абстрактные классы</w:t>
       </w:r>
-      <w:bookmarkEnd w:id="22"/>
+      <w:bookmarkEnd w:id="17"/>
     </w:p>
     <w:p>
       <w:pPr>
@@ -4695,14 +4601,14 @@
           <w:lang w:val="en-US" w:eastAsia="en-US"/>
         </w:rPr>
       </w:pPr>
-      <w:bookmarkStart w:id="25" w:name="_Toc384844863"/>
+      <w:bookmarkStart w:id="20" w:name="_Toc384844863"/>
       <w:r>
         <w:rPr>
           <w:lang w:val="en-US" w:eastAsia="en-US"/>
         </w:rPr>
         <w:t>Term</w:t>
       </w:r>
-      <w:bookmarkEnd w:id="25"/>
+      <w:bookmarkEnd w:id="20"/>
     </w:p>
     <w:tbl>
       <w:tblPr>
@@ -4914,14 +4820,14 @@
           <w:lang w:val="en-US" w:eastAsia="en-US"/>
         </w:rPr>
       </w:pPr>
-      <w:bookmarkStart w:id="26" w:name="_Toc384844864"/>
+      <w:bookmarkStart w:id="21" w:name="_Toc384844864"/>
       <w:r>
         <w:rPr>
           <w:lang w:eastAsia="en-US"/>
         </w:rPr>
         <w:t>Классы модели</w:t>
       </w:r>
-      <w:bookmarkEnd w:id="26"/>
+      <w:bookmarkEnd w:id="21"/>
     </w:p>
     <w:p>
       <w:pPr>
@@ -4931,8 +4837,8 @@
           <w:lang w:val="en-US" w:eastAsia="en-US"/>
         </w:rPr>
       </w:pPr>
-      <w:bookmarkStart w:id="27" w:name="_Toc384844865"/>
-      <w:bookmarkEnd w:id="23"/>
+      <w:bookmarkStart w:id="22" w:name="_Toc384844865"/>
+      <w:bookmarkEnd w:id="18"/>
       <w:proofErr w:type="spellStart"/>
       <w:proofErr w:type="gramStart"/>
       <w:r>
@@ -4942,7 +4848,7 @@
         </w:rPr>
         <w:t>SyntacticCategory</w:t>
       </w:r>
-      <w:bookmarkEnd w:id="24"/>
+      <w:bookmarkEnd w:id="19"/>
       <w:proofErr w:type="spellEnd"/>
       <w:r>
         <w:rPr>
@@ -4959,7 +4865,7 @@
         </w:rPr>
         <w:t>Term)</w:t>
       </w:r>
-      <w:bookmarkEnd w:id="27"/>
+      <w:bookmarkEnd w:id="22"/>
     </w:p>
     <w:p>
       <w:pPr>
@@ -4983,8 +4889,8 @@
           <w:rFonts w:eastAsiaTheme="minorHAnsi"/>
         </w:rPr>
       </w:pPr>
-      <w:bookmarkStart w:id="28" w:name="_Toc356245960"/>
-      <w:bookmarkStart w:id="29" w:name="_Toc384844866"/>
+      <w:bookmarkStart w:id="23" w:name="_Toc356245960"/>
+      <w:bookmarkStart w:id="24" w:name="_Toc384844866"/>
       <w:proofErr w:type="spellStart"/>
       <w:r>
         <w:rPr>
@@ -4992,7 +4898,7 @@
         </w:rPr>
         <w:t>UsageConstraint</w:t>
       </w:r>
-      <w:bookmarkEnd w:id="28"/>
+      <w:bookmarkEnd w:id="23"/>
       <w:proofErr w:type="spellEnd"/>
       <w:r>
         <w:rPr>
@@ -5001,7 +4907,7 @@
         </w:rPr>
         <w:t>(Term)</w:t>
       </w:r>
-      <w:bookmarkEnd w:id="29"/>
+      <w:bookmarkEnd w:id="24"/>
     </w:p>
     <w:p>
       <w:pPr>
@@ -5070,8 +4976,8 @@
           <w:lang w:val="en-US"/>
         </w:rPr>
       </w:pPr>
-      <w:bookmarkStart w:id="30" w:name="_Toc384844867"/>
-      <w:bookmarkStart w:id="31" w:name="_Toc356245961"/>
+      <w:bookmarkStart w:id="25" w:name="_Toc384844867"/>
+      <w:bookmarkStart w:id="26" w:name="_Toc356245961"/>
       <w:proofErr w:type="spellStart"/>
       <w:proofErr w:type="gramStart"/>
       <w:r>
@@ -5097,7 +5003,7 @@
         </w:rPr>
         <w:t>Term)</w:t>
       </w:r>
-      <w:bookmarkEnd w:id="30"/>
+      <w:bookmarkEnd w:id="25"/>
     </w:p>
     <w:p>
       <w:pPr>
@@ -5131,7 +5037,7 @@
           <w:rFonts w:eastAsiaTheme="minorHAnsi"/>
         </w:rPr>
       </w:pPr>
-      <w:bookmarkStart w:id="32" w:name="_Toc384844868"/>
+      <w:bookmarkStart w:id="27" w:name="_Toc384844868"/>
       <w:proofErr w:type="spellStart"/>
       <w:r>
         <w:rPr>
@@ -5139,7 +5045,7 @@
         </w:rPr>
         <w:t>GrammCategory</w:t>
       </w:r>
-      <w:bookmarkEnd w:id="31"/>
+      <w:bookmarkEnd w:id="26"/>
       <w:proofErr w:type="spellEnd"/>
       <w:r>
         <w:rPr>
@@ -5148,7 +5054,7 @@
         </w:rPr>
         <w:t>(Term)</w:t>
       </w:r>
-      <w:bookmarkEnd w:id="32"/>
+      <w:bookmarkEnd w:id="27"/>
     </w:p>
     <w:p>
       <w:pPr>
@@ -5517,8 +5423,8 @@
           <w:lang w:val="en-US" w:eastAsia="en-US"/>
         </w:rPr>
       </w:pPr>
-      <w:bookmarkStart w:id="33" w:name="_Toc356245951"/>
-      <w:bookmarkStart w:id="34" w:name="_Toc384844869"/>
+      <w:bookmarkStart w:id="28" w:name="_Toc356245951"/>
+      <w:bookmarkStart w:id="29" w:name="_Toc384844869"/>
       <w:proofErr w:type="spellStart"/>
       <w:r>
         <w:rPr>
@@ -5527,8 +5433,8 @@
         </w:rPr>
         <w:t>GrammCategorySet</w:t>
       </w:r>
-      <w:bookmarkEnd w:id="33"/>
-      <w:bookmarkEnd w:id="34"/>
+      <w:bookmarkEnd w:id="28"/>
+      <w:bookmarkEnd w:id="29"/>
       <w:proofErr w:type="spellEnd"/>
     </w:p>
     <w:p>
@@ -5808,7 +5714,7 @@
           <w:lang w:val="et-EE" w:eastAsia="en-US"/>
         </w:rPr>
       </w:pPr>
-      <w:bookmarkStart w:id="35" w:name="_Toc384844870"/>
+      <w:bookmarkStart w:id="30" w:name="_Toc384844870"/>
       <w:r>
         <w:rPr>
           <w:rFonts w:eastAsiaTheme="minorHAnsi"/>
@@ -5816,7 +5722,7 @@
         </w:rPr>
         <w:t>GrammCategorySetLanguageOrder(LanguageEntity)</w:t>
       </w:r>
-      <w:bookmarkEnd w:id="35"/>
+      <w:bookmarkEnd w:id="30"/>
     </w:p>
     <w:p>
       <w:pPr>
@@ -5832,6 +5738,8 @@
         </w:rPr>
         <w:t>Определяет наличие и порядок набора грамматических категорий в языке</w:t>
       </w:r>
+      <w:bookmarkStart w:id="31" w:name="_GoBack"/>
+      <w:bookmarkEnd w:id="31"/>
     </w:p>
     <w:tbl>
       <w:tblPr>
@@ -6082,7 +5990,7 @@
           <w:lang w:val="et-EE" w:eastAsia="en-US"/>
         </w:rPr>
       </w:pPr>
-      <w:bookmarkStart w:id="36" w:name="_Toc384844871"/>
+      <w:bookmarkStart w:id="32" w:name="_Toc384844871"/>
       <w:r>
         <w:rPr>
           <w:rFonts w:eastAsiaTheme="minorHAnsi"/>
@@ -6091,7 +5999,7 @@
         <w:lastRenderedPageBreak/>
         <w:t>Inflection(LanguageEntity)</w:t>
       </w:r>
-      <w:bookmarkEnd w:id="36"/>
+      <w:bookmarkEnd w:id="32"/>
     </w:p>
     <w:tbl>
       <w:tblPr>
@@ -6295,7 +6203,7 @@
           <w:lang w:val="en-US" w:eastAsia="en-US"/>
         </w:rPr>
       </w:pPr>
-      <w:bookmarkStart w:id="37" w:name="_Toc384844872"/>
+      <w:bookmarkStart w:id="33" w:name="_Toc384844872"/>
       <w:proofErr w:type="gramStart"/>
       <w:r>
         <w:rPr>
@@ -6319,7 +6227,7 @@
         </w:rPr>
         <w:t>Term)</w:t>
       </w:r>
-      <w:bookmarkEnd w:id="37"/>
+      <w:bookmarkEnd w:id="33"/>
     </w:p>
     <w:tbl>
       <w:tblPr>
@@ -6486,8 +6394,8 @@
           <w:lang w:val="en-US" w:eastAsia="en-US"/>
         </w:rPr>
       </w:pPr>
-      <w:bookmarkStart w:id="38" w:name="_Toc356245948"/>
-      <w:bookmarkStart w:id="39" w:name="_Toc384844873"/>
+      <w:bookmarkStart w:id="34" w:name="_Toc356245948"/>
+      <w:bookmarkStart w:id="35" w:name="_Toc384844873"/>
       <w:proofErr w:type="gramStart"/>
       <w:r>
         <w:rPr>
@@ -6496,7 +6404,7 @@
         </w:rPr>
         <w:t>Dialect</w:t>
       </w:r>
-      <w:bookmarkEnd w:id="38"/>
+      <w:bookmarkEnd w:id="34"/>
       <w:r>
         <w:rPr>
           <w:rFonts w:eastAsiaTheme="minorHAnsi"/>
@@ -6517,7 +6425,7 @@
         </w:rPr>
         <w:t>)</w:t>
       </w:r>
-      <w:bookmarkEnd w:id="39"/>
+      <w:bookmarkEnd w:id="35"/>
     </w:p>
     <w:p>
       <w:pPr>
@@ -6753,7 +6661,7 @@
           <w:lang w:val="en-US" w:eastAsia="en-US"/>
         </w:rPr>
       </w:pPr>
-      <w:bookmarkStart w:id="40" w:name="_Toc384844874"/>
+      <w:bookmarkStart w:id="36" w:name="_Toc384844874"/>
       <w:proofErr w:type="spellStart"/>
       <w:proofErr w:type="gramStart"/>
       <w:r>
@@ -6779,7 +6687,7 @@
         </w:rPr>
         <w:t>Term)</w:t>
       </w:r>
-      <w:bookmarkEnd w:id="40"/>
+      <w:bookmarkEnd w:id="36"/>
     </w:p>
     <w:p>
       <w:pPr>
@@ -6859,7 +6767,7 @@
           <w:lang w:val="en-US" w:eastAsia="en-US"/>
         </w:rPr>
       </w:pPr>
-      <w:bookmarkStart w:id="41" w:name="_Toc384844875"/>
+      <w:bookmarkStart w:id="37" w:name="_Toc384844875"/>
       <w:proofErr w:type="spellStart"/>
       <w:proofErr w:type="gramStart"/>
       <w:r>
@@ -6885,7 +6793,7 @@
         </w:rPr>
         <w:t>Term)</w:t>
       </w:r>
-      <w:bookmarkEnd w:id="41"/>
+      <w:bookmarkEnd w:id="37"/>
     </w:p>
     <w:p>
       <w:pPr>
@@ -7199,7 +7107,7 @@
           <w:lang w:val="en-US" w:eastAsia="en-US"/>
         </w:rPr>
       </w:pPr>
-      <w:bookmarkStart w:id="42" w:name="_Toc384844876"/>
+      <w:bookmarkStart w:id="38" w:name="_Toc384844876"/>
       <w:proofErr w:type="spellStart"/>
       <w:proofErr w:type="gramStart"/>
       <w:r>
@@ -7225,7 +7133,7 @@
         </w:rPr>
         <w:t>Term)</w:t>
       </w:r>
-      <w:bookmarkEnd w:id="42"/>
+      <w:bookmarkEnd w:id="38"/>
     </w:p>
     <w:p>
       <w:pPr>
@@ -7360,7 +7268,7 @@
           <w:lang w:eastAsia="en-US"/>
         </w:rPr>
       </w:pPr>
-      <w:bookmarkStart w:id="43" w:name="_Toc384844877"/>
+      <w:bookmarkStart w:id="39" w:name="_Toc384844877"/>
       <w:proofErr w:type="gramStart"/>
       <w:r>
         <w:rPr>
@@ -7391,7 +7299,7 @@
         </w:rPr>
         <w:t>)</w:t>
       </w:r>
-      <w:bookmarkEnd w:id="43"/>
+      <w:bookmarkEnd w:id="39"/>
     </w:p>
     <w:p>
       <w:pPr>
@@ -7690,7 +7598,7 @@
           <w:lang w:val="en-US" w:eastAsia="en-US"/>
         </w:rPr>
       </w:pPr>
-      <w:bookmarkStart w:id="44" w:name="_Toc384844878"/>
+      <w:bookmarkStart w:id="40" w:name="_Toc384844878"/>
       <w:r>
         <w:rPr>
           <w:rFonts w:eastAsiaTheme="majorEastAsia"/>
@@ -7705,7 +7613,7 @@
         </w:rPr>
         <w:t>, учитывающие язык</w:t>
       </w:r>
-      <w:bookmarkEnd w:id="44"/>
+      <w:bookmarkEnd w:id="40"/>
     </w:p>
     <w:p>
       <w:pPr>
@@ -7715,7 +7623,7 @@
           <w:lang w:val="en-US" w:eastAsia="en-US"/>
         </w:rPr>
       </w:pPr>
-      <w:bookmarkStart w:id="45" w:name="_Toc384844879"/>
+      <w:bookmarkStart w:id="41" w:name="_Toc384844879"/>
       <w:r>
         <w:rPr>
           <w:rFonts w:eastAsiaTheme="majorEastAsia"/>
@@ -7723,7 +7631,7 @@
         </w:rPr>
         <w:t>Абстрактные классы</w:t>
       </w:r>
-      <w:bookmarkEnd w:id="45"/>
+      <w:bookmarkEnd w:id="41"/>
     </w:p>
     <w:p>
       <w:pPr>
@@ -7732,7 +7640,7 @@
           <w:lang w:val="en-US" w:eastAsia="en-US"/>
         </w:rPr>
       </w:pPr>
-      <w:bookmarkStart w:id="46" w:name="_Toc384844880"/>
+      <w:bookmarkStart w:id="42" w:name="_Toc384844880"/>
       <w:proofErr w:type="spellStart"/>
       <w:r>
         <w:rPr>
@@ -7740,7 +7648,7 @@
         </w:rPr>
         <w:t>LanguageEntity</w:t>
       </w:r>
-      <w:bookmarkEnd w:id="46"/>
+      <w:bookmarkEnd w:id="42"/>
       <w:proofErr w:type="spellEnd"/>
     </w:p>
     <w:tbl>
@@ -7882,429 +7790,20 @@
       <w:pPr>
         <w:pStyle w:val="4"/>
         <w:rPr>
-          <w:ins w:id="47" w:author="Грушецкий Кирилл Игоревич" w:date="2014-04-11T15:18:00Z"/>
           <w:rFonts w:eastAsiaTheme="minorHAnsi"/>
           <w:lang w:val="en-US" w:eastAsia="en-US"/>
         </w:rPr>
       </w:pPr>
-      <w:bookmarkStart w:id="48" w:name="_Toc384844881"/>
+      <w:bookmarkStart w:id="43" w:name="_Toc384844881"/>
       <w:proofErr w:type="spellStart"/>
-      <w:ins w:id="49" w:author="Грушецкий Кирилл Игоревич" w:date="2014-04-11T15:18:00Z">
-        <w:r>
-          <w:rPr>
-            <w:rFonts w:eastAsiaTheme="minorHAnsi"/>
-            <w:lang w:val="en-US" w:eastAsia="en-US"/>
-          </w:rPr>
-          <w:t>DictEntity</w:t>
-        </w:r>
-        <w:proofErr w:type="spellEnd"/>
-      </w:ins>
-    </w:p>
-    <w:tbl>
-      <w:tblPr>
-        <w:tblStyle w:val="af2"/>
-        <w:tblW w:w="5000" w:type="pct"/>
-        <w:tblLook w:val="04A0" w:firstRow="1" w:lastRow="0" w:firstColumn="1" w:lastColumn="0" w:noHBand="0" w:noVBand="1"/>
-      </w:tblPr>
-      <w:tblGrid>
-        <w:gridCol w:w="2605"/>
-        <w:gridCol w:w="2606"/>
-        <w:gridCol w:w="1845"/>
-        <w:gridCol w:w="3366"/>
-      </w:tblGrid>
-      <w:tr>
-        <w:trPr>
-          <w:cnfStyle w:val="100000000000" w:firstRow="1" w:lastRow="0" w:firstColumn="0" w:lastColumn="0" w:oddVBand="0" w:evenVBand="0" w:oddHBand="0" w:evenHBand="0" w:firstRowFirstColumn="0" w:firstRowLastColumn="0" w:lastRowFirstColumn="0" w:lastRowLastColumn="0"/>
-          <w:ins w:id="50" w:author="Грушецкий Кирилл Игоревич" w:date="2014-04-11T15:18:00Z"/>
-        </w:trPr>
-        <w:tc>
-          <w:tcPr>
-            <w:tcW w:w="1250" w:type="pct"/>
-          </w:tcPr>
-          <w:p>
-            <w:pPr>
-              <w:pStyle w:val="aff4"/>
-              <w:rPr>
-                <w:ins w:id="51" w:author="Грушецкий Кирилл Игоревич" w:date="2014-04-11T15:18:00Z"/>
-              </w:rPr>
-            </w:pPr>
-            <w:ins w:id="52" w:author="Грушецкий Кирилл Игоревич" w:date="2014-04-11T15:18:00Z">
-              <w:r>
-                <w:t>Поле</w:t>
-              </w:r>
-            </w:ins>
-          </w:p>
-        </w:tc>
-        <w:tc>
-          <w:tcPr>
-            <w:tcW w:w="1250" w:type="pct"/>
-          </w:tcPr>
-          <w:p>
-            <w:pPr>
-              <w:pStyle w:val="aff4"/>
-              <w:rPr>
-                <w:ins w:id="53" w:author="Грушецкий Кирилл Игоревич" w:date="2014-04-11T15:18:00Z"/>
-              </w:rPr>
-            </w:pPr>
-            <w:ins w:id="54" w:author="Грушецкий Кирилл Игоревич" w:date="2014-04-11T15:18:00Z">
-              <w:r>
-                <w:t>Тип</w:t>
-              </w:r>
-            </w:ins>
-          </w:p>
-        </w:tc>
-        <w:tc>
-          <w:tcPr>
-            <w:tcW w:w="885" w:type="pct"/>
-          </w:tcPr>
-          <w:p>
-            <w:pPr>
-              <w:pStyle w:val="aff4"/>
-              <w:rPr>
-                <w:ins w:id="55" w:author="Грушецкий Кирилл Игоревич" w:date="2014-04-11T15:18:00Z"/>
-              </w:rPr>
-            </w:pPr>
-            <w:ins w:id="56" w:author="Грушецкий Кирилл Игоревич" w:date="2014-04-11T15:18:00Z">
-              <w:r>
-                <w:t>Обязательное?</w:t>
-              </w:r>
-            </w:ins>
-          </w:p>
-        </w:tc>
-        <w:tc>
-          <w:tcPr>
-            <w:tcW w:w="1615" w:type="pct"/>
-          </w:tcPr>
-          <w:p>
-            <w:pPr>
-              <w:pStyle w:val="aff4"/>
-              <w:rPr>
-                <w:ins w:id="57" w:author="Грушецкий Кирилл Игоревич" w:date="2014-04-11T15:18:00Z"/>
-              </w:rPr>
-            </w:pPr>
-            <w:ins w:id="58" w:author="Грушецкий Кирилл Игоревич" w:date="2014-04-11T15:18:00Z">
-              <w:r>
-                <w:t>Комментарий</w:t>
-              </w:r>
-            </w:ins>
-          </w:p>
-        </w:tc>
-      </w:tr>
-      <w:tr>
-        <w:tc>
-          <w:tcPr>
-            <w:tcW w:w="1250" w:type="pct"/>
-          </w:tcPr>
-          <w:p>
-            <w:pPr>
-              <w:pStyle w:val="aff4"/>
-              <w:rPr>
-                <w:lang w:val="en-US"/>
-              </w:rPr>
-            </w:pPr>
-            <w:moveToRangeStart w:id="59" w:author="Грушецкий Кирилл Игоревич" w:date="2014-04-11T15:19:00Z" w:name="move384992896"/>
-            <w:proofErr w:type="spellStart"/>
-            <w:moveTo w:id="60" w:author="Грушецкий Кирилл Игоревич" w:date="2014-04-11T15:19:00Z">
-              <w:r>
-                <w:rPr>
-                  <w:lang w:val="en-US"/>
-                </w:rPr>
-                <w:t>source_id</w:t>
-              </w:r>
-              <w:proofErr w:type="spellEnd"/>
-            </w:moveTo>
-          </w:p>
-        </w:tc>
-        <w:tc>
-          <w:tcPr>
-            <w:tcW w:w="1250" w:type="pct"/>
-          </w:tcPr>
-          <w:p>
-            <w:pPr>
-              <w:pStyle w:val="aff4"/>
-            </w:pPr>
-            <w:moveTo w:id="61" w:author="Грушецкий Кирилл Игоревич" w:date="2014-04-11T15:19:00Z">
-              <w:r>
-                <w:t>Число</w:t>
-              </w:r>
-            </w:moveTo>
-          </w:p>
-        </w:tc>
-        <w:tc>
-          <w:tcPr>
-            <w:tcW w:w="885" w:type="pct"/>
-          </w:tcPr>
-          <w:p>
-            <w:pPr>
-              <w:pStyle w:val="aff4"/>
-            </w:pPr>
-            <w:moveTo w:id="62" w:author="Грушецкий Кирилл Игоревич" w:date="2014-04-11T15:19:00Z">
-              <w:r>
-                <w:t>Нет</w:t>
-              </w:r>
-            </w:moveTo>
-          </w:p>
-        </w:tc>
-        <w:tc>
-          <w:tcPr>
-            <w:tcW w:w="1615" w:type="pct"/>
-          </w:tcPr>
-          <w:p>
-            <w:pPr>
-              <w:pStyle w:val="aff4"/>
-            </w:pPr>
-            <w:moveTo w:id="63" w:author="Грушецкий Кирилл Игоревич" w:date="2014-04-11T15:19:00Z">
-              <w:r>
-                <w:t>Источник данных о записи (</w:t>
-              </w:r>
-              <w:r>
-                <w:rPr>
-                  <w:lang w:val="en-US"/>
-                </w:rPr>
-                <w:t>id</w:t>
-              </w:r>
-              <w:r>
-                <w:t>)</w:t>
-              </w:r>
-              <w:r>
-                <w:t xml:space="preserve">. </w:t>
-              </w:r>
-              <w:r>
-                <w:rPr>
-                  <w:lang w:val="en-US"/>
-                </w:rPr>
-                <w:t>NULL</w:t>
-              </w:r>
-              <w:r>
-                <w:t xml:space="preserve"> </w:t>
-              </w:r>
-              <w:r>
-                <w:t>означает, что источник данных не указан</w:t>
-              </w:r>
-            </w:moveTo>
-          </w:p>
-        </w:tc>
-      </w:tr>
-      <w:tr>
-        <w:tc>
-          <w:tcPr>
-            <w:tcW w:w="1250" w:type="pct"/>
-          </w:tcPr>
-          <w:p>
-            <w:pPr>
-              <w:pStyle w:val="aff4"/>
-            </w:pPr>
-            <w:moveToRangeStart w:id="64" w:author="Грушецкий Кирилл Игоревич" w:date="2014-04-11T15:26:00Z" w:name="move384993295"/>
-            <w:moveToRangeEnd w:id="59"/>
-            <w:proofErr w:type="spellStart"/>
-            <w:moveTo w:id="65" w:author="Грушецкий Кирилл Игоревич" w:date="2014-04-11T15:26:00Z">
-              <w:r>
-                <w:t>comment</w:t>
-              </w:r>
-              <w:proofErr w:type="spellEnd"/>
-            </w:moveTo>
-          </w:p>
-        </w:tc>
-        <w:tc>
-          <w:tcPr>
-            <w:tcW w:w="1250" w:type="pct"/>
-          </w:tcPr>
-          <w:p>
-            <w:pPr>
-              <w:pStyle w:val="aff4"/>
-            </w:pPr>
-            <w:moveTo w:id="66" w:author="Грушецкий Кирилл Игоревич" w:date="2014-04-11T15:26:00Z">
-              <w:r>
-                <w:t>Строка</w:t>
-              </w:r>
-            </w:moveTo>
-          </w:p>
-        </w:tc>
-        <w:tc>
-          <w:tcPr>
-            <w:tcW w:w="885" w:type="pct"/>
-          </w:tcPr>
-          <w:p>
-            <w:pPr>
-              <w:pStyle w:val="aff4"/>
-            </w:pPr>
-            <w:moveTo w:id="67" w:author="Грушецкий Кирилл Игоревич" w:date="2014-04-11T15:26:00Z">
-              <w:r>
-                <w:t>Нет</w:t>
-              </w:r>
-            </w:moveTo>
-          </w:p>
-        </w:tc>
-        <w:tc>
-          <w:tcPr>
-            <w:tcW w:w="1615" w:type="pct"/>
-          </w:tcPr>
-          <w:p>
-            <w:pPr>
-              <w:pStyle w:val="aff4"/>
-            </w:pPr>
-            <w:moveTo w:id="68" w:author="Грушецкий Кирилл Игоревич" w:date="2014-04-11T15:26:00Z">
-              <w:r>
-                <w:t>Комментарий к сути перевода (в будущем возможна замена на ссылку)</w:t>
-              </w:r>
-            </w:moveTo>
-          </w:p>
-        </w:tc>
-      </w:tr>
-      <w:tr>
-        <w:tc>
-          <w:tcPr>
-            <w:tcW w:w="1250" w:type="pct"/>
-          </w:tcPr>
-          <w:p>
-            <w:pPr>
-              <w:pStyle w:val="aff4"/>
-            </w:pPr>
-            <w:bookmarkStart w:id="69" w:name="_GoBack"/>
-            <w:bookmarkEnd w:id="69"/>
-            <w:moveToRangeStart w:id="70" w:author="Грушецкий Кирилл Игоревич" w:date="2014-04-11T15:25:00Z" w:name="move384993270"/>
-            <w:moveToRangeEnd w:id="64"/>
-            <w:moveTo w:id="71" w:author="Грушецкий Кирилл Игоревич" w:date="2014-04-11T15:25:00Z">
-              <w:r>
-                <w:rPr>
-                  <w:lang w:val="en-US"/>
-                </w:rPr>
-                <w:t>is</w:t>
-              </w:r>
-              <w:r>
-                <w:t>_</w:t>
-              </w:r>
-              <w:r>
-                <w:rPr>
-                  <w:lang w:val="en-US"/>
-                </w:rPr>
-                <w:t>deleted</w:t>
-              </w:r>
-            </w:moveTo>
-          </w:p>
-        </w:tc>
-        <w:tc>
-          <w:tcPr>
-            <w:tcW w:w="1250" w:type="pct"/>
-          </w:tcPr>
-          <w:p>
-            <w:pPr>
-              <w:pStyle w:val="aff4"/>
-            </w:pPr>
-            <w:moveTo w:id="72" w:author="Грушецкий Кирилл Игоревич" w:date="2014-04-11T15:25:00Z">
-              <w:r>
-                <w:t>Логический</w:t>
-              </w:r>
-            </w:moveTo>
-          </w:p>
-        </w:tc>
-        <w:tc>
-          <w:tcPr>
-            <w:tcW w:w="885" w:type="pct"/>
-          </w:tcPr>
-          <w:p>
-            <w:pPr>
-              <w:pStyle w:val="aff4"/>
-            </w:pPr>
-            <w:moveTo w:id="73" w:author="Грушецкий Кирилл Игоревич" w:date="2014-04-11T15:25:00Z">
-              <w:r>
-                <w:t>Да</w:t>
-              </w:r>
-            </w:moveTo>
-          </w:p>
-        </w:tc>
-        <w:tc>
-          <w:tcPr>
-            <w:tcW w:w="1615" w:type="pct"/>
-          </w:tcPr>
-          <w:p>
-            <w:pPr>
-              <w:pStyle w:val="aff4"/>
-            </w:pPr>
-            <w:moveTo w:id="74" w:author="Грушецкий Кирилл Игоревич" w:date="2014-04-11T15:25:00Z">
-              <w:r>
-                <w:t>Флаг, означающий, что на данный момент запись удалена</w:t>
-              </w:r>
-            </w:moveTo>
-          </w:p>
-        </w:tc>
-      </w:tr>
-    </w:tbl>
-    <w:moveToRangeEnd w:id="70"/>
-    <w:p>
-      <w:pPr>
-        <w:pStyle w:val="4"/>
+      <w:r>
         <w:rPr>
           <w:rFonts w:eastAsiaTheme="minorHAnsi"/>
           <w:lang w:val="en-US" w:eastAsia="en-US"/>
         </w:rPr>
-      </w:pPr>
-      <w:proofErr w:type="spellStart"/>
-      <w:proofErr w:type="gramStart"/>
-      <w:r>
-        <w:rPr>
-          <w:rFonts w:eastAsiaTheme="minorHAnsi"/>
-          <w:lang w:val="en-US" w:eastAsia="en-US"/>
-        </w:rPr>
-        <w:t>Word</w:t>
-      </w:r>
-      <w:r>
-        <w:rPr>
-          <w:rFonts w:eastAsiaTheme="minorHAnsi"/>
-          <w:lang w:val="en-US" w:eastAsia="en-US"/>
-        </w:rPr>
-        <w:t>f</w:t>
-      </w:r>
-      <w:r>
-        <w:rPr>
-          <w:rFonts w:eastAsiaTheme="minorHAnsi"/>
-          <w:lang w:val="en-US" w:eastAsia="en-US"/>
-        </w:rPr>
-        <w:t>ormBase</w:t>
-      </w:r>
-      <w:bookmarkEnd w:id="48"/>
+        <w:t>DictEntity</w:t>
+      </w:r>
       <w:proofErr w:type="spellEnd"/>
-      <w:ins w:id="75" w:author="Грушецкий Кирилл Игоревич" w:date="2014-04-11T15:22:00Z">
-        <w:r>
-          <w:rPr>
-            <w:rFonts w:eastAsiaTheme="minorHAnsi"/>
-            <w:lang w:val="en-US" w:eastAsia="en-US"/>
-          </w:rPr>
-          <w:t>(</w:t>
-        </w:r>
-        <w:proofErr w:type="spellStart"/>
-        <w:proofErr w:type="gramEnd"/>
-        <w:r>
-          <w:rPr>
-            <w:rFonts w:eastAsiaTheme="minorHAnsi"/>
-            <w:lang w:val="en-US" w:eastAsia="en-US"/>
-          </w:rPr>
-          <w:t>DictEntity</w:t>
-        </w:r>
-        <w:proofErr w:type="spellEnd"/>
-        <w:r>
-          <w:rPr>
-            <w:rFonts w:eastAsiaTheme="minorHAnsi"/>
-            <w:lang w:val="en-US" w:eastAsia="en-US"/>
-          </w:rPr>
-          <w:t>)</w:t>
-        </w:r>
-      </w:ins>
-    </w:p>
-    <w:p>
-      <w:pPr>
-        <w:rPr>
-          <w:rFonts w:eastAsiaTheme="minorHAnsi"/>
-          <w:lang w:eastAsia="en-US"/>
-        </w:rPr>
-      </w:pPr>
-      <w:r>
-        <w:rPr>
-          <w:rFonts w:eastAsiaTheme="minorHAnsi"/>
-          <w:lang w:eastAsia="en-US"/>
-        </w:rPr>
-        <w:t>Абстрактный класс для словоформ.</w:t>
-      </w:r>
     </w:p>
     <w:tbl>
       <w:tblPr>
@@ -8383,123 +7882,45 @@
           <w:p>
             <w:pPr>
               <w:pStyle w:val="aff4"/>
-            </w:pPr>
-            <w:proofErr w:type="spellStart"/>
-            <w:r>
-              <w:t>lexeme_id</w:t>
-            </w:r>
-            <w:proofErr w:type="spellEnd"/>
-          </w:p>
-        </w:tc>
-        <w:tc>
-          <w:tcPr>
-            <w:tcW w:w="1250" w:type="pct"/>
-          </w:tcPr>
-          <w:p>
-            <w:pPr>
-              <w:pStyle w:val="aff4"/>
-            </w:pPr>
-            <w:r>
-              <w:t>Число</w:t>
-            </w:r>
-          </w:p>
-        </w:tc>
-        <w:tc>
-          <w:tcPr>
-            <w:tcW w:w="885" w:type="pct"/>
-          </w:tcPr>
-          <w:p>
-            <w:pPr>
-              <w:pStyle w:val="aff4"/>
-            </w:pPr>
-            <w:r>
-              <w:t>Да</w:t>
-            </w:r>
-          </w:p>
-        </w:tc>
-        <w:tc>
-          <w:tcPr>
-            <w:tcW w:w="1615" w:type="pct"/>
-          </w:tcPr>
-          <w:p>
-            <w:pPr>
-              <w:pStyle w:val="aff4"/>
-            </w:pPr>
-            <w:r>
               <w:rPr>
                 <w:lang w:val="en-US"/>
               </w:rPr>
-              <w:t xml:space="preserve">id </w:t>
-            </w:r>
-            <w:r>
-              <w:t>лексемы языка</w:t>
-            </w:r>
-          </w:p>
-        </w:tc>
-      </w:tr>
-      <w:tr>
-        <w:tc>
-          <w:tcPr>
-            <w:tcW w:w="1250" w:type="pct"/>
-          </w:tcPr>
-          <w:p>
-            <w:pPr>
-              <w:pStyle w:val="aff4"/>
             </w:pPr>
             <w:proofErr w:type="spellStart"/>
-            <w:r>
-              <w:t>gr</w:t>
-            </w:r>
             <w:r>
               <w:rPr>
                 <w:lang w:val="en-US"/>
               </w:rPr>
-              <w:t>amm</w:t>
+              <w:t>source_id</w:t>
             </w:r>
             <w:proofErr w:type="spellEnd"/>
-            <w:r>
-              <w:t>_</w:t>
-            </w:r>
-            <w:proofErr w:type="spellStart"/>
-            <w:r>
-              <w:t>cat</w:t>
+          </w:p>
+        </w:tc>
+        <w:tc>
+          <w:tcPr>
+            <w:tcW w:w="1250" w:type="pct"/>
+          </w:tcPr>
+          <w:p>
+            <w:pPr>
+              <w:pStyle w:val="aff4"/>
+            </w:pPr>
+            <w:r>
+              <w:t>Число</w:t>
             </w:r>
             <w:r>
               <w:rPr>
                 <w:lang w:val="en-US"/>
               </w:rPr>
-              <w:t>egory</w:t>
-            </w:r>
-            <w:proofErr w:type="spellEnd"/>
-            <w:r>
-              <w:t>_</w:t>
+              <w:t xml:space="preserve"> </w:t>
             </w:r>
             <w:r>
               <w:rPr>
                 <w:lang w:val="en-US"/>
               </w:rPr>
-              <w:t>set</w:t>
-            </w:r>
-            <w:r>
-              <w:t>_</w:t>
-            </w:r>
-            <w:proofErr w:type="spellStart"/>
-            <w:r>
-              <w:t>id</w:t>
-            </w:r>
-            <w:proofErr w:type="spellEnd"/>
-          </w:p>
-        </w:tc>
-        <w:tc>
-          <w:tcPr>
-            <w:tcW w:w="1250" w:type="pct"/>
-          </w:tcPr>
-          <w:p>
-            <w:pPr>
-              <w:pStyle w:val="aff4"/>
-            </w:pPr>
-            <w:r>
-              <w:t>Число</w:t>
+              <w:t>(</w:t>
+            </w:r>
+            <w:r>
+              <w:t>многие-ко-многим)</w:t>
             </w:r>
           </w:p>
         </w:tc>
@@ -8510,23 +7931,35 @@
           <w:p>
             <w:pPr>
               <w:pStyle w:val="aff4"/>
+            </w:pPr>
+            <w:r>
+              <w:t>Нет</w:t>
+            </w:r>
+          </w:p>
+        </w:tc>
+        <w:tc>
+          <w:tcPr>
+            <w:tcW w:w="1615" w:type="pct"/>
+          </w:tcPr>
+          <w:p>
+            <w:pPr>
+              <w:pStyle w:val="aff4"/>
+            </w:pPr>
+            <w:r>
+              <w:t>Источник данных о записи (</w:t>
+            </w:r>
+            <w:r>
               <w:rPr>
                 <w:lang w:val="en-US"/>
               </w:rPr>
-            </w:pPr>
-            <w:r>
-              <w:t>Нет</w:t>
-            </w:r>
-          </w:p>
-        </w:tc>
-        <w:tc>
-          <w:tcPr>
-            <w:tcW w:w="1615" w:type="pct"/>
-          </w:tcPr>
-          <w:p>
-            <w:pPr>
-              <w:pStyle w:val="aff4"/>
-            </w:pPr>
+              <w:t>id</w:t>
+            </w:r>
+            <w:r>
+              <w:t>)</w:t>
+            </w:r>
+            <w:r>
+              <w:t xml:space="preserve">. </w:t>
+            </w:r>
             <w:r>
               <w:rPr>
                 <w:lang w:val="en-US"/>
@@ -8537,7 +7970,63 @@
               <w:t xml:space="preserve"> </w:t>
             </w:r>
             <w:r>
-              <w:t>для «не указана»</w:t>
+              <w:t>означает, что источник данных не указан</w:t>
+            </w:r>
+          </w:p>
+        </w:tc>
+      </w:tr>
+      <w:tr>
+        <w:tc>
+          <w:tcPr>
+            <w:tcW w:w="1250" w:type="pct"/>
+          </w:tcPr>
+          <w:p>
+            <w:pPr>
+              <w:pStyle w:val="aff4"/>
+            </w:pPr>
+            <w:proofErr w:type="spellStart"/>
+            <w:r>
+              <w:t>comment</w:t>
+            </w:r>
+            <w:proofErr w:type="spellEnd"/>
+          </w:p>
+        </w:tc>
+        <w:tc>
+          <w:tcPr>
+            <w:tcW w:w="1250" w:type="pct"/>
+          </w:tcPr>
+          <w:p>
+            <w:pPr>
+              <w:pStyle w:val="aff4"/>
+            </w:pPr>
+            <w:r>
+              <w:t>Строка</w:t>
+            </w:r>
+          </w:p>
+        </w:tc>
+        <w:tc>
+          <w:tcPr>
+            <w:tcW w:w="885" w:type="pct"/>
+          </w:tcPr>
+          <w:p>
+            <w:pPr>
+              <w:pStyle w:val="aff4"/>
+            </w:pPr>
+            <w:r>
+              <w:t>Нет</w:t>
+            </w:r>
+          </w:p>
+        </w:tc>
+        <w:tc>
+          <w:tcPr>
+            <w:tcW w:w="1615" w:type="pct"/>
+          </w:tcPr>
+          <w:p>
+            <w:pPr>
+              <w:pStyle w:val="aff4"/>
+            </w:pPr>
+            <w:r>
+              <w:t>Комментарий к сути перевода (в будущем возможна замена на ссылку)</w:t>
             </w:r>
           </w:p>
         </w:tc>
@@ -8555,13 +8044,16 @@
               <w:rPr>
                 <w:lang w:val="en-US"/>
               </w:rPr>
-              <w:t>s</w:t>
+              <w:t>is</w:t>
+            </w:r>
+            <w:r>
+              <w:t>_</w:t>
             </w:r>
             <w:r>
               <w:rPr>
                 <w:lang w:val="en-US"/>
               </w:rPr>
-              <w:t>pelling</w:t>
+              <w:t>deleted</w:t>
             </w:r>
           </w:p>
         </w:tc>
@@ -8574,7 +8066,7 @@
               <w:pStyle w:val="aff4"/>
             </w:pPr>
             <w:r>
-              <w:t>Строка</w:t>
+              <w:t>Логический</w:t>
             </w:r>
           </w:p>
         </w:tc>
@@ -8600,174 +8092,8 @@
               <w:pStyle w:val="aff4"/>
             </w:pPr>
             <w:r>
-              <w:t>Словоформа в соответствии с системой записи (фонетическая или орфографическая)</w:t>
-            </w:r>
-          </w:p>
-        </w:tc>
-      </w:tr>
-      <w:tr>
-        <w:tc>
-          <w:tcPr>
-            <w:tcW w:w="1250" w:type="pct"/>
-          </w:tcPr>
-          <w:p>
-            <w:pPr>
-              <w:pStyle w:val="aff4"/>
-              <w:rPr>
-                <w:lang w:val="en-US"/>
-              </w:rPr>
-            </w:pPr>
-            <w:proofErr w:type="spellStart"/>
-            <w:r>
-              <w:rPr>
-                <w:lang w:val="en-US"/>
-              </w:rPr>
-              <w:t>writing_system_id</w:t>
-            </w:r>
-            <w:proofErr w:type="spellEnd"/>
-          </w:p>
-        </w:tc>
-        <w:tc>
-          <w:tcPr>
-            <w:tcW w:w="1250" w:type="pct"/>
-          </w:tcPr>
-          <w:p>
-            <w:pPr>
-              <w:pStyle w:val="aff4"/>
-            </w:pPr>
-            <w:r>
-              <w:t>Число</w:t>
-            </w:r>
-          </w:p>
-        </w:tc>
-        <w:tc>
-          <w:tcPr>
-            <w:tcW w:w="885" w:type="pct"/>
-          </w:tcPr>
-          <w:p>
-            <w:pPr>
-              <w:pStyle w:val="aff4"/>
-            </w:pPr>
-            <w:r>
-              <w:t>Нет</w:t>
-            </w:r>
-          </w:p>
-        </w:tc>
-        <w:tc>
-          <w:tcPr>
-            <w:tcW w:w="1615" w:type="pct"/>
-          </w:tcPr>
-          <w:p>
-            <w:pPr>
-              <w:pStyle w:val="aff4"/>
-            </w:pPr>
-            <w:proofErr w:type="gramStart"/>
-            <w:r>
-              <w:rPr>
-                <w:lang w:val="en-US"/>
-              </w:rPr>
-              <w:t>id</w:t>
-            </w:r>
-            <w:proofErr w:type="gramEnd"/>
-            <w:r>
-              <w:t xml:space="preserve"> </w:t>
-            </w:r>
-            <w:r>
-              <w:t>использованной системы записи</w:t>
-            </w:r>
-            <w:r>
-              <w:t>.</w:t>
-            </w:r>
-            <w:r>
-              <w:t xml:space="preserve"> </w:t>
-            </w:r>
-            <w:r>
-              <w:rPr>
-                <w:lang w:val="en-US"/>
-              </w:rPr>
-              <w:t>NULL</w:t>
-            </w:r>
-            <w:r>
-              <w:t xml:space="preserve"> </w:t>
-            </w:r>
-            <w:r>
-              <w:t>для «не указана»</w:t>
-            </w:r>
-          </w:p>
-        </w:tc>
-      </w:tr>
-      <w:tr>
-        <w:tc>
-          <w:tcPr>
-            <w:tcW w:w="1250" w:type="pct"/>
-          </w:tcPr>
-          <w:p>
-            <w:pPr>
-              <w:pStyle w:val="aff4"/>
-            </w:pPr>
-            <w:moveFromRangeStart w:id="76" w:author="Грушецкий Кирилл Игоревич" w:date="2014-04-11T15:25:00Z" w:name="move384993270"/>
-            <w:moveFrom w:id="77" w:author="Грушецкий Кирилл Игоревич" w:date="2014-04-11T15:25:00Z">
-              <w:r>
-                <w:rPr>
-                  <w:lang w:val="en-US"/>
-                </w:rPr>
-                <w:t>is</w:t>
-              </w:r>
-              <w:r>
-                <w:t>_</w:t>
-              </w:r>
-              <w:r>
-                <w:rPr>
-                  <w:lang w:val="en-US"/>
-                </w:rPr>
-                <w:t>deleted</w:t>
-              </w:r>
-            </w:moveFrom>
-          </w:p>
-        </w:tc>
-        <w:tc>
-          <w:tcPr>
-            <w:tcW w:w="1250" w:type="pct"/>
-          </w:tcPr>
-          <w:p>
-            <w:pPr>
-              <w:pStyle w:val="aff4"/>
-            </w:pPr>
-            <w:moveFrom w:id="78" w:author="Грушецкий Кирилл Игоревич" w:date="2014-04-11T15:25:00Z">
-              <w:r>
-                <w:t>Логический</w:t>
-              </w:r>
-            </w:moveFrom>
-          </w:p>
-        </w:tc>
-        <w:tc>
-          <w:tcPr>
-            <w:tcW w:w="885" w:type="pct"/>
-          </w:tcPr>
-          <w:p>
-            <w:pPr>
-              <w:pStyle w:val="aff4"/>
-            </w:pPr>
-            <w:moveFrom w:id="79" w:author="Грушецкий Кирилл Игоревич" w:date="2014-04-11T15:25:00Z">
-              <w:r>
-                <w:t>Да</w:t>
-              </w:r>
-            </w:moveFrom>
-          </w:p>
-        </w:tc>
-        <w:tc>
-          <w:tcPr>
-            <w:tcW w:w="1615" w:type="pct"/>
-          </w:tcPr>
-          <w:p>
-            <w:pPr>
-              <w:pStyle w:val="aff4"/>
-            </w:pPr>
-            <w:moveFrom w:id="80" w:author="Грушецкий Кирилл Игоревич" w:date="2014-04-11T15:25:00Z">
-              <w:r>
-                <w:t>Флаг, означающий, что на данный момент запись удалена</w:t>
-              </w:r>
-            </w:moveFrom>
+              <w:t>Флаг, означающий, что на данный момент запись удалена</w:t>
+            </w:r>
           </w:p>
         </w:tc>
       </w:tr>
@@ -8776,12 +8102,10 @@
       <w:pPr>
         <w:pStyle w:val="4"/>
         <w:rPr>
+          <w:rFonts w:eastAsiaTheme="minorHAnsi"/>
           <w:lang w:val="en-US" w:eastAsia="en-US"/>
         </w:rPr>
       </w:pPr>
-      <w:bookmarkStart w:id="81" w:name="_Toc356245949"/>
-      <w:bookmarkStart w:id="82" w:name="_Toc384844882"/>
-      <w:moveFromRangeEnd w:id="76"/>
       <w:proofErr w:type="spellStart"/>
       <w:proofErr w:type="gramStart"/>
       <w:r>
@@ -8789,16 +8113,23 @@
           <w:rFonts w:eastAsiaTheme="minorHAnsi"/>
           <w:lang w:val="en-US" w:eastAsia="en-US"/>
         </w:rPr>
-        <w:t>Lexeme</w:t>
-      </w:r>
-      <w:bookmarkEnd w:id="81"/>
+        <w:t>Word</w:t>
+      </w:r>
       <w:r>
         <w:rPr>
           <w:rFonts w:eastAsiaTheme="minorHAnsi"/>
           <w:lang w:val="en-US" w:eastAsia="en-US"/>
         </w:rPr>
-        <w:t>Base</w:t>
-      </w:r>
+        <w:t>f</w:t>
+      </w:r>
+      <w:r>
+        <w:rPr>
+          <w:rFonts w:eastAsiaTheme="minorHAnsi"/>
+          <w:lang w:val="en-US" w:eastAsia="en-US"/>
+        </w:rPr>
+        <w:t>ormBase</w:t>
+      </w:r>
+      <w:bookmarkEnd w:id="43"/>
       <w:proofErr w:type="spellEnd"/>
       <w:r>
         <w:rPr>
@@ -8811,18 +8142,19 @@
       <w:proofErr w:type="gramEnd"/>
       <w:r>
         <w:rPr>
+          <w:rFonts w:eastAsiaTheme="minorHAnsi"/>
           <w:lang w:val="en-US" w:eastAsia="en-US"/>
         </w:rPr>
-        <w:t>LanguageEntity</w:t>
+        <w:t>DictEntity</w:t>
       </w:r>
       <w:proofErr w:type="spellEnd"/>
       <w:r>
         <w:rPr>
+          <w:rFonts w:eastAsiaTheme="minorHAnsi"/>
           <w:lang w:val="en-US" w:eastAsia="en-US"/>
         </w:rPr>
         <w:t>)</w:t>
       </w:r>
-      <w:bookmarkEnd w:id="82"/>
     </w:p>
     <w:p>
       <w:pPr>
@@ -8836,7 +8168,7 @@
           <w:rFonts w:eastAsiaTheme="minorHAnsi"/>
           <w:lang w:eastAsia="en-US"/>
         </w:rPr>
-        <w:t>Абстрактный класс для лексем.</w:t>
+        <w:t>Абстрактный класс для словоформ.</w:t>
       </w:r>
     </w:p>
     <w:tbl>
@@ -8919,10 +8251,75 @@
             </w:pPr>
             <w:proofErr w:type="spellStart"/>
             <w:r>
+              <w:t>lexeme_id</w:t>
+            </w:r>
+            <w:proofErr w:type="spellEnd"/>
+          </w:p>
+        </w:tc>
+        <w:tc>
+          <w:tcPr>
+            <w:tcW w:w="1250" w:type="pct"/>
+          </w:tcPr>
+          <w:p>
+            <w:pPr>
+              <w:pStyle w:val="aff4"/>
+            </w:pPr>
+            <w:r>
+              <w:t>Число</w:t>
+            </w:r>
+          </w:p>
+        </w:tc>
+        <w:tc>
+          <w:tcPr>
+            <w:tcW w:w="885" w:type="pct"/>
+          </w:tcPr>
+          <w:p>
+            <w:pPr>
+              <w:pStyle w:val="aff4"/>
+            </w:pPr>
+            <w:r>
+              <w:t>Да</w:t>
+            </w:r>
+          </w:p>
+        </w:tc>
+        <w:tc>
+          <w:tcPr>
+            <w:tcW w:w="1615" w:type="pct"/>
+          </w:tcPr>
+          <w:p>
+            <w:pPr>
+              <w:pStyle w:val="aff4"/>
+            </w:pPr>
+            <w:r>
               <w:rPr>
                 <w:lang w:val="en-US"/>
               </w:rPr>
-              <w:t>syntactic_category</w:t>
+              <w:t xml:space="preserve">id </w:t>
+            </w:r>
+            <w:r>
+              <w:t>лексемы языка</w:t>
+            </w:r>
+          </w:p>
+        </w:tc>
+      </w:tr>
+      <w:tr>
+        <w:tc>
+          <w:tcPr>
+            <w:tcW w:w="1250" w:type="pct"/>
+          </w:tcPr>
+          <w:p>
+            <w:pPr>
+              <w:pStyle w:val="aff4"/>
+            </w:pPr>
+            <w:proofErr w:type="spellStart"/>
+            <w:r>
+              <w:t>gr</w:t>
+            </w:r>
+            <w:r>
+              <w:rPr>
+                <w:lang w:val="en-US"/>
+              </w:rPr>
+              <w:t>amm</w:t>
             </w:r>
             <w:proofErr w:type="spellEnd"/>
             <w:r>
@@ -8930,6 +8327,29 @@
             </w:r>
             <w:proofErr w:type="spellStart"/>
             <w:r>
+              <w:t>cat</w:t>
+            </w:r>
+            <w:r>
+              <w:rPr>
+                <w:lang w:val="en-US"/>
+              </w:rPr>
+              <w:t>egory</w:t>
+            </w:r>
+            <w:proofErr w:type="spellEnd"/>
+            <w:r>
+              <w:t>_</w:t>
+            </w:r>
+            <w:r>
+              <w:rPr>
+                <w:lang w:val="en-US"/>
+              </w:rPr>
+              <w:t>set</w:t>
+            </w:r>
+            <w:r>
+              <w:t>_</w:t>
+            </w:r>
+            <w:proofErr w:type="spellStart"/>
+            <w:r>
               <w:t>id</w:t>
             </w:r>
             <w:proofErr w:type="spellEnd"/>
@@ -8955,6 +8375,9 @@
           <w:p>
             <w:pPr>
               <w:pStyle w:val="aff4"/>
+              <w:rPr>
+                <w:lang w:val="en-US"/>
+              </w:rPr>
             </w:pPr>
             <w:r>
               <w:t>Нет</w:t>
@@ -8969,20 +8392,6 @@
             <w:pPr>
               <w:pStyle w:val="aff4"/>
             </w:pPr>
-            <w:proofErr w:type="spellStart"/>
-            <w:r>
-              <w:t>id</w:t>
-            </w:r>
-            <w:proofErr w:type="spellEnd"/>
-            <w:r>
-              <w:t xml:space="preserve"> части речи</w:t>
-            </w:r>
-            <w:r>
-              <w:t>.</w:t>
-            </w:r>
-            <w:r>
-              <w:t xml:space="preserve"> </w:t>
-            </w:r>
             <w:r>
               <w:rPr>
                 <w:lang w:val="en-US"/>
@@ -9006,16 +8415,79 @@
           <w:p>
             <w:pPr>
               <w:pStyle w:val="aff4"/>
+            </w:pPr>
+            <w:r>
               <w:rPr>
                 <w:lang w:val="en-US"/>
               </w:rPr>
-            </w:pPr>
-            <w:proofErr w:type="spellStart"/>
+              <w:t>s</w:t>
+            </w:r>
             <w:r>
               <w:rPr>
                 <w:lang w:val="en-US"/>
               </w:rPr>
-              <w:t>inflection_id</w:t>
+              <w:t>pelling</w:t>
+            </w:r>
+          </w:p>
+        </w:tc>
+        <w:tc>
+          <w:tcPr>
+            <w:tcW w:w="1250" w:type="pct"/>
+          </w:tcPr>
+          <w:p>
+            <w:pPr>
+              <w:pStyle w:val="aff4"/>
+            </w:pPr>
+            <w:r>
+              <w:t>Строка</w:t>
+            </w:r>
+          </w:p>
+        </w:tc>
+        <w:tc>
+          <w:tcPr>
+            <w:tcW w:w="885" w:type="pct"/>
+          </w:tcPr>
+          <w:p>
+            <w:pPr>
+              <w:pStyle w:val="aff4"/>
+            </w:pPr>
+            <w:r>
+              <w:t>Да</w:t>
+            </w:r>
+          </w:p>
+        </w:tc>
+        <w:tc>
+          <w:tcPr>
+            <w:tcW w:w="1615" w:type="pct"/>
+          </w:tcPr>
+          <w:p>
+            <w:pPr>
+              <w:pStyle w:val="aff4"/>
+            </w:pPr>
+            <w:r>
+              <w:t>Словоформа в соответствии с системой записи (фонетическая или орфографическая)</w:t>
+            </w:r>
+          </w:p>
+        </w:tc>
+      </w:tr>
+      <w:tr>
+        <w:tc>
+          <w:tcPr>
+            <w:tcW w:w="1250" w:type="pct"/>
+          </w:tcPr>
+          <w:p>
+            <w:pPr>
+              <w:pStyle w:val="aff4"/>
+              <w:rPr>
+                <w:lang w:val="en-US"/>
+              </w:rPr>
+            </w:pPr>
+            <w:proofErr w:type="spellStart"/>
+            <w:r>
+              <w:rPr>
+                <w:lang w:val="en-US"/>
+              </w:rPr>
+              <w:t>writing_system_id</w:t>
             </w:r>
             <w:proofErr w:type="spellEnd"/>
           </w:p>
@@ -9054,8 +8526,37 @@
             <w:pPr>
               <w:pStyle w:val="aff4"/>
             </w:pPr>
-            <w:r>
-              <w:t>Классификатор</w:t>
+            <w:proofErr w:type="gramStart"/>
+            <w:r>
+              <w:rPr>
+                <w:lang w:val="en-US"/>
+              </w:rPr>
+              <w:t>id</w:t>
+            </w:r>
+            <w:proofErr w:type="gramEnd"/>
+            <w:r>
+              <w:t xml:space="preserve"> </w:t>
+            </w:r>
+            <w:r>
+              <w:t>использованной системы записи</w:t>
+            </w:r>
+            <w:r>
+              <w:t>.</w:t>
+            </w:r>
+            <w:r>
+              <w:t xml:space="preserve"> </w:t>
+            </w:r>
+            <w:r>
+              <w:rPr>
+                <w:lang w:val="en-US"/>
+              </w:rPr>
+              <w:t>NULL</w:t>
+            </w:r>
+            <w:r>
+              <w:t xml:space="preserve"> </w:t>
+            </w:r>
+            <w:r>
+              <w:t>для «не указана»</w:t>
             </w:r>
           </w:p>
         </w:tc>
@@ -9068,7 +8569,8 @@
           <w:lang w:val="en-US" w:eastAsia="en-US"/>
         </w:rPr>
       </w:pPr>
-      <w:bookmarkStart w:id="83" w:name="_Toc384844883"/>
+      <w:bookmarkStart w:id="44" w:name="_Toc356245949"/>
+      <w:bookmarkStart w:id="45" w:name="_Toc384844882"/>
       <w:proofErr w:type="spellStart"/>
       <w:proofErr w:type="gramStart"/>
       <w:r>
@@ -9076,8 +8578,9 @@
           <w:rFonts w:eastAsiaTheme="minorHAnsi"/>
           <w:lang w:val="en-US" w:eastAsia="en-US"/>
         </w:rPr>
-        <w:t>Translation</w:t>
-      </w:r>
+        <w:t>Lexeme</w:t>
+      </w:r>
+      <w:bookmarkEnd w:id="44"/>
       <w:r>
         <w:rPr>
           <w:rFonts w:eastAsiaTheme="minorHAnsi"/>
@@ -9085,34 +8588,45 @@
         </w:rPr>
         <w:t>Base</w:t>
       </w:r>
-      <w:bookmarkEnd w:id="83"/>
       <w:proofErr w:type="spellEnd"/>
-      <w:ins w:id="84" w:author="Грушецкий Кирилл Игоревич" w:date="2014-04-11T15:22:00Z">
-        <w:r>
-          <w:rPr>
-            <w:rFonts w:eastAsiaTheme="minorHAnsi"/>
-            <w:lang w:val="en-US" w:eastAsia="en-US"/>
-          </w:rPr>
-          <w:t>(</w:t>
-        </w:r>
-        <w:proofErr w:type="spellStart"/>
-        <w:proofErr w:type="gramEnd"/>
-        <w:r>
-          <w:rPr>
-            <w:rFonts w:eastAsiaTheme="minorHAnsi"/>
-            <w:lang w:val="en-US" w:eastAsia="en-US"/>
-          </w:rPr>
-          <w:t>DictEntity</w:t>
-        </w:r>
-        <w:proofErr w:type="spellEnd"/>
-        <w:r>
-          <w:rPr>
-            <w:rFonts w:eastAsiaTheme="minorHAnsi"/>
-            <w:lang w:val="en-US" w:eastAsia="en-US"/>
-          </w:rPr>
-          <w:t>)</w:t>
-        </w:r>
-      </w:ins>
+      <w:r>
+        <w:rPr>
+          <w:rFonts w:eastAsiaTheme="minorHAnsi"/>
+          <w:lang w:val="en-US" w:eastAsia="en-US"/>
+        </w:rPr>
+        <w:t>(</w:t>
+      </w:r>
+      <w:proofErr w:type="spellStart"/>
+      <w:proofErr w:type="gramEnd"/>
+      <w:r>
+        <w:rPr>
+          <w:lang w:val="en-US" w:eastAsia="en-US"/>
+        </w:rPr>
+        <w:t>LanguageEntity</w:t>
+      </w:r>
+      <w:proofErr w:type="spellEnd"/>
+      <w:r>
+        <w:rPr>
+          <w:lang w:val="en-US" w:eastAsia="en-US"/>
+        </w:rPr>
+        <w:t>)</w:t>
+      </w:r>
+      <w:bookmarkEnd w:id="45"/>
+    </w:p>
+    <w:p>
+      <w:pPr>
+        <w:rPr>
+          <w:rFonts w:eastAsiaTheme="minorHAnsi"/>
+          <w:lang w:eastAsia="en-US"/>
+        </w:rPr>
+      </w:pPr>
+      <w:r>
+        <w:rPr>
+          <w:rFonts w:eastAsiaTheme="minorHAnsi"/>
+          <w:lang w:eastAsia="en-US"/>
+        </w:rPr>
+        <w:t>Абстрактный класс для лексем.</w:t>
+      </w:r>
     </w:p>
     <w:tbl>
       <w:tblPr>
@@ -9192,6 +8706,279 @@
             <w:pPr>
               <w:pStyle w:val="aff4"/>
             </w:pPr>
+            <w:proofErr w:type="spellStart"/>
+            <w:r>
+              <w:rPr>
+                <w:lang w:val="en-US"/>
+              </w:rPr>
+              <w:t>syntactic_category</w:t>
+            </w:r>
+            <w:proofErr w:type="spellEnd"/>
+            <w:r>
+              <w:t>_</w:t>
+            </w:r>
+            <w:proofErr w:type="spellStart"/>
+            <w:r>
+              <w:t>id</w:t>
+            </w:r>
+            <w:proofErr w:type="spellEnd"/>
+          </w:p>
+        </w:tc>
+        <w:tc>
+          <w:tcPr>
+            <w:tcW w:w="1250" w:type="pct"/>
+          </w:tcPr>
+          <w:p>
+            <w:pPr>
+              <w:pStyle w:val="aff4"/>
+            </w:pPr>
+            <w:r>
+              <w:t>Число</w:t>
+            </w:r>
+          </w:p>
+        </w:tc>
+        <w:tc>
+          <w:tcPr>
+            <w:tcW w:w="885" w:type="pct"/>
+          </w:tcPr>
+          <w:p>
+            <w:pPr>
+              <w:pStyle w:val="aff4"/>
+            </w:pPr>
+            <w:r>
+              <w:t>Нет</w:t>
+            </w:r>
+          </w:p>
+        </w:tc>
+        <w:tc>
+          <w:tcPr>
+            <w:tcW w:w="1615" w:type="pct"/>
+          </w:tcPr>
+          <w:p>
+            <w:pPr>
+              <w:pStyle w:val="aff4"/>
+            </w:pPr>
+            <w:proofErr w:type="spellStart"/>
+            <w:r>
+              <w:t>id</w:t>
+            </w:r>
+            <w:proofErr w:type="spellEnd"/>
+            <w:r>
+              <w:t xml:space="preserve"> части речи</w:t>
+            </w:r>
+            <w:r>
+              <w:t>.</w:t>
+            </w:r>
+            <w:r>
+              <w:t xml:space="preserve"> </w:t>
+            </w:r>
+            <w:r>
+              <w:rPr>
+                <w:lang w:val="en-US"/>
+              </w:rPr>
+              <w:t>NULL</w:t>
+            </w:r>
+            <w:r>
+              <w:t xml:space="preserve"> </w:t>
+            </w:r>
+            <w:r>
+              <w:t>для «не указана»</w:t>
+            </w:r>
+          </w:p>
+        </w:tc>
+      </w:tr>
+      <w:tr>
+        <w:tc>
+          <w:tcPr>
+            <w:tcW w:w="1250" w:type="pct"/>
+          </w:tcPr>
+          <w:p>
+            <w:pPr>
+              <w:pStyle w:val="aff4"/>
+              <w:rPr>
+                <w:lang w:val="en-US"/>
+              </w:rPr>
+            </w:pPr>
+            <w:proofErr w:type="spellStart"/>
+            <w:r>
+              <w:rPr>
+                <w:lang w:val="en-US"/>
+              </w:rPr>
+              <w:t>inflection_id</w:t>
+            </w:r>
+            <w:proofErr w:type="spellEnd"/>
+          </w:p>
+        </w:tc>
+        <w:tc>
+          <w:tcPr>
+            <w:tcW w:w="1250" w:type="pct"/>
+          </w:tcPr>
+          <w:p>
+            <w:pPr>
+              <w:pStyle w:val="aff4"/>
+            </w:pPr>
+            <w:r>
+              <w:t>Число</w:t>
+            </w:r>
+          </w:p>
+        </w:tc>
+        <w:tc>
+          <w:tcPr>
+            <w:tcW w:w="885" w:type="pct"/>
+          </w:tcPr>
+          <w:p>
+            <w:pPr>
+              <w:pStyle w:val="aff4"/>
+            </w:pPr>
+            <w:r>
+              <w:t>Нет</w:t>
+            </w:r>
+          </w:p>
+        </w:tc>
+        <w:tc>
+          <w:tcPr>
+            <w:tcW w:w="1615" w:type="pct"/>
+          </w:tcPr>
+          <w:p>
+            <w:pPr>
+              <w:pStyle w:val="aff4"/>
+            </w:pPr>
+            <w:r>
+              <w:t>Классификатор</w:t>
+            </w:r>
+          </w:p>
+        </w:tc>
+      </w:tr>
+    </w:tbl>
+    <w:p>
+      <w:pPr>
+        <w:pStyle w:val="4"/>
+        <w:rPr>
+          <w:lang w:val="en-US" w:eastAsia="en-US"/>
+        </w:rPr>
+      </w:pPr>
+      <w:bookmarkStart w:id="46" w:name="_Toc384844883"/>
+      <w:proofErr w:type="spellStart"/>
+      <w:proofErr w:type="gramStart"/>
+      <w:r>
+        <w:rPr>
+          <w:rFonts w:eastAsiaTheme="minorHAnsi"/>
+          <w:lang w:val="en-US" w:eastAsia="en-US"/>
+        </w:rPr>
+        <w:t>Translation</w:t>
+      </w:r>
+      <w:r>
+        <w:rPr>
+          <w:rFonts w:eastAsiaTheme="minorHAnsi"/>
+          <w:lang w:val="en-US" w:eastAsia="en-US"/>
+        </w:rPr>
+        <w:t>Base</w:t>
+      </w:r>
+      <w:bookmarkEnd w:id="46"/>
+      <w:proofErr w:type="spellEnd"/>
+      <w:r>
+        <w:rPr>
+          <w:rFonts w:eastAsiaTheme="minorHAnsi"/>
+          <w:lang w:val="en-US" w:eastAsia="en-US"/>
+        </w:rPr>
+        <w:t>(</w:t>
+      </w:r>
+      <w:proofErr w:type="spellStart"/>
+      <w:proofErr w:type="gramEnd"/>
+      <w:r>
+        <w:rPr>
+          <w:rFonts w:eastAsiaTheme="minorHAnsi"/>
+          <w:lang w:val="en-US" w:eastAsia="en-US"/>
+        </w:rPr>
+        <w:t>DictEntity</w:t>
+      </w:r>
+      <w:proofErr w:type="spellEnd"/>
+      <w:r>
+        <w:rPr>
+          <w:rFonts w:eastAsiaTheme="minorHAnsi"/>
+          <w:lang w:val="en-US" w:eastAsia="en-US"/>
+        </w:rPr>
+        <w:t>)</w:t>
+      </w:r>
+    </w:p>
+    <w:tbl>
+      <w:tblPr>
+        <w:tblStyle w:val="af2"/>
+        <w:tblW w:w="5000" w:type="pct"/>
+        <w:tblLook w:val="04A0" w:firstRow="1" w:lastRow="0" w:firstColumn="1" w:lastColumn="0" w:noHBand="0" w:noVBand="1"/>
+      </w:tblPr>
+      <w:tblGrid>
+        <w:gridCol w:w="2605"/>
+        <w:gridCol w:w="2606"/>
+        <w:gridCol w:w="1845"/>
+        <w:gridCol w:w="3366"/>
+      </w:tblGrid>
+      <w:tr>
+        <w:trPr>
+          <w:cnfStyle w:val="100000000000" w:firstRow="1" w:lastRow="0" w:firstColumn="0" w:lastColumn="0" w:oddVBand="0" w:evenVBand="0" w:oddHBand="0" w:evenHBand="0" w:firstRowFirstColumn="0" w:firstRowLastColumn="0" w:lastRowFirstColumn="0" w:lastRowLastColumn="0"/>
+        </w:trPr>
+        <w:tc>
+          <w:tcPr>
+            <w:tcW w:w="1250" w:type="pct"/>
+          </w:tcPr>
+          <w:p>
+            <w:pPr>
+              <w:pStyle w:val="aff4"/>
+            </w:pPr>
+            <w:r>
+              <w:t>Поле</w:t>
+            </w:r>
+          </w:p>
+        </w:tc>
+        <w:tc>
+          <w:tcPr>
+            <w:tcW w:w="1250" w:type="pct"/>
+          </w:tcPr>
+          <w:p>
+            <w:pPr>
+              <w:pStyle w:val="aff4"/>
+            </w:pPr>
+            <w:r>
+              <w:t>Тип</w:t>
+            </w:r>
+          </w:p>
+        </w:tc>
+        <w:tc>
+          <w:tcPr>
+            <w:tcW w:w="885" w:type="pct"/>
+          </w:tcPr>
+          <w:p>
+            <w:pPr>
+              <w:pStyle w:val="aff4"/>
+            </w:pPr>
+            <w:r>
+              <w:t>Обязательное?</w:t>
+            </w:r>
+          </w:p>
+        </w:tc>
+        <w:tc>
+          <w:tcPr>
+            <w:tcW w:w="1615" w:type="pct"/>
+          </w:tcPr>
+          <w:p>
+            <w:pPr>
+              <w:pStyle w:val="aff4"/>
+            </w:pPr>
+            <w:r>
+              <w:t>Комментарий</w:t>
+            </w:r>
+          </w:p>
+        </w:tc>
+      </w:tr>
+      <w:tr>
+        <w:tc>
+          <w:tcPr>
+            <w:tcW w:w="1250" w:type="pct"/>
+          </w:tcPr>
+          <w:p>
+            <w:pPr>
+              <w:pStyle w:val="aff4"/>
+            </w:pPr>
             <w:r>
               <w:t>lexeme_id</w:t>
             </w:r>
@@ -9400,70 +9187,6 @@
           <w:p>
             <w:pPr>
               <w:pStyle w:val="aff4"/>
-            </w:pPr>
-            <w:moveFromRangeStart w:id="85" w:author="Грушецкий Кирилл Игоревич" w:date="2014-04-11T15:26:00Z" w:name="move384993295"/>
-            <w:moveFrom w:id="86" w:author="Грушецкий Кирилл Игоревич" w:date="2014-04-11T15:26:00Z">
-              <w:r>
-                <w:t>comment</w:t>
-              </w:r>
-            </w:moveFrom>
-          </w:p>
-        </w:tc>
-        <w:tc>
-          <w:tcPr>
-            <w:tcW w:w="1250" w:type="pct"/>
-          </w:tcPr>
-          <w:p>
-            <w:pPr>
-              <w:pStyle w:val="aff4"/>
-            </w:pPr>
-            <w:moveFrom w:id="87" w:author="Грушецкий Кирилл Игоревич" w:date="2014-04-11T15:26:00Z">
-              <w:r>
-                <w:t>Строка</w:t>
-              </w:r>
-            </w:moveFrom>
-          </w:p>
-        </w:tc>
-        <w:tc>
-          <w:tcPr>
-            <w:tcW w:w="885" w:type="pct"/>
-          </w:tcPr>
-          <w:p>
-            <w:pPr>
-              <w:pStyle w:val="aff4"/>
-            </w:pPr>
-            <w:moveFrom w:id="88" w:author="Грушецкий Кирилл Игоревич" w:date="2014-04-11T15:26:00Z">
-              <w:r>
-                <w:t>Нет</w:t>
-              </w:r>
-            </w:moveFrom>
-          </w:p>
-        </w:tc>
-        <w:tc>
-          <w:tcPr>
-            <w:tcW w:w="1615" w:type="pct"/>
-          </w:tcPr>
-          <w:p>
-            <w:pPr>
-              <w:pStyle w:val="aff4"/>
-            </w:pPr>
-            <w:moveFrom w:id="89" w:author="Грушецкий Кирилл Игоревич" w:date="2014-04-11T15:26:00Z">
-              <w:r>
-                <w:t>Комментарий к сути перевода (в будущем возможна замена на ссылку)</w:t>
-              </w:r>
-            </w:moveFrom>
-          </w:p>
-        </w:tc>
-      </w:tr>
-      <w:moveFromRangeEnd w:id="85"/>
-      <w:tr>
-        <w:tc>
-          <w:tcPr>
-            <w:tcW w:w="1250" w:type="pct"/>
-          </w:tcPr>
-          <w:p>
-            <w:pPr>
-              <w:pStyle w:val="aff4"/>
               <w:rPr>
                 <w:lang w:val="en-US"/>
               </w:rPr>
@@ -9473,7 +9196,6 @@
               <w:rPr>
                 <w:lang w:val="en-US"/>
               </w:rPr>
-              <w:lastRenderedPageBreak/>
               <w:t>dialect_id</w:t>
             </w:r>
             <w:proofErr w:type="spellEnd"/>
@@ -9537,87 +9259,6 @@
           </w:p>
         </w:tc>
       </w:tr>
-      <w:tr>
-        <w:trPr>
-          <w:del w:id="90" w:author="Грушецкий Кирилл Игоревич" w:date="2014-04-11T15:25:00Z"/>
-        </w:trPr>
-        <w:tc>
-          <w:tcPr>
-            <w:tcW w:w="1250" w:type="pct"/>
-          </w:tcPr>
-          <w:p>
-            <w:pPr>
-              <w:pStyle w:val="aff4"/>
-              <w:rPr>
-                <w:del w:id="91" w:author="Грушецкий Кирилл Игоревич" w:date="2014-04-11T15:25:00Z"/>
-                <w:lang w:val="en-US"/>
-              </w:rPr>
-            </w:pPr>
-            <w:del w:id="92" w:author="Грушецкий Кирилл Игоревич" w:date="2014-04-11T15:25:00Z">
-              <w:r>
-                <w:rPr>
-                  <w:lang w:val="en-US"/>
-                </w:rPr>
-                <w:delText>is_deleted</w:delText>
-              </w:r>
-            </w:del>
-          </w:p>
-        </w:tc>
-        <w:tc>
-          <w:tcPr>
-            <w:tcW w:w="1250" w:type="pct"/>
-          </w:tcPr>
-          <w:p>
-            <w:pPr>
-              <w:pStyle w:val="aff4"/>
-              <w:rPr>
-                <w:del w:id="93" w:author="Грушецкий Кирилл Игоревич" w:date="2014-04-11T15:25:00Z"/>
-              </w:rPr>
-            </w:pPr>
-            <w:del w:id="94" w:author="Грушецкий Кирилл Игоревич" w:date="2014-04-11T15:25:00Z">
-              <w:r>
-                <w:delText>Логический</w:delText>
-              </w:r>
-            </w:del>
-          </w:p>
-        </w:tc>
-        <w:tc>
-          <w:tcPr>
-            <w:tcW w:w="885" w:type="pct"/>
-          </w:tcPr>
-          <w:p>
-            <w:pPr>
-              <w:pStyle w:val="aff4"/>
-              <w:rPr>
-                <w:del w:id="95" w:author="Грушецкий Кирилл Игоревич" w:date="2014-04-11T15:25:00Z"/>
-              </w:rPr>
-            </w:pPr>
-            <w:del w:id="96" w:author="Грушецкий Кирилл Игоревич" w:date="2014-04-11T15:25:00Z">
-              <w:r>
-                <w:delText>Да</w:delText>
-              </w:r>
-            </w:del>
-          </w:p>
-        </w:tc>
-        <w:tc>
-          <w:tcPr>
-            <w:tcW w:w="1615" w:type="pct"/>
-          </w:tcPr>
-          <w:p>
-            <w:pPr>
-              <w:pStyle w:val="aff4"/>
-              <w:rPr>
-                <w:del w:id="97" w:author="Грушецкий Кирилл Игоревич" w:date="2014-04-11T15:25:00Z"/>
-              </w:rPr>
-            </w:pPr>
-            <w:del w:id="98" w:author="Грушецкий Кирилл Игоревич" w:date="2014-04-11T15:25:00Z">
-              <w:r>
-                <w:delText>Флаг, означающий, что на данный момент запись удалена</w:delText>
-              </w:r>
-            </w:del>
-          </w:p>
-        </w:tc>
-      </w:tr>
     </w:tbl>
     <w:p>
       <w:pPr>
@@ -9626,14 +9267,14 @@
           <w:lang w:val="en-US" w:eastAsia="en-US"/>
         </w:rPr>
       </w:pPr>
-      <w:bookmarkStart w:id="99" w:name="_Toc384844884"/>
+      <w:bookmarkStart w:id="47" w:name="_Toc384844884"/>
       <w:r>
         <w:rPr>
           <w:lang w:eastAsia="en-US"/>
         </w:rPr>
         <w:t>Классы модели</w:t>
       </w:r>
-      <w:bookmarkEnd w:id="99"/>
+      <w:bookmarkEnd w:id="47"/>
     </w:p>
     <w:p>
       <w:pPr>
@@ -9643,8 +9284,8 @@
           <w:lang w:val="en-US" w:eastAsia="en-US"/>
         </w:rPr>
       </w:pPr>
-      <w:bookmarkStart w:id="100" w:name="_Toc384844885"/>
-      <w:bookmarkStart w:id="101" w:name="_Toc356245950"/>
+      <w:bookmarkStart w:id="48" w:name="_Toc384844885"/>
+      <w:bookmarkStart w:id="49" w:name="_Toc356245950"/>
       <w:bookmarkEnd w:id="9"/>
       <w:proofErr w:type="spellStart"/>
       <w:proofErr w:type="gramStart"/>
@@ -9677,7 +9318,7 @@
         </w:rPr>
         <w:t>)</w:t>
       </w:r>
-      <w:bookmarkEnd w:id="100"/>
+      <w:bookmarkEnd w:id="48"/>
     </w:p>
     <w:tbl>
       <w:tblPr>
@@ -9765,6 +9406,7 @@
               <w:rPr>
                 <w:lang w:val="en-US"/>
               </w:rPr>
+              <w:lastRenderedPageBreak/>
               <w:t>table_id</w:t>
             </w:r>
             <w:proofErr w:type="spellEnd"/>
@@ -10046,7 +9688,7 @@
           <w:lang w:val="en-US" w:eastAsia="en-US"/>
         </w:rPr>
       </w:pPr>
-      <w:bookmarkStart w:id="102" w:name="_Toc384844886"/>
+      <w:bookmarkStart w:id="50" w:name="_Toc384844886"/>
       <w:proofErr w:type="gramStart"/>
       <w:r>
         <w:rPr>
@@ -10070,7 +9712,7 @@
         </w:rPr>
         <w:t>)</w:t>
       </w:r>
-      <w:bookmarkEnd w:id="102"/>
+      <w:bookmarkEnd w:id="50"/>
     </w:p>
     <w:p>
       <w:pPr>
@@ -10095,7 +9737,7 @@
           <w:lang w:val="en-US" w:eastAsia="en-US"/>
         </w:rPr>
       </w:pPr>
-      <w:bookmarkStart w:id="103" w:name="_Toc384844887"/>
+      <w:bookmarkStart w:id="51" w:name="_Toc384844887"/>
       <w:proofErr w:type="gramStart"/>
       <w:r>
         <w:rPr>
@@ -10104,7 +9746,7 @@
         </w:rPr>
         <w:t>Translation</w:t>
       </w:r>
-      <w:bookmarkEnd w:id="101"/>
+      <w:bookmarkEnd w:id="49"/>
       <w:r>
         <w:rPr>
           <w:rFonts w:eastAsiaTheme="minorHAnsi"/>
@@ -10136,7 +9778,7 @@
         </w:rPr>
         <w:t>)</w:t>
       </w:r>
-      <w:bookmarkEnd w:id="103"/>
+      <w:bookmarkEnd w:id="51"/>
     </w:p>
     <w:p>
       <w:pPr>
@@ -10161,7 +9803,7 @@
           <w:lang w:val="en-US" w:eastAsia="en-US"/>
         </w:rPr>
       </w:pPr>
-      <w:bookmarkStart w:id="104" w:name="_Toc384844888"/>
+      <w:bookmarkStart w:id="52" w:name="_Toc384844888"/>
       <w:proofErr w:type="spellStart"/>
       <w:proofErr w:type="gramStart"/>
       <w:r>
@@ -10224,7 +9866,7 @@
         </w:rPr>
         <w:t>)</w:t>
       </w:r>
-      <w:bookmarkEnd w:id="104"/>
+      <w:bookmarkEnd w:id="52"/>
     </w:p>
     <w:p>
       <w:pPr>
@@ -10265,7 +9907,7 @@
             <w:pPr>
               <w:pStyle w:val="aff4"/>
             </w:pPr>
-            <w:bookmarkStart w:id="105" w:name="_Toc356245954"/>
+            <w:bookmarkStart w:id="53" w:name="_Toc356245954"/>
             <w:r>
               <w:t>Поле</w:t>
             </w:r>
@@ -10391,7 +10033,7 @@
           <w:lang w:eastAsia="en-US"/>
         </w:rPr>
       </w:pPr>
-      <w:bookmarkStart w:id="106" w:name="_Toc384844889"/>
+      <w:bookmarkStart w:id="54" w:name="_Toc384844889"/>
       <w:proofErr w:type="spellStart"/>
       <w:proofErr w:type="gramStart"/>
       <w:r>
@@ -10461,7 +10103,7 @@
         </w:rPr>
         <w:t>)</w:t>
       </w:r>
-      <w:bookmarkEnd w:id="106"/>
+      <w:bookmarkEnd w:id="54"/>
     </w:p>
     <w:p>
       <w:pPr>
@@ -10612,8 +10254,8 @@
           <w:lang w:eastAsia="en-US"/>
         </w:rPr>
       </w:pPr>
-      <w:bookmarkStart w:id="107" w:name="_Toc384844890"/>
-      <w:bookmarkEnd w:id="105"/>
+      <w:bookmarkStart w:id="55" w:name="_Toc384844890"/>
+      <w:bookmarkEnd w:id="53"/>
       <w:proofErr w:type="spellStart"/>
       <w:r>
         <w:rPr>
@@ -10621,7 +10263,7 @@
         </w:rPr>
         <w:t>WordformOrder</w:t>
       </w:r>
-      <w:bookmarkEnd w:id="107"/>
+      <w:bookmarkEnd w:id="55"/>
       <w:proofErr w:type="spellEnd"/>
     </w:p>
     <w:p>
@@ -10812,7 +10454,7 @@
             <w:rPr>
               <w:noProof/>
             </w:rPr>
-            <w:t>2014-04-09</w:t>
+            <w:t>2014-04-11</w:t>
           </w:r>
           <w:r>
             <w:fldChar w:fldCharType="end"/>
@@ -10852,14 +10494,27 @@
           <w:r>
             <w:t xml:space="preserve"> (</w:t>
           </w:r>
-          <w:fldSimple w:instr=" NUMPAGES   \* MERGEFORMAT ">
-            <w:r>
-              <w:rPr>
-                <w:noProof/>
-              </w:rPr>
-              <w:t>6</w:t>
-            </w:r>
-          </w:fldSimple>
+          <w:r>
+            <w:fldChar w:fldCharType="begin"/>
+          </w:r>
+          <w:r>
+            <w:instrText xml:space="preserve"> NUMPAGES   \* MERGEFORMAT </w:instrText>
+          </w:r>
+          <w:r>
+            <w:fldChar w:fldCharType="separate"/>
+          </w:r>
+          <w:r>
+            <w:rPr>
+              <w:noProof/>
+            </w:rPr>
+            <w:t>6</w:t>
+          </w:r>
+          <w:r>
+            <w:rPr>
+              <w:noProof/>
+            </w:rPr>
+            <w:fldChar w:fldCharType="end"/>
+          </w:r>
           <w:r>
             <w:t>)</w:t>
           </w:r>
@@ -11007,7 +10662,7 @@
             <w:rPr>
               <w:noProof/>
             </w:rPr>
-            <w:t>2014-04-09</w:t>
+            <w:t>2014-04-11</w:t>
           </w:r>
           <w:r>
             <w:fldChar w:fldCharType="end"/>
@@ -11047,14 +10702,27 @@
           <w:r>
             <w:t xml:space="preserve"> (</w:t>
           </w:r>
-          <w:fldSimple w:instr=" NUMPAGES   \* MERGEFORMAT ">
-            <w:r>
-              <w:rPr>
-                <w:noProof/>
-              </w:rPr>
-              <w:t>6</w:t>
-            </w:r>
-          </w:fldSimple>
+          <w:r>
+            <w:fldChar w:fldCharType="begin"/>
+          </w:r>
+          <w:r>
+            <w:instrText xml:space="preserve"> NUMPAGES   \* MERGEFORMAT </w:instrText>
+          </w:r>
+          <w:r>
+            <w:fldChar w:fldCharType="separate"/>
+          </w:r>
+          <w:r>
+            <w:rPr>
+              <w:noProof/>
+            </w:rPr>
+            <w:t>6</w:t>
+          </w:r>
+          <w:r>
+            <w:rPr>
+              <w:noProof/>
+            </w:rPr>
+            <w:fldChar w:fldCharType="end"/>
+          </w:r>
           <w:r>
             <w:t>)</w:t>
           </w:r>
@@ -15318,7 +14986,7 @@
 </file>
 
 <file path=customXml/itemProps1.xml><?xml version="1.0" encoding="utf-8"?>
-<ds:datastoreItem xmlns:ds="http://schemas.openxmlformats.org/officeDocument/2006/customXml" ds:itemID="{A2E118D7-AF39-4DA5-929F-69299295562D}">
+<ds:datastoreItem xmlns:ds="http://schemas.openxmlformats.org/officeDocument/2006/customXml" ds:itemID="{DCF2E18E-92FE-4FEE-9A46-B7022BA7ACBC}">
   <ds:schemaRefs>
     <ds:schemaRef ds:uri="http://schemas.openxmlformats.org/officeDocument/2006/bibliography"/>
   </ds:schemaRefs>

</xml_diff>

<commit_message>
csv data import continued
</commit_message>
<xml_diff>
--- a/docs/1WordControlAD.docx
+++ b/docs/1WordControlAD.docx
@@ -39,7 +39,7 @@
         </w:rPr>
         <w:fldChar w:fldCharType="separate"/>
       </w:r>
-      <w:hyperlink w:anchor="_Toc384844851" w:history="1">
+      <w:hyperlink w:anchor="_Toc385945882" w:history="1">
         <w:r>
           <w:rPr>
             <w:rStyle w:val="af4"/>
@@ -74,7 +74,7 @@
             <w:noProof/>
             <w:webHidden/>
           </w:rPr>
-          <w:instrText xml:space="preserve"> PAGEREF _Toc384844851 \h </w:instrText>
+          <w:instrText xml:space="preserve"> PAGEREF _Toc385945882 \h </w:instrText>
         </w:r>
         <w:r>
           <w:rPr>
@@ -115,7 +115,7 @@
           <w:szCs w:val="22"/>
         </w:rPr>
       </w:pPr>
-      <w:hyperlink w:anchor="_Toc384844852" w:history="1">
+      <w:hyperlink w:anchor="_Toc385945883" w:history="1">
         <w:r>
           <w:rPr>
             <w:rStyle w:val="af4"/>
@@ -153,7 +153,7 @@
             <w:noProof/>
             <w:webHidden/>
           </w:rPr>
-          <w:instrText xml:space="preserve"> PAGEREF _Toc384844852 \h </w:instrText>
+          <w:instrText xml:space="preserve"> PAGEREF _Toc385945883 \h </w:instrText>
         </w:r>
         <w:r>
           <w:rPr>
@@ -194,7 +194,7 @@
           <w:szCs w:val="22"/>
         </w:rPr>
       </w:pPr>
-      <w:hyperlink w:anchor="_Toc384844853" w:history="1">
+      <w:hyperlink w:anchor="_Toc385945884" w:history="1">
         <w:r>
           <w:rPr>
             <w:rStyle w:val="af4"/>
@@ -232,7 +232,7 @@
             <w:noProof/>
             <w:webHidden/>
           </w:rPr>
-          <w:instrText xml:space="preserve"> PAGEREF _Toc384844853 \h </w:instrText>
+          <w:instrText xml:space="preserve"> PAGEREF _Toc385945884 \h </w:instrText>
         </w:r>
         <w:r>
           <w:rPr>
@@ -272,7 +272,7 @@
           <w:szCs w:val="22"/>
         </w:rPr>
       </w:pPr>
-      <w:hyperlink w:anchor="_Toc384844854" w:history="1">
+      <w:hyperlink w:anchor="_Toc385945885" w:history="1">
         <w:r>
           <w:rPr>
             <w:rStyle w:val="af4"/>
@@ -308,7 +308,7 @@
             <w:noProof/>
             <w:webHidden/>
           </w:rPr>
-          <w:instrText xml:space="preserve"> PAGEREF _Toc384844854 \h </w:instrText>
+          <w:instrText xml:space="preserve"> PAGEREF _Toc385945885 \h </w:instrText>
         </w:r>
         <w:r>
           <w:rPr>
@@ -347,7 +347,7 @@
           <w:noProof/>
         </w:rPr>
       </w:pPr>
-      <w:hyperlink w:anchor="_Toc384844855" w:history="1">
+      <w:hyperlink w:anchor="_Toc385945886" w:history="1">
         <w:r>
           <w:rPr>
             <w:rStyle w:val="af4"/>
@@ -375,7 +375,7 @@
             <w:noProof/>
             <w:webHidden/>
           </w:rPr>
-          <w:instrText xml:space="preserve"> PAGEREF _Toc384844855 \h </w:instrText>
+          <w:instrText xml:space="preserve"> PAGEREF _Toc385945886 \h </w:instrText>
         </w:r>
         <w:r>
           <w:rPr>
@@ -414,7 +414,7 @@
           <w:noProof/>
         </w:rPr>
       </w:pPr>
-      <w:hyperlink w:anchor="_Toc384844856" w:history="1">
+      <w:hyperlink w:anchor="_Toc385945887" w:history="1">
         <w:r>
           <w:rPr>
             <w:rStyle w:val="af4"/>
@@ -442,7 +442,7 @@
             <w:noProof/>
             <w:webHidden/>
           </w:rPr>
-          <w:instrText xml:space="preserve"> PAGEREF _Toc384844856 \h </w:instrText>
+          <w:instrText xml:space="preserve"> PAGEREF _Toc385945887 \h </w:instrText>
         </w:r>
         <w:r>
           <w:rPr>
@@ -481,7 +481,7 @@
           <w:noProof/>
         </w:rPr>
       </w:pPr>
-      <w:hyperlink w:anchor="_Toc384844857" w:history="1">
+      <w:hyperlink w:anchor="_Toc385945888" w:history="1">
         <w:r>
           <w:rPr>
             <w:rStyle w:val="af4"/>
@@ -517,7 +517,7 @@
             <w:noProof/>
             <w:webHidden/>
           </w:rPr>
-          <w:instrText xml:space="preserve"> PAGEREF _Toc384844857 \h </w:instrText>
+          <w:instrText xml:space="preserve"> PAGEREF _Toc385945888 \h </w:instrText>
         </w:r>
         <w:r>
           <w:rPr>
@@ -556,7 +556,7 @@
           <w:noProof/>
         </w:rPr>
       </w:pPr>
-      <w:hyperlink w:anchor="_Toc384844858" w:history="1">
+      <w:hyperlink w:anchor="_Toc385945889" w:history="1">
         <w:r>
           <w:rPr>
             <w:rStyle w:val="af4"/>
@@ -585,7 +585,7 @@
             <w:noProof/>
             <w:webHidden/>
           </w:rPr>
-          <w:instrText xml:space="preserve"> PAGEREF _Toc384844858 \h </w:instrText>
+          <w:instrText xml:space="preserve"> PAGEREF _Toc385945889 \h </w:instrText>
         </w:r>
         <w:r>
           <w:rPr>
@@ -624,7 +624,7 @@
           <w:noProof/>
         </w:rPr>
       </w:pPr>
-      <w:hyperlink w:anchor="_Toc384844859" w:history="1">
+      <w:hyperlink w:anchor="_Toc385945890" w:history="1">
         <w:r>
           <w:rPr>
             <w:rStyle w:val="af4"/>
@@ -689,7 +689,7 @@
             <w:noProof/>
             <w:webHidden/>
           </w:rPr>
-          <w:instrText xml:space="preserve"> PAGEREF _Toc384844859 \h </w:instrText>
+          <w:instrText xml:space="preserve"> PAGEREF _Toc385945890 \h </w:instrText>
         </w:r>
         <w:r>
           <w:rPr>
@@ -728,7 +728,7 @@
           <w:noProof/>
         </w:rPr>
       </w:pPr>
-      <w:hyperlink w:anchor="_Toc384844860" w:history="1">
+      <w:hyperlink w:anchor="_Toc385945891" w:history="1">
         <w:r>
           <w:rPr>
             <w:rStyle w:val="af4"/>
@@ -757,7 +757,7 @@
             <w:noProof/>
             <w:webHidden/>
           </w:rPr>
-          <w:instrText xml:space="preserve"> PAGEREF _Toc384844860 \h </w:instrText>
+          <w:instrText xml:space="preserve"> PAGEREF _Toc385945891 \h </w:instrText>
         </w:r>
         <w:r>
           <w:rPr>
@@ -777,7 +777,7 @@
             <w:noProof/>
             <w:webHidden/>
           </w:rPr>
-          <w:t>3</w:t>
+          <w:t>2</w:t>
         </w:r>
         <w:r>
           <w:rPr>
@@ -797,7 +797,7 @@
           <w:szCs w:val="22"/>
         </w:rPr>
       </w:pPr>
-      <w:hyperlink w:anchor="_Toc384844861" w:history="1">
+      <w:hyperlink w:anchor="_Toc385945892" w:history="1">
         <w:r>
           <w:rPr>
             <w:rStyle w:val="af4"/>
@@ -835,7 +835,7 @@
             <w:noProof/>
             <w:webHidden/>
           </w:rPr>
-          <w:instrText xml:space="preserve"> PAGEREF _Toc384844861 \h </w:instrText>
+          <w:instrText xml:space="preserve"> PAGEREF _Toc385945892 \h </w:instrText>
         </w:r>
         <w:r>
           <w:rPr>
@@ -874,7 +874,7 @@
           <w:noProof/>
         </w:rPr>
       </w:pPr>
-      <w:hyperlink w:anchor="_Toc384844862" w:history="1">
+      <w:hyperlink w:anchor="_Toc385945893" w:history="1">
         <w:r>
           <w:rPr>
             <w:rStyle w:val="af4"/>
@@ -902,7 +902,7 @@
             <w:noProof/>
             <w:webHidden/>
           </w:rPr>
-          <w:instrText xml:space="preserve"> PAGEREF _Toc384844862 \h </w:instrText>
+          <w:instrText xml:space="preserve"> PAGEREF _Toc385945893 \h </w:instrText>
         </w:r>
         <w:r>
           <w:rPr>
@@ -941,7 +941,7 @@
           <w:noProof/>
         </w:rPr>
       </w:pPr>
-      <w:hyperlink w:anchor="_Toc384844863" w:history="1">
+      <w:hyperlink w:anchor="_Toc385945894" w:history="1">
         <w:r>
           <w:rPr>
             <w:rStyle w:val="af4"/>
@@ -969,7 +969,7 @@
             <w:noProof/>
             <w:webHidden/>
           </w:rPr>
-          <w:instrText xml:space="preserve"> PAGEREF _Toc384844863 \h </w:instrText>
+          <w:instrText xml:space="preserve"> PAGEREF _Toc385945894 \h </w:instrText>
         </w:r>
         <w:r>
           <w:rPr>
@@ -1008,7 +1008,7 @@
           <w:noProof/>
         </w:rPr>
       </w:pPr>
-      <w:hyperlink w:anchor="_Toc384844864" w:history="1">
+      <w:hyperlink w:anchor="_Toc385945895" w:history="1">
         <w:r>
           <w:rPr>
             <w:rStyle w:val="af4"/>
@@ -1044,7 +1044,7 @@
             <w:noProof/>
             <w:webHidden/>
           </w:rPr>
-          <w:instrText xml:space="preserve"> PAGEREF _Toc384844864 \h </w:instrText>
+          <w:instrText xml:space="preserve"> PAGEREF _Toc385945895 \h </w:instrText>
         </w:r>
         <w:r>
           <w:rPr>
@@ -1083,7 +1083,7 @@
           <w:noProof/>
         </w:rPr>
       </w:pPr>
-      <w:hyperlink w:anchor="_Toc384844865" w:history="1">
+      <w:hyperlink w:anchor="_Toc385945896" w:history="1">
         <w:r>
           <w:rPr>
             <w:rStyle w:val="af4"/>
@@ -1112,7 +1112,7 @@
             <w:noProof/>
             <w:webHidden/>
           </w:rPr>
-          <w:instrText xml:space="preserve"> PAGEREF _Toc384844865 \h </w:instrText>
+          <w:instrText xml:space="preserve"> PAGEREF _Toc385945896 \h </w:instrText>
         </w:r>
         <w:r>
           <w:rPr>
@@ -1151,7 +1151,7 @@
           <w:noProof/>
         </w:rPr>
       </w:pPr>
-      <w:hyperlink w:anchor="_Toc384844866" w:history="1">
+      <w:hyperlink w:anchor="_Toc385945897" w:history="1">
         <w:r>
           <w:rPr>
             <w:rStyle w:val="af4"/>
@@ -1188,7 +1188,7 @@
             <w:noProof/>
             <w:webHidden/>
           </w:rPr>
-          <w:instrText xml:space="preserve"> PAGEREF _Toc384844866 \h </w:instrText>
+          <w:instrText xml:space="preserve"> PAGEREF _Toc385945897 \h </w:instrText>
         </w:r>
         <w:r>
           <w:rPr>
@@ -1227,7 +1227,7 @@
           <w:noProof/>
         </w:rPr>
       </w:pPr>
-      <w:hyperlink w:anchor="_Toc384844867" w:history="1">
+      <w:hyperlink w:anchor="_Toc385945898" w:history="1">
         <w:r>
           <w:rPr>
             <w:rStyle w:val="af4"/>
@@ -1256,7 +1256,7 @@
             <w:noProof/>
             <w:webHidden/>
           </w:rPr>
-          <w:instrText xml:space="preserve"> PAGEREF _Toc384844867 \h </w:instrText>
+          <w:instrText xml:space="preserve"> PAGEREF _Toc385945898 \h </w:instrText>
         </w:r>
         <w:r>
           <w:rPr>
@@ -1295,7 +1295,7 @@
           <w:noProof/>
         </w:rPr>
       </w:pPr>
-      <w:hyperlink w:anchor="_Toc384844868" w:history="1">
+      <w:hyperlink w:anchor="_Toc385945899" w:history="1">
         <w:r>
           <w:rPr>
             <w:rStyle w:val="af4"/>
@@ -1332,7 +1332,7 @@
             <w:noProof/>
             <w:webHidden/>
           </w:rPr>
-          <w:instrText xml:space="preserve"> PAGEREF _Toc384844868 \h </w:instrText>
+          <w:instrText xml:space="preserve"> PAGEREF _Toc385945899 \h </w:instrText>
         </w:r>
         <w:r>
           <w:rPr>
@@ -1371,7 +1371,7 @@
           <w:noProof/>
         </w:rPr>
       </w:pPr>
-      <w:hyperlink w:anchor="_Toc384844869" w:history="1">
+      <w:hyperlink w:anchor="_Toc385945900" w:history="1">
         <w:r>
           <w:rPr>
             <w:rStyle w:val="af4"/>
@@ -1383,6 +1383,15 @@
         </w:r>
         <w:r>
           <w:rPr>
+            <w:rStyle w:val="af4"/>
+            <w:rFonts w:eastAsiaTheme="minorHAnsi"/>
+            <w:noProof/>
+            <w:lang w:val="et-EE" w:eastAsia="en-US"/>
+          </w:rPr>
+          <w:t>(LanguageEntity)</w:t>
+        </w:r>
+        <w:r>
+          <w:rPr>
             <w:noProof/>
             <w:webHidden/>
           </w:rPr>
@@ -1400,7 +1409,7 @@
             <w:noProof/>
             <w:webHidden/>
           </w:rPr>
-          <w:instrText xml:space="preserve"> PAGEREF _Toc384844869 \h </w:instrText>
+          <w:instrText xml:space="preserve"> PAGEREF _Toc385945900 \h </w:instrText>
         </w:r>
         <w:r>
           <w:rPr>
@@ -1439,7 +1448,7 @@
           <w:noProof/>
         </w:rPr>
       </w:pPr>
-      <w:hyperlink w:anchor="_Toc384844870" w:history="1">
+      <w:hyperlink w:anchor="_Toc385945901" w:history="1">
         <w:r>
           <w:rPr>
             <w:rStyle w:val="af4"/>
@@ -1447,7 +1456,7 @@
             <w:noProof/>
             <w:lang w:val="et-EE" w:eastAsia="en-US"/>
           </w:rPr>
-          <w:t>3.2.2.6. GrammCategorySetLanguageOrder(LanguageEntity)</w:t>
+          <w:t>3.2.2.6. Inflection(LanguageEntity)</w:t>
         </w:r>
         <w:r>
           <w:rPr>
@@ -1468,7 +1477,7 @@
             <w:noProof/>
             <w:webHidden/>
           </w:rPr>
-          <w:instrText xml:space="preserve"> PAGEREF _Toc384844870 \h </w:instrText>
+          <w:instrText xml:space="preserve"> PAGEREF _Toc385945901 \h </w:instrText>
         </w:r>
         <w:r>
           <w:rPr>
@@ -1507,15 +1516,15 @@
           <w:noProof/>
         </w:rPr>
       </w:pPr>
-      <w:hyperlink w:anchor="_Toc384844871" w:history="1">
+      <w:hyperlink w:anchor="_Toc385945902" w:history="1">
         <w:r>
           <w:rPr>
             <w:rStyle w:val="af4"/>
             <w:rFonts w:eastAsiaTheme="minorHAnsi"/>
             <w:noProof/>
-            <w:lang w:val="et-EE" w:eastAsia="en-US"/>
-          </w:rPr>
-          <w:t>3.2.2.7. Inflection(LanguageEntity)</w:t>
+            <w:lang w:val="en-US" w:eastAsia="en-US"/>
+          </w:rPr>
+          <w:t>3.2.2.7. Language(Term)</w:t>
         </w:r>
         <w:r>
           <w:rPr>
@@ -1536,7 +1545,7 @@
             <w:noProof/>
             <w:webHidden/>
           </w:rPr>
-          <w:instrText xml:space="preserve"> PAGEREF _Toc384844871 \h </w:instrText>
+          <w:instrText xml:space="preserve"> PAGEREF _Toc385945902 \h </w:instrText>
         </w:r>
         <w:r>
           <w:rPr>
@@ -1556,7 +1565,7 @@
             <w:noProof/>
             <w:webHidden/>
           </w:rPr>
-          <w:t>3</w:t>
+          <w:t>4</w:t>
         </w:r>
         <w:r>
           <w:rPr>
@@ -1575,7 +1584,7 @@
           <w:noProof/>
         </w:rPr>
       </w:pPr>
-      <w:hyperlink w:anchor="_Toc384844872" w:history="1">
+      <w:hyperlink w:anchor="_Toc385945903" w:history="1">
         <w:r>
           <w:rPr>
             <w:rStyle w:val="af4"/>
@@ -1583,7 +1592,15 @@
             <w:noProof/>
             <w:lang w:val="en-US" w:eastAsia="en-US"/>
           </w:rPr>
-          <w:t>3.2.2.8. Language(Term)</w:t>
+          <w:t>3.2.2.8. Dialect(</w:t>
+        </w:r>
+        <w:r>
+          <w:rPr>
+            <w:rStyle w:val="af4"/>
+            <w:noProof/>
+            <w:lang w:val="en-US" w:eastAsia="en-US"/>
+          </w:rPr>
+          <w:t>Term)</w:t>
         </w:r>
         <w:r>
           <w:rPr>
@@ -1604,7 +1621,7 @@
             <w:noProof/>
             <w:webHidden/>
           </w:rPr>
-          <w:instrText xml:space="preserve"> PAGEREF _Toc384844872 \h </w:instrText>
+          <w:instrText xml:space="preserve"> PAGEREF _Toc385945903 \h </w:instrText>
         </w:r>
         <w:r>
           <w:rPr>
@@ -1643,23 +1660,15 @@
           <w:noProof/>
         </w:rPr>
       </w:pPr>
-      <w:hyperlink w:anchor="_Toc384844873" w:history="1">
+      <w:hyperlink w:anchor="_Toc385945904" w:history="1">
         <w:r>
           <w:rPr>
             <w:rStyle w:val="af4"/>
-            <w:rFonts w:eastAsiaTheme="minorHAnsi"/>
+            <w:rFonts w:eastAsiaTheme="majorEastAsia"/>
             <w:noProof/>
             <w:lang w:val="en-US" w:eastAsia="en-US"/>
           </w:rPr>
-          <w:t>3.2.2.9. Dialect(</w:t>
-        </w:r>
-        <w:r>
-          <w:rPr>
-            <w:rStyle w:val="af4"/>
-            <w:noProof/>
-            <w:lang w:val="en-US" w:eastAsia="en-US"/>
-          </w:rPr>
-          <w:t>Term)</w:t>
+          <w:t>3.2.2.9. WritingSystemType(Term)</w:t>
         </w:r>
         <w:r>
           <w:rPr>
@@ -1680,7 +1689,7 @@
             <w:noProof/>
             <w:webHidden/>
           </w:rPr>
-          <w:instrText xml:space="preserve"> PAGEREF _Toc384844873 \h </w:instrText>
+          <w:instrText xml:space="preserve"> PAGEREF _Toc385945904 \h </w:instrText>
         </w:r>
         <w:r>
           <w:rPr>
@@ -1719,7 +1728,7 @@
           <w:noProof/>
         </w:rPr>
       </w:pPr>
-      <w:hyperlink w:anchor="_Toc384844874" w:history="1">
+      <w:hyperlink w:anchor="_Toc385945905" w:history="1">
         <w:r>
           <w:rPr>
             <w:rStyle w:val="af4"/>
@@ -1727,7 +1736,7 @@
             <w:noProof/>
             <w:lang w:val="en-US" w:eastAsia="en-US"/>
           </w:rPr>
-          <w:t>3.2.2.10. WritingSystemType(Term)</w:t>
+          <w:t>3.2.2.10. WritingSystem(Term)</w:t>
         </w:r>
         <w:r>
           <w:rPr>
@@ -1748,7 +1757,7 @@
             <w:noProof/>
             <w:webHidden/>
           </w:rPr>
-          <w:instrText xml:space="preserve"> PAGEREF _Toc384844874 \h </w:instrText>
+          <w:instrText xml:space="preserve"> PAGEREF _Toc385945905 \h </w:instrText>
         </w:r>
         <w:r>
           <w:rPr>
@@ -1787,7 +1796,7 @@
           <w:noProof/>
         </w:rPr>
       </w:pPr>
-      <w:hyperlink w:anchor="_Toc384844875" w:history="1">
+      <w:hyperlink w:anchor="_Toc385945906" w:history="1">
         <w:r>
           <w:rPr>
             <w:rStyle w:val="af4"/>
@@ -1795,7 +1804,7 @@
             <w:noProof/>
             <w:lang w:val="en-US" w:eastAsia="en-US"/>
           </w:rPr>
-          <w:t>3.2.2.11. WritingSystem(Term)</w:t>
+          <w:t>3.2.2.11. SourceType(Term)</w:t>
         </w:r>
         <w:r>
           <w:rPr>
@@ -1816,7 +1825,7 @@
             <w:noProof/>
             <w:webHidden/>
           </w:rPr>
-          <w:instrText xml:space="preserve"> PAGEREF _Toc384844875 \h </w:instrText>
+          <w:instrText xml:space="preserve"> PAGEREF _Toc385945906 \h </w:instrText>
         </w:r>
         <w:r>
           <w:rPr>
@@ -1855,15 +1864,51 @@
           <w:noProof/>
         </w:rPr>
       </w:pPr>
-      <w:hyperlink w:anchor="_Toc384844876" w:history="1">
+      <w:hyperlink w:anchor="_Toc385945907" w:history="1">
         <w:r>
           <w:rPr>
             <w:rStyle w:val="af4"/>
             <w:rFonts w:eastAsiaTheme="majorEastAsia"/>
             <w:noProof/>
+            <w:lang w:eastAsia="en-US"/>
+          </w:rPr>
+          <w:t>3.2.2.12.</w:t>
+        </w:r>
+        <w:r>
+          <w:rPr>
+            <w:rStyle w:val="af4"/>
+            <w:rFonts w:eastAsiaTheme="majorEastAsia"/>
+            <w:noProof/>
             <w:lang w:val="en-US" w:eastAsia="en-US"/>
           </w:rPr>
-          <w:t>3.2.2.12. SourceType(Term)</w:t>
+          <w:t xml:space="preserve"> Source</w:t>
+        </w:r>
+        <w:r>
+          <w:rPr>
+            <w:rStyle w:val="af4"/>
+            <w:rFonts w:eastAsiaTheme="majorEastAsia"/>
+            <w:noProof/>
+            <w:lang w:eastAsia="en-US"/>
+          </w:rPr>
+          <w:t>(</w:t>
+        </w:r>
+        <w:r>
+          <w:rPr>
+            <w:rStyle w:val="af4"/>
+            <w:rFonts w:eastAsiaTheme="majorEastAsia"/>
+            <w:noProof/>
+            <w:lang w:val="en-US" w:eastAsia="en-US"/>
+          </w:rPr>
+          <w:t>Term</w:t>
+        </w:r>
+        <w:r>
+          <w:rPr>
+            <w:rStyle w:val="af4"/>
+            <w:rFonts w:eastAsiaTheme="majorEastAsia"/>
+            <w:noProof/>
+            <w:lang w:eastAsia="en-US"/>
+          </w:rPr>
+          <w:t>)</w:t>
         </w:r>
         <w:r>
           <w:rPr>
@@ -1884,7 +1929,7 @@
             <w:noProof/>
             <w:webHidden/>
           </w:rPr>
-          <w:instrText xml:space="preserve"> PAGEREF _Toc384844876 \h </w:instrText>
+          <w:instrText xml:space="preserve"> PAGEREF _Toc385945907 \h </w:instrText>
         </w:r>
         <w:r>
           <w:rPr>
@@ -1917,57 +1962,31 @@
     </w:p>
     <w:p>
       <w:pPr>
-        <w:pStyle w:val="41"/>
+        <w:pStyle w:val="20"/>
         <w:rPr>
           <w:rFonts w:eastAsiaTheme="minorEastAsia" w:cstheme="minorBidi"/>
           <w:noProof/>
-        </w:rPr>
-      </w:pPr>
-      <w:hyperlink w:anchor="_Toc384844877" w:history="1">
+          <w:szCs w:val="22"/>
+        </w:rPr>
+      </w:pPr>
+      <w:hyperlink w:anchor="_Toc385945908" w:history="1">
         <w:r>
           <w:rPr>
             <w:rStyle w:val="af4"/>
             <w:rFonts w:eastAsiaTheme="majorEastAsia"/>
             <w:noProof/>
-            <w:lang w:eastAsia="en-US"/>
-          </w:rPr>
-          <w:t>3.2.2.13.</w:t>
+            <w:lang w:val="en-US" w:eastAsia="en-US"/>
+          </w:rPr>
+          <w:t>3.3.</w:t>
         </w:r>
         <w:r>
           <w:rPr>
             <w:rStyle w:val="af4"/>
             <w:rFonts w:eastAsiaTheme="majorEastAsia"/>
             <w:noProof/>
-            <w:lang w:val="en-US" w:eastAsia="en-US"/>
-          </w:rPr>
-          <w:t xml:space="preserve"> Source</w:t>
-        </w:r>
-        <w:r>
-          <w:rPr>
-            <w:rStyle w:val="af4"/>
-            <w:rFonts w:eastAsiaTheme="majorEastAsia"/>
-            <w:noProof/>
             <w:lang w:eastAsia="en-US"/>
           </w:rPr>
-          <w:t>(</w:t>
-        </w:r>
-        <w:r>
-          <w:rPr>
-            <w:rStyle w:val="af4"/>
-            <w:rFonts w:eastAsiaTheme="majorEastAsia"/>
-            <w:noProof/>
-            <w:lang w:val="en-US" w:eastAsia="en-US"/>
-          </w:rPr>
-          <w:t>Term</w:t>
-        </w:r>
-        <w:r>
-          <w:rPr>
-            <w:rStyle w:val="af4"/>
-            <w:rFonts w:eastAsiaTheme="majorEastAsia"/>
-            <w:noProof/>
-            <w:lang w:eastAsia="en-US"/>
-          </w:rPr>
-          <w:t>)</w:t>
+          <w:t xml:space="preserve"> Классы, учитывающие язык</w:t>
         </w:r>
         <w:r>
           <w:rPr>
@@ -1988,7 +2007,7 @@
             <w:noProof/>
             <w:webHidden/>
           </w:rPr>
-          <w:instrText xml:space="preserve"> PAGEREF _Toc384844877 \h </w:instrText>
+          <w:instrText xml:space="preserve"> PAGEREF _Toc385945908 \h </w:instrText>
         </w:r>
         <w:r>
           <w:rPr>
@@ -2021,14 +2040,13 @@
     </w:p>
     <w:p>
       <w:pPr>
-        <w:pStyle w:val="20"/>
+        <w:pStyle w:val="30"/>
         <w:rPr>
           <w:rFonts w:eastAsiaTheme="minorEastAsia" w:cstheme="minorBidi"/>
           <w:noProof/>
-          <w:szCs w:val="22"/>
-        </w:rPr>
-      </w:pPr>
-      <w:hyperlink w:anchor="_Toc384844878" w:history="1">
+        </w:rPr>
+      </w:pPr>
+      <w:hyperlink w:anchor="_Toc385945909" w:history="1">
         <w:r>
           <w:rPr>
             <w:rStyle w:val="af4"/>
@@ -2036,7 +2054,7 @@
             <w:noProof/>
             <w:lang w:val="en-US" w:eastAsia="en-US"/>
           </w:rPr>
-          <w:t>3.3.</w:t>
+          <w:t>3.3.1.</w:t>
         </w:r>
         <w:r>
           <w:rPr>
@@ -2045,7 +2063,7 @@
             <w:noProof/>
             <w:lang w:eastAsia="en-US"/>
           </w:rPr>
-          <w:t xml:space="preserve"> Классы, учитывающие язык</w:t>
+          <w:t xml:space="preserve"> Абстрактные классы</w:t>
         </w:r>
         <w:r>
           <w:rPr>
@@ -2066,7 +2084,7 @@
             <w:noProof/>
             <w:webHidden/>
           </w:rPr>
-          <w:instrText xml:space="preserve"> PAGEREF _Toc384844878 \h </w:instrText>
+          <w:instrText xml:space="preserve"> PAGEREF _Toc385945909 \h </w:instrText>
         </w:r>
         <w:r>
           <w:rPr>
@@ -2086,7 +2104,7 @@
             <w:noProof/>
             <w:webHidden/>
           </w:rPr>
-          <w:t>5</w:t>
+          <w:t>4</w:t>
         </w:r>
         <w:r>
           <w:rPr>
@@ -2099,30 +2117,20 @@
     </w:p>
     <w:p>
       <w:pPr>
-        <w:pStyle w:val="30"/>
+        <w:pStyle w:val="41"/>
         <w:rPr>
           <w:rFonts w:eastAsiaTheme="minorEastAsia" w:cstheme="minorBidi"/>
           <w:noProof/>
         </w:rPr>
       </w:pPr>
-      <w:hyperlink w:anchor="_Toc384844879" w:history="1">
+      <w:hyperlink w:anchor="_Toc385945910" w:history="1">
         <w:r>
           <w:rPr>
             <w:rStyle w:val="af4"/>
-            <w:rFonts w:eastAsiaTheme="majorEastAsia"/>
             <w:noProof/>
             <w:lang w:val="en-US" w:eastAsia="en-US"/>
           </w:rPr>
-          <w:t>3.3.1.</w:t>
-        </w:r>
-        <w:r>
-          <w:rPr>
-            <w:rStyle w:val="af4"/>
-            <w:rFonts w:eastAsiaTheme="majorEastAsia"/>
-            <w:noProof/>
-            <w:lang w:eastAsia="en-US"/>
-          </w:rPr>
-          <w:t xml:space="preserve"> Абстрактные классы</w:t>
+          <w:t>3.3.1.1. LanguageEntity</w:t>
         </w:r>
         <w:r>
           <w:rPr>
@@ -2143,7 +2151,7 @@
             <w:noProof/>
             <w:webHidden/>
           </w:rPr>
-          <w:instrText xml:space="preserve"> PAGEREF _Toc384844879 \h </w:instrText>
+          <w:instrText xml:space="preserve"> PAGEREF _Toc385945910 \h </w:instrText>
         </w:r>
         <w:r>
           <w:rPr>
@@ -2163,7 +2171,7 @@
             <w:noProof/>
             <w:webHidden/>
           </w:rPr>
-          <w:t>5</w:t>
+          <w:t>4</w:t>
         </w:r>
         <w:r>
           <w:rPr>
@@ -2182,14 +2190,15 @@
           <w:noProof/>
         </w:rPr>
       </w:pPr>
-      <w:hyperlink w:anchor="_Toc384844880" w:history="1">
+      <w:hyperlink w:anchor="_Toc385945911" w:history="1">
         <w:r>
           <w:rPr>
             <w:rStyle w:val="af4"/>
+            <w:rFonts w:eastAsiaTheme="minorHAnsi"/>
             <w:noProof/>
             <w:lang w:val="en-US" w:eastAsia="en-US"/>
           </w:rPr>
-          <w:t>3.3.1.1. LanguageEntity</w:t>
+          <w:t>3.3.1.2. DictEntity</w:t>
         </w:r>
         <w:r>
           <w:rPr>
@@ -2210,7 +2219,7 @@
             <w:noProof/>
             <w:webHidden/>
           </w:rPr>
-          <w:instrText xml:space="preserve"> PAGEREF _Toc384844880 \h </w:instrText>
+          <w:instrText xml:space="preserve"> PAGEREF _Toc385945911 \h </w:instrText>
         </w:r>
         <w:r>
           <w:rPr>
@@ -2249,7 +2258,7 @@
           <w:noProof/>
         </w:rPr>
       </w:pPr>
-      <w:hyperlink w:anchor="_Toc384844881" w:history="1">
+      <w:hyperlink w:anchor="_Toc385945912" w:history="1">
         <w:r>
           <w:rPr>
             <w:rStyle w:val="af4"/>
@@ -2257,7 +2266,7 @@
             <w:noProof/>
             <w:lang w:val="en-US" w:eastAsia="en-US"/>
           </w:rPr>
-          <w:t>3.3.1.2. WordformBase</w:t>
+          <w:t>3.3.1.3. WordformBase(DictEntity)</w:t>
         </w:r>
         <w:r>
           <w:rPr>
@@ -2278,7 +2287,7 @@
             <w:noProof/>
             <w:webHidden/>
           </w:rPr>
-          <w:instrText xml:space="preserve"> PAGEREF _Toc384844881 \h </w:instrText>
+          <w:instrText xml:space="preserve"> PAGEREF _Toc385945912 \h </w:instrText>
         </w:r>
         <w:r>
           <w:rPr>
@@ -2317,14 +2326,14 @@
           <w:noProof/>
         </w:rPr>
       </w:pPr>
-      <w:hyperlink w:anchor="_Toc384844882" w:history="1">
+      <w:hyperlink w:anchor="_Toc385945913" w:history="1">
         <w:r>
           <w:rPr>
             <w:rStyle w:val="af4"/>
             <w:noProof/>
             <w:lang w:val="en-US" w:eastAsia="en-US"/>
           </w:rPr>
-          <w:t>3.3.1.3.</w:t>
+          <w:t>3.3.1.4.</w:t>
         </w:r>
         <w:r>
           <w:rPr>
@@ -2362,7 +2371,7 @@
             <w:noProof/>
             <w:webHidden/>
           </w:rPr>
-          <w:instrText xml:space="preserve"> PAGEREF _Toc384844882 \h </w:instrText>
+          <w:instrText xml:space="preserve"> PAGEREF _Toc385945913 \h </w:instrText>
         </w:r>
         <w:r>
           <w:rPr>
@@ -2401,14 +2410,14 @@
           <w:noProof/>
         </w:rPr>
       </w:pPr>
-      <w:hyperlink w:anchor="_Toc384844883" w:history="1">
+      <w:hyperlink w:anchor="_Toc385945914" w:history="1">
         <w:r>
           <w:rPr>
             <w:rStyle w:val="af4"/>
             <w:noProof/>
             <w:lang w:val="en-US" w:eastAsia="en-US"/>
           </w:rPr>
-          <w:t>3.3.1.4.</w:t>
+          <w:t>3.3.1.5.</w:t>
         </w:r>
         <w:r>
           <w:rPr>
@@ -2417,7 +2426,7 @@
             <w:noProof/>
             <w:lang w:val="en-US" w:eastAsia="en-US"/>
           </w:rPr>
-          <w:t xml:space="preserve"> TranslationBase</w:t>
+          <w:t xml:space="preserve"> TranslationBase(DictEntity)</w:t>
         </w:r>
         <w:r>
           <w:rPr>
@@ -2438,7 +2447,7 @@
             <w:noProof/>
             <w:webHidden/>
           </w:rPr>
-          <w:instrText xml:space="preserve"> PAGEREF _Toc384844883 \h </w:instrText>
+          <w:instrText xml:space="preserve"> PAGEREF _Toc385945914 \h </w:instrText>
         </w:r>
         <w:r>
           <w:rPr>
@@ -2477,7 +2486,7 @@
           <w:noProof/>
         </w:rPr>
       </w:pPr>
-      <w:hyperlink w:anchor="_Toc384844884" w:history="1">
+      <w:hyperlink w:anchor="_Toc385945915" w:history="1">
         <w:r>
           <w:rPr>
             <w:rStyle w:val="af4"/>
@@ -2513,7 +2522,7 @@
             <w:noProof/>
             <w:webHidden/>
           </w:rPr>
-          <w:instrText xml:space="preserve"> PAGEREF _Toc384844884 \h </w:instrText>
+          <w:instrText xml:space="preserve"> PAGEREF _Toc385945915 \h </w:instrText>
         </w:r>
         <w:r>
           <w:rPr>
@@ -2552,7 +2561,7 @@
           <w:noProof/>
         </w:rPr>
       </w:pPr>
-      <w:hyperlink w:anchor="_Toc384844885" w:history="1">
+      <w:hyperlink w:anchor="_Toc385945916" w:history="1">
         <w:r>
           <w:rPr>
             <w:rStyle w:val="af4"/>
@@ -2606,7 +2615,7 @@
             <w:noProof/>
             <w:webHidden/>
           </w:rPr>
-          <w:instrText xml:space="preserve"> PAGEREF _Toc384844885 \h </w:instrText>
+          <w:instrText xml:space="preserve"> PAGEREF _Toc385945916 \h </w:instrText>
         </w:r>
         <w:r>
           <w:rPr>
@@ -2645,7 +2654,7 @@
           <w:noProof/>
         </w:rPr>
       </w:pPr>
-      <w:hyperlink w:anchor="_Toc384844886" w:history="1">
+      <w:hyperlink w:anchor="_Toc385945917" w:history="1">
         <w:r>
           <w:rPr>
             <w:rStyle w:val="af4"/>
@@ -2690,7 +2699,7 @@
             <w:noProof/>
             <w:webHidden/>
           </w:rPr>
-          <w:instrText xml:space="preserve"> PAGEREF _Toc384844886 \h </w:instrText>
+          <w:instrText xml:space="preserve"> PAGEREF _Toc385945917 \h </w:instrText>
         </w:r>
         <w:r>
           <w:rPr>
@@ -2729,7 +2738,7 @@
           <w:noProof/>
         </w:rPr>
       </w:pPr>
-      <w:hyperlink w:anchor="_Toc384844887" w:history="1">
+      <w:hyperlink w:anchor="_Toc385945918" w:history="1">
         <w:r>
           <w:rPr>
             <w:rStyle w:val="af4"/>
@@ -2785,7 +2794,7 @@
             <w:noProof/>
             <w:webHidden/>
           </w:rPr>
-          <w:instrText xml:space="preserve"> PAGEREF _Toc384844887 \h </w:instrText>
+          <w:instrText xml:space="preserve"> PAGEREF _Toc385945918 \h </w:instrText>
         </w:r>
         <w:r>
           <w:rPr>
@@ -2824,7 +2833,7 @@
           <w:noProof/>
         </w:rPr>
       </w:pPr>
-      <w:hyperlink w:anchor="_Toc384844888" w:history="1">
+      <w:hyperlink w:anchor="_Toc385945919" w:history="1">
         <w:r>
           <w:rPr>
             <w:rStyle w:val="af4"/>
@@ -2853,7 +2862,7 @@
             <w:noProof/>
             <w:webHidden/>
           </w:rPr>
-          <w:instrText xml:space="preserve"> PAGEREF _Toc384844888 \h </w:instrText>
+          <w:instrText xml:space="preserve"> PAGEREF _Toc385945919 \h </w:instrText>
         </w:r>
         <w:r>
           <w:rPr>
@@ -2892,7 +2901,7 @@
           <w:noProof/>
         </w:rPr>
       </w:pPr>
-      <w:hyperlink w:anchor="_Toc384844889" w:history="1">
+      <w:hyperlink w:anchor="_Toc385945920" w:history="1">
         <w:r>
           <w:rPr>
             <w:rStyle w:val="af4"/>
@@ -2930,7 +2939,7 @@
             <w:noProof/>
             <w:webHidden/>
           </w:rPr>
-          <w:instrText xml:space="preserve"> PAGEREF _Toc384844889 \h </w:instrText>
+          <w:instrText xml:space="preserve"> PAGEREF _Toc385945920 \h </w:instrText>
         </w:r>
         <w:r>
           <w:rPr>
@@ -2969,7 +2978,7 @@
           <w:noProof/>
         </w:rPr>
       </w:pPr>
-      <w:hyperlink w:anchor="_Toc384844890" w:history="1">
+      <w:hyperlink w:anchor="_Toc385945921" w:history="1">
         <w:r>
           <w:rPr>
             <w:rStyle w:val="af4"/>
@@ -3005,7 +3014,7 @@
             <w:noProof/>
             <w:webHidden/>
           </w:rPr>
-          <w:instrText xml:space="preserve"> PAGEREF _Toc384844890 \h </w:instrText>
+          <w:instrText xml:space="preserve"> PAGEREF _Toc385945921 \h </w:instrText>
         </w:r>
         <w:r>
           <w:rPr>
@@ -3036,6 +3045,8 @@
         </w:r>
       </w:hyperlink>
     </w:p>
+    <w:bookmarkStart w:id="1" w:name="_GoBack"/>
+    <w:bookmarkEnd w:id="1"/>
     <w:p>
       <w:pPr>
         <w:pStyle w:val="8"/>
@@ -3058,210 +3069,219 @@
           <w:lang w:val="en-US"/>
         </w:rPr>
       </w:pPr>
-      <w:bookmarkStart w:id="1" w:name="_Toc356245941"/>
-      <w:bookmarkStart w:id="2" w:name="_Toc384844851"/>
+      <w:bookmarkStart w:id="2" w:name="_Toc356245941"/>
+      <w:bookmarkStart w:id="3" w:name="_Toc385945882"/>
       <w:bookmarkEnd w:id="0"/>
       <w:r>
         <w:t>Договоренности</w:t>
       </w:r>
-      <w:bookmarkEnd w:id="1"/>
       <w:bookmarkEnd w:id="2"/>
-    </w:p>
-    <w:p>
-      <w:pPr>
-        <w:rPr>
-          <w:rFonts w:eastAsiaTheme="minorHAnsi"/>
-          <w:lang w:eastAsia="en-US"/>
-        </w:rPr>
-      </w:pPr>
-      <w:r>
-        <w:rPr>
-          <w:rFonts w:eastAsiaTheme="minorHAnsi"/>
-          <w:lang w:eastAsia="en-US"/>
-        </w:rPr>
-        <w:t>Во всех случаях, когда нужно определить неопределенный явным образом порядок следования языков, следует использовать алфавитный порядок. Например</w:t>
-      </w:r>
-      <w:r>
-        <w:rPr>
-          <w:rFonts w:eastAsiaTheme="minorHAnsi"/>
-          <w:lang w:eastAsia="en-US"/>
-        </w:rPr>
-        <w:t xml:space="preserve">, </w:t>
-      </w:r>
-      <w:r>
-        <w:rPr>
-          <w:rFonts w:eastAsiaTheme="minorHAnsi"/>
-          <w:lang w:val="en-US" w:eastAsia="en-US"/>
-        </w:rPr>
-        <w:t>Lang</w:t>
-      </w:r>
-      <w:r>
-        <w:rPr>
-          <w:rFonts w:eastAsiaTheme="minorHAnsi"/>
-          <w:lang w:eastAsia="en-US"/>
-        </w:rPr>
-        <w:t>1=</w:t>
-      </w:r>
-      <w:r>
-        <w:rPr>
-          <w:rFonts w:eastAsiaTheme="minorHAnsi"/>
-          <w:lang w:val="en-US" w:eastAsia="en-US"/>
-        </w:rPr>
-        <w:t>Izh</w:t>
-      </w:r>
-      <w:r>
-        <w:rPr>
-          <w:rFonts w:eastAsiaTheme="minorHAnsi"/>
-          <w:lang w:eastAsia="en-US"/>
-        </w:rPr>
-        <w:t xml:space="preserve">, </w:t>
-      </w:r>
-      <w:r>
-        <w:rPr>
-          <w:rFonts w:eastAsiaTheme="minorHAnsi"/>
-          <w:lang w:val="en-US" w:eastAsia="en-US"/>
-        </w:rPr>
-        <w:t>Lang</w:t>
-      </w:r>
-      <w:r>
-        <w:rPr>
-          <w:rFonts w:eastAsiaTheme="minorHAnsi"/>
-          <w:lang w:eastAsia="en-US"/>
-        </w:rPr>
-        <w:t>2=</w:t>
-      </w:r>
-      <w:r>
-        <w:rPr>
-          <w:rFonts w:eastAsiaTheme="minorHAnsi"/>
-          <w:lang w:val="en-US" w:eastAsia="en-US"/>
-        </w:rPr>
-        <w:t>Rus</w:t>
-      </w:r>
-      <w:r>
-        <w:rPr>
-          <w:rFonts w:eastAsiaTheme="minorHAnsi"/>
-          <w:lang w:eastAsia="en-US"/>
-        </w:rPr>
-        <w:t xml:space="preserve">, </w:t>
-      </w:r>
-      <w:r>
-        <w:rPr>
-          <w:rFonts w:eastAsiaTheme="minorHAnsi"/>
-          <w:lang w:eastAsia="en-US"/>
-        </w:rPr>
-        <w:t>но</w:t>
-      </w:r>
-      <w:r>
-        <w:rPr>
-          <w:rFonts w:eastAsiaTheme="minorHAnsi"/>
-          <w:lang w:eastAsia="en-US"/>
-        </w:rPr>
-        <w:t xml:space="preserve"> </w:t>
-      </w:r>
-      <w:r>
-        <w:rPr>
-          <w:rFonts w:eastAsiaTheme="minorHAnsi"/>
-          <w:lang w:eastAsia="en-US"/>
-        </w:rPr>
-        <w:t>не</w:t>
-      </w:r>
-      <w:r>
-        <w:rPr>
-          <w:rFonts w:eastAsiaTheme="minorHAnsi"/>
-          <w:lang w:eastAsia="en-US"/>
-        </w:rPr>
-        <w:t xml:space="preserve"> </w:t>
-      </w:r>
-      <w:r>
-        <w:rPr>
-          <w:rFonts w:eastAsiaTheme="minorHAnsi"/>
-          <w:lang w:val="en-US" w:eastAsia="en-US"/>
-        </w:rPr>
-        <w:t>Lang</w:t>
-      </w:r>
-      <w:r>
-        <w:rPr>
-          <w:rFonts w:eastAsiaTheme="minorHAnsi"/>
-          <w:lang w:eastAsia="en-US"/>
-        </w:rPr>
-        <w:t>1=</w:t>
-      </w:r>
-      <w:r>
-        <w:rPr>
-          <w:rFonts w:eastAsiaTheme="minorHAnsi"/>
-          <w:lang w:val="en-US" w:eastAsia="en-US"/>
-        </w:rPr>
-        <w:t>Rus</w:t>
-      </w:r>
-      <w:r>
-        <w:rPr>
-          <w:rFonts w:eastAsiaTheme="minorHAnsi"/>
-          <w:lang w:eastAsia="en-US"/>
-        </w:rPr>
-        <w:t xml:space="preserve">, </w:t>
-      </w:r>
-      <w:r>
-        <w:rPr>
-          <w:rFonts w:eastAsiaTheme="minorHAnsi"/>
-          <w:lang w:val="en-US" w:eastAsia="en-US"/>
-        </w:rPr>
-        <w:t>Lang</w:t>
-      </w:r>
-      <w:r>
-        <w:rPr>
-          <w:rFonts w:eastAsiaTheme="minorHAnsi"/>
-          <w:lang w:eastAsia="en-US"/>
-        </w:rPr>
-        <w:t>2=</w:t>
-      </w:r>
-      <w:r>
-        <w:rPr>
-          <w:rFonts w:eastAsiaTheme="minorHAnsi"/>
-          <w:lang w:val="en-US" w:eastAsia="en-US"/>
-        </w:rPr>
-        <w:t>Izh</w:t>
-      </w:r>
-      <w:r>
-        <w:rPr>
-          <w:rFonts w:eastAsiaTheme="minorHAnsi"/>
-          <w:lang w:eastAsia="en-US"/>
-        </w:rPr>
-        <w:t>.</w:t>
-      </w:r>
-    </w:p>
-    <w:p>
-      <w:pPr>
-        <w:pStyle w:val="1"/>
-        <w:rPr>
-          <w:rFonts w:eastAsiaTheme="majorEastAsia"/>
-          <w:lang w:val="en-US" w:eastAsia="en-US"/>
-        </w:rPr>
-      </w:pPr>
-      <w:bookmarkStart w:id="3" w:name="_Toc384844852"/>
-      <w:r>
-        <w:rPr>
-          <w:rFonts w:eastAsiaTheme="majorEastAsia"/>
-          <w:lang w:eastAsia="en-US"/>
-        </w:rPr>
-        <w:t>Компоненты системы</w:t>
-      </w:r>
       <w:bookmarkEnd w:id="3"/>
     </w:p>
     <w:p>
       <w:pPr>
-        <w:ind w:left="708" w:hanging="708"/>
+        <w:rPr>
+          <w:rFonts w:eastAsiaTheme="minorHAnsi"/>
+          <w:lang w:eastAsia="en-US"/>
+        </w:rPr>
+      </w:pPr>
+      <w:r>
+        <w:rPr>
+          <w:rFonts w:eastAsiaTheme="minorHAnsi"/>
+          <w:lang w:eastAsia="en-US"/>
+        </w:rPr>
+        <w:t>Во всех случаях, когда нужно определить неопределенный явным образом порядок следования языков, следует использовать алфавитный порядок. Например</w:t>
+      </w:r>
+      <w:r>
+        <w:rPr>
+          <w:rFonts w:eastAsiaTheme="minorHAnsi"/>
+          <w:lang w:eastAsia="en-US"/>
+        </w:rPr>
+        <w:t xml:space="preserve">, </w:t>
+      </w:r>
+      <w:r>
+        <w:rPr>
+          <w:rFonts w:eastAsiaTheme="minorHAnsi"/>
+          <w:lang w:val="en-US" w:eastAsia="en-US"/>
+        </w:rPr>
+        <w:t>Lang</w:t>
+      </w:r>
+      <w:r>
+        <w:rPr>
+          <w:rFonts w:eastAsiaTheme="minorHAnsi"/>
+          <w:lang w:eastAsia="en-US"/>
+        </w:rPr>
+        <w:t>1=</w:t>
+      </w:r>
+      <w:proofErr w:type="spellStart"/>
+      <w:r>
+        <w:rPr>
+          <w:rFonts w:eastAsiaTheme="minorHAnsi"/>
+          <w:lang w:val="en-US" w:eastAsia="en-US"/>
+        </w:rPr>
+        <w:t>Izh</w:t>
+      </w:r>
+      <w:proofErr w:type="spellEnd"/>
+      <w:r>
+        <w:rPr>
+          <w:rFonts w:eastAsiaTheme="minorHAnsi"/>
+          <w:lang w:eastAsia="en-US"/>
+        </w:rPr>
+        <w:t xml:space="preserve">, </w:t>
+      </w:r>
+      <w:r>
+        <w:rPr>
+          <w:rFonts w:eastAsiaTheme="minorHAnsi"/>
+          <w:lang w:val="en-US" w:eastAsia="en-US"/>
+        </w:rPr>
+        <w:t>Lang</w:t>
+      </w:r>
+      <w:r>
+        <w:rPr>
+          <w:rFonts w:eastAsiaTheme="minorHAnsi"/>
+          <w:lang w:eastAsia="en-US"/>
+        </w:rPr>
+        <w:t>2=</w:t>
+      </w:r>
+      <w:proofErr w:type="spellStart"/>
+      <w:r>
+        <w:rPr>
+          <w:rFonts w:eastAsiaTheme="minorHAnsi"/>
+          <w:lang w:val="en-US" w:eastAsia="en-US"/>
+        </w:rPr>
+        <w:t>Rus</w:t>
+      </w:r>
+      <w:proofErr w:type="spellEnd"/>
+      <w:r>
+        <w:rPr>
+          <w:rFonts w:eastAsiaTheme="minorHAnsi"/>
+          <w:lang w:eastAsia="en-US"/>
+        </w:rPr>
+        <w:t xml:space="preserve">, </w:t>
+      </w:r>
+      <w:r>
+        <w:rPr>
+          <w:rFonts w:eastAsiaTheme="minorHAnsi"/>
+          <w:lang w:eastAsia="en-US"/>
+        </w:rPr>
+        <w:t>но</w:t>
+      </w:r>
+      <w:r>
+        <w:rPr>
+          <w:rFonts w:eastAsiaTheme="minorHAnsi"/>
+          <w:lang w:eastAsia="en-US"/>
+        </w:rPr>
+        <w:t xml:space="preserve"> </w:t>
+      </w:r>
+      <w:r>
+        <w:rPr>
+          <w:rFonts w:eastAsiaTheme="minorHAnsi"/>
+          <w:lang w:eastAsia="en-US"/>
+        </w:rPr>
+        <w:t>не</w:t>
+      </w:r>
+      <w:r>
+        <w:rPr>
+          <w:rFonts w:eastAsiaTheme="minorHAnsi"/>
+          <w:lang w:eastAsia="en-US"/>
+        </w:rPr>
+        <w:t xml:space="preserve"> </w:t>
+      </w:r>
+      <w:r>
+        <w:rPr>
+          <w:rFonts w:eastAsiaTheme="minorHAnsi"/>
+          <w:lang w:val="en-US" w:eastAsia="en-US"/>
+        </w:rPr>
+        <w:t>Lang</w:t>
+      </w:r>
+      <w:r>
+        <w:rPr>
+          <w:rFonts w:eastAsiaTheme="minorHAnsi"/>
+          <w:lang w:eastAsia="en-US"/>
+        </w:rPr>
+        <w:t>1=</w:t>
+      </w:r>
+      <w:proofErr w:type="spellStart"/>
+      <w:r>
+        <w:rPr>
+          <w:rFonts w:eastAsiaTheme="minorHAnsi"/>
+          <w:lang w:val="en-US" w:eastAsia="en-US"/>
+        </w:rPr>
+        <w:t>Rus</w:t>
+      </w:r>
+      <w:proofErr w:type="spellEnd"/>
+      <w:r>
+        <w:rPr>
+          <w:rFonts w:eastAsiaTheme="minorHAnsi"/>
+          <w:lang w:eastAsia="en-US"/>
+        </w:rPr>
+        <w:t xml:space="preserve">, </w:t>
+      </w:r>
+      <w:r>
+        <w:rPr>
+          <w:rFonts w:eastAsiaTheme="minorHAnsi"/>
+          <w:lang w:val="en-US" w:eastAsia="en-US"/>
+        </w:rPr>
+        <w:t>Lang</w:t>
+      </w:r>
+      <w:r>
+        <w:rPr>
+          <w:rFonts w:eastAsiaTheme="minorHAnsi"/>
+          <w:lang w:eastAsia="en-US"/>
+        </w:rPr>
+        <w:t>2=</w:t>
+      </w:r>
+      <w:proofErr w:type="spellStart"/>
+      <w:r>
+        <w:rPr>
+          <w:rFonts w:eastAsiaTheme="minorHAnsi"/>
+          <w:lang w:val="en-US" w:eastAsia="en-US"/>
+        </w:rPr>
+        <w:t>Izh</w:t>
+      </w:r>
+      <w:proofErr w:type="spellEnd"/>
+      <w:r>
+        <w:rPr>
+          <w:rFonts w:eastAsiaTheme="minorHAnsi"/>
+          <w:lang w:eastAsia="en-US"/>
+        </w:rPr>
+        <w:t>.</w:t>
+      </w:r>
+    </w:p>
+    <w:p>
+      <w:pPr>
+        <w:pStyle w:val="1"/>
+        <w:rPr>
+          <w:rFonts w:eastAsiaTheme="majorEastAsia"/>
+          <w:lang w:val="en-US" w:eastAsia="en-US"/>
+        </w:rPr>
+      </w:pPr>
+      <w:bookmarkStart w:id="4" w:name="_Toc385945883"/>
+      <w:r>
         <w:rPr>
           <w:rFonts w:eastAsiaTheme="majorEastAsia"/>
           <w:lang w:eastAsia="en-US"/>
         </w:rPr>
-      </w:pPr>
-      <w:r>
+        <w:t>Компоненты системы</w:t>
+      </w:r>
+      <w:bookmarkEnd w:id="4"/>
+    </w:p>
+    <w:p>
+      <w:pPr>
+        <w:ind w:left="708" w:hanging="708"/>
         <w:rPr>
           <w:rFonts w:eastAsiaTheme="majorEastAsia"/>
           <w:lang w:eastAsia="en-US"/>
         </w:rPr>
+      </w:pPr>
+      <w:r>
+        <w:rPr>
+          <w:rFonts w:eastAsiaTheme="majorEastAsia"/>
+          <w:lang w:eastAsia="en-US"/>
+        </w:rPr>
         <w:t xml:space="preserve">Движок словаря работает с БД через модели </w:t>
       </w:r>
+      <w:proofErr w:type="spellStart"/>
       <w:r>
         <w:rPr>
           <w:rFonts w:eastAsiaTheme="majorEastAsia"/>
@@ -3269,6 +3289,7 @@
         </w:rPr>
         <w:t>Django</w:t>
       </w:r>
+      <w:proofErr w:type="spellEnd"/>
       <w:r>
         <w:rPr>
           <w:rFonts w:eastAsiaTheme="majorEastAsia"/>
@@ -3304,12 +3325,21 @@
           <w:lang w:eastAsia="en-US"/>
         </w:rPr>
       </w:pPr>
+      <w:proofErr w:type="spellStart"/>
       <w:r>
         <w:rPr>
           <w:rFonts w:eastAsiaTheme="majorEastAsia"/>
           <w:lang w:val="en-US" w:eastAsia="en-US"/>
         </w:rPr>
-        <w:t>GetTranslation…</w:t>
+        <w:t>GetTranslation</w:t>
+      </w:r>
+      <w:proofErr w:type="spellEnd"/>
+      <w:r>
+        <w:rPr>
+          <w:rFonts w:eastAsiaTheme="majorEastAsia"/>
+          <w:lang w:val="en-US" w:eastAsia="en-US"/>
+        </w:rPr>
+        <w:t>…</w:t>
       </w:r>
     </w:p>
     <w:p>
@@ -3339,6 +3369,7 @@
           <w:lang w:eastAsia="en-US"/>
         </w:rPr>
       </w:pPr>
+      <w:proofErr w:type="spellStart"/>
       <w:r>
         <w:rPr>
           <w:rFonts w:eastAsiaTheme="majorEastAsia"/>
@@ -3353,6 +3384,7 @@
         </w:rPr>
         <w:t>UI</w:t>
       </w:r>
+      <w:proofErr w:type="spellEnd"/>
       <w:r>
         <w:rPr>
           <w:rFonts w:eastAsiaTheme="majorEastAsia"/>
@@ -3389,63 +3421,63 @@
           <w:lang w:val="en-US" w:eastAsia="en-US"/>
         </w:rPr>
       </w:pPr>
-      <w:bookmarkStart w:id="4" w:name="_Toc384844853"/>
+      <w:bookmarkStart w:id="5" w:name="_Toc385945884"/>
       <w:r>
         <w:rPr>
           <w:rFonts w:eastAsiaTheme="majorEastAsia"/>
           <w:lang w:eastAsia="en-US"/>
         </w:rPr>
         <w:t>Объекты</w:t>
-      </w:r>
-      <w:bookmarkEnd w:id="4"/>
-    </w:p>
-    <w:p>
-      <w:pPr>
-        <w:pStyle w:val="2"/>
-        <w:rPr>
-          <w:lang w:val="en-US" w:eastAsia="en-US"/>
-        </w:rPr>
-      </w:pPr>
-      <w:bookmarkStart w:id="5" w:name="_Toc384844854"/>
-      <w:r>
-        <w:rPr>
-          <w:lang w:eastAsia="en-US"/>
-        </w:rPr>
-        <w:t>Глобальные классы</w:t>
       </w:r>
       <w:bookmarkEnd w:id="5"/>
     </w:p>
     <w:p>
       <w:pPr>
-        <w:pStyle w:val="3"/>
+        <w:pStyle w:val="2"/>
+        <w:rPr>
+          <w:lang w:val="en-US" w:eastAsia="en-US"/>
+        </w:rPr>
+      </w:pPr>
+      <w:bookmarkStart w:id="6" w:name="_Toc385945885"/>
+      <w:r>
         <w:rPr>
           <w:lang w:eastAsia="en-US"/>
         </w:rPr>
-      </w:pPr>
-      <w:bookmarkStart w:id="6" w:name="_Toc384844855"/>
-      <w:r>
-        <w:rPr>
-          <w:lang w:eastAsia="en-US"/>
-        </w:rPr>
-        <w:t>Абстрактные классы</w:t>
+        <w:t>Глобальные классы</w:t>
       </w:r>
       <w:bookmarkEnd w:id="6"/>
     </w:p>
     <w:p>
       <w:pPr>
+        <w:pStyle w:val="3"/>
+        <w:rPr>
+          <w:lang w:eastAsia="en-US"/>
+        </w:rPr>
+      </w:pPr>
+      <w:bookmarkStart w:id="7" w:name="_Toc385945886"/>
+      <w:r>
+        <w:rPr>
+          <w:lang w:eastAsia="en-US"/>
+        </w:rPr>
+        <w:t>Абстрактные классы</w:t>
+      </w:r>
+      <w:bookmarkEnd w:id="7"/>
+    </w:p>
+    <w:p>
+      <w:pPr>
         <w:pStyle w:val="4"/>
         <w:rPr>
           <w:lang w:val="en-US" w:eastAsia="en-US"/>
         </w:rPr>
       </w:pPr>
-      <w:bookmarkStart w:id="7" w:name="_Toc384844856"/>
+      <w:bookmarkStart w:id="8" w:name="_Toc385945887"/>
       <w:r>
         <w:rPr>
           <w:lang w:val="en-US" w:eastAsia="en-US"/>
         </w:rPr>
         <w:t>Change</w:t>
       </w:r>
-      <w:bookmarkEnd w:id="7"/>
+      <w:bookmarkEnd w:id="8"/>
     </w:p>
     <w:tbl>
       <w:tblPr>
@@ -3528,12 +3560,14 @@
                 <w:lang w:val="en-US"/>
               </w:rPr>
             </w:pPr>
+            <w:proofErr w:type="spellStart"/>
             <w:r>
               <w:rPr>
                 <w:lang w:val="en-US"/>
               </w:rPr>
               <w:t>user_id_changer</w:t>
             </w:r>
+            <w:proofErr w:type="spellEnd"/>
           </w:p>
         </w:tc>
         <w:tc>
@@ -3570,8 +3604,13 @@
             <w:pPr>
               <w:pStyle w:val="aff4"/>
             </w:pPr>
-            <w:r>
-              <w:t>id пользователя</w:t>
+            <w:proofErr w:type="spellStart"/>
+            <w:r>
+              <w:t>id</w:t>
+            </w:r>
+            <w:proofErr w:type="spellEnd"/>
+            <w:r>
+              <w:t xml:space="preserve"> пользователя</w:t>
             </w:r>
           </w:p>
         </w:tc>
@@ -3588,12 +3627,14 @@
                 <w:lang w:val="en-US"/>
               </w:rPr>
             </w:pPr>
+            <w:proofErr w:type="spellStart"/>
             <w:r>
               <w:rPr>
                 <w:lang w:val="en-US"/>
               </w:rPr>
               <w:t>timestamp_change</w:t>
             </w:r>
+            <w:proofErr w:type="spellEnd"/>
           </w:p>
         </w:tc>
         <w:tc>
@@ -3711,12 +3752,14 @@
                 <w:lang w:val="en-US"/>
               </w:rPr>
             </w:pPr>
+            <w:proofErr w:type="spellStart"/>
             <w:r>
               <w:rPr>
                 <w:lang w:val="en-US"/>
               </w:rPr>
               <w:t>object_type</w:t>
             </w:r>
+            <w:proofErr w:type="spellEnd"/>
           </w:p>
         </w:tc>
         <w:tc>
@@ -3771,14 +3814,16 @@
                 <w:lang w:val="en-US"/>
               </w:rPr>
             </w:pPr>
-            <w:bookmarkStart w:id="8" w:name="_Toc356245956"/>
-            <w:bookmarkStart w:id="9" w:name="_Toc356245946"/>
+            <w:bookmarkStart w:id="9" w:name="_Toc356245956"/>
+            <w:bookmarkStart w:id="10" w:name="_Toc356245946"/>
+            <w:proofErr w:type="spellStart"/>
             <w:r>
               <w:rPr>
                 <w:lang w:val="en-US"/>
               </w:rPr>
               <w:t>object_id</w:t>
             </w:r>
+            <w:proofErr w:type="spellEnd"/>
           </w:p>
         </w:tc>
         <w:tc>
@@ -3835,37 +3880,55 @@
           <w:lang w:val="en-US" w:eastAsia="en-US"/>
         </w:rPr>
       </w:pPr>
-      <w:bookmarkStart w:id="10" w:name="_Toc384844857"/>
+      <w:bookmarkStart w:id="11" w:name="_Toc385945888"/>
       <w:r>
         <w:rPr>
           <w:lang w:eastAsia="en-US"/>
         </w:rPr>
         <w:t>Классы модели</w:t>
-      </w:r>
-      <w:bookmarkEnd w:id="10"/>
-    </w:p>
-    <w:p>
-      <w:pPr>
-        <w:pStyle w:val="4"/>
-        <w:rPr>
-          <w:rFonts w:eastAsiaTheme="minorHAnsi"/>
-          <w:lang w:val="en-US" w:eastAsia="en-US"/>
-        </w:rPr>
-      </w:pPr>
-      <w:bookmarkStart w:id="11" w:name="_Toc384844858"/>
-      <w:bookmarkStart w:id="12" w:name="_Toc356245957"/>
-      <w:bookmarkEnd w:id="8"/>
-      <w:r>
-        <w:rPr>
-          <w:rFonts w:eastAsiaTheme="minorHAnsi"/>
-          <w:lang w:val="en-US" w:eastAsia="en-US"/>
-        </w:rPr>
-        <w:t>DictChange(Change)</w:t>
       </w:r>
       <w:bookmarkEnd w:id="11"/>
     </w:p>
     <w:p>
       <w:pPr>
+        <w:pStyle w:val="4"/>
+        <w:rPr>
+          <w:rFonts w:eastAsiaTheme="minorHAnsi"/>
+          <w:lang w:val="en-US" w:eastAsia="en-US"/>
+        </w:rPr>
+      </w:pPr>
+      <w:bookmarkStart w:id="12" w:name="_Toc356245957"/>
+      <w:bookmarkStart w:id="13" w:name="_Toc385945889"/>
+      <w:bookmarkEnd w:id="9"/>
+      <w:proofErr w:type="spellStart"/>
+      <w:proofErr w:type="gramStart"/>
+      <w:r>
+        <w:rPr>
+          <w:rFonts w:eastAsiaTheme="minorHAnsi"/>
+          <w:lang w:val="en-US" w:eastAsia="en-US"/>
+        </w:rPr>
+        <w:t>DictChange</w:t>
+      </w:r>
+      <w:proofErr w:type="spellEnd"/>
+      <w:r>
+        <w:rPr>
+          <w:rFonts w:eastAsiaTheme="minorHAnsi"/>
+          <w:lang w:val="en-US" w:eastAsia="en-US"/>
+        </w:rPr>
+        <w:t>(</w:t>
+      </w:r>
+      <w:proofErr w:type="gramEnd"/>
+      <w:r>
+        <w:rPr>
+          <w:rFonts w:eastAsiaTheme="minorHAnsi"/>
+          <w:lang w:val="en-US" w:eastAsia="en-US"/>
+        </w:rPr>
+        <w:t>Change)</w:t>
+      </w:r>
+      <w:bookmarkEnd w:id="13"/>
+    </w:p>
+    <w:p>
+      <w:pPr>
         <w:rPr>
           <w:rFonts w:eastAsiaTheme="minorHAnsi"/>
           <w:lang w:eastAsia="en-US"/>
@@ -3876,7 +3939,23 @@
           <w:rFonts w:eastAsiaTheme="minorHAnsi"/>
           <w:lang w:eastAsia="en-US"/>
         </w:rPr>
-        <w:t xml:space="preserve">Данные об </w:t>
+        <w:t xml:space="preserve">Данные </w:t>
+      </w:r>
+      <w:proofErr w:type="gramStart"/>
+      <w:r>
+        <w:rPr>
+          <w:rFonts w:eastAsiaTheme="minorHAnsi"/>
+          <w:lang w:eastAsia="en-US"/>
+        </w:rPr>
+        <w:t>об</w:t>
+      </w:r>
+      <w:proofErr w:type="gramEnd"/>
+      <w:r>
+        <w:rPr>
+          <w:rFonts w:eastAsiaTheme="minorHAnsi"/>
+          <w:lang w:eastAsia="en-US"/>
+        </w:rPr>
+        <w:t xml:space="preserve"> </w:t>
       </w:r>
       <w:r>
         <w:rPr>
@@ -3974,12 +4053,14 @@
                 <w:lang w:val="en-US"/>
               </w:rPr>
             </w:pPr>
+            <w:proofErr w:type="spellStart"/>
             <w:r>
               <w:rPr>
                 <w:lang w:val="en-US"/>
               </w:rPr>
               <w:t>user_id_reviewer</w:t>
             </w:r>
+            <w:proofErr w:type="spellEnd"/>
           </w:p>
         </w:tc>
         <w:tc>
@@ -4022,8 +4103,13 @@
             <w:r>
               <w:t xml:space="preserve"> изменения (</w:t>
             </w:r>
-            <w:r>
-              <w:t>id пользователя</w:t>
+            <w:proofErr w:type="spellStart"/>
+            <w:r>
+              <w:t>id</w:t>
+            </w:r>
+            <w:proofErr w:type="spellEnd"/>
+            <w:r>
+              <w:t xml:space="preserve"> пользователя</w:t>
             </w:r>
             <w:r>
               <w:t>)</w:t>
@@ -4043,12 +4129,14 @@
                 <w:lang w:val="en-US"/>
               </w:rPr>
             </w:pPr>
+            <w:proofErr w:type="spellStart"/>
             <w:r>
               <w:rPr>
                 <w:lang w:val="en-US"/>
               </w:rPr>
               <w:t>timestamp_review</w:t>
             </w:r>
+            <w:proofErr w:type="spellEnd"/>
           </w:p>
         </w:tc>
         <w:tc>
@@ -4100,7 +4188,9 @@
           <w:lang w:eastAsia="en-US"/>
         </w:rPr>
       </w:pPr>
-      <w:bookmarkStart w:id="13" w:name="_Toc384844859"/>
+      <w:bookmarkStart w:id="14" w:name="_Toc385945890"/>
+      <w:proofErr w:type="spellStart"/>
+      <w:proofErr w:type="gramStart"/>
       <w:r>
         <w:rPr>
           <w:rFonts w:eastAsiaTheme="minorHAnsi"/>
@@ -4115,6 +4205,7 @@
         </w:rPr>
         <w:t>Change</w:t>
       </w:r>
+      <w:proofErr w:type="spellEnd"/>
       <w:r>
         <w:rPr>
           <w:rFonts w:eastAsiaTheme="minorHAnsi"/>
@@ -4122,6 +4213,7 @@
         </w:rPr>
         <w:t>(</w:t>
       </w:r>
+      <w:proofErr w:type="gramEnd"/>
       <w:r>
         <w:rPr>
           <w:rFonts w:eastAsiaTheme="minorHAnsi"/>
@@ -4136,7 +4228,7 @@
         </w:rPr>
         <w:t>)</w:t>
       </w:r>
-      <w:bookmarkEnd w:id="13"/>
+      <w:bookmarkEnd w:id="14"/>
     </w:p>
     <w:p>
       <w:pPr>
@@ -4234,12 +4326,14 @@
                 <w:lang w:val="en-US"/>
               </w:rPr>
             </w:pPr>
+            <w:proofErr w:type="spellStart"/>
             <w:r>
               <w:rPr>
                 <w:lang w:val="en-US"/>
               </w:rPr>
               <w:t>field_name</w:t>
             </w:r>
+            <w:proofErr w:type="spellEnd"/>
           </w:p>
         </w:tc>
         <w:tc>
@@ -4291,12 +4385,14 @@
                 <w:lang w:val="en-US"/>
               </w:rPr>
             </w:pPr>
+            <w:proofErr w:type="spellStart"/>
             <w:r>
               <w:rPr>
                 <w:lang w:val="en-US"/>
               </w:rPr>
               <w:t>old_value</w:t>
             </w:r>
+            <w:proofErr w:type="spellEnd"/>
           </w:p>
         </w:tc>
         <w:tc>
@@ -4348,12 +4444,14 @@
                 <w:lang w:val="en-US"/>
               </w:rPr>
             </w:pPr>
+            <w:proofErr w:type="spellStart"/>
             <w:r>
               <w:rPr>
                 <w:lang w:val="en-US"/>
               </w:rPr>
               <w:t>new_value</w:t>
             </w:r>
+            <w:proofErr w:type="spellEnd"/>
           </w:p>
         </w:tc>
         <w:tc>
@@ -4402,17 +4500,16 @@
           <w:lang w:val="en-US" w:eastAsia="en-US"/>
         </w:rPr>
       </w:pPr>
-      <w:bookmarkStart w:id="14" w:name="_Toc384844860"/>
+      <w:bookmarkStart w:id="15" w:name="_Toc385945891"/>
       <w:r>
         <w:rPr>
           <w:rFonts w:eastAsiaTheme="minorHAnsi"/>
           <w:lang w:val="en-US" w:eastAsia="en-US"/>
         </w:rPr>
-        <w:lastRenderedPageBreak/>
         <w:t>Settings</w:t>
       </w:r>
       <w:bookmarkEnd w:id="12"/>
-      <w:bookmarkEnd w:id="14"/>
+      <w:bookmarkEnd w:id="15"/>
     </w:p>
     <w:p>
       <w:pPr>
@@ -4446,6 +4543,7 @@
           <w:rFonts w:eastAsiaTheme="minorHAnsi"/>
           <w:lang w:eastAsia="en-US"/>
         </w:rPr>
+        <w:lastRenderedPageBreak/>
         <w:t>База данных</w:t>
       </w:r>
     </w:p>
@@ -4477,8 +4575,8 @@
           <w:lang w:val="en-US" w:eastAsia="en-US"/>
         </w:rPr>
       </w:pPr>
-      <w:bookmarkStart w:id="15" w:name="_Toc356245958"/>
-      <w:bookmarkStart w:id="16" w:name="_Toc384844861"/>
+      <w:bookmarkStart w:id="16" w:name="_Toc356245958"/>
+      <w:bookmarkStart w:id="17" w:name="_Toc385945892"/>
       <w:r>
         <w:rPr>
           <w:rFonts w:eastAsiaTheme="majorEastAsia"/>
@@ -4486,42 +4584,42 @@
         </w:rPr>
         <w:t>Глобальные справочники</w:t>
       </w:r>
-      <w:bookmarkEnd w:id="15"/>
       <w:bookmarkEnd w:id="16"/>
-    </w:p>
-    <w:p>
-      <w:pPr>
-        <w:pStyle w:val="3"/>
-        <w:rPr>
-          <w:lang w:eastAsia="en-US"/>
-        </w:rPr>
-      </w:pPr>
-      <w:bookmarkStart w:id="17" w:name="_Toc384844862"/>
-      <w:bookmarkStart w:id="18" w:name="_Toc356245947"/>
-      <w:bookmarkStart w:id="19" w:name="_Toc356245959"/>
-      <w:r>
-        <w:rPr>
-          <w:lang w:eastAsia="en-US"/>
-        </w:rPr>
-        <w:t>Абстрактные классы</w:t>
-      </w:r>
       <w:bookmarkEnd w:id="17"/>
     </w:p>
     <w:p>
       <w:pPr>
+        <w:pStyle w:val="3"/>
+        <w:rPr>
+          <w:lang w:eastAsia="en-US"/>
+        </w:rPr>
+      </w:pPr>
+      <w:bookmarkStart w:id="18" w:name="_Toc356245947"/>
+      <w:bookmarkStart w:id="19" w:name="_Toc356245959"/>
+      <w:bookmarkStart w:id="20" w:name="_Toc385945893"/>
+      <w:r>
+        <w:rPr>
+          <w:lang w:eastAsia="en-US"/>
+        </w:rPr>
+        <w:t>Абстрактные классы</w:t>
+      </w:r>
+      <w:bookmarkEnd w:id="20"/>
+    </w:p>
+    <w:p>
+      <w:pPr>
         <w:pStyle w:val="4"/>
         <w:rPr>
           <w:lang w:val="en-US" w:eastAsia="en-US"/>
         </w:rPr>
       </w:pPr>
-      <w:bookmarkStart w:id="20" w:name="_Toc384844863"/>
+      <w:bookmarkStart w:id="21" w:name="_Toc385945894"/>
       <w:r>
         <w:rPr>
           <w:lang w:val="en-US" w:eastAsia="en-US"/>
         </w:rPr>
         <w:t>Term</w:t>
       </w:r>
-      <w:bookmarkEnd w:id="20"/>
+      <w:bookmarkEnd w:id="21"/>
     </w:p>
     <w:tbl>
       <w:tblPr>
@@ -4604,12 +4702,14 @@
                 <w:lang w:val="en-US"/>
               </w:rPr>
             </w:pPr>
+            <w:proofErr w:type="spellStart"/>
             <w:r>
               <w:rPr>
                 <w:lang w:val="en-US"/>
               </w:rPr>
               <w:t>term_full</w:t>
             </w:r>
+            <w:proofErr w:type="spellEnd"/>
           </w:p>
         </w:tc>
         <w:tc>
@@ -4673,12 +4773,14 @@
             <w:r>
               <w:t>_</w:t>
             </w:r>
+            <w:proofErr w:type="spellStart"/>
             <w:r>
               <w:rPr>
                 <w:lang w:val="en-US"/>
               </w:rPr>
               <w:t>abbr</w:t>
             </w:r>
+            <w:proofErr w:type="spellEnd"/>
           </w:p>
         </w:tc>
         <w:tc>
@@ -4729,155 +4831,92 @@
           <w:lang w:val="en-US" w:eastAsia="en-US"/>
         </w:rPr>
       </w:pPr>
-      <w:bookmarkStart w:id="21" w:name="_Toc384844864"/>
+      <w:bookmarkStart w:id="22" w:name="_Toc385945895"/>
       <w:r>
         <w:rPr>
           <w:lang w:eastAsia="en-US"/>
         </w:rPr>
         <w:t>Классы модели</w:t>
-      </w:r>
-      <w:bookmarkEnd w:id="21"/>
-    </w:p>
-    <w:p>
-      <w:pPr>
-        <w:pStyle w:val="4"/>
-        <w:rPr>
-          <w:rFonts w:eastAsiaTheme="minorHAnsi"/>
-          <w:lang w:val="en-US" w:eastAsia="en-US"/>
-        </w:rPr>
-      </w:pPr>
-      <w:bookmarkStart w:id="22" w:name="_Toc384844865"/>
-      <w:bookmarkEnd w:id="18"/>
-      <w:r>
-        <w:rPr>
-          <w:rFonts w:eastAsiaTheme="minorHAnsi"/>
-          <w:lang w:val="en-US" w:eastAsia="en-US"/>
-        </w:rPr>
-        <w:t>SyntacticCategory</w:t>
-      </w:r>
-      <w:bookmarkEnd w:id="19"/>
-      <w:r>
-        <w:rPr>
-          <w:rFonts w:eastAsiaTheme="minorHAnsi"/>
-          <w:lang w:val="en-US" w:eastAsia="en-US"/>
-        </w:rPr>
-        <w:t>(Term)</w:t>
       </w:r>
       <w:bookmarkEnd w:id="22"/>
     </w:p>
     <w:p>
       <w:pPr>
-        <w:rPr>
-          <w:rFonts w:eastAsiaTheme="minorHAnsi"/>
-          <w:lang w:val="et-EE" w:eastAsia="en-US"/>
-        </w:rPr>
-      </w:pPr>
-      <w:r>
-        <w:rPr>
-          <w:rFonts w:eastAsiaTheme="minorHAnsi"/>
-          <w:lang w:eastAsia="en-US"/>
-        </w:rPr>
-        <w:t>Части речи, определенные в системе на глобальном уровне.</w:t>
-      </w:r>
+        <w:pStyle w:val="4"/>
+        <w:rPr>
+          <w:rFonts w:eastAsiaTheme="minorHAnsi"/>
+          <w:lang w:val="en-US" w:eastAsia="en-US"/>
+        </w:rPr>
+      </w:pPr>
+      <w:bookmarkStart w:id="23" w:name="_Toc385945896"/>
+      <w:bookmarkEnd w:id="18"/>
+      <w:proofErr w:type="spellStart"/>
+      <w:proofErr w:type="gramStart"/>
+      <w:r>
+        <w:rPr>
+          <w:rFonts w:eastAsiaTheme="minorHAnsi"/>
+          <w:lang w:val="en-US" w:eastAsia="en-US"/>
+        </w:rPr>
+        <w:t>SyntacticCategory</w:t>
+      </w:r>
+      <w:bookmarkEnd w:id="19"/>
+      <w:proofErr w:type="spellEnd"/>
+      <w:r>
+        <w:rPr>
+          <w:rFonts w:eastAsiaTheme="minorHAnsi"/>
+          <w:lang w:val="en-US" w:eastAsia="en-US"/>
+        </w:rPr>
+        <w:t>(</w:t>
+      </w:r>
+      <w:proofErr w:type="gramEnd"/>
+      <w:r>
+        <w:rPr>
+          <w:rFonts w:eastAsiaTheme="minorHAnsi"/>
+          <w:lang w:val="en-US" w:eastAsia="en-US"/>
+        </w:rPr>
+        <w:t>Term)</w:t>
+      </w:r>
+      <w:bookmarkEnd w:id="23"/>
     </w:p>
     <w:p>
       <w:pPr>
-        <w:pStyle w:val="4"/>
-        <w:rPr>
-          <w:rFonts w:eastAsiaTheme="minorHAnsi"/>
-        </w:rPr>
-      </w:pPr>
-      <w:bookmarkStart w:id="23" w:name="_Toc356245960"/>
-      <w:bookmarkStart w:id="24" w:name="_Toc384844866"/>
-      <w:r>
-        <w:rPr>
-          <w:rFonts w:eastAsiaTheme="minorHAnsi"/>
-        </w:rPr>
-        <w:t>UsageConstraint</w:t>
-      </w:r>
-      <w:bookmarkEnd w:id="23"/>
-      <w:r>
-        <w:rPr>
-          <w:rFonts w:eastAsiaTheme="minorHAnsi"/>
-          <w:lang w:val="en-US" w:eastAsia="en-US"/>
-        </w:rPr>
-        <w:t>(Term)</w:t>
-      </w:r>
-      <w:bookmarkEnd w:id="24"/>
+        <w:rPr>
+          <w:rFonts w:eastAsiaTheme="minorHAnsi"/>
+          <w:lang w:val="et-EE" w:eastAsia="en-US"/>
+        </w:rPr>
+      </w:pPr>
+      <w:r>
+        <w:rPr>
+          <w:rFonts w:eastAsiaTheme="minorHAnsi"/>
+          <w:lang w:eastAsia="en-US"/>
+        </w:rPr>
+        <w:t>Части речи, определенные в системе на глобальном уровне.</w:t>
+      </w:r>
     </w:p>
     <w:p>
       <w:pPr>
-        <w:rPr>
-          <w:rFonts w:eastAsiaTheme="minorHAnsi"/>
-          <w:lang w:eastAsia="en-US"/>
-        </w:rPr>
-      </w:pPr>
-      <w:r>
-        <w:rPr>
-          <w:rFonts w:eastAsiaTheme="minorHAnsi"/>
-          <w:lang w:eastAsia="en-US"/>
-        </w:rPr>
-        <w:t>Характеристики и области применения лексем</w:t>
-      </w:r>
-      <w:r>
-        <w:rPr>
-          <w:rFonts w:eastAsiaTheme="minorHAnsi"/>
-          <w:lang w:eastAsia="en-US"/>
-        </w:rPr>
-        <w:t xml:space="preserve"> </w:t>
-      </w:r>
-      <w:r>
-        <w:rPr>
-          <w:rFonts w:eastAsiaTheme="minorHAnsi"/>
-          <w:lang w:eastAsia="en-US"/>
-        </w:rPr>
-        <w:t>для точного определения ее смысла в рамках связи (перевода)</w:t>
-      </w:r>
-      <w:r>
-        <w:rPr>
-          <w:rFonts w:eastAsiaTheme="minorHAnsi"/>
-          <w:lang w:eastAsia="en-US"/>
-        </w:rPr>
-        <w:t>.</w:t>
-      </w:r>
-      <w:r>
-        <w:rPr>
-          <w:rFonts w:eastAsiaTheme="minorHAnsi"/>
-          <w:lang w:eastAsia="en-US"/>
-        </w:rPr>
-        <w:t xml:space="preserve"> </w:t>
-      </w:r>
-      <w:r>
-        <w:rPr>
-          <w:rFonts w:eastAsiaTheme="minorHAnsi"/>
-          <w:lang w:eastAsia="en-US"/>
-        </w:rPr>
-        <w:t>Определенны</w:t>
-      </w:r>
-      <w:r>
-        <w:rPr>
-          <w:rFonts w:eastAsiaTheme="minorHAnsi"/>
-          <w:lang w:eastAsia="en-US"/>
-        </w:rPr>
-        <w:t xml:space="preserve"> на глобальном уровне.</w:t>
-      </w:r>
-    </w:p>
-    <w:p>
-      <w:pPr>
         <w:pStyle w:val="4"/>
         <w:rPr>
           <w:rFonts w:eastAsiaTheme="minorHAnsi"/>
-          <w:lang w:val="en-US"/>
-        </w:rPr>
-      </w:pPr>
-      <w:bookmarkStart w:id="25" w:name="_Toc384844867"/>
-      <w:bookmarkStart w:id="26" w:name="_Toc356245961"/>
-      <w:r>
-        <w:rPr>
-          <w:rFonts w:eastAsiaTheme="minorHAnsi"/>
-          <w:lang w:val="en-US"/>
-        </w:rPr>
-        <w:t>GrammCategoryType(Term)</w:t>
+        </w:rPr>
+      </w:pPr>
+      <w:bookmarkStart w:id="24" w:name="_Toc356245960"/>
+      <w:bookmarkStart w:id="25" w:name="_Toc385945897"/>
+      <w:proofErr w:type="spellStart"/>
+      <w:r>
+        <w:rPr>
+          <w:rFonts w:eastAsiaTheme="minorHAnsi"/>
+        </w:rPr>
+        <w:t>UsageConstraint</w:t>
+      </w:r>
+      <w:bookmarkEnd w:id="24"/>
+      <w:proofErr w:type="spellEnd"/>
+      <w:r>
+        <w:rPr>
+          <w:rFonts w:eastAsiaTheme="minorHAnsi"/>
+          <w:lang w:val="en-US" w:eastAsia="en-US"/>
+        </w:rPr>
+        <w:t>(Term)</w:t>
       </w:r>
       <w:bookmarkEnd w:id="25"/>
     </w:p>
@@ -4885,25 +4924,59 @@
       <w:pPr>
         <w:rPr>
           <w:rFonts w:eastAsiaTheme="minorHAnsi"/>
-        </w:rPr>
-      </w:pPr>
-      <w:r>
-        <w:rPr>
-          <w:rFonts w:eastAsiaTheme="minorHAnsi"/>
-        </w:rPr>
-        <w:t xml:space="preserve">Виды грамматических категорий </w:t>
-      </w:r>
-      <w:r>
-        <w:rPr>
-          <w:rFonts w:eastAsiaTheme="minorHAnsi"/>
-        </w:rPr>
-        <w:t>в</w:t>
-      </w:r>
-      <w:r>
-        <w:rPr>
-          <w:rFonts w:eastAsiaTheme="minorHAnsi"/>
-        </w:rPr>
-        <w:t xml:space="preserve"> системе</w:t>
+          <w:lang w:eastAsia="en-US"/>
+        </w:rPr>
+      </w:pPr>
+      <w:r>
+        <w:rPr>
+          <w:rFonts w:eastAsiaTheme="minorHAnsi"/>
+          <w:lang w:eastAsia="en-US"/>
+        </w:rPr>
+        <w:t>Характеристики и области применения лексем</w:t>
+      </w:r>
+      <w:r>
+        <w:rPr>
+          <w:rFonts w:eastAsiaTheme="minorHAnsi"/>
+          <w:lang w:eastAsia="en-US"/>
+        </w:rPr>
+        <w:t xml:space="preserve"> </w:t>
+      </w:r>
+      <w:r>
+        <w:rPr>
+          <w:rFonts w:eastAsiaTheme="minorHAnsi"/>
+          <w:lang w:eastAsia="en-US"/>
+        </w:rPr>
+        <w:t>для точного определения ее смысла в рамках связи (перевода)</w:t>
+      </w:r>
+      <w:r>
+        <w:rPr>
+          <w:rFonts w:eastAsiaTheme="minorHAnsi"/>
+          <w:lang w:eastAsia="en-US"/>
+        </w:rPr>
+        <w:t>.</w:t>
+      </w:r>
+      <w:r>
+        <w:rPr>
+          <w:rFonts w:eastAsiaTheme="minorHAnsi"/>
+          <w:lang w:eastAsia="en-US"/>
+        </w:rPr>
+        <w:t xml:space="preserve"> </w:t>
+      </w:r>
+      <w:proofErr w:type="gramStart"/>
+      <w:r>
+        <w:rPr>
+          <w:rFonts w:eastAsiaTheme="minorHAnsi"/>
+          <w:lang w:eastAsia="en-US"/>
+        </w:rPr>
+        <w:t>Определенны</w:t>
+      </w:r>
+      <w:proofErr w:type="gramEnd"/>
+      <w:r>
+        <w:rPr>
+          <w:rFonts w:eastAsiaTheme="minorHAnsi"/>
+          <w:lang w:eastAsia="en-US"/>
+        </w:rPr>
+        <w:t xml:space="preserve"> на глобальном уровне.</w:t>
       </w:r>
     </w:p>
     <w:p>
@@ -4911,22 +4984,35 @@
         <w:pStyle w:val="4"/>
         <w:rPr>
           <w:rFonts w:eastAsiaTheme="minorHAnsi"/>
-        </w:rPr>
-      </w:pPr>
-      <w:bookmarkStart w:id="27" w:name="_Toc384844868"/>
-      <w:r>
-        <w:rPr>
-          <w:rFonts w:eastAsiaTheme="minorHAnsi"/>
-        </w:rPr>
-        <w:t>GrammCategory</w:t>
-      </w:r>
-      <w:bookmarkEnd w:id="26"/>
-      <w:r>
-        <w:rPr>
-          <w:rFonts w:eastAsiaTheme="minorHAnsi"/>
-          <w:lang w:val="en-US" w:eastAsia="en-US"/>
-        </w:rPr>
-        <w:t>(Term)</w:t>
+          <w:lang w:val="en-US"/>
+        </w:rPr>
+      </w:pPr>
+      <w:bookmarkStart w:id="26" w:name="_Toc356245961"/>
+      <w:bookmarkStart w:id="27" w:name="_Toc385945898"/>
+      <w:proofErr w:type="spellStart"/>
+      <w:proofErr w:type="gramStart"/>
+      <w:r>
+        <w:rPr>
+          <w:rFonts w:eastAsiaTheme="minorHAnsi"/>
+          <w:lang w:val="en-US"/>
+        </w:rPr>
+        <w:t>GrammCategoryType</w:t>
+      </w:r>
+      <w:proofErr w:type="spellEnd"/>
+      <w:r>
+        <w:rPr>
+          <w:rFonts w:eastAsiaTheme="minorHAnsi"/>
+          <w:lang w:val="en-US"/>
+        </w:rPr>
+        <w:t>(</w:t>
+      </w:r>
+      <w:proofErr w:type="gramEnd"/>
+      <w:r>
+        <w:rPr>
+          <w:rFonts w:eastAsiaTheme="minorHAnsi"/>
+          <w:lang w:val="en-US"/>
+        </w:rPr>
+        <w:t>Term)</w:t>
       </w:r>
       <w:bookmarkEnd w:id="27"/>
     </w:p>
@@ -4934,6 +5020,57 @@
       <w:pPr>
         <w:rPr>
           <w:rFonts w:eastAsiaTheme="minorHAnsi"/>
+        </w:rPr>
+      </w:pPr>
+      <w:r>
+        <w:rPr>
+          <w:rFonts w:eastAsiaTheme="minorHAnsi"/>
+        </w:rPr>
+        <w:t xml:space="preserve">Виды грамматических категорий </w:t>
+      </w:r>
+      <w:r>
+        <w:rPr>
+          <w:rFonts w:eastAsiaTheme="minorHAnsi"/>
+        </w:rPr>
+        <w:t>в</w:t>
+      </w:r>
+      <w:r>
+        <w:rPr>
+          <w:rFonts w:eastAsiaTheme="minorHAnsi"/>
+        </w:rPr>
+        <w:t xml:space="preserve"> системе</w:t>
+      </w:r>
+    </w:p>
+    <w:p>
+      <w:pPr>
+        <w:pStyle w:val="4"/>
+        <w:rPr>
+          <w:rFonts w:eastAsiaTheme="minorHAnsi"/>
+        </w:rPr>
+      </w:pPr>
+      <w:bookmarkStart w:id="28" w:name="_Toc385945899"/>
+      <w:proofErr w:type="spellStart"/>
+      <w:r>
+        <w:rPr>
+          <w:rFonts w:eastAsiaTheme="minorHAnsi"/>
+        </w:rPr>
+        <w:t>GrammCategory</w:t>
+      </w:r>
+      <w:bookmarkEnd w:id="26"/>
+      <w:proofErr w:type="spellEnd"/>
+      <w:r>
+        <w:rPr>
+          <w:rFonts w:eastAsiaTheme="minorHAnsi"/>
+          <w:lang w:val="en-US" w:eastAsia="en-US"/>
+        </w:rPr>
+        <w:t>(Term)</w:t>
+      </w:r>
+      <w:bookmarkEnd w:id="28"/>
+    </w:p>
+    <w:p>
+      <w:pPr>
+        <w:rPr>
+          <w:rFonts w:eastAsiaTheme="minorHAnsi"/>
           <w:lang w:eastAsia="en-US"/>
         </w:rPr>
       </w:pPr>
@@ -4993,6 +5130,7 @@
         </w:rPr>
         <w:t xml:space="preserve"> (</w:t>
       </w:r>
+      <w:proofErr w:type="spellStart"/>
       <w:r>
         <w:rPr>
           <w:rFonts w:eastAsiaTheme="minorHAnsi"/>
@@ -5000,6 +5138,7 @@
         </w:rPr>
         <w:t>animacy</w:t>
       </w:r>
+      <w:proofErr w:type="spellEnd"/>
       <w:r>
         <w:rPr>
           <w:rFonts w:eastAsiaTheme="minorHAnsi"/>
@@ -5131,12 +5270,14 @@
               </w:rPr>
               <w:t>g</w:t>
             </w:r>
+            <w:proofErr w:type="spellStart"/>
             <w:r>
               <w:rPr>
                 <w:rFonts w:eastAsiaTheme="minorHAnsi"/>
               </w:rPr>
               <w:t>ramm</w:t>
             </w:r>
+            <w:proofErr w:type="spellEnd"/>
             <w:r>
               <w:rPr>
                 <w:rFonts w:eastAsiaTheme="minorHAnsi"/>
@@ -5144,18 +5285,28 @@
               </w:rPr>
               <w:t>_c</w:t>
             </w:r>
+            <w:proofErr w:type="spellStart"/>
             <w:r>
               <w:rPr>
                 <w:rFonts w:eastAsiaTheme="minorHAnsi"/>
               </w:rPr>
               <w:t>ategory</w:t>
             </w:r>
+            <w:proofErr w:type="spellEnd"/>
             <w:r>
               <w:rPr>
                 <w:rFonts w:eastAsiaTheme="minorHAnsi"/>
                 <w:lang w:val="en-US"/>
               </w:rPr>
-              <w:t>_type</w:t>
+              <w:t>_</w:t>
+            </w:r>
+            <w:proofErr w:type="spellStart"/>
+            <w:r>
+              <w:rPr>
+                <w:rFonts w:eastAsiaTheme="minorHAnsi"/>
+                <w:lang w:val="en-US"/>
+              </w:rPr>
+              <w:t>type</w:t>
             </w:r>
             <w:r>
               <w:rPr>
@@ -5163,6 +5314,7 @@
               </w:rPr>
               <w:t>_id</w:t>
             </w:r>
+            <w:proofErr w:type="spellEnd"/>
           </w:p>
         </w:tc>
         <w:tc>
@@ -5282,8 +5434,10 @@
           <w:lang w:val="en-US" w:eastAsia="en-US"/>
         </w:rPr>
       </w:pPr>
-      <w:bookmarkStart w:id="28" w:name="_Toc356245951"/>
-      <w:bookmarkStart w:id="29" w:name="_Toc384844869"/>
+      <w:bookmarkStart w:id="29" w:name="_Toc356245951"/>
+      <w:bookmarkStart w:id="30" w:name="_Toc385945900"/>
+      <w:proofErr w:type="spellStart"/>
+      <w:proofErr w:type="gramStart"/>
       <w:r>
         <w:rPr>
           <w:rFonts w:eastAsiaTheme="minorHAnsi"/>
@@ -5291,17 +5445,24 @@
         </w:rPr>
         <w:t>GrammCategorySet</w:t>
       </w:r>
-      <w:bookmarkEnd w:id="28"/>
       <w:bookmarkEnd w:id="29"/>
-      <w:ins w:id="30" w:author="Грушецкий Кирилл Игоревич" w:date="2014-04-17T16:38:00Z">
-        <w:r>
-          <w:rPr>
-            <w:rFonts w:eastAsiaTheme="minorHAnsi"/>
-            <w:lang w:val="et-EE" w:eastAsia="en-US"/>
-          </w:rPr>
-          <w:t>(LanguageEntity)</w:t>
-        </w:r>
-      </w:ins>
+      <w:proofErr w:type="spellEnd"/>
+      <w:r>
+        <w:rPr>
+          <w:rFonts w:eastAsiaTheme="minorHAnsi"/>
+          <w:lang w:val="et-EE" w:eastAsia="en-US"/>
+        </w:rPr>
+        <w:t>(</w:t>
+      </w:r>
+      <w:proofErr w:type="gramEnd"/>
+      <w:r>
+        <w:rPr>
+          <w:rFonts w:eastAsiaTheme="minorHAnsi"/>
+          <w:lang w:val="et-EE" w:eastAsia="en-US"/>
+        </w:rPr>
+        <w:t>LanguageEntity)</w:t>
+      </w:r>
+      <w:bookmarkEnd w:id="30"/>
     </w:p>
     <w:p>
       <w:pPr>
@@ -5346,15 +5507,13 @@
         </w:rPr>
         <w:t>й</w:t>
       </w:r>
-      <w:ins w:id="31" w:author="Грушецкий Кирилл Игоревич" w:date="2014-04-17T16:38:00Z">
-        <w:r>
-          <w:rPr>
-            <w:rFonts w:eastAsiaTheme="minorHAnsi"/>
-            <w:lang w:eastAsia="en-US"/>
-          </w:rPr>
-          <w:t xml:space="preserve"> и их порядок для каждого языка</w:t>
-        </w:r>
-      </w:ins>
+      <w:r>
+        <w:rPr>
+          <w:rFonts w:eastAsiaTheme="minorHAnsi"/>
+          <w:lang w:eastAsia="en-US"/>
+        </w:rPr>
+        <w:t xml:space="preserve"> и их порядок для каждого языка</w:t>
+      </w:r>
       <w:r>
         <w:rPr>
           <w:rFonts w:eastAsiaTheme="minorHAnsi"/>
@@ -5444,6 +5603,7 @@
                 <w:lang w:val="en-US"/>
               </w:rPr>
             </w:pPr>
+            <w:proofErr w:type="spellStart"/>
             <w:r>
               <w:rPr>
                 <w:lang w:val="en-US"/>
@@ -5474,6 +5634,7 @@
               </w:rPr>
               <w:t>id</w:t>
             </w:r>
+            <w:proofErr w:type="spellEnd"/>
           </w:p>
         </w:tc>
         <w:tc>
@@ -5528,12 +5689,14 @@
                 <w:lang w:val="en-US"/>
               </w:rPr>
             </w:pPr>
+            <w:proofErr w:type="spellStart"/>
             <w:r>
               <w:rPr>
                 <w:lang w:val="en-US"/>
               </w:rPr>
               <w:t>gramm_category_multi</w:t>
             </w:r>
+            <w:proofErr w:type="spellEnd"/>
           </w:p>
         </w:tc>
         <w:tc>
@@ -5589,17 +5752,13 @@
                 <w:lang w:val="et-EE"/>
               </w:rPr>
             </w:pPr>
-            <w:bookmarkStart w:id="32" w:name="_Toc384844870"/>
-            <w:moveToRangeStart w:id="33" w:author="Грушецкий Кирилл Игоревич" w:date="2014-04-17T16:39:00Z" w:name="move385516080"/>
-            <w:moveTo w:id="34" w:author="Грушецкий Кирилл Игоревич" w:date="2014-04-17T16:39:00Z">
-              <w:r>
-                <w:rPr>
-                  <w:rFonts w:eastAsiaTheme="minorHAnsi"/>
-                  <w:lang w:val="et-EE"/>
-                </w:rPr>
-                <w:t>position</w:t>
-              </w:r>
-            </w:moveTo>
+            <w:r>
+              <w:rPr>
+                <w:rFonts w:eastAsiaTheme="minorHAnsi"/>
+                <w:lang w:val="et-EE"/>
+              </w:rPr>
+              <w:t>position</w:t>
+            </w:r>
           </w:p>
         </w:tc>
         <w:tc>
@@ -5610,11 +5769,9 @@
             <w:pPr>
               <w:pStyle w:val="aff4"/>
             </w:pPr>
-            <w:moveTo w:id="35" w:author="Грушецкий Кирилл Игоревич" w:date="2014-04-17T16:39:00Z">
-              <w:r>
-                <w:t>Число</w:t>
-              </w:r>
-            </w:moveTo>
+            <w:r>
+              <w:t>Число</w:t>
+            </w:r>
           </w:p>
         </w:tc>
         <w:tc>
@@ -5628,11 +5785,9 @@
                 <w:lang w:val="en-US"/>
               </w:rPr>
             </w:pPr>
-            <w:moveTo w:id="36" w:author="Грушецкий Кирилл Игоревич" w:date="2014-04-17T16:39:00Z">
-              <w:r>
-                <w:t>Нет</w:t>
-              </w:r>
-            </w:moveTo>
+            <w:r>
+              <w:t>Нет</w:t>
+            </w:r>
           </w:p>
         </w:tc>
         <w:tc>
@@ -5643,349 +5798,9 @@
             <w:pPr>
               <w:pStyle w:val="aff4"/>
             </w:pPr>
-            <w:moveTo w:id="37" w:author="Грушецкий Кирилл Игоревич" w:date="2014-04-17T16:39:00Z">
-              <w:r>
-                <w:t>Порядковый номер значения комбинации</w:t>
-              </w:r>
-            </w:moveTo>
-          </w:p>
-        </w:tc>
-      </w:tr>
-    </w:tbl>
-    <w:moveToRangeEnd w:id="33"/>
-    <w:p>
-      <w:pPr>
-        <w:pStyle w:val="4"/>
-        <w:rPr>
-          <w:del w:id="38" w:author="Грушецкий Кирилл Игоревич" w:date="2014-04-17T16:39:00Z"/>
-          <w:rFonts w:eastAsiaTheme="minorHAnsi"/>
-          <w:lang w:val="et-EE" w:eastAsia="en-US"/>
-        </w:rPr>
-      </w:pPr>
-      <w:del w:id="39" w:author="Грушецкий Кирилл Игоревич" w:date="2014-04-17T16:39:00Z">
-        <w:r>
-          <w:rPr>
-            <w:rFonts w:eastAsiaTheme="minorHAnsi"/>
-            <w:lang w:val="et-EE" w:eastAsia="en-US"/>
-          </w:rPr>
-          <w:delText>GrammCategorySetLanguageOrder(LanguageEntity)</w:delText>
-        </w:r>
-        <w:bookmarkEnd w:id="32"/>
-      </w:del>
-    </w:p>
-    <w:p>
-      <w:pPr>
-        <w:rPr>
-          <w:del w:id="40" w:author="Грушецкий Кирилл Игоревич" w:date="2014-04-17T16:39:00Z"/>
-          <w:rFonts w:eastAsiaTheme="minorHAnsi"/>
-          <w:lang w:eastAsia="en-US"/>
-        </w:rPr>
-      </w:pPr>
-      <w:del w:id="41" w:author="Грушецкий Кирилл Игоревич" w:date="2014-04-17T16:39:00Z">
-        <w:r>
-          <w:rPr>
-            <w:rFonts w:eastAsiaTheme="minorHAnsi"/>
-            <w:lang w:eastAsia="en-US"/>
-          </w:rPr>
-          <w:delText>Определяет наличие и порядок набора грамматических категорий в языке</w:delText>
-        </w:r>
-      </w:del>
-    </w:p>
-    <w:tbl>
-      <w:tblPr>
-        <w:tblStyle w:val="af2"/>
-        <w:tblW w:w="5000" w:type="pct"/>
-        <w:tblLook w:val="04A0" w:firstRow="1" w:lastRow="0" w:firstColumn="1" w:lastColumn="0" w:noHBand="0" w:noVBand="1"/>
-      </w:tblPr>
-      <w:tblGrid>
-        <w:gridCol w:w="2605"/>
-        <w:gridCol w:w="2606"/>
-        <w:gridCol w:w="1845"/>
-        <w:gridCol w:w="3366"/>
-      </w:tblGrid>
-      <w:tr>
-        <w:trPr>
-          <w:cnfStyle w:val="100000000000" w:firstRow="1" w:lastRow="0" w:firstColumn="0" w:lastColumn="0" w:oddVBand="0" w:evenVBand="0" w:oddHBand="0" w:evenHBand="0" w:firstRowFirstColumn="0" w:firstRowLastColumn="0" w:lastRowFirstColumn="0" w:lastRowLastColumn="0"/>
-          <w:del w:id="42" w:author="Грушецкий Кирилл Игоревич" w:date="2014-04-17T16:39:00Z"/>
-        </w:trPr>
-        <w:tc>
-          <w:tcPr>
-            <w:tcW w:w="1250" w:type="pct"/>
-          </w:tcPr>
-          <w:p>
-            <w:pPr>
-              <w:pStyle w:val="aff4"/>
-              <w:rPr>
-                <w:del w:id="43" w:author="Грушецкий Кирилл Игоревич" w:date="2014-04-17T16:39:00Z"/>
-              </w:rPr>
-            </w:pPr>
-            <w:del w:id="44" w:author="Грушецкий Кирилл Игоревич" w:date="2014-04-17T16:39:00Z">
-              <w:r>
-                <w:delText>Поле</w:delText>
-              </w:r>
-            </w:del>
-          </w:p>
-        </w:tc>
-        <w:tc>
-          <w:tcPr>
-            <w:tcW w:w="1250" w:type="pct"/>
-          </w:tcPr>
-          <w:p>
-            <w:pPr>
-              <w:pStyle w:val="aff4"/>
-              <w:rPr>
-                <w:del w:id="45" w:author="Грушецкий Кирилл Игоревич" w:date="2014-04-17T16:39:00Z"/>
-              </w:rPr>
-            </w:pPr>
-            <w:del w:id="46" w:author="Грушецкий Кирилл Игоревич" w:date="2014-04-17T16:39:00Z">
-              <w:r>
-                <w:delText>Тип</w:delText>
-              </w:r>
-            </w:del>
-          </w:p>
-        </w:tc>
-        <w:tc>
-          <w:tcPr>
-            <w:tcW w:w="885" w:type="pct"/>
-          </w:tcPr>
-          <w:p>
-            <w:pPr>
-              <w:pStyle w:val="aff4"/>
-              <w:rPr>
-                <w:del w:id="47" w:author="Грушецкий Кирилл Игоревич" w:date="2014-04-17T16:39:00Z"/>
-              </w:rPr>
-            </w:pPr>
-            <w:del w:id="48" w:author="Грушецкий Кирилл Игоревич" w:date="2014-04-17T16:39:00Z">
-              <w:r>
-                <w:delText>Обязательное?</w:delText>
-              </w:r>
-            </w:del>
-          </w:p>
-        </w:tc>
-        <w:tc>
-          <w:tcPr>
-            <w:tcW w:w="1615" w:type="pct"/>
-          </w:tcPr>
-          <w:p>
-            <w:pPr>
-              <w:pStyle w:val="aff4"/>
-              <w:rPr>
-                <w:del w:id="49" w:author="Грушецкий Кирилл Игоревич" w:date="2014-04-17T16:39:00Z"/>
-              </w:rPr>
-            </w:pPr>
-            <w:del w:id="50" w:author="Грушецкий Кирилл Игоревич" w:date="2014-04-17T16:39:00Z">
-              <w:r>
-                <w:delText>Комментарий</w:delText>
-              </w:r>
-            </w:del>
-          </w:p>
-        </w:tc>
-      </w:tr>
-      <w:tr>
-        <w:trPr>
-          <w:del w:id="51" w:author="Грушецкий Кирилл Игоревич" w:date="2014-04-17T16:39:00Z"/>
-        </w:trPr>
-        <w:tc>
-          <w:tcPr>
-            <w:tcW w:w="1250" w:type="pct"/>
-          </w:tcPr>
-          <w:p>
-            <w:pPr>
-              <w:pStyle w:val="aff4"/>
-              <w:rPr>
-                <w:del w:id="52" w:author="Грушецкий Кирилл Игоревич" w:date="2014-04-17T16:39:00Z"/>
-                <w:lang w:val="en-US"/>
-              </w:rPr>
-            </w:pPr>
-            <w:del w:id="53" w:author="Грушецкий Кирилл Игоревич" w:date="2014-04-17T16:39:00Z">
-              <w:r>
-                <w:rPr>
-                  <w:rFonts w:eastAsiaTheme="minorHAnsi"/>
-                  <w:lang w:val="et-EE"/>
-                </w:rPr>
-                <w:delText>g</w:delText>
-              </w:r>
-              <w:r>
-                <w:rPr>
-                  <w:rFonts w:eastAsiaTheme="minorHAnsi"/>
-                </w:rPr>
-                <w:delText>ramm</w:delText>
-              </w:r>
-              <w:r>
-                <w:rPr>
-                  <w:rFonts w:eastAsiaTheme="minorHAnsi"/>
-                  <w:lang w:val="et-EE"/>
-                </w:rPr>
-                <w:delText>_c</w:delText>
-              </w:r>
-              <w:r>
-                <w:rPr>
-                  <w:rFonts w:eastAsiaTheme="minorHAnsi"/>
-                </w:rPr>
-                <w:delText>ategory</w:delText>
-              </w:r>
-              <w:r>
-                <w:rPr>
-                  <w:rFonts w:eastAsiaTheme="minorHAnsi"/>
-                  <w:lang w:val="en-US"/>
-                </w:rPr>
-                <w:delText>_set</w:delText>
-              </w:r>
-              <w:r>
-                <w:rPr>
-                  <w:lang w:val="en-US"/>
-                </w:rPr>
-                <w:delText>_id</w:delText>
-              </w:r>
-            </w:del>
-          </w:p>
-        </w:tc>
-        <w:tc>
-          <w:tcPr>
-            <w:tcW w:w="1250" w:type="pct"/>
-          </w:tcPr>
-          <w:p>
-            <w:pPr>
-              <w:pStyle w:val="aff4"/>
-              <w:rPr>
-                <w:del w:id="54" w:author="Грушецкий Кирилл Игоревич" w:date="2014-04-17T16:39:00Z"/>
-              </w:rPr>
-            </w:pPr>
-            <w:del w:id="55" w:author="Грушецкий Кирилл Игоревич" w:date="2014-04-17T16:39:00Z">
-              <w:r>
-                <w:delText>Число</w:delText>
-              </w:r>
-            </w:del>
-          </w:p>
-        </w:tc>
-        <w:tc>
-          <w:tcPr>
-            <w:tcW w:w="885" w:type="pct"/>
-          </w:tcPr>
-          <w:p>
-            <w:pPr>
-              <w:pStyle w:val="aff4"/>
-              <w:rPr>
-                <w:del w:id="56" w:author="Грушецкий Кирилл Игоревич" w:date="2014-04-17T16:39:00Z"/>
-              </w:rPr>
-            </w:pPr>
-            <w:del w:id="57" w:author="Грушецкий Кирилл Игоревич" w:date="2014-04-17T16:39:00Z">
-              <w:r>
-                <w:delText>Да</w:delText>
-              </w:r>
-            </w:del>
-          </w:p>
-        </w:tc>
-        <w:tc>
-          <w:tcPr>
-            <w:tcW w:w="1615" w:type="pct"/>
-          </w:tcPr>
-          <w:p>
-            <w:pPr>
-              <w:pStyle w:val="aff4"/>
-              <w:rPr>
-                <w:del w:id="58" w:author="Грушецкий Кирилл Игоревич" w:date="2014-04-17T16:39:00Z"/>
-              </w:rPr>
-            </w:pPr>
-            <w:del w:id="59" w:author="Грушецкий Кирилл Игоревич" w:date="2014-04-17T16:39:00Z">
-              <w:r>
-                <w:delText>Значение комбинации, для которой определяется порядок</w:delText>
-              </w:r>
-            </w:del>
-          </w:p>
-        </w:tc>
-      </w:tr>
-      <w:tr>
-        <w:trPr>
-          <w:del w:id="60" w:author="Грушецкий Кирилл Игоревич" w:date="2014-04-17T16:39:00Z"/>
-        </w:trPr>
-        <w:tc>
-          <w:tcPr>
-            <w:tcW w:w="1250" w:type="pct"/>
-          </w:tcPr>
-          <w:p>
-            <w:pPr>
-              <w:pStyle w:val="aff4"/>
-              <w:rPr>
-                <w:del w:id="61" w:author="Грушецкий Кирилл Игоревич" w:date="2014-04-17T16:39:00Z"/>
-                <w:rFonts w:eastAsiaTheme="minorHAnsi"/>
-                <w:lang w:val="et-EE"/>
-              </w:rPr>
-            </w:pPr>
-            <w:moveFromRangeStart w:id="62" w:author="Грушецкий Кирилл Игоревич" w:date="2014-04-17T16:39:00Z" w:name="move385516080"/>
-            <w:moveFrom w:id="63" w:author="Грушецкий Кирилл Игоревич" w:date="2014-04-17T16:39:00Z">
-              <w:del w:id="64" w:author="Грушецкий Кирилл Игоревич" w:date="2014-04-17T16:39:00Z">
-                <w:r>
-                  <w:rPr>
-                    <w:rFonts w:eastAsiaTheme="minorHAnsi"/>
-                    <w:lang w:val="et-EE"/>
-                  </w:rPr>
-                  <w:lastRenderedPageBreak/>
-                  <w:delText>position</w:delText>
-                </w:r>
-              </w:del>
-            </w:moveFrom>
-          </w:p>
-        </w:tc>
-        <w:tc>
-          <w:tcPr>
-            <w:tcW w:w="1250" w:type="pct"/>
-          </w:tcPr>
-          <w:p>
-            <w:pPr>
-              <w:pStyle w:val="aff4"/>
-              <w:rPr>
-                <w:del w:id="65" w:author="Грушецкий Кирилл Игоревич" w:date="2014-04-17T16:39:00Z"/>
-              </w:rPr>
-            </w:pPr>
-            <w:moveFrom w:id="66" w:author="Грушецкий Кирилл Игоревич" w:date="2014-04-17T16:39:00Z">
-              <w:del w:id="67" w:author="Грушецкий Кирилл Игоревич" w:date="2014-04-17T16:39:00Z">
-                <w:r>
-                  <w:delText>Число</w:delText>
-                </w:r>
-              </w:del>
-            </w:moveFrom>
-          </w:p>
-        </w:tc>
-        <w:tc>
-          <w:tcPr>
-            <w:tcW w:w="885" w:type="pct"/>
-          </w:tcPr>
-          <w:p>
-            <w:pPr>
-              <w:pStyle w:val="aff4"/>
-              <w:rPr>
-                <w:del w:id="68" w:author="Грушецкий Кирилл Игоревич" w:date="2014-04-17T16:39:00Z"/>
-                <w:lang w:val="en-US"/>
-              </w:rPr>
-            </w:pPr>
-            <w:moveFrom w:id="69" w:author="Грушецкий Кирилл Игоревич" w:date="2014-04-17T16:39:00Z">
-              <w:del w:id="70" w:author="Грушецкий Кирилл Игоревич" w:date="2014-04-17T16:39:00Z">
-                <w:r>
-                  <w:delText>Нет</w:delText>
-                </w:r>
-              </w:del>
-            </w:moveFrom>
-          </w:p>
-        </w:tc>
-        <w:tc>
-          <w:tcPr>
-            <w:tcW w:w="1615" w:type="pct"/>
-          </w:tcPr>
-          <w:p>
-            <w:pPr>
-              <w:pStyle w:val="aff4"/>
-              <w:rPr>
-                <w:del w:id="71" w:author="Грушецкий Кирилл Игоревич" w:date="2014-04-17T16:39:00Z"/>
-              </w:rPr>
-            </w:pPr>
-            <w:moveFrom w:id="72" w:author="Грушецкий Кирилл Игоревич" w:date="2014-04-17T16:39:00Z">
-              <w:del w:id="73" w:author="Грушецкий Кирилл Игоревич" w:date="2014-04-17T16:39:00Z">
-                <w:r>
-                  <w:delText>Порядковый номер значения комбинации</w:delText>
-                </w:r>
-              </w:del>
-            </w:moveFrom>
+            <w:r>
+              <w:t>Порядковый номер значения комбинации</w:t>
+            </w:r>
           </w:p>
         </w:tc>
       </w:tr>
@@ -5998,10 +5813,7 @@
           <w:lang w:val="et-EE" w:eastAsia="en-US"/>
         </w:rPr>
       </w:pPr>
-      <w:bookmarkStart w:id="74" w:name="_Toc384844871"/>
-      <w:bookmarkStart w:id="75" w:name="_GoBack"/>
-      <w:bookmarkEnd w:id="75"/>
-      <w:moveFromRangeEnd w:id="62"/>
+      <w:bookmarkStart w:id="31" w:name="_Toc385945901"/>
       <w:r>
         <w:rPr>
           <w:rFonts w:eastAsiaTheme="minorHAnsi"/>
@@ -6009,7 +5821,7 @@
         </w:rPr>
         <w:t>Inflection(LanguageEntity)</w:t>
       </w:r>
-      <w:bookmarkEnd w:id="74"/>
+      <w:bookmarkEnd w:id="31"/>
     </w:p>
     <w:tbl>
       <w:tblPr>
@@ -6092,12 +5904,14 @@
                 <w:lang w:val="en-US"/>
               </w:rPr>
             </w:pPr>
+            <w:proofErr w:type="spellStart"/>
             <w:r>
               <w:rPr>
                 <w:lang w:val="en-US"/>
               </w:rPr>
               <w:t>syntactic_category_id</w:t>
             </w:r>
+            <w:proofErr w:type="spellEnd"/>
           </w:p>
         </w:tc>
         <w:tc>
@@ -6211,12 +6025,14 @@
           <w:lang w:val="en-US" w:eastAsia="en-US"/>
         </w:rPr>
       </w:pPr>
-      <w:bookmarkStart w:id="76" w:name="_Toc384844872"/>
+      <w:bookmarkStart w:id="32" w:name="_Toc385945902"/>
+      <w:proofErr w:type="gramStart"/>
       <w:r>
         <w:rPr>
           <w:rFonts w:eastAsiaTheme="minorHAnsi"/>
           <w:lang w:val="en-US" w:eastAsia="en-US"/>
         </w:rPr>
+        <w:lastRenderedPageBreak/>
         <w:t>Language</w:t>
       </w:r>
       <w:r>
@@ -6224,9 +6040,17 @@
           <w:rFonts w:eastAsiaTheme="minorHAnsi"/>
           <w:lang w:val="en-US" w:eastAsia="en-US"/>
         </w:rPr>
-        <w:t>(Term)</w:t>
-      </w:r>
-      <w:bookmarkEnd w:id="76"/>
+        <w:t>(</w:t>
+      </w:r>
+      <w:proofErr w:type="gramEnd"/>
+      <w:r>
+        <w:rPr>
+          <w:rFonts w:eastAsiaTheme="minorHAnsi"/>
+          <w:lang w:val="en-US" w:eastAsia="en-US"/>
+        </w:rPr>
+        <w:t>Term)</w:t>
+      </w:r>
+      <w:bookmarkEnd w:id="32"/>
     </w:p>
     <w:tbl>
       <w:tblPr>
@@ -6309,21 +6133,25 @@
                 <w:lang w:val="en-US"/>
               </w:rPr>
             </w:pPr>
+            <w:proofErr w:type="spellStart"/>
             <w:r>
               <w:rPr>
                 <w:lang w:val="en-US"/>
               </w:rPr>
               <w:t>syntactic_category</w:t>
             </w:r>
+            <w:proofErr w:type="spellEnd"/>
             <w:r>
               <w:t>_</w:t>
             </w:r>
+            <w:proofErr w:type="spellStart"/>
             <w:r>
               <w:rPr>
                 <w:lang w:val="en-US"/>
               </w:rPr>
               <w:t>multi_id</w:t>
             </w:r>
+            <w:proofErr w:type="spellEnd"/>
           </w:p>
         </w:tc>
         <w:tc>
@@ -6389,8 +6217,9 @@
           <w:lang w:val="en-US" w:eastAsia="en-US"/>
         </w:rPr>
       </w:pPr>
-      <w:bookmarkStart w:id="77" w:name="_Toc356245948"/>
-      <w:bookmarkStart w:id="78" w:name="_Toc384844873"/>
+      <w:bookmarkStart w:id="33" w:name="_Toc356245948"/>
+      <w:bookmarkStart w:id="34" w:name="_Toc385945903"/>
+      <w:proofErr w:type="gramStart"/>
       <w:r>
         <w:rPr>
           <w:rFonts w:eastAsiaTheme="minorHAnsi"/>
@@ -6398,7 +6227,7 @@
         </w:rPr>
         <w:t>Dialect</w:t>
       </w:r>
-      <w:bookmarkEnd w:id="77"/>
+      <w:bookmarkEnd w:id="33"/>
       <w:r>
         <w:rPr>
           <w:rFonts w:eastAsiaTheme="minorHAnsi"/>
@@ -6406,6 +6235,7 @@
         </w:rPr>
         <w:t>(</w:t>
       </w:r>
+      <w:proofErr w:type="gramEnd"/>
       <w:r>
         <w:rPr>
           <w:lang w:val="en-US" w:eastAsia="en-US"/>
@@ -6418,7 +6248,7 @@
         </w:rPr>
         <w:t>)</w:t>
       </w:r>
-      <w:bookmarkEnd w:id="78"/>
+      <w:bookmarkEnd w:id="34"/>
     </w:p>
     <w:p>
       <w:pPr>
@@ -6516,12 +6346,14 @@
                 <w:lang w:val="en-US"/>
               </w:rPr>
             </w:pPr>
+            <w:proofErr w:type="spellStart"/>
             <w:r>
               <w:rPr>
                 <w:lang w:val="en-US"/>
               </w:rPr>
               <w:t>language_id</w:t>
             </w:r>
+            <w:proofErr w:type="spellEnd"/>
           </w:p>
         </w:tc>
         <w:tc>
@@ -6565,7 +6397,15 @@
               <w:t xml:space="preserve">NULL </w:t>
             </w:r>
             <w:r>
-              <w:t>для языконезависимой записи</w:t>
+              <w:t xml:space="preserve">для </w:t>
+            </w:r>
+            <w:proofErr w:type="spellStart"/>
+            <w:r>
+              <w:t>языконезависимой</w:t>
+            </w:r>
+            <w:proofErr w:type="spellEnd"/>
+            <w:r>
+              <w:t xml:space="preserve"> записи</w:t>
             </w:r>
           </w:p>
         </w:tc>
@@ -6582,9 +6422,11 @@
                 <w:lang w:val="en-US"/>
               </w:rPr>
             </w:pPr>
+            <w:proofErr w:type="spellStart"/>
             <w:r>
               <w:t>dialect_id</w:t>
             </w:r>
+            <w:proofErr w:type="spellEnd"/>
             <w:r>
               <w:rPr>
                 <w:lang w:val="en-US"/>
@@ -6642,15 +6484,33 @@
           <w:lang w:val="en-US" w:eastAsia="en-US"/>
         </w:rPr>
       </w:pPr>
-      <w:bookmarkStart w:id="79" w:name="_Toc384844874"/>
+      <w:bookmarkStart w:id="35" w:name="_Toc385945904"/>
+      <w:proofErr w:type="spellStart"/>
+      <w:proofErr w:type="gramStart"/>
       <w:r>
         <w:rPr>
           <w:rFonts w:eastAsiaTheme="majorEastAsia"/>
           <w:lang w:val="en-US" w:eastAsia="en-US"/>
         </w:rPr>
-        <w:t>WritingSystemType(Term)</w:t>
-      </w:r>
-      <w:bookmarkEnd w:id="79"/>
+        <w:t>WritingSystemType</w:t>
+      </w:r>
+      <w:proofErr w:type="spellEnd"/>
+      <w:r>
+        <w:rPr>
+          <w:rFonts w:eastAsiaTheme="majorEastAsia"/>
+          <w:lang w:val="en-US" w:eastAsia="en-US"/>
+        </w:rPr>
+        <w:t>(</w:t>
+      </w:r>
+      <w:proofErr w:type="gramEnd"/>
+      <w:r>
+        <w:rPr>
+          <w:rFonts w:eastAsiaTheme="majorEastAsia"/>
+          <w:lang w:val="en-US" w:eastAsia="en-US"/>
+        </w:rPr>
+        <w:t>Term)</w:t>
+      </w:r>
+      <w:bookmarkEnd w:id="35"/>
     </w:p>
     <w:p>
       <w:pPr>
@@ -6730,15 +6590,33 @@
           <w:lang w:val="en-US" w:eastAsia="en-US"/>
         </w:rPr>
       </w:pPr>
-      <w:bookmarkStart w:id="80" w:name="_Toc384844875"/>
+      <w:bookmarkStart w:id="36" w:name="_Toc385945905"/>
+      <w:proofErr w:type="spellStart"/>
+      <w:proofErr w:type="gramStart"/>
       <w:r>
         <w:rPr>
           <w:rFonts w:eastAsiaTheme="majorEastAsia"/>
           <w:lang w:val="en-US" w:eastAsia="en-US"/>
         </w:rPr>
-        <w:t>WritingSystem(Term)</w:t>
-      </w:r>
-      <w:bookmarkEnd w:id="80"/>
+        <w:t>WritingSystem</w:t>
+      </w:r>
+      <w:proofErr w:type="spellEnd"/>
+      <w:r>
+        <w:rPr>
+          <w:rFonts w:eastAsiaTheme="majorEastAsia"/>
+          <w:lang w:val="en-US" w:eastAsia="en-US"/>
+        </w:rPr>
+        <w:t>(</w:t>
+      </w:r>
+      <w:proofErr w:type="gramEnd"/>
+      <w:r>
+        <w:rPr>
+          <w:rFonts w:eastAsiaTheme="majorEastAsia"/>
+          <w:lang w:val="en-US" w:eastAsia="en-US"/>
+        </w:rPr>
+        <w:t>Term)</w:t>
+      </w:r>
+      <w:bookmarkEnd w:id="36"/>
     </w:p>
     <w:p>
       <w:pPr>
@@ -6836,12 +6714,14 @@
                 <w:lang w:val="en-US"/>
               </w:rPr>
             </w:pPr>
+            <w:proofErr w:type="spellStart"/>
             <w:r>
               <w:rPr>
                 <w:lang w:val="en-US"/>
               </w:rPr>
               <w:t>language_id</w:t>
             </w:r>
+            <w:proofErr w:type="spellEnd"/>
           </w:p>
         </w:tc>
         <w:tc>
@@ -6885,7 +6765,15 @@
               <w:t xml:space="preserve">NULL </w:t>
             </w:r>
             <w:r>
-              <w:t>для языконезависимой записи</w:t>
+              <w:t xml:space="preserve">для </w:t>
+            </w:r>
+            <w:proofErr w:type="spellStart"/>
+            <w:r>
+              <w:t>языконезависимой</w:t>
+            </w:r>
+            <w:proofErr w:type="spellEnd"/>
+            <w:r>
+              <w:t xml:space="preserve"> записи</w:t>
             </w:r>
           </w:p>
         </w:tc>
@@ -6899,6 +6787,7 @@
             <w:pPr>
               <w:pStyle w:val="aff4"/>
             </w:pPr>
+            <w:proofErr w:type="spellStart"/>
             <w:r>
               <w:rPr>
                 <w:lang w:val="en-US"/>
@@ -6935,6 +6824,7 @@
               </w:rPr>
               <w:t>_id</w:t>
             </w:r>
+            <w:proofErr w:type="spellEnd"/>
           </w:p>
         </w:tc>
         <w:tc>
@@ -7040,15 +6930,33 @@
           <w:lang w:val="en-US" w:eastAsia="en-US"/>
         </w:rPr>
       </w:pPr>
-      <w:bookmarkStart w:id="81" w:name="_Toc384844876"/>
+      <w:bookmarkStart w:id="37" w:name="_Toc385945906"/>
+      <w:proofErr w:type="spellStart"/>
+      <w:proofErr w:type="gramStart"/>
       <w:r>
         <w:rPr>
           <w:rFonts w:eastAsiaTheme="majorEastAsia"/>
           <w:lang w:val="en-US" w:eastAsia="en-US"/>
         </w:rPr>
-        <w:t>SourceType(Term)</w:t>
-      </w:r>
-      <w:bookmarkEnd w:id="81"/>
+        <w:t>SourceType</w:t>
+      </w:r>
+      <w:proofErr w:type="spellEnd"/>
+      <w:r>
+        <w:rPr>
+          <w:rFonts w:eastAsiaTheme="majorEastAsia"/>
+          <w:lang w:val="en-US" w:eastAsia="en-US"/>
+        </w:rPr>
+        <w:t>(</w:t>
+      </w:r>
+      <w:proofErr w:type="gramEnd"/>
+      <w:r>
+        <w:rPr>
+          <w:rFonts w:eastAsiaTheme="majorEastAsia"/>
+          <w:lang w:val="en-US" w:eastAsia="en-US"/>
+        </w:rPr>
+        <w:t>Term)</w:t>
+      </w:r>
+      <w:bookmarkEnd w:id="37"/>
     </w:p>
     <w:p>
       <w:pPr>
@@ -7183,7 +7091,8 @@
           <w:lang w:eastAsia="en-US"/>
         </w:rPr>
       </w:pPr>
-      <w:bookmarkStart w:id="82" w:name="_Toc384844877"/>
+      <w:bookmarkStart w:id="38" w:name="_Toc385945907"/>
+      <w:proofErr w:type="gramStart"/>
       <w:r>
         <w:rPr>
           <w:rFonts w:eastAsiaTheme="majorEastAsia"/>
@@ -7198,6 +7107,7 @@
         </w:rPr>
         <w:t>(</w:t>
       </w:r>
+      <w:proofErr w:type="gramEnd"/>
       <w:r>
         <w:rPr>
           <w:rFonts w:eastAsiaTheme="majorEastAsia"/>
@@ -7212,7 +7122,7 @@
         </w:rPr>
         <w:t>)</w:t>
       </w:r>
-      <w:bookmarkEnd w:id="82"/>
+      <w:bookmarkEnd w:id="38"/>
     </w:p>
     <w:p>
       <w:pPr>
@@ -7311,7 +7221,6 @@
               <w:rPr>
                 <w:lang w:val="en-US"/>
               </w:rPr>
-              <w:lastRenderedPageBreak/>
               <w:t>language</w:t>
             </w:r>
             <w:r>
@@ -7449,6 +7358,7 @@
                 <w:lang w:val="en-US"/>
               </w:rPr>
             </w:pPr>
+            <w:proofErr w:type="spellStart"/>
             <w:r>
               <w:rPr>
                 <w:lang w:val="en-US"/>
@@ -7461,6 +7371,7 @@
               </w:rPr>
               <w:t>_id</w:t>
             </w:r>
+            <w:proofErr w:type="spellEnd"/>
           </w:p>
         </w:tc>
         <w:tc>
@@ -7509,7 +7420,7 @@
           <w:lang w:val="en-US" w:eastAsia="en-US"/>
         </w:rPr>
       </w:pPr>
-      <w:bookmarkStart w:id="83" w:name="_Toc384844878"/>
+      <w:bookmarkStart w:id="39" w:name="_Toc385945908"/>
       <w:r>
         <w:rPr>
           <w:rFonts w:eastAsiaTheme="majorEastAsia"/>
@@ -7524,7 +7435,7 @@
         </w:rPr>
         <w:t>, учитывающие язык</w:t>
       </w:r>
-      <w:bookmarkEnd w:id="83"/>
+      <w:bookmarkEnd w:id="39"/>
     </w:p>
     <w:p>
       <w:pPr>
@@ -7534,7 +7445,7 @@
           <w:lang w:val="en-US" w:eastAsia="en-US"/>
         </w:rPr>
       </w:pPr>
-      <w:bookmarkStart w:id="84" w:name="_Toc384844879"/>
+      <w:bookmarkStart w:id="40" w:name="_Toc385945909"/>
       <w:r>
         <w:rPr>
           <w:rFonts w:eastAsiaTheme="majorEastAsia"/>
@@ -7542,7 +7453,7 @@
         </w:rPr>
         <w:t>Абстрактные классы</w:t>
       </w:r>
-      <w:bookmarkEnd w:id="84"/>
+      <w:bookmarkEnd w:id="40"/>
     </w:p>
     <w:p>
       <w:pPr>
@@ -7551,14 +7462,16 @@
           <w:lang w:val="en-US" w:eastAsia="en-US"/>
         </w:rPr>
       </w:pPr>
-      <w:bookmarkStart w:id="85" w:name="_Toc384844880"/>
+      <w:bookmarkStart w:id="41" w:name="_Toc385945910"/>
+      <w:proofErr w:type="spellStart"/>
       <w:r>
         <w:rPr>
           <w:lang w:val="en-US" w:eastAsia="en-US"/>
         </w:rPr>
         <w:t>LanguageEntity</w:t>
       </w:r>
-      <w:bookmarkEnd w:id="85"/>
+      <w:bookmarkEnd w:id="41"/>
+      <w:proofErr w:type="spellEnd"/>
     </w:p>
     <w:tbl>
       <w:tblPr>
@@ -7641,10 +7554,12 @@
                 <w:lang w:val="en-US"/>
               </w:rPr>
             </w:pPr>
+            <w:proofErr w:type="spellStart"/>
             <w:r>
               <w:rPr>
                 <w:lang w:val="en-US"/>
               </w:rPr>
+              <w:lastRenderedPageBreak/>
               <w:t>language</w:t>
             </w:r>
             <w:r>
@@ -7653,6 +7568,7 @@
               </w:rPr>
               <w:t>_id</w:t>
             </w:r>
+            <w:proofErr w:type="spellEnd"/>
           </w:p>
         </w:tc>
         <w:tc>
@@ -7701,7 +7617,8 @@
           <w:lang w:val="en-US" w:eastAsia="en-US"/>
         </w:rPr>
       </w:pPr>
-      <w:bookmarkStart w:id="86" w:name="_Toc384844881"/>
+      <w:bookmarkStart w:id="42" w:name="_Toc385945911"/>
+      <w:proofErr w:type="spellStart"/>
       <w:r>
         <w:rPr>
           <w:rFonts w:eastAsiaTheme="minorHAnsi"/>
@@ -7709,6 +7626,8 @@
         </w:rPr>
         <w:t>DictEntity</w:t>
       </w:r>
+      <w:bookmarkEnd w:id="42"/>
+      <w:proofErr w:type="spellEnd"/>
     </w:p>
     <w:tbl>
       <w:tblPr>
@@ -7791,12 +7710,14 @@
                 <w:lang w:val="en-US"/>
               </w:rPr>
             </w:pPr>
+            <w:proofErr w:type="spellStart"/>
             <w:r>
               <w:rPr>
                 <w:lang w:val="en-US"/>
               </w:rPr>
               <w:t>source_id</w:t>
             </w:r>
+            <w:proofErr w:type="spellEnd"/>
           </w:p>
         </w:tc>
         <w:tc>
@@ -7881,9 +7802,11 @@
             <w:pPr>
               <w:pStyle w:val="aff4"/>
             </w:pPr>
+            <w:proofErr w:type="spellStart"/>
             <w:r>
               <w:t>comment</w:t>
             </w:r>
+            <w:proofErr w:type="spellEnd"/>
           </w:p>
         </w:tc>
         <w:tc>
@@ -8001,6 +7924,9 @@
           <w:lang w:val="en-US" w:eastAsia="en-US"/>
         </w:rPr>
       </w:pPr>
+      <w:bookmarkStart w:id="43" w:name="_Toc385945912"/>
+      <w:proofErr w:type="spellStart"/>
+      <w:proofErr w:type="gramStart"/>
       <w:r>
         <w:rPr>
           <w:rFonts w:eastAsiaTheme="minorHAnsi"/>
@@ -8022,14 +7948,32 @@
         </w:rPr>
         <w:t>ormBase</w:t>
       </w:r>
-      <w:bookmarkEnd w:id="86"/>
+      <w:proofErr w:type="spellEnd"/>
       <w:r>
         <w:rPr>
           <w:rFonts w:eastAsiaTheme="minorHAnsi"/>
           <w:lang w:val="en-US" w:eastAsia="en-US"/>
         </w:rPr>
-        <w:t>(DictEntity)</w:t>
-      </w:r>
+        <w:t>(</w:t>
+      </w:r>
+      <w:proofErr w:type="spellStart"/>
+      <w:proofErr w:type="gramEnd"/>
+      <w:r>
+        <w:rPr>
+          <w:rFonts w:eastAsiaTheme="minorHAnsi"/>
+          <w:lang w:val="en-US" w:eastAsia="en-US"/>
+        </w:rPr>
+        <w:t>DictEntity</w:t>
+      </w:r>
+      <w:proofErr w:type="spellEnd"/>
+      <w:r>
+        <w:rPr>
+          <w:rFonts w:eastAsiaTheme="minorHAnsi"/>
+          <w:lang w:val="en-US" w:eastAsia="en-US"/>
+        </w:rPr>
+        <w:t>)</w:t>
+      </w:r>
+      <w:bookmarkEnd w:id="43"/>
     </w:p>
     <w:p>
       <w:pPr>
@@ -8124,9 +8068,11 @@
             <w:pPr>
               <w:pStyle w:val="aff4"/>
             </w:pPr>
+            <w:proofErr w:type="spellStart"/>
             <w:r>
               <w:t>lexeme_id</w:t>
             </w:r>
+            <w:proofErr w:type="spellEnd"/>
           </w:p>
         </w:tc>
         <w:tc>
@@ -8184,6 +8130,7 @@
             <w:pPr>
               <w:pStyle w:val="aff4"/>
             </w:pPr>
+            <w:proofErr w:type="spellStart"/>
             <w:r>
               <w:t>gr</w:t>
             </w:r>
@@ -8193,8 +8140,13 @@
               </w:rPr>
               <w:t>amm</w:t>
             </w:r>
-            <w:r>
-              <w:t>_cat</w:t>
+            <w:proofErr w:type="spellEnd"/>
+            <w:r>
+              <w:t>_</w:t>
+            </w:r>
+            <w:proofErr w:type="spellStart"/>
+            <w:r>
+              <w:t>cat</w:t>
             </w:r>
             <w:r>
               <w:rPr>
@@ -8202,6 +8154,7 @@
               </w:rPr>
               <w:t>egory</w:t>
             </w:r>
+            <w:proofErr w:type="spellEnd"/>
             <w:r>
               <w:t>_</w:t>
             </w:r>
@@ -8212,8 +8165,13 @@
               <w:t>set</w:t>
             </w:r>
             <w:r>
-              <w:t>_id</w:t>
-            </w:r>
+              <w:t>_</w:t>
+            </w:r>
+            <w:proofErr w:type="spellStart"/>
+            <w:r>
+              <w:t>id</w:t>
+            </w:r>
+            <w:proofErr w:type="spellEnd"/>
           </w:p>
         </w:tc>
         <w:tc>
@@ -8343,12 +8301,14 @@
                 <w:lang w:val="en-US"/>
               </w:rPr>
             </w:pPr>
+            <w:proofErr w:type="spellStart"/>
             <w:r>
               <w:rPr>
                 <w:lang w:val="en-US"/>
               </w:rPr>
               <w:t>writing_system_id</w:t>
             </w:r>
+            <w:proofErr w:type="spellEnd"/>
           </w:p>
         </w:tc>
         <w:tc>
@@ -8385,12 +8345,14 @@
             <w:pPr>
               <w:pStyle w:val="aff4"/>
             </w:pPr>
+            <w:proofErr w:type="gramStart"/>
             <w:r>
               <w:rPr>
                 <w:lang w:val="en-US"/>
               </w:rPr>
               <w:t>id</w:t>
             </w:r>
+            <w:proofErr w:type="gramEnd"/>
             <w:r>
               <w:t xml:space="preserve"> </w:t>
             </w:r>
@@ -8426,8 +8388,10 @@
           <w:lang w:val="en-US" w:eastAsia="en-US"/>
         </w:rPr>
       </w:pPr>
-      <w:bookmarkStart w:id="87" w:name="_Toc356245949"/>
-      <w:bookmarkStart w:id="88" w:name="_Toc384844882"/>
+      <w:bookmarkStart w:id="44" w:name="_Toc356245949"/>
+      <w:bookmarkStart w:id="45" w:name="_Toc385945913"/>
+      <w:proofErr w:type="spellStart"/>
+      <w:proofErr w:type="gramStart"/>
       <w:r>
         <w:rPr>
           <w:rFonts w:eastAsiaTheme="minorHAnsi"/>
@@ -8435,21 +8399,38 @@
         </w:rPr>
         <w:t>Lexeme</w:t>
       </w:r>
-      <w:bookmarkEnd w:id="87"/>
+      <w:bookmarkEnd w:id="44"/>
       <w:r>
         <w:rPr>
           <w:rFonts w:eastAsiaTheme="minorHAnsi"/>
           <w:lang w:val="en-US" w:eastAsia="en-US"/>
         </w:rPr>
-        <w:t>Base(</w:t>
-      </w:r>
-      <w:r>
-        <w:rPr>
+        <w:t>Base</w:t>
+      </w:r>
+      <w:proofErr w:type="spellEnd"/>
+      <w:r>
+        <w:rPr>
+          <w:rFonts w:eastAsiaTheme="minorHAnsi"/>
           <w:lang w:val="en-US" w:eastAsia="en-US"/>
         </w:rPr>
-        <w:t>LanguageEntity)</w:t>
-      </w:r>
-      <w:bookmarkEnd w:id="88"/>
+        <w:t>(</w:t>
+      </w:r>
+      <w:proofErr w:type="spellStart"/>
+      <w:proofErr w:type="gramEnd"/>
+      <w:r>
+        <w:rPr>
+          <w:lang w:val="en-US" w:eastAsia="en-US"/>
+        </w:rPr>
+        <w:t>LanguageEntity</w:t>
+      </w:r>
+      <w:proofErr w:type="spellEnd"/>
+      <w:r>
+        <w:rPr>
+          <w:lang w:val="en-US" w:eastAsia="en-US"/>
+        </w:rPr>
+        <w:t>)</w:t>
+      </w:r>
+      <w:bookmarkEnd w:id="45"/>
     </w:p>
     <w:p>
       <w:pPr>
@@ -8544,15 +8525,22 @@
             <w:pPr>
               <w:pStyle w:val="aff4"/>
             </w:pPr>
+            <w:proofErr w:type="spellStart"/>
             <w:r>
               <w:rPr>
                 <w:lang w:val="en-US"/>
               </w:rPr>
               <w:t>syntactic_category</w:t>
             </w:r>
-            <w:r>
-              <w:t>_id</w:t>
-            </w:r>
+            <w:proofErr w:type="spellEnd"/>
+            <w:r>
+              <w:t>_</w:t>
+            </w:r>
+            <w:proofErr w:type="spellStart"/>
+            <w:r>
+              <w:t>id</w:t>
+            </w:r>
+            <w:proofErr w:type="spellEnd"/>
           </w:p>
         </w:tc>
         <w:tc>
@@ -8589,8 +8577,13 @@
             <w:pPr>
               <w:pStyle w:val="aff4"/>
             </w:pPr>
-            <w:r>
-              <w:t>id части речи</w:t>
+            <w:proofErr w:type="spellStart"/>
+            <w:r>
+              <w:t>id</w:t>
+            </w:r>
+            <w:proofErr w:type="spellEnd"/>
+            <w:r>
+              <w:t xml:space="preserve"> части речи</w:t>
             </w:r>
             <w:r>
               <w:t>.</w:t>
@@ -8625,12 +8618,14 @@
                 <w:lang w:val="en-US"/>
               </w:rPr>
             </w:pPr>
+            <w:proofErr w:type="spellStart"/>
             <w:r>
               <w:rPr>
                 <w:lang w:val="en-US"/>
               </w:rPr>
               <w:t>inflection_id</w:t>
             </w:r>
+            <w:proofErr w:type="spellEnd"/>
           </w:p>
         </w:tc>
         <w:tc>
@@ -8681,7 +8676,9 @@
           <w:lang w:val="en-US" w:eastAsia="en-US"/>
         </w:rPr>
       </w:pPr>
-      <w:bookmarkStart w:id="89" w:name="_Toc384844883"/>
+      <w:bookmarkStart w:id="46" w:name="_Toc385945914"/>
+      <w:proofErr w:type="spellStart"/>
+      <w:proofErr w:type="gramStart"/>
       <w:r>
         <w:rPr>
           <w:rFonts w:eastAsiaTheme="minorHAnsi"/>
@@ -8696,14 +8693,32 @@
         </w:rPr>
         <w:t>Base</w:t>
       </w:r>
-      <w:bookmarkEnd w:id="89"/>
+      <w:proofErr w:type="spellEnd"/>
       <w:r>
         <w:rPr>
           <w:rFonts w:eastAsiaTheme="minorHAnsi"/>
           <w:lang w:val="en-US" w:eastAsia="en-US"/>
         </w:rPr>
-        <w:t>(DictEntity)</w:t>
-      </w:r>
+        <w:t>(</w:t>
+      </w:r>
+      <w:proofErr w:type="spellStart"/>
+      <w:proofErr w:type="gramEnd"/>
+      <w:r>
+        <w:rPr>
+          <w:rFonts w:eastAsiaTheme="minorHAnsi"/>
+          <w:lang w:val="en-US" w:eastAsia="en-US"/>
+        </w:rPr>
+        <w:t>DictEntity</w:t>
+      </w:r>
+      <w:proofErr w:type="spellEnd"/>
+      <w:r>
+        <w:rPr>
+          <w:rFonts w:eastAsiaTheme="minorHAnsi"/>
+          <w:lang w:val="en-US" w:eastAsia="en-US"/>
+        </w:rPr>
+        <w:t>)</w:t>
+      </w:r>
+      <w:bookmarkEnd w:id="46"/>
     </w:p>
     <w:tbl>
       <w:tblPr>
@@ -8825,8 +8840,13 @@
             <w:pPr>
               <w:pStyle w:val="aff4"/>
             </w:pPr>
-            <w:r>
-              <w:t>id лексемы в языке 1</w:t>
+            <w:proofErr w:type="spellStart"/>
+            <w:r>
+              <w:t>id</w:t>
+            </w:r>
+            <w:proofErr w:type="spellEnd"/>
+            <w:r>
+              <w:t xml:space="preserve"> лексемы в языке 1</w:t>
             </w:r>
           </w:p>
         </w:tc>
@@ -8885,8 +8905,13 @@
             <w:pPr>
               <w:pStyle w:val="aff4"/>
             </w:pPr>
-            <w:r>
-              <w:t>id лексемы в языке 2</w:t>
+            <w:proofErr w:type="spellStart"/>
+            <w:r>
+              <w:t>id</w:t>
+            </w:r>
+            <w:proofErr w:type="spellEnd"/>
+            <w:r>
+              <w:t xml:space="preserve"> лексемы в языке 2</w:t>
             </w:r>
           </w:p>
         </w:tc>
@@ -8900,6 +8925,7 @@
             <w:pPr>
               <w:pStyle w:val="aff4"/>
             </w:pPr>
+            <w:proofErr w:type="spellStart"/>
             <w:r>
               <w:t>usage_constraint</w:t>
             </w:r>
@@ -8909,6 +8935,7 @@
             <w:r>
               <w:t>id</w:t>
             </w:r>
+            <w:proofErr w:type="spellEnd"/>
           </w:p>
         </w:tc>
         <w:tc>
@@ -8954,8 +8981,13 @@
             <w:pPr>
               <w:pStyle w:val="aff4"/>
             </w:pPr>
-            <w:r>
-              <w:t xml:space="preserve">id </w:t>
+            <w:proofErr w:type="spellStart"/>
+            <w:r>
+              <w:t>id</w:t>
+            </w:r>
+            <w:proofErr w:type="spellEnd"/>
+            <w:r>
+              <w:t xml:space="preserve"> </w:t>
             </w:r>
             <w:r>
               <w:t>ограничени</w:t>
@@ -8978,12 +9010,14 @@
                 <w:lang w:val="en-US"/>
               </w:rPr>
             </w:pPr>
+            <w:proofErr w:type="spellStart"/>
             <w:r>
               <w:rPr>
                 <w:lang w:val="en-US"/>
               </w:rPr>
               <w:t>dialect_id</w:t>
             </w:r>
+            <w:proofErr w:type="spellEnd"/>
           </w:p>
         </w:tc>
         <w:tc>
@@ -9052,15 +9086,14 @@
           <w:lang w:val="en-US" w:eastAsia="en-US"/>
         </w:rPr>
       </w:pPr>
-      <w:bookmarkStart w:id="90" w:name="_Toc384844884"/>
+      <w:bookmarkStart w:id="47" w:name="_Toc385945915"/>
       <w:r>
         <w:rPr>
           <w:lang w:eastAsia="en-US"/>
         </w:rPr>
-        <w:lastRenderedPageBreak/>
         <w:t>Классы модели</w:t>
       </w:r>
-      <w:bookmarkEnd w:id="90"/>
+      <w:bookmarkEnd w:id="47"/>
     </w:p>
     <w:p>
       <w:pPr>
@@ -9070,15 +9103,18 @@
           <w:lang w:val="en-US" w:eastAsia="en-US"/>
         </w:rPr>
       </w:pPr>
-      <w:bookmarkStart w:id="91" w:name="_Toc384844885"/>
-      <w:bookmarkStart w:id="92" w:name="_Toc356245950"/>
-      <w:bookmarkEnd w:id="9"/>
+      <w:bookmarkStart w:id="48" w:name="_Toc356245950"/>
+      <w:bookmarkStart w:id="49" w:name="_Toc385945916"/>
+      <w:bookmarkEnd w:id="10"/>
+      <w:proofErr w:type="spellStart"/>
+      <w:proofErr w:type="gramStart"/>
       <w:r>
         <w:rPr>
           <w:lang w:val="en-US"/>
         </w:rPr>
         <w:t>TranslatedTerm</w:t>
       </w:r>
+      <w:proofErr w:type="spellEnd"/>
       <w:r>
         <w:rPr>
           <w:rFonts w:eastAsiaTheme="minorHAnsi"/>
@@ -9086,13 +9122,22 @@
         </w:rPr>
         <w:t>(</w:t>
       </w:r>
+      <w:proofErr w:type="spellStart"/>
+      <w:proofErr w:type="gramEnd"/>
       <w:r>
         <w:rPr>
           <w:lang w:val="en-US" w:eastAsia="en-US"/>
         </w:rPr>
-        <w:t>LanguageEntity)</w:t>
-      </w:r>
-      <w:bookmarkEnd w:id="91"/>
+        <w:t>LanguageEntity</w:t>
+      </w:r>
+      <w:proofErr w:type="spellEnd"/>
+      <w:r>
+        <w:rPr>
+          <w:lang w:val="en-US" w:eastAsia="en-US"/>
+        </w:rPr>
+        <w:t>)</w:t>
+      </w:r>
+      <w:bookmarkEnd w:id="49"/>
     </w:p>
     <w:tbl>
       <w:tblPr>
@@ -9175,12 +9220,14 @@
                 <w:lang w:val="en-US"/>
               </w:rPr>
             </w:pPr>
+            <w:proofErr w:type="spellStart"/>
             <w:r>
               <w:rPr>
                 <w:lang w:val="en-US"/>
               </w:rPr>
               <w:t>table_id</w:t>
             </w:r>
+            <w:proofErr w:type="spellEnd"/>
           </w:p>
         </w:tc>
         <w:tc>
@@ -9235,12 +9282,14 @@
                 <w:lang w:val="en-US"/>
               </w:rPr>
             </w:pPr>
+            <w:proofErr w:type="spellStart"/>
             <w:r>
               <w:rPr>
                 <w:lang w:val="en-US"/>
               </w:rPr>
               <w:t>term_id</w:t>
             </w:r>
+            <w:proofErr w:type="spellEnd"/>
           </w:p>
         </w:tc>
         <w:tc>
@@ -9301,12 +9350,14 @@
                 <w:lang w:val="en-US"/>
               </w:rPr>
             </w:pPr>
+            <w:proofErr w:type="spellStart"/>
             <w:r>
               <w:rPr>
                 <w:lang w:val="en-US"/>
               </w:rPr>
               <w:t>term_full_transl</w:t>
             </w:r>
+            <w:proofErr w:type="spellEnd"/>
           </w:p>
         </w:tc>
         <w:tc>
@@ -9379,12 +9430,15 @@
                 <w:lang w:val="en-US"/>
               </w:rPr>
             </w:pPr>
+            <w:proofErr w:type="spellStart"/>
             <w:r>
               <w:rPr>
                 <w:lang w:val="en-US"/>
               </w:rPr>
+              <w:lastRenderedPageBreak/>
               <w:t>term_abbr_transl</w:t>
             </w:r>
+            <w:proofErr w:type="spellEnd"/>
           </w:p>
         </w:tc>
         <w:tc>
@@ -9453,7 +9507,8 @@
           <w:lang w:val="en-US" w:eastAsia="en-US"/>
         </w:rPr>
       </w:pPr>
-      <w:bookmarkStart w:id="93" w:name="_Toc384844886"/>
+      <w:bookmarkStart w:id="50" w:name="_Toc385945917"/>
+      <w:proofErr w:type="gramStart"/>
       <w:r>
         <w:rPr>
           <w:rFonts w:eastAsiaTheme="minorHAnsi"/>
@@ -9461,13 +9516,22 @@
         </w:rPr>
         <w:t>Lexeme(</w:t>
       </w:r>
+      <w:proofErr w:type="spellStart"/>
+      <w:proofErr w:type="gramEnd"/>
       <w:r>
         <w:rPr>
           <w:lang w:val="en-US" w:eastAsia="en-US"/>
         </w:rPr>
-        <w:t>LexemeBase)</w:t>
-      </w:r>
-      <w:bookmarkEnd w:id="93"/>
+        <w:t>LexemeBase</w:t>
+      </w:r>
+      <w:proofErr w:type="spellEnd"/>
+      <w:r>
+        <w:rPr>
+          <w:lang w:val="en-US" w:eastAsia="en-US"/>
+        </w:rPr>
+        <w:t>)</w:t>
+      </w:r>
+      <w:bookmarkEnd w:id="50"/>
     </w:p>
     <w:p>
       <w:pPr>
@@ -9492,7 +9556,8 @@
           <w:lang w:val="en-US" w:eastAsia="en-US"/>
         </w:rPr>
       </w:pPr>
-      <w:bookmarkStart w:id="94" w:name="_Toc384844887"/>
+      <w:bookmarkStart w:id="51" w:name="_Toc385945918"/>
+      <w:proofErr w:type="gramStart"/>
       <w:r>
         <w:rPr>
           <w:rFonts w:eastAsiaTheme="minorHAnsi"/>
@@ -9500,7 +9565,7 @@
         </w:rPr>
         <w:t>Translation</w:t>
       </w:r>
-      <w:bookmarkEnd w:id="92"/>
+      <w:bookmarkEnd w:id="48"/>
       <w:r>
         <w:rPr>
           <w:rFonts w:eastAsiaTheme="minorHAnsi"/>
@@ -9508,6 +9573,8 @@
         </w:rPr>
         <w:t>(</w:t>
       </w:r>
+      <w:proofErr w:type="spellStart"/>
+      <w:proofErr w:type="gramEnd"/>
       <w:r>
         <w:rPr>
           <w:rFonts w:eastAsiaTheme="minorHAnsi"/>
@@ -9522,6 +9589,7 @@
         </w:rPr>
         <w:t>Base</w:t>
       </w:r>
+      <w:proofErr w:type="spellEnd"/>
       <w:r>
         <w:rPr>
           <w:rFonts w:eastAsiaTheme="minorHAnsi"/>
@@ -9529,7 +9597,7 @@
         </w:rPr>
         <w:t>)</w:t>
       </w:r>
-      <w:bookmarkEnd w:id="94"/>
+      <w:bookmarkEnd w:id="51"/>
     </w:p>
     <w:p>
       <w:pPr>
@@ -9554,7 +9622,9 @@
           <w:lang w:val="en-US" w:eastAsia="en-US"/>
         </w:rPr>
       </w:pPr>
-      <w:bookmarkStart w:id="95" w:name="_Toc384844888"/>
+      <w:bookmarkStart w:id="52" w:name="_Toc385945919"/>
+      <w:proofErr w:type="spellStart"/>
+      <w:proofErr w:type="gramStart"/>
       <w:r>
         <w:rPr>
           <w:rFonts w:eastAsiaTheme="minorHAnsi"/>
@@ -9576,6 +9646,7 @@
         </w:rPr>
         <w:t>orm</w:t>
       </w:r>
+      <w:proofErr w:type="spellEnd"/>
       <w:r>
         <w:rPr>
           <w:rFonts w:eastAsiaTheme="minorHAnsi"/>
@@ -9583,6 +9654,8 @@
         </w:rPr>
         <w:t>(</w:t>
       </w:r>
+      <w:proofErr w:type="spellStart"/>
+      <w:proofErr w:type="gramEnd"/>
       <w:r>
         <w:rPr>
           <w:rFonts w:eastAsiaTheme="minorHAnsi"/>
@@ -9604,6 +9677,7 @@
         </w:rPr>
         <w:t>ormBase</w:t>
       </w:r>
+      <w:proofErr w:type="spellEnd"/>
       <w:r>
         <w:rPr>
           <w:rFonts w:eastAsiaTheme="minorHAnsi"/>
@@ -9611,7 +9685,7 @@
         </w:rPr>
         <w:t>)</w:t>
       </w:r>
-      <w:bookmarkEnd w:id="95"/>
+      <w:bookmarkEnd w:id="52"/>
     </w:p>
     <w:p>
       <w:pPr>
@@ -9652,7 +9726,7 @@
             <w:pPr>
               <w:pStyle w:val="aff4"/>
             </w:pPr>
-            <w:bookmarkStart w:id="96" w:name="_Toc356245954"/>
+            <w:bookmarkStart w:id="53" w:name="_Toc356245954"/>
             <w:r>
               <w:t>Поле</w:t>
             </w:r>
@@ -9710,12 +9784,14 @@
                 <w:lang w:val="en-US"/>
               </w:rPr>
             </w:pPr>
+            <w:proofErr w:type="spellStart"/>
             <w:r>
               <w:rPr>
                 <w:lang w:val="en-US"/>
               </w:rPr>
               <w:t>dialect_id</w:t>
             </w:r>
+            <w:proofErr w:type="spellEnd"/>
           </w:p>
         </w:tc>
         <w:tc>
@@ -9776,7 +9852,9 @@
           <w:lang w:eastAsia="en-US"/>
         </w:rPr>
       </w:pPr>
-      <w:bookmarkStart w:id="97" w:name="_Toc384844889"/>
+      <w:bookmarkStart w:id="54" w:name="_Toc385945920"/>
+      <w:proofErr w:type="spellStart"/>
+      <w:proofErr w:type="gramStart"/>
       <w:r>
         <w:rPr>
           <w:rFonts w:eastAsiaTheme="minorHAnsi"/>
@@ -9805,18 +9883,28 @@
         </w:rPr>
         <w:t>Sample</w:t>
       </w:r>
+      <w:proofErr w:type="spellEnd"/>
       <w:r>
         <w:rPr>
           <w:rFonts w:eastAsiaTheme="minorHAnsi"/>
           <w:lang w:val="en-US" w:eastAsia="en-US"/>
         </w:rPr>
-        <w:t>(Word</w:t>
-      </w:r>
+        <w:t>(</w:t>
+      </w:r>
+      <w:proofErr w:type="spellStart"/>
+      <w:proofErr w:type="gramEnd"/>
       <w:r>
         <w:rPr>
           <w:rFonts w:eastAsiaTheme="minorHAnsi"/>
           <w:lang w:val="en-US" w:eastAsia="en-US"/>
         </w:rPr>
+        <w:t>Word</w:t>
+      </w:r>
+      <w:r>
+        <w:rPr>
+          <w:rFonts w:eastAsiaTheme="minorHAnsi"/>
+          <w:lang w:val="en-US" w:eastAsia="en-US"/>
+        </w:rPr>
         <w:t>f</w:t>
       </w:r>
       <w:r>
@@ -9824,9 +9912,17 @@
           <w:rFonts w:eastAsiaTheme="minorHAnsi"/>
           <w:lang w:val="en-US" w:eastAsia="en-US"/>
         </w:rPr>
-        <w:t>ormBase)</w:t>
-      </w:r>
-      <w:bookmarkEnd w:id="97"/>
+        <w:t>ormBase</w:t>
+      </w:r>
+      <w:proofErr w:type="spellEnd"/>
+      <w:r>
+        <w:rPr>
+          <w:rFonts w:eastAsiaTheme="minorHAnsi"/>
+          <w:lang w:val="en-US" w:eastAsia="en-US"/>
+        </w:rPr>
+        <w:t>)</w:t>
+      </w:r>
+      <w:bookmarkEnd w:id="54"/>
     </w:p>
     <w:p>
       <w:pPr>
@@ -9977,15 +10073,17 @@
           <w:lang w:eastAsia="en-US"/>
         </w:rPr>
       </w:pPr>
-      <w:bookmarkStart w:id="98" w:name="_Toc384844890"/>
-      <w:bookmarkEnd w:id="96"/>
+      <w:bookmarkStart w:id="55" w:name="_Toc385945921"/>
+      <w:bookmarkEnd w:id="53"/>
+      <w:proofErr w:type="spellStart"/>
       <w:r>
         <w:rPr>
           <w:lang w:val="en-US" w:eastAsia="en-US"/>
         </w:rPr>
         <w:t>WordformOrder</w:t>
       </w:r>
-      <w:bookmarkEnd w:id="98"/>
+      <w:bookmarkEnd w:id="55"/>
+      <w:proofErr w:type="spellEnd"/>
     </w:p>
     <w:p>
       <w:pPr>
@@ -10093,6 +10191,7 @@
                   <w:lang w:val="en-US"/>
                 </w:rPr>
               </w:pPr>
+              <w:proofErr w:type="spellStart"/>
               <w:r>
                 <w:rPr>
                   <w:b/>
@@ -10101,6 +10200,7 @@
                 </w:rPr>
                 <w:t>QuaS</w:t>
               </w:r>
+              <w:proofErr w:type="spellEnd"/>
             </w:p>
           </w:sdtContent>
         </w:sdt>
@@ -10130,12 +10230,14 @@
                   <w:sz w:val="22"/>
                 </w:rPr>
               </w:pPr>
+              <w:proofErr w:type="spellStart"/>
               <w:r>
                 <w:rPr>
                   <w:b/>
                 </w:rPr>
                 <w:t>WordControl</w:t>
               </w:r>
+              <w:proofErr w:type="spellEnd"/>
             </w:p>
           </w:sdtContent>
         </w:sdt>
@@ -10171,7 +10273,7 @@
             <w:rPr>
               <w:noProof/>
             </w:rPr>
-            <w:t>2014-04-14</w:t>
+            <w:t>2014-04-22</w:t>
           </w:r>
           <w:r>
             <w:fldChar w:fldCharType="end"/>
@@ -10203,7 +10305,7 @@
             <w:rPr>
               <w:noProof/>
             </w:rPr>
-            <w:t>4</w:t>
+            <w:t>6</w:t>
           </w:r>
           <w:r>
             <w:fldChar w:fldCharType="end"/>
@@ -10211,27 +10313,14 @@
           <w:r>
             <w:t xml:space="preserve"> (</w:t>
           </w:r>
-          <w:r>
-            <w:fldChar w:fldCharType="begin"/>
-          </w:r>
-          <w:r>
-            <w:instrText xml:space="preserve"> NUMPAGES   \* MERGEFORMAT </w:instrText>
-          </w:r>
-          <w:r>
-            <w:fldChar w:fldCharType="separate"/>
-          </w:r>
-          <w:r>
-            <w:rPr>
-              <w:noProof/>
-            </w:rPr>
-            <w:t>6</w:t>
-          </w:r>
-          <w:r>
-            <w:rPr>
-              <w:noProof/>
-            </w:rPr>
-            <w:fldChar w:fldCharType="end"/>
-          </w:r>
+          <w:fldSimple w:instr=" NUMPAGES   \* MERGEFORMAT ">
+            <w:r>
+              <w:rPr>
+                <w:noProof/>
+              </w:rPr>
+              <w:t>7</w:t>
+            </w:r>
+          </w:fldSimple>
           <w:r>
             <w:t>)</w:t>
           </w:r>
@@ -10298,6 +10387,7 @@
                   <w:lang w:val="en-US"/>
                 </w:rPr>
               </w:pPr>
+              <w:proofErr w:type="spellStart"/>
               <w:r>
                 <w:rPr>
                   <w:b/>
@@ -10306,6 +10396,7 @@
                 </w:rPr>
                 <w:t>QuaS</w:t>
               </w:r>
+              <w:proofErr w:type="spellEnd"/>
             </w:p>
           </w:sdtContent>
         </w:sdt>
@@ -10373,22 +10464,12 @@
           <w:r>
             <w:fldChar w:fldCharType="separate"/>
           </w:r>
-          <w:ins w:id="99" w:author="Грушецкий Кирилл Игоревич" w:date="2014-04-17T16:38:00Z">
-            <w:r>
-              <w:rPr>
-                <w:noProof/>
-              </w:rPr>
-              <w:t>2014-04-14</w:t>
-            </w:r>
-          </w:ins>
-          <w:del w:id="100" w:author="Грушецкий Кирилл Игоревич" w:date="2014-04-14T12:15:00Z">
-            <w:r>
-              <w:rPr>
-                <w:noProof/>
-              </w:rPr>
-              <w:delText>2014-04-11</w:delText>
-            </w:r>
-          </w:del>
+          <w:r>
+            <w:rPr>
+              <w:noProof/>
+            </w:rPr>
+            <w:t>2014-04-17</w:t>
+          </w:r>
           <w:r>
             <w:fldChar w:fldCharType="end"/>
           </w:r>
@@ -10427,27 +10508,14 @@
           <w:r>
             <w:t xml:space="preserve"> (</w:t>
           </w:r>
-          <w:r>
-            <w:fldChar w:fldCharType="begin"/>
-          </w:r>
-          <w:r>
-            <w:instrText xml:space="preserve"> NUMPAGES   \* MERGEFORMAT </w:instrText>
-          </w:r>
-          <w:r>
-            <w:fldChar w:fldCharType="separate"/>
-          </w:r>
-          <w:r>
-            <w:rPr>
-              <w:noProof/>
-            </w:rPr>
-            <w:t>3</w:t>
-          </w:r>
-          <w:r>
-            <w:rPr>
-              <w:noProof/>
-            </w:rPr>
-            <w:fldChar w:fldCharType="end"/>
-          </w:r>
+          <w:fldSimple w:instr=" NUMPAGES   \* MERGEFORMAT ">
+            <w:r>
+              <w:rPr>
+                <w:noProof/>
+              </w:rPr>
+              <w:t>7</w:t>
+            </w:r>
+          </w:fldSimple>
           <w:r>
             <w:t>)</w:t>
           </w:r>
@@ -10719,9 +10787,27 @@
                 <w:pStyle w:val="ab"/>
                 <w:jc w:val="right"/>
               </w:pPr>
+              <w:proofErr w:type="spellStart"/>
               <w:r>
-                <w:t>WordControl Architecture Description</w:t>
+                <w:t>WordControl</w:t>
               </w:r>
+              <w:proofErr w:type="spellEnd"/>
+              <w:r>
+                <w:t xml:space="preserve"> </w:t>
+              </w:r>
+              <w:proofErr w:type="spellStart"/>
+              <w:r>
+                <w:t>Architecture</w:t>
+              </w:r>
+              <w:proofErr w:type="spellEnd"/>
+              <w:r>
+                <w:t xml:space="preserve"> </w:t>
+              </w:r>
+              <w:proofErr w:type="spellStart"/>
+              <w:r>
+                <w:t>Description</w:t>
+              </w:r>
+              <w:proofErr w:type="spellEnd"/>
             </w:p>
           </w:tc>
         </w:sdtContent>
@@ -10756,9 +10842,11 @@
         <w:pPr>
           <w:pStyle w:val="afd"/>
         </w:pPr>
+        <w:proofErr w:type="spellStart"/>
         <w:r>
           <w:t>WordControl</w:t>
         </w:r>
+        <w:proofErr w:type="spellEnd"/>
         <w:r>
           <w:t xml:space="preserve"> </w:t>
         </w:r>
@@ -10791,12 +10879,14 @@
       </w:sdtPr>
       <w:sdtEndPr/>
       <w:sdtContent>
+        <w:proofErr w:type="spellStart"/>
         <w:r>
           <w:rPr>
             <w:i/>
           </w:rPr>
           <w:t>Kirill</w:t>
         </w:r>
+        <w:proofErr w:type="spellEnd"/>
       </w:sdtContent>
     </w:sdt>
   </w:p>
@@ -14689,7 +14779,7 @@
 </file>
 
 <file path=customXml/itemProps1.xml><?xml version="1.0" encoding="utf-8"?>
-<ds:datastoreItem xmlns:ds="http://schemas.openxmlformats.org/officeDocument/2006/customXml" ds:itemID="{BD452241-411C-41CB-BD1B-F454226F82DA}">
+<ds:datastoreItem xmlns:ds="http://schemas.openxmlformats.org/officeDocument/2006/customXml" ds:itemID="{0074CD61-5FF3-4FD9-8788-B3AB3CE1966F}">
   <ds:schemaRefs>
     <ds:schemaRef ds:uri="http://schemas.openxmlformats.org/officeDocument/2006/bibliography"/>
   </ds:schemaRefs>

</xml_diff>

<commit_message>
Lexeme display refactoring continued
</commit_message>
<xml_diff>
--- a/docs/1WordControlAD.docx
+++ b/docs/1WordControlAD.docx
@@ -3045,8 +3045,6 @@
         </w:r>
       </w:hyperlink>
     </w:p>
-    <w:bookmarkStart w:id="1" w:name="_GoBack"/>
-    <w:bookmarkEnd w:id="1"/>
     <w:p>
       <w:pPr>
         <w:pStyle w:val="8"/>
@@ -3069,14 +3067,14 @@
           <w:lang w:val="en-US"/>
         </w:rPr>
       </w:pPr>
-      <w:bookmarkStart w:id="2" w:name="_Toc356245941"/>
-      <w:bookmarkStart w:id="3" w:name="_Toc385945882"/>
+      <w:bookmarkStart w:id="1" w:name="_Toc356245941"/>
+      <w:bookmarkStart w:id="2" w:name="_Toc385945882"/>
       <w:bookmarkEnd w:id="0"/>
       <w:r>
         <w:t>Договоренности</w:t>
       </w:r>
+      <w:bookmarkEnd w:id="1"/>
       <w:bookmarkEnd w:id="2"/>
-      <w:bookmarkEnd w:id="3"/>
     </w:p>
     <w:p>
       <w:pPr>
@@ -3256,7 +3254,7 @@
           <w:lang w:val="en-US" w:eastAsia="en-US"/>
         </w:rPr>
       </w:pPr>
-      <w:bookmarkStart w:id="4" w:name="_Toc385945883"/>
+      <w:bookmarkStart w:id="3" w:name="_Toc385945883"/>
       <w:r>
         <w:rPr>
           <w:rFonts w:eastAsiaTheme="majorEastAsia"/>
@@ -3264,7 +3262,7 @@
         </w:rPr>
         <w:t>Компоненты системы</w:t>
       </w:r>
-      <w:bookmarkEnd w:id="4"/>
+      <w:bookmarkEnd w:id="3"/>
     </w:p>
     <w:p>
       <w:pPr>
@@ -3421,63 +3419,63 @@
           <w:lang w:val="en-US" w:eastAsia="en-US"/>
         </w:rPr>
       </w:pPr>
-      <w:bookmarkStart w:id="5" w:name="_Toc385945884"/>
+      <w:bookmarkStart w:id="4" w:name="_Toc385945884"/>
       <w:r>
         <w:rPr>
           <w:rFonts w:eastAsiaTheme="majorEastAsia"/>
           <w:lang w:eastAsia="en-US"/>
         </w:rPr>
         <w:t>Объекты</w:t>
+      </w:r>
+      <w:bookmarkEnd w:id="4"/>
+    </w:p>
+    <w:p>
+      <w:pPr>
+        <w:pStyle w:val="2"/>
+        <w:rPr>
+          <w:lang w:val="en-US" w:eastAsia="en-US"/>
+        </w:rPr>
+      </w:pPr>
+      <w:bookmarkStart w:id="5" w:name="_Toc385945885"/>
+      <w:r>
+        <w:rPr>
+          <w:lang w:eastAsia="en-US"/>
+        </w:rPr>
+        <w:t>Глобальные классы</w:t>
       </w:r>
       <w:bookmarkEnd w:id="5"/>
     </w:p>
     <w:p>
       <w:pPr>
-        <w:pStyle w:val="2"/>
-        <w:rPr>
-          <w:lang w:val="en-US" w:eastAsia="en-US"/>
-        </w:rPr>
-      </w:pPr>
-      <w:bookmarkStart w:id="6" w:name="_Toc385945885"/>
-      <w:r>
+        <w:pStyle w:val="3"/>
         <w:rPr>
           <w:lang w:eastAsia="en-US"/>
         </w:rPr>
-        <w:t>Глобальные классы</w:t>
+      </w:pPr>
+      <w:bookmarkStart w:id="6" w:name="_Toc385945886"/>
+      <w:r>
+        <w:rPr>
+          <w:lang w:eastAsia="en-US"/>
+        </w:rPr>
+        <w:t>Абстрактные классы</w:t>
       </w:r>
       <w:bookmarkEnd w:id="6"/>
     </w:p>
     <w:p>
       <w:pPr>
-        <w:pStyle w:val="3"/>
-        <w:rPr>
-          <w:lang w:eastAsia="en-US"/>
-        </w:rPr>
-      </w:pPr>
-      <w:bookmarkStart w:id="7" w:name="_Toc385945886"/>
-      <w:r>
-        <w:rPr>
-          <w:lang w:eastAsia="en-US"/>
-        </w:rPr>
-        <w:t>Абстрактные классы</w:t>
+        <w:pStyle w:val="4"/>
+        <w:rPr>
+          <w:lang w:val="en-US" w:eastAsia="en-US"/>
+        </w:rPr>
+      </w:pPr>
+      <w:bookmarkStart w:id="7" w:name="_Toc385945887"/>
+      <w:r>
+        <w:rPr>
+          <w:lang w:val="en-US" w:eastAsia="en-US"/>
+        </w:rPr>
+        <w:t>Change</w:t>
       </w:r>
       <w:bookmarkEnd w:id="7"/>
-    </w:p>
-    <w:p>
-      <w:pPr>
-        <w:pStyle w:val="4"/>
-        <w:rPr>
-          <w:lang w:val="en-US" w:eastAsia="en-US"/>
-        </w:rPr>
-      </w:pPr>
-      <w:bookmarkStart w:id="8" w:name="_Toc385945887"/>
-      <w:r>
-        <w:rPr>
-          <w:lang w:val="en-US" w:eastAsia="en-US"/>
-        </w:rPr>
-        <w:t>Change</w:t>
-      </w:r>
-      <w:bookmarkEnd w:id="8"/>
     </w:p>
     <w:tbl>
       <w:tblPr>
@@ -3814,8 +3812,8 @@
                 <w:lang w:val="en-US"/>
               </w:rPr>
             </w:pPr>
-            <w:bookmarkStart w:id="9" w:name="_Toc356245956"/>
-            <w:bookmarkStart w:id="10" w:name="_Toc356245946"/>
+            <w:bookmarkStart w:id="8" w:name="_Toc356245956"/>
+            <w:bookmarkStart w:id="9" w:name="_Toc356245946"/>
             <w:proofErr w:type="spellStart"/>
             <w:r>
               <w:rPr>
@@ -3880,14 +3878,14 @@
           <w:lang w:val="en-US" w:eastAsia="en-US"/>
         </w:rPr>
       </w:pPr>
-      <w:bookmarkStart w:id="11" w:name="_Toc385945888"/>
+      <w:bookmarkStart w:id="10" w:name="_Toc385945888"/>
       <w:r>
         <w:rPr>
           <w:lang w:eastAsia="en-US"/>
         </w:rPr>
         <w:t>Классы модели</w:t>
       </w:r>
-      <w:bookmarkEnd w:id="11"/>
+      <w:bookmarkEnd w:id="10"/>
     </w:p>
     <w:p>
       <w:pPr>
@@ -3897,9 +3895,9 @@
           <w:lang w:val="en-US" w:eastAsia="en-US"/>
         </w:rPr>
       </w:pPr>
+      <w:bookmarkStart w:id="11" w:name="_Toc385945889"/>
       <w:bookmarkStart w:id="12" w:name="_Toc356245957"/>
-      <w:bookmarkStart w:id="13" w:name="_Toc385945889"/>
-      <w:bookmarkEnd w:id="9"/>
+      <w:bookmarkEnd w:id="8"/>
       <w:proofErr w:type="spellStart"/>
       <w:proofErr w:type="gramStart"/>
       <w:r>
@@ -3925,7 +3923,7 @@
         </w:rPr>
         <w:t>Change)</w:t>
       </w:r>
-      <w:bookmarkEnd w:id="13"/>
+      <w:bookmarkEnd w:id="11"/>
     </w:p>
     <w:p>
       <w:pPr>
@@ -4188,7 +4186,7 @@
           <w:lang w:eastAsia="en-US"/>
         </w:rPr>
       </w:pPr>
-      <w:bookmarkStart w:id="14" w:name="_Toc385945890"/>
+      <w:bookmarkStart w:id="13" w:name="_Toc385945890"/>
       <w:proofErr w:type="spellStart"/>
       <w:proofErr w:type="gramStart"/>
       <w:r>
@@ -4228,7 +4226,7 @@
         </w:rPr>
         <w:t>)</w:t>
       </w:r>
-      <w:bookmarkEnd w:id="14"/>
+      <w:bookmarkEnd w:id="13"/>
     </w:p>
     <w:p>
       <w:pPr>
@@ -4500,16 +4498,17 @@
           <w:lang w:val="en-US" w:eastAsia="en-US"/>
         </w:rPr>
       </w:pPr>
-      <w:bookmarkStart w:id="15" w:name="_Toc385945891"/>
+      <w:bookmarkStart w:id="14" w:name="_Toc385945891"/>
       <w:r>
         <w:rPr>
           <w:rFonts w:eastAsiaTheme="minorHAnsi"/>
           <w:lang w:val="en-US" w:eastAsia="en-US"/>
         </w:rPr>
+        <w:lastRenderedPageBreak/>
         <w:t>Settings</w:t>
       </w:r>
       <w:bookmarkEnd w:id="12"/>
-      <w:bookmarkEnd w:id="15"/>
+      <w:bookmarkEnd w:id="14"/>
     </w:p>
     <w:p>
       <w:pPr>
@@ -4543,7 +4542,6 @@
           <w:rFonts w:eastAsiaTheme="minorHAnsi"/>
           <w:lang w:eastAsia="en-US"/>
         </w:rPr>
-        <w:lastRenderedPageBreak/>
         <w:t>База данных</w:t>
       </w:r>
     </w:p>
@@ -4575,8 +4573,8 @@
           <w:lang w:val="en-US" w:eastAsia="en-US"/>
         </w:rPr>
       </w:pPr>
-      <w:bookmarkStart w:id="16" w:name="_Toc356245958"/>
-      <w:bookmarkStart w:id="17" w:name="_Toc385945892"/>
+      <w:bookmarkStart w:id="15" w:name="_Toc356245958"/>
+      <w:bookmarkStart w:id="16" w:name="_Toc385945892"/>
       <w:r>
         <w:rPr>
           <w:rFonts w:eastAsiaTheme="majorEastAsia"/>
@@ -4584,42 +4582,42 @@
         </w:rPr>
         <w:t>Глобальные справочники</w:t>
       </w:r>
+      <w:bookmarkEnd w:id="15"/>
       <w:bookmarkEnd w:id="16"/>
+    </w:p>
+    <w:p>
+      <w:pPr>
+        <w:pStyle w:val="3"/>
+        <w:rPr>
+          <w:lang w:eastAsia="en-US"/>
+        </w:rPr>
+      </w:pPr>
+      <w:bookmarkStart w:id="17" w:name="_Toc385945893"/>
+      <w:bookmarkStart w:id="18" w:name="_Toc356245947"/>
+      <w:bookmarkStart w:id="19" w:name="_Toc356245959"/>
+      <w:r>
+        <w:rPr>
+          <w:lang w:eastAsia="en-US"/>
+        </w:rPr>
+        <w:t>Абстрактные классы</w:t>
+      </w:r>
       <w:bookmarkEnd w:id="17"/>
     </w:p>
     <w:p>
       <w:pPr>
-        <w:pStyle w:val="3"/>
-        <w:rPr>
-          <w:lang w:eastAsia="en-US"/>
-        </w:rPr>
-      </w:pPr>
-      <w:bookmarkStart w:id="18" w:name="_Toc356245947"/>
-      <w:bookmarkStart w:id="19" w:name="_Toc356245959"/>
-      <w:bookmarkStart w:id="20" w:name="_Toc385945893"/>
-      <w:r>
-        <w:rPr>
-          <w:lang w:eastAsia="en-US"/>
-        </w:rPr>
-        <w:t>Абстрактные классы</w:t>
+        <w:pStyle w:val="4"/>
+        <w:rPr>
+          <w:lang w:val="en-US" w:eastAsia="en-US"/>
+        </w:rPr>
+      </w:pPr>
+      <w:bookmarkStart w:id="20" w:name="_Toc385945894"/>
+      <w:r>
+        <w:rPr>
+          <w:lang w:val="en-US" w:eastAsia="en-US"/>
+        </w:rPr>
+        <w:t>Term</w:t>
       </w:r>
       <w:bookmarkEnd w:id="20"/>
-    </w:p>
-    <w:p>
-      <w:pPr>
-        <w:pStyle w:val="4"/>
-        <w:rPr>
-          <w:lang w:val="en-US" w:eastAsia="en-US"/>
-        </w:rPr>
-      </w:pPr>
-      <w:bookmarkStart w:id="21" w:name="_Toc385945894"/>
-      <w:r>
-        <w:rPr>
-          <w:lang w:val="en-US" w:eastAsia="en-US"/>
-        </w:rPr>
-        <w:t>Term</w:t>
-      </w:r>
-      <w:bookmarkEnd w:id="21"/>
     </w:p>
     <w:tbl>
       <w:tblPr>
@@ -4831,40 +4829,178 @@
           <w:lang w:val="en-US" w:eastAsia="en-US"/>
         </w:rPr>
       </w:pPr>
-      <w:bookmarkStart w:id="22" w:name="_Toc385945895"/>
+      <w:bookmarkStart w:id="21" w:name="_Toc385945895"/>
       <w:r>
         <w:rPr>
           <w:lang w:eastAsia="en-US"/>
         </w:rPr>
         <w:t>Классы модели</w:t>
+      </w:r>
+      <w:bookmarkEnd w:id="21"/>
+    </w:p>
+    <w:p>
+      <w:pPr>
+        <w:pStyle w:val="4"/>
+        <w:rPr>
+          <w:rFonts w:eastAsiaTheme="minorHAnsi"/>
+          <w:lang w:val="en-US" w:eastAsia="en-US"/>
+        </w:rPr>
+      </w:pPr>
+      <w:bookmarkStart w:id="22" w:name="_Toc385945896"/>
+      <w:bookmarkEnd w:id="18"/>
+      <w:proofErr w:type="spellStart"/>
+      <w:proofErr w:type="gramStart"/>
+      <w:r>
+        <w:rPr>
+          <w:rFonts w:eastAsiaTheme="minorHAnsi"/>
+          <w:lang w:val="en-US" w:eastAsia="en-US"/>
+        </w:rPr>
+        <w:t>SyntacticCategory</w:t>
+      </w:r>
+      <w:bookmarkEnd w:id="19"/>
+      <w:proofErr w:type="spellEnd"/>
+      <w:r>
+        <w:rPr>
+          <w:rFonts w:eastAsiaTheme="minorHAnsi"/>
+          <w:lang w:val="en-US" w:eastAsia="en-US"/>
+        </w:rPr>
+        <w:t>(</w:t>
+      </w:r>
+      <w:proofErr w:type="gramEnd"/>
+      <w:r>
+        <w:rPr>
+          <w:rFonts w:eastAsiaTheme="minorHAnsi"/>
+          <w:lang w:val="en-US" w:eastAsia="en-US"/>
+        </w:rPr>
+        <w:t>Term)</w:t>
       </w:r>
       <w:bookmarkEnd w:id="22"/>
     </w:p>
     <w:p>
       <w:pPr>
+        <w:rPr>
+          <w:rFonts w:eastAsiaTheme="minorHAnsi"/>
+          <w:lang w:val="et-EE" w:eastAsia="en-US"/>
+        </w:rPr>
+      </w:pPr>
+      <w:r>
+        <w:rPr>
+          <w:rFonts w:eastAsiaTheme="minorHAnsi"/>
+          <w:lang w:eastAsia="en-US"/>
+        </w:rPr>
+        <w:t>Части речи, определенные в системе на глобальном уровне.</w:t>
+      </w:r>
+    </w:p>
+    <w:p>
+      <w:pPr>
         <w:pStyle w:val="4"/>
         <w:rPr>
           <w:rFonts w:eastAsiaTheme="minorHAnsi"/>
+        </w:rPr>
+      </w:pPr>
+      <w:bookmarkStart w:id="23" w:name="_Toc356245960"/>
+      <w:bookmarkStart w:id="24" w:name="_Toc385945897"/>
+      <w:proofErr w:type="spellStart"/>
+      <w:r>
+        <w:rPr>
+          <w:rFonts w:eastAsiaTheme="minorHAnsi"/>
+        </w:rPr>
+        <w:t>UsageConstraint</w:t>
+      </w:r>
+      <w:bookmarkEnd w:id="23"/>
+      <w:proofErr w:type="spellEnd"/>
+      <w:r>
+        <w:rPr>
+          <w:rFonts w:eastAsiaTheme="minorHAnsi"/>
           <w:lang w:val="en-US" w:eastAsia="en-US"/>
         </w:rPr>
-      </w:pPr>
-      <w:bookmarkStart w:id="23" w:name="_Toc385945896"/>
-      <w:bookmarkEnd w:id="18"/>
+        <w:t>(Term)</w:t>
+      </w:r>
+      <w:bookmarkEnd w:id="24"/>
+    </w:p>
+    <w:p>
+      <w:pPr>
+        <w:rPr>
+          <w:rFonts w:eastAsiaTheme="minorHAnsi"/>
+          <w:lang w:eastAsia="en-US"/>
+        </w:rPr>
+      </w:pPr>
+      <w:r>
+        <w:rPr>
+          <w:rFonts w:eastAsiaTheme="minorHAnsi"/>
+          <w:lang w:eastAsia="en-US"/>
+        </w:rPr>
+        <w:t>Характеристики и области применения лексем</w:t>
+      </w:r>
+      <w:r>
+        <w:rPr>
+          <w:rFonts w:eastAsiaTheme="minorHAnsi"/>
+          <w:lang w:eastAsia="en-US"/>
+        </w:rPr>
+        <w:t xml:space="preserve"> </w:t>
+      </w:r>
+      <w:r>
+        <w:rPr>
+          <w:rFonts w:eastAsiaTheme="minorHAnsi"/>
+          <w:lang w:eastAsia="en-US"/>
+        </w:rPr>
+        <w:t>для точного определения ее смысла в рамках связи (перевода)</w:t>
+      </w:r>
+      <w:r>
+        <w:rPr>
+          <w:rFonts w:eastAsiaTheme="minorHAnsi"/>
+          <w:lang w:eastAsia="en-US"/>
+        </w:rPr>
+        <w:t>.</w:t>
+      </w:r>
+      <w:r>
+        <w:rPr>
+          <w:rFonts w:eastAsiaTheme="minorHAnsi"/>
+          <w:lang w:eastAsia="en-US"/>
+        </w:rPr>
+        <w:t xml:space="preserve"> </w:t>
+      </w:r>
+      <w:proofErr w:type="gramStart"/>
+      <w:r>
+        <w:rPr>
+          <w:rFonts w:eastAsiaTheme="minorHAnsi"/>
+          <w:lang w:eastAsia="en-US"/>
+        </w:rPr>
+        <w:t>Определенны</w:t>
+      </w:r>
+      <w:proofErr w:type="gramEnd"/>
+      <w:r>
+        <w:rPr>
+          <w:rFonts w:eastAsiaTheme="minorHAnsi"/>
+          <w:lang w:eastAsia="en-US"/>
+        </w:rPr>
+        <w:t xml:space="preserve"> на глобальном уровне.</w:t>
+      </w:r>
+    </w:p>
+    <w:p>
+      <w:pPr>
+        <w:pStyle w:val="4"/>
+        <w:rPr>
+          <w:rFonts w:eastAsiaTheme="minorHAnsi"/>
+          <w:lang w:val="en-US"/>
+        </w:rPr>
+      </w:pPr>
+      <w:bookmarkStart w:id="25" w:name="_Toc385945898"/>
+      <w:bookmarkStart w:id="26" w:name="_Toc356245961"/>
       <w:proofErr w:type="spellStart"/>
       <w:proofErr w:type="gramStart"/>
       <w:r>
         <w:rPr>
           <w:rFonts w:eastAsiaTheme="minorHAnsi"/>
-          <w:lang w:val="en-US" w:eastAsia="en-US"/>
-        </w:rPr>
-        <w:t>SyntacticCategory</w:t>
-      </w:r>
-      <w:bookmarkEnd w:id="19"/>
+          <w:lang w:val="en-US"/>
+        </w:rPr>
+        <w:t>GrammCategoryType</w:t>
+      </w:r>
       <w:proofErr w:type="spellEnd"/>
       <w:r>
         <w:rPr>
           <w:rFonts w:eastAsiaTheme="minorHAnsi"/>
-          <w:lang w:val="en-US" w:eastAsia="en-US"/>
+          <w:lang w:val="en-US"/>
         </w:rPr>
         <w:t>(</w:t>
       </w:r>
@@ -4872,51 +5008,9 @@
       <w:r>
         <w:rPr>
           <w:rFonts w:eastAsiaTheme="minorHAnsi"/>
-          <w:lang w:val="en-US" w:eastAsia="en-US"/>
+          <w:lang w:val="en-US"/>
         </w:rPr>
         <w:t>Term)</w:t>
-      </w:r>
-      <w:bookmarkEnd w:id="23"/>
-    </w:p>
-    <w:p>
-      <w:pPr>
-        <w:rPr>
-          <w:rFonts w:eastAsiaTheme="minorHAnsi"/>
-          <w:lang w:val="et-EE" w:eastAsia="en-US"/>
-        </w:rPr>
-      </w:pPr>
-      <w:r>
-        <w:rPr>
-          <w:rFonts w:eastAsiaTheme="minorHAnsi"/>
-          <w:lang w:eastAsia="en-US"/>
-        </w:rPr>
-        <w:t>Части речи, определенные в системе на глобальном уровне.</w:t>
-      </w:r>
-    </w:p>
-    <w:p>
-      <w:pPr>
-        <w:pStyle w:val="4"/>
-        <w:rPr>
-          <w:rFonts w:eastAsiaTheme="minorHAnsi"/>
-        </w:rPr>
-      </w:pPr>
-      <w:bookmarkStart w:id="24" w:name="_Toc356245960"/>
-      <w:bookmarkStart w:id="25" w:name="_Toc385945897"/>
-      <w:proofErr w:type="spellStart"/>
-      <w:r>
-        <w:rPr>
-          <w:rFonts w:eastAsiaTheme="minorHAnsi"/>
-        </w:rPr>
-        <w:t>UsageConstraint</w:t>
-      </w:r>
-      <w:bookmarkEnd w:id="24"/>
-      <w:proofErr w:type="spellEnd"/>
-      <w:r>
-        <w:rPr>
-          <w:rFonts w:eastAsiaTheme="minorHAnsi"/>
-          <w:lang w:val="en-US" w:eastAsia="en-US"/>
-        </w:rPr>
-        <w:t>(Term)</w:t>
       </w:r>
       <w:bookmarkEnd w:id="25"/>
     </w:p>
@@ -4924,59 +5018,25 @@
       <w:pPr>
         <w:rPr>
           <w:rFonts w:eastAsiaTheme="minorHAnsi"/>
-          <w:lang w:eastAsia="en-US"/>
-        </w:rPr>
-      </w:pPr>
-      <w:r>
-        <w:rPr>
-          <w:rFonts w:eastAsiaTheme="minorHAnsi"/>
-          <w:lang w:eastAsia="en-US"/>
-        </w:rPr>
-        <w:t>Характеристики и области применения лексем</w:t>
-      </w:r>
-      <w:r>
-        <w:rPr>
-          <w:rFonts w:eastAsiaTheme="minorHAnsi"/>
-          <w:lang w:eastAsia="en-US"/>
-        </w:rPr>
-        <w:t xml:space="preserve"> </w:t>
-      </w:r>
-      <w:r>
-        <w:rPr>
-          <w:rFonts w:eastAsiaTheme="minorHAnsi"/>
-          <w:lang w:eastAsia="en-US"/>
-        </w:rPr>
-        <w:t>для точного определения ее смысла в рамках связи (перевода)</w:t>
-      </w:r>
-      <w:r>
-        <w:rPr>
-          <w:rFonts w:eastAsiaTheme="minorHAnsi"/>
-          <w:lang w:eastAsia="en-US"/>
-        </w:rPr>
-        <w:t>.</w:t>
-      </w:r>
-      <w:r>
-        <w:rPr>
-          <w:rFonts w:eastAsiaTheme="minorHAnsi"/>
-          <w:lang w:eastAsia="en-US"/>
-        </w:rPr>
-        <w:t xml:space="preserve"> </w:t>
-      </w:r>
-      <w:proofErr w:type="gramStart"/>
-      <w:r>
-        <w:rPr>
-          <w:rFonts w:eastAsiaTheme="minorHAnsi"/>
-          <w:lang w:eastAsia="en-US"/>
-        </w:rPr>
-        <w:t>Определенны</w:t>
-      </w:r>
-      <w:proofErr w:type="gramEnd"/>
-      <w:r>
-        <w:rPr>
-          <w:rFonts w:eastAsiaTheme="minorHAnsi"/>
-          <w:lang w:eastAsia="en-US"/>
-        </w:rPr>
-        <w:t xml:space="preserve"> на глобальном уровне.</w:t>
+        </w:rPr>
+      </w:pPr>
+      <w:r>
+        <w:rPr>
+          <w:rFonts w:eastAsiaTheme="minorHAnsi"/>
+        </w:rPr>
+        <w:t xml:space="preserve">Виды грамматических категорий </w:t>
+      </w:r>
+      <w:r>
+        <w:rPr>
+          <w:rFonts w:eastAsiaTheme="minorHAnsi"/>
+        </w:rPr>
+        <w:t>в</w:t>
+      </w:r>
+      <w:r>
+        <w:rPr>
+          <w:rFonts w:eastAsiaTheme="minorHAnsi"/>
+        </w:rPr>
+        <w:t xml:space="preserve"> системе</w:t>
       </w:r>
     </w:p>
     <w:p>
@@ -4984,71 +5044,9 @@
         <w:pStyle w:val="4"/>
         <w:rPr>
           <w:rFonts w:eastAsiaTheme="minorHAnsi"/>
-          <w:lang w:val="en-US"/>
-        </w:rPr>
-      </w:pPr>
-      <w:bookmarkStart w:id="26" w:name="_Toc356245961"/>
-      <w:bookmarkStart w:id="27" w:name="_Toc385945898"/>
-      <w:proofErr w:type="spellStart"/>
-      <w:proofErr w:type="gramStart"/>
-      <w:r>
-        <w:rPr>
-          <w:rFonts w:eastAsiaTheme="minorHAnsi"/>
-          <w:lang w:val="en-US"/>
-        </w:rPr>
-        <w:t>GrammCategoryType</w:t>
-      </w:r>
-      <w:proofErr w:type="spellEnd"/>
-      <w:r>
-        <w:rPr>
-          <w:rFonts w:eastAsiaTheme="minorHAnsi"/>
-          <w:lang w:val="en-US"/>
-        </w:rPr>
-        <w:t>(</w:t>
-      </w:r>
-      <w:proofErr w:type="gramEnd"/>
-      <w:r>
-        <w:rPr>
-          <w:rFonts w:eastAsiaTheme="minorHAnsi"/>
-          <w:lang w:val="en-US"/>
-        </w:rPr>
-        <w:t>Term)</w:t>
-      </w:r>
-      <w:bookmarkEnd w:id="27"/>
-    </w:p>
-    <w:p>
-      <w:pPr>
-        <w:rPr>
-          <w:rFonts w:eastAsiaTheme="minorHAnsi"/>
-        </w:rPr>
-      </w:pPr>
-      <w:r>
-        <w:rPr>
-          <w:rFonts w:eastAsiaTheme="minorHAnsi"/>
-        </w:rPr>
-        <w:t xml:space="preserve">Виды грамматических категорий </w:t>
-      </w:r>
-      <w:r>
-        <w:rPr>
-          <w:rFonts w:eastAsiaTheme="minorHAnsi"/>
-        </w:rPr>
-        <w:t>в</w:t>
-      </w:r>
-      <w:r>
-        <w:rPr>
-          <w:rFonts w:eastAsiaTheme="minorHAnsi"/>
-        </w:rPr>
-        <w:t xml:space="preserve"> системе</w:t>
-      </w:r>
-    </w:p>
-    <w:p>
-      <w:pPr>
-        <w:pStyle w:val="4"/>
-        <w:rPr>
-          <w:rFonts w:eastAsiaTheme="minorHAnsi"/>
-        </w:rPr>
-      </w:pPr>
-      <w:bookmarkStart w:id="28" w:name="_Toc385945899"/>
+        </w:rPr>
+      </w:pPr>
+      <w:bookmarkStart w:id="27" w:name="_Toc385945899"/>
       <w:proofErr w:type="spellStart"/>
       <w:r>
         <w:rPr>
@@ -5065,7 +5063,7 @@
         </w:rPr>
         <w:t>(Term)</w:t>
       </w:r>
-      <w:bookmarkEnd w:id="28"/>
+      <w:bookmarkEnd w:id="27"/>
     </w:p>
     <w:p>
       <w:pPr>
@@ -5434,8 +5432,8 @@
           <w:lang w:val="en-US" w:eastAsia="en-US"/>
         </w:rPr>
       </w:pPr>
-      <w:bookmarkStart w:id="29" w:name="_Toc356245951"/>
-      <w:bookmarkStart w:id="30" w:name="_Toc385945900"/>
+      <w:bookmarkStart w:id="28" w:name="_Toc356245951"/>
+      <w:bookmarkStart w:id="29" w:name="_Toc385945900"/>
       <w:proofErr w:type="spellStart"/>
       <w:proofErr w:type="gramStart"/>
       <w:r>
@@ -5445,24 +5443,24 @@
         </w:rPr>
         <w:t>GrammCategorySet</w:t>
       </w:r>
+      <w:bookmarkEnd w:id="28"/>
+      <w:proofErr w:type="spellEnd"/>
+      <w:r>
+        <w:rPr>
+          <w:rFonts w:eastAsiaTheme="minorHAnsi"/>
+          <w:lang w:val="et-EE" w:eastAsia="en-US"/>
+        </w:rPr>
+        <w:t>(</w:t>
+      </w:r>
+      <w:proofErr w:type="gramEnd"/>
+      <w:r>
+        <w:rPr>
+          <w:rFonts w:eastAsiaTheme="minorHAnsi"/>
+          <w:lang w:val="et-EE" w:eastAsia="en-US"/>
+        </w:rPr>
+        <w:t>LanguageEntity)</w:t>
+      </w:r>
       <w:bookmarkEnd w:id="29"/>
-      <w:proofErr w:type="spellEnd"/>
-      <w:r>
-        <w:rPr>
-          <w:rFonts w:eastAsiaTheme="minorHAnsi"/>
-          <w:lang w:val="et-EE" w:eastAsia="en-US"/>
-        </w:rPr>
-        <w:t>(</w:t>
-      </w:r>
-      <w:proofErr w:type="gramEnd"/>
-      <w:r>
-        <w:rPr>
-          <w:rFonts w:eastAsiaTheme="minorHAnsi"/>
-          <w:lang w:val="et-EE" w:eastAsia="en-US"/>
-        </w:rPr>
-        <w:t>LanguageEntity)</w:t>
-      </w:r>
-      <w:bookmarkEnd w:id="30"/>
     </w:p>
     <w:p>
       <w:pPr>
@@ -5813,7 +5811,7 @@
           <w:lang w:val="et-EE" w:eastAsia="en-US"/>
         </w:rPr>
       </w:pPr>
-      <w:bookmarkStart w:id="31" w:name="_Toc385945901"/>
+      <w:bookmarkStart w:id="30" w:name="_Toc385945901"/>
       <w:r>
         <w:rPr>
           <w:rFonts w:eastAsiaTheme="minorHAnsi"/>
@@ -5821,7 +5819,7 @@
         </w:rPr>
         <w:t>Inflection(LanguageEntity)</w:t>
       </w:r>
-      <w:bookmarkEnd w:id="31"/>
+      <w:bookmarkEnd w:id="30"/>
     </w:p>
     <w:tbl>
       <w:tblPr>
@@ -6025,7 +6023,7 @@
           <w:lang w:val="en-US" w:eastAsia="en-US"/>
         </w:rPr>
       </w:pPr>
-      <w:bookmarkStart w:id="32" w:name="_Toc385945902"/>
+      <w:bookmarkStart w:id="31" w:name="_Toc385945902"/>
       <w:proofErr w:type="gramStart"/>
       <w:r>
         <w:rPr>
@@ -6050,7 +6048,7 @@
         </w:rPr>
         <w:t>Term)</w:t>
       </w:r>
-      <w:bookmarkEnd w:id="32"/>
+      <w:bookmarkEnd w:id="31"/>
     </w:p>
     <w:tbl>
       <w:tblPr>
@@ -6217,8 +6215,8 @@
           <w:lang w:val="en-US" w:eastAsia="en-US"/>
         </w:rPr>
       </w:pPr>
-      <w:bookmarkStart w:id="33" w:name="_Toc356245948"/>
-      <w:bookmarkStart w:id="34" w:name="_Toc385945903"/>
+      <w:bookmarkStart w:id="32" w:name="_Toc356245948"/>
+      <w:bookmarkStart w:id="33" w:name="_Toc385945903"/>
       <w:proofErr w:type="gramStart"/>
       <w:r>
         <w:rPr>
@@ -6227,28 +6225,28 @@
         </w:rPr>
         <w:t>Dialect</w:t>
       </w:r>
+      <w:bookmarkEnd w:id="32"/>
+      <w:r>
+        <w:rPr>
+          <w:rFonts w:eastAsiaTheme="minorHAnsi"/>
+          <w:lang w:val="en-US" w:eastAsia="en-US"/>
+        </w:rPr>
+        <w:t>(</w:t>
+      </w:r>
+      <w:proofErr w:type="gramEnd"/>
+      <w:r>
+        <w:rPr>
+          <w:lang w:val="en-US" w:eastAsia="en-US"/>
+        </w:rPr>
+        <w:t>Term</w:t>
+      </w:r>
+      <w:r>
+        <w:rPr>
+          <w:lang w:val="en-US" w:eastAsia="en-US"/>
+        </w:rPr>
+        <w:t>)</w:t>
+      </w:r>
       <w:bookmarkEnd w:id="33"/>
-      <w:r>
-        <w:rPr>
-          <w:rFonts w:eastAsiaTheme="minorHAnsi"/>
-          <w:lang w:val="en-US" w:eastAsia="en-US"/>
-        </w:rPr>
-        <w:t>(</w:t>
-      </w:r>
-      <w:proofErr w:type="gramEnd"/>
-      <w:r>
-        <w:rPr>
-          <w:lang w:val="en-US" w:eastAsia="en-US"/>
-        </w:rPr>
-        <w:t>Term</w:t>
-      </w:r>
-      <w:r>
-        <w:rPr>
-          <w:lang w:val="en-US" w:eastAsia="en-US"/>
-        </w:rPr>
-        <w:t>)</w:t>
-      </w:r>
-      <w:bookmarkEnd w:id="34"/>
     </w:p>
     <w:p>
       <w:pPr>
@@ -6484,7 +6482,7 @@
           <w:lang w:val="en-US" w:eastAsia="en-US"/>
         </w:rPr>
       </w:pPr>
-      <w:bookmarkStart w:id="35" w:name="_Toc385945904"/>
+      <w:bookmarkStart w:id="34" w:name="_Toc385945904"/>
       <w:proofErr w:type="spellStart"/>
       <w:proofErr w:type="gramStart"/>
       <w:r>
@@ -6510,7 +6508,7 @@
         </w:rPr>
         <w:t>Term)</w:t>
       </w:r>
-      <w:bookmarkEnd w:id="35"/>
+      <w:bookmarkEnd w:id="34"/>
     </w:p>
     <w:p>
       <w:pPr>
@@ -6590,7 +6588,7 @@
           <w:lang w:val="en-US" w:eastAsia="en-US"/>
         </w:rPr>
       </w:pPr>
-      <w:bookmarkStart w:id="36" w:name="_Toc385945905"/>
+      <w:bookmarkStart w:id="35" w:name="_Toc385945905"/>
       <w:proofErr w:type="spellStart"/>
       <w:proofErr w:type="gramStart"/>
       <w:r>
@@ -6616,7 +6614,7 @@
         </w:rPr>
         <w:t>Term)</w:t>
       </w:r>
-      <w:bookmarkEnd w:id="36"/>
+      <w:bookmarkEnd w:id="35"/>
     </w:p>
     <w:p>
       <w:pPr>
@@ -6930,7 +6928,7 @@
           <w:lang w:val="en-US" w:eastAsia="en-US"/>
         </w:rPr>
       </w:pPr>
-      <w:bookmarkStart w:id="37" w:name="_Toc385945906"/>
+      <w:bookmarkStart w:id="36" w:name="_Toc385945906"/>
       <w:proofErr w:type="spellStart"/>
       <w:proofErr w:type="gramStart"/>
       <w:r>
@@ -6956,7 +6954,7 @@
         </w:rPr>
         <w:t>Term)</w:t>
       </w:r>
-      <w:bookmarkEnd w:id="37"/>
+      <w:bookmarkEnd w:id="36"/>
     </w:p>
     <w:p>
       <w:pPr>
@@ -7091,7 +7089,7 @@
           <w:lang w:eastAsia="en-US"/>
         </w:rPr>
       </w:pPr>
-      <w:bookmarkStart w:id="38" w:name="_Toc385945907"/>
+      <w:bookmarkStart w:id="37" w:name="_Toc385945907"/>
       <w:proofErr w:type="gramStart"/>
       <w:r>
         <w:rPr>
@@ -7122,7 +7120,7 @@
         </w:rPr>
         <w:t>)</w:t>
       </w:r>
-      <w:bookmarkEnd w:id="38"/>
+      <w:bookmarkEnd w:id="37"/>
     </w:p>
     <w:p>
       <w:pPr>
@@ -7420,7 +7418,7 @@
           <w:lang w:val="en-US" w:eastAsia="en-US"/>
         </w:rPr>
       </w:pPr>
-      <w:bookmarkStart w:id="39" w:name="_Toc385945908"/>
+      <w:bookmarkStart w:id="38" w:name="_Toc385945908"/>
       <w:r>
         <w:rPr>
           <w:rFonts w:eastAsiaTheme="majorEastAsia"/>
@@ -7434,41 +7432,197 @@
           <w:lang w:eastAsia="en-US"/>
         </w:rPr>
         <w:t>, учитывающие язык</w:t>
+      </w:r>
+      <w:bookmarkEnd w:id="38"/>
+    </w:p>
+    <w:p>
+      <w:pPr>
+        <w:pStyle w:val="3"/>
+        <w:rPr>
+          <w:rFonts w:eastAsiaTheme="majorEastAsia"/>
+          <w:lang w:val="en-US" w:eastAsia="en-US"/>
+        </w:rPr>
+      </w:pPr>
+      <w:bookmarkStart w:id="39" w:name="_Toc385945909"/>
+      <w:r>
+        <w:rPr>
+          <w:rFonts w:eastAsiaTheme="majorEastAsia"/>
+          <w:lang w:eastAsia="en-US"/>
+        </w:rPr>
+        <w:t>Абстрактные классы</w:t>
       </w:r>
       <w:bookmarkEnd w:id="39"/>
     </w:p>
     <w:p>
       <w:pPr>
-        <w:pStyle w:val="3"/>
-        <w:rPr>
-          <w:rFonts w:eastAsiaTheme="majorEastAsia"/>
+        <w:pStyle w:val="4"/>
+        <w:rPr>
           <w:lang w:val="en-US" w:eastAsia="en-US"/>
         </w:rPr>
       </w:pPr>
-      <w:bookmarkStart w:id="40" w:name="_Toc385945909"/>
-      <w:r>
-        <w:rPr>
-          <w:rFonts w:eastAsiaTheme="majorEastAsia"/>
-          <w:lang w:eastAsia="en-US"/>
-        </w:rPr>
-        <w:t>Абстрактные классы</w:t>
+      <w:bookmarkStart w:id="40" w:name="_Toc385945910"/>
+      <w:proofErr w:type="spellStart"/>
+      <w:r>
+        <w:rPr>
+          <w:lang w:val="en-US" w:eastAsia="en-US"/>
+        </w:rPr>
+        <w:t>LanguageEntity</w:t>
       </w:r>
       <w:bookmarkEnd w:id="40"/>
+      <w:proofErr w:type="spellEnd"/>
     </w:p>
+    <w:tbl>
+      <w:tblPr>
+        <w:tblStyle w:val="af2"/>
+        <w:tblW w:w="5000" w:type="pct"/>
+        <w:tblLook w:val="04A0" w:firstRow="1" w:lastRow="0" w:firstColumn="1" w:lastColumn="0" w:noHBand="0" w:noVBand="1"/>
+      </w:tblPr>
+      <w:tblGrid>
+        <w:gridCol w:w="2605"/>
+        <w:gridCol w:w="2606"/>
+        <w:gridCol w:w="1845"/>
+        <w:gridCol w:w="3366"/>
+      </w:tblGrid>
+      <w:tr>
+        <w:trPr>
+          <w:cnfStyle w:val="100000000000" w:firstRow="1" w:lastRow="0" w:firstColumn="0" w:lastColumn="0" w:oddVBand="0" w:evenVBand="0" w:oddHBand="0" w:evenHBand="0" w:firstRowFirstColumn="0" w:firstRowLastColumn="0" w:lastRowFirstColumn="0" w:lastRowLastColumn="0"/>
+        </w:trPr>
+        <w:tc>
+          <w:tcPr>
+            <w:tcW w:w="1250" w:type="pct"/>
+          </w:tcPr>
+          <w:p>
+            <w:pPr>
+              <w:pStyle w:val="aff4"/>
+            </w:pPr>
+            <w:r>
+              <w:t>Поле</w:t>
+            </w:r>
+          </w:p>
+        </w:tc>
+        <w:tc>
+          <w:tcPr>
+            <w:tcW w:w="1250" w:type="pct"/>
+          </w:tcPr>
+          <w:p>
+            <w:pPr>
+              <w:pStyle w:val="aff4"/>
+            </w:pPr>
+            <w:r>
+              <w:t>Тип</w:t>
+            </w:r>
+          </w:p>
+        </w:tc>
+        <w:tc>
+          <w:tcPr>
+            <w:tcW w:w="885" w:type="pct"/>
+          </w:tcPr>
+          <w:p>
+            <w:pPr>
+              <w:pStyle w:val="aff4"/>
+            </w:pPr>
+            <w:r>
+              <w:t>Обязательное?</w:t>
+            </w:r>
+          </w:p>
+        </w:tc>
+        <w:tc>
+          <w:tcPr>
+            <w:tcW w:w="1616" w:type="pct"/>
+          </w:tcPr>
+          <w:p>
+            <w:pPr>
+              <w:pStyle w:val="aff4"/>
+            </w:pPr>
+            <w:r>
+              <w:t>Комментарий</w:t>
+            </w:r>
+          </w:p>
+        </w:tc>
+      </w:tr>
+      <w:tr>
+        <w:tc>
+          <w:tcPr>
+            <w:tcW w:w="1250" w:type="pct"/>
+          </w:tcPr>
+          <w:p>
+            <w:pPr>
+              <w:pStyle w:val="aff4"/>
+              <w:rPr>
+                <w:lang w:val="en-US"/>
+              </w:rPr>
+            </w:pPr>
+            <w:proofErr w:type="spellStart"/>
+            <w:r>
+              <w:rPr>
+                <w:lang w:val="en-US"/>
+              </w:rPr>
+              <w:lastRenderedPageBreak/>
+              <w:t>language</w:t>
+            </w:r>
+            <w:r>
+              <w:rPr>
+                <w:lang w:val="en-US"/>
+              </w:rPr>
+              <w:t>_id</w:t>
+            </w:r>
+            <w:proofErr w:type="spellEnd"/>
+          </w:p>
+        </w:tc>
+        <w:tc>
+          <w:tcPr>
+            <w:tcW w:w="1250" w:type="pct"/>
+          </w:tcPr>
+          <w:p>
+            <w:pPr>
+              <w:pStyle w:val="aff4"/>
+            </w:pPr>
+            <w:r>
+              <w:t>Число</w:t>
+            </w:r>
+          </w:p>
+        </w:tc>
+        <w:tc>
+          <w:tcPr>
+            <w:tcW w:w="885" w:type="pct"/>
+          </w:tcPr>
+          <w:p>
+            <w:pPr>
+              <w:pStyle w:val="aff4"/>
+            </w:pPr>
+            <w:r>
+              <w:t>Да</w:t>
+            </w:r>
+          </w:p>
+        </w:tc>
+        <w:tc>
+          <w:tcPr>
+            <w:tcW w:w="1616" w:type="pct"/>
+          </w:tcPr>
+          <w:p>
+            <w:pPr>
+              <w:pStyle w:val="aff4"/>
+            </w:pPr>
+          </w:p>
+        </w:tc>
+      </w:tr>
+    </w:tbl>
     <w:p>
       <w:pPr>
         <w:pStyle w:val="4"/>
         <w:rPr>
+          <w:rFonts w:eastAsiaTheme="minorHAnsi"/>
           <w:lang w:val="en-US" w:eastAsia="en-US"/>
         </w:rPr>
       </w:pPr>
-      <w:bookmarkStart w:id="41" w:name="_Toc385945910"/>
+      <w:bookmarkStart w:id="41" w:name="_Toc385945911"/>
       <w:proofErr w:type="spellStart"/>
       <w:r>
         <w:rPr>
+          <w:rFonts w:eastAsiaTheme="minorHAnsi"/>
           <w:lang w:val="en-US" w:eastAsia="en-US"/>
         </w:rPr>
-        <w:t>LanguageEntity</w:t>
+        <w:t>DictEntity</w:t>
       </w:r>
       <w:bookmarkEnd w:id="41"/>
       <w:proofErr w:type="spellEnd"/>
@@ -7530,7 +7684,7 @@
         </w:tc>
         <w:tc>
           <w:tcPr>
-            <w:tcW w:w="1616" w:type="pct"/>
+            <w:tcW w:w="1615" w:type="pct"/>
           </w:tcPr>
           <w:p>
             <w:pPr>
@@ -7559,14 +7713,96 @@
               <w:rPr>
                 <w:lang w:val="en-US"/>
               </w:rPr>
-              <w:lastRenderedPageBreak/>
-              <w:t>language</w:t>
+              <w:t>source_id</w:t>
+            </w:r>
+            <w:proofErr w:type="spellEnd"/>
+          </w:p>
+        </w:tc>
+        <w:tc>
+          <w:tcPr>
+            <w:tcW w:w="1250" w:type="pct"/>
+          </w:tcPr>
+          <w:p>
+            <w:pPr>
+              <w:pStyle w:val="aff4"/>
+            </w:pPr>
+            <w:r>
+              <w:t>Число</w:t>
             </w:r>
             <w:r>
               <w:rPr>
                 <w:lang w:val="en-US"/>
               </w:rPr>
-              <w:t>_id</w:t>
+              <w:t xml:space="preserve"> (</w:t>
+            </w:r>
+            <w:r>
+              <w:t>многие-ко-многим)</w:t>
+            </w:r>
+          </w:p>
+        </w:tc>
+        <w:tc>
+          <w:tcPr>
+            <w:tcW w:w="885" w:type="pct"/>
+          </w:tcPr>
+          <w:p>
+            <w:pPr>
+              <w:pStyle w:val="aff4"/>
+            </w:pPr>
+            <w:r>
+              <w:t>Нет</w:t>
+            </w:r>
+          </w:p>
+        </w:tc>
+        <w:tc>
+          <w:tcPr>
+            <w:tcW w:w="1615" w:type="pct"/>
+          </w:tcPr>
+          <w:p>
+            <w:pPr>
+              <w:pStyle w:val="aff4"/>
+            </w:pPr>
+            <w:r>
+              <w:t>Источник данных о записи (</w:t>
+            </w:r>
+            <w:r>
+              <w:rPr>
+                <w:lang w:val="en-US"/>
+              </w:rPr>
+              <w:t>id</w:t>
+            </w:r>
+            <w:r>
+              <w:t>)</w:t>
+            </w:r>
+            <w:r>
+              <w:t xml:space="preserve">. </w:t>
+            </w:r>
+            <w:r>
+              <w:rPr>
+                <w:lang w:val="en-US"/>
+              </w:rPr>
+              <w:t>NULL</w:t>
+            </w:r>
+            <w:r>
+              <w:t xml:space="preserve"> </w:t>
+            </w:r>
+            <w:r>
+              <w:t>означает, что источник данных не указан</w:t>
+            </w:r>
+          </w:p>
+        </w:tc>
+      </w:tr>
+      <w:tr>
+        <w:tc>
+          <w:tcPr>
+            <w:tcW w:w="1250" w:type="pct"/>
+          </w:tcPr>
+          <w:p>
+            <w:pPr>
+              <w:pStyle w:val="aff4"/>
+            </w:pPr>
+            <w:proofErr w:type="spellStart"/>
+            <w:r>
+              <w:t>comment</w:t>
             </w:r>
             <w:proofErr w:type="spellEnd"/>
           </w:p>
@@ -7580,7 +7816,7 @@
               <w:pStyle w:val="aff4"/>
             </w:pPr>
             <w:r>
-              <w:t>Число</w:t>
+              <w:t>Строка</w:t>
             </w:r>
           </w:p>
         </w:tc>
@@ -7593,18 +7829,87 @@
               <w:pStyle w:val="aff4"/>
             </w:pPr>
             <w:r>
+              <w:t>Нет</w:t>
+            </w:r>
+          </w:p>
+        </w:tc>
+        <w:tc>
+          <w:tcPr>
+            <w:tcW w:w="1615" w:type="pct"/>
+          </w:tcPr>
+          <w:p>
+            <w:pPr>
+              <w:pStyle w:val="aff4"/>
+            </w:pPr>
+            <w:r>
+              <w:t>Комментарий к сути перевода (в будущем возможна замена на ссылку)</w:t>
+            </w:r>
+          </w:p>
+        </w:tc>
+      </w:tr>
+      <w:tr>
+        <w:tc>
+          <w:tcPr>
+            <w:tcW w:w="1250" w:type="pct"/>
+          </w:tcPr>
+          <w:p>
+            <w:pPr>
+              <w:pStyle w:val="aff4"/>
+            </w:pPr>
+            <w:r>
+              <w:rPr>
+                <w:lang w:val="en-US"/>
+              </w:rPr>
+              <w:t>is</w:t>
+            </w:r>
+            <w:r>
+              <w:t>_</w:t>
+            </w:r>
+            <w:r>
+              <w:rPr>
+                <w:lang w:val="en-US"/>
+              </w:rPr>
+              <w:t>deleted</w:t>
+            </w:r>
+          </w:p>
+        </w:tc>
+        <w:tc>
+          <w:tcPr>
+            <w:tcW w:w="1250" w:type="pct"/>
+          </w:tcPr>
+          <w:p>
+            <w:pPr>
+              <w:pStyle w:val="aff4"/>
+            </w:pPr>
+            <w:r>
+              <w:t>Логический</w:t>
+            </w:r>
+          </w:p>
+        </w:tc>
+        <w:tc>
+          <w:tcPr>
+            <w:tcW w:w="885" w:type="pct"/>
+          </w:tcPr>
+          <w:p>
+            <w:pPr>
+              <w:pStyle w:val="aff4"/>
+            </w:pPr>
+            <w:r>
               <w:t>Да</w:t>
             </w:r>
           </w:p>
         </w:tc>
         <w:tc>
           <w:tcPr>
-            <w:tcW w:w="1616" w:type="pct"/>
-          </w:tcPr>
-          <w:p>
-            <w:pPr>
-              <w:pStyle w:val="aff4"/>
-            </w:pPr>
+            <w:tcW w:w="1615" w:type="pct"/>
+          </w:tcPr>
+          <w:p>
+            <w:pPr>
+              <w:pStyle w:val="aff4"/>
+            </w:pPr>
+            <w:r>
+              <w:t>Флаг, означающий, что на данный момент запись удалена</w:t>
+            </w:r>
           </w:p>
         </w:tc>
       </w:tr>
@@ -7617,17 +7922,71 @@
           <w:lang w:val="en-US" w:eastAsia="en-US"/>
         </w:rPr>
       </w:pPr>
-      <w:bookmarkStart w:id="42" w:name="_Toc385945911"/>
+      <w:bookmarkStart w:id="42" w:name="_Toc385945912"/>
       <w:proofErr w:type="spellStart"/>
+      <w:proofErr w:type="gramStart"/>
       <w:r>
         <w:rPr>
           <w:rFonts w:eastAsiaTheme="minorHAnsi"/>
           <w:lang w:val="en-US" w:eastAsia="en-US"/>
         </w:rPr>
+        <w:t>Word</w:t>
+      </w:r>
+      <w:r>
+        <w:rPr>
+          <w:rFonts w:eastAsiaTheme="minorHAnsi"/>
+          <w:lang w:val="en-US" w:eastAsia="en-US"/>
+        </w:rPr>
+        <w:t>f</w:t>
+      </w:r>
+      <w:r>
+        <w:rPr>
+          <w:rFonts w:eastAsiaTheme="minorHAnsi"/>
+          <w:lang w:val="en-US" w:eastAsia="en-US"/>
+        </w:rPr>
+        <w:t>ormBase</w:t>
+      </w:r>
+      <w:proofErr w:type="spellEnd"/>
+      <w:r>
+        <w:rPr>
+          <w:rFonts w:eastAsiaTheme="minorHAnsi"/>
+          <w:lang w:val="en-US" w:eastAsia="en-US"/>
+        </w:rPr>
+        <w:t>(</w:t>
+      </w:r>
+      <w:proofErr w:type="spellStart"/>
+      <w:proofErr w:type="gramEnd"/>
+      <w:r>
+        <w:rPr>
+          <w:rFonts w:eastAsiaTheme="minorHAnsi"/>
+          <w:lang w:val="en-US" w:eastAsia="en-US"/>
+        </w:rPr>
         <w:t>DictEntity</w:t>
       </w:r>
+      <w:proofErr w:type="spellEnd"/>
+      <w:r>
+        <w:rPr>
+          <w:rFonts w:eastAsiaTheme="minorHAnsi"/>
+          <w:lang w:val="en-US" w:eastAsia="en-US"/>
+        </w:rPr>
+        <w:t>)</w:t>
+      </w:r>
       <w:bookmarkEnd w:id="42"/>
-      <w:proofErr w:type="spellEnd"/>
+    </w:p>
+    <w:p>
+      <w:pPr>
+        <w:rPr>
+          <w:rFonts w:eastAsiaTheme="minorHAnsi"/>
+          <w:lang w:eastAsia="en-US"/>
+        </w:rPr>
+      </w:pPr>
+      <w:r>
+        <w:rPr>
+          <w:rFonts w:eastAsiaTheme="minorHAnsi"/>
+          <w:lang w:eastAsia="en-US"/>
+        </w:rPr>
+        <w:t>Абстрактный класс для словоформ.</w:t>
+      </w:r>
     </w:p>
     <w:tbl>
       <w:tblPr>
@@ -7706,39 +8065,123 @@
           <w:p>
             <w:pPr>
               <w:pStyle w:val="aff4"/>
+            </w:pPr>
+            <w:proofErr w:type="spellStart"/>
+            <w:r>
+              <w:t>lexeme_id</w:t>
+            </w:r>
+            <w:proofErr w:type="spellEnd"/>
+          </w:p>
+        </w:tc>
+        <w:tc>
+          <w:tcPr>
+            <w:tcW w:w="1250" w:type="pct"/>
+          </w:tcPr>
+          <w:p>
+            <w:pPr>
+              <w:pStyle w:val="aff4"/>
+            </w:pPr>
+            <w:r>
+              <w:t>Число</w:t>
+            </w:r>
+          </w:p>
+        </w:tc>
+        <w:tc>
+          <w:tcPr>
+            <w:tcW w:w="885" w:type="pct"/>
+          </w:tcPr>
+          <w:p>
+            <w:pPr>
+              <w:pStyle w:val="aff4"/>
+            </w:pPr>
+            <w:r>
+              <w:t>Да</w:t>
+            </w:r>
+          </w:p>
+        </w:tc>
+        <w:tc>
+          <w:tcPr>
+            <w:tcW w:w="1615" w:type="pct"/>
+          </w:tcPr>
+          <w:p>
+            <w:pPr>
+              <w:pStyle w:val="aff4"/>
+            </w:pPr>
+            <w:r>
               <w:rPr>
                 <w:lang w:val="en-US"/>
               </w:rPr>
+              <w:t xml:space="preserve">id </w:t>
+            </w:r>
+            <w:r>
+              <w:t>лексемы языка</w:t>
+            </w:r>
+          </w:p>
+        </w:tc>
+      </w:tr>
+      <w:tr>
+        <w:tc>
+          <w:tcPr>
+            <w:tcW w:w="1250" w:type="pct"/>
+          </w:tcPr>
+          <w:p>
+            <w:pPr>
+              <w:pStyle w:val="aff4"/>
             </w:pPr>
             <w:proofErr w:type="spellStart"/>
+            <w:r>
+              <w:t>gr</w:t>
+            </w:r>
             <w:r>
               <w:rPr>
                 <w:lang w:val="en-US"/>
               </w:rPr>
-              <w:t>source_id</w:t>
+              <w:t>amm</w:t>
             </w:r>
             <w:proofErr w:type="spellEnd"/>
-          </w:p>
-        </w:tc>
-        <w:tc>
-          <w:tcPr>
-            <w:tcW w:w="1250" w:type="pct"/>
-          </w:tcPr>
-          <w:p>
-            <w:pPr>
-              <w:pStyle w:val="aff4"/>
-            </w:pPr>
-            <w:r>
-              <w:t>Число</w:t>
+            <w:r>
+              <w:t>_</w:t>
+            </w:r>
+            <w:proofErr w:type="spellStart"/>
+            <w:r>
+              <w:t>cat</w:t>
             </w:r>
             <w:r>
               <w:rPr>
                 <w:lang w:val="en-US"/>
               </w:rPr>
-              <w:t xml:space="preserve"> (</w:t>
-            </w:r>
-            <w:r>
-              <w:t>многие-ко-многим)</w:t>
+              <w:t>egory</w:t>
+            </w:r>
+            <w:proofErr w:type="spellEnd"/>
+            <w:r>
+              <w:t>_</w:t>
+            </w:r>
+            <w:r>
+              <w:rPr>
+                <w:lang w:val="en-US"/>
+              </w:rPr>
+              <w:t>set</w:t>
+            </w:r>
+            <w:r>
+              <w:t>_</w:t>
+            </w:r>
+            <w:proofErr w:type="spellStart"/>
+            <w:r>
+              <w:t>id</w:t>
+            </w:r>
+            <w:proofErr w:type="spellEnd"/>
+          </w:p>
+        </w:tc>
+        <w:tc>
+          <w:tcPr>
+            <w:tcW w:w="1250" w:type="pct"/>
+          </w:tcPr>
+          <w:p>
+            <w:pPr>
+              <w:pStyle w:val="aff4"/>
+            </w:pPr>
+            <w:r>
+              <w:t>Число</w:t>
             </w:r>
           </w:p>
         </w:tc>
@@ -7749,6 +8192,9 @@
           <w:p>
             <w:pPr>
               <w:pStyle w:val="aff4"/>
+              <w:rPr>
+                <w:lang w:val="en-US"/>
+              </w:rPr>
             </w:pPr>
             <w:r>
               <w:t>Нет</w:t>
@@ -7764,8 +8210,146 @@
               <w:pStyle w:val="aff4"/>
             </w:pPr>
             <w:r>
-              <w:t>Источник данных о записи (</w:t>
-            </w:r>
+              <w:rPr>
+                <w:lang w:val="en-US"/>
+              </w:rPr>
+              <w:t>NULL</w:t>
+            </w:r>
+            <w:r>
+              <w:t xml:space="preserve"> </w:t>
+            </w:r>
+            <w:r>
+              <w:t>для «не указана»</w:t>
+            </w:r>
+          </w:p>
+        </w:tc>
+      </w:tr>
+      <w:tr>
+        <w:tc>
+          <w:tcPr>
+            <w:tcW w:w="1250" w:type="pct"/>
+          </w:tcPr>
+          <w:p>
+            <w:pPr>
+              <w:pStyle w:val="aff4"/>
+            </w:pPr>
+            <w:r>
+              <w:rPr>
+                <w:lang w:val="en-US"/>
+              </w:rPr>
+              <w:t>s</w:t>
+            </w:r>
+            <w:r>
+              <w:rPr>
+                <w:lang w:val="en-US"/>
+              </w:rPr>
+              <w:t>pelling</w:t>
+            </w:r>
+          </w:p>
+        </w:tc>
+        <w:tc>
+          <w:tcPr>
+            <w:tcW w:w="1250" w:type="pct"/>
+          </w:tcPr>
+          <w:p>
+            <w:pPr>
+              <w:pStyle w:val="aff4"/>
+            </w:pPr>
+            <w:r>
+              <w:t>Строка</w:t>
+            </w:r>
+          </w:p>
+        </w:tc>
+        <w:tc>
+          <w:tcPr>
+            <w:tcW w:w="885" w:type="pct"/>
+          </w:tcPr>
+          <w:p>
+            <w:pPr>
+              <w:pStyle w:val="aff4"/>
+            </w:pPr>
+            <w:r>
+              <w:t>Да</w:t>
+            </w:r>
+          </w:p>
+        </w:tc>
+        <w:tc>
+          <w:tcPr>
+            <w:tcW w:w="1615" w:type="pct"/>
+          </w:tcPr>
+          <w:p>
+            <w:pPr>
+              <w:pStyle w:val="aff4"/>
+            </w:pPr>
+            <w:r>
+              <w:t>Словоформа в соответствии с системой записи (фонетическая или орфографическая)</w:t>
+            </w:r>
+          </w:p>
+        </w:tc>
+      </w:tr>
+      <w:tr>
+        <w:tc>
+          <w:tcPr>
+            <w:tcW w:w="1250" w:type="pct"/>
+          </w:tcPr>
+          <w:p>
+            <w:pPr>
+              <w:pStyle w:val="aff4"/>
+              <w:rPr>
+                <w:lang w:val="en-US"/>
+              </w:rPr>
+            </w:pPr>
+            <w:proofErr w:type="spellStart"/>
+            <w:r>
+              <w:rPr>
+                <w:lang w:val="en-US"/>
+              </w:rPr>
+              <w:t>writing_system_id</w:t>
+            </w:r>
+            <w:proofErr w:type="spellEnd"/>
+          </w:p>
+        </w:tc>
+        <w:tc>
+          <w:tcPr>
+            <w:tcW w:w="1250" w:type="pct"/>
+          </w:tcPr>
+          <w:p>
+            <w:pPr>
+              <w:pStyle w:val="aff4"/>
+            </w:pPr>
+            <w:r>
+              <w:t>Число</w:t>
+            </w:r>
+          </w:p>
+        </w:tc>
+        <w:tc>
+          <w:tcPr>
+            <w:tcW w:w="885" w:type="pct"/>
+          </w:tcPr>
+          <w:p>
+            <w:pPr>
+              <w:pStyle w:val="aff4"/>
+            </w:pPr>
+            <w:ins w:id="43" w:author="Грушецкий Кирилл Игоревич" w:date="2014-06-19T12:58:00Z">
+              <w:r>
+                <w:t>Да</w:t>
+              </w:r>
+            </w:ins>
+            <w:del w:id="44" w:author="Грушецкий Кирилл Игоревич" w:date="2014-06-19T12:58:00Z">
+              <w:r>
+                <w:delText>Нет</w:delText>
+              </w:r>
+            </w:del>
+          </w:p>
+        </w:tc>
+        <w:tc>
+          <w:tcPr>
+            <w:tcW w:w="1615" w:type="pct"/>
+          </w:tcPr>
+          <w:p>
+            <w:pPr>
+              <w:pStyle w:val="aff4"/>
+            </w:pPr>
             <w:r>
               <w:rPr>
                 <w:lang w:val="en-US"/>
@@ -7773,145 +8357,33 @@
               <w:t>id</w:t>
             </w:r>
             <w:r>
-              <w:t>)</w:t>
-            </w:r>
-            <w:r>
-              <w:t xml:space="preserve">. </w:t>
-            </w:r>
-            <w:r>
-              <w:rPr>
-                <w:lang w:val="en-US"/>
-              </w:rPr>
-              <w:t>NULL</w:t>
-            </w:r>
-            <w:r>
               <w:t xml:space="preserve"> </w:t>
             </w:r>
             <w:r>
-              <w:t>означает, что источник данных не указан</w:t>
-            </w:r>
-          </w:p>
-        </w:tc>
-      </w:tr>
-      <w:tr>
-        <w:tc>
-          <w:tcPr>
-            <w:tcW w:w="1250" w:type="pct"/>
-          </w:tcPr>
-          <w:p>
-            <w:pPr>
-              <w:pStyle w:val="aff4"/>
-            </w:pPr>
-            <w:proofErr w:type="spellStart"/>
-            <w:r>
-              <w:t>comment</w:t>
-            </w:r>
-            <w:proofErr w:type="spellEnd"/>
-          </w:p>
-        </w:tc>
-        <w:tc>
-          <w:tcPr>
-            <w:tcW w:w="1250" w:type="pct"/>
-          </w:tcPr>
-          <w:p>
-            <w:pPr>
-              <w:pStyle w:val="aff4"/>
-            </w:pPr>
-            <w:r>
-              <w:t>Строка</w:t>
-            </w:r>
-          </w:p>
-        </w:tc>
-        <w:tc>
-          <w:tcPr>
-            <w:tcW w:w="885" w:type="pct"/>
-          </w:tcPr>
-          <w:p>
-            <w:pPr>
-              <w:pStyle w:val="aff4"/>
-            </w:pPr>
-            <w:r>
-              <w:t>Нет</w:t>
-            </w:r>
-          </w:p>
-        </w:tc>
-        <w:tc>
-          <w:tcPr>
-            <w:tcW w:w="1615" w:type="pct"/>
-          </w:tcPr>
-          <w:p>
-            <w:pPr>
-              <w:pStyle w:val="aff4"/>
-            </w:pPr>
-            <w:r>
-              <w:t>Комментарий к сути перевода (в будущем возможна замена на ссылку)</w:t>
-            </w:r>
-          </w:p>
-        </w:tc>
-      </w:tr>
-      <w:tr>
-        <w:tc>
-          <w:tcPr>
-            <w:tcW w:w="1250" w:type="pct"/>
-          </w:tcPr>
-          <w:p>
-            <w:pPr>
-              <w:pStyle w:val="aff4"/>
-            </w:pPr>
-            <w:r>
-              <w:rPr>
-                <w:lang w:val="en-US"/>
-              </w:rPr>
-              <w:t>is</w:t>
-            </w:r>
-            <w:r>
-              <w:t>_</w:t>
-            </w:r>
-            <w:r>
-              <w:rPr>
-                <w:lang w:val="en-US"/>
-              </w:rPr>
-              <w:t>deleted</w:t>
-            </w:r>
-          </w:p>
-        </w:tc>
-        <w:tc>
-          <w:tcPr>
-            <w:tcW w:w="1250" w:type="pct"/>
-          </w:tcPr>
-          <w:p>
-            <w:pPr>
-              <w:pStyle w:val="aff4"/>
-            </w:pPr>
-            <w:r>
-              <w:t>Логический</w:t>
-            </w:r>
-          </w:p>
-        </w:tc>
-        <w:tc>
-          <w:tcPr>
-            <w:tcW w:w="885" w:type="pct"/>
-          </w:tcPr>
-          <w:p>
-            <w:pPr>
-              <w:pStyle w:val="aff4"/>
-            </w:pPr>
-            <w:r>
-              <w:t>Да</w:t>
-            </w:r>
-          </w:p>
-        </w:tc>
-        <w:tc>
-          <w:tcPr>
-            <w:tcW w:w="1615" w:type="pct"/>
-          </w:tcPr>
-          <w:p>
-            <w:pPr>
-              <w:pStyle w:val="aff4"/>
-            </w:pPr>
-            <w:r>
-              <w:t>Флаг, означающий, что на данный момент запись удалена</w:t>
-            </w:r>
+              <w:t>использованной системы записи</w:t>
+            </w:r>
+            <w:del w:id="45" w:author="Грушецкий Кирилл Игоревич" w:date="2014-06-19T12:58:00Z">
+              <w:r>
+                <w:delText>.</w:delText>
+              </w:r>
+              <w:r>
+                <w:delText xml:space="preserve"> </w:delText>
+              </w:r>
+              <w:r>
+                <w:rPr>
+                  <w:lang w:val="en-US"/>
+                </w:rPr>
+                <w:delText>NULL</w:delText>
+              </w:r>
+              <w:r>
+                <w:delText xml:space="preserve"> </w:delText>
+              </w:r>
+              <w:r>
+                <w:delText>для «не указана»</w:delText>
+              </w:r>
+            </w:del>
+            <w:bookmarkStart w:id="46" w:name="_GoBack"/>
+            <w:bookmarkEnd w:id="46"/>
           </w:p>
         </w:tc>
       </w:tr>
@@ -7920,60 +8392,59 @@
       <w:pPr>
         <w:pStyle w:val="4"/>
         <w:rPr>
-          <w:rFonts w:eastAsiaTheme="minorHAnsi"/>
           <w:lang w:val="en-US" w:eastAsia="en-US"/>
         </w:rPr>
       </w:pPr>
-      <w:bookmarkStart w:id="43" w:name="_Toc385945912"/>
+      <w:bookmarkStart w:id="47" w:name="_Toc356245949"/>
+      <w:bookmarkStart w:id="48" w:name="_Toc385945913"/>
+      <w:r>
+        <w:rPr>
+          <w:rFonts w:eastAsiaTheme="minorHAnsi"/>
+          <w:lang w:val="en-US" w:eastAsia="en-US"/>
+        </w:rPr>
+        <w:t>Lexeme</w:t>
+      </w:r>
+      <w:bookmarkEnd w:id="47"/>
+      <w:ins w:id="49" w:author="Грушецкий Кирилл Игоревич" w:date="2014-06-19T12:57:00Z">
+        <w:r>
+          <w:rPr>
+            <w:rFonts w:eastAsiaTheme="minorHAnsi"/>
+            <w:lang w:val="en-US" w:eastAsia="en-US"/>
+          </w:rPr>
+          <w:t xml:space="preserve"> </w:t>
+        </w:r>
+      </w:ins>
+      <w:del w:id="50" w:author="Грушецкий Кирилл Игоревич" w:date="2014-06-19T12:57:00Z">
+        <w:r>
+          <w:rPr>
+            <w:rFonts w:eastAsiaTheme="minorHAnsi"/>
+            <w:lang w:val="en-US" w:eastAsia="en-US"/>
+          </w:rPr>
+          <w:delText>Base</w:delText>
+        </w:r>
+      </w:del>
+      <w:r>
+        <w:rPr>
+          <w:rFonts w:eastAsiaTheme="minorHAnsi"/>
+          <w:lang w:val="en-US" w:eastAsia="en-US"/>
+        </w:rPr>
+        <w:t>(</w:t>
+      </w:r>
       <w:proofErr w:type="spellStart"/>
-      <w:proofErr w:type="gramStart"/>
-      <w:r>
-        <w:rPr>
-          <w:rFonts w:eastAsiaTheme="minorHAnsi"/>
+      <w:r>
+        <w:rPr>
           <w:lang w:val="en-US" w:eastAsia="en-US"/>
         </w:rPr>
-        <w:t>Word</w:t>
-      </w:r>
-      <w:r>
-        <w:rPr>
-          <w:rFonts w:eastAsiaTheme="minorHAnsi"/>
+        <w:t>LanguageEntity</w:t>
+      </w:r>
+      <w:proofErr w:type="spellEnd"/>
+      <w:r>
+        <w:rPr>
           <w:lang w:val="en-US" w:eastAsia="en-US"/>
         </w:rPr>
-        <w:t>f</w:t>
-      </w:r>
-      <w:r>
-        <w:rPr>
-          <w:rFonts w:eastAsiaTheme="minorHAnsi"/>
-          <w:lang w:val="en-US" w:eastAsia="en-US"/>
-        </w:rPr>
-        <w:t>ormBase</w:t>
-      </w:r>
-      <w:proofErr w:type="spellEnd"/>
-      <w:r>
-        <w:rPr>
-          <w:rFonts w:eastAsiaTheme="minorHAnsi"/>
-          <w:lang w:val="en-US" w:eastAsia="en-US"/>
-        </w:rPr>
-        <w:t>(</w:t>
-      </w:r>
-      <w:proofErr w:type="spellStart"/>
-      <w:proofErr w:type="gramEnd"/>
-      <w:r>
-        <w:rPr>
-          <w:rFonts w:eastAsiaTheme="minorHAnsi"/>
-          <w:lang w:val="en-US" w:eastAsia="en-US"/>
-        </w:rPr>
-        <w:t>DictEntity</w:t>
-      </w:r>
-      <w:proofErr w:type="spellEnd"/>
-      <w:r>
-        <w:rPr>
-          <w:rFonts w:eastAsiaTheme="minorHAnsi"/>
-          <w:lang w:val="en-US" w:eastAsia="en-US"/>
-        </w:rPr>
         <w:t>)</w:t>
       </w:r>
-      <w:bookmarkEnd w:id="43"/>
+      <w:bookmarkEnd w:id="48"/>
     </w:p>
     <w:p>
       <w:pPr>
@@ -7982,13 +8453,16 @@
           <w:lang w:eastAsia="en-US"/>
         </w:rPr>
       </w:pPr>
-      <w:r>
-        <w:rPr>
-          <w:rFonts w:eastAsiaTheme="minorHAnsi"/>
-          <w:lang w:eastAsia="en-US"/>
-        </w:rPr>
-        <w:t>Абстрактный класс для словоформ.</w:t>
-      </w:r>
+      <w:moveToRangeStart w:id="51" w:author="Грушецкий Кирилл Игоревич" w:date="2014-06-19T12:57:00Z" w:name="move390945986"/>
+      <w:moveTo w:id="52" w:author="Грушецкий Кирилл Игоревич" w:date="2014-06-19T12:57:00Z">
+        <w:r>
+          <w:rPr>
+            <w:rFonts w:eastAsiaTheme="minorHAnsi"/>
+            <w:lang w:eastAsia="en-US"/>
+          </w:rPr>
+          <w:t>Лексемы являются объединяющей сущностью для различных словоформ и сопоставления понятий из разных языков. Для целей моделирования лексема может быть расширена до словарного определения.</w:t>
+        </w:r>
+      </w:moveTo>
     </w:p>
     <w:tbl>
       <w:tblPr>
@@ -8010,6 +8484,7 @@
           <w:tcPr>
             <w:tcW w:w="1250" w:type="pct"/>
           </w:tcPr>
+          <w:moveToRangeEnd w:id="51"/>
           <w:p>
             <w:pPr>
               <w:pStyle w:val="aff4"/>
@@ -8069,59 +8544,23 @@
               <w:pStyle w:val="aff4"/>
             </w:pPr>
             <w:proofErr w:type="spellStart"/>
-            <w:r>
-              <w:t>lexeme_id</w:t>
-            </w:r>
-            <w:proofErr w:type="spellEnd"/>
-          </w:p>
-        </w:tc>
-        <w:tc>
-          <w:tcPr>
-            <w:tcW w:w="1250" w:type="pct"/>
-          </w:tcPr>
-          <w:p>
-            <w:pPr>
-              <w:pStyle w:val="aff4"/>
-            </w:pPr>
-            <w:r>
-              <w:t>Число</w:t>
-            </w:r>
-          </w:p>
-        </w:tc>
-        <w:tc>
-          <w:tcPr>
-            <w:tcW w:w="885" w:type="pct"/>
-          </w:tcPr>
-          <w:p>
-            <w:pPr>
-              <w:pStyle w:val="aff4"/>
-            </w:pPr>
-            <w:r>
-              <w:t>Да</w:t>
-            </w:r>
-          </w:p>
-        </w:tc>
-        <w:tc>
-          <w:tcPr>
-            <w:tcW w:w="1615" w:type="pct"/>
-          </w:tcPr>
-          <w:p>
-            <w:pPr>
-              <w:pStyle w:val="aff4"/>
-            </w:pPr>
             <w:r>
               <w:rPr>
                 <w:lang w:val="en-US"/>
               </w:rPr>
-              <w:t xml:space="preserve">id </w:t>
-            </w:r>
-            <w:r>
-              <w:t>лексемы языка</w:t>
-            </w:r>
-          </w:p>
-        </w:tc>
-      </w:tr>
-      <w:tr>
+              <w:t>syntactic_category</w:t>
+            </w:r>
+            <w:proofErr w:type="spellEnd"/>
+            <w:r>
+              <w:t>_</w:t>
+            </w:r>
+            <w:proofErr w:type="spellStart"/>
+            <w:r>
+              <w:t>id</w:t>
+            </w:r>
+            <w:proofErr w:type="spellEnd"/>
+          </w:p>
+        </w:tc>
         <w:tc>
           <w:tcPr>
             <w:tcW w:w="1250" w:type="pct"/>
@@ -8130,87 +8569,46 @@
             <w:pPr>
               <w:pStyle w:val="aff4"/>
             </w:pPr>
+            <w:r>
+              <w:t>Число</w:t>
+            </w:r>
+          </w:p>
+        </w:tc>
+        <w:tc>
+          <w:tcPr>
+            <w:tcW w:w="885" w:type="pct"/>
+          </w:tcPr>
+          <w:p>
+            <w:pPr>
+              <w:pStyle w:val="aff4"/>
+            </w:pPr>
+            <w:r>
+              <w:t>Нет</w:t>
+            </w:r>
+          </w:p>
+        </w:tc>
+        <w:tc>
+          <w:tcPr>
+            <w:tcW w:w="1615" w:type="pct"/>
+          </w:tcPr>
+          <w:p>
+            <w:pPr>
+              <w:pStyle w:val="aff4"/>
+            </w:pPr>
             <w:proofErr w:type="spellStart"/>
             <w:r>
-              <w:t>gr</w:t>
-            </w:r>
-            <w:r>
-              <w:rPr>
-                <w:lang w:val="en-US"/>
-              </w:rPr>
-              <w:t>amm</w:t>
+              <w:t>id</w:t>
             </w:r>
             <w:proofErr w:type="spellEnd"/>
             <w:r>
-              <w:t>_</w:t>
-            </w:r>
-            <w:proofErr w:type="spellStart"/>
-            <w:r>
-              <w:t>cat</w:t>
-            </w:r>
-            <w:r>
-              <w:rPr>
-                <w:lang w:val="en-US"/>
-              </w:rPr>
-              <w:t>egory</w:t>
-            </w:r>
-            <w:proofErr w:type="spellEnd"/>
-            <w:r>
-              <w:t>_</w:t>
-            </w:r>
-            <w:r>
-              <w:rPr>
-                <w:lang w:val="en-US"/>
-              </w:rPr>
-              <w:t>set</w:t>
-            </w:r>
-            <w:r>
-              <w:t>_</w:t>
-            </w:r>
-            <w:proofErr w:type="spellStart"/>
-            <w:r>
-              <w:t>id</w:t>
-            </w:r>
-            <w:proofErr w:type="spellEnd"/>
-          </w:p>
-        </w:tc>
-        <w:tc>
-          <w:tcPr>
-            <w:tcW w:w="1250" w:type="pct"/>
-          </w:tcPr>
-          <w:p>
-            <w:pPr>
-              <w:pStyle w:val="aff4"/>
-            </w:pPr>
-            <w:r>
-              <w:t>Число</w:t>
-            </w:r>
-          </w:p>
-        </w:tc>
-        <w:tc>
-          <w:tcPr>
-            <w:tcW w:w="885" w:type="pct"/>
-          </w:tcPr>
-          <w:p>
-            <w:pPr>
-              <w:pStyle w:val="aff4"/>
-              <w:rPr>
-                <w:lang w:val="en-US"/>
-              </w:rPr>
-            </w:pPr>
-            <w:r>
-              <w:t>Нет</w:t>
-            </w:r>
-          </w:p>
-        </w:tc>
-        <w:tc>
-          <w:tcPr>
-            <w:tcW w:w="1615" w:type="pct"/>
-          </w:tcPr>
-          <w:p>
-            <w:pPr>
-              <w:pStyle w:val="aff4"/>
-            </w:pPr>
+              <w:t xml:space="preserve"> части речи</w:t>
+            </w:r>
+            <w:r>
+              <w:t>.</w:t>
+            </w:r>
+            <w:r>
+              <w:t xml:space="preserve"> </w:t>
+            </w:r>
             <w:r>
               <w:rPr>
                 <w:lang w:val="en-US"/>
@@ -8234,19 +8632,18 @@
           <w:p>
             <w:pPr>
               <w:pStyle w:val="aff4"/>
-            </w:pPr>
-            <w:r>
               <w:rPr>
                 <w:lang w:val="en-US"/>
               </w:rPr>
-              <w:t>s</w:t>
-            </w:r>
+            </w:pPr>
+            <w:proofErr w:type="spellStart"/>
             <w:r>
               <w:rPr>
                 <w:lang w:val="en-US"/>
               </w:rPr>
-              <w:t>pelling</w:t>
-            </w:r>
+              <w:t>inflection_id</w:t>
+            </w:r>
+            <w:proofErr w:type="spellEnd"/>
           </w:p>
         </w:tc>
         <w:tc>
@@ -8258,7 +8655,7 @@
               <w:pStyle w:val="aff4"/>
             </w:pPr>
             <w:r>
-              <w:t>Строка</w:t>
+              <w:t>Число</w:t>
             </w:r>
           </w:p>
         </w:tc>
@@ -8271,7 +8668,7 @@
               <w:pStyle w:val="aff4"/>
             </w:pPr>
             <w:r>
-              <w:t>Да</w:t>
+              <w:t>Нет</w:t>
             </w:r>
           </w:p>
         </w:tc>
@@ -8284,98 +8681,7 @@
               <w:pStyle w:val="aff4"/>
             </w:pPr>
             <w:r>
-              <w:t>Словоформа в соответствии с системой записи (фонетическая или орфографическая)</w:t>
-            </w:r>
-          </w:p>
-        </w:tc>
-      </w:tr>
-      <w:tr>
-        <w:tc>
-          <w:tcPr>
-            <w:tcW w:w="1250" w:type="pct"/>
-          </w:tcPr>
-          <w:p>
-            <w:pPr>
-              <w:pStyle w:val="aff4"/>
-              <w:rPr>
-                <w:lang w:val="en-US"/>
-              </w:rPr>
-            </w:pPr>
-            <w:proofErr w:type="spellStart"/>
-            <w:r>
-              <w:rPr>
-                <w:lang w:val="en-US"/>
-              </w:rPr>
-              <w:t>writing_system_id</w:t>
-            </w:r>
-            <w:proofErr w:type="spellEnd"/>
-          </w:p>
-        </w:tc>
-        <w:tc>
-          <w:tcPr>
-            <w:tcW w:w="1250" w:type="pct"/>
-          </w:tcPr>
-          <w:p>
-            <w:pPr>
-              <w:pStyle w:val="aff4"/>
-            </w:pPr>
-            <w:r>
-              <w:t>Число</w:t>
-            </w:r>
-          </w:p>
-        </w:tc>
-        <w:tc>
-          <w:tcPr>
-            <w:tcW w:w="885" w:type="pct"/>
-          </w:tcPr>
-          <w:p>
-            <w:pPr>
-              <w:pStyle w:val="aff4"/>
-            </w:pPr>
-            <w:r>
-              <w:t>Нет</w:t>
-            </w:r>
-          </w:p>
-        </w:tc>
-        <w:tc>
-          <w:tcPr>
-            <w:tcW w:w="1615" w:type="pct"/>
-          </w:tcPr>
-          <w:p>
-            <w:pPr>
-              <w:pStyle w:val="aff4"/>
-            </w:pPr>
-            <w:proofErr w:type="gramStart"/>
-            <w:r>
-              <w:rPr>
-                <w:lang w:val="en-US"/>
-              </w:rPr>
-              <w:t>id</w:t>
-            </w:r>
-            <w:proofErr w:type="gramEnd"/>
-            <w:r>
-              <w:t xml:space="preserve"> </w:t>
-            </w:r>
-            <w:r>
-              <w:t>использованной системы записи</w:t>
-            </w:r>
-            <w:r>
-              <w:t>.</w:t>
-            </w:r>
-            <w:r>
-              <w:t xml:space="preserve"> </w:t>
-            </w:r>
-            <w:r>
-              <w:rPr>
-                <w:lang w:val="en-US"/>
-              </w:rPr>
-              <w:t>NULL</w:t>
-            </w:r>
-            <w:r>
-              <w:t xml:space="preserve"> </w:t>
-            </w:r>
-            <w:r>
-              <w:t>для «не указана»</w:t>
+              <w:t>Классификатор</w:t>
             </w:r>
           </w:p>
         </w:tc>
@@ -8385,67 +8691,77 @@
       <w:pPr>
         <w:pStyle w:val="4"/>
         <w:rPr>
+          <w:ins w:id="53" w:author="Грушецкий Кирилл Игоревич" w:date="2014-06-19T12:58:00Z"/>
+          <w:rFonts w:eastAsiaTheme="minorHAnsi"/>
+          <w:lang w:eastAsia="en-US"/>
+        </w:rPr>
+      </w:pPr>
+      <w:bookmarkStart w:id="54" w:name="_Toc385945914"/>
+      <w:r>
+        <w:rPr>
+          <w:rFonts w:eastAsiaTheme="minorHAnsi"/>
           <w:lang w:val="en-US" w:eastAsia="en-US"/>
         </w:rPr>
-      </w:pPr>
-      <w:bookmarkStart w:id="44" w:name="_Toc356245949"/>
-      <w:bookmarkStart w:id="45" w:name="_Toc385945913"/>
+        <w:t>Translation</w:t>
+      </w:r>
+      <w:ins w:id="55" w:author="Грушецкий Кирилл Игоревич" w:date="2014-06-19T12:57:00Z">
+        <w:r>
+          <w:rPr>
+            <w:rFonts w:eastAsiaTheme="minorHAnsi"/>
+            <w:lang w:val="en-US" w:eastAsia="en-US"/>
+          </w:rPr>
+          <w:t xml:space="preserve"> </w:t>
+        </w:r>
+      </w:ins>
+      <w:del w:id="56" w:author="Грушецкий Кирилл Игоревич" w:date="2014-06-19T12:57:00Z">
+        <w:r>
+          <w:rPr>
+            <w:rFonts w:eastAsiaTheme="minorHAnsi"/>
+            <w:lang w:val="en-US" w:eastAsia="en-US"/>
+          </w:rPr>
+          <w:delText>Base</w:delText>
+        </w:r>
+      </w:del>
+      <w:r>
+        <w:rPr>
+          <w:rFonts w:eastAsiaTheme="minorHAnsi"/>
+          <w:lang w:val="en-US" w:eastAsia="en-US"/>
+        </w:rPr>
+        <w:t>(</w:t>
+      </w:r>
       <w:proofErr w:type="spellStart"/>
-      <w:proofErr w:type="gramStart"/>
       <w:r>
         <w:rPr>
           <w:rFonts w:eastAsiaTheme="minorHAnsi"/>
           <w:lang w:val="en-US" w:eastAsia="en-US"/>
         </w:rPr>
-        <w:t>Lexeme</w:t>
-      </w:r>
-      <w:bookmarkEnd w:id="44"/>
+        <w:t>DictEntity</w:t>
+      </w:r>
+      <w:proofErr w:type="spellEnd"/>
       <w:r>
         <w:rPr>
           <w:rFonts w:eastAsiaTheme="minorHAnsi"/>
           <w:lang w:val="en-US" w:eastAsia="en-US"/>
         </w:rPr>
-        <w:t>Base</w:t>
-      </w:r>
-      <w:proofErr w:type="spellEnd"/>
-      <w:r>
-        <w:rPr>
-          <w:rFonts w:eastAsiaTheme="minorHAnsi"/>
-          <w:lang w:val="en-US" w:eastAsia="en-US"/>
-        </w:rPr>
-        <w:t>(</w:t>
-      </w:r>
-      <w:proofErr w:type="spellStart"/>
-      <w:proofErr w:type="gramEnd"/>
-      <w:r>
-        <w:rPr>
-          <w:lang w:val="en-US" w:eastAsia="en-US"/>
-        </w:rPr>
-        <w:t>LanguageEntity</w:t>
-      </w:r>
-      <w:proofErr w:type="spellEnd"/>
-      <w:r>
-        <w:rPr>
-          <w:lang w:val="en-US" w:eastAsia="en-US"/>
-        </w:rPr>
         <w:t>)</w:t>
       </w:r>
-      <w:bookmarkEnd w:id="45"/>
+      <w:bookmarkEnd w:id="54"/>
     </w:p>
     <w:p>
       <w:pPr>
         <w:rPr>
-          <w:rFonts w:eastAsiaTheme="minorHAnsi"/>
           <w:lang w:eastAsia="en-US"/>
         </w:rPr>
       </w:pPr>
-      <w:r>
-        <w:rPr>
-          <w:rFonts w:eastAsiaTheme="minorHAnsi"/>
-          <w:lang w:eastAsia="en-US"/>
-        </w:rPr>
-        <w:t>Абстрактный класс для лексем.</w:t>
-      </w:r>
+      <w:ins w:id="57" w:author="Грушецкий Кирилл Игоревич" w:date="2014-06-19T12:58:00Z">
+        <w:r>
+          <w:rPr>
+            <w:rFonts w:eastAsiaTheme="minorHAnsi"/>
+            <w:lang w:eastAsia="en-US"/>
+          </w:rPr>
+          <w:t>Соответствие лексем двух языков.</w:t>
+        </w:r>
+      </w:ins>
     </w:p>
     <w:tbl>
       <w:tblPr>
@@ -8525,20 +8841,224 @@
             <w:pPr>
               <w:pStyle w:val="aff4"/>
             </w:pPr>
+            <w:r>
+              <w:t>lexeme_id</w:t>
+            </w:r>
+            <w:r>
+              <w:t>_1</w:t>
+            </w:r>
+          </w:p>
+        </w:tc>
+        <w:tc>
+          <w:tcPr>
+            <w:tcW w:w="1250" w:type="pct"/>
+          </w:tcPr>
+          <w:p>
+            <w:pPr>
+              <w:pStyle w:val="aff4"/>
+            </w:pPr>
+            <w:r>
+              <w:t>Число</w:t>
+            </w:r>
+          </w:p>
+        </w:tc>
+        <w:tc>
+          <w:tcPr>
+            <w:tcW w:w="885" w:type="pct"/>
+          </w:tcPr>
+          <w:p>
+            <w:pPr>
+              <w:pStyle w:val="aff4"/>
+            </w:pPr>
+            <w:r>
+              <w:t>Да</w:t>
+            </w:r>
+          </w:p>
+        </w:tc>
+        <w:tc>
+          <w:tcPr>
+            <w:tcW w:w="1615" w:type="pct"/>
+          </w:tcPr>
+          <w:p>
+            <w:pPr>
+              <w:pStyle w:val="aff4"/>
+            </w:pPr>
             <w:proofErr w:type="spellStart"/>
+            <w:r>
+              <w:t>id</w:t>
+            </w:r>
+            <w:proofErr w:type="spellEnd"/>
+            <w:r>
+              <w:t xml:space="preserve"> лексемы в языке 1</w:t>
+            </w:r>
+          </w:p>
+        </w:tc>
+      </w:tr>
+      <w:tr>
+        <w:tc>
+          <w:tcPr>
+            <w:tcW w:w="1250" w:type="pct"/>
+          </w:tcPr>
+          <w:p>
+            <w:pPr>
+              <w:pStyle w:val="aff4"/>
+            </w:pPr>
+            <w:r>
+              <w:t>lexeme</w:t>
+            </w:r>
+            <w:r>
+              <w:t>_id</w:t>
+            </w:r>
+            <w:r>
+              <w:t>_2</w:t>
+            </w:r>
+          </w:p>
+        </w:tc>
+        <w:tc>
+          <w:tcPr>
+            <w:tcW w:w="1250" w:type="pct"/>
+          </w:tcPr>
+          <w:p>
+            <w:pPr>
+              <w:pStyle w:val="aff4"/>
+            </w:pPr>
+            <w:r>
+              <w:t>Число</w:t>
+            </w:r>
+          </w:p>
+        </w:tc>
+        <w:tc>
+          <w:tcPr>
+            <w:tcW w:w="885" w:type="pct"/>
+          </w:tcPr>
+          <w:p>
+            <w:pPr>
+              <w:pStyle w:val="aff4"/>
+            </w:pPr>
+            <w:r>
+              <w:t>Да</w:t>
+            </w:r>
+          </w:p>
+        </w:tc>
+        <w:tc>
+          <w:tcPr>
+            <w:tcW w:w="1615" w:type="pct"/>
+          </w:tcPr>
+          <w:p>
+            <w:pPr>
+              <w:pStyle w:val="aff4"/>
+            </w:pPr>
+            <w:proofErr w:type="spellStart"/>
+            <w:r>
+              <w:t>id</w:t>
+            </w:r>
+            <w:proofErr w:type="spellEnd"/>
+            <w:r>
+              <w:t xml:space="preserve"> лексемы в языке 2</w:t>
+            </w:r>
+          </w:p>
+        </w:tc>
+      </w:tr>
+      <w:tr>
+        <w:tc>
+          <w:tcPr>
+            <w:tcW w:w="1250" w:type="pct"/>
+          </w:tcPr>
+          <w:p>
+            <w:pPr>
+              <w:pStyle w:val="aff4"/>
+            </w:pPr>
+            <w:proofErr w:type="spellStart"/>
+            <w:r>
+              <w:t>usage_constraint</w:t>
+            </w:r>
+            <w:r>
+              <w:t>_</w:t>
+            </w:r>
+            <w:r>
+              <w:t>id</w:t>
+            </w:r>
+            <w:proofErr w:type="spellEnd"/>
+          </w:p>
+        </w:tc>
+        <w:tc>
+          <w:tcPr>
+            <w:tcW w:w="1250" w:type="pct"/>
+          </w:tcPr>
+          <w:p>
+            <w:pPr>
+              <w:pStyle w:val="aff4"/>
+            </w:pPr>
+            <w:r>
+              <w:t>Число</w:t>
+            </w:r>
             <w:r>
               <w:rPr>
                 <w:lang w:val="en-US"/>
               </w:rPr>
-              <w:t>syntactic_category</w:t>
+              <w:t xml:space="preserve"> (</w:t>
+            </w:r>
+            <w:r>
+              <w:t>многие-ко-многим)</w:t>
+            </w:r>
+          </w:p>
+        </w:tc>
+        <w:tc>
+          <w:tcPr>
+            <w:tcW w:w="885" w:type="pct"/>
+          </w:tcPr>
+          <w:p>
+            <w:pPr>
+              <w:pStyle w:val="aff4"/>
+            </w:pPr>
+            <w:r>
+              <w:t>Нет</w:t>
+            </w:r>
+          </w:p>
+        </w:tc>
+        <w:tc>
+          <w:tcPr>
+            <w:tcW w:w="1615" w:type="pct"/>
+          </w:tcPr>
+          <w:p>
+            <w:pPr>
+              <w:pStyle w:val="aff4"/>
+            </w:pPr>
+            <w:proofErr w:type="spellStart"/>
+            <w:r>
+              <w:t>id</w:t>
             </w:r>
             <w:proofErr w:type="spellEnd"/>
             <w:r>
-              <w:t>_</w:t>
-            </w:r>
+              <w:t xml:space="preserve"> </w:t>
+            </w:r>
+            <w:r>
+              <w:t>ограничени</w:t>
+            </w:r>
+            <w:r>
+              <w:t>й</w:t>
+            </w:r>
+          </w:p>
+        </w:tc>
+      </w:tr>
+      <w:tr>
+        <w:tc>
+          <w:tcPr>
+            <w:tcW w:w="1250" w:type="pct"/>
+          </w:tcPr>
+          <w:p>
+            <w:pPr>
+              <w:pStyle w:val="aff4"/>
+              <w:rPr>
+                <w:lang w:val="en-US"/>
+              </w:rPr>
+            </w:pPr>
             <w:proofErr w:type="spellStart"/>
             <w:r>
-              <w:t>id</w:t>
+              <w:rPr>
+                <w:lang w:val="en-US"/>
+              </w:rPr>
+              <w:t>dialect_id</w:t>
             </w:r>
             <w:proofErr w:type="spellEnd"/>
           </w:p>
@@ -8554,6 +9074,15 @@
             <w:r>
               <w:t>Число</w:t>
             </w:r>
+            <w:r>
+              <w:rPr>
+                <w:lang w:val="en-US"/>
+              </w:rPr>
+              <w:t xml:space="preserve"> (</w:t>
+            </w:r>
+            <w:r>
+              <w:t>многие-ко-многим)</w:t>
+            </w:r>
           </w:p>
         </w:tc>
         <w:tc>
@@ -8577,20 +9106,6 @@
             <w:pPr>
               <w:pStyle w:val="aff4"/>
             </w:pPr>
-            <w:proofErr w:type="spellStart"/>
-            <w:r>
-              <w:t>id</w:t>
-            </w:r>
-            <w:proofErr w:type="spellEnd"/>
-            <w:r>
-              <w:t xml:space="preserve"> части речи</w:t>
-            </w:r>
-            <w:r>
-              <w:t>.</w:t>
-            </w:r>
-            <w:r>
-              <w:t xml:space="preserve"> </w:t>
-            </w:r>
             <w:r>
               <w:rPr>
                 <w:lang w:val="en-US"/>
@@ -8598,10 +9113,140 @@
               <w:t>NULL</w:t>
             </w:r>
             <w:r>
-              <w:t xml:space="preserve"> </w:t>
-            </w:r>
-            <w:r>
-              <w:t>для «не указана»</w:t>
+              <w:t xml:space="preserve"> означает, что </w:t>
+            </w:r>
+            <w:r>
+              <w:t>перевод не ограничен диалектом</w:t>
+            </w:r>
+          </w:p>
+        </w:tc>
+      </w:tr>
+    </w:tbl>
+    <w:p>
+      <w:pPr>
+        <w:pStyle w:val="3"/>
+        <w:rPr>
+          <w:lang w:val="en-US" w:eastAsia="en-US"/>
+        </w:rPr>
+      </w:pPr>
+      <w:bookmarkStart w:id="58" w:name="_Toc385945915"/>
+      <w:r>
+        <w:rPr>
+          <w:lang w:eastAsia="en-US"/>
+        </w:rPr>
+        <w:t>Классы модели</w:t>
+      </w:r>
+      <w:bookmarkEnd w:id="58"/>
+    </w:p>
+    <w:p>
+      <w:pPr>
+        <w:pStyle w:val="4"/>
+        <w:rPr>
+          <w:rFonts w:eastAsiaTheme="minorHAnsi"/>
+          <w:lang w:val="en-US" w:eastAsia="en-US"/>
+        </w:rPr>
+      </w:pPr>
+      <w:bookmarkStart w:id="59" w:name="_Toc385945916"/>
+      <w:bookmarkStart w:id="60" w:name="_Toc356245950"/>
+      <w:bookmarkEnd w:id="9"/>
+      <w:proofErr w:type="spellStart"/>
+      <w:proofErr w:type="gramStart"/>
+      <w:r>
+        <w:rPr>
+          <w:lang w:val="en-US"/>
+        </w:rPr>
+        <w:t>TranslatedTerm</w:t>
+      </w:r>
+      <w:proofErr w:type="spellEnd"/>
+      <w:r>
+        <w:rPr>
+          <w:rFonts w:eastAsiaTheme="minorHAnsi"/>
+          <w:lang w:val="en-US" w:eastAsia="en-US"/>
+        </w:rPr>
+        <w:t>(</w:t>
+      </w:r>
+      <w:proofErr w:type="spellStart"/>
+      <w:proofErr w:type="gramEnd"/>
+      <w:r>
+        <w:rPr>
+          <w:lang w:val="en-US" w:eastAsia="en-US"/>
+        </w:rPr>
+        <w:t>LanguageEntity</w:t>
+      </w:r>
+      <w:proofErr w:type="spellEnd"/>
+      <w:r>
+        <w:rPr>
+          <w:lang w:val="en-US" w:eastAsia="en-US"/>
+        </w:rPr>
+        <w:t>)</w:t>
+      </w:r>
+      <w:bookmarkEnd w:id="59"/>
+    </w:p>
+    <w:tbl>
+      <w:tblPr>
+        <w:tblStyle w:val="af2"/>
+        <w:tblW w:w="5000" w:type="pct"/>
+        <w:tblLook w:val="04A0" w:firstRow="1" w:lastRow="0" w:firstColumn="1" w:lastColumn="0" w:noHBand="0" w:noVBand="1"/>
+      </w:tblPr>
+      <w:tblGrid>
+        <w:gridCol w:w="2660"/>
+        <w:gridCol w:w="2551"/>
+        <w:gridCol w:w="1843"/>
+        <w:gridCol w:w="3368"/>
+      </w:tblGrid>
+      <w:tr>
+        <w:trPr>
+          <w:cnfStyle w:val="100000000000" w:firstRow="1" w:lastRow="0" w:firstColumn="0" w:lastColumn="0" w:oddVBand="0" w:evenVBand="0" w:oddHBand="0" w:evenHBand="0" w:firstRowFirstColumn="0" w:firstRowLastColumn="0" w:lastRowFirstColumn="0" w:lastRowLastColumn="0"/>
+        </w:trPr>
+        <w:tc>
+          <w:tcPr>
+            <w:tcW w:w="1276" w:type="pct"/>
+          </w:tcPr>
+          <w:p>
+            <w:pPr>
+              <w:pStyle w:val="aff4"/>
+            </w:pPr>
+            <w:r>
+              <w:t>Поле</w:t>
+            </w:r>
+          </w:p>
+        </w:tc>
+        <w:tc>
+          <w:tcPr>
+            <w:tcW w:w="1224" w:type="pct"/>
+          </w:tcPr>
+          <w:p>
+            <w:pPr>
+              <w:pStyle w:val="aff4"/>
+            </w:pPr>
+            <w:r>
+              <w:t>Тип</w:t>
+            </w:r>
+          </w:p>
+        </w:tc>
+        <w:tc>
+          <w:tcPr>
+            <w:tcW w:w="884" w:type="pct"/>
+          </w:tcPr>
+          <w:p>
+            <w:pPr>
+              <w:pStyle w:val="aff4"/>
+            </w:pPr>
+            <w:r>
+              <w:t>Обязательное?</w:t>
+            </w:r>
+          </w:p>
+        </w:tc>
+        <w:tc>
+          <w:tcPr>
+            <w:tcW w:w="1616" w:type="pct"/>
+          </w:tcPr>
+          <w:p>
+            <w:pPr>
+              <w:pStyle w:val="aff4"/>
+            </w:pPr>
+            <w:r>
+              <w:t>Комментарий</w:t>
             </w:r>
           </w:p>
         </w:tc>
@@ -8609,7 +9254,7 @@
       <w:tr>
         <w:tc>
           <w:tcPr>
-            <w:tcW w:w="1250" w:type="pct"/>
+            <w:tcW w:w="1276" w:type="pct"/>
           </w:tcPr>
           <w:p>
             <w:pPr>
@@ -8623,14 +9268,76 @@
               <w:rPr>
                 <w:lang w:val="en-US"/>
               </w:rPr>
-              <w:t>inflection_id</w:t>
+              <w:t>table_id</w:t>
             </w:r>
             <w:proofErr w:type="spellEnd"/>
           </w:p>
         </w:tc>
         <w:tc>
           <w:tcPr>
-            <w:tcW w:w="1250" w:type="pct"/>
+            <w:tcW w:w="1224" w:type="pct"/>
+          </w:tcPr>
+          <w:p>
+            <w:pPr>
+              <w:pStyle w:val="aff4"/>
+            </w:pPr>
+            <w:r>
+              <w:t>Строка</w:t>
+            </w:r>
+          </w:p>
+        </w:tc>
+        <w:tc>
+          <w:tcPr>
+            <w:tcW w:w="884" w:type="pct"/>
+          </w:tcPr>
+          <w:p>
+            <w:pPr>
+              <w:pStyle w:val="aff4"/>
+            </w:pPr>
+            <w:r>
+              <w:t>Да</w:t>
+            </w:r>
+          </w:p>
+        </w:tc>
+        <w:tc>
+          <w:tcPr>
+            <w:tcW w:w="1616" w:type="pct"/>
+          </w:tcPr>
+          <w:p>
+            <w:pPr>
+              <w:pStyle w:val="aff4"/>
+            </w:pPr>
+            <w:r>
+              <w:t>Таблица, в которой содержится переводимый термин</w:t>
+            </w:r>
+          </w:p>
+        </w:tc>
+      </w:tr>
+      <w:tr>
+        <w:tc>
+          <w:tcPr>
+            <w:tcW w:w="1276" w:type="pct"/>
+          </w:tcPr>
+          <w:p>
+            <w:pPr>
+              <w:pStyle w:val="aff4"/>
+              <w:rPr>
+                <w:lang w:val="en-US"/>
+              </w:rPr>
+            </w:pPr>
+            <w:proofErr w:type="spellStart"/>
+            <w:r>
+              <w:rPr>
+                <w:lang w:val="en-US"/>
+              </w:rPr>
+              <w:t>term_id</w:t>
+            </w:r>
+            <w:proofErr w:type="spellEnd"/>
+          </w:p>
+        </w:tc>
+        <w:tc>
+          <w:tcPr>
+            <w:tcW w:w="1224" w:type="pct"/>
           </w:tcPr>
           <w:p>
             <w:pPr>
@@ -8643,7 +9350,156 @@
         </w:tc>
         <w:tc>
           <w:tcPr>
-            <w:tcW w:w="885" w:type="pct"/>
+            <w:tcW w:w="884" w:type="pct"/>
+          </w:tcPr>
+          <w:p>
+            <w:pPr>
+              <w:pStyle w:val="aff4"/>
+            </w:pPr>
+            <w:r>
+              <w:t>Да</w:t>
+            </w:r>
+          </w:p>
+        </w:tc>
+        <w:tc>
+          <w:tcPr>
+            <w:tcW w:w="1616" w:type="pct"/>
+          </w:tcPr>
+          <w:p>
+            <w:pPr>
+              <w:pStyle w:val="aff4"/>
+            </w:pPr>
+            <w:r>
+              <w:rPr>
+                <w:lang w:val="en-US"/>
+              </w:rPr>
+              <w:t xml:space="preserve">id </w:t>
+            </w:r>
+            <w:r>
+              <w:t>переводимого термина</w:t>
+            </w:r>
+          </w:p>
+        </w:tc>
+      </w:tr>
+      <w:tr>
+        <w:tc>
+          <w:tcPr>
+            <w:tcW w:w="1276" w:type="pct"/>
+          </w:tcPr>
+          <w:p>
+            <w:pPr>
+              <w:pStyle w:val="aff4"/>
+              <w:rPr>
+                <w:lang w:val="en-US"/>
+              </w:rPr>
+            </w:pPr>
+            <w:proofErr w:type="spellStart"/>
+            <w:r>
+              <w:rPr>
+                <w:lang w:val="en-US"/>
+              </w:rPr>
+              <w:lastRenderedPageBreak/>
+              <w:t>term_full_transl</w:t>
+            </w:r>
+            <w:proofErr w:type="spellEnd"/>
+          </w:p>
+        </w:tc>
+        <w:tc>
+          <w:tcPr>
+            <w:tcW w:w="1224" w:type="pct"/>
+          </w:tcPr>
+          <w:p>
+            <w:pPr>
+              <w:pStyle w:val="aff4"/>
+            </w:pPr>
+            <w:r>
+              <w:t>Строка</w:t>
+            </w:r>
+          </w:p>
+        </w:tc>
+        <w:tc>
+          <w:tcPr>
+            <w:tcW w:w="884" w:type="pct"/>
+          </w:tcPr>
+          <w:p>
+            <w:pPr>
+              <w:pStyle w:val="aff4"/>
+            </w:pPr>
+            <w:r>
+              <w:t>Да</w:t>
+            </w:r>
+          </w:p>
+        </w:tc>
+        <w:tc>
+          <w:tcPr>
+            <w:tcW w:w="1616" w:type="pct"/>
+          </w:tcPr>
+          <w:p>
+            <w:pPr>
+              <w:pStyle w:val="aff4"/>
+            </w:pPr>
+            <w:r>
+              <w:t>Строковое значение термина на языке</w:t>
+            </w:r>
+            <w:r>
+              <w:t xml:space="preserve"> </w:t>
+            </w:r>
+            <w:r>
+              <w:rPr>
+                <w:lang w:val="en-US"/>
+              </w:rPr>
+              <w:t>language</w:t>
+            </w:r>
+            <w:r>
+              <w:t>_</w:t>
+            </w:r>
+            <w:r>
+              <w:rPr>
+                <w:lang w:val="en-US"/>
+              </w:rPr>
+              <w:t>id</w:t>
+            </w:r>
+          </w:p>
+        </w:tc>
+      </w:tr>
+      <w:tr>
+        <w:tc>
+          <w:tcPr>
+            <w:tcW w:w="1276" w:type="pct"/>
+          </w:tcPr>
+          <w:p>
+            <w:pPr>
+              <w:pStyle w:val="aff4"/>
+              <w:rPr>
+                <w:lang w:val="en-US"/>
+              </w:rPr>
+            </w:pPr>
+            <w:proofErr w:type="spellStart"/>
+            <w:r>
+              <w:rPr>
+                <w:lang w:val="en-US"/>
+              </w:rPr>
+              <w:t>term_abbr_transl</w:t>
+            </w:r>
+            <w:proofErr w:type="spellEnd"/>
+          </w:p>
+        </w:tc>
+        <w:tc>
+          <w:tcPr>
+            <w:tcW w:w="1224" w:type="pct"/>
+          </w:tcPr>
+          <w:p>
+            <w:pPr>
+              <w:pStyle w:val="aff4"/>
+            </w:pPr>
+            <w:r>
+              <w:t>Строка</w:t>
+            </w:r>
+          </w:p>
+        </w:tc>
+        <w:tc>
+          <w:tcPr>
+            <w:tcW w:w="884" w:type="pct"/>
           </w:tcPr>
           <w:p>
             <w:pPr>
@@ -8656,14 +9512,32 @@
         </w:tc>
         <w:tc>
           <w:tcPr>
-            <w:tcW w:w="1615" w:type="pct"/>
-          </w:tcPr>
-          <w:p>
-            <w:pPr>
-              <w:pStyle w:val="aff4"/>
-            </w:pPr>
-            <w:r>
-              <w:t>Классификатор</w:t>
+            <w:tcW w:w="1616" w:type="pct"/>
+          </w:tcPr>
+          <w:p>
+            <w:pPr>
+              <w:pStyle w:val="aff4"/>
+            </w:pPr>
+            <w:r>
+              <w:t>Сокращенное строковое значение термина на языке</w:t>
+            </w:r>
+            <w:r>
+              <w:t xml:space="preserve"> </w:t>
+            </w:r>
+            <w:r>
+              <w:rPr>
+                <w:lang w:val="en-US"/>
+              </w:rPr>
+              <w:t>language</w:t>
+            </w:r>
+            <w:r>
+              <w:t>_</w:t>
+            </w:r>
+            <w:r>
+              <w:rPr>
+                <w:lang w:val="en-US"/>
+              </w:rPr>
+              <w:t>id</w:t>
             </w:r>
           </w:p>
         </w:tc>
@@ -8673,10 +9547,124 @@
       <w:pPr>
         <w:pStyle w:val="4"/>
         <w:rPr>
+          <w:del w:id="61" w:author="Грушецкий Кирилл Игоревич" w:date="2014-06-19T12:57:00Z"/>
           <w:lang w:val="en-US" w:eastAsia="en-US"/>
         </w:rPr>
       </w:pPr>
-      <w:bookmarkStart w:id="46" w:name="_Toc385945914"/>
+      <w:bookmarkStart w:id="62" w:name="_Toc385945917"/>
+      <w:del w:id="63" w:author="Грушецкий Кирилл Игоревич" w:date="2014-06-19T12:57:00Z">
+        <w:r>
+          <w:rPr>
+            <w:rFonts w:eastAsiaTheme="minorHAnsi"/>
+            <w:lang w:val="en-US" w:eastAsia="en-US"/>
+          </w:rPr>
+          <w:delText>Lexeme(</w:delText>
+        </w:r>
+        <w:r>
+          <w:rPr>
+            <w:lang w:val="en-US" w:eastAsia="en-US"/>
+          </w:rPr>
+          <w:delText>LexemeBase)</w:delText>
+        </w:r>
+        <w:bookmarkEnd w:id="62"/>
+      </w:del>
+    </w:p>
+    <w:p>
+      <w:pPr>
+        <w:rPr>
+          <w:rFonts w:eastAsiaTheme="minorHAnsi"/>
+          <w:lang w:eastAsia="en-US"/>
+        </w:rPr>
+      </w:pPr>
+      <w:moveFromRangeStart w:id="64" w:author="Грушецкий Кирилл Игоревич" w:date="2014-06-19T12:57:00Z" w:name="move390945986"/>
+      <w:moveFrom w:id="65" w:author="Грушецкий Кирилл Игоревич" w:date="2014-06-19T12:57:00Z">
+        <w:r>
+          <w:rPr>
+            <w:rFonts w:eastAsiaTheme="minorHAnsi"/>
+            <w:lang w:eastAsia="en-US"/>
+          </w:rPr>
+          <w:t>Лексемы являются объединяющей сущностью для различных словоформ и сопоставления понятий из разных языков. Для целей моделирования лексема может быть расширена до словарного определения.</w:t>
+        </w:r>
+      </w:moveFrom>
+    </w:p>
+    <w:p>
+      <w:pPr>
+        <w:pStyle w:val="4"/>
+        <w:rPr>
+          <w:del w:id="66" w:author="Грушецкий Кирилл Игоревич" w:date="2014-06-19T12:58:00Z"/>
+          <w:rFonts w:eastAsiaTheme="minorHAnsi"/>
+          <w:lang w:val="en-US" w:eastAsia="en-US"/>
+        </w:rPr>
+      </w:pPr>
+      <w:bookmarkStart w:id="67" w:name="_Toc385945918"/>
+      <w:moveFromRangeEnd w:id="64"/>
+      <w:del w:id="68" w:author="Грушецкий Кирилл Игоревич" w:date="2014-06-19T12:58:00Z">
+        <w:r>
+          <w:rPr>
+            <w:rFonts w:eastAsiaTheme="minorHAnsi"/>
+            <w:lang w:val="en-US" w:eastAsia="en-US"/>
+          </w:rPr>
+          <w:delText>Translation</w:delText>
+        </w:r>
+        <w:bookmarkEnd w:id="60"/>
+        <w:r>
+          <w:rPr>
+            <w:rFonts w:eastAsiaTheme="minorHAnsi"/>
+            <w:lang w:eastAsia="en-US"/>
+          </w:rPr>
+          <w:delText>(</w:delText>
+        </w:r>
+        <w:r>
+          <w:rPr>
+            <w:rFonts w:eastAsiaTheme="minorHAnsi"/>
+            <w:lang w:val="en-US" w:eastAsia="en-US"/>
+          </w:rPr>
+          <w:delText>Translation</w:delText>
+        </w:r>
+        <w:r>
+          <w:rPr>
+            <w:rFonts w:eastAsiaTheme="minorHAnsi"/>
+            <w:lang w:val="en-US" w:eastAsia="en-US"/>
+          </w:rPr>
+          <w:delText>Base</w:delText>
+        </w:r>
+        <w:r>
+          <w:rPr>
+            <w:rFonts w:eastAsiaTheme="minorHAnsi"/>
+            <w:lang w:eastAsia="en-US"/>
+          </w:rPr>
+          <w:delText>)</w:delText>
+        </w:r>
+        <w:bookmarkEnd w:id="67"/>
+      </w:del>
+    </w:p>
+    <w:p>
+      <w:pPr>
+        <w:rPr>
+          <w:del w:id="69" w:author="Грушецкий Кирилл Игоревич" w:date="2014-06-19T12:58:00Z"/>
+          <w:rFonts w:eastAsiaTheme="minorHAnsi"/>
+          <w:lang w:eastAsia="en-US"/>
+        </w:rPr>
+      </w:pPr>
+      <w:del w:id="70" w:author="Грушецкий Кирилл Игоревич" w:date="2014-06-19T12:58:00Z">
+        <w:r>
+          <w:rPr>
+            <w:rFonts w:eastAsiaTheme="minorHAnsi"/>
+            <w:lang w:eastAsia="en-US"/>
+          </w:rPr>
+          <w:delText>Соответствие лексем двух языков.</w:delText>
+        </w:r>
+      </w:del>
+    </w:p>
+    <w:p>
+      <w:pPr>
+        <w:pStyle w:val="4"/>
+        <w:rPr>
+          <w:rFonts w:eastAsiaTheme="minorHAnsi"/>
+          <w:lang w:val="en-US" w:eastAsia="en-US"/>
+        </w:rPr>
+      </w:pPr>
+      <w:bookmarkStart w:id="71" w:name="_Toc385945919"/>
       <w:proofErr w:type="spellStart"/>
       <w:proofErr w:type="gramStart"/>
       <w:r>
@@ -8684,14 +9672,21 @@
           <w:rFonts w:eastAsiaTheme="minorHAnsi"/>
           <w:lang w:val="en-US" w:eastAsia="en-US"/>
         </w:rPr>
-        <w:t>Translation</w:t>
+        <w:t>Word</w:t>
       </w:r>
       <w:r>
         <w:rPr>
           <w:rFonts w:eastAsiaTheme="minorHAnsi"/>
           <w:lang w:val="en-US" w:eastAsia="en-US"/>
         </w:rPr>
-        <w:t>Base</w:t>
+        <w:t>f</w:t>
+      </w:r>
+      <w:r>
+        <w:rPr>
+          <w:rFonts w:eastAsiaTheme="minorHAnsi"/>
+          <w:lang w:val="en-US" w:eastAsia="en-US"/>
+        </w:rPr>
+        <w:t>orm</w:t>
       </w:r>
       <w:proofErr w:type="spellEnd"/>
       <w:r>
@@ -8708,7 +9703,21 @@
           <w:rFonts w:eastAsiaTheme="minorHAnsi"/>
           <w:lang w:val="en-US" w:eastAsia="en-US"/>
         </w:rPr>
-        <w:t>DictEntity</w:t>
+        <w:t>Word</w:t>
+      </w:r>
+      <w:r>
+        <w:rPr>
+          <w:rFonts w:eastAsiaTheme="minorHAnsi"/>
+          <w:lang w:val="en-US" w:eastAsia="en-US"/>
+        </w:rPr>
+        <w:t>f</w:t>
+      </w:r>
+      <w:r>
+        <w:rPr>
+          <w:rFonts w:eastAsiaTheme="minorHAnsi"/>
+          <w:lang w:val="en-US" w:eastAsia="en-US"/>
+        </w:rPr>
+        <w:t>ormBase</w:t>
       </w:r>
       <w:proofErr w:type="spellEnd"/>
       <w:r>
@@ -8718,7 +9727,22 @@
         </w:rPr>
         <w:t>)</w:t>
       </w:r>
-      <w:bookmarkEnd w:id="46"/>
+      <w:bookmarkEnd w:id="71"/>
+    </w:p>
+    <w:p>
+      <w:pPr>
+        <w:rPr>
+          <w:rFonts w:eastAsiaTheme="minorHAnsi"/>
+          <w:lang w:val="en-US" w:eastAsia="en-US"/>
+        </w:rPr>
+      </w:pPr>
+      <w:r>
+        <w:rPr>
+          <w:rFonts w:eastAsiaTheme="minorHAnsi"/>
+          <w:lang w:eastAsia="en-US"/>
+        </w:rPr>
+        <w:t>Словоформы и их варианты.</w:t>
+      </w:r>
     </w:p>
     <w:tbl>
       <w:tblPr>
@@ -8744,6 +9768,7 @@
             <w:pPr>
               <w:pStyle w:val="aff4"/>
             </w:pPr>
+            <w:bookmarkStart w:id="72" w:name="_Toc356245954"/>
             <w:r>
               <w:t>Поле</w:t>
             </w:r>
@@ -8785,215 +9810,6 @@
             </w:pPr>
             <w:r>
               <w:t>Комментарий</w:t>
-            </w:r>
-          </w:p>
-        </w:tc>
-      </w:tr>
-      <w:tr>
-        <w:tc>
-          <w:tcPr>
-            <w:tcW w:w="1250" w:type="pct"/>
-          </w:tcPr>
-          <w:p>
-            <w:pPr>
-              <w:pStyle w:val="aff4"/>
-            </w:pPr>
-            <w:r>
-              <w:t>lexeme_id</w:t>
-            </w:r>
-            <w:r>
-              <w:t>_1</w:t>
-            </w:r>
-          </w:p>
-        </w:tc>
-        <w:tc>
-          <w:tcPr>
-            <w:tcW w:w="1250" w:type="pct"/>
-          </w:tcPr>
-          <w:p>
-            <w:pPr>
-              <w:pStyle w:val="aff4"/>
-            </w:pPr>
-            <w:r>
-              <w:t>Число</w:t>
-            </w:r>
-          </w:p>
-        </w:tc>
-        <w:tc>
-          <w:tcPr>
-            <w:tcW w:w="885" w:type="pct"/>
-          </w:tcPr>
-          <w:p>
-            <w:pPr>
-              <w:pStyle w:val="aff4"/>
-            </w:pPr>
-            <w:r>
-              <w:t>Да</w:t>
-            </w:r>
-          </w:p>
-        </w:tc>
-        <w:tc>
-          <w:tcPr>
-            <w:tcW w:w="1615" w:type="pct"/>
-          </w:tcPr>
-          <w:p>
-            <w:pPr>
-              <w:pStyle w:val="aff4"/>
-            </w:pPr>
-            <w:proofErr w:type="spellStart"/>
-            <w:r>
-              <w:t>id</w:t>
-            </w:r>
-            <w:proofErr w:type="spellEnd"/>
-            <w:r>
-              <w:t xml:space="preserve"> лексемы в языке 1</w:t>
-            </w:r>
-          </w:p>
-        </w:tc>
-      </w:tr>
-      <w:tr>
-        <w:tc>
-          <w:tcPr>
-            <w:tcW w:w="1250" w:type="pct"/>
-          </w:tcPr>
-          <w:p>
-            <w:pPr>
-              <w:pStyle w:val="aff4"/>
-            </w:pPr>
-            <w:r>
-              <w:t>lexeme</w:t>
-            </w:r>
-            <w:r>
-              <w:t>_id</w:t>
-            </w:r>
-            <w:r>
-              <w:t>_2</w:t>
-            </w:r>
-          </w:p>
-        </w:tc>
-        <w:tc>
-          <w:tcPr>
-            <w:tcW w:w="1250" w:type="pct"/>
-          </w:tcPr>
-          <w:p>
-            <w:pPr>
-              <w:pStyle w:val="aff4"/>
-            </w:pPr>
-            <w:r>
-              <w:t>Число</w:t>
-            </w:r>
-          </w:p>
-        </w:tc>
-        <w:tc>
-          <w:tcPr>
-            <w:tcW w:w="885" w:type="pct"/>
-          </w:tcPr>
-          <w:p>
-            <w:pPr>
-              <w:pStyle w:val="aff4"/>
-            </w:pPr>
-            <w:r>
-              <w:t>Да</w:t>
-            </w:r>
-          </w:p>
-        </w:tc>
-        <w:tc>
-          <w:tcPr>
-            <w:tcW w:w="1615" w:type="pct"/>
-          </w:tcPr>
-          <w:p>
-            <w:pPr>
-              <w:pStyle w:val="aff4"/>
-            </w:pPr>
-            <w:proofErr w:type="spellStart"/>
-            <w:r>
-              <w:t>id</w:t>
-            </w:r>
-            <w:proofErr w:type="spellEnd"/>
-            <w:r>
-              <w:t xml:space="preserve"> лексемы в языке 2</w:t>
-            </w:r>
-          </w:p>
-        </w:tc>
-      </w:tr>
-      <w:tr>
-        <w:tc>
-          <w:tcPr>
-            <w:tcW w:w="1250" w:type="pct"/>
-          </w:tcPr>
-          <w:p>
-            <w:pPr>
-              <w:pStyle w:val="aff4"/>
-            </w:pPr>
-            <w:proofErr w:type="spellStart"/>
-            <w:r>
-              <w:t>usage_constraint</w:t>
-            </w:r>
-            <w:r>
-              <w:t>_</w:t>
-            </w:r>
-            <w:r>
-              <w:t>id</w:t>
-            </w:r>
-            <w:proofErr w:type="spellEnd"/>
-          </w:p>
-        </w:tc>
-        <w:tc>
-          <w:tcPr>
-            <w:tcW w:w="1250" w:type="pct"/>
-          </w:tcPr>
-          <w:p>
-            <w:pPr>
-              <w:pStyle w:val="aff4"/>
-            </w:pPr>
-            <w:r>
-              <w:t>Число</w:t>
-            </w:r>
-            <w:r>
-              <w:rPr>
-                <w:lang w:val="en-US"/>
-              </w:rPr>
-              <w:t xml:space="preserve"> (</w:t>
-            </w:r>
-            <w:r>
-              <w:t>многие-ко-многим)</w:t>
-            </w:r>
-          </w:p>
-        </w:tc>
-        <w:tc>
-          <w:tcPr>
-            <w:tcW w:w="885" w:type="pct"/>
-          </w:tcPr>
-          <w:p>
-            <w:pPr>
-              <w:pStyle w:val="aff4"/>
-            </w:pPr>
-            <w:r>
-              <w:t>Нет</w:t>
-            </w:r>
-          </w:p>
-        </w:tc>
-        <w:tc>
-          <w:tcPr>
-            <w:tcW w:w="1615" w:type="pct"/>
-          </w:tcPr>
-          <w:p>
-            <w:pPr>
-              <w:pStyle w:val="aff4"/>
-            </w:pPr>
-            <w:proofErr w:type="spellStart"/>
-            <w:r>
-              <w:t>id</w:t>
-            </w:r>
-            <w:proofErr w:type="spellEnd"/>
-            <w:r>
-              <w:t xml:space="preserve"> </w:t>
-            </w:r>
-            <w:r>
-              <w:t>ограничени</w:t>
-            </w:r>
-            <w:r>
-              <w:t>й</w:t>
             </w:r>
           </w:p>
         </w:tc>
@@ -9029,16 +9845,7 @@
               <w:pStyle w:val="aff4"/>
             </w:pPr>
             <w:r>
-              <w:t>Число</w:t>
-            </w:r>
-            <w:r>
-              <w:rPr>
-                <w:lang w:val="en-US"/>
-              </w:rPr>
-              <w:t xml:space="preserve"> (</w:t>
-            </w:r>
-            <w:r>
-              <w:t>многие-ко-многим)</w:t>
+              <w:t>Число (многие-ко-многим)</w:t>
             </w:r>
           </w:p>
         </w:tc>
@@ -9070,10 +9877,10 @@
               <w:t>NULL</w:t>
             </w:r>
             <w:r>
-              <w:t xml:space="preserve"> означает, что </w:t>
-            </w:r>
-            <w:r>
-              <w:t>перевод не ограничен диалектом</w:t>
+              <w:t xml:space="preserve"> </w:t>
+            </w:r>
+            <w:r>
+              <w:t>означает, что словоформа является усреднением для всех диалектов</w:t>
             </w:r>
           </w:p>
         </w:tc>
@@ -9081,460 +9888,86 @@
     </w:tbl>
     <w:p>
       <w:pPr>
-        <w:pStyle w:val="3"/>
-        <w:rPr>
+        <w:pStyle w:val="4"/>
+        <w:rPr>
+          <w:rFonts w:eastAsiaTheme="minorHAnsi"/>
+          <w:lang w:eastAsia="en-US"/>
+        </w:rPr>
+      </w:pPr>
+      <w:bookmarkStart w:id="73" w:name="_Toc385945920"/>
+      <w:proofErr w:type="spellStart"/>
+      <w:proofErr w:type="gramStart"/>
+      <w:r>
+        <w:rPr>
+          <w:rFonts w:eastAsiaTheme="minorHAnsi"/>
           <w:lang w:val="en-US" w:eastAsia="en-US"/>
         </w:rPr>
-      </w:pPr>
-      <w:bookmarkStart w:id="47" w:name="_Toc385945915"/>
-      <w:r>
-        <w:rPr>
-          <w:lang w:eastAsia="en-US"/>
-        </w:rPr>
-        <w:t>Классы модели</w:t>
-      </w:r>
-      <w:bookmarkEnd w:id="47"/>
+        <w:t>Word</w:t>
+      </w:r>
+      <w:r>
+        <w:rPr>
+          <w:rFonts w:eastAsiaTheme="minorHAnsi"/>
+          <w:lang w:val="en-US" w:eastAsia="en-US"/>
+        </w:rPr>
+        <w:t>f</w:t>
+      </w:r>
+      <w:r>
+        <w:rPr>
+          <w:rFonts w:eastAsiaTheme="minorHAnsi"/>
+          <w:lang w:val="en-US" w:eastAsia="en-US"/>
+        </w:rPr>
+        <w:t>orm</w:t>
+      </w:r>
+      <w:r>
+        <w:rPr>
+          <w:rFonts w:eastAsiaTheme="minorHAnsi"/>
+          <w:lang w:val="en-US" w:eastAsia="en-US"/>
+        </w:rPr>
+        <w:t>Sample</w:t>
+      </w:r>
+      <w:proofErr w:type="spellEnd"/>
+      <w:r>
+        <w:rPr>
+          <w:rFonts w:eastAsiaTheme="minorHAnsi"/>
+          <w:lang w:val="en-US" w:eastAsia="en-US"/>
+        </w:rPr>
+        <w:t>(</w:t>
+      </w:r>
+      <w:proofErr w:type="spellStart"/>
+      <w:proofErr w:type="gramEnd"/>
+      <w:r>
+        <w:rPr>
+          <w:rFonts w:eastAsiaTheme="minorHAnsi"/>
+          <w:lang w:val="en-US" w:eastAsia="en-US"/>
+        </w:rPr>
+        <w:t>Word</w:t>
+      </w:r>
+      <w:r>
+        <w:rPr>
+          <w:rFonts w:eastAsiaTheme="minorHAnsi"/>
+          <w:lang w:val="en-US" w:eastAsia="en-US"/>
+        </w:rPr>
+        <w:t>f</w:t>
+      </w:r>
+      <w:r>
+        <w:rPr>
+          <w:rFonts w:eastAsiaTheme="minorHAnsi"/>
+          <w:lang w:val="en-US" w:eastAsia="en-US"/>
+        </w:rPr>
+        <w:t>ormBase</w:t>
+      </w:r>
+      <w:proofErr w:type="spellEnd"/>
+      <w:r>
+        <w:rPr>
+          <w:rFonts w:eastAsiaTheme="minorHAnsi"/>
+          <w:lang w:val="en-US" w:eastAsia="en-US"/>
+        </w:rPr>
+        <w:t>)</w:t>
+      </w:r>
+      <w:bookmarkEnd w:id="73"/>
     </w:p>
     <w:p>
       <w:pPr>
-        <w:pStyle w:val="4"/>
-        <w:rPr>
-          <w:rFonts w:eastAsiaTheme="minorHAnsi"/>
-          <w:lang w:val="en-US" w:eastAsia="en-US"/>
-        </w:rPr>
-      </w:pPr>
-      <w:bookmarkStart w:id="48" w:name="_Toc356245950"/>
-      <w:bookmarkStart w:id="49" w:name="_Toc385945916"/>
-      <w:bookmarkEnd w:id="10"/>
-      <w:proofErr w:type="spellStart"/>
-      <w:proofErr w:type="gramStart"/>
-      <w:r>
-        <w:rPr>
-          <w:lang w:val="en-US"/>
-        </w:rPr>
-        <w:t>TranslatedTerm</w:t>
-      </w:r>
-      <w:proofErr w:type="spellEnd"/>
-      <w:r>
-        <w:rPr>
-          <w:rFonts w:eastAsiaTheme="minorHAnsi"/>
-          <w:lang w:val="en-US" w:eastAsia="en-US"/>
-        </w:rPr>
-        <w:t>(</w:t>
-      </w:r>
-      <w:proofErr w:type="spellStart"/>
-      <w:proofErr w:type="gramEnd"/>
-      <w:r>
-        <w:rPr>
-          <w:lang w:val="en-US" w:eastAsia="en-US"/>
-        </w:rPr>
-        <w:t>LanguageEntity</w:t>
-      </w:r>
-      <w:proofErr w:type="spellEnd"/>
-      <w:r>
-        <w:rPr>
-          <w:lang w:val="en-US" w:eastAsia="en-US"/>
-        </w:rPr>
-        <w:t>)</w:t>
-      </w:r>
-      <w:bookmarkEnd w:id="49"/>
-    </w:p>
-    <w:tbl>
-      <w:tblPr>
-        <w:tblStyle w:val="af2"/>
-        <w:tblW w:w="5000" w:type="pct"/>
-        <w:tblLook w:val="04A0" w:firstRow="1" w:lastRow="0" w:firstColumn="1" w:lastColumn="0" w:noHBand="0" w:noVBand="1"/>
-      </w:tblPr>
-      <w:tblGrid>
-        <w:gridCol w:w="2660"/>
-        <w:gridCol w:w="2551"/>
-        <w:gridCol w:w="1843"/>
-        <w:gridCol w:w="3368"/>
-      </w:tblGrid>
-      <w:tr>
-        <w:trPr>
-          <w:cnfStyle w:val="100000000000" w:firstRow="1" w:lastRow="0" w:firstColumn="0" w:lastColumn="0" w:oddVBand="0" w:evenVBand="0" w:oddHBand="0" w:evenHBand="0" w:firstRowFirstColumn="0" w:firstRowLastColumn="0" w:lastRowFirstColumn="0" w:lastRowLastColumn="0"/>
-        </w:trPr>
-        <w:tc>
-          <w:tcPr>
-            <w:tcW w:w="1276" w:type="pct"/>
-          </w:tcPr>
-          <w:p>
-            <w:pPr>
-              <w:pStyle w:val="aff4"/>
-            </w:pPr>
-            <w:r>
-              <w:t>Поле</w:t>
-            </w:r>
-          </w:p>
-        </w:tc>
-        <w:tc>
-          <w:tcPr>
-            <w:tcW w:w="1224" w:type="pct"/>
-          </w:tcPr>
-          <w:p>
-            <w:pPr>
-              <w:pStyle w:val="aff4"/>
-            </w:pPr>
-            <w:r>
-              <w:t>Тип</w:t>
-            </w:r>
-          </w:p>
-        </w:tc>
-        <w:tc>
-          <w:tcPr>
-            <w:tcW w:w="884" w:type="pct"/>
-          </w:tcPr>
-          <w:p>
-            <w:pPr>
-              <w:pStyle w:val="aff4"/>
-            </w:pPr>
-            <w:r>
-              <w:t>Обязательное?</w:t>
-            </w:r>
-          </w:p>
-        </w:tc>
-        <w:tc>
-          <w:tcPr>
-            <w:tcW w:w="1616" w:type="pct"/>
-          </w:tcPr>
-          <w:p>
-            <w:pPr>
-              <w:pStyle w:val="aff4"/>
-            </w:pPr>
-            <w:r>
-              <w:t>Комментарий</w:t>
-            </w:r>
-          </w:p>
-        </w:tc>
-      </w:tr>
-      <w:tr>
-        <w:tc>
-          <w:tcPr>
-            <w:tcW w:w="1276" w:type="pct"/>
-          </w:tcPr>
-          <w:p>
-            <w:pPr>
-              <w:pStyle w:val="aff4"/>
-              <w:rPr>
-                <w:lang w:val="en-US"/>
-              </w:rPr>
-            </w:pPr>
-            <w:proofErr w:type="spellStart"/>
-            <w:r>
-              <w:rPr>
-                <w:lang w:val="en-US"/>
-              </w:rPr>
-              <w:t>table_id</w:t>
-            </w:r>
-            <w:proofErr w:type="spellEnd"/>
-          </w:p>
-        </w:tc>
-        <w:tc>
-          <w:tcPr>
-            <w:tcW w:w="1224" w:type="pct"/>
-          </w:tcPr>
-          <w:p>
-            <w:pPr>
-              <w:pStyle w:val="aff4"/>
-            </w:pPr>
-            <w:r>
-              <w:t>Строка</w:t>
-            </w:r>
-          </w:p>
-        </w:tc>
-        <w:tc>
-          <w:tcPr>
-            <w:tcW w:w="884" w:type="pct"/>
-          </w:tcPr>
-          <w:p>
-            <w:pPr>
-              <w:pStyle w:val="aff4"/>
-            </w:pPr>
-            <w:r>
-              <w:t>Да</w:t>
-            </w:r>
-          </w:p>
-        </w:tc>
-        <w:tc>
-          <w:tcPr>
-            <w:tcW w:w="1616" w:type="pct"/>
-          </w:tcPr>
-          <w:p>
-            <w:pPr>
-              <w:pStyle w:val="aff4"/>
-            </w:pPr>
-            <w:r>
-              <w:t>Таблица, в которой содержится переводимый термин</w:t>
-            </w:r>
-          </w:p>
-        </w:tc>
-      </w:tr>
-      <w:tr>
-        <w:tc>
-          <w:tcPr>
-            <w:tcW w:w="1276" w:type="pct"/>
-          </w:tcPr>
-          <w:p>
-            <w:pPr>
-              <w:pStyle w:val="aff4"/>
-              <w:rPr>
-                <w:lang w:val="en-US"/>
-              </w:rPr>
-            </w:pPr>
-            <w:proofErr w:type="spellStart"/>
-            <w:r>
-              <w:rPr>
-                <w:lang w:val="en-US"/>
-              </w:rPr>
-              <w:t>term_id</w:t>
-            </w:r>
-            <w:proofErr w:type="spellEnd"/>
-          </w:p>
-        </w:tc>
-        <w:tc>
-          <w:tcPr>
-            <w:tcW w:w="1224" w:type="pct"/>
-          </w:tcPr>
-          <w:p>
-            <w:pPr>
-              <w:pStyle w:val="aff4"/>
-            </w:pPr>
-            <w:r>
-              <w:t>Число</w:t>
-            </w:r>
-          </w:p>
-        </w:tc>
-        <w:tc>
-          <w:tcPr>
-            <w:tcW w:w="884" w:type="pct"/>
-          </w:tcPr>
-          <w:p>
-            <w:pPr>
-              <w:pStyle w:val="aff4"/>
-            </w:pPr>
-            <w:r>
-              <w:t>Да</w:t>
-            </w:r>
-          </w:p>
-        </w:tc>
-        <w:tc>
-          <w:tcPr>
-            <w:tcW w:w="1616" w:type="pct"/>
-          </w:tcPr>
-          <w:p>
-            <w:pPr>
-              <w:pStyle w:val="aff4"/>
-            </w:pPr>
-            <w:r>
-              <w:rPr>
-                <w:lang w:val="en-US"/>
-              </w:rPr>
-              <w:t xml:space="preserve">id </w:t>
-            </w:r>
-            <w:r>
-              <w:t>переводимого термина</w:t>
-            </w:r>
-          </w:p>
-        </w:tc>
-      </w:tr>
-      <w:tr>
-        <w:tc>
-          <w:tcPr>
-            <w:tcW w:w="1276" w:type="pct"/>
-          </w:tcPr>
-          <w:p>
-            <w:pPr>
-              <w:pStyle w:val="aff4"/>
-              <w:rPr>
-                <w:lang w:val="en-US"/>
-              </w:rPr>
-            </w:pPr>
-            <w:proofErr w:type="spellStart"/>
-            <w:r>
-              <w:rPr>
-                <w:lang w:val="en-US"/>
-              </w:rPr>
-              <w:t>term_full_transl</w:t>
-            </w:r>
-            <w:proofErr w:type="spellEnd"/>
-          </w:p>
-        </w:tc>
-        <w:tc>
-          <w:tcPr>
-            <w:tcW w:w="1224" w:type="pct"/>
-          </w:tcPr>
-          <w:p>
-            <w:pPr>
-              <w:pStyle w:val="aff4"/>
-            </w:pPr>
-            <w:r>
-              <w:t>Строка</w:t>
-            </w:r>
-          </w:p>
-        </w:tc>
-        <w:tc>
-          <w:tcPr>
-            <w:tcW w:w="884" w:type="pct"/>
-          </w:tcPr>
-          <w:p>
-            <w:pPr>
-              <w:pStyle w:val="aff4"/>
-            </w:pPr>
-            <w:r>
-              <w:t>Да</w:t>
-            </w:r>
-          </w:p>
-        </w:tc>
-        <w:tc>
-          <w:tcPr>
-            <w:tcW w:w="1616" w:type="pct"/>
-          </w:tcPr>
-          <w:p>
-            <w:pPr>
-              <w:pStyle w:val="aff4"/>
-            </w:pPr>
-            <w:r>
-              <w:t>Строковое значение термина на языке</w:t>
-            </w:r>
-            <w:r>
-              <w:t xml:space="preserve"> </w:t>
-            </w:r>
-            <w:r>
-              <w:rPr>
-                <w:lang w:val="en-US"/>
-              </w:rPr>
-              <w:t>language</w:t>
-            </w:r>
-            <w:r>
-              <w:t>_</w:t>
-            </w:r>
-            <w:r>
-              <w:rPr>
-                <w:lang w:val="en-US"/>
-              </w:rPr>
-              <w:t>id</w:t>
-            </w:r>
-          </w:p>
-        </w:tc>
-      </w:tr>
-      <w:tr>
-        <w:tc>
-          <w:tcPr>
-            <w:tcW w:w="1276" w:type="pct"/>
-          </w:tcPr>
-          <w:p>
-            <w:pPr>
-              <w:pStyle w:val="aff4"/>
-              <w:rPr>
-                <w:lang w:val="en-US"/>
-              </w:rPr>
-            </w:pPr>
-            <w:proofErr w:type="spellStart"/>
-            <w:r>
-              <w:rPr>
-                <w:lang w:val="en-US"/>
-              </w:rPr>
-              <w:lastRenderedPageBreak/>
-              <w:t>term_abbr_transl</w:t>
-            </w:r>
-            <w:proofErr w:type="spellEnd"/>
-          </w:p>
-        </w:tc>
-        <w:tc>
-          <w:tcPr>
-            <w:tcW w:w="1224" w:type="pct"/>
-          </w:tcPr>
-          <w:p>
-            <w:pPr>
-              <w:pStyle w:val="aff4"/>
-            </w:pPr>
-            <w:r>
-              <w:t>Строка</w:t>
-            </w:r>
-          </w:p>
-        </w:tc>
-        <w:tc>
-          <w:tcPr>
-            <w:tcW w:w="884" w:type="pct"/>
-          </w:tcPr>
-          <w:p>
-            <w:pPr>
-              <w:pStyle w:val="aff4"/>
-            </w:pPr>
-            <w:r>
-              <w:t>Нет</w:t>
-            </w:r>
-          </w:p>
-        </w:tc>
-        <w:tc>
-          <w:tcPr>
-            <w:tcW w:w="1616" w:type="pct"/>
-          </w:tcPr>
-          <w:p>
-            <w:pPr>
-              <w:pStyle w:val="aff4"/>
-            </w:pPr>
-            <w:r>
-              <w:t>Сокращенное строковое значение термина на языке</w:t>
-            </w:r>
-            <w:r>
-              <w:t xml:space="preserve"> </w:t>
-            </w:r>
-            <w:r>
-              <w:rPr>
-                <w:lang w:val="en-US"/>
-              </w:rPr>
-              <w:t>language</w:t>
-            </w:r>
-            <w:r>
-              <w:t>_</w:t>
-            </w:r>
-            <w:r>
-              <w:rPr>
-                <w:lang w:val="en-US"/>
-              </w:rPr>
-              <w:t>id</w:t>
-            </w:r>
-          </w:p>
-        </w:tc>
-      </w:tr>
-    </w:tbl>
-    <w:p>
-      <w:pPr>
-        <w:pStyle w:val="4"/>
-        <w:rPr>
-          <w:lang w:val="en-US" w:eastAsia="en-US"/>
-        </w:rPr>
-      </w:pPr>
-      <w:bookmarkStart w:id="50" w:name="_Toc385945917"/>
-      <w:proofErr w:type="gramStart"/>
-      <w:r>
-        <w:rPr>
-          <w:rFonts w:eastAsiaTheme="minorHAnsi"/>
-          <w:lang w:val="en-US" w:eastAsia="en-US"/>
-        </w:rPr>
-        <w:t>Lexeme(</w:t>
-      </w:r>
-      <w:proofErr w:type="spellStart"/>
-      <w:proofErr w:type="gramEnd"/>
-      <w:r>
-        <w:rPr>
-          <w:lang w:val="en-US" w:eastAsia="en-US"/>
-        </w:rPr>
-        <w:t>LexemeBase</w:t>
-      </w:r>
-      <w:proofErr w:type="spellEnd"/>
-      <w:r>
-        <w:rPr>
-          <w:lang w:val="en-US" w:eastAsia="en-US"/>
-        </w:rPr>
-        <w:t>)</w:t>
-      </w:r>
-      <w:bookmarkEnd w:id="50"/>
-    </w:p>
-    <w:p>
-      <w:pPr>
         <w:rPr>
           <w:rFonts w:eastAsiaTheme="minorHAnsi"/>
           <w:lang w:eastAsia="en-US"/>
@@ -9545,161 +9978,7 @@
           <w:rFonts w:eastAsiaTheme="minorHAnsi"/>
           <w:lang w:eastAsia="en-US"/>
         </w:rPr>
-        <w:t>Лексемы являются объединяющей сущностью для различных словоформ и сопоставления понятий из разных языков. Для целей моделирования лексема может быть расширена до словарного определения.</w:t>
-      </w:r>
-    </w:p>
-    <w:p>
-      <w:pPr>
-        <w:pStyle w:val="4"/>
-        <w:rPr>
-          <w:rFonts w:eastAsiaTheme="minorHAnsi"/>
-          <w:lang w:val="en-US" w:eastAsia="en-US"/>
-        </w:rPr>
-      </w:pPr>
-      <w:bookmarkStart w:id="51" w:name="_Toc385945918"/>
-      <w:proofErr w:type="gramStart"/>
-      <w:r>
-        <w:rPr>
-          <w:rFonts w:eastAsiaTheme="minorHAnsi"/>
-          <w:lang w:val="en-US" w:eastAsia="en-US"/>
-        </w:rPr>
-        <w:t>Translation</w:t>
-      </w:r>
-      <w:bookmarkEnd w:id="48"/>
-      <w:r>
-        <w:rPr>
-          <w:rFonts w:eastAsiaTheme="minorHAnsi"/>
-          <w:lang w:eastAsia="en-US"/>
-        </w:rPr>
-        <w:t>(</w:t>
-      </w:r>
-      <w:proofErr w:type="spellStart"/>
-      <w:proofErr w:type="gramEnd"/>
-      <w:r>
-        <w:rPr>
-          <w:rFonts w:eastAsiaTheme="minorHAnsi"/>
-          <w:lang w:val="en-US" w:eastAsia="en-US"/>
-        </w:rPr>
-        <w:t>Translation</w:t>
-      </w:r>
-      <w:r>
-        <w:rPr>
-          <w:rFonts w:eastAsiaTheme="minorHAnsi"/>
-          <w:lang w:val="en-US" w:eastAsia="en-US"/>
-        </w:rPr>
-        <w:t>Base</w:t>
-      </w:r>
-      <w:proofErr w:type="spellEnd"/>
-      <w:r>
-        <w:rPr>
-          <w:rFonts w:eastAsiaTheme="minorHAnsi"/>
-          <w:lang w:eastAsia="en-US"/>
-        </w:rPr>
-        <w:t>)</w:t>
-      </w:r>
-      <w:bookmarkEnd w:id="51"/>
-    </w:p>
-    <w:p>
-      <w:pPr>
-        <w:rPr>
-          <w:rFonts w:eastAsiaTheme="minorHAnsi"/>
-          <w:lang w:eastAsia="en-US"/>
-        </w:rPr>
-      </w:pPr>
-      <w:r>
-        <w:rPr>
-          <w:rFonts w:eastAsiaTheme="minorHAnsi"/>
-          <w:lang w:eastAsia="en-US"/>
-        </w:rPr>
-        <w:t>Соответствие лексем двух языков.</w:t>
-      </w:r>
-    </w:p>
-    <w:p>
-      <w:pPr>
-        <w:pStyle w:val="4"/>
-        <w:rPr>
-          <w:rFonts w:eastAsiaTheme="minorHAnsi"/>
-          <w:lang w:val="en-US" w:eastAsia="en-US"/>
-        </w:rPr>
-      </w:pPr>
-      <w:bookmarkStart w:id="52" w:name="_Toc385945919"/>
-      <w:proofErr w:type="spellStart"/>
-      <w:proofErr w:type="gramStart"/>
-      <w:r>
-        <w:rPr>
-          <w:rFonts w:eastAsiaTheme="minorHAnsi"/>
-          <w:lang w:val="en-US" w:eastAsia="en-US"/>
-        </w:rPr>
-        <w:t>Word</w:t>
-      </w:r>
-      <w:r>
-        <w:rPr>
-          <w:rFonts w:eastAsiaTheme="minorHAnsi"/>
-          <w:lang w:val="en-US" w:eastAsia="en-US"/>
-        </w:rPr>
-        <w:t>f</w:t>
-      </w:r>
-      <w:r>
-        <w:rPr>
-          <w:rFonts w:eastAsiaTheme="minorHAnsi"/>
-          <w:lang w:val="en-US" w:eastAsia="en-US"/>
-        </w:rPr>
-        <w:t>orm</w:t>
-      </w:r>
-      <w:proofErr w:type="spellEnd"/>
-      <w:r>
-        <w:rPr>
-          <w:rFonts w:eastAsiaTheme="minorHAnsi"/>
-          <w:lang w:val="en-US" w:eastAsia="en-US"/>
-        </w:rPr>
-        <w:t>(</w:t>
-      </w:r>
-      <w:proofErr w:type="spellStart"/>
-      <w:proofErr w:type="gramEnd"/>
-      <w:r>
-        <w:rPr>
-          <w:rFonts w:eastAsiaTheme="minorHAnsi"/>
-          <w:lang w:val="en-US" w:eastAsia="en-US"/>
-        </w:rPr>
-        <w:t>Word</w:t>
-      </w:r>
-      <w:r>
-        <w:rPr>
-          <w:rFonts w:eastAsiaTheme="minorHAnsi"/>
-          <w:lang w:val="en-US" w:eastAsia="en-US"/>
-        </w:rPr>
-        <w:t>f</w:t>
-      </w:r>
-      <w:r>
-        <w:rPr>
-          <w:rFonts w:eastAsiaTheme="minorHAnsi"/>
-          <w:lang w:val="en-US" w:eastAsia="en-US"/>
-        </w:rPr>
-        <w:t>ormBase</w:t>
-      </w:r>
-      <w:proofErr w:type="spellEnd"/>
-      <w:r>
-        <w:rPr>
-          <w:rFonts w:eastAsiaTheme="minorHAnsi"/>
-          <w:lang w:val="en-US" w:eastAsia="en-US"/>
-        </w:rPr>
-        <w:t>)</w:t>
-      </w:r>
-      <w:bookmarkEnd w:id="52"/>
-    </w:p>
-    <w:p>
-      <w:pPr>
-        <w:rPr>
-          <w:rFonts w:eastAsiaTheme="minorHAnsi"/>
-          <w:lang w:val="en-US" w:eastAsia="en-US"/>
-        </w:rPr>
-      </w:pPr>
-      <w:r>
-        <w:rPr>
-          <w:rFonts w:eastAsiaTheme="minorHAnsi"/>
-          <w:lang w:eastAsia="en-US"/>
-        </w:rPr>
-        <w:t>Словоформы и их варианты.</w:t>
+        <w:t>Примеры словоформ в произнесении отдельных информантов</w:t>
       </w:r>
     </w:p>
     <w:tbl>
@@ -9726,243 +10005,6 @@
             <w:pPr>
               <w:pStyle w:val="aff4"/>
             </w:pPr>
-            <w:bookmarkStart w:id="53" w:name="_Toc356245954"/>
-            <w:r>
-              <w:t>Поле</w:t>
-            </w:r>
-          </w:p>
-        </w:tc>
-        <w:tc>
-          <w:tcPr>
-            <w:tcW w:w="1250" w:type="pct"/>
-          </w:tcPr>
-          <w:p>
-            <w:pPr>
-              <w:pStyle w:val="aff4"/>
-            </w:pPr>
-            <w:r>
-              <w:t>Тип</w:t>
-            </w:r>
-          </w:p>
-        </w:tc>
-        <w:tc>
-          <w:tcPr>
-            <w:tcW w:w="885" w:type="pct"/>
-          </w:tcPr>
-          <w:p>
-            <w:pPr>
-              <w:pStyle w:val="aff4"/>
-            </w:pPr>
-            <w:r>
-              <w:t>Обязательное?</w:t>
-            </w:r>
-          </w:p>
-        </w:tc>
-        <w:tc>
-          <w:tcPr>
-            <w:tcW w:w="1615" w:type="pct"/>
-          </w:tcPr>
-          <w:p>
-            <w:pPr>
-              <w:pStyle w:val="aff4"/>
-            </w:pPr>
-            <w:r>
-              <w:t>Комментарий</w:t>
-            </w:r>
-          </w:p>
-        </w:tc>
-      </w:tr>
-      <w:tr>
-        <w:tc>
-          <w:tcPr>
-            <w:tcW w:w="1250" w:type="pct"/>
-          </w:tcPr>
-          <w:p>
-            <w:pPr>
-              <w:pStyle w:val="aff4"/>
-              <w:rPr>
-                <w:lang w:val="en-US"/>
-              </w:rPr>
-            </w:pPr>
-            <w:proofErr w:type="spellStart"/>
-            <w:r>
-              <w:rPr>
-                <w:lang w:val="en-US"/>
-              </w:rPr>
-              <w:t>dialect_id</w:t>
-            </w:r>
-            <w:proofErr w:type="spellEnd"/>
-          </w:p>
-        </w:tc>
-        <w:tc>
-          <w:tcPr>
-            <w:tcW w:w="1250" w:type="pct"/>
-          </w:tcPr>
-          <w:p>
-            <w:pPr>
-              <w:pStyle w:val="aff4"/>
-            </w:pPr>
-            <w:r>
-              <w:t>Число (многие-ко-многим)</w:t>
-            </w:r>
-          </w:p>
-        </w:tc>
-        <w:tc>
-          <w:tcPr>
-            <w:tcW w:w="885" w:type="pct"/>
-          </w:tcPr>
-          <w:p>
-            <w:pPr>
-              <w:pStyle w:val="aff4"/>
-            </w:pPr>
-            <w:r>
-              <w:t>Нет</w:t>
-            </w:r>
-          </w:p>
-        </w:tc>
-        <w:tc>
-          <w:tcPr>
-            <w:tcW w:w="1615" w:type="pct"/>
-          </w:tcPr>
-          <w:p>
-            <w:pPr>
-              <w:pStyle w:val="aff4"/>
-            </w:pPr>
-            <w:r>
-              <w:rPr>
-                <w:lang w:val="en-US"/>
-              </w:rPr>
-              <w:t>NULL</w:t>
-            </w:r>
-            <w:r>
-              <w:t xml:space="preserve"> </w:t>
-            </w:r>
-            <w:r>
-              <w:t>означает, что словоформа является усреднением для всех диалектов</w:t>
-            </w:r>
-          </w:p>
-        </w:tc>
-      </w:tr>
-    </w:tbl>
-    <w:p>
-      <w:pPr>
-        <w:pStyle w:val="4"/>
-        <w:rPr>
-          <w:rFonts w:eastAsiaTheme="minorHAnsi"/>
-          <w:lang w:eastAsia="en-US"/>
-        </w:rPr>
-      </w:pPr>
-      <w:bookmarkStart w:id="54" w:name="_Toc385945920"/>
-      <w:proofErr w:type="spellStart"/>
-      <w:proofErr w:type="gramStart"/>
-      <w:r>
-        <w:rPr>
-          <w:rFonts w:eastAsiaTheme="minorHAnsi"/>
-          <w:lang w:val="en-US" w:eastAsia="en-US"/>
-        </w:rPr>
-        <w:t>Word</w:t>
-      </w:r>
-      <w:r>
-        <w:rPr>
-          <w:rFonts w:eastAsiaTheme="minorHAnsi"/>
-          <w:lang w:val="en-US" w:eastAsia="en-US"/>
-        </w:rPr>
-        <w:t>f</w:t>
-      </w:r>
-      <w:r>
-        <w:rPr>
-          <w:rFonts w:eastAsiaTheme="minorHAnsi"/>
-          <w:lang w:val="en-US" w:eastAsia="en-US"/>
-        </w:rPr>
-        <w:t>orm</w:t>
-      </w:r>
-      <w:r>
-        <w:rPr>
-          <w:rFonts w:eastAsiaTheme="minorHAnsi"/>
-          <w:lang w:val="en-US" w:eastAsia="en-US"/>
-        </w:rPr>
-        <w:t>Sample</w:t>
-      </w:r>
-      <w:proofErr w:type="spellEnd"/>
-      <w:r>
-        <w:rPr>
-          <w:rFonts w:eastAsiaTheme="minorHAnsi"/>
-          <w:lang w:val="en-US" w:eastAsia="en-US"/>
-        </w:rPr>
-        <w:t>(</w:t>
-      </w:r>
-      <w:proofErr w:type="spellStart"/>
-      <w:proofErr w:type="gramEnd"/>
-      <w:r>
-        <w:rPr>
-          <w:rFonts w:eastAsiaTheme="minorHAnsi"/>
-          <w:lang w:val="en-US" w:eastAsia="en-US"/>
-        </w:rPr>
-        <w:t>Word</w:t>
-      </w:r>
-      <w:r>
-        <w:rPr>
-          <w:rFonts w:eastAsiaTheme="minorHAnsi"/>
-          <w:lang w:val="en-US" w:eastAsia="en-US"/>
-        </w:rPr>
-        <w:t>f</w:t>
-      </w:r>
-      <w:r>
-        <w:rPr>
-          <w:rFonts w:eastAsiaTheme="minorHAnsi"/>
-          <w:lang w:val="en-US" w:eastAsia="en-US"/>
-        </w:rPr>
-        <w:t>ormBase</w:t>
-      </w:r>
-      <w:proofErr w:type="spellEnd"/>
-      <w:r>
-        <w:rPr>
-          <w:rFonts w:eastAsiaTheme="minorHAnsi"/>
-          <w:lang w:val="en-US" w:eastAsia="en-US"/>
-        </w:rPr>
-        <w:t>)</w:t>
-      </w:r>
-      <w:bookmarkEnd w:id="54"/>
-    </w:p>
-    <w:p>
-      <w:pPr>
-        <w:rPr>
-          <w:rFonts w:eastAsiaTheme="minorHAnsi"/>
-          <w:lang w:eastAsia="en-US"/>
-        </w:rPr>
-      </w:pPr>
-      <w:r>
-        <w:rPr>
-          <w:rFonts w:eastAsiaTheme="minorHAnsi"/>
-          <w:lang w:eastAsia="en-US"/>
-        </w:rPr>
-        <w:t>Примеры словоформ в произнесении отдельных информантов</w:t>
-      </w:r>
-    </w:p>
-    <w:tbl>
-      <w:tblPr>
-        <w:tblStyle w:val="af2"/>
-        <w:tblW w:w="5000" w:type="pct"/>
-        <w:tblLook w:val="04A0" w:firstRow="1" w:lastRow="0" w:firstColumn="1" w:lastColumn="0" w:noHBand="0" w:noVBand="1"/>
-      </w:tblPr>
-      <w:tblGrid>
-        <w:gridCol w:w="2605"/>
-        <w:gridCol w:w="2606"/>
-        <w:gridCol w:w="1845"/>
-        <w:gridCol w:w="3366"/>
-      </w:tblGrid>
-      <w:tr>
-        <w:trPr>
-          <w:cnfStyle w:val="100000000000" w:firstRow="1" w:lastRow="0" w:firstColumn="0" w:lastColumn="0" w:oddVBand="0" w:evenVBand="0" w:oddHBand="0" w:evenHBand="0" w:firstRowFirstColumn="0" w:firstRowLastColumn="0" w:lastRowFirstColumn="0" w:lastRowLastColumn="0"/>
-        </w:trPr>
-        <w:tc>
-          <w:tcPr>
-            <w:tcW w:w="1250" w:type="pct"/>
-          </w:tcPr>
-          <w:p>
-            <w:pPr>
-              <w:pStyle w:val="aff4"/>
-            </w:pPr>
             <w:r>
               <w:t>Поле</w:t>
             </w:r>
@@ -10073,8 +10115,8 @@
           <w:lang w:eastAsia="en-US"/>
         </w:rPr>
       </w:pPr>
-      <w:bookmarkStart w:id="55" w:name="_Toc385945921"/>
-      <w:bookmarkEnd w:id="53"/>
+      <w:bookmarkStart w:id="74" w:name="_Toc385945921"/>
+      <w:bookmarkEnd w:id="72"/>
       <w:proofErr w:type="spellStart"/>
       <w:r>
         <w:rPr>
@@ -10082,7 +10124,7 @@
         </w:rPr>
         <w:t>WordformOrder</w:t>
       </w:r>
-      <w:bookmarkEnd w:id="55"/>
+      <w:bookmarkEnd w:id="74"/>
       <w:proofErr w:type="spellEnd"/>
     </w:p>
     <w:p>
@@ -10305,7 +10347,7 @@
             <w:rPr>
               <w:noProof/>
             </w:rPr>
-            <w:t>6</w:t>
+            <w:t>5</w:t>
           </w:r>
           <w:r>
             <w:fldChar w:fldCharType="end"/>
@@ -10313,14 +10355,27 @@
           <w:r>
             <w:t xml:space="preserve"> (</w:t>
           </w:r>
-          <w:fldSimple w:instr=" NUMPAGES   \* MERGEFORMAT ">
-            <w:r>
-              <w:rPr>
-                <w:noProof/>
-              </w:rPr>
-              <w:t>7</w:t>
-            </w:r>
-          </w:fldSimple>
+          <w:r>
+            <w:fldChar w:fldCharType="begin"/>
+          </w:r>
+          <w:r>
+            <w:instrText xml:space="preserve"> NUMPAGES   \* MERGEFORMAT </w:instrText>
+          </w:r>
+          <w:r>
+            <w:fldChar w:fldCharType="separate"/>
+          </w:r>
+          <w:r>
+            <w:rPr>
+              <w:noProof/>
+            </w:rPr>
+            <w:t>6</w:t>
+          </w:r>
+          <w:r>
+            <w:rPr>
+              <w:noProof/>
+            </w:rPr>
+            <w:fldChar w:fldCharType="end"/>
+          </w:r>
           <w:r>
             <w:t>)</w:t>
           </w:r>
@@ -10464,12 +10519,22 @@
           <w:r>
             <w:fldChar w:fldCharType="separate"/>
           </w:r>
-          <w:r>
-            <w:rPr>
-              <w:noProof/>
-            </w:rPr>
-            <w:t>2014-04-17</w:t>
-          </w:r>
+          <w:ins w:id="75" w:author="Грушецкий Кирилл Игоревич" w:date="2014-06-19T12:56:00Z">
+            <w:r>
+              <w:rPr>
+                <w:noProof/>
+              </w:rPr>
+              <w:t>2014-04-22</w:t>
+            </w:r>
+          </w:ins>
+          <w:del w:id="76" w:author="Грушецкий Кирилл Игоревич" w:date="2014-06-19T12:56:00Z">
+            <w:r>
+              <w:rPr>
+                <w:noProof/>
+              </w:rPr>
+              <w:delText>2014-04-17</w:delText>
+            </w:r>
+          </w:del>
           <w:r>
             <w:fldChar w:fldCharType="end"/>
           </w:r>
@@ -10508,14 +10573,27 @@
           <w:r>
             <w:t xml:space="preserve"> (</w:t>
           </w:r>
-          <w:fldSimple w:instr=" NUMPAGES   \* MERGEFORMAT ">
-            <w:r>
-              <w:rPr>
-                <w:noProof/>
-              </w:rPr>
-              <w:t>7</w:t>
-            </w:r>
-          </w:fldSimple>
+          <w:r>
+            <w:fldChar w:fldCharType="begin"/>
+          </w:r>
+          <w:r>
+            <w:instrText xml:space="preserve"> NUMPAGES   \* MERGEFORMAT </w:instrText>
+          </w:r>
+          <w:r>
+            <w:fldChar w:fldCharType="separate"/>
+          </w:r>
+          <w:r>
+            <w:rPr>
+              <w:noProof/>
+            </w:rPr>
+            <w:t>3</w:t>
+          </w:r>
+          <w:r>
+            <w:rPr>
+              <w:noProof/>
+            </w:rPr>
+            <w:fldChar w:fldCharType="end"/>
+          </w:r>
           <w:r>
             <w:t>)</w:t>
           </w:r>
@@ -14779,7 +14857,7 @@
 </file>
 
 <file path=customXml/itemProps1.xml><?xml version="1.0" encoding="utf-8"?>
-<ds:datastoreItem xmlns:ds="http://schemas.openxmlformats.org/officeDocument/2006/customXml" ds:itemID="{0074CD61-5FF3-4FD9-8788-B3AB3CE1966F}">
+<ds:datastoreItem xmlns:ds="http://schemas.openxmlformats.org/officeDocument/2006/customXml" ds:itemID="{E10AFA1D-7640-49B0-AC03-910A2673DABC}">
   <ds:schemaRefs>
     <ds:schemaRef ds:uri="http://schemas.openxmlformats.org/officeDocument/2006/bibliography"/>
   </ds:schemaRefs>

</xml_diff>

<commit_message>
Model update finished (without db update) CSV file upload updated South in virtualenv doesn't work, should freeze pip later
</commit_message>
<xml_diff>
--- a/docs/1WordControlAD.docx
+++ b/docs/1WordControlAD.docx
@@ -3086,20 +3086,49 @@
       <w:r>
         <w:rPr>
           <w:rFonts w:eastAsiaTheme="minorHAnsi"/>
+          <w:highlight w:val="yellow"/>
           <w:lang w:eastAsia="en-US"/>
         </w:rPr>
-        <w:t>Во всех случаях, когда нужно определить неопределенный явным образом порядок следования языков, следует использовать алфавитный порядок. Например</w:t>
-      </w:r>
-      <w:r>
-        <w:rPr>
-          <w:rFonts w:eastAsiaTheme="minorHAnsi"/>
+        <w:t xml:space="preserve">Во всех случаях, когда нужно определить неопределенный явным образом порядок следования языков, следует использовать алфавитный порядок. Например, </w:t>
+      </w:r>
+      <w:r>
+        <w:rPr>
+          <w:rFonts w:eastAsiaTheme="minorHAnsi"/>
+          <w:highlight w:val="yellow"/>
+          <w:lang w:val="en-US" w:eastAsia="en-US"/>
+        </w:rPr>
+        <w:t>Lang</w:t>
+      </w:r>
+      <w:r>
+        <w:rPr>
+          <w:rFonts w:eastAsiaTheme="minorHAnsi"/>
+          <w:highlight w:val="yellow"/>
           <w:lang w:eastAsia="en-US"/>
         </w:rPr>
+        <w:t>1=</w:t>
+      </w:r>
+      <w:proofErr w:type="spellStart"/>
+      <w:r>
+        <w:rPr>
+          <w:rFonts w:eastAsiaTheme="minorHAnsi"/>
+          <w:highlight w:val="yellow"/>
+          <w:lang w:val="en-US" w:eastAsia="en-US"/>
+        </w:rPr>
+        <w:t>Izh</w:t>
+      </w:r>
+      <w:proofErr w:type="spellEnd"/>
+      <w:r>
+        <w:rPr>
+          <w:rFonts w:eastAsiaTheme="minorHAnsi"/>
+          <w:highlight w:val="yellow"/>
+          <w:lang w:eastAsia="en-US"/>
+        </w:rPr>
         <w:t xml:space="preserve">, </w:t>
       </w:r>
       <w:r>
         <w:rPr>
           <w:rFonts w:eastAsiaTheme="minorHAnsi"/>
+          <w:highlight w:val="yellow"/>
           <w:lang w:val="en-US" w:eastAsia="en-US"/>
         </w:rPr>
         <w:t>Lang</w:t>
@@ -3107,140 +3136,93 @@
       <w:r>
         <w:rPr>
           <w:rFonts w:eastAsiaTheme="minorHAnsi"/>
+          <w:highlight w:val="yellow"/>
           <w:lang w:eastAsia="en-US"/>
         </w:rPr>
+        <w:t>2=</w:t>
+      </w:r>
+      <w:proofErr w:type="spellStart"/>
+      <w:r>
+        <w:rPr>
+          <w:rFonts w:eastAsiaTheme="minorHAnsi"/>
+          <w:highlight w:val="yellow"/>
+          <w:lang w:val="en-US" w:eastAsia="en-US"/>
+        </w:rPr>
+        <w:t>Rus</w:t>
+      </w:r>
+      <w:proofErr w:type="spellEnd"/>
+      <w:r>
+        <w:rPr>
+          <w:rFonts w:eastAsiaTheme="minorHAnsi"/>
+          <w:highlight w:val="yellow"/>
+          <w:lang w:eastAsia="en-US"/>
+        </w:rPr>
+        <w:t xml:space="preserve">, но не </w:t>
+      </w:r>
+      <w:r>
+        <w:rPr>
+          <w:rFonts w:eastAsiaTheme="minorHAnsi"/>
+          <w:highlight w:val="yellow"/>
+          <w:lang w:val="en-US" w:eastAsia="en-US"/>
+        </w:rPr>
+        <w:t>Lang</w:t>
+      </w:r>
+      <w:r>
+        <w:rPr>
+          <w:rFonts w:eastAsiaTheme="minorHAnsi"/>
+          <w:highlight w:val="yellow"/>
+          <w:lang w:eastAsia="en-US"/>
+        </w:rPr>
         <w:t>1=</w:t>
       </w:r>
       <w:proofErr w:type="spellStart"/>
       <w:r>
         <w:rPr>
           <w:rFonts w:eastAsiaTheme="minorHAnsi"/>
+          <w:highlight w:val="yellow"/>
           <w:lang w:val="en-US" w:eastAsia="en-US"/>
         </w:rPr>
+        <w:t>Rus</w:t>
+      </w:r>
+      <w:proofErr w:type="spellEnd"/>
+      <w:r>
+        <w:rPr>
+          <w:rFonts w:eastAsiaTheme="minorHAnsi"/>
+          <w:highlight w:val="yellow"/>
+          <w:lang w:eastAsia="en-US"/>
+        </w:rPr>
+        <w:t xml:space="preserve">, </w:t>
+      </w:r>
+      <w:r>
+        <w:rPr>
+          <w:rFonts w:eastAsiaTheme="minorHAnsi"/>
+          <w:highlight w:val="yellow"/>
+          <w:lang w:val="en-US" w:eastAsia="en-US"/>
+        </w:rPr>
+        <w:t>Lang</w:t>
+      </w:r>
+      <w:r>
+        <w:rPr>
+          <w:rFonts w:eastAsiaTheme="minorHAnsi"/>
+          <w:highlight w:val="yellow"/>
+          <w:lang w:eastAsia="en-US"/>
+        </w:rPr>
+        <w:t>2=</w:t>
+      </w:r>
+      <w:proofErr w:type="spellStart"/>
+      <w:r>
+        <w:rPr>
+          <w:rFonts w:eastAsiaTheme="minorHAnsi"/>
+          <w:highlight w:val="yellow"/>
+          <w:lang w:val="en-US" w:eastAsia="en-US"/>
+        </w:rPr>
         <w:t>Izh</w:t>
       </w:r>
       <w:proofErr w:type="spellEnd"/>
       <w:r>
         <w:rPr>
           <w:rFonts w:eastAsiaTheme="minorHAnsi"/>
-          <w:lang w:eastAsia="en-US"/>
-        </w:rPr>
-        <w:t xml:space="preserve">, </w:t>
-      </w:r>
-      <w:r>
-        <w:rPr>
-          <w:rFonts w:eastAsiaTheme="minorHAnsi"/>
-          <w:lang w:val="en-US" w:eastAsia="en-US"/>
-        </w:rPr>
-        <w:t>Lang</w:t>
-      </w:r>
-      <w:r>
-        <w:rPr>
-          <w:rFonts w:eastAsiaTheme="minorHAnsi"/>
-          <w:lang w:eastAsia="en-US"/>
-        </w:rPr>
-        <w:t>2=</w:t>
-      </w:r>
-      <w:proofErr w:type="spellStart"/>
-      <w:r>
-        <w:rPr>
-          <w:rFonts w:eastAsiaTheme="minorHAnsi"/>
-          <w:lang w:val="en-US" w:eastAsia="en-US"/>
-        </w:rPr>
-        <w:t>Rus</w:t>
-      </w:r>
-      <w:proofErr w:type="spellEnd"/>
-      <w:r>
-        <w:rPr>
-          <w:rFonts w:eastAsiaTheme="minorHAnsi"/>
-          <w:lang w:eastAsia="en-US"/>
-        </w:rPr>
-        <w:t xml:space="preserve">, </w:t>
-      </w:r>
-      <w:r>
-        <w:rPr>
-          <w:rFonts w:eastAsiaTheme="minorHAnsi"/>
-          <w:lang w:eastAsia="en-US"/>
-        </w:rPr>
-        <w:t>но</w:t>
-      </w:r>
-      <w:r>
-        <w:rPr>
-          <w:rFonts w:eastAsiaTheme="minorHAnsi"/>
-          <w:lang w:eastAsia="en-US"/>
-        </w:rPr>
-        <w:t xml:space="preserve"> </w:t>
-      </w:r>
-      <w:r>
-        <w:rPr>
-          <w:rFonts w:eastAsiaTheme="minorHAnsi"/>
-          <w:lang w:eastAsia="en-US"/>
-        </w:rPr>
-        <w:t>не</w:t>
-      </w:r>
-      <w:r>
-        <w:rPr>
-          <w:rFonts w:eastAsiaTheme="minorHAnsi"/>
-          <w:lang w:eastAsia="en-US"/>
-        </w:rPr>
-        <w:t xml:space="preserve"> </w:t>
-      </w:r>
-      <w:r>
-        <w:rPr>
-          <w:rFonts w:eastAsiaTheme="minorHAnsi"/>
-          <w:lang w:val="en-US" w:eastAsia="en-US"/>
-        </w:rPr>
-        <w:t>Lang</w:t>
-      </w:r>
-      <w:r>
-        <w:rPr>
-          <w:rFonts w:eastAsiaTheme="minorHAnsi"/>
-          <w:lang w:eastAsia="en-US"/>
-        </w:rPr>
-        <w:t>1=</w:t>
-      </w:r>
-      <w:proofErr w:type="spellStart"/>
-      <w:r>
-        <w:rPr>
-          <w:rFonts w:eastAsiaTheme="minorHAnsi"/>
-          <w:lang w:val="en-US" w:eastAsia="en-US"/>
-        </w:rPr>
-        <w:t>Rus</w:t>
-      </w:r>
-      <w:proofErr w:type="spellEnd"/>
-      <w:r>
-        <w:rPr>
-          <w:rFonts w:eastAsiaTheme="minorHAnsi"/>
-          <w:lang w:eastAsia="en-US"/>
-        </w:rPr>
-        <w:t xml:space="preserve">, </w:t>
-      </w:r>
-      <w:r>
-        <w:rPr>
-          <w:rFonts w:eastAsiaTheme="minorHAnsi"/>
-          <w:lang w:val="en-US" w:eastAsia="en-US"/>
-        </w:rPr>
-        <w:t>Lang</w:t>
-      </w:r>
-      <w:r>
-        <w:rPr>
-          <w:rFonts w:eastAsiaTheme="minorHAnsi"/>
-          <w:lang w:eastAsia="en-US"/>
-        </w:rPr>
-        <w:t>2=</w:t>
-      </w:r>
-      <w:proofErr w:type="spellStart"/>
-      <w:r>
-        <w:rPr>
-          <w:rFonts w:eastAsiaTheme="minorHAnsi"/>
-          <w:lang w:val="en-US" w:eastAsia="en-US"/>
-        </w:rPr>
-        <w:t>Izh</w:t>
-      </w:r>
-      <w:proofErr w:type="spellEnd"/>
-      <w:r>
-        <w:rPr>
-          <w:rFonts w:eastAsiaTheme="minorHAnsi"/>
+          <w:highlight w:val="yellow"/>
           <w:lang w:eastAsia="en-US"/>
         </w:rPr>
         <w:t>.</w:t>
@@ -8725,68 +8707,6 @@
           </w:p>
         </w:tc>
       </w:tr>
-      <w:tr>
-        <w:tc>
-          <w:tcPr>
-            <w:tcW w:w="1250" w:type="pct"/>
-          </w:tcPr>
-          <w:p>
-            <w:pPr>
-              <w:pStyle w:val="aff4"/>
-              <w:rPr>
-                <w:lang w:val="en-US"/>
-              </w:rPr>
-            </w:pPr>
-            <w:proofErr w:type="spellStart"/>
-            <w:r>
-              <w:rPr>
-                <w:lang w:val="en-US"/>
-              </w:rPr>
-              <w:t>semantic_group_multi_id</w:t>
-            </w:r>
-            <w:proofErr w:type="spellEnd"/>
-          </w:p>
-        </w:tc>
-        <w:tc>
-          <w:tcPr>
-            <w:tcW w:w="1250" w:type="pct"/>
-          </w:tcPr>
-          <w:p>
-            <w:pPr>
-              <w:pStyle w:val="aff4"/>
-            </w:pPr>
-            <w:r>
-              <w:t>Число (многие-ко-многим)</w:t>
-            </w:r>
-          </w:p>
-        </w:tc>
-        <w:tc>
-          <w:tcPr>
-            <w:tcW w:w="885" w:type="pct"/>
-          </w:tcPr>
-          <w:p>
-            <w:pPr>
-              <w:pStyle w:val="aff4"/>
-            </w:pPr>
-            <w:r>
-              <w:t>Нет</w:t>
-            </w:r>
-          </w:p>
-        </w:tc>
-        <w:tc>
-          <w:tcPr>
-            <w:tcW w:w="1615" w:type="pct"/>
-          </w:tcPr>
-          <w:p>
-            <w:pPr>
-              <w:pStyle w:val="aff4"/>
-            </w:pPr>
-            <w:r>
-              <w:t>Семантические группы, связанные с лексемой</w:t>
-            </w:r>
-          </w:p>
-        </w:tc>
-      </w:tr>
     </w:tbl>
     <w:p>
       <w:pPr>
@@ -8797,6 +8717,8 @@
         </w:rPr>
       </w:pPr>
       <w:bookmarkStart w:id="45" w:name="_Toc385945914"/>
+      <w:bookmarkStart w:id="46" w:name="_GoBack"/>
+      <w:bookmarkEnd w:id="46"/>
       <w:proofErr w:type="gramStart"/>
       <w:r>
         <w:rPr>
@@ -8984,15 +8906,15 @@
           <w:p>
             <w:pPr>
               <w:pStyle w:val="aff4"/>
-            </w:pPr>
-            <w:r>
-              <w:t>lexeme</w:t>
-            </w:r>
-            <w:r>
-              <w:t>_id</w:t>
-            </w:r>
-            <w:r>
-              <w:t>_2</w:t>
+              <w:rPr>
+                <w:lang w:val="en-US"/>
+              </w:rPr>
+            </w:pPr>
+            <w:r>
+              <w:rPr>
+                <w:lang w:val="en-US"/>
+              </w:rPr>
+              <w:t>semantic_group_id_1</w:t>
             </w:r>
           </w:p>
         </w:tc>
@@ -9018,7 +8940,7 @@
               <w:pStyle w:val="aff4"/>
             </w:pPr>
             <w:r>
-              <w:t>Да</w:t>
+              <w:t>Нет</w:t>
             </w:r>
           </w:p>
         </w:tc>
@@ -9030,14 +8952,6 @@
             <w:pPr>
               <w:pStyle w:val="aff4"/>
             </w:pPr>
-            <w:proofErr w:type="spellStart"/>
-            <w:r>
-              <w:t>id</w:t>
-            </w:r>
-            <w:proofErr w:type="spellEnd"/>
-            <w:r>
-              <w:t xml:space="preserve"> лексемы в языке 2</w:t>
-            </w:r>
           </w:p>
         </w:tc>
       </w:tr>
@@ -9271,6 +9185,131 @@
               <w:pStyle w:val="aff4"/>
             </w:pPr>
             <w:r>
+              <w:rPr>
+                <w:lang w:val="en-US"/>
+              </w:rPr>
+              <w:t>semantic_group_</w:t>
+            </w:r>
+            <w:r>
+              <w:rPr>
+                <w:lang w:val="en-US"/>
+              </w:rPr>
+              <w:t>2</w:t>
+            </w:r>
+          </w:p>
+        </w:tc>
+        <w:tc>
+          <w:tcPr>
+            <w:tcW w:w="1250" w:type="pct"/>
+          </w:tcPr>
+          <w:p>
+            <w:pPr>
+              <w:pStyle w:val="aff4"/>
+            </w:pPr>
+            <w:r>
+              <w:t>Число</w:t>
+            </w:r>
+          </w:p>
+        </w:tc>
+        <w:tc>
+          <w:tcPr>
+            <w:tcW w:w="885" w:type="pct"/>
+          </w:tcPr>
+          <w:p>
+            <w:pPr>
+              <w:pStyle w:val="aff4"/>
+            </w:pPr>
+            <w:r>
+              <w:t>Нет</w:t>
+            </w:r>
+          </w:p>
+        </w:tc>
+        <w:tc>
+          <w:tcPr>
+            <w:tcW w:w="1615" w:type="pct"/>
+          </w:tcPr>
+          <w:p>
+            <w:pPr>
+              <w:pStyle w:val="aff4"/>
+            </w:pPr>
+          </w:p>
+        </w:tc>
+      </w:tr>
+      <w:tr>
+        <w:tc>
+          <w:tcPr>
+            <w:tcW w:w="1250" w:type="pct"/>
+          </w:tcPr>
+          <w:p>
+            <w:pPr>
+              <w:pStyle w:val="aff4"/>
+            </w:pPr>
+            <w:r>
+              <w:t>lexeme</w:t>
+            </w:r>
+            <w:r>
+              <w:t>_id</w:t>
+            </w:r>
+            <w:r>
+              <w:t>_2</w:t>
+            </w:r>
+          </w:p>
+        </w:tc>
+        <w:tc>
+          <w:tcPr>
+            <w:tcW w:w="1250" w:type="pct"/>
+          </w:tcPr>
+          <w:p>
+            <w:pPr>
+              <w:pStyle w:val="aff4"/>
+            </w:pPr>
+            <w:r>
+              <w:t>Число</w:t>
+            </w:r>
+          </w:p>
+        </w:tc>
+        <w:tc>
+          <w:tcPr>
+            <w:tcW w:w="885" w:type="pct"/>
+          </w:tcPr>
+          <w:p>
+            <w:pPr>
+              <w:pStyle w:val="aff4"/>
+            </w:pPr>
+            <w:r>
+              <w:t>Да</w:t>
+            </w:r>
+          </w:p>
+        </w:tc>
+        <w:tc>
+          <w:tcPr>
+            <w:tcW w:w="1615" w:type="pct"/>
+          </w:tcPr>
+          <w:p>
+            <w:pPr>
+              <w:pStyle w:val="aff4"/>
+            </w:pPr>
+            <w:proofErr w:type="spellStart"/>
+            <w:r>
+              <w:t>id</w:t>
+            </w:r>
+            <w:proofErr w:type="spellEnd"/>
+            <w:r>
+              <w:t xml:space="preserve"> лексемы в языке 2</w:t>
+            </w:r>
+          </w:p>
+        </w:tc>
+      </w:tr>
+      <w:tr>
+        <w:tc>
+          <w:tcPr>
+            <w:tcW w:w="1250" w:type="pct"/>
+          </w:tcPr>
+          <w:p>
+            <w:pPr>
+              <w:pStyle w:val="aff4"/>
+            </w:pPr>
+            <w:r>
               <w:lastRenderedPageBreak/>
               <w:t>usage_constraint</w:t>
             </w:r>
@@ -9485,14 +9524,14 @@
           <w:lang w:val="en-US" w:eastAsia="en-US"/>
         </w:rPr>
       </w:pPr>
-      <w:bookmarkStart w:id="46" w:name="_Toc385945915"/>
+      <w:bookmarkStart w:id="47" w:name="_Toc385945915"/>
       <w:r>
         <w:rPr>
           <w:lang w:eastAsia="en-US"/>
         </w:rPr>
         <w:t>Классы модели</w:t>
       </w:r>
-      <w:bookmarkEnd w:id="46"/>
+      <w:bookmarkEnd w:id="47"/>
     </w:p>
     <w:p>
       <w:pPr>
@@ -9502,8 +9541,8 @@
           <w:lang w:val="en-US" w:eastAsia="en-US"/>
         </w:rPr>
       </w:pPr>
-      <w:bookmarkStart w:id="47" w:name="_Toc385945916"/>
-      <w:bookmarkStart w:id="48" w:name="_Toc356245950"/>
+      <w:bookmarkStart w:id="48" w:name="_Toc385945916"/>
+      <w:bookmarkStart w:id="49" w:name="_Toc356245950"/>
       <w:bookmarkEnd w:id="9"/>
       <w:proofErr w:type="spellStart"/>
       <w:proofErr w:type="gramStart"/>
@@ -9536,7 +9575,7 @@
         </w:rPr>
         <w:t>)</w:t>
       </w:r>
-      <w:bookmarkEnd w:id="47"/>
+      <w:bookmarkEnd w:id="48"/>
     </w:p>
     <w:tbl>
       <w:tblPr>
@@ -9906,8 +9945,8 @@
           <w:lang w:val="en-US" w:eastAsia="en-US"/>
         </w:rPr>
       </w:pPr>
-      <w:bookmarkStart w:id="49" w:name="_Toc385945919"/>
-      <w:bookmarkEnd w:id="48"/>
+      <w:bookmarkStart w:id="50" w:name="_Toc385945919"/>
+      <w:bookmarkEnd w:id="49"/>
       <w:proofErr w:type="spellStart"/>
       <w:proofErr w:type="gramStart"/>
       <w:r>
@@ -9970,7 +10009,7 @@
         </w:rPr>
         <w:t>)</w:t>
       </w:r>
-      <w:bookmarkEnd w:id="49"/>
+      <w:bookmarkEnd w:id="50"/>
     </w:p>
     <w:p>
       <w:pPr>
@@ -10011,7 +10050,7 @@
             <w:pPr>
               <w:pStyle w:val="aff4"/>
             </w:pPr>
-            <w:bookmarkStart w:id="50" w:name="_Toc356245954"/>
+            <w:bookmarkStart w:id="51" w:name="_Toc356245954"/>
             <w:r>
               <w:t>Поле</w:t>
             </w:r>
@@ -10137,7 +10176,7 @@
           <w:lang w:eastAsia="en-US"/>
         </w:rPr>
       </w:pPr>
-      <w:bookmarkStart w:id="51" w:name="_Toc385945920"/>
+      <w:bookmarkStart w:id="52" w:name="_Toc385945920"/>
       <w:proofErr w:type="spellStart"/>
       <w:proofErr w:type="gramStart"/>
       <w:r>
@@ -10207,7 +10246,7 @@
         </w:rPr>
         <w:t>)</w:t>
       </w:r>
-      <w:bookmarkEnd w:id="51"/>
+      <w:bookmarkEnd w:id="52"/>
     </w:p>
     <w:p>
       <w:pPr>
@@ -10358,8 +10397,8 @@
           <w:lang w:eastAsia="en-US"/>
         </w:rPr>
       </w:pPr>
-      <w:bookmarkStart w:id="52" w:name="_Toc385945921"/>
-      <w:bookmarkEnd w:id="50"/>
+      <w:bookmarkStart w:id="53" w:name="_Toc385945921"/>
+      <w:bookmarkEnd w:id="51"/>
       <w:proofErr w:type="spellStart"/>
       <w:r>
         <w:rPr>
@@ -10367,7 +10406,7 @@
         </w:rPr>
         <w:t>WordformOrder</w:t>
       </w:r>
-      <w:bookmarkEnd w:id="52"/>
+      <w:bookmarkEnd w:id="53"/>
       <w:proofErr w:type="spellEnd"/>
     </w:p>
     <w:p>
@@ -10521,7 +10560,13 @@
               <w:rPr>
                 <w:lang w:val="en-US"/>
               </w:rPr>
-              <w:t>lexeme_id</w:t>
+              <w:t>theme</w:t>
+            </w:r>
+            <w:r>
+              <w:rPr>
+                <w:lang w:val="en-US"/>
+              </w:rPr>
+              <w:t>_id</w:t>
             </w:r>
             <w:proofErr w:type="spellEnd"/>
           </w:p>
@@ -10554,203 +10599,6 @@
                 <w:lang w:val="en-US"/>
               </w:rPr>
               <w:t>??</w:t>
-            </w:r>
-          </w:p>
-        </w:tc>
-        <w:tc>
-          <w:tcPr>
-            <w:tcW w:w="1616" w:type="pct"/>
-          </w:tcPr>
-          <w:p>
-            <w:pPr>
-              <w:pStyle w:val="aff4"/>
-            </w:pPr>
-          </w:p>
-        </w:tc>
-      </w:tr>
-      <w:tr>
-        <w:tc>
-          <w:tcPr>
-            <w:tcW w:w="1276" w:type="pct"/>
-          </w:tcPr>
-          <w:p>
-            <w:pPr>
-              <w:pStyle w:val="aff4"/>
-            </w:pPr>
-            <w:r>
-              <w:rPr>
-                <w:lang w:val="en-US"/>
-              </w:rPr>
-              <w:t>comment</w:t>
-            </w:r>
-          </w:p>
-        </w:tc>
-        <w:tc>
-          <w:tcPr>
-            <w:tcW w:w="1224" w:type="pct"/>
-          </w:tcPr>
-          <w:p>
-            <w:pPr>
-              <w:pStyle w:val="aff4"/>
-            </w:pPr>
-          </w:p>
-        </w:tc>
-        <w:tc>
-          <w:tcPr>
-            <w:tcW w:w="884" w:type="pct"/>
-          </w:tcPr>
-          <w:p>
-            <w:pPr>
-              <w:pStyle w:val="aff4"/>
-              <w:rPr>
-                <w:highlight w:val="yellow"/>
-                <w:lang w:val="en-US"/>
-              </w:rPr>
-            </w:pPr>
-            <w:r>
-              <w:rPr>
-                <w:highlight w:val="yellow"/>
-                <w:lang w:val="en-US"/>
-              </w:rPr>
-              <w:t>??</w:t>
-            </w:r>
-          </w:p>
-        </w:tc>
-        <w:tc>
-          <w:tcPr>
-            <w:tcW w:w="1616" w:type="pct"/>
-          </w:tcPr>
-          <w:p>
-            <w:pPr>
-              <w:pStyle w:val="aff4"/>
-            </w:pPr>
-            <w:r>
-              <w:rPr>
-                <w:highlight w:val="yellow"/>
-              </w:rPr>
-              <w:t>нужно???</w:t>
-            </w:r>
-          </w:p>
-        </w:tc>
-      </w:tr>
-      <w:tr>
-        <w:tc>
-          <w:tcPr>
-            <w:tcW w:w="1276" w:type="pct"/>
-          </w:tcPr>
-          <w:p>
-            <w:pPr>
-              <w:pStyle w:val="aff4"/>
-              <w:rPr>
-                <w:lang w:val="en-US"/>
-              </w:rPr>
-            </w:pPr>
-            <w:proofErr w:type="spellStart"/>
-            <w:r>
-              <w:rPr>
-                <w:lang w:val="en-US"/>
-              </w:rPr>
-              <w:t>theme</w:t>
-            </w:r>
-            <w:r>
-              <w:rPr>
-                <w:lang w:val="en-US"/>
-              </w:rPr>
-              <w:t>_id</w:t>
-            </w:r>
-            <w:proofErr w:type="spellEnd"/>
-          </w:p>
-        </w:tc>
-        <w:tc>
-          <w:tcPr>
-            <w:tcW w:w="1224" w:type="pct"/>
-          </w:tcPr>
-          <w:p>
-            <w:pPr>
-              <w:pStyle w:val="aff4"/>
-            </w:pPr>
-          </w:p>
-        </w:tc>
-        <w:tc>
-          <w:tcPr>
-            <w:tcW w:w="884" w:type="pct"/>
-          </w:tcPr>
-          <w:p>
-            <w:pPr>
-              <w:pStyle w:val="aff4"/>
-              <w:rPr>
-                <w:highlight w:val="yellow"/>
-                <w:lang w:val="en-US"/>
-              </w:rPr>
-            </w:pPr>
-            <w:r>
-              <w:rPr>
-                <w:highlight w:val="yellow"/>
-                <w:lang w:val="en-US"/>
-              </w:rPr>
-              <w:t>??</w:t>
-            </w:r>
-          </w:p>
-        </w:tc>
-        <w:tc>
-          <w:tcPr>
-            <w:tcW w:w="1616" w:type="pct"/>
-          </w:tcPr>
-          <w:p>
-            <w:pPr>
-              <w:pStyle w:val="aff4"/>
-            </w:pPr>
-          </w:p>
-        </w:tc>
-      </w:tr>
-      <w:tr>
-        <w:tc>
-          <w:tcPr>
-            <w:tcW w:w="1276" w:type="pct"/>
-          </w:tcPr>
-          <w:p>
-            <w:pPr>
-              <w:pStyle w:val="aff4"/>
-              <w:rPr>
-                <w:lang w:val="en-US"/>
-              </w:rPr>
-            </w:pPr>
-            <w:proofErr w:type="spellStart"/>
-            <w:r>
-              <w:rPr>
-                <w:lang w:val="en-US"/>
-              </w:rPr>
-              <w:t>translation_multi_id</w:t>
-            </w:r>
-            <w:proofErr w:type="spellEnd"/>
-          </w:p>
-        </w:tc>
-        <w:tc>
-          <w:tcPr>
-            <w:tcW w:w="1224" w:type="pct"/>
-          </w:tcPr>
-          <w:p>
-            <w:pPr>
-              <w:pStyle w:val="aff4"/>
-            </w:pPr>
-            <w:r>
-              <w:t>Число (многие-ко-многим)</w:t>
-            </w:r>
-          </w:p>
-        </w:tc>
-        <w:tc>
-          <w:tcPr>
-            <w:tcW w:w="884" w:type="pct"/>
-          </w:tcPr>
-          <w:p>
-            <w:pPr>
-              <w:pStyle w:val="aff4"/>
-            </w:pPr>
-            <w:r>
-              <w:rPr>
-                <w:highlight w:val="yellow"/>
-              </w:rPr>
-              <w:t>Нет</w:t>
             </w:r>
           </w:p>
         </w:tc>
@@ -10945,7 +10793,6 @@
           <w:rFonts w:eastAsiaTheme="minorHAnsi"/>
           <w:lang w:val="en-US" w:eastAsia="en-US"/>
         </w:rPr>
-        <w:lastRenderedPageBreak/>
         <w:t>SpecialRelation</w:t>
       </w:r>
       <w:proofErr w:type="spellEnd"/>
@@ -11210,15 +11057,8 @@
               <w:rPr>
                 <w:lang w:val="en-US"/>
               </w:rPr>
-              <w:t>special</w:t>
-            </w:r>
-            <w:bookmarkStart w:id="53" w:name="_GoBack"/>
-            <w:bookmarkEnd w:id="53"/>
-            <w:r>
-              <w:rPr>
-                <w:lang w:val="en-US"/>
-              </w:rPr>
-              <w:t>_</w:t>
+              <w:lastRenderedPageBreak/>
+              <w:t>special_</w:t>
             </w:r>
             <w:r>
               <w:rPr>
@@ -11439,7 +11279,7 @@
             <w:rPr>
               <w:noProof/>
             </w:rPr>
-            <w:t>2014-08-03</w:t>
+            <w:t>2014-08-29</w:t>
           </w:r>
           <w:r>
             <w:fldChar w:fldCharType="end"/>
@@ -11471,7 +11311,7 @@
             <w:rPr>
               <w:noProof/>
             </w:rPr>
-            <w:t>6</w:t>
+            <w:t>7</w:t>
           </w:r>
           <w:r>
             <w:fldChar w:fldCharType="end"/>
@@ -11479,14 +11319,27 @@
           <w:r>
             <w:t xml:space="preserve"> (</w:t>
           </w:r>
-          <w:fldSimple w:instr=" NUMPAGES   \* MERGEFORMAT ">
-            <w:r>
-              <w:rPr>
-                <w:noProof/>
-              </w:rPr>
-              <w:t>7</w:t>
-            </w:r>
-          </w:fldSimple>
+          <w:r>
+            <w:fldChar w:fldCharType="begin"/>
+          </w:r>
+          <w:r>
+            <w:instrText xml:space="preserve"> NUMPAGES   \* MERGEFORMAT </w:instrText>
+          </w:r>
+          <w:r>
+            <w:fldChar w:fldCharType="separate"/>
+          </w:r>
+          <w:r>
+            <w:rPr>
+              <w:noProof/>
+            </w:rPr>
+            <w:t>7</w:t>
+          </w:r>
+          <w:r>
+            <w:rPr>
+              <w:noProof/>
+            </w:rPr>
+            <w:fldChar w:fldCharType="end"/>
+          </w:r>
           <w:r>
             <w:t>)</w:t>
           </w:r>
@@ -11634,7 +11487,7 @@
             <w:rPr>
               <w:noProof/>
             </w:rPr>
-            <w:t>2014-08-03</w:t>
+            <w:t>2014-08-29</w:t>
           </w:r>
           <w:r>
             <w:fldChar w:fldCharType="end"/>
@@ -11674,14 +11527,27 @@
           <w:r>
             <w:t xml:space="preserve"> (</w:t>
           </w:r>
-          <w:fldSimple w:instr=" NUMPAGES   \* MERGEFORMAT ">
-            <w:r>
-              <w:rPr>
-                <w:noProof/>
-              </w:rPr>
-              <w:t>7</w:t>
-            </w:r>
-          </w:fldSimple>
+          <w:r>
+            <w:fldChar w:fldCharType="begin"/>
+          </w:r>
+          <w:r>
+            <w:instrText xml:space="preserve"> NUMPAGES   \* MERGEFORMAT </w:instrText>
+          </w:r>
+          <w:r>
+            <w:fldChar w:fldCharType="separate"/>
+          </w:r>
+          <w:r>
+            <w:rPr>
+              <w:noProof/>
+            </w:rPr>
+            <w:t>7</w:t>
+          </w:r>
+          <w:r>
+            <w:rPr>
+              <w:noProof/>
+            </w:rPr>
+            <w:fldChar w:fldCharType="end"/>
+          </w:r>
           <w:r>
             <w:t>)</w:t>
           </w:r>
@@ -15945,7 +15811,7 @@
 </file>
 
 <file path=customXml/itemProps1.xml><?xml version="1.0" encoding="utf-8"?>
-<ds:datastoreItem xmlns:ds="http://schemas.openxmlformats.org/officeDocument/2006/customXml" ds:itemID="{BDDF9C29-87E1-468B-BF41-860BB68E90A0}">
+<ds:datastoreItem xmlns:ds="http://schemas.openxmlformats.org/officeDocument/2006/customXml" ds:itemID="{F7839161-89A1-46B4-AD30-477787D49222}">
   <ds:schemaRefs>
     <ds:schemaRef ds:uri="http://schemas.openxmlformats.org/officeDocument/2006/bibliography"/>
   </ds:schemaRefs>

</xml_diff>

<commit_message>
Model update again (without db update)
</commit_message>
<xml_diff>
--- a/docs/1WordControlAD.docx
+++ b/docs/1WordControlAD.docx
@@ -8483,7 +8483,16 @@
           <w:rFonts w:eastAsiaTheme="minorHAnsi"/>
           <w:lang w:eastAsia="en-US"/>
         </w:rPr>
-        <w:t>Лексемы являются объединяющей сущностью для различных словоформ и сопоставления понятий из разных языков. Для целей моделирования лексема может быть расширена до словарного определения.</w:t>
+        <w:t>Лексемы являются объединяющей сущностью для различных словоформ и сопоставления понятий из разных языков. Для целей моделирования лексема может быть р</w:t>
+      </w:r>
+      <w:bookmarkStart w:id="45" w:name="_GoBack"/>
+      <w:bookmarkEnd w:id="45"/>
+      <w:r>
+        <w:rPr>
+          <w:rFonts w:eastAsiaTheme="minorHAnsi"/>
+          <w:lang w:eastAsia="en-US"/>
+        </w:rPr>
+        <w:t>асширена до словарного определения.</w:t>
       </w:r>
     </w:p>
     <w:tbl>
@@ -8716,17 +8725,17 @@
           <w:lang w:eastAsia="en-US"/>
         </w:rPr>
       </w:pPr>
-      <w:bookmarkStart w:id="45" w:name="_Toc385945914"/>
-      <w:bookmarkStart w:id="46" w:name="_GoBack"/>
-      <w:bookmarkEnd w:id="46"/>
+      <w:bookmarkStart w:id="46" w:name="_Toc385945914"/>
+      <w:proofErr w:type="spellStart"/>
       <w:proofErr w:type="gramStart"/>
       <w:r>
         <w:rPr>
           <w:rFonts w:eastAsiaTheme="minorHAnsi"/>
           <w:lang w:val="en-US" w:eastAsia="en-US"/>
         </w:rPr>
-        <w:t>Translation</w:t>
-      </w:r>
+        <w:t>RelationTypes</w:t>
+      </w:r>
+      <w:proofErr w:type="spellEnd"/>
       <w:r>
         <w:rPr>
           <w:rFonts w:eastAsiaTheme="minorHAnsi"/>
@@ -8734,16 +8743,14 @@
         </w:rPr>
         <w:t>(</w:t>
       </w:r>
-      <w:proofErr w:type="spellStart"/>
       <w:proofErr w:type="gramEnd"/>
       <w:r>
         <w:rPr>
           <w:rFonts w:eastAsiaTheme="minorHAnsi"/>
           <w:lang w:val="en-US" w:eastAsia="en-US"/>
         </w:rPr>
-        <w:t>DictEntity</w:t>
-      </w:r>
-      <w:proofErr w:type="spellEnd"/>
+        <w:t>Term</w:t>
+      </w:r>
       <w:r>
         <w:rPr>
           <w:rFonts w:eastAsiaTheme="minorHAnsi"/>
@@ -8751,21 +8758,14 @@
         </w:rPr>
         <w:t>)</w:t>
       </w:r>
-      <w:bookmarkEnd w:id="45"/>
     </w:p>
     <w:p>
       <w:pPr>
         <w:rPr>
+          <w:rFonts w:eastAsiaTheme="minorHAnsi"/>
           <w:lang w:eastAsia="en-US"/>
         </w:rPr>
       </w:pPr>
-      <w:r>
-        <w:rPr>
-          <w:rFonts w:eastAsiaTheme="minorHAnsi"/>
-          <w:lang w:eastAsia="en-US"/>
-        </w:rPr>
-        <w:t>Соответствие лексем двух языков.</w:t>
-      </w:r>
     </w:p>
     <w:tbl>
       <w:tblPr>
@@ -8844,13 +8844,10 @@
           <w:p>
             <w:pPr>
               <w:pStyle w:val="aff4"/>
-            </w:pPr>
-            <w:r>
-              <w:t>lexeme_id</w:t>
-            </w:r>
-            <w:r>
-              <w:t>_1</w:t>
-            </w:r>
+              <w:rPr>
+                <w:lang w:val="en-US"/>
+              </w:rPr>
+            </w:pPr>
           </w:p>
         </w:tc>
         <w:tc>
@@ -8861,9 +8858,6 @@
             <w:pPr>
               <w:pStyle w:val="aff4"/>
             </w:pPr>
-            <w:r>
-              <w:t>Число</w:t>
-            </w:r>
           </w:p>
         </w:tc>
         <w:tc>
@@ -8874,9 +8868,6 @@
             <w:pPr>
               <w:pStyle w:val="aff4"/>
             </w:pPr>
-            <w:r>
-              <w:t>Да</w:t>
-            </w:r>
           </w:p>
         </w:tc>
         <w:tc>
@@ -8887,13 +8878,182 @@
             <w:pPr>
               <w:pStyle w:val="aff4"/>
             </w:pPr>
-            <w:proofErr w:type="spellStart"/>
-            <w:r>
-              <w:t>id</w:t>
-            </w:r>
-            <w:proofErr w:type="spellEnd"/>
-            <w:r>
-              <w:t xml:space="preserve"> лексемы в языке 1</w:t>
+          </w:p>
+        </w:tc>
+      </w:tr>
+    </w:tbl>
+    <w:p>
+      <w:pPr>
+        <w:pStyle w:val="4"/>
+        <w:rPr>
+          <w:rFonts w:eastAsiaTheme="minorHAnsi"/>
+          <w:lang w:eastAsia="en-US"/>
+        </w:rPr>
+      </w:pPr>
+      <w:proofErr w:type="spellStart"/>
+      <w:r>
+        <w:rPr>
+          <w:rFonts w:eastAsiaTheme="minorHAnsi"/>
+          <w:lang w:val="en-US" w:eastAsia="en-US"/>
+        </w:rPr>
+        <w:t>LexemeRelation</w:t>
+      </w:r>
+      <w:proofErr w:type="spellEnd"/>
+    </w:p>
+    <w:p>
+      <w:pPr>
+        <w:rPr>
+          <w:rFonts w:eastAsiaTheme="minorHAnsi"/>
+          <w:lang w:eastAsia="en-US"/>
+        </w:rPr>
+      </w:pPr>
+      <w:r>
+        <w:rPr>
+          <w:rFonts w:eastAsiaTheme="minorHAnsi"/>
+          <w:lang w:eastAsia="en-US"/>
+        </w:rPr>
+        <w:t>С</w:t>
+      </w:r>
+      <w:r>
+        <w:rPr>
+          <w:rFonts w:eastAsiaTheme="minorHAnsi"/>
+          <w:lang w:eastAsia="en-US"/>
+        </w:rPr>
+        <w:t xml:space="preserve">вязи между двумя лексемами. </w:t>
+      </w:r>
+      <w:r>
+        <w:rPr>
+          <w:rFonts w:eastAsiaTheme="minorHAnsi"/>
+          <w:lang w:eastAsia="en-US"/>
+        </w:rPr>
+        <w:t>Это могут быть переводы, синонимы, антонимы и специальные связи (н</w:t>
+      </w:r>
+      <w:r>
+        <w:rPr>
+          <w:rFonts w:eastAsiaTheme="minorHAnsi"/>
+          <w:lang w:eastAsia="en-US"/>
+        </w:rPr>
+        <w:t xml:space="preserve">апример, для </w:t>
+      </w:r>
+      <w:proofErr w:type="spellStart"/>
+      <w:r>
+        <w:rPr>
+          <w:rFonts w:eastAsiaTheme="minorHAnsi"/>
+          <w:lang w:val="en-US" w:eastAsia="en-US"/>
+        </w:rPr>
+        <w:t>pluralia</w:t>
+      </w:r>
+      <w:proofErr w:type="spellEnd"/>
+      <w:r>
+        <w:rPr>
+          <w:rFonts w:eastAsiaTheme="minorHAnsi"/>
+          <w:lang w:eastAsia="en-US"/>
+        </w:rPr>
+        <w:t xml:space="preserve"> </w:t>
+      </w:r>
+      <w:proofErr w:type="spellStart"/>
+      <w:r>
+        <w:rPr>
+          <w:rFonts w:eastAsiaTheme="minorHAnsi"/>
+          <w:lang w:val="en-US" w:eastAsia="en-US"/>
+        </w:rPr>
+        <w:t>tantum</w:t>
+      </w:r>
+      <w:proofErr w:type="spellEnd"/>
+      <w:r>
+        <w:rPr>
+          <w:rFonts w:eastAsiaTheme="minorHAnsi"/>
+          <w:lang w:eastAsia="en-US"/>
+        </w:rPr>
+        <w:t xml:space="preserve"> </w:t>
+      </w:r>
+      <w:r>
+        <w:rPr>
+          <w:rFonts w:eastAsiaTheme="minorHAnsi"/>
+          <w:lang w:eastAsia="en-US"/>
+        </w:rPr>
+        <w:t>лексемы указание на лексему в единственном числе, от которой произошла первая</w:t>
+      </w:r>
+      <w:r>
+        <w:rPr>
+          <w:rFonts w:eastAsiaTheme="minorHAnsi"/>
+          <w:lang w:eastAsia="en-US"/>
+        </w:rPr>
+        <w:t>)</w:t>
+      </w:r>
+      <w:r>
+        <w:rPr>
+          <w:rFonts w:eastAsiaTheme="minorHAnsi"/>
+          <w:lang w:eastAsia="en-US"/>
+        </w:rPr>
+        <w:t>.</w:t>
+      </w:r>
+    </w:p>
+    <w:tbl>
+      <w:tblPr>
+        <w:tblStyle w:val="af2"/>
+        <w:tblW w:w="5000" w:type="pct"/>
+        <w:tblLook w:val="04A0" w:firstRow="1" w:lastRow="0" w:firstColumn="1" w:lastColumn="0" w:noHBand="0" w:noVBand="1"/>
+      </w:tblPr>
+      <w:tblGrid>
+        <w:gridCol w:w="2605"/>
+        <w:gridCol w:w="2606"/>
+        <w:gridCol w:w="1845"/>
+        <w:gridCol w:w="3366"/>
+      </w:tblGrid>
+      <w:tr>
+        <w:trPr>
+          <w:cnfStyle w:val="100000000000" w:firstRow="1" w:lastRow="0" w:firstColumn="0" w:lastColumn="0" w:oddVBand="0" w:evenVBand="0" w:oddHBand="0" w:evenHBand="0" w:firstRowFirstColumn="0" w:firstRowLastColumn="0" w:lastRowFirstColumn="0" w:lastRowLastColumn="0"/>
+        </w:trPr>
+        <w:tc>
+          <w:tcPr>
+            <w:tcW w:w="1250" w:type="pct"/>
+          </w:tcPr>
+          <w:p>
+            <w:pPr>
+              <w:pStyle w:val="aff4"/>
+            </w:pPr>
+            <w:r>
+              <w:t>Поле</w:t>
+            </w:r>
+          </w:p>
+        </w:tc>
+        <w:tc>
+          <w:tcPr>
+            <w:tcW w:w="1250" w:type="pct"/>
+          </w:tcPr>
+          <w:p>
+            <w:pPr>
+              <w:pStyle w:val="aff4"/>
+            </w:pPr>
+            <w:r>
+              <w:t>Тип</w:t>
+            </w:r>
+          </w:p>
+        </w:tc>
+        <w:tc>
+          <w:tcPr>
+            <w:tcW w:w="885" w:type="pct"/>
+          </w:tcPr>
+          <w:p>
+            <w:pPr>
+              <w:pStyle w:val="aff4"/>
+            </w:pPr>
+            <w:r>
+              <w:t>Обязательное?</w:t>
+            </w:r>
+          </w:p>
+        </w:tc>
+        <w:tc>
+          <w:tcPr>
+            <w:tcW w:w="1615" w:type="pct"/>
+          </w:tcPr>
+          <w:p>
+            <w:pPr>
+              <w:pStyle w:val="aff4"/>
+            </w:pPr>
+            <w:r>
+              <w:t>Комментарий</w:t>
             </w:r>
           </w:p>
         </w:tc>
@@ -8910,11 +9070,22 @@
                 <w:lang w:val="en-US"/>
               </w:rPr>
             </w:pPr>
+            <w:proofErr w:type="spellStart"/>
+            <w:r>
+              <w:t>lexeme</w:t>
+            </w:r>
+            <w:proofErr w:type="spellEnd"/>
             <w:r>
               <w:rPr>
                 <w:lang w:val="en-US"/>
               </w:rPr>
-              <w:t>semantic_group_id_1</w:t>
+              <w:t>_</w:t>
+            </w:r>
+            <w:r>
+              <w:t>id</w:t>
+            </w:r>
+            <w:r>
+              <w:t>_1</w:t>
             </w:r>
           </w:p>
         </w:tc>
@@ -8940,7 +9111,7 @@
               <w:pStyle w:val="aff4"/>
             </w:pPr>
             <w:r>
-              <w:t>Нет</w:t>
+              <w:t>Да</w:t>
             </w:r>
           </w:p>
         </w:tc>
@@ -8952,6 +9123,15 @@
             <w:pPr>
               <w:pStyle w:val="aff4"/>
             </w:pPr>
+            <w:r>
+              <w:rPr>
+                <w:lang w:val="en-US"/>
+              </w:rPr>
+              <w:t xml:space="preserve">id </w:t>
+            </w:r>
+            <w:r>
+              <w:t>лексемы 1</w:t>
+            </w:r>
           </w:p>
         </w:tc>
       </w:tr>
@@ -8963,18 +9143,15 @@
           <w:p>
             <w:pPr>
               <w:pStyle w:val="aff4"/>
-            </w:pPr>
-            <w:r>
-              <w:t>usage_constraint</w:t>
-            </w:r>
-            <w:r>
-              <w:t>_</w:t>
-            </w:r>
-            <w:r>
-              <w:t>id</w:t>
-            </w:r>
-            <w:r>
-              <w:t>_1</w:t>
+              <w:rPr>
+                <w:lang w:val="en-US"/>
+              </w:rPr>
+            </w:pPr>
+            <w:r>
+              <w:rPr>
+                <w:lang w:val="en-US"/>
+              </w:rPr>
+              <w:t>lexeme_id_2</w:t>
             </w:r>
           </w:p>
         </w:tc>
@@ -8989,51 +9166,37 @@
             <w:r>
               <w:t>Число</w:t>
             </w:r>
+          </w:p>
+        </w:tc>
+        <w:tc>
+          <w:tcPr>
+            <w:tcW w:w="885" w:type="pct"/>
+          </w:tcPr>
+          <w:p>
+            <w:pPr>
+              <w:pStyle w:val="aff4"/>
+            </w:pPr>
+            <w:r>
+              <w:t>Да</w:t>
+            </w:r>
+          </w:p>
+        </w:tc>
+        <w:tc>
+          <w:tcPr>
+            <w:tcW w:w="1615" w:type="pct"/>
+          </w:tcPr>
+          <w:p>
+            <w:pPr>
+              <w:pStyle w:val="aff4"/>
+            </w:pPr>
             <w:r>
               <w:rPr>
                 <w:lang w:val="en-US"/>
               </w:rPr>
-              <w:t xml:space="preserve"> (</w:t>
-            </w:r>
-            <w:r>
-              <w:t>многие-ко-многим)</w:t>
-            </w:r>
-          </w:p>
-        </w:tc>
-        <w:tc>
-          <w:tcPr>
-            <w:tcW w:w="885" w:type="pct"/>
-          </w:tcPr>
-          <w:p>
-            <w:pPr>
-              <w:pStyle w:val="aff4"/>
-            </w:pPr>
-            <w:r>
-              <w:t>Нет</w:t>
-            </w:r>
-          </w:p>
-        </w:tc>
-        <w:tc>
-          <w:tcPr>
-            <w:tcW w:w="1615" w:type="pct"/>
-          </w:tcPr>
-          <w:p>
-            <w:pPr>
-              <w:pStyle w:val="aff4"/>
-            </w:pPr>
-            <w:proofErr w:type="spellStart"/>
-            <w:r>
-              <w:t>id</w:t>
-            </w:r>
-            <w:proofErr w:type="spellEnd"/>
-            <w:r>
-              <w:t xml:space="preserve"> </w:t>
-            </w:r>
-            <w:r>
-              <w:t>ограничени</w:t>
-            </w:r>
-            <w:r>
-              <w:t>й</w:t>
+              <w:t xml:space="preserve">id </w:t>
+            </w:r>
+            <w:r>
+              <w:t>лексемы 2</w:t>
             </w:r>
           </w:p>
         </w:tc>
@@ -9047,16 +9210,20 @@
             <w:pPr>
               <w:pStyle w:val="aff4"/>
             </w:pPr>
-            <w:proofErr w:type="spellStart"/>
             <w:r>
               <w:rPr>
                 <w:lang w:val="en-US"/>
               </w:rPr>
-              <w:t>dialect_id</w:t>
-            </w:r>
-            <w:proofErr w:type="spellEnd"/>
-            <w:r>
-              <w:t>_1</w:t>
+              <w:t>relation</w:t>
+            </w:r>
+            <w:r>
+              <w:t>_</w:t>
+            </w:r>
+            <w:r>
+              <w:rPr>
+                <w:lang w:val="en-US"/>
+              </w:rPr>
+              <w:t>type</w:t>
             </w:r>
           </w:p>
         </w:tc>
@@ -9068,18 +9235,6 @@
             <w:pPr>
               <w:pStyle w:val="aff4"/>
             </w:pPr>
-            <w:r>
-              <w:t>Число</w:t>
-            </w:r>
-            <w:r>
-              <w:rPr>
-                <w:lang w:val="en-US"/>
-              </w:rPr>
-              <w:t xml:space="preserve"> (</w:t>
-            </w:r>
-            <w:r>
-              <w:t>многие-ко-многим)</w:t>
-            </w:r>
           </w:p>
         </w:tc>
         <w:tc>
@@ -9090,9 +9245,6 @@
             <w:pPr>
               <w:pStyle w:val="aff4"/>
             </w:pPr>
-            <w:r>
-              <w:t>Нет</w:t>
-            </w:r>
           </w:p>
         </w:tc>
         <w:tc>
@@ -9103,17 +9255,115 @@
             <w:pPr>
               <w:pStyle w:val="aff4"/>
             </w:pPr>
-            <w:r>
-              <w:rPr>
-                <w:lang w:val="en-US"/>
-              </w:rPr>
-              <w:t>NULL</w:t>
-            </w:r>
-            <w:r>
-              <w:t xml:space="preserve"> означает, что </w:t>
-            </w:r>
-            <w:r>
-              <w:t>перевод не ограничен диалектом</w:t>
+          </w:p>
+        </w:tc>
+      </w:tr>
+    </w:tbl>
+    <w:p>
+      <w:pPr>
+        <w:pStyle w:val="4"/>
+        <w:rPr>
+          <w:lang w:val="en-US"/>
+        </w:rPr>
+      </w:pPr>
+      <w:proofErr w:type="spellStart"/>
+      <w:proofErr w:type="gramStart"/>
+      <w:r>
+        <w:rPr>
+          <w:highlight w:val="yellow"/>
+          <w:lang w:val="en-US"/>
+        </w:rPr>
+        <w:lastRenderedPageBreak/>
+        <w:t>SemanticGroup</w:t>
+      </w:r>
+      <w:proofErr w:type="spellEnd"/>
+      <w:r>
+        <w:rPr>
+          <w:highlight w:val="yellow"/>
+          <w:lang w:val="en-US"/>
+        </w:rPr>
+        <w:t>(</w:t>
+      </w:r>
+      <w:proofErr w:type="gramEnd"/>
+      <w:r>
+        <w:rPr>
+          <w:highlight w:val="yellow"/>
+          <w:lang w:val="en-US"/>
+        </w:rPr>
+        <w:t>???)</w:t>
+      </w:r>
+    </w:p>
+    <w:p>
+      <w:r>
+        <w:t>Объединение в группу возможно, только если все переводы имеют один диалект и один комментарий.</w:t>
+      </w:r>
+    </w:p>
+    <w:tbl>
+      <w:tblPr>
+        <w:tblStyle w:val="af2"/>
+        <w:tblW w:w="5000" w:type="pct"/>
+        <w:tblLayout w:type="fixed"/>
+        <w:tblLook w:val="04A0" w:firstRow="1" w:lastRow="0" w:firstColumn="1" w:lastColumn="0" w:noHBand="0" w:noVBand="1"/>
+      </w:tblPr>
+      <w:tblGrid>
+        <w:gridCol w:w="2660"/>
+        <w:gridCol w:w="2551"/>
+        <w:gridCol w:w="1843"/>
+        <w:gridCol w:w="3368"/>
+      </w:tblGrid>
+      <w:tr>
+        <w:trPr>
+          <w:cnfStyle w:val="100000000000" w:firstRow="1" w:lastRow="0" w:firstColumn="0" w:lastColumn="0" w:oddVBand="0" w:evenVBand="0" w:oddHBand="0" w:evenHBand="0" w:firstRowFirstColumn="0" w:firstRowLastColumn="0" w:lastRowFirstColumn="0" w:lastRowLastColumn="0"/>
+        </w:trPr>
+        <w:tc>
+          <w:tcPr>
+            <w:tcW w:w="1276" w:type="pct"/>
+          </w:tcPr>
+          <w:p>
+            <w:pPr>
+              <w:pStyle w:val="aff4"/>
+            </w:pPr>
+            <w:r>
+              <w:t>Поле</w:t>
+            </w:r>
+          </w:p>
+        </w:tc>
+        <w:tc>
+          <w:tcPr>
+            <w:tcW w:w="1224" w:type="pct"/>
+          </w:tcPr>
+          <w:p>
+            <w:pPr>
+              <w:pStyle w:val="aff4"/>
+            </w:pPr>
+            <w:r>
+              <w:t>Тип</w:t>
+            </w:r>
+          </w:p>
+        </w:tc>
+        <w:tc>
+          <w:tcPr>
+            <w:tcW w:w="884" w:type="pct"/>
+          </w:tcPr>
+          <w:p>
+            <w:pPr>
+              <w:pStyle w:val="aff4"/>
+            </w:pPr>
+            <w:r>
+              <w:t>Обязательное?</w:t>
+            </w:r>
+          </w:p>
+        </w:tc>
+        <w:tc>
+          <w:tcPr>
+            <w:tcW w:w="1616" w:type="pct"/>
+          </w:tcPr>
+          <w:p>
+            <w:pPr>
+              <w:pStyle w:val="aff4"/>
+            </w:pPr>
+            <w:r>
+              <w:t>Комментарий</w:t>
             </w:r>
           </w:p>
         </w:tc>
@@ -9121,20 +9371,150 @@
       <w:tr>
         <w:tc>
           <w:tcPr>
+            <w:tcW w:w="1276" w:type="pct"/>
+          </w:tcPr>
+          <w:p>
+            <w:pPr>
+              <w:pStyle w:val="aff4"/>
+              <w:rPr>
+                <w:lang w:val="en-US"/>
+              </w:rPr>
+            </w:pPr>
+            <w:proofErr w:type="spellStart"/>
+            <w:r>
+              <w:rPr>
+                <w:lang w:val="en-US"/>
+              </w:rPr>
+              <w:t>theme_id</w:t>
+            </w:r>
+            <w:proofErr w:type="spellEnd"/>
+          </w:p>
+        </w:tc>
+        <w:tc>
+          <w:tcPr>
+            <w:tcW w:w="1224" w:type="pct"/>
+          </w:tcPr>
+          <w:p>
+            <w:pPr>
+              <w:pStyle w:val="aff4"/>
+            </w:pPr>
+          </w:p>
+        </w:tc>
+        <w:tc>
+          <w:tcPr>
+            <w:tcW w:w="884" w:type="pct"/>
+          </w:tcPr>
+          <w:p>
+            <w:pPr>
+              <w:pStyle w:val="aff4"/>
+              <w:rPr>
+                <w:highlight w:val="yellow"/>
+                <w:lang w:val="en-US"/>
+              </w:rPr>
+            </w:pPr>
+            <w:r>
+              <w:rPr>
+                <w:highlight w:val="yellow"/>
+                <w:lang w:val="en-US"/>
+              </w:rPr>
+              <w:t>??</w:t>
+            </w:r>
+          </w:p>
+        </w:tc>
+        <w:tc>
+          <w:tcPr>
+            <w:tcW w:w="1616" w:type="pct"/>
+          </w:tcPr>
+          <w:p>
+            <w:pPr>
+              <w:pStyle w:val="aff4"/>
+            </w:pPr>
+          </w:p>
+        </w:tc>
+      </w:tr>
+    </w:tbl>
+    <w:p>
+      <w:pPr>
+        <w:pStyle w:val="4"/>
+        <w:rPr>
+          <w:rFonts w:eastAsiaTheme="minorHAnsi"/>
+          <w:lang w:eastAsia="en-US"/>
+        </w:rPr>
+      </w:pPr>
+      <w:proofErr w:type="gramStart"/>
+      <w:r>
+        <w:rPr>
+          <w:rFonts w:eastAsiaTheme="minorHAnsi"/>
+          <w:lang w:val="en-US" w:eastAsia="en-US"/>
+        </w:rPr>
+        <w:t>Translation</w:t>
+      </w:r>
+      <w:r>
+        <w:rPr>
+          <w:rFonts w:eastAsiaTheme="minorHAnsi"/>
+          <w:lang w:val="en-US" w:eastAsia="en-US"/>
+        </w:rPr>
+        <w:t>(</w:t>
+      </w:r>
+      <w:proofErr w:type="spellStart"/>
+      <w:proofErr w:type="gramEnd"/>
+      <w:r>
+        <w:rPr>
+          <w:rFonts w:eastAsiaTheme="minorHAnsi"/>
+          <w:lang w:val="en-US" w:eastAsia="en-US"/>
+        </w:rPr>
+        <w:t>DictEntity</w:t>
+      </w:r>
+      <w:proofErr w:type="spellEnd"/>
+      <w:r>
+        <w:rPr>
+          <w:rFonts w:eastAsiaTheme="minorHAnsi"/>
+          <w:lang w:val="en-US" w:eastAsia="en-US"/>
+        </w:rPr>
+        <w:t>)</w:t>
+      </w:r>
+      <w:bookmarkEnd w:id="46"/>
+    </w:p>
+    <w:p>
+      <w:pPr>
+        <w:rPr>
+          <w:lang w:eastAsia="en-US"/>
+        </w:rPr>
+      </w:pPr>
+      <w:r>
+        <w:rPr>
+          <w:rFonts w:eastAsiaTheme="minorHAnsi"/>
+          <w:lang w:eastAsia="en-US"/>
+        </w:rPr>
+        <w:t>Соответствие лексем двух языков.</w:t>
+      </w:r>
+    </w:p>
+    <w:tbl>
+      <w:tblPr>
+        <w:tblStyle w:val="af2"/>
+        <w:tblW w:w="5000" w:type="pct"/>
+        <w:tblLook w:val="04A0" w:firstRow="1" w:lastRow="0" w:firstColumn="1" w:lastColumn="0" w:noHBand="0" w:noVBand="1"/>
+      </w:tblPr>
+      <w:tblGrid>
+        <w:gridCol w:w="2605"/>
+        <w:gridCol w:w="2606"/>
+        <w:gridCol w:w="1845"/>
+        <w:gridCol w:w="3366"/>
+      </w:tblGrid>
+      <w:tr>
+        <w:trPr>
+          <w:cnfStyle w:val="100000000000" w:firstRow="1" w:lastRow="0" w:firstColumn="0" w:lastColumn="0" w:oddVBand="0" w:evenVBand="0" w:oddHBand="0" w:evenHBand="0" w:firstRowFirstColumn="0" w:firstRowLastColumn="0" w:lastRowFirstColumn="0" w:lastRowLastColumn="0"/>
+        </w:trPr>
+        <w:tc>
+          <w:tcPr>
             <w:tcW w:w="1250" w:type="pct"/>
           </w:tcPr>
           <w:p>
             <w:pPr>
               <w:pStyle w:val="aff4"/>
-              <w:rPr>
-                <w:lang w:val="en-US"/>
-              </w:rPr>
-            </w:pPr>
-            <w:r>
-              <w:rPr>
-                <w:lang w:val="en-US"/>
-              </w:rPr>
-              <w:t>comment_1</w:t>
+            </w:pPr>
+            <w:r>
+              <w:t>Поле</w:t>
             </w:r>
           </w:p>
         </w:tc>
@@ -9147,7 +9527,7 @@
               <w:pStyle w:val="aff4"/>
             </w:pPr>
             <w:r>
-              <w:t>Строка</w:t>
+              <w:t>Тип</w:t>
             </w:r>
           </w:p>
         </w:tc>
@@ -9160,7 +9540,7 @@
               <w:pStyle w:val="aff4"/>
             </w:pPr>
             <w:r>
-              <w:t>Нет</w:t>
+              <w:t>Обязательное?</w:t>
             </w:r>
           </w:p>
         </w:tc>
@@ -9172,6 +9552,9 @@
             <w:pPr>
               <w:pStyle w:val="aff4"/>
             </w:pPr>
+            <w:r>
+              <w:t>Комментарий</w:t>
+            </w:r>
           </w:p>
         </w:tc>
       </w:tr>
@@ -9183,19 +9566,29 @@
           <w:p>
             <w:pPr>
               <w:pStyle w:val="aff4"/>
-            </w:pPr>
-            <w:r>
               <w:rPr>
                 <w:lang w:val="en-US"/>
               </w:rPr>
-              <w:t>semantic_group_</w:t>
+            </w:pPr>
+            <w:proofErr w:type="spellStart"/>
+            <w:r>
+              <w:t>lexeme</w:t>
+            </w:r>
+            <w:proofErr w:type="spellEnd"/>
+            <w:r>
+              <w:t>_</w:t>
             </w:r>
             <w:r>
               <w:rPr>
                 <w:lang w:val="en-US"/>
               </w:rPr>
-              <w:t>2</w:t>
-            </w:r>
+              <w:t>relation_</w:t>
+            </w:r>
+            <w:proofErr w:type="spellStart"/>
+            <w:r>
+              <w:t>id</w:t>
+            </w:r>
+            <w:proofErr w:type="spellEnd"/>
           </w:p>
         </w:tc>
         <w:tc>
@@ -9220,7 +9613,7 @@
               <w:pStyle w:val="aff4"/>
             </w:pPr>
             <w:r>
-              <w:t>Нет</w:t>
+              <w:t>Да</w:t>
             </w:r>
           </w:p>
         </w:tc>
@@ -9243,15 +9636,15 @@
           <w:p>
             <w:pPr>
               <w:pStyle w:val="aff4"/>
-            </w:pPr>
-            <w:r>
-              <w:t>lexeme</w:t>
-            </w:r>
-            <w:r>
-              <w:t>_id</w:t>
-            </w:r>
-            <w:r>
-              <w:t>_2</w:t>
+              <w:rPr>
+                <w:lang w:val="en-US"/>
+              </w:rPr>
+            </w:pPr>
+            <w:r>
+              <w:rPr>
+                <w:lang w:val="en-US"/>
+              </w:rPr>
+              <w:t>direction</w:t>
             </w:r>
           </w:p>
         </w:tc>
@@ -9289,13 +9682,42 @@
             <w:pPr>
               <w:pStyle w:val="aff4"/>
             </w:pPr>
-            <w:proofErr w:type="spellStart"/>
-            <w:r>
-              <w:t>id</w:t>
-            </w:r>
-            <w:proofErr w:type="spellEnd"/>
-            <w:r>
-              <w:t xml:space="preserve"> лексемы в языке 2</w:t>
+            <w:r>
+              <w:t xml:space="preserve">0 </w:t>
+            </w:r>
+            <w:r>
+              <w:rPr>
+                <w:lang w:val="en-US"/>
+              </w:rPr>
+              <w:t xml:space="preserve">— </w:t>
+            </w:r>
+            <w:r>
+              <w:t>прямой перевод для обеих лексем</w:t>
+            </w:r>
+          </w:p>
+          <w:p>
+            <w:pPr>
+              <w:pStyle w:val="aff4"/>
+            </w:pPr>
+            <w:r>
+              <w:t xml:space="preserve">1 — </w:t>
+            </w:r>
+            <w:r>
+              <w:t>прямой перевод лексемы 1</w:t>
+            </w:r>
+          </w:p>
+          <w:p>
+            <w:pPr>
+              <w:pStyle w:val="aff4"/>
+            </w:pPr>
+            <w:r>
+              <w:t xml:space="preserve">2 </w:t>
+            </w:r>
+            <w:r>
+              <w:t xml:space="preserve">— </w:t>
+            </w:r>
+            <w:r>
+              <w:t>прямой перевод лексемы 2</w:t>
             </w:r>
           </w:p>
         </w:tc>
@@ -9308,19 +9730,15 @@
           <w:p>
             <w:pPr>
               <w:pStyle w:val="aff4"/>
-            </w:pPr>
-            <w:r>
-              <w:lastRenderedPageBreak/>
-              <w:t>usage_constraint</w:t>
-            </w:r>
-            <w:r>
-              <w:t>_</w:t>
-            </w:r>
-            <w:r>
-              <w:t>id</w:t>
-            </w:r>
-            <w:r>
-              <w:t>_2</w:t>
+              <w:rPr>
+                <w:lang w:val="en-US"/>
+              </w:rPr>
+            </w:pPr>
+            <w:r>
+              <w:rPr>
+                <w:lang w:val="en-US"/>
+              </w:rPr>
+              <w:t>semantic_group_id_1</w:t>
             </w:r>
           </w:p>
         </w:tc>
@@ -9335,15 +9753,6 @@
             <w:r>
               <w:t>Число</w:t>
             </w:r>
-            <w:r>
-              <w:rPr>
-                <w:lang w:val="en-US"/>
-              </w:rPr>
-              <w:t xml:space="preserve"> (</w:t>
-            </w:r>
-            <w:r>
-              <w:t>многие-ко-многим)</w:t>
-            </w:r>
           </w:p>
         </w:tc>
         <w:tc>
@@ -9367,17 +9776,6 @@
             <w:pPr>
               <w:pStyle w:val="aff4"/>
             </w:pPr>
-            <w:proofErr w:type="spellStart"/>
-            <w:r>
-              <w:t>id</w:t>
-            </w:r>
-            <w:proofErr w:type="spellEnd"/>
-            <w:r>
-              <w:t xml:space="preserve"> ограничени</w:t>
-            </w:r>
-            <w:r>
-              <w:t>й</w:t>
-            </w:r>
           </w:p>
         </w:tc>
       </w:tr>
@@ -9389,33 +9787,36 @@
           <w:p>
             <w:pPr>
               <w:pStyle w:val="aff4"/>
+            </w:pPr>
+            <w:r>
+              <w:t>usage_constraint</w:t>
+            </w:r>
+            <w:r>
+              <w:t>_</w:t>
+            </w:r>
+            <w:r>
+              <w:t>id</w:t>
+            </w:r>
+            <w:r>
+              <w:t>_1</w:t>
+            </w:r>
+          </w:p>
+        </w:tc>
+        <w:tc>
+          <w:tcPr>
+            <w:tcW w:w="1250" w:type="pct"/>
+          </w:tcPr>
+          <w:p>
+            <w:pPr>
+              <w:pStyle w:val="aff4"/>
+            </w:pPr>
+            <w:r>
+              <w:t>Число</w:t>
+            </w:r>
+            <w:r>
               <w:rPr>
                 <w:lang w:val="en-US"/>
               </w:rPr>
-            </w:pPr>
-            <w:r>
-              <w:rPr>
-                <w:lang w:val="en-US"/>
-              </w:rPr>
-              <w:t>dialect_id_2</w:t>
-            </w:r>
-          </w:p>
-        </w:tc>
-        <w:tc>
-          <w:tcPr>
-            <w:tcW w:w="1250" w:type="pct"/>
-          </w:tcPr>
-          <w:p>
-            <w:pPr>
-              <w:pStyle w:val="aff4"/>
-            </w:pPr>
-            <w:r>
-              <w:t>Число</w:t>
-            </w:r>
-            <w:r>
-              <w:rPr>
-                <w:lang w:val="en-US"/>
-              </w:rPr>
               <w:t xml:space="preserve"> (</w:t>
             </w:r>
             <w:r>
@@ -9444,17 +9845,19 @@
             <w:pPr>
               <w:pStyle w:val="aff4"/>
             </w:pPr>
-            <w:r>
-              <w:rPr>
-                <w:lang w:val="en-US"/>
-              </w:rPr>
-              <w:t>NULL</w:t>
-            </w:r>
-            <w:r>
-              <w:t xml:space="preserve"> означает, что </w:t>
-            </w:r>
-            <w:r>
-              <w:t>перевод не ограничен диалектом</w:t>
+            <w:proofErr w:type="spellStart"/>
+            <w:r>
+              <w:t>id</w:t>
+            </w:r>
+            <w:proofErr w:type="spellEnd"/>
+            <w:r>
+              <w:t xml:space="preserve"> </w:t>
+            </w:r>
+            <w:r>
+              <w:t>ограничени</w:t>
+            </w:r>
+            <w:r>
+              <w:t>й</w:t>
             </w:r>
           </w:p>
         </w:tc>
@@ -9467,14 +9870,363 @@
           <w:p>
             <w:pPr>
               <w:pStyle w:val="aff4"/>
+            </w:pPr>
+            <w:proofErr w:type="spellStart"/>
+            <w:r>
               <w:rPr>
                 <w:lang w:val="en-US"/>
               </w:rPr>
-            </w:pPr>
+              <w:t>dialect_id</w:t>
+            </w:r>
+            <w:proofErr w:type="spellEnd"/>
+            <w:r>
+              <w:t>_1</w:t>
+            </w:r>
+          </w:p>
+        </w:tc>
+        <w:tc>
+          <w:tcPr>
+            <w:tcW w:w="1250" w:type="pct"/>
+          </w:tcPr>
+          <w:p>
+            <w:pPr>
+              <w:pStyle w:val="aff4"/>
+            </w:pPr>
+            <w:r>
+              <w:t>Число</w:t>
+            </w:r>
             <w:r>
               <w:rPr>
                 <w:lang w:val="en-US"/>
               </w:rPr>
+              <w:t xml:space="preserve"> (</w:t>
+            </w:r>
+            <w:r>
+              <w:t>многие-ко-многим)</w:t>
+            </w:r>
+          </w:p>
+        </w:tc>
+        <w:tc>
+          <w:tcPr>
+            <w:tcW w:w="885" w:type="pct"/>
+          </w:tcPr>
+          <w:p>
+            <w:pPr>
+              <w:pStyle w:val="aff4"/>
+            </w:pPr>
+            <w:r>
+              <w:t>Нет</w:t>
+            </w:r>
+          </w:p>
+        </w:tc>
+        <w:tc>
+          <w:tcPr>
+            <w:tcW w:w="1615" w:type="pct"/>
+          </w:tcPr>
+          <w:p>
+            <w:pPr>
+              <w:pStyle w:val="aff4"/>
+            </w:pPr>
+            <w:r>
+              <w:rPr>
+                <w:lang w:val="en-US"/>
+              </w:rPr>
+              <w:t>NULL</w:t>
+            </w:r>
+            <w:r>
+              <w:t xml:space="preserve"> означает, что </w:t>
+            </w:r>
+            <w:r>
+              <w:t>перевод не ограничен диалектом</w:t>
+            </w:r>
+          </w:p>
+        </w:tc>
+      </w:tr>
+      <w:tr>
+        <w:tc>
+          <w:tcPr>
+            <w:tcW w:w="1250" w:type="pct"/>
+          </w:tcPr>
+          <w:p>
+            <w:pPr>
+              <w:pStyle w:val="aff4"/>
+              <w:rPr>
+                <w:lang w:val="en-US"/>
+              </w:rPr>
+            </w:pPr>
+            <w:r>
+              <w:rPr>
+                <w:lang w:val="en-US"/>
+              </w:rPr>
+              <w:t>comment_1</w:t>
+            </w:r>
+          </w:p>
+        </w:tc>
+        <w:tc>
+          <w:tcPr>
+            <w:tcW w:w="1250" w:type="pct"/>
+          </w:tcPr>
+          <w:p>
+            <w:pPr>
+              <w:pStyle w:val="aff4"/>
+            </w:pPr>
+            <w:r>
+              <w:t>Строка</w:t>
+            </w:r>
+          </w:p>
+        </w:tc>
+        <w:tc>
+          <w:tcPr>
+            <w:tcW w:w="885" w:type="pct"/>
+          </w:tcPr>
+          <w:p>
+            <w:pPr>
+              <w:pStyle w:val="aff4"/>
+            </w:pPr>
+            <w:r>
+              <w:t>Нет</w:t>
+            </w:r>
+          </w:p>
+        </w:tc>
+        <w:tc>
+          <w:tcPr>
+            <w:tcW w:w="1615" w:type="pct"/>
+          </w:tcPr>
+          <w:p>
+            <w:pPr>
+              <w:pStyle w:val="aff4"/>
+            </w:pPr>
+          </w:p>
+        </w:tc>
+      </w:tr>
+      <w:tr>
+        <w:tc>
+          <w:tcPr>
+            <w:tcW w:w="1250" w:type="pct"/>
+          </w:tcPr>
+          <w:p>
+            <w:pPr>
+              <w:pStyle w:val="aff4"/>
+            </w:pPr>
+            <w:r>
+              <w:rPr>
+                <w:lang w:val="en-US"/>
+              </w:rPr>
+              <w:t>semantic_group_2</w:t>
+            </w:r>
+          </w:p>
+        </w:tc>
+        <w:tc>
+          <w:tcPr>
+            <w:tcW w:w="1250" w:type="pct"/>
+          </w:tcPr>
+          <w:p>
+            <w:pPr>
+              <w:pStyle w:val="aff4"/>
+            </w:pPr>
+            <w:r>
+              <w:t>Число</w:t>
+            </w:r>
+          </w:p>
+        </w:tc>
+        <w:tc>
+          <w:tcPr>
+            <w:tcW w:w="885" w:type="pct"/>
+          </w:tcPr>
+          <w:p>
+            <w:pPr>
+              <w:pStyle w:val="aff4"/>
+            </w:pPr>
+            <w:r>
+              <w:t>Нет</w:t>
+            </w:r>
+          </w:p>
+        </w:tc>
+        <w:tc>
+          <w:tcPr>
+            <w:tcW w:w="1615" w:type="pct"/>
+          </w:tcPr>
+          <w:p>
+            <w:pPr>
+              <w:pStyle w:val="aff4"/>
+            </w:pPr>
+          </w:p>
+        </w:tc>
+      </w:tr>
+      <w:tr>
+        <w:tc>
+          <w:tcPr>
+            <w:tcW w:w="1250" w:type="pct"/>
+          </w:tcPr>
+          <w:p>
+            <w:pPr>
+              <w:pStyle w:val="aff4"/>
+            </w:pPr>
+            <w:r>
+              <w:t>usage_constraint</w:t>
+            </w:r>
+            <w:r>
+              <w:t>_</w:t>
+            </w:r>
+            <w:r>
+              <w:t>id</w:t>
+            </w:r>
+            <w:r>
+              <w:t>_2</w:t>
+            </w:r>
+          </w:p>
+        </w:tc>
+        <w:tc>
+          <w:tcPr>
+            <w:tcW w:w="1250" w:type="pct"/>
+          </w:tcPr>
+          <w:p>
+            <w:pPr>
+              <w:pStyle w:val="aff4"/>
+            </w:pPr>
+            <w:r>
+              <w:t>Число</w:t>
+            </w:r>
+            <w:r>
+              <w:rPr>
+                <w:lang w:val="en-US"/>
+              </w:rPr>
+              <w:t xml:space="preserve"> (</w:t>
+            </w:r>
+            <w:r>
+              <w:t>многие-ко-многим)</w:t>
+            </w:r>
+          </w:p>
+        </w:tc>
+        <w:tc>
+          <w:tcPr>
+            <w:tcW w:w="885" w:type="pct"/>
+          </w:tcPr>
+          <w:p>
+            <w:pPr>
+              <w:pStyle w:val="aff4"/>
+            </w:pPr>
+            <w:r>
+              <w:t>Нет</w:t>
+            </w:r>
+          </w:p>
+        </w:tc>
+        <w:tc>
+          <w:tcPr>
+            <w:tcW w:w="1615" w:type="pct"/>
+          </w:tcPr>
+          <w:p>
+            <w:pPr>
+              <w:pStyle w:val="aff4"/>
+            </w:pPr>
+            <w:proofErr w:type="spellStart"/>
+            <w:r>
+              <w:t>id</w:t>
+            </w:r>
+            <w:proofErr w:type="spellEnd"/>
+            <w:r>
+              <w:t xml:space="preserve"> ограничени</w:t>
+            </w:r>
+            <w:r>
+              <w:t>й</w:t>
+            </w:r>
+          </w:p>
+        </w:tc>
+      </w:tr>
+      <w:tr>
+        <w:tc>
+          <w:tcPr>
+            <w:tcW w:w="1250" w:type="pct"/>
+          </w:tcPr>
+          <w:p>
+            <w:pPr>
+              <w:pStyle w:val="aff4"/>
+              <w:rPr>
+                <w:lang w:val="en-US"/>
+              </w:rPr>
+            </w:pPr>
+            <w:r>
+              <w:rPr>
+                <w:lang w:val="en-US"/>
+              </w:rPr>
+              <w:t>dialect_id_2</w:t>
+            </w:r>
+          </w:p>
+        </w:tc>
+        <w:tc>
+          <w:tcPr>
+            <w:tcW w:w="1250" w:type="pct"/>
+          </w:tcPr>
+          <w:p>
+            <w:pPr>
+              <w:pStyle w:val="aff4"/>
+            </w:pPr>
+            <w:r>
+              <w:t>Число</w:t>
+            </w:r>
+            <w:r>
+              <w:rPr>
+                <w:lang w:val="en-US"/>
+              </w:rPr>
+              <w:t xml:space="preserve"> (</w:t>
+            </w:r>
+            <w:r>
+              <w:t>многие-ко-многим)</w:t>
+            </w:r>
+          </w:p>
+        </w:tc>
+        <w:tc>
+          <w:tcPr>
+            <w:tcW w:w="885" w:type="pct"/>
+          </w:tcPr>
+          <w:p>
+            <w:pPr>
+              <w:pStyle w:val="aff4"/>
+            </w:pPr>
+            <w:r>
+              <w:t>Нет</w:t>
+            </w:r>
+          </w:p>
+        </w:tc>
+        <w:tc>
+          <w:tcPr>
+            <w:tcW w:w="1615" w:type="pct"/>
+          </w:tcPr>
+          <w:p>
+            <w:pPr>
+              <w:pStyle w:val="aff4"/>
+            </w:pPr>
+            <w:r>
+              <w:rPr>
+                <w:lang w:val="en-US"/>
+              </w:rPr>
+              <w:t>NULL</w:t>
+            </w:r>
+            <w:r>
+              <w:t xml:space="preserve"> означает, что </w:t>
+            </w:r>
+            <w:r>
+              <w:t>перевод не ограничен диалектом</w:t>
+            </w:r>
+          </w:p>
+        </w:tc>
+      </w:tr>
+      <w:tr>
+        <w:tc>
+          <w:tcPr>
+            <w:tcW w:w="1250" w:type="pct"/>
+          </w:tcPr>
+          <w:p>
+            <w:pPr>
+              <w:pStyle w:val="aff4"/>
+              <w:rPr>
+                <w:lang w:val="en-US"/>
+              </w:rPr>
+            </w:pPr>
+            <w:r>
+              <w:rPr>
+                <w:lang w:val="en-US"/>
+              </w:rPr>
               <w:t>comment_2</w:t>
             </w:r>
           </w:p>
@@ -9513,6 +10265,147 @@
             <w:pPr>
               <w:pStyle w:val="aff4"/>
             </w:pPr>
+          </w:p>
+        </w:tc>
+      </w:tr>
+      <w:tr>
+        <w:tc>
+          <w:tcPr>
+            <w:tcW w:w="1250" w:type="pct"/>
+          </w:tcPr>
+          <w:p>
+            <w:pPr>
+              <w:pStyle w:val="aff4"/>
+              <w:rPr>
+                <w:lang w:val="en-US"/>
+              </w:rPr>
+            </w:pPr>
+            <w:proofErr w:type="spellStart"/>
+            <w:r>
+              <w:rPr>
+                <w:lang w:val="en-US"/>
+              </w:rPr>
+              <w:t>translation_based_id</w:t>
+            </w:r>
+            <w:proofErr w:type="spellEnd"/>
+          </w:p>
+        </w:tc>
+        <w:tc>
+          <w:tcPr>
+            <w:tcW w:w="1250" w:type="pct"/>
+          </w:tcPr>
+          <w:p>
+            <w:pPr>
+              <w:pStyle w:val="aff4"/>
+            </w:pPr>
+            <w:r>
+              <w:t>Число</w:t>
+            </w:r>
+            <w:r>
+              <w:rPr>
+                <w:lang w:val="en-US"/>
+              </w:rPr>
+              <w:t xml:space="preserve"> (</w:t>
+            </w:r>
+            <w:r>
+              <w:t>многие-ко-многим)</w:t>
+            </w:r>
+          </w:p>
+        </w:tc>
+        <w:tc>
+          <w:tcPr>
+            <w:tcW w:w="885" w:type="pct"/>
+          </w:tcPr>
+          <w:p>
+            <w:pPr>
+              <w:pStyle w:val="aff4"/>
+            </w:pPr>
+            <w:r>
+              <w:t>Нет</w:t>
+            </w:r>
+          </w:p>
+        </w:tc>
+        <w:tc>
+          <w:tcPr>
+            <w:tcW w:w="1615" w:type="pct"/>
+          </w:tcPr>
+          <w:p>
+            <w:pPr>
+              <w:pStyle w:val="aff4"/>
+            </w:pPr>
+            <w:r>
+              <w:t xml:space="preserve">Указывает, на </w:t>
+            </w:r>
+            <w:proofErr w:type="gramStart"/>
+            <w:r>
+              <w:t>основании</w:t>
+            </w:r>
+            <w:proofErr w:type="gramEnd"/>
+            <w:r>
+              <w:t xml:space="preserve"> каких оригинальных переводов создан</w:t>
+            </w:r>
+          </w:p>
+        </w:tc>
+      </w:tr>
+      <w:tr>
+        <w:tc>
+          <w:tcPr>
+            <w:tcW w:w="1250" w:type="pct"/>
+          </w:tcPr>
+          <w:p>
+            <w:pPr>
+              <w:pStyle w:val="aff4"/>
+              <w:rPr>
+                <w:lang w:val="en-US"/>
+              </w:rPr>
+            </w:pPr>
+            <w:proofErr w:type="spellStart"/>
+            <w:r>
+              <w:rPr>
+                <w:lang w:val="en-US"/>
+              </w:rPr>
+              <w:t>is_visible</w:t>
+            </w:r>
+            <w:proofErr w:type="spellEnd"/>
+          </w:p>
+        </w:tc>
+        <w:tc>
+          <w:tcPr>
+            <w:tcW w:w="1250" w:type="pct"/>
+          </w:tcPr>
+          <w:p>
+            <w:pPr>
+              <w:pStyle w:val="aff4"/>
+            </w:pPr>
+            <w:r>
+              <w:t>Логическое</w:t>
+            </w:r>
+          </w:p>
+        </w:tc>
+        <w:tc>
+          <w:tcPr>
+            <w:tcW w:w="885" w:type="pct"/>
+          </w:tcPr>
+          <w:p>
+            <w:pPr>
+              <w:pStyle w:val="aff4"/>
+            </w:pPr>
+            <w:r>
+              <w:t>Да</w:t>
+            </w:r>
+          </w:p>
+        </w:tc>
+        <w:tc>
+          <w:tcPr>
+            <w:tcW w:w="1615" w:type="pct"/>
+          </w:tcPr>
+          <w:p>
+            <w:pPr>
+              <w:pStyle w:val="aff4"/>
+            </w:pPr>
+            <w:r>
+              <w:t>Указывает, видим ли перевод в карточке лексемы</w:t>
+            </w:r>
           </w:p>
         </w:tc>
       </w:tr>
@@ -10184,6 +11077,7 @@
           <w:rFonts w:eastAsiaTheme="minorHAnsi"/>
           <w:lang w:val="en-US" w:eastAsia="en-US"/>
         </w:rPr>
+        <w:lastRenderedPageBreak/>
         <w:t>Word</w:t>
       </w:r>
       <w:r>
@@ -10430,685 +11324,12 @@
     </w:p>
     <w:p>
       <w:pPr>
-        <w:pStyle w:val="4"/>
-        <w:rPr>
-          <w:lang w:val="en-US"/>
-        </w:rPr>
-      </w:pPr>
-      <w:proofErr w:type="spellStart"/>
-      <w:proofErr w:type="gramStart"/>
-      <w:r>
-        <w:rPr>
-          <w:highlight w:val="yellow"/>
-          <w:lang w:val="en-US"/>
-        </w:rPr>
-        <w:t>Semantic</w:t>
-      </w:r>
-      <w:r>
-        <w:rPr>
-          <w:highlight w:val="yellow"/>
-          <w:lang w:val="en-US"/>
-        </w:rPr>
-        <w:t>Group</w:t>
-      </w:r>
-      <w:proofErr w:type="spellEnd"/>
-      <w:r>
-        <w:rPr>
-          <w:highlight w:val="yellow"/>
-          <w:lang w:val="en-US"/>
-        </w:rPr>
-        <w:t>(</w:t>
-      </w:r>
-      <w:proofErr w:type="gramEnd"/>
-      <w:r>
-        <w:rPr>
-          <w:highlight w:val="yellow"/>
-          <w:lang w:val="en-US"/>
-        </w:rPr>
-        <w:t>???)</w:t>
-      </w:r>
+        <w:rPr>
+          <w:rFonts w:eastAsiaTheme="minorHAnsi"/>
+          <w:lang w:eastAsia="en-US"/>
+        </w:rPr>
+      </w:pPr>
     </w:p>
-    <w:p>
-      <w:r>
-        <w:t>Объединение в группу возможно, только если все переводы имеют один диалект и один комментарий.</w:t>
-      </w:r>
-    </w:p>
-    <w:tbl>
-      <w:tblPr>
-        <w:tblStyle w:val="af2"/>
-        <w:tblW w:w="5000" w:type="pct"/>
-        <w:tblLayout w:type="fixed"/>
-        <w:tblLook w:val="04A0" w:firstRow="1" w:lastRow="0" w:firstColumn="1" w:lastColumn="0" w:noHBand="0" w:noVBand="1"/>
-      </w:tblPr>
-      <w:tblGrid>
-        <w:gridCol w:w="2660"/>
-        <w:gridCol w:w="2551"/>
-        <w:gridCol w:w="1843"/>
-        <w:gridCol w:w="3368"/>
-      </w:tblGrid>
-      <w:tr>
-        <w:trPr>
-          <w:cnfStyle w:val="100000000000" w:firstRow="1" w:lastRow="0" w:firstColumn="0" w:lastColumn="0" w:oddVBand="0" w:evenVBand="0" w:oddHBand="0" w:evenHBand="0" w:firstRowFirstColumn="0" w:firstRowLastColumn="0" w:lastRowFirstColumn="0" w:lastRowLastColumn="0"/>
-        </w:trPr>
-        <w:tc>
-          <w:tcPr>
-            <w:tcW w:w="1276" w:type="pct"/>
-          </w:tcPr>
-          <w:p>
-            <w:pPr>
-              <w:pStyle w:val="aff4"/>
-            </w:pPr>
-            <w:r>
-              <w:t>Поле</w:t>
-            </w:r>
-          </w:p>
-        </w:tc>
-        <w:tc>
-          <w:tcPr>
-            <w:tcW w:w="1224" w:type="pct"/>
-          </w:tcPr>
-          <w:p>
-            <w:pPr>
-              <w:pStyle w:val="aff4"/>
-            </w:pPr>
-            <w:r>
-              <w:t>Тип</w:t>
-            </w:r>
-          </w:p>
-        </w:tc>
-        <w:tc>
-          <w:tcPr>
-            <w:tcW w:w="884" w:type="pct"/>
-          </w:tcPr>
-          <w:p>
-            <w:pPr>
-              <w:pStyle w:val="aff4"/>
-            </w:pPr>
-            <w:r>
-              <w:t>Обязательное?</w:t>
-            </w:r>
-          </w:p>
-        </w:tc>
-        <w:tc>
-          <w:tcPr>
-            <w:tcW w:w="1616" w:type="pct"/>
-          </w:tcPr>
-          <w:p>
-            <w:pPr>
-              <w:pStyle w:val="aff4"/>
-            </w:pPr>
-            <w:r>
-              <w:t>Комментарий</w:t>
-            </w:r>
-          </w:p>
-        </w:tc>
-      </w:tr>
-      <w:tr>
-        <w:tc>
-          <w:tcPr>
-            <w:tcW w:w="1276" w:type="pct"/>
-          </w:tcPr>
-          <w:p>
-            <w:pPr>
-              <w:pStyle w:val="aff4"/>
-              <w:rPr>
-                <w:lang w:val="en-US"/>
-              </w:rPr>
-            </w:pPr>
-            <w:proofErr w:type="spellStart"/>
-            <w:r>
-              <w:rPr>
-                <w:lang w:val="en-US"/>
-              </w:rPr>
-              <w:t>theme</w:t>
-            </w:r>
-            <w:r>
-              <w:rPr>
-                <w:lang w:val="en-US"/>
-              </w:rPr>
-              <w:t>_id</w:t>
-            </w:r>
-            <w:proofErr w:type="spellEnd"/>
-          </w:p>
-        </w:tc>
-        <w:tc>
-          <w:tcPr>
-            <w:tcW w:w="1224" w:type="pct"/>
-          </w:tcPr>
-          <w:p>
-            <w:pPr>
-              <w:pStyle w:val="aff4"/>
-            </w:pPr>
-          </w:p>
-        </w:tc>
-        <w:tc>
-          <w:tcPr>
-            <w:tcW w:w="884" w:type="pct"/>
-          </w:tcPr>
-          <w:p>
-            <w:pPr>
-              <w:pStyle w:val="aff4"/>
-              <w:rPr>
-                <w:highlight w:val="yellow"/>
-                <w:lang w:val="en-US"/>
-              </w:rPr>
-            </w:pPr>
-            <w:r>
-              <w:rPr>
-                <w:highlight w:val="yellow"/>
-                <w:lang w:val="en-US"/>
-              </w:rPr>
-              <w:t>??</w:t>
-            </w:r>
-          </w:p>
-        </w:tc>
-        <w:tc>
-          <w:tcPr>
-            <w:tcW w:w="1616" w:type="pct"/>
-          </w:tcPr>
-          <w:p>
-            <w:pPr>
-              <w:pStyle w:val="aff4"/>
-            </w:pPr>
-          </w:p>
-        </w:tc>
-      </w:tr>
-    </w:tbl>
-    <w:p>
-      <w:pPr>
-        <w:pStyle w:val="4"/>
-        <w:rPr>
-          <w:rFonts w:eastAsiaTheme="minorHAnsi"/>
-          <w:lang w:eastAsia="en-US"/>
-        </w:rPr>
-      </w:pPr>
-      <w:proofErr w:type="spellStart"/>
-      <w:proofErr w:type="gramStart"/>
-      <w:r>
-        <w:rPr>
-          <w:rFonts w:eastAsiaTheme="minorHAnsi"/>
-          <w:lang w:val="en-US" w:eastAsia="en-US"/>
-        </w:rPr>
-        <w:t>Special</w:t>
-      </w:r>
-      <w:r>
-        <w:rPr>
-          <w:rFonts w:eastAsiaTheme="minorHAnsi"/>
-          <w:lang w:val="en-US" w:eastAsia="en-US"/>
-        </w:rPr>
-        <w:t>RelationTypes</w:t>
-      </w:r>
-      <w:proofErr w:type="spellEnd"/>
-      <w:r>
-        <w:rPr>
-          <w:rFonts w:eastAsiaTheme="minorHAnsi"/>
-          <w:lang w:val="en-US" w:eastAsia="en-US"/>
-        </w:rPr>
-        <w:t>(</w:t>
-      </w:r>
-      <w:proofErr w:type="gramEnd"/>
-      <w:r>
-        <w:rPr>
-          <w:rFonts w:eastAsiaTheme="minorHAnsi"/>
-          <w:lang w:val="en-US" w:eastAsia="en-US"/>
-        </w:rPr>
-        <w:t>???)</w:t>
-      </w:r>
-    </w:p>
-    <w:p>
-      <w:pPr>
-        <w:rPr>
-          <w:rFonts w:eastAsiaTheme="minorHAnsi"/>
-          <w:lang w:eastAsia="en-US"/>
-        </w:rPr>
-      </w:pPr>
-    </w:p>
-    <w:tbl>
-      <w:tblPr>
-        <w:tblStyle w:val="af2"/>
-        <w:tblW w:w="5000" w:type="pct"/>
-        <w:tblLook w:val="04A0" w:firstRow="1" w:lastRow="0" w:firstColumn="1" w:lastColumn="0" w:noHBand="0" w:noVBand="1"/>
-      </w:tblPr>
-      <w:tblGrid>
-        <w:gridCol w:w="2605"/>
-        <w:gridCol w:w="2606"/>
-        <w:gridCol w:w="1845"/>
-        <w:gridCol w:w="3366"/>
-      </w:tblGrid>
-      <w:tr>
-        <w:trPr>
-          <w:cnfStyle w:val="100000000000" w:firstRow="1" w:lastRow="0" w:firstColumn="0" w:lastColumn="0" w:oddVBand="0" w:evenVBand="0" w:oddHBand="0" w:evenHBand="0" w:firstRowFirstColumn="0" w:firstRowLastColumn="0" w:lastRowFirstColumn="0" w:lastRowLastColumn="0"/>
-        </w:trPr>
-        <w:tc>
-          <w:tcPr>
-            <w:tcW w:w="1250" w:type="pct"/>
-          </w:tcPr>
-          <w:p>
-            <w:pPr>
-              <w:pStyle w:val="aff4"/>
-            </w:pPr>
-            <w:r>
-              <w:t>Поле</w:t>
-            </w:r>
-          </w:p>
-        </w:tc>
-        <w:tc>
-          <w:tcPr>
-            <w:tcW w:w="1250" w:type="pct"/>
-          </w:tcPr>
-          <w:p>
-            <w:pPr>
-              <w:pStyle w:val="aff4"/>
-            </w:pPr>
-            <w:r>
-              <w:t>Тип</w:t>
-            </w:r>
-          </w:p>
-        </w:tc>
-        <w:tc>
-          <w:tcPr>
-            <w:tcW w:w="885" w:type="pct"/>
-          </w:tcPr>
-          <w:p>
-            <w:pPr>
-              <w:pStyle w:val="aff4"/>
-            </w:pPr>
-            <w:r>
-              <w:t>Обязательное?</w:t>
-            </w:r>
-          </w:p>
-        </w:tc>
-        <w:tc>
-          <w:tcPr>
-            <w:tcW w:w="1615" w:type="pct"/>
-          </w:tcPr>
-          <w:p>
-            <w:pPr>
-              <w:pStyle w:val="aff4"/>
-            </w:pPr>
-            <w:r>
-              <w:t>Комментарий</w:t>
-            </w:r>
-          </w:p>
-        </w:tc>
-      </w:tr>
-      <w:tr>
-        <w:tc>
-          <w:tcPr>
-            <w:tcW w:w="1250" w:type="pct"/>
-          </w:tcPr>
-          <w:p>
-            <w:pPr>
-              <w:pStyle w:val="aff4"/>
-              <w:rPr>
-                <w:lang w:val="en-US"/>
-              </w:rPr>
-            </w:pPr>
-          </w:p>
-        </w:tc>
-        <w:tc>
-          <w:tcPr>
-            <w:tcW w:w="1250" w:type="pct"/>
-          </w:tcPr>
-          <w:p>
-            <w:pPr>
-              <w:pStyle w:val="aff4"/>
-            </w:pPr>
-          </w:p>
-        </w:tc>
-        <w:tc>
-          <w:tcPr>
-            <w:tcW w:w="885" w:type="pct"/>
-          </w:tcPr>
-          <w:p>
-            <w:pPr>
-              <w:pStyle w:val="aff4"/>
-            </w:pPr>
-          </w:p>
-        </w:tc>
-        <w:tc>
-          <w:tcPr>
-            <w:tcW w:w="1615" w:type="pct"/>
-          </w:tcPr>
-          <w:p>
-            <w:pPr>
-              <w:pStyle w:val="aff4"/>
-            </w:pPr>
-          </w:p>
-        </w:tc>
-      </w:tr>
-    </w:tbl>
-    <w:p>
-      <w:pPr>
-        <w:pStyle w:val="4"/>
-        <w:rPr>
-          <w:rFonts w:eastAsiaTheme="minorHAnsi"/>
-          <w:lang w:eastAsia="en-US"/>
-        </w:rPr>
-      </w:pPr>
-      <w:proofErr w:type="spellStart"/>
-      <w:proofErr w:type="gramStart"/>
-      <w:r>
-        <w:rPr>
-          <w:rFonts w:eastAsiaTheme="minorHAnsi"/>
-          <w:lang w:val="en-US" w:eastAsia="en-US"/>
-        </w:rPr>
-        <w:t>SpecialRelation</w:t>
-      </w:r>
-      <w:proofErr w:type="spellEnd"/>
-      <w:r>
-        <w:rPr>
-          <w:rFonts w:eastAsiaTheme="minorHAnsi"/>
-          <w:lang w:val="en-US" w:eastAsia="en-US"/>
-        </w:rPr>
-        <w:t>(</w:t>
-      </w:r>
-      <w:proofErr w:type="gramEnd"/>
-      <w:r>
-        <w:rPr>
-          <w:rFonts w:eastAsiaTheme="minorHAnsi"/>
-          <w:lang w:val="en-US" w:eastAsia="en-US"/>
-        </w:rPr>
-        <w:t>(???)</w:t>
-      </w:r>
-      <w:r>
-        <w:rPr>
-          <w:rFonts w:eastAsiaTheme="minorHAnsi"/>
-          <w:lang w:val="en-US" w:eastAsia="en-US"/>
-        </w:rPr>
-        <w:t>)</w:t>
-      </w:r>
-    </w:p>
-    <w:p>
-      <w:pPr>
-        <w:rPr>
-          <w:rFonts w:eastAsiaTheme="minorHAnsi"/>
-          <w:lang w:eastAsia="en-US"/>
-        </w:rPr>
-      </w:pPr>
-      <w:r>
-        <w:rPr>
-          <w:rFonts w:eastAsiaTheme="minorHAnsi"/>
-          <w:lang w:eastAsia="en-US"/>
-        </w:rPr>
-        <w:t xml:space="preserve">Особые связи между двумя лексемами. Например, для </w:t>
-      </w:r>
-      <w:proofErr w:type="spellStart"/>
-      <w:r>
-        <w:rPr>
-          <w:rFonts w:eastAsiaTheme="minorHAnsi"/>
-          <w:lang w:val="en-US" w:eastAsia="en-US"/>
-        </w:rPr>
-        <w:t>pluralia</w:t>
-      </w:r>
-      <w:proofErr w:type="spellEnd"/>
-      <w:r>
-        <w:rPr>
-          <w:rFonts w:eastAsiaTheme="minorHAnsi"/>
-          <w:lang w:eastAsia="en-US"/>
-        </w:rPr>
-        <w:t xml:space="preserve"> </w:t>
-      </w:r>
-      <w:proofErr w:type="spellStart"/>
-      <w:r>
-        <w:rPr>
-          <w:rFonts w:eastAsiaTheme="minorHAnsi"/>
-          <w:lang w:val="en-US" w:eastAsia="en-US"/>
-        </w:rPr>
-        <w:t>tantum</w:t>
-      </w:r>
-      <w:proofErr w:type="spellEnd"/>
-      <w:r>
-        <w:rPr>
-          <w:rFonts w:eastAsiaTheme="minorHAnsi"/>
-          <w:lang w:eastAsia="en-US"/>
-        </w:rPr>
-        <w:t xml:space="preserve"> </w:t>
-      </w:r>
-      <w:r>
-        <w:rPr>
-          <w:rFonts w:eastAsiaTheme="minorHAnsi"/>
-          <w:lang w:eastAsia="en-US"/>
-        </w:rPr>
-        <w:t>лексемы указание на лексему в единственном числе, от которой произошла первая.</w:t>
-      </w:r>
-    </w:p>
-    <w:tbl>
-      <w:tblPr>
-        <w:tblStyle w:val="af2"/>
-        <w:tblW w:w="5000" w:type="pct"/>
-        <w:tblLook w:val="04A0" w:firstRow="1" w:lastRow="0" w:firstColumn="1" w:lastColumn="0" w:noHBand="0" w:noVBand="1"/>
-      </w:tblPr>
-      <w:tblGrid>
-        <w:gridCol w:w="2605"/>
-        <w:gridCol w:w="2606"/>
-        <w:gridCol w:w="1845"/>
-        <w:gridCol w:w="3366"/>
-      </w:tblGrid>
-      <w:tr>
-        <w:trPr>
-          <w:cnfStyle w:val="100000000000" w:firstRow="1" w:lastRow="0" w:firstColumn="0" w:lastColumn="0" w:oddVBand="0" w:evenVBand="0" w:oddHBand="0" w:evenHBand="0" w:firstRowFirstColumn="0" w:firstRowLastColumn="0" w:lastRowFirstColumn="0" w:lastRowLastColumn="0"/>
-        </w:trPr>
-        <w:tc>
-          <w:tcPr>
-            <w:tcW w:w="1250" w:type="pct"/>
-          </w:tcPr>
-          <w:p>
-            <w:pPr>
-              <w:pStyle w:val="aff4"/>
-            </w:pPr>
-            <w:r>
-              <w:t>Поле</w:t>
-            </w:r>
-          </w:p>
-        </w:tc>
-        <w:tc>
-          <w:tcPr>
-            <w:tcW w:w="1250" w:type="pct"/>
-          </w:tcPr>
-          <w:p>
-            <w:pPr>
-              <w:pStyle w:val="aff4"/>
-            </w:pPr>
-            <w:r>
-              <w:t>Тип</w:t>
-            </w:r>
-          </w:p>
-        </w:tc>
-        <w:tc>
-          <w:tcPr>
-            <w:tcW w:w="885" w:type="pct"/>
-          </w:tcPr>
-          <w:p>
-            <w:pPr>
-              <w:pStyle w:val="aff4"/>
-            </w:pPr>
-            <w:r>
-              <w:t>Обязательное?</w:t>
-            </w:r>
-          </w:p>
-        </w:tc>
-        <w:tc>
-          <w:tcPr>
-            <w:tcW w:w="1615" w:type="pct"/>
-          </w:tcPr>
-          <w:p>
-            <w:pPr>
-              <w:pStyle w:val="aff4"/>
-            </w:pPr>
-            <w:r>
-              <w:t>Комментарий</w:t>
-            </w:r>
-          </w:p>
-        </w:tc>
-      </w:tr>
-      <w:tr>
-        <w:tc>
-          <w:tcPr>
-            <w:tcW w:w="1250" w:type="pct"/>
-          </w:tcPr>
-          <w:p>
-            <w:pPr>
-              <w:pStyle w:val="aff4"/>
-            </w:pPr>
-            <w:r>
-              <w:rPr>
-                <w:lang w:val="en-US"/>
-              </w:rPr>
-              <w:t>lexeme</w:t>
-            </w:r>
-            <w:r>
-              <w:t>_1</w:t>
-            </w:r>
-          </w:p>
-        </w:tc>
-        <w:tc>
-          <w:tcPr>
-            <w:tcW w:w="1250" w:type="pct"/>
-          </w:tcPr>
-          <w:p>
-            <w:pPr>
-              <w:pStyle w:val="aff4"/>
-            </w:pPr>
-          </w:p>
-        </w:tc>
-        <w:tc>
-          <w:tcPr>
-            <w:tcW w:w="885" w:type="pct"/>
-          </w:tcPr>
-          <w:p>
-            <w:pPr>
-              <w:pStyle w:val="aff4"/>
-            </w:pPr>
-          </w:p>
-        </w:tc>
-        <w:tc>
-          <w:tcPr>
-            <w:tcW w:w="1615" w:type="pct"/>
-          </w:tcPr>
-          <w:p>
-            <w:pPr>
-              <w:pStyle w:val="aff4"/>
-            </w:pPr>
-          </w:p>
-        </w:tc>
-      </w:tr>
-      <w:tr>
-        <w:tc>
-          <w:tcPr>
-            <w:tcW w:w="1250" w:type="pct"/>
-          </w:tcPr>
-          <w:p>
-            <w:pPr>
-              <w:pStyle w:val="aff4"/>
-            </w:pPr>
-            <w:r>
-              <w:rPr>
-                <w:lang w:val="en-US"/>
-              </w:rPr>
-              <w:t>lexeme</w:t>
-            </w:r>
-            <w:r>
-              <w:t>_2</w:t>
-            </w:r>
-          </w:p>
-        </w:tc>
-        <w:tc>
-          <w:tcPr>
-            <w:tcW w:w="1250" w:type="pct"/>
-          </w:tcPr>
-          <w:p>
-            <w:pPr>
-              <w:pStyle w:val="aff4"/>
-            </w:pPr>
-          </w:p>
-        </w:tc>
-        <w:tc>
-          <w:tcPr>
-            <w:tcW w:w="885" w:type="pct"/>
-          </w:tcPr>
-          <w:p>
-            <w:pPr>
-              <w:pStyle w:val="aff4"/>
-            </w:pPr>
-          </w:p>
-        </w:tc>
-        <w:tc>
-          <w:tcPr>
-            <w:tcW w:w="1615" w:type="pct"/>
-          </w:tcPr>
-          <w:p>
-            <w:pPr>
-              <w:pStyle w:val="aff4"/>
-            </w:pPr>
-          </w:p>
-        </w:tc>
-      </w:tr>
-      <w:tr>
-        <w:tc>
-          <w:tcPr>
-            <w:tcW w:w="1250" w:type="pct"/>
-          </w:tcPr>
-          <w:p>
-            <w:pPr>
-              <w:pStyle w:val="aff4"/>
-            </w:pPr>
-            <w:r>
-              <w:rPr>
-                <w:lang w:val="en-US"/>
-              </w:rPr>
-              <w:lastRenderedPageBreak/>
-              <w:t>special_</w:t>
-            </w:r>
-            <w:r>
-              <w:rPr>
-                <w:lang w:val="en-US"/>
-              </w:rPr>
-              <w:t>relation</w:t>
-            </w:r>
-            <w:r>
-              <w:t>_</w:t>
-            </w:r>
-            <w:r>
-              <w:rPr>
-                <w:lang w:val="en-US"/>
-              </w:rPr>
-              <w:t>type</w:t>
-            </w:r>
-          </w:p>
-        </w:tc>
-        <w:tc>
-          <w:tcPr>
-            <w:tcW w:w="1250" w:type="pct"/>
-          </w:tcPr>
-          <w:p>
-            <w:pPr>
-              <w:pStyle w:val="aff4"/>
-            </w:pPr>
-          </w:p>
-        </w:tc>
-        <w:tc>
-          <w:tcPr>
-            <w:tcW w:w="885" w:type="pct"/>
-          </w:tcPr>
-          <w:p>
-            <w:pPr>
-              <w:pStyle w:val="aff4"/>
-            </w:pPr>
-          </w:p>
-        </w:tc>
-        <w:tc>
-          <w:tcPr>
-            <w:tcW w:w="1615" w:type="pct"/>
-          </w:tcPr>
-          <w:p>
-            <w:pPr>
-              <w:pStyle w:val="aff4"/>
-            </w:pPr>
-          </w:p>
-        </w:tc>
-      </w:tr>
-    </w:tbl>
     <w:p/>
     <w:sectPr>
       <w:headerReference w:type="default" r:id="rId9"/>
@@ -11185,7 +11406,6 @@
             <w:dataBinding w:prefixMappings="xmlns:ns0='http://schemas.openxmlformats.org/officeDocument/2006/extended-properties' " w:xpath="/ns0:Properties[1]/ns0:Company[1]" w:storeItemID="{6668398D-A668-4E3E-A5EB-62B293D839F1}"/>
             <w:text/>
           </w:sdtPr>
-          <w:sdtEndPr/>
           <w:sdtContent>
             <w:p>
               <w:pPr>
@@ -11226,7 +11446,6 @@
             <w:dataBinding w:prefixMappings="xmlns:ns0='http://purl.org/dc/elements/1.1/' xmlns:ns1='http://schemas.openxmlformats.org/package/2006/metadata/core-properties' " w:xpath="/ns1:coreProperties[1]/ns1:keywords[1]" w:storeItemID="{6C3C8BC8-F283-45AE-878A-BAB7291924A1}"/>
             <w:text/>
           </w:sdtPr>
-          <w:sdtEndPr/>
           <w:sdtContent>
             <w:p>
               <w:pPr>
@@ -11279,7 +11498,7 @@
             <w:rPr>
               <w:noProof/>
             </w:rPr>
-            <w:t>2014-08-29</w:t>
+            <w:t>2014-08-30</w:t>
           </w:r>
           <w:r>
             <w:fldChar w:fldCharType="end"/>
@@ -11311,7 +11530,7 @@
             <w:rPr>
               <w:noProof/>
             </w:rPr>
-            <w:t>7</w:t>
+            <w:t>5</w:t>
           </w:r>
           <w:r>
             <w:fldChar w:fldCharType="end"/>
@@ -11319,27 +11538,14 @@
           <w:r>
             <w:t xml:space="preserve"> (</w:t>
           </w:r>
-          <w:r>
-            <w:fldChar w:fldCharType="begin"/>
-          </w:r>
-          <w:r>
-            <w:instrText xml:space="preserve"> NUMPAGES   \* MERGEFORMAT </w:instrText>
-          </w:r>
-          <w:r>
-            <w:fldChar w:fldCharType="separate"/>
-          </w:r>
-          <w:r>
-            <w:rPr>
-              <w:noProof/>
-            </w:rPr>
-            <w:t>7</w:t>
-          </w:r>
-          <w:r>
-            <w:rPr>
-              <w:noProof/>
-            </w:rPr>
-            <w:fldChar w:fldCharType="end"/>
-          </w:r>
+          <w:fldSimple w:instr=" NUMPAGES   \* MERGEFORMAT ">
+            <w:r>
+              <w:rPr>
+                <w:noProof/>
+              </w:rPr>
+              <w:t>7</w:t>
+            </w:r>
+          </w:fldSimple>
           <w:r>
             <w:t>)</w:t>
           </w:r>
@@ -11394,7 +11600,6 @@
             <w:dataBinding w:prefixMappings="xmlns:ns0='http://schemas.openxmlformats.org/officeDocument/2006/extended-properties' " w:xpath="/ns0:Properties[1]/ns0:Company[1]" w:storeItemID="{6668398D-A668-4E3E-A5EB-62B293D839F1}"/>
             <w:text/>
           </w:sdtPr>
-          <w:sdtEndPr/>
           <w:sdtContent>
             <w:p>
               <w:pPr>
@@ -11435,7 +11640,6 @@
             <w:dataBinding w:prefixMappings="xmlns:ns0='http://purl.org/dc/elements/1.1/' xmlns:ns1='http://schemas.openxmlformats.org/package/2006/metadata/core-properties' " w:xpath="/ns1:coreProperties[1]/ns1:keywords[1]" w:storeItemID="{6C3C8BC8-F283-45AE-878A-BAB7291924A1}"/>
             <w:text/>
           </w:sdtPr>
-          <w:sdtEndPr/>
           <w:sdtContent>
             <w:p>
               <w:pPr>
@@ -11487,7 +11691,7 @@
             <w:rPr>
               <w:noProof/>
             </w:rPr>
-            <w:t>2014-08-29</w:t>
+            <w:t>2014-08-30</w:t>
           </w:r>
           <w:r>
             <w:fldChar w:fldCharType="end"/>
@@ -11527,27 +11731,14 @@
           <w:r>
             <w:t xml:space="preserve"> (</w:t>
           </w:r>
-          <w:r>
-            <w:fldChar w:fldCharType="begin"/>
-          </w:r>
-          <w:r>
-            <w:instrText xml:space="preserve"> NUMPAGES   \* MERGEFORMAT </w:instrText>
-          </w:r>
-          <w:r>
-            <w:fldChar w:fldCharType="separate"/>
-          </w:r>
-          <w:r>
-            <w:rPr>
-              <w:noProof/>
-            </w:rPr>
-            <w:t>7</w:t>
-          </w:r>
-          <w:r>
-            <w:rPr>
-              <w:noProof/>
-            </w:rPr>
-            <w:fldChar w:fldCharType="end"/>
-          </w:r>
+          <w:fldSimple w:instr=" NUMPAGES   \* MERGEFORMAT ">
+            <w:r>
+              <w:rPr>
+                <w:noProof/>
+              </w:rPr>
+              <w:t>7</w:t>
+            </w:r>
+          </w:fldSimple>
           <w:r>
             <w:t>)</w:t>
           </w:r>
@@ -11808,7 +11999,6 @@
           <w:dataBinding w:prefixMappings="xmlns:ns0='http://purl.org/dc/elements/1.1/' xmlns:ns1='http://schemas.openxmlformats.org/package/2006/metadata/core-properties' " w:xpath="/ns1:coreProperties[1]/ns0:title[1]" w:storeItemID="{6C3C8BC8-F283-45AE-878A-BAB7291924A1}"/>
           <w:text/>
         </w:sdtPr>
-        <w:sdtEndPr/>
         <w:sdtContent>
           <w:tc>
             <w:tcPr>
@@ -11868,7 +12058,6 @@
       <w:dataBinding w:prefixMappings="xmlns:ns0='http://purl.org/dc/elements/1.1/' xmlns:ns1='http://schemas.openxmlformats.org/package/2006/metadata/core-properties' " w:xpath="/ns1:coreProperties[1]/ns0:title[1]" w:storeItemID="{6C3C8BC8-F283-45AE-878A-BAB7291924A1}"/>
       <w:text/>
     </w:sdtPr>
-    <w:sdtEndPr/>
     <w:sdtContent>
       <w:p>
         <w:pPr>
@@ -11909,7 +12098,6 @@
         <w:dataBinding w:prefixMappings="xmlns:ns0='http://purl.org/dc/elements/1.1/' xmlns:ns1='http://schemas.openxmlformats.org/package/2006/metadata/core-properties' " w:xpath="/ns1:coreProperties[1]/ns0:creator[1]" w:storeItemID="{6C3C8BC8-F283-45AE-878A-BAB7291924A1}"/>
         <w:text/>
       </w:sdtPr>
-      <w:sdtEndPr/>
       <w:sdtContent>
         <w:proofErr w:type="spellStart"/>
         <w:r>
@@ -15811,7 +15999,7 @@
 </file>
 
 <file path=customXml/itemProps1.xml><?xml version="1.0" encoding="utf-8"?>
-<ds:datastoreItem xmlns:ds="http://schemas.openxmlformats.org/officeDocument/2006/customXml" ds:itemID="{F7839161-89A1-46B4-AD30-477787D49222}">
+<ds:datastoreItem xmlns:ds="http://schemas.openxmlformats.org/officeDocument/2006/customXml" ds:itemID="{5AC3590D-929B-4931-BC78-76575D9FA9C2}">
   <ds:schemaRefs>
     <ds:schemaRef ds:uri="http://schemas.openxmlformats.org/officeDocument/2006/bibliography"/>
   </ds:schemaRefs>

</xml_diff>

<commit_message>
Literal csv import finished
</commit_message>
<xml_diff>
--- a/docs/1WordControlAD.docx
+++ b/docs/1WordControlAD.docx
@@ -4068,6 +4068,7 @@
         </w:rPr>
         <w:t>.</w:t>
       </w:r>
+      <w:proofErr w:type="spellStart"/>
       <w:r>
         <w:rPr>
           <w:rFonts w:eastAsiaTheme="minorHAnsi"/>
@@ -4075,6 +4076,7 @@
         </w:rPr>
         <w:t>wikipedia</w:t>
       </w:r>
+      <w:proofErr w:type="spellEnd"/>
       <w:r>
         <w:rPr>
           <w:rFonts w:eastAsiaTheme="minorHAnsi"/>
@@ -4207,6 +4209,7 @@
         </w:rPr>
         <w:t xml:space="preserve">Движок словаря работает с БД через модели </w:t>
       </w:r>
+      <w:proofErr w:type="spellStart"/>
       <w:r>
         <w:rPr>
           <w:rFonts w:eastAsiaTheme="majorEastAsia"/>
@@ -4214,6 +4217,7 @@
         </w:rPr>
         <w:t>Django</w:t>
       </w:r>
+      <w:proofErr w:type="spellEnd"/>
       <w:r>
         <w:rPr>
           <w:rFonts w:eastAsiaTheme="majorEastAsia"/>
@@ -4249,12 +4253,21 @@
           <w:lang w:eastAsia="en-US"/>
         </w:rPr>
       </w:pPr>
+      <w:proofErr w:type="spellStart"/>
       <w:r>
         <w:rPr>
           <w:rFonts w:eastAsiaTheme="majorEastAsia"/>
           <w:lang w:val="en-US" w:eastAsia="en-US"/>
         </w:rPr>
-        <w:t>GetTranslation…</w:t>
+        <w:t>GetTranslation</w:t>
+      </w:r>
+      <w:proofErr w:type="spellEnd"/>
+      <w:r>
+        <w:rPr>
+          <w:rFonts w:eastAsiaTheme="majorEastAsia"/>
+          <w:lang w:val="en-US" w:eastAsia="en-US"/>
+        </w:rPr>
+        <w:t>…</w:t>
       </w:r>
     </w:p>
     <w:p>
@@ -4284,6 +4297,7 @@
           <w:lang w:eastAsia="en-US"/>
         </w:rPr>
       </w:pPr>
+      <w:proofErr w:type="spellStart"/>
       <w:r>
         <w:rPr>
           <w:rFonts w:eastAsiaTheme="majorEastAsia"/>
@@ -4298,6 +4312,7 @@
         </w:rPr>
         <w:t>UI</w:t>
       </w:r>
+      <w:proofErr w:type="spellEnd"/>
       <w:r>
         <w:rPr>
           <w:rFonts w:eastAsiaTheme="majorEastAsia"/>
@@ -4473,12 +4488,14 @@
                 <w:lang w:val="en-US"/>
               </w:rPr>
             </w:pPr>
+            <w:proofErr w:type="spellStart"/>
             <w:r>
               <w:rPr>
                 <w:lang w:val="en-US"/>
               </w:rPr>
               <w:t>user_changer</w:t>
             </w:r>
+            <w:proofErr w:type="spellEnd"/>
           </w:p>
         </w:tc>
         <w:tc>
@@ -4521,8 +4538,13 @@
             <w:pPr>
               <w:pStyle w:val="aff4"/>
             </w:pPr>
-            <w:r>
-              <w:t>id пользователя</w:t>
+            <w:proofErr w:type="spellStart"/>
+            <w:r>
+              <w:t>id</w:t>
+            </w:r>
+            <w:proofErr w:type="spellEnd"/>
+            <w:r>
+              <w:t xml:space="preserve"> пользователя</w:t>
             </w:r>
           </w:p>
         </w:tc>
@@ -4539,12 +4561,14 @@
                 <w:lang w:val="en-US"/>
               </w:rPr>
             </w:pPr>
+            <w:proofErr w:type="spellStart"/>
             <w:r>
               <w:rPr>
                 <w:lang w:val="en-US"/>
               </w:rPr>
               <w:t>timestamp_change</w:t>
             </w:r>
+            <w:proofErr w:type="spellEnd"/>
           </w:p>
         </w:tc>
         <w:tc>
@@ -4662,12 +4686,14 @@
                 <w:lang w:val="en-US"/>
               </w:rPr>
             </w:pPr>
+            <w:proofErr w:type="spellStart"/>
             <w:r>
               <w:rPr>
                 <w:lang w:val="en-US"/>
               </w:rPr>
               <w:t>object_type</w:t>
             </w:r>
+            <w:proofErr w:type="spellEnd"/>
           </w:p>
         </w:tc>
         <w:tc>
@@ -4724,12 +4750,14 @@
             </w:pPr>
             <w:bookmarkStart w:id="8" w:name="_Toc356245956"/>
             <w:bookmarkStart w:id="9" w:name="_Toc356245946"/>
+            <w:proofErr w:type="spellStart"/>
             <w:r>
               <w:rPr>
                 <w:lang w:val="en-US"/>
               </w:rPr>
               <w:t>object_id</w:t>
             </w:r>
+            <w:proofErr w:type="spellEnd"/>
           </w:p>
         </w:tc>
         <w:tc>
@@ -4804,17 +4832,35 @@
           <w:lang w:val="en-US" w:eastAsia="en-US"/>
         </w:rPr>
       </w:pPr>
-      <w:bookmarkStart w:id="11" w:name="_Toc356245957"/>
-      <w:bookmarkStart w:id="12" w:name="_Toc398844431"/>
+      <w:bookmarkStart w:id="11" w:name="_Toc398844431"/>
+      <w:bookmarkStart w:id="12" w:name="_Toc356245957"/>
       <w:bookmarkEnd w:id="8"/>
+      <w:proofErr w:type="spellStart"/>
+      <w:proofErr w:type="gramStart"/>
       <w:r>
         <w:rPr>
           <w:rFonts w:eastAsiaTheme="minorHAnsi"/>
           <w:lang w:val="en-US" w:eastAsia="en-US"/>
         </w:rPr>
-        <w:t>DictChange(Change)</w:t>
-      </w:r>
-      <w:bookmarkEnd w:id="12"/>
+        <w:t>DictChange</w:t>
+      </w:r>
+      <w:proofErr w:type="spellEnd"/>
+      <w:r>
+        <w:rPr>
+          <w:rFonts w:eastAsiaTheme="minorHAnsi"/>
+          <w:lang w:val="en-US" w:eastAsia="en-US"/>
+        </w:rPr>
+        <w:t>(</w:t>
+      </w:r>
+      <w:proofErr w:type="gramEnd"/>
+      <w:r>
+        <w:rPr>
+          <w:rFonts w:eastAsiaTheme="minorHAnsi"/>
+          <w:lang w:val="en-US" w:eastAsia="en-US"/>
+        </w:rPr>
+        <w:t>Change)</w:t>
+      </w:r>
+      <w:bookmarkEnd w:id="11"/>
     </w:p>
     <w:p>
       <w:pPr>
@@ -4828,7 +4874,23 @@
           <w:rFonts w:eastAsiaTheme="minorHAnsi"/>
           <w:lang w:eastAsia="en-US"/>
         </w:rPr>
-        <w:t xml:space="preserve">Данные об </w:t>
+        <w:t xml:space="preserve">Данные </w:t>
+      </w:r>
+      <w:proofErr w:type="gramStart"/>
+      <w:r>
+        <w:rPr>
+          <w:rFonts w:eastAsiaTheme="minorHAnsi"/>
+          <w:lang w:eastAsia="en-US"/>
+        </w:rPr>
+        <w:t>об</w:t>
+      </w:r>
+      <w:proofErr w:type="gramEnd"/>
+      <w:r>
+        <w:rPr>
+          <w:rFonts w:eastAsiaTheme="minorHAnsi"/>
+          <w:lang w:eastAsia="en-US"/>
+        </w:rPr>
+        <w:t xml:space="preserve"> </w:t>
       </w:r>
       <w:r>
         <w:rPr>
@@ -4926,12 +4988,14 @@
                 <w:lang w:val="en-US"/>
               </w:rPr>
             </w:pPr>
+            <w:proofErr w:type="spellStart"/>
             <w:r>
               <w:rPr>
                 <w:lang w:val="en-US"/>
               </w:rPr>
               <w:t>user_reviewer</w:t>
             </w:r>
+            <w:proofErr w:type="spellEnd"/>
           </w:p>
         </w:tc>
         <w:tc>
@@ -4980,8 +5044,13 @@
             <w:r>
               <w:t xml:space="preserve"> изменения (</w:t>
             </w:r>
-            <w:r>
-              <w:t>id пользователя</w:t>
+            <w:proofErr w:type="spellStart"/>
+            <w:r>
+              <w:t>id</w:t>
+            </w:r>
+            <w:proofErr w:type="spellEnd"/>
+            <w:r>
+              <w:t xml:space="preserve"> пользователя</w:t>
             </w:r>
             <w:r>
               <w:t>)</w:t>
@@ -5001,12 +5070,14 @@
                 <w:lang w:val="en-US"/>
               </w:rPr>
             </w:pPr>
+            <w:proofErr w:type="spellStart"/>
             <w:r>
               <w:rPr>
                 <w:lang w:val="en-US"/>
               </w:rPr>
               <w:t>timestamp_review</w:t>
             </w:r>
+            <w:proofErr w:type="spellEnd"/>
           </w:p>
         </w:tc>
         <w:tc>
@@ -5059,6 +5130,8 @@
         </w:rPr>
       </w:pPr>
       <w:bookmarkStart w:id="13" w:name="_Toc398844432"/>
+      <w:proofErr w:type="spellStart"/>
+      <w:proofErr w:type="gramStart"/>
       <w:r>
         <w:rPr>
           <w:rFonts w:eastAsiaTheme="minorHAnsi"/>
@@ -5073,6 +5146,7 @@
         </w:rPr>
         <w:t>Change</w:t>
       </w:r>
+      <w:proofErr w:type="spellEnd"/>
       <w:r>
         <w:rPr>
           <w:rFonts w:eastAsiaTheme="minorHAnsi"/>
@@ -5080,6 +5154,7 @@
         </w:rPr>
         <w:t>(</w:t>
       </w:r>
+      <w:proofErr w:type="gramEnd"/>
       <w:r>
         <w:rPr>
           <w:rFonts w:eastAsiaTheme="minorHAnsi"/>
@@ -5192,12 +5267,14 @@
                 <w:lang w:val="en-US"/>
               </w:rPr>
             </w:pPr>
+            <w:proofErr w:type="spellStart"/>
             <w:r>
               <w:rPr>
                 <w:lang w:val="en-US"/>
               </w:rPr>
               <w:t>field_name</w:t>
             </w:r>
+            <w:proofErr w:type="spellEnd"/>
           </w:p>
         </w:tc>
         <w:tc>
@@ -5249,12 +5326,14 @@
                 <w:lang w:val="en-US"/>
               </w:rPr>
             </w:pPr>
+            <w:proofErr w:type="spellStart"/>
             <w:r>
               <w:rPr>
                 <w:lang w:val="en-US"/>
               </w:rPr>
               <w:t>old_value</w:t>
             </w:r>
+            <w:proofErr w:type="spellEnd"/>
           </w:p>
         </w:tc>
         <w:tc>
@@ -5306,12 +5385,14 @@
                 <w:lang w:val="en-US"/>
               </w:rPr>
             </w:pPr>
+            <w:proofErr w:type="spellStart"/>
             <w:r>
               <w:rPr>
                 <w:lang w:val="en-US"/>
               </w:rPr>
               <w:t>new_value</w:t>
             </w:r>
+            <w:proofErr w:type="spellEnd"/>
           </w:p>
         </w:tc>
         <w:tc>
@@ -5368,7 +5449,7 @@
         </w:rPr>
         <w:t>Settings</w:t>
       </w:r>
-      <w:bookmarkEnd w:id="11"/>
+      <w:bookmarkEnd w:id="12"/>
       <w:bookmarkEnd w:id="14"/>
     </w:p>
     <w:p>
@@ -5453,16 +5534,16 @@
           <w:lang w:eastAsia="en-US"/>
         </w:rPr>
       </w:pPr>
-      <w:bookmarkStart w:id="17" w:name="_Toc356245947"/>
-      <w:bookmarkStart w:id="18" w:name="_Toc356245959"/>
-      <w:bookmarkStart w:id="19" w:name="_Toc398844435"/>
+      <w:bookmarkStart w:id="17" w:name="_Toc398844435"/>
+      <w:bookmarkStart w:id="18" w:name="_Toc356245947"/>
+      <w:bookmarkStart w:id="19" w:name="_Toc356245959"/>
       <w:r>
         <w:rPr>
           <w:lang w:eastAsia="en-US"/>
         </w:rPr>
         <w:t>Абстрактные классы</w:t>
       </w:r>
-      <w:bookmarkEnd w:id="19"/>
+      <w:bookmarkEnd w:id="17"/>
     </w:p>
     <w:p>
       <w:pPr>
@@ -5561,12 +5642,14 @@
                 <w:lang w:val="en-US"/>
               </w:rPr>
             </w:pPr>
+            <w:proofErr w:type="spellStart"/>
             <w:r>
               <w:rPr>
                 <w:lang w:val="en-US"/>
               </w:rPr>
               <w:t>term_full</w:t>
             </w:r>
+            <w:proofErr w:type="spellEnd"/>
           </w:p>
         </w:tc>
         <w:tc>
@@ -5630,12 +5713,14 @@
             <w:r>
               <w:t>_</w:t>
             </w:r>
+            <w:proofErr w:type="spellStart"/>
             <w:r>
               <w:rPr>
                 <w:lang w:val="en-US"/>
               </w:rPr>
               <w:t>abbr</w:t>
             </w:r>
+            <w:proofErr w:type="spellEnd"/>
           </w:p>
         </w:tc>
         <w:tc>
@@ -5767,7 +5852,9 @@
         </w:rPr>
       </w:pPr>
       <w:bookmarkStart w:id="22" w:name="_Toc398844438"/>
-      <w:bookmarkEnd w:id="17"/>
+      <w:bookmarkEnd w:id="18"/>
+      <w:proofErr w:type="spellStart"/>
+      <w:proofErr w:type="gramStart"/>
       <w:r>
         <w:rPr>
           <w:rFonts w:eastAsiaTheme="minorHAnsi"/>
@@ -5775,13 +5862,22 @@
         </w:rPr>
         <w:t>SyntacticCategory</w:t>
       </w:r>
-      <w:bookmarkEnd w:id="18"/>
+      <w:bookmarkEnd w:id="19"/>
+      <w:proofErr w:type="spellEnd"/>
       <w:r>
         <w:rPr>
           <w:rFonts w:eastAsiaTheme="minorHAnsi"/>
           <w:lang w:val="en-US" w:eastAsia="en-US"/>
         </w:rPr>
-        <w:t>(Term)</w:t>
+        <w:t>(</w:t>
+      </w:r>
+      <w:proofErr w:type="gramEnd"/>
+      <w:r>
+        <w:rPr>
+          <w:rFonts w:eastAsiaTheme="minorHAnsi"/>
+          <w:lang w:val="en-US" w:eastAsia="en-US"/>
+        </w:rPr>
+        <w:t>Term)</w:t>
       </w:r>
       <w:bookmarkEnd w:id="22"/>
     </w:p>
@@ -5809,6 +5905,7 @@
       </w:pPr>
       <w:bookmarkStart w:id="23" w:name="_Toc356245960"/>
       <w:bookmarkStart w:id="24" w:name="_Toc398844439"/>
+      <w:proofErr w:type="spellStart"/>
       <w:r>
         <w:rPr>
           <w:rFonts w:eastAsiaTheme="minorHAnsi"/>
@@ -5816,6 +5913,7 @@
         <w:t>UsageConstraint</w:t>
       </w:r>
       <w:bookmarkEnd w:id="23"/>
+      <w:proofErr w:type="spellEnd"/>
       <w:r>
         <w:rPr>
           <w:rFonts w:eastAsiaTheme="minorHAnsi"/>
@@ -5867,6 +5965,7 @@
         </w:rPr>
         <w:t xml:space="preserve"> </w:t>
       </w:r>
+      <w:proofErr w:type="gramStart"/>
       <w:r>
         <w:rPr>
           <w:rFonts w:eastAsiaTheme="minorHAnsi"/>
@@ -5874,6 +5973,7 @@
         </w:rPr>
         <w:t>Определенны</w:t>
       </w:r>
+      <w:proofErr w:type="gramEnd"/>
       <w:r>
         <w:rPr>
           <w:rFonts w:eastAsiaTheme="minorHAnsi"/>
@@ -5889,8 +5989,9 @@
           <w:rFonts w:eastAsiaTheme="minorHAnsi"/>
         </w:rPr>
       </w:pPr>
-      <w:bookmarkStart w:id="25" w:name="_Toc356245961"/>
-      <w:bookmarkStart w:id="26" w:name="_Toc398844440"/>
+      <w:bookmarkStart w:id="25" w:name="_Toc398844440"/>
+      <w:bookmarkStart w:id="26" w:name="_Toc356245961"/>
+      <w:proofErr w:type="gramStart"/>
       <w:r>
         <w:rPr>
           <w:rFonts w:eastAsiaTheme="minorHAnsi"/>
@@ -5903,9 +6004,17 @@
           <w:rFonts w:eastAsiaTheme="minorHAnsi"/>
           <w:lang w:val="en-US" w:eastAsia="en-US"/>
         </w:rPr>
-        <w:t>(Term)</w:t>
-      </w:r>
-      <w:bookmarkEnd w:id="26"/>
+        <w:t>(</w:t>
+      </w:r>
+      <w:proofErr w:type="gramEnd"/>
+      <w:r>
+        <w:rPr>
+          <w:rFonts w:eastAsiaTheme="minorHAnsi"/>
+          <w:lang w:val="en-US" w:eastAsia="en-US"/>
+        </w:rPr>
+        <w:t>Term)</w:t>
+      </w:r>
+      <w:bookmarkEnd w:id="25"/>
     </w:p>
     <w:p>
       <w:pPr>
@@ -5949,6 +6058,7 @@
         </w:rPr>
         <w:t xml:space="preserve"> </w:t>
       </w:r>
+      <w:proofErr w:type="gramStart"/>
       <w:r>
         <w:rPr>
           <w:rFonts w:eastAsiaTheme="minorHAnsi"/>
@@ -5956,6 +6066,7 @@
         </w:rPr>
         <w:t>Определенны</w:t>
       </w:r>
+      <w:proofErr w:type="gramEnd"/>
       <w:r>
         <w:rPr>
           <w:rFonts w:eastAsiaTheme="minorHAnsi"/>
@@ -5973,12 +6084,30 @@
         </w:rPr>
       </w:pPr>
       <w:bookmarkStart w:id="27" w:name="_Toc398844441"/>
+      <w:proofErr w:type="spellStart"/>
+      <w:proofErr w:type="gramStart"/>
       <w:r>
         <w:rPr>
           <w:rFonts w:eastAsiaTheme="minorHAnsi"/>
           <w:lang w:val="en-US"/>
         </w:rPr>
-        <w:t>GrammCategoryType(Term)</w:t>
+        <w:t>GrammCategoryType</w:t>
+      </w:r>
+      <w:proofErr w:type="spellEnd"/>
+      <w:r>
+        <w:rPr>
+          <w:rFonts w:eastAsiaTheme="minorHAnsi"/>
+          <w:lang w:val="en-US"/>
+        </w:rPr>
+        <w:t>(</w:t>
+      </w:r>
+      <w:proofErr w:type="gramEnd"/>
+      <w:r>
+        <w:rPr>
+          <w:rFonts w:eastAsiaTheme="minorHAnsi"/>
+          <w:lang w:val="en-US"/>
+        </w:rPr>
+        <w:t>Term)</w:t>
       </w:r>
       <w:bookmarkEnd w:id="27"/>
     </w:p>
@@ -6015,13 +6144,15 @@
         </w:rPr>
       </w:pPr>
       <w:bookmarkStart w:id="28" w:name="_Toc398844442"/>
+      <w:proofErr w:type="spellStart"/>
       <w:r>
         <w:rPr>
           <w:rFonts w:eastAsiaTheme="minorHAnsi"/>
         </w:rPr>
         <w:t>GrammCategory</w:t>
       </w:r>
-      <w:bookmarkEnd w:id="25"/>
+      <w:bookmarkEnd w:id="26"/>
+      <w:proofErr w:type="spellEnd"/>
       <w:r>
         <w:rPr>
           <w:rFonts w:eastAsiaTheme="minorHAnsi"/>
@@ -6094,6 +6225,7 @@
         </w:rPr>
         <w:t xml:space="preserve"> (</w:t>
       </w:r>
+      <w:proofErr w:type="spellStart"/>
       <w:r>
         <w:rPr>
           <w:rFonts w:eastAsiaTheme="minorHAnsi"/>
@@ -6101,6 +6233,7 @@
         </w:rPr>
         <w:t>animacy</w:t>
       </w:r>
+      <w:proofErr w:type="spellEnd"/>
       <w:r>
         <w:rPr>
           <w:rFonts w:eastAsiaTheme="minorHAnsi"/>
@@ -6233,12 +6366,14 @@
               </w:rPr>
               <w:t>g</w:t>
             </w:r>
+            <w:proofErr w:type="spellStart"/>
             <w:r>
               <w:rPr>
                 <w:rFonts w:eastAsiaTheme="minorHAnsi"/>
               </w:rPr>
               <w:t>ramm</w:t>
             </w:r>
+            <w:proofErr w:type="spellEnd"/>
             <w:r>
               <w:rPr>
                 <w:rFonts w:eastAsiaTheme="minorHAnsi"/>
@@ -6246,12 +6381,14 @@
               </w:rPr>
               <w:t>_c</w:t>
             </w:r>
+            <w:proofErr w:type="spellStart"/>
             <w:r>
               <w:rPr>
                 <w:rFonts w:eastAsiaTheme="minorHAnsi"/>
               </w:rPr>
               <w:t>ategory</w:t>
             </w:r>
+            <w:proofErr w:type="spellEnd"/>
             <w:r>
               <w:rPr>
                 <w:rFonts w:eastAsiaTheme="minorHAnsi"/>
@@ -6385,6 +6522,7 @@
         </w:rPr>
       </w:pPr>
       <w:bookmarkStart w:id="29" w:name="_Toc398844443"/>
+      <w:proofErr w:type="gramStart"/>
       <w:r>
         <w:rPr>
           <w:rFonts w:eastAsiaTheme="minorHAnsi"/>
@@ -6397,7 +6535,15 @@
           <w:rFonts w:eastAsiaTheme="minorHAnsi"/>
           <w:lang w:val="en-US" w:eastAsia="en-US"/>
         </w:rPr>
-        <w:t>(Term)</w:t>
+        <w:t>(</w:t>
+      </w:r>
+      <w:proofErr w:type="gramEnd"/>
+      <w:r>
+        <w:rPr>
+          <w:rFonts w:eastAsiaTheme="minorHAnsi"/>
+          <w:lang w:val="en-US" w:eastAsia="en-US"/>
+        </w:rPr>
+        <w:t>Term)</w:t>
       </w:r>
       <w:bookmarkEnd w:id="29"/>
     </w:p>
@@ -6482,12 +6628,14 @@
                 <w:lang w:val="en-US"/>
               </w:rPr>
             </w:pPr>
+            <w:proofErr w:type="spellStart"/>
             <w:r>
               <w:rPr>
                 <w:lang w:val="en-US"/>
               </w:rPr>
               <w:t>syntactic_category</w:t>
             </w:r>
+            <w:proofErr w:type="spellEnd"/>
             <w:r>
               <w:t>_</w:t>
             </w:r>
@@ -6571,12 +6719,14 @@
                 <w:lang w:val="en-US"/>
               </w:rPr>
             </w:pPr>
+            <w:proofErr w:type="spellStart"/>
             <w:r>
               <w:rPr>
                 <w:lang w:val="en-US"/>
               </w:rPr>
               <w:t>iso_code</w:t>
             </w:r>
+            <w:proofErr w:type="spellEnd"/>
           </w:p>
         </w:tc>
         <w:tc>
@@ -6680,6 +6830,7 @@
         </w:rPr>
       </w:pPr>
       <w:bookmarkStart w:id="32" w:name="_Toc398844452"/>
+      <w:proofErr w:type="spellStart"/>
       <w:r>
         <w:rPr>
           <w:lang w:val="en-US" w:eastAsia="en-US"/>
@@ -6692,6 +6843,7 @@
         </w:rPr>
         <w:t>Related</w:t>
       </w:r>
+      <w:proofErr w:type="spellEnd"/>
     </w:p>
     <w:tbl>
       <w:tblPr>
@@ -6829,7 +6981,15 @@
               <w:t xml:space="preserve">NULL </w:t>
             </w:r>
             <w:r>
-              <w:t>для языконезависимой записи</w:t>
+              <w:t xml:space="preserve">для </w:t>
+            </w:r>
+            <w:proofErr w:type="spellStart"/>
+            <w:r>
+              <w:t>языконезависимой</w:t>
+            </w:r>
+            <w:proofErr w:type="spellEnd"/>
+            <w:r>
+              <w:t xml:space="preserve"> записи</w:t>
             </w:r>
           </w:p>
         </w:tc>
@@ -6842,6 +7002,7 @@
           <w:lang w:val="en-US" w:eastAsia="en-US"/>
         </w:rPr>
       </w:pPr>
+      <w:proofErr w:type="spellStart"/>
       <w:r>
         <w:rPr>
           <w:lang w:val="en-US" w:eastAsia="en-US"/>
@@ -6849,6 +7010,7 @@
         <w:t>LanguageEntity</w:t>
       </w:r>
       <w:bookmarkEnd w:id="32"/>
+      <w:proofErr w:type="spellEnd"/>
     </w:p>
     <w:tbl>
       <w:tblPr>
@@ -7006,11 +7168,12 @@
           <w:lang w:val="en-US" w:eastAsia="en-US"/>
         </w:rPr>
       </w:pPr>
-      <w:bookmarkStart w:id="34" w:name="_Toc356245950"/>
-      <w:bookmarkStart w:id="35" w:name="_Toc398844454"/>
-      <w:bookmarkStart w:id="36" w:name="_Toc356245948"/>
-      <w:bookmarkStart w:id="37" w:name="_Toc398844444"/>
+      <w:bookmarkStart w:id="34" w:name="_Toc356245948"/>
+      <w:bookmarkStart w:id="35" w:name="_Toc398844444"/>
+      <w:bookmarkStart w:id="36" w:name="_Toc398844454"/>
+      <w:bookmarkStart w:id="37" w:name="_Toc356245950"/>
       <w:bookmarkEnd w:id="9"/>
+      <w:proofErr w:type="gramStart"/>
       <w:r>
         <w:rPr>
           <w:rFonts w:eastAsiaTheme="minorHAnsi"/>
@@ -7018,7 +7181,7 @@
         </w:rPr>
         <w:t>Dialect</w:t>
       </w:r>
-      <w:bookmarkEnd w:id="36"/>
+      <w:bookmarkEnd w:id="34"/>
       <w:r>
         <w:rPr>
           <w:rFonts w:eastAsiaTheme="minorHAnsi"/>
@@ -7026,6 +7189,7 @@
         </w:rPr>
         <w:t>(</w:t>
       </w:r>
+      <w:proofErr w:type="gramEnd"/>
       <w:r>
         <w:rPr>
           <w:lang w:val="en-US" w:eastAsia="en-US"/>
@@ -7038,6 +7202,7 @@
         </w:rPr>
         <w:t xml:space="preserve">, </w:t>
       </w:r>
+      <w:proofErr w:type="spellStart"/>
       <w:r>
         <w:rPr>
           <w:lang w:val="en-US" w:eastAsia="en-US"/>
@@ -7050,13 +7215,14 @@
         </w:rPr>
         <w:t>Related</w:t>
       </w:r>
+      <w:proofErr w:type="spellEnd"/>
       <w:r>
         <w:rPr>
           <w:lang w:val="en-US" w:eastAsia="en-US"/>
         </w:rPr>
         <w:t>)</w:t>
       </w:r>
-      <w:bookmarkEnd w:id="37"/>
+      <w:bookmarkEnd w:id="35"/>
     </w:p>
     <w:p>
       <w:pPr>
@@ -7154,9 +7320,11 @@
                 <w:lang w:val="en-US"/>
               </w:rPr>
             </w:pPr>
+            <w:proofErr w:type="spellStart"/>
             <w:r>
               <w:t>dialect</w:t>
             </w:r>
+            <w:proofErr w:type="spellEnd"/>
             <w:r>
               <w:rPr>
                 <w:lang w:val="en-US"/>
@@ -7221,19 +7389,31 @@
         </w:rPr>
       </w:pPr>
       <w:bookmarkStart w:id="38" w:name="_Toc398844446"/>
+      <w:proofErr w:type="spellStart"/>
+      <w:proofErr w:type="gramStart"/>
       <w:r>
         <w:rPr>
           <w:rFonts w:eastAsiaTheme="majorEastAsia"/>
           <w:lang w:val="en-US" w:eastAsia="en-US"/>
         </w:rPr>
-        <w:t>WritingSystem(</w:t>
-      </w:r>
-      <w:r>
-        <w:rPr>
+        <w:t>WritingSystem</w:t>
+      </w:r>
+      <w:proofErr w:type="spellEnd"/>
+      <w:r>
+        <w:rPr>
+          <w:rFonts w:eastAsiaTheme="majorEastAsia"/>
           <w:lang w:val="en-US" w:eastAsia="en-US"/>
         </w:rPr>
+        <w:t>(</w:t>
+      </w:r>
+      <w:proofErr w:type="gramEnd"/>
+      <w:r>
+        <w:rPr>
+          <w:lang w:val="en-US" w:eastAsia="en-US"/>
+        </w:rPr>
         <w:t xml:space="preserve">Term, </w:t>
       </w:r>
+      <w:proofErr w:type="spellStart"/>
       <w:r>
         <w:rPr>
           <w:lang w:val="en-US" w:eastAsia="en-US"/>
@@ -7246,6 +7426,7 @@
         </w:rPr>
         <w:t>Related</w:t>
       </w:r>
+      <w:proofErr w:type="spellEnd"/>
       <w:r>
         <w:rPr>
           <w:rFonts w:eastAsiaTheme="majorEastAsia"/>
@@ -7348,6 +7529,7 @@
             <w:pPr>
               <w:pStyle w:val="aff4"/>
             </w:pPr>
+            <w:proofErr w:type="spellStart"/>
             <w:r>
               <w:rPr>
                 <w:lang w:val="en-US"/>
@@ -7378,6 +7560,7 @@
               </w:rPr>
               <w:t>_type</w:t>
             </w:r>
+            <w:proofErr w:type="spellEnd"/>
           </w:p>
         </w:tc>
         <w:tc>
@@ -7427,6 +7610,7 @@
         </w:rPr>
       </w:pPr>
       <w:bookmarkStart w:id="39" w:name="_Toc398844448"/>
+      <w:proofErr w:type="gramStart"/>
       <w:r>
         <w:rPr>
           <w:rFonts w:eastAsiaTheme="majorEastAsia"/>
@@ -7441,12 +7625,14 @@
         </w:rPr>
         <w:t>(</w:t>
       </w:r>
+      <w:proofErr w:type="gramEnd"/>
       <w:r>
         <w:rPr>
           <w:lang w:val="en-US" w:eastAsia="en-US"/>
         </w:rPr>
         <w:t xml:space="preserve">Term, </w:t>
       </w:r>
+      <w:proofErr w:type="spellStart"/>
       <w:r>
         <w:rPr>
           <w:lang w:val="en-US" w:eastAsia="en-US"/>
@@ -7459,6 +7645,7 @@
         </w:rPr>
         <w:t>Related</w:t>
       </w:r>
+      <w:proofErr w:type="spellEnd"/>
       <w:r>
         <w:rPr>
           <w:rFonts w:eastAsiaTheme="majorEastAsia"/>
@@ -7564,12 +7751,14 @@
                 <w:lang w:val="en-US"/>
               </w:rPr>
             </w:pPr>
+            <w:proofErr w:type="spellStart"/>
             <w:r>
               <w:rPr>
                 <w:lang w:val="en-US"/>
               </w:rPr>
               <w:t>source_type</w:t>
             </w:r>
+            <w:proofErr w:type="spellEnd"/>
           </w:p>
         </w:tc>
         <w:tc>
@@ -7606,6 +7795,195 @@
             <w:pPr>
               <w:pStyle w:val="aff4"/>
             </w:pPr>
+          </w:p>
+        </w:tc>
+      </w:tr>
+      <w:tr>
+        <w:tc>
+          <w:tcPr>
+            <w:tcW w:w="1250" w:type="pct"/>
+          </w:tcPr>
+          <w:p>
+            <w:pPr>
+              <w:pStyle w:val="aff4"/>
+              <w:rPr>
+                <w:lang w:val="en-US"/>
+              </w:rPr>
+            </w:pPr>
+            <w:proofErr w:type="spellStart"/>
+            <w:r>
+              <w:rPr>
+                <w:lang w:val="en-US"/>
+              </w:rPr>
+              <w:t>source_parent</w:t>
+            </w:r>
+            <w:proofErr w:type="spellEnd"/>
+          </w:p>
+        </w:tc>
+        <w:tc>
+          <w:tcPr>
+            <w:tcW w:w="1250" w:type="pct"/>
+          </w:tcPr>
+          <w:p>
+            <w:pPr>
+              <w:pStyle w:val="aff4"/>
+              <w:rPr>
+                <w:lang w:val="en-US"/>
+              </w:rPr>
+            </w:pPr>
+            <w:r>
+              <w:rPr>
+                <w:lang w:val="en-US"/>
+              </w:rPr>
+              <w:t>FK</w:t>
+            </w:r>
+          </w:p>
+        </w:tc>
+        <w:tc>
+          <w:tcPr>
+            <w:tcW w:w="885" w:type="pct"/>
+          </w:tcPr>
+          <w:p>
+            <w:pPr>
+              <w:pStyle w:val="aff4"/>
+            </w:pPr>
+            <w:r>
+              <w:t>Нет</w:t>
+            </w:r>
+          </w:p>
+        </w:tc>
+        <w:tc>
+          <w:tcPr>
+            <w:tcW w:w="1615" w:type="pct"/>
+          </w:tcPr>
+          <w:p>
+            <w:pPr>
+              <w:pStyle w:val="aff4"/>
+            </w:pPr>
+          </w:p>
+        </w:tc>
+      </w:tr>
+      <w:tr>
+        <w:tc>
+          <w:tcPr>
+            <w:tcW w:w="1250" w:type="pct"/>
+          </w:tcPr>
+          <w:p>
+            <w:pPr>
+              <w:pStyle w:val="aff4"/>
+              <w:rPr>
+                <w:lang w:val="en-US"/>
+              </w:rPr>
+            </w:pPr>
+            <w:proofErr w:type="spellStart"/>
+            <w:r>
+              <w:rPr>
+                <w:lang w:val="en-US"/>
+              </w:rPr>
+              <w:t>processing_type</w:t>
+            </w:r>
+            <w:proofErr w:type="spellEnd"/>
+          </w:p>
+        </w:tc>
+        <w:tc>
+          <w:tcPr>
+            <w:tcW w:w="1250" w:type="pct"/>
+          </w:tcPr>
+          <w:p>
+            <w:pPr>
+              <w:pStyle w:val="aff4"/>
+            </w:pPr>
+            <w:r>
+              <w:t>Число</w:t>
+            </w:r>
+          </w:p>
+        </w:tc>
+        <w:tc>
+          <w:tcPr>
+            <w:tcW w:w="885" w:type="pct"/>
+          </w:tcPr>
+          <w:p>
+            <w:pPr>
+              <w:pStyle w:val="aff4"/>
+            </w:pPr>
+            <w:r>
+              <w:t>Нет</w:t>
+            </w:r>
+          </w:p>
+        </w:tc>
+        <w:tc>
+          <w:tcPr>
+            <w:tcW w:w="1615" w:type="pct"/>
+          </w:tcPr>
+          <w:p>
+            <w:pPr>
+              <w:pStyle w:val="aff4"/>
+            </w:pPr>
+            <w:r>
+              <w:t>Тип выполненной обработки</w:t>
+            </w:r>
+          </w:p>
+        </w:tc>
+      </w:tr>
+      <w:tr>
+        <w:tc>
+          <w:tcPr>
+            <w:tcW w:w="1250" w:type="pct"/>
+          </w:tcPr>
+          <w:p>
+            <w:pPr>
+              <w:pStyle w:val="aff4"/>
+              <w:rPr>
+                <w:lang w:val="en-US"/>
+              </w:rPr>
+            </w:pPr>
+            <w:proofErr w:type="spellStart"/>
+            <w:r>
+              <w:rPr>
+                <w:lang w:val="en-US"/>
+              </w:rPr>
+              <w:t>processing_comment</w:t>
+            </w:r>
+            <w:proofErr w:type="spellEnd"/>
+          </w:p>
+        </w:tc>
+        <w:tc>
+          <w:tcPr>
+            <w:tcW w:w="1250" w:type="pct"/>
+          </w:tcPr>
+          <w:p>
+            <w:pPr>
+              <w:pStyle w:val="aff4"/>
+            </w:pPr>
+            <w:r>
+              <w:t>Строка</w:t>
+            </w:r>
+          </w:p>
+        </w:tc>
+        <w:tc>
+          <w:tcPr>
+            <w:tcW w:w="885" w:type="pct"/>
+          </w:tcPr>
+          <w:p>
+            <w:pPr>
+              <w:pStyle w:val="aff4"/>
+            </w:pPr>
+            <w:r>
+              <w:t>Нет</w:t>
+            </w:r>
+          </w:p>
+        </w:tc>
+        <w:tc>
+          <w:tcPr>
+            <w:tcW w:w="1615" w:type="pct"/>
+          </w:tcPr>
+          <w:p>
+            <w:pPr>
+              <w:pStyle w:val="aff4"/>
+            </w:pPr>
+            <w:r>
+              <w:t>Описание обработок</w:t>
+            </w:r>
           </w:p>
         </w:tc>
       </w:tr>
@@ -7618,6 +7996,10 @@
           <w:lang w:val="en-US" w:eastAsia="en-US"/>
         </w:rPr>
       </w:pPr>
+      <w:bookmarkStart w:id="40" w:name="_GoBack"/>
+      <w:bookmarkEnd w:id="40"/>
+      <w:proofErr w:type="spellStart"/>
+      <w:proofErr w:type="gramStart"/>
       <w:r>
         <w:rPr>
           <w:rFonts w:eastAsiaTheme="minorHAnsi"/>
@@ -7625,14 +8007,23 @@
         </w:rPr>
         <w:t>GrammCategorySet</w:t>
       </w:r>
+      <w:proofErr w:type="spellEnd"/>
       <w:r>
         <w:rPr>
           <w:rFonts w:eastAsiaTheme="minorHAnsi"/>
           <w:lang w:val="et-EE" w:eastAsia="en-US"/>
         </w:rPr>
-        <w:t>(LanguageEntity)</w:t>
-      </w:r>
-      <w:bookmarkEnd w:id="35"/>
+        <w:t>(</w:t>
+      </w:r>
+      <w:proofErr w:type="gramEnd"/>
+      <w:r>
+        <w:rPr>
+          <w:rFonts w:eastAsiaTheme="minorHAnsi"/>
+          <w:lang w:val="et-EE" w:eastAsia="en-US"/>
+        </w:rPr>
+        <w:t>LanguageEntity)</w:t>
+      </w:r>
+      <w:bookmarkEnd w:id="36"/>
     </w:p>
     <w:p>
       <w:pPr>
@@ -7766,6 +8157,7 @@
                 <w:lang w:val="en-US"/>
               </w:rPr>
             </w:pPr>
+            <w:proofErr w:type="spellStart"/>
             <w:r>
               <w:rPr>
                 <w:lang w:val="en-US"/>
@@ -7784,6 +8176,7 @@
               </w:rPr>
               <w:t>category</w:t>
             </w:r>
+            <w:proofErr w:type="spellEnd"/>
           </w:p>
         </w:tc>
         <w:tc>
@@ -7844,12 +8237,15 @@
                 <w:lang w:val="en-US"/>
               </w:rPr>
             </w:pPr>
-            <w:r>
-              <w:rPr>
-                <w:lang w:val="en-US"/>
-              </w:rPr>
+            <w:proofErr w:type="spellStart"/>
+            <w:r>
+              <w:rPr>
+                <w:lang w:val="en-US"/>
+              </w:rPr>
+              <w:lastRenderedPageBreak/>
               <w:t>gramm_category_multi</w:t>
             </w:r>
+            <w:proofErr w:type="spellEnd"/>
           </w:p>
         </w:tc>
         <w:tc>
@@ -7916,7 +8312,6 @@
                 <w:rFonts w:eastAsiaTheme="minorHAnsi"/>
                 <w:lang w:val="et-EE"/>
               </w:rPr>
-              <w:lastRenderedPageBreak/>
               <w:t>position</w:t>
             </w:r>
           </w:p>
@@ -7973,7 +8368,7 @@
           <w:lang w:val="et-EE" w:eastAsia="en-US"/>
         </w:rPr>
       </w:pPr>
-      <w:bookmarkStart w:id="40" w:name="_Toc398844455"/>
+      <w:bookmarkStart w:id="41" w:name="_Toc398844455"/>
       <w:r>
         <w:rPr>
           <w:rFonts w:eastAsiaTheme="minorHAnsi"/>
@@ -7981,7 +8376,7 @@
         </w:rPr>
         <w:t>Inflection(LanguageEntity)</w:t>
       </w:r>
-      <w:bookmarkEnd w:id="40"/>
+      <w:bookmarkEnd w:id="41"/>
     </w:p>
     <w:tbl>
       <w:tblPr>
@@ -8064,12 +8459,14 @@
                 <w:lang w:val="en-US"/>
               </w:rPr>
             </w:pPr>
+            <w:proofErr w:type="spellStart"/>
             <w:r>
               <w:rPr>
                 <w:lang w:val="en-US"/>
               </w:rPr>
               <w:t>syntactic_category</w:t>
             </w:r>
+            <w:proofErr w:type="spellEnd"/>
           </w:p>
         </w:tc>
         <w:tc>
@@ -8188,8 +8585,9 @@
           <w:lang w:val="en-US" w:eastAsia="en-US"/>
         </w:rPr>
       </w:pPr>
-      <w:bookmarkStart w:id="41" w:name="_Toc356245949"/>
-      <w:bookmarkStart w:id="42" w:name="_Toc398844456"/>
+      <w:bookmarkStart w:id="42" w:name="_Toc356245949"/>
+      <w:bookmarkStart w:id="43" w:name="_Toc398844456"/>
+      <w:proofErr w:type="gramStart"/>
       <w:r>
         <w:rPr>
           <w:rFonts w:eastAsiaTheme="minorHAnsi"/>
@@ -8197,7 +8595,7 @@
         </w:rPr>
         <w:t>Lexeme</w:t>
       </w:r>
-      <w:bookmarkEnd w:id="41"/>
+      <w:bookmarkEnd w:id="42"/>
       <w:r>
         <w:rPr>
           <w:rFonts w:eastAsiaTheme="minorHAnsi"/>
@@ -8205,13 +8603,22 @@
         </w:rPr>
         <w:t>(</w:t>
       </w:r>
+      <w:proofErr w:type="spellStart"/>
+      <w:proofErr w:type="gramEnd"/>
       <w:r>
         <w:rPr>
           <w:lang w:val="en-US" w:eastAsia="en-US"/>
         </w:rPr>
-        <w:t>LanguageEntity)</w:t>
-      </w:r>
-      <w:bookmarkEnd w:id="42"/>
+        <w:t>LanguageEntity</w:t>
+      </w:r>
+      <w:proofErr w:type="spellEnd"/>
+      <w:r>
+        <w:rPr>
+          <w:lang w:val="en-US" w:eastAsia="en-US"/>
+        </w:rPr>
+        <w:t>)</w:t>
+      </w:r>
+      <w:bookmarkEnd w:id="43"/>
     </w:p>
     <w:p>
       <w:pPr>
@@ -8309,12 +8716,14 @@
                 <w:lang w:val="en-US"/>
               </w:rPr>
             </w:pPr>
+            <w:proofErr w:type="spellStart"/>
             <w:r>
               <w:rPr>
                 <w:lang w:val="en-US"/>
               </w:rPr>
               <w:t>syntactic_category</w:t>
             </w:r>
+            <w:proofErr w:type="spellEnd"/>
           </w:p>
         </w:tc>
         <w:tc>
@@ -8357,8 +8766,13 @@
             <w:pPr>
               <w:pStyle w:val="aff4"/>
             </w:pPr>
-            <w:r>
-              <w:t>id части речи</w:t>
+            <w:proofErr w:type="spellStart"/>
+            <w:r>
+              <w:t>id</w:t>
+            </w:r>
+            <w:proofErr w:type="spellEnd"/>
+            <w:r>
+              <w:t xml:space="preserve"> части речи</w:t>
             </w:r>
           </w:p>
         </w:tc>
@@ -8438,7 +8852,8 @@
           <w:lang w:eastAsia="en-US"/>
         </w:rPr>
       </w:pPr>
-      <w:bookmarkStart w:id="43" w:name="_Toc398844457"/>
+      <w:bookmarkStart w:id="44" w:name="_Toc398844457"/>
+      <w:proofErr w:type="spellStart"/>
       <w:r>
         <w:rPr>
           <w:rFonts w:eastAsiaTheme="minorHAnsi"/>
@@ -8446,7 +8861,8 @@
         </w:rPr>
         <w:t>LexemeRelation</w:t>
       </w:r>
-      <w:bookmarkEnd w:id="43"/>
+      <w:bookmarkEnd w:id="44"/>
+      <w:proofErr w:type="spellEnd"/>
     </w:p>
     <w:p>
       <w:pPr>
@@ -8462,6 +8878,7 @@
         </w:rPr>
         <w:t xml:space="preserve">Связи между двумя лексемами. Это могут быть переводы, синонимы, антонимы и специальные связи (например, для </w:t>
       </w:r>
+      <w:proofErr w:type="spellStart"/>
       <w:r>
         <w:rPr>
           <w:rFonts w:eastAsiaTheme="minorHAnsi"/>
@@ -8469,6 +8886,7 @@
         </w:rPr>
         <w:t>pluralia</w:t>
       </w:r>
+      <w:proofErr w:type="spellEnd"/>
       <w:r>
         <w:rPr>
           <w:rFonts w:eastAsiaTheme="minorHAnsi"/>
@@ -8476,6 +8894,7 @@
         </w:rPr>
         <w:t xml:space="preserve"> </w:t>
       </w:r>
+      <w:proofErr w:type="spellStart"/>
       <w:r>
         <w:rPr>
           <w:rFonts w:eastAsiaTheme="minorHAnsi"/>
@@ -8483,6 +8902,7 @@
         </w:rPr>
         <w:t>tantum</w:t>
       </w:r>
+      <w:proofErr w:type="spellEnd"/>
       <w:r>
         <w:rPr>
           <w:rFonts w:eastAsiaTheme="minorHAnsi"/>
@@ -8786,13 +9206,16 @@
           <w:lang w:val="en-US" w:eastAsia="en-US"/>
         </w:rPr>
       </w:pPr>
-      <w:bookmarkStart w:id="44" w:name="_Toc398844458"/>
+      <w:bookmarkStart w:id="45" w:name="_Toc398844458"/>
+      <w:proofErr w:type="spellStart"/>
+      <w:proofErr w:type="gramStart"/>
       <w:r>
         <w:rPr>
           <w:lang w:val="en-US"/>
         </w:rPr>
         <w:t>TranslatedTerm</w:t>
       </w:r>
+      <w:proofErr w:type="spellEnd"/>
       <w:r>
         <w:rPr>
           <w:rFonts w:eastAsiaTheme="minorHAnsi"/>
@@ -8800,13 +9223,22 @@
         </w:rPr>
         <w:t>(</w:t>
       </w:r>
+      <w:proofErr w:type="spellStart"/>
+      <w:proofErr w:type="gramEnd"/>
       <w:r>
         <w:rPr>
           <w:lang w:val="en-US" w:eastAsia="en-US"/>
         </w:rPr>
-        <w:t>LanguageEntity)</w:t>
-      </w:r>
-      <w:bookmarkEnd w:id="44"/>
+        <w:t>LanguageEntity</w:t>
+      </w:r>
+      <w:proofErr w:type="spellEnd"/>
+      <w:r>
+        <w:rPr>
+          <w:lang w:val="en-US" w:eastAsia="en-US"/>
+        </w:rPr>
+        <w:t>)</w:t>
+      </w:r>
+      <w:bookmarkEnd w:id="45"/>
     </w:p>
     <w:tbl>
       <w:tblPr>
@@ -8949,12 +9381,14 @@
                 <w:lang w:val="en-US"/>
               </w:rPr>
             </w:pPr>
+            <w:proofErr w:type="spellStart"/>
             <w:r>
               <w:rPr>
                 <w:lang w:val="en-US"/>
               </w:rPr>
               <w:t>term_id</w:t>
             </w:r>
+            <w:proofErr w:type="spellEnd"/>
           </w:p>
         </w:tc>
         <w:tc>
@@ -9018,12 +9452,14 @@
                 <w:lang w:val="en-US"/>
               </w:rPr>
             </w:pPr>
+            <w:proofErr w:type="spellStart"/>
             <w:r>
               <w:rPr>
                 <w:lang w:val="en-US"/>
               </w:rPr>
               <w:t>term_full_translation</w:t>
             </w:r>
+            <w:proofErr w:type="spellEnd"/>
           </w:p>
         </w:tc>
         <w:tc>
@@ -9096,12 +9532,14 @@
                 <w:lang w:val="en-US"/>
               </w:rPr>
             </w:pPr>
+            <w:proofErr w:type="spellStart"/>
             <w:r>
               <w:rPr>
                 <w:lang w:val="en-US"/>
               </w:rPr>
               <w:t>term_abbr_translation</w:t>
             </w:r>
+            <w:proofErr w:type="spellEnd"/>
           </w:p>
         </w:tc>
         <w:tc>
@@ -9171,8 +9609,8 @@
           <w:lang w:val="en-US" w:eastAsia="en-US"/>
         </w:rPr>
       </w:pPr>
-      <w:bookmarkStart w:id="45" w:name="_Toc398844459"/>
-      <w:bookmarkEnd w:id="34"/>
+      <w:bookmarkStart w:id="46" w:name="_Toc398844459"/>
+      <w:bookmarkEnd w:id="37"/>
       <w:r>
         <w:rPr>
           <w:rFonts w:eastAsiaTheme="majorEastAsia"/>
@@ -9186,36 +9624,37 @@
           <w:lang w:eastAsia="en-US"/>
         </w:rPr>
         <w:t xml:space="preserve"> словаря</w:t>
-      </w:r>
-      <w:bookmarkEnd w:id="45"/>
-    </w:p>
-    <w:p>
-      <w:pPr>
-        <w:pStyle w:val="3"/>
-        <w:rPr>
-          <w:rFonts w:eastAsiaTheme="majorEastAsia"/>
-          <w:lang w:val="en-US" w:eastAsia="en-US"/>
-        </w:rPr>
-      </w:pPr>
-      <w:bookmarkStart w:id="46" w:name="_Toc398844460"/>
-      <w:r>
-        <w:rPr>
-          <w:rFonts w:eastAsiaTheme="majorEastAsia"/>
-          <w:lang w:eastAsia="en-US"/>
-        </w:rPr>
-        <w:t>Абстрактные классы</w:t>
       </w:r>
       <w:bookmarkEnd w:id="46"/>
     </w:p>
     <w:p>
       <w:pPr>
+        <w:pStyle w:val="3"/>
+        <w:rPr>
+          <w:rFonts w:eastAsiaTheme="majorEastAsia"/>
+          <w:lang w:val="en-US" w:eastAsia="en-US"/>
+        </w:rPr>
+      </w:pPr>
+      <w:bookmarkStart w:id="47" w:name="_Toc398844460"/>
+      <w:r>
+        <w:rPr>
+          <w:rFonts w:eastAsiaTheme="majorEastAsia"/>
+          <w:lang w:eastAsia="en-US"/>
+        </w:rPr>
+        <w:t>Абстрактные классы</w:t>
+      </w:r>
+      <w:bookmarkEnd w:id="47"/>
+    </w:p>
+    <w:p>
+      <w:pPr>
         <w:pStyle w:val="4"/>
         <w:rPr>
           <w:rFonts w:eastAsiaTheme="minorHAnsi"/>
           <w:lang w:val="en-US" w:eastAsia="en-US"/>
         </w:rPr>
       </w:pPr>
-      <w:bookmarkStart w:id="47" w:name="_Toc398844461"/>
+      <w:bookmarkStart w:id="48" w:name="_Toc398844461"/>
+      <w:proofErr w:type="spellStart"/>
       <w:r>
         <w:rPr>
           <w:rFonts w:eastAsiaTheme="minorHAnsi"/>
@@ -9223,7 +9662,8 @@
         </w:rPr>
         <w:t>DictEntity</w:t>
       </w:r>
-      <w:bookmarkEnd w:id="47"/>
+      <w:bookmarkEnd w:id="48"/>
+      <w:proofErr w:type="spellEnd"/>
     </w:p>
     <w:tbl>
       <w:tblPr>
@@ -9306,12 +9746,14 @@
                 <w:lang w:val="en-US"/>
               </w:rPr>
             </w:pPr>
+            <w:proofErr w:type="spellStart"/>
             <w:r>
               <w:rPr>
                 <w:lang w:val="en-US"/>
               </w:rPr>
               <w:t>source_multi</w:t>
             </w:r>
+            <w:proofErr w:type="spellEnd"/>
           </w:p>
         </w:tc>
         <w:tc>
@@ -9399,9 +9841,11 @@
             <w:pPr>
               <w:pStyle w:val="aff4"/>
             </w:pPr>
+            <w:proofErr w:type="spellStart"/>
             <w:r>
               <w:t>comment</w:t>
             </w:r>
+            <w:proofErr w:type="spellEnd"/>
           </w:p>
         </w:tc>
         <w:tc>
@@ -9457,6 +9901,7 @@
               <w:rPr>
                 <w:lang w:val="en-US"/>
               </w:rPr>
+              <w:lastRenderedPageBreak/>
               <w:t>is</w:t>
             </w:r>
             <w:r>
@@ -9519,14 +9964,15 @@
           <w:lang w:val="en-US" w:eastAsia="en-US"/>
         </w:rPr>
       </w:pPr>
-      <w:bookmarkStart w:id="48" w:name="_Toc398844462"/>
       <w:bookmarkStart w:id="49" w:name="_Toc398844463"/>
+      <w:bookmarkStart w:id="50" w:name="_Toc398844462"/>
+      <w:proofErr w:type="spellStart"/>
+      <w:proofErr w:type="gramStart"/>
       <w:r>
         <w:rPr>
           <w:rFonts w:eastAsiaTheme="minorHAnsi"/>
           <w:lang w:val="en-US" w:eastAsia="en-US"/>
         </w:rPr>
-        <w:lastRenderedPageBreak/>
         <w:t>Word</w:t>
       </w:r>
       <w:r>
@@ -9543,12 +9989,30 @@
         </w:rPr>
         <w:t>ormBase</w:t>
       </w:r>
+      <w:proofErr w:type="spellEnd"/>
       <w:r>
         <w:rPr>
           <w:rFonts w:eastAsiaTheme="minorHAnsi"/>
           <w:lang w:val="en-US" w:eastAsia="en-US"/>
         </w:rPr>
-        <w:t>(DictEntity)</w:t>
+        <w:t>(</w:t>
+      </w:r>
+      <w:proofErr w:type="spellStart"/>
+      <w:proofErr w:type="gramEnd"/>
+      <w:r>
+        <w:rPr>
+          <w:rFonts w:eastAsiaTheme="minorHAnsi"/>
+          <w:lang w:val="en-US" w:eastAsia="en-US"/>
+        </w:rPr>
+        <w:t>DictEntity</w:t>
+      </w:r>
+      <w:proofErr w:type="spellEnd"/>
+      <w:r>
+        <w:rPr>
+          <w:rFonts w:eastAsiaTheme="minorHAnsi"/>
+          <w:lang w:val="en-US" w:eastAsia="en-US"/>
+        </w:rPr>
+        <w:t>)</w:t>
       </w:r>
       <w:bookmarkEnd w:id="49"/>
     </w:p>
@@ -9648,9 +10112,11 @@
                 <w:lang w:val="en-US"/>
               </w:rPr>
             </w:pPr>
+            <w:proofErr w:type="spellStart"/>
             <w:r>
               <w:t>lexeme</w:t>
             </w:r>
+            <w:proofErr w:type="spellEnd"/>
           </w:p>
         </w:tc>
         <w:tc>
@@ -9717,6 +10183,7 @@
                 <w:lang w:val="en-US"/>
               </w:rPr>
             </w:pPr>
+            <w:proofErr w:type="spellStart"/>
             <w:r>
               <w:t>gr</w:t>
             </w:r>
@@ -9726,8 +10193,13 @@
               </w:rPr>
               <w:t>amm</w:t>
             </w:r>
-            <w:r>
-              <w:t>_cat</w:t>
+            <w:proofErr w:type="spellEnd"/>
+            <w:r>
+              <w:t>_</w:t>
+            </w:r>
+            <w:proofErr w:type="spellStart"/>
+            <w:r>
+              <w:t>cat</w:t>
             </w:r>
             <w:r>
               <w:rPr>
@@ -9735,6 +10207,7 @@
               </w:rPr>
               <w:t>egory</w:t>
             </w:r>
+            <w:proofErr w:type="spellEnd"/>
             <w:r>
               <w:t>_</w:t>
             </w:r>
@@ -9879,12 +10352,14 @@
                 <w:lang w:val="en-US"/>
               </w:rPr>
             </w:pPr>
+            <w:proofErr w:type="spellStart"/>
             <w:r>
               <w:rPr>
                 <w:lang w:val="en-US"/>
               </w:rPr>
               <w:t>writing_system</w:t>
             </w:r>
+            <w:proofErr w:type="spellEnd"/>
           </w:p>
         </w:tc>
         <w:tc>
@@ -9956,7 +10431,7 @@
         </w:rPr>
         <w:t>Классы модели</w:t>
       </w:r>
-      <w:bookmarkEnd w:id="48"/>
+      <w:bookmarkEnd w:id="50"/>
     </w:p>
     <w:p>
       <w:pPr>
@@ -9966,7 +10441,9 @@
           <w:lang w:val="en-US" w:eastAsia="en-US"/>
         </w:rPr>
       </w:pPr>
-      <w:bookmarkStart w:id="50" w:name="_Toc398844464"/>
+      <w:bookmarkStart w:id="51" w:name="_Toc398844464"/>
+      <w:proofErr w:type="spellStart"/>
+      <w:proofErr w:type="gramStart"/>
       <w:r>
         <w:rPr>
           <w:rFonts w:eastAsiaTheme="minorHAnsi"/>
@@ -9986,13 +10463,30 @@
           <w:rFonts w:eastAsiaTheme="minorHAnsi"/>
           <w:lang w:val="en-US" w:eastAsia="en-US"/>
         </w:rPr>
-        <w:t>orm(Word</w:t>
-      </w:r>
+        <w:t>orm</w:t>
+      </w:r>
+      <w:proofErr w:type="spellEnd"/>
       <w:r>
         <w:rPr>
           <w:rFonts w:eastAsiaTheme="minorHAnsi"/>
           <w:lang w:val="en-US" w:eastAsia="en-US"/>
         </w:rPr>
+        <w:t>(</w:t>
+      </w:r>
+      <w:proofErr w:type="spellStart"/>
+      <w:proofErr w:type="gramEnd"/>
+      <w:r>
+        <w:rPr>
+          <w:rFonts w:eastAsiaTheme="minorHAnsi"/>
+          <w:lang w:val="en-US" w:eastAsia="en-US"/>
+        </w:rPr>
+        <w:t>Word</w:t>
+      </w:r>
+      <w:r>
+        <w:rPr>
+          <w:rFonts w:eastAsiaTheme="minorHAnsi"/>
+          <w:lang w:val="en-US" w:eastAsia="en-US"/>
+        </w:rPr>
         <w:t>f</w:t>
       </w:r>
       <w:r>
@@ -10000,9 +10494,17 @@
           <w:rFonts w:eastAsiaTheme="minorHAnsi"/>
           <w:lang w:val="en-US" w:eastAsia="en-US"/>
         </w:rPr>
-        <w:t>ormBase)</w:t>
-      </w:r>
-      <w:bookmarkEnd w:id="50"/>
+        <w:t>ormBase</w:t>
+      </w:r>
+      <w:proofErr w:type="spellEnd"/>
+      <w:r>
+        <w:rPr>
+          <w:rFonts w:eastAsiaTheme="minorHAnsi"/>
+          <w:lang w:val="en-US" w:eastAsia="en-US"/>
+        </w:rPr>
+        <w:t>)</w:t>
+      </w:r>
+      <w:bookmarkEnd w:id="51"/>
     </w:p>
     <w:p>
       <w:pPr>
@@ -10043,7 +10545,7 @@
             <w:pPr>
               <w:pStyle w:val="aff4"/>
             </w:pPr>
-            <w:bookmarkStart w:id="51" w:name="_Toc356245954"/>
+            <w:bookmarkStart w:id="52" w:name="_Toc356245954"/>
             <w:r>
               <w:t>Поле</w:t>
             </w:r>
@@ -10101,12 +10603,14 @@
                 <w:lang w:val="en-US"/>
               </w:rPr>
             </w:pPr>
+            <w:proofErr w:type="spellStart"/>
             <w:r>
               <w:rPr>
                 <w:lang w:val="en-US"/>
               </w:rPr>
               <w:t>dialect_multi</w:t>
             </w:r>
+            <w:proofErr w:type="spellEnd"/>
           </w:p>
         </w:tc>
         <w:tc>
@@ -10173,7 +10677,9 @@
           <w:lang w:eastAsia="en-US"/>
         </w:rPr>
       </w:pPr>
-      <w:bookmarkStart w:id="52" w:name="_Toc398844465"/>
+      <w:bookmarkStart w:id="53" w:name="_Toc398844465"/>
+      <w:proofErr w:type="spellStart"/>
+      <w:proofErr w:type="gramStart"/>
       <w:r>
         <w:rPr>
           <w:rFonts w:eastAsiaTheme="minorHAnsi"/>
@@ -10202,18 +10708,28 @@
         </w:rPr>
         <w:t>Sample</w:t>
       </w:r>
+      <w:proofErr w:type="spellEnd"/>
       <w:r>
         <w:rPr>
           <w:rFonts w:eastAsiaTheme="minorHAnsi"/>
           <w:lang w:val="en-US" w:eastAsia="en-US"/>
         </w:rPr>
-        <w:t>(Word</w:t>
-      </w:r>
+        <w:t>(</w:t>
+      </w:r>
+      <w:proofErr w:type="spellStart"/>
+      <w:proofErr w:type="gramEnd"/>
       <w:r>
         <w:rPr>
           <w:rFonts w:eastAsiaTheme="minorHAnsi"/>
           <w:lang w:val="en-US" w:eastAsia="en-US"/>
         </w:rPr>
+        <w:t>Word</w:t>
+      </w:r>
+      <w:r>
+        <w:rPr>
+          <w:rFonts w:eastAsiaTheme="minorHAnsi"/>
+          <w:lang w:val="en-US" w:eastAsia="en-US"/>
+        </w:rPr>
         <w:t>f</w:t>
       </w:r>
       <w:r>
@@ -10221,9 +10737,17 @@
           <w:rFonts w:eastAsiaTheme="minorHAnsi"/>
           <w:lang w:val="en-US" w:eastAsia="en-US"/>
         </w:rPr>
-        <w:t>ormBase)</w:t>
-      </w:r>
-      <w:bookmarkEnd w:id="52"/>
+        <w:t>ormBase</w:t>
+      </w:r>
+      <w:proofErr w:type="spellEnd"/>
+      <w:r>
+        <w:rPr>
+          <w:rFonts w:eastAsiaTheme="minorHAnsi"/>
+          <w:lang w:val="en-US" w:eastAsia="en-US"/>
+        </w:rPr>
+        <w:t>)</w:t>
+      </w:r>
+      <w:bookmarkEnd w:id="53"/>
     </w:p>
     <w:p>
       <w:pPr>
@@ -10374,15 +10898,17 @@
           <w:lang w:eastAsia="en-US"/>
         </w:rPr>
       </w:pPr>
-      <w:bookmarkStart w:id="53" w:name="_Toc398844466"/>
-      <w:bookmarkEnd w:id="51"/>
+      <w:bookmarkStart w:id="54" w:name="_Toc398844466"/>
+      <w:bookmarkEnd w:id="52"/>
+      <w:proofErr w:type="spellStart"/>
       <w:r>
         <w:rPr>
           <w:lang w:val="en-US" w:eastAsia="en-US"/>
         </w:rPr>
         <w:t>WordformOrder</w:t>
       </w:r>
-      <w:bookmarkEnd w:id="53"/>
+      <w:bookmarkEnd w:id="54"/>
+      <w:proofErr w:type="spellEnd"/>
     </w:p>
     <w:p>
       <w:pPr>
@@ -10410,13 +10936,24 @@
           <w:lang w:val="en-US"/>
         </w:rPr>
       </w:pPr>
-      <w:bookmarkStart w:id="54" w:name="_Toc398844467"/>
+      <w:bookmarkStart w:id="55" w:name="_Toc398844467"/>
+      <w:proofErr w:type="spellStart"/>
+      <w:proofErr w:type="gramStart"/>
       <w:r>
         <w:rPr>
           <w:lang w:val="en-US"/>
         </w:rPr>
-        <w:t>SemanticGroup(</w:t>
-      </w:r>
+        <w:t>SemanticGroup</w:t>
+      </w:r>
+      <w:proofErr w:type="spellEnd"/>
+      <w:r>
+        <w:rPr>
+          <w:lang w:val="en-US"/>
+        </w:rPr>
+        <w:t>(</w:t>
+      </w:r>
+      <w:proofErr w:type="spellStart"/>
+      <w:proofErr w:type="gramEnd"/>
       <w:r>
         <w:rPr>
           <w:rFonts w:eastAsiaTheme="minorHAnsi"/>
@@ -10424,13 +10961,14 @@
         </w:rPr>
         <w:t>DictEntity</w:t>
       </w:r>
+      <w:proofErr w:type="spellEnd"/>
       <w:r>
         <w:rPr>
           <w:lang w:val="en-US"/>
         </w:rPr>
         <w:t>)</w:t>
       </w:r>
-      <w:bookmarkEnd w:id="54"/>
+      <w:bookmarkEnd w:id="55"/>
     </w:p>
     <w:p>
       <w:r>
@@ -10585,9 +11123,11 @@
                 <w:lang w:val="en-US"/>
               </w:rPr>
             </w:pPr>
+            <w:proofErr w:type="spellStart"/>
             <w:r>
               <w:t>usage_constraint</w:t>
             </w:r>
+            <w:proofErr w:type="spellEnd"/>
             <w:r>
               <w:t>_</w:t>
             </w:r>
@@ -10645,8 +11185,13 @@
             <w:pPr>
               <w:pStyle w:val="aff4"/>
             </w:pPr>
-            <w:r>
-              <w:t>id ограничени</w:t>
+            <w:proofErr w:type="spellStart"/>
+            <w:r>
+              <w:t>id</w:t>
+            </w:r>
+            <w:proofErr w:type="spellEnd"/>
+            <w:r>
+              <w:t xml:space="preserve"> ограничени</w:t>
             </w:r>
             <w:r>
               <w:t>й</w:t>
@@ -10666,12 +11211,14 @@
                 <w:lang w:val="en-US"/>
               </w:rPr>
             </w:pPr>
+            <w:proofErr w:type="spellStart"/>
             <w:r>
               <w:rPr>
                 <w:lang w:val="en-US"/>
               </w:rPr>
               <w:t>dialect_multi</w:t>
             </w:r>
+            <w:proofErr w:type="spellEnd"/>
           </w:p>
         </w:tc>
         <w:tc>
@@ -10744,15 +11291,33 @@
           <w:lang w:eastAsia="en-US"/>
         </w:rPr>
       </w:pPr>
-      <w:bookmarkStart w:id="55" w:name="_Toc398844468"/>
+      <w:bookmarkStart w:id="56" w:name="_Toc398844468"/>
+      <w:proofErr w:type="gramStart"/>
       <w:r>
         <w:rPr>
           <w:rFonts w:eastAsiaTheme="minorHAnsi"/>
           <w:lang w:val="en-US" w:eastAsia="en-US"/>
         </w:rPr>
-        <w:t>Translation(DictEntity)</w:t>
-      </w:r>
-      <w:bookmarkEnd w:id="55"/>
+        <w:t>Translation(</w:t>
+      </w:r>
+      <w:proofErr w:type="spellStart"/>
+      <w:proofErr w:type="gramEnd"/>
+      <w:r>
+        <w:rPr>
+          <w:rFonts w:eastAsiaTheme="minorHAnsi"/>
+          <w:lang w:val="en-US" w:eastAsia="en-US"/>
+        </w:rPr>
+        <w:t>DictEntity</w:t>
+      </w:r>
+      <w:proofErr w:type="spellEnd"/>
+      <w:r>
+        <w:rPr>
+          <w:rFonts w:eastAsiaTheme="minorHAnsi"/>
+          <w:lang w:val="en-US" w:eastAsia="en-US"/>
+        </w:rPr>
+        <w:t>)</w:t>
+      </w:r>
+      <w:bookmarkEnd w:id="56"/>
     </w:p>
     <w:p>
       <w:pPr>
@@ -10849,8 +11414,13 @@
                 <w:lang w:val="en-US"/>
               </w:rPr>
             </w:pPr>
-            <w:r>
-              <w:t>lexeme_</w:t>
+            <w:proofErr w:type="spellStart"/>
+            <w:r>
+              <w:t>lexeme</w:t>
+            </w:r>
+            <w:proofErr w:type="spellEnd"/>
+            <w:r>
+              <w:t>_</w:t>
             </w:r>
             <w:r>
               <w:rPr>
@@ -11142,6 +11712,7 @@
               <w:rPr>
                 <w:lang w:val="en-US"/>
               </w:rPr>
+              <w:lastRenderedPageBreak/>
               <w:t>wordform_1</w:t>
             </w:r>
           </w:p>
@@ -11223,7 +11794,6 @@
               <w:rPr>
                 <w:lang w:val="en-US"/>
               </w:rPr>
-              <w:lastRenderedPageBreak/>
               <w:t>wordform_2</w:t>
             </w:r>
           </w:p>
@@ -11301,6 +11871,7 @@
                 <w:lang w:val="en-US"/>
               </w:rPr>
             </w:pPr>
+            <w:proofErr w:type="spellStart"/>
             <w:r>
               <w:rPr>
                 <w:lang w:val="en-US"/>
@@ -11313,6 +11884,7 @@
               </w:rPr>
               <w:t>multi</w:t>
             </w:r>
+            <w:proofErr w:type="spellEnd"/>
           </w:p>
         </w:tc>
         <w:tc>
@@ -11362,7 +11934,15 @@
               <w:pStyle w:val="aff4"/>
             </w:pPr>
             <w:r>
-              <w:t>Указывает, на основании каких оригинальных переводов создан</w:t>
+              <w:t xml:space="preserve">Указывает, на </w:t>
+            </w:r>
+            <w:proofErr w:type="gramStart"/>
+            <w:r>
+              <w:t>основании</w:t>
+            </w:r>
+            <w:proofErr w:type="gramEnd"/>
+            <w:r>
+              <w:t xml:space="preserve"> каких оригинальных переводов создан</w:t>
             </w:r>
           </w:p>
         </w:tc>
@@ -11379,12 +11959,14 @@
                 <w:lang w:val="en-US"/>
               </w:rPr>
             </w:pPr>
+            <w:proofErr w:type="spellStart"/>
             <w:r>
               <w:rPr>
                 <w:lang w:val="en-US"/>
               </w:rPr>
               <w:t>is_visible</w:t>
             </w:r>
+            <w:proofErr w:type="spellEnd"/>
           </w:p>
         </w:tc>
         <w:tc>
@@ -11436,7 +12018,7 @@
           <w:lang w:val="en-US" w:eastAsia="en-US"/>
         </w:rPr>
       </w:pPr>
-      <w:bookmarkStart w:id="56" w:name="_Toc398844469"/>
+      <w:bookmarkStart w:id="57" w:name="_Toc398844469"/>
       <w:r>
         <w:rPr>
           <w:rFonts w:eastAsiaTheme="majorEastAsia"/>
@@ -11457,36 +12039,37 @@
           <w:lang w:eastAsia="en-US"/>
         </w:rPr>
         <w:t>проектов</w:t>
-      </w:r>
-      <w:bookmarkEnd w:id="56"/>
-    </w:p>
-    <w:p>
-      <w:pPr>
-        <w:pStyle w:val="3"/>
-        <w:rPr>
-          <w:rFonts w:eastAsiaTheme="majorEastAsia"/>
-          <w:lang w:eastAsia="en-US"/>
-        </w:rPr>
-      </w:pPr>
-      <w:bookmarkStart w:id="57" w:name="_Toc398844470"/>
-      <w:r>
-        <w:rPr>
-          <w:rFonts w:eastAsiaTheme="majorEastAsia"/>
-          <w:lang w:eastAsia="en-US"/>
-        </w:rPr>
-        <w:t>Абстрактные классы</w:t>
       </w:r>
       <w:bookmarkEnd w:id="57"/>
     </w:p>
     <w:p>
       <w:pPr>
+        <w:pStyle w:val="3"/>
+        <w:rPr>
+          <w:rFonts w:eastAsiaTheme="majorEastAsia"/>
+          <w:lang w:eastAsia="en-US"/>
+        </w:rPr>
+      </w:pPr>
+      <w:bookmarkStart w:id="58" w:name="_Toc398844470"/>
+      <w:r>
+        <w:rPr>
+          <w:rFonts w:eastAsiaTheme="majorEastAsia"/>
+          <w:lang w:eastAsia="en-US"/>
+        </w:rPr>
+        <w:t>Абстрактные классы</w:t>
+      </w:r>
+      <w:bookmarkEnd w:id="58"/>
+    </w:p>
+    <w:p>
+      <w:pPr>
         <w:pStyle w:val="4"/>
         <w:rPr>
           <w:rFonts w:eastAsiaTheme="majorEastAsia"/>
           <w:lang w:val="en-US" w:eastAsia="en-US"/>
         </w:rPr>
       </w:pPr>
-      <w:bookmarkStart w:id="58" w:name="_Toc398844471"/>
+      <w:bookmarkStart w:id="59" w:name="_Toc398844471"/>
+      <w:proofErr w:type="spellStart"/>
       <w:r>
         <w:rPr>
           <w:rFonts w:eastAsiaTheme="majorEastAsia"/>
@@ -11494,7 +12077,8 @@
         </w:rPr>
         <w:t>ProjectedEntity</w:t>
       </w:r>
-      <w:bookmarkEnd w:id="58"/>
+      <w:bookmarkEnd w:id="59"/>
+      <w:proofErr w:type="spellEnd"/>
     </w:p>
     <w:tbl>
       <w:tblPr>
@@ -11693,35 +12277,35 @@
           <w:lang w:val="en-US" w:eastAsia="en-US"/>
         </w:rPr>
       </w:pPr>
-      <w:bookmarkStart w:id="59" w:name="_Toc398844472"/>
+      <w:bookmarkStart w:id="60" w:name="_Toc398844472"/>
       <w:r>
         <w:rPr>
           <w:lang w:eastAsia="en-US"/>
         </w:rPr>
         <w:t>Классы модели</w:t>
-      </w:r>
-      <w:bookmarkEnd w:id="59"/>
-    </w:p>
-    <w:p>
-      <w:pPr>
-        <w:pStyle w:val="4"/>
-        <w:rPr>
-          <w:rFonts w:eastAsiaTheme="majorEastAsia"/>
-          <w:lang w:val="en-US" w:eastAsia="en-US"/>
-        </w:rPr>
-      </w:pPr>
-      <w:bookmarkStart w:id="60" w:name="_Toc398844473"/>
-      <w:r>
-        <w:rPr>
-          <w:rFonts w:eastAsiaTheme="majorEastAsia"/>
-          <w:lang w:val="en-US" w:eastAsia="en-US"/>
-        </w:rPr>
-        <w:t>Project</w:t>
       </w:r>
       <w:bookmarkEnd w:id="60"/>
     </w:p>
     <w:p>
       <w:pPr>
+        <w:pStyle w:val="4"/>
+        <w:rPr>
+          <w:rFonts w:eastAsiaTheme="majorEastAsia"/>
+          <w:lang w:val="en-US" w:eastAsia="en-US"/>
+        </w:rPr>
+      </w:pPr>
+      <w:bookmarkStart w:id="61" w:name="_Toc398844473"/>
+      <w:r>
+        <w:rPr>
+          <w:rFonts w:eastAsiaTheme="majorEastAsia"/>
+          <w:lang w:val="en-US" w:eastAsia="en-US"/>
+        </w:rPr>
+        <w:t>Project</w:t>
+      </w:r>
+      <w:bookmarkEnd w:id="61"/>
+    </w:p>
+    <w:p>
+      <w:pPr>
         <w:rPr>
           <w:rFonts w:eastAsiaTheme="majorEastAsia"/>
           <w:lang w:eastAsia="en-US"/>
@@ -11743,7 +12327,8 @@
           <w:lang w:val="en-US" w:eastAsia="en-US"/>
         </w:rPr>
       </w:pPr>
-      <w:bookmarkStart w:id="61" w:name="_Toc398844474"/>
+      <w:bookmarkStart w:id="62" w:name="_Toc398844474"/>
+      <w:proofErr w:type="spellStart"/>
       <w:r>
         <w:rPr>
           <w:rFonts w:eastAsiaTheme="majorEastAsia"/>
@@ -11751,7 +12336,8 @@
         </w:rPr>
         <w:t>ColumnData</w:t>
       </w:r>
-      <w:bookmarkEnd w:id="61"/>
+      <w:bookmarkEnd w:id="62"/>
+      <w:proofErr w:type="spellEnd"/>
     </w:p>
     <w:tbl>
       <w:tblPr>
@@ -11897,12 +12483,14 @@
                 <w:lang w:val="en-US"/>
               </w:rPr>
             </w:pPr>
+            <w:proofErr w:type="spellStart"/>
             <w:r>
               <w:rPr>
                 <w:lang w:val="en-US"/>
               </w:rPr>
               <w:t>col_num</w:t>
             </w:r>
+            <w:proofErr w:type="spellEnd"/>
           </w:p>
         </w:tc>
         <w:tc>
@@ -11954,12 +12542,14 @@
                 <w:lang w:val="en-US"/>
               </w:rPr>
             </w:pPr>
+            <w:proofErr w:type="spellStart"/>
             <w:r>
               <w:rPr>
                 <w:lang w:val="en-US"/>
               </w:rPr>
               <w:t>language_lit</w:t>
             </w:r>
+            <w:proofErr w:type="spellEnd"/>
           </w:p>
         </w:tc>
         <w:tc>
@@ -12074,12 +12664,14 @@
                 <w:lang w:val="en-US"/>
               </w:rPr>
             </w:pPr>
+            <w:proofErr w:type="spellStart"/>
             <w:r>
               <w:rPr>
                 <w:lang w:val="en-US"/>
               </w:rPr>
               <w:t>default_dialect</w:t>
             </w:r>
+            <w:proofErr w:type="spellEnd"/>
           </w:p>
         </w:tc>
         <w:tc>
@@ -12128,7 +12720,9 @@
           <w:lang w:val="en-US" w:eastAsia="en-US"/>
         </w:rPr>
       </w:pPr>
-      <w:bookmarkStart w:id="62" w:name="_Toc398844475"/>
+      <w:bookmarkStart w:id="63" w:name="_Toc398844475"/>
+      <w:proofErr w:type="spellStart"/>
+      <w:proofErr w:type="gramStart"/>
       <w:r>
         <w:rPr>
           <w:rFonts w:eastAsiaTheme="majorEastAsia"/>
@@ -12136,278 +12730,30 @@
         </w:rPr>
         <w:t>LexemeProject</w:t>
       </w:r>
+      <w:proofErr w:type="spellEnd"/>
       <w:r>
         <w:rPr>
           <w:rFonts w:eastAsiaTheme="majorEastAsia"/>
           <w:lang w:val="en-US" w:eastAsia="en-US"/>
         </w:rPr>
-        <w:t>(ProjectedEntity)</w:t>
-      </w:r>
-      <w:bookmarkEnd w:id="62"/>
-    </w:p>
-    <w:tbl>
-      <w:tblPr>
-        <w:tblStyle w:val="af2"/>
-        <w:tblW w:w="5000" w:type="pct"/>
-        <w:tblLook w:val="04A0" w:firstRow="1" w:lastRow="0" w:firstColumn="1" w:lastColumn="0" w:noHBand="0" w:noVBand="1"/>
-      </w:tblPr>
-      <w:tblGrid>
-        <w:gridCol w:w="2605"/>
-        <w:gridCol w:w="2606"/>
-        <w:gridCol w:w="1845"/>
-        <w:gridCol w:w="3366"/>
-      </w:tblGrid>
-      <w:tr>
-        <w:trPr>
-          <w:cnfStyle w:val="100000000000" w:firstRow="1" w:lastRow="0" w:firstColumn="0" w:lastColumn="0" w:oddVBand="0" w:evenVBand="0" w:oddHBand="0" w:evenHBand="0" w:firstRowFirstColumn="0" w:firstRowLastColumn="0" w:lastRowFirstColumn="0" w:lastRowLastColumn="0"/>
-        </w:trPr>
-        <w:tc>
-          <w:tcPr>
-            <w:tcW w:w="1250" w:type="pct"/>
-          </w:tcPr>
-          <w:p>
-            <w:pPr>
-              <w:pStyle w:val="aff4"/>
-            </w:pPr>
-            <w:r>
-              <w:t>Поле</w:t>
-            </w:r>
-          </w:p>
-        </w:tc>
-        <w:tc>
-          <w:tcPr>
-            <w:tcW w:w="1250" w:type="pct"/>
-          </w:tcPr>
-          <w:p>
-            <w:pPr>
-              <w:pStyle w:val="aff4"/>
-            </w:pPr>
-            <w:r>
-              <w:t>Тип</w:t>
-            </w:r>
-          </w:p>
-        </w:tc>
-        <w:tc>
-          <w:tcPr>
-            <w:tcW w:w="885" w:type="pct"/>
-          </w:tcPr>
-          <w:p>
-            <w:pPr>
-              <w:pStyle w:val="aff4"/>
-            </w:pPr>
-            <w:r>
-              <w:t>Обязательное?</w:t>
-            </w:r>
-          </w:p>
-        </w:tc>
-        <w:tc>
-          <w:tcPr>
-            <w:tcW w:w="1615" w:type="pct"/>
-          </w:tcPr>
-          <w:p>
-            <w:pPr>
-              <w:pStyle w:val="aff4"/>
-            </w:pPr>
-            <w:r>
-              <w:t>Комментарий</w:t>
-            </w:r>
-          </w:p>
-        </w:tc>
-      </w:tr>
-      <w:tr>
-        <w:tc>
-          <w:tcPr>
-            <w:tcW w:w="1250" w:type="pct"/>
-          </w:tcPr>
-          <w:p>
-            <w:pPr>
-              <w:pStyle w:val="aff4"/>
-              <w:rPr>
-                <w:lang w:val="en-US"/>
-              </w:rPr>
-            </w:pPr>
-            <w:r>
-              <w:rPr>
-                <w:lang w:val="en-US"/>
-              </w:rPr>
-              <w:t>language</w:t>
-            </w:r>
-          </w:p>
-        </w:tc>
-        <w:tc>
-          <w:tcPr>
-            <w:tcW w:w="1250" w:type="pct"/>
-          </w:tcPr>
-          <w:p>
-            <w:pPr>
-              <w:pStyle w:val="aff4"/>
-            </w:pPr>
-            <w:r>
-              <w:t>Строка</w:t>
-            </w:r>
-          </w:p>
-        </w:tc>
-        <w:tc>
-          <w:tcPr>
-            <w:tcW w:w="885" w:type="pct"/>
-          </w:tcPr>
-          <w:p>
-            <w:pPr>
-              <w:pStyle w:val="aff4"/>
-            </w:pPr>
-            <w:r>
-              <w:t>Нет</w:t>
-            </w:r>
-          </w:p>
-        </w:tc>
-        <w:tc>
-          <w:tcPr>
-            <w:tcW w:w="1615" w:type="pct"/>
-          </w:tcPr>
-          <w:p>
-            <w:pPr>
-              <w:pStyle w:val="aff4"/>
-            </w:pPr>
-          </w:p>
-        </w:tc>
-      </w:tr>
-      <w:tr>
-        <w:tc>
-          <w:tcPr>
-            <w:tcW w:w="1250" w:type="pct"/>
-          </w:tcPr>
-          <w:p>
-            <w:pPr>
-              <w:pStyle w:val="aff4"/>
-              <w:rPr>
-                <w:lang w:val="en-US"/>
-              </w:rPr>
-            </w:pPr>
-            <w:r>
-              <w:rPr>
-                <w:lang w:val="en-US"/>
-              </w:rPr>
-              <w:t>syntactic_category</w:t>
-            </w:r>
-          </w:p>
-        </w:tc>
-        <w:tc>
-          <w:tcPr>
-            <w:tcW w:w="1250" w:type="pct"/>
-          </w:tcPr>
-          <w:p>
-            <w:pPr>
-              <w:pStyle w:val="aff4"/>
-            </w:pPr>
-            <w:r>
-              <w:t>Строка</w:t>
-            </w:r>
-          </w:p>
-        </w:tc>
-        <w:tc>
-          <w:tcPr>
-            <w:tcW w:w="885" w:type="pct"/>
-          </w:tcPr>
-          <w:p>
-            <w:pPr>
-              <w:pStyle w:val="aff4"/>
-            </w:pPr>
-            <w:r>
-              <w:t>Да</w:t>
-            </w:r>
-          </w:p>
-        </w:tc>
-        <w:tc>
-          <w:tcPr>
-            <w:tcW w:w="1615" w:type="pct"/>
-          </w:tcPr>
-          <w:p>
-            <w:pPr>
-              <w:pStyle w:val="aff4"/>
-            </w:pPr>
-          </w:p>
-        </w:tc>
-      </w:tr>
-      <w:tr>
-        <w:tc>
-          <w:tcPr>
-            <w:tcW w:w="1250" w:type="pct"/>
-          </w:tcPr>
-          <w:p>
-            <w:pPr>
-              <w:pStyle w:val="aff4"/>
-              <w:rPr>
-                <w:lang w:val="en-US"/>
-              </w:rPr>
-            </w:pPr>
-            <w:r>
-              <w:rPr>
-                <w:lang w:val="en-US"/>
-              </w:rPr>
-              <w:t>inflection</w:t>
-            </w:r>
-          </w:p>
-        </w:tc>
-        <w:tc>
-          <w:tcPr>
-            <w:tcW w:w="1250" w:type="pct"/>
-          </w:tcPr>
-          <w:p>
-            <w:pPr>
-              <w:pStyle w:val="aff4"/>
-            </w:pPr>
-            <w:r>
-              <w:t>Строка</w:t>
-            </w:r>
-          </w:p>
-        </w:tc>
-        <w:tc>
-          <w:tcPr>
-            <w:tcW w:w="885" w:type="pct"/>
-          </w:tcPr>
-          <w:p>
-            <w:pPr>
-              <w:pStyle w:val="aff4"/>
-            </w:pPr>
-            <w:r>
-              <w:t>Нет</w:t>
-            </w:r>
-          </w:p>
-        </w:tc>
-        <w:tc>
-          <w:tcPr>
-            <w:tcW w:w="1615" w:type="pct"/>
-          </w:tcPr>
-          <w:p>
-            <w:pPr>
-              <w:pStyle w:val="aff4"/>
-            </w:pPr>
-          </w:p>
-        </w:tc>
-      </w:tr>
-    </w:tbl>
-    <w:p>
-      <w:pPr>
-        <w:pStyle w:val="4"/>
+        <w:t>(</w:t>
+      </w:r>
+      <w:proofErr w:type="spellStart"/>
+      <w:proofErr w:type="gramEnd"/>
+      <w:r>
         <w:rPr>
           <w:rFonts w:eastAsiaTheme="majorEastAsia"/>
           <w:lang w:val="en-US" w:eastAsia="en-US"/>
         </w:rPr>
-      </w:pPr>
-      <w:bookmarkStart w:id="63" w:name="_Toc398844476"/>
+        <w:t>ProjectedEntity</w:t>
+      </w:r>
+      <w:proofErr w:type="spellEnd"/>
       <w:r>
         <w:rPr>
           <w:rFonts w:eastAsiaTheme="majorEastAsia"/>
           <w:lang w:val="en-US" w:eastAsia="en-US"/>
         </w:rPr>
-        <w:t>DictEntityProject</w:t>
-      </w:r>
-      <w:r>
-        <w:rPr>
-          <w:rFonts w:eastAsiaTheme="majorEastAsia"/>
-          <w:lang w:val="en-US" w:eastAsia="en-US"/>
-        </w:rPr>
-        <w:t>(ProjectedEntity)</w:t>
+        <w:t>)</w:t>
       </w:r>
       <w:bookmarkEnd w:id="63"/>
     </w:p>
@@ -12496,6 +12842,294 @@
               <w:rPr>
                 <w:lang w:val="en-US"/>
               </w:rPr>
+              <w:t>language</w:t>
+            </w:r>
+          </w:p>
+        </w:tc>
+        <w:tc>
+          <w:tcPr>
+            <w:tcW w:w="1250" w:type="pct"/>
+          </w:tcPr>
+          <w:p>
+            <w:pPr>
+              <w:pStyle w:val="aff4"/>
+            </w:pPr>
+            <w:r>
+              <w:t>Строка</w:t>
+            </w:r>
+          </w:p>
+        </w:tc>
+        <w:tc>
+          <w:tcPr>
+            <w:tcW w:w="885" w:type="pct"/>
+          </w:tcPr>
+          <w:p>
+            <w:pPr>
+              <w:pStyle w:val="aff4"/>
+            </w:pPr>
+            <w:r>
+              <w:t>Нет</w:t>
+            </w:r>
+          </w:p>
+        </w:tc>
+        <w:tc>
+          <w:tcPr>
+            <w:tcW w:w="1615" w:type="pct"/>
+          </w:tcPr>
+          <w:p>
+            <w:pPr>
+              <w:pStyle w:val="aff4"/>
+            </w:pPr>
+          </w:p>
+        </w:tc>
+      </w:tr>
+      <w:tr>
+        <w:tc>
+          <w:tcPr>
+            <w:tcW w:w="1250" w:type="pct"/>
+          </w:tcPr>
+          <w:p>
+            <w:pPr>
+              <w:pStyle w:val="aff4"/>
+              <w:rPr>
+                <w:lang w:val="en-US"/>
+              </w:rPr>
+            </w:pPr>
+            <w:proofErr w:type="spellStart"/>
+            <w:r>
+              <w:rPr>
+                <w:lang w:val="en-US"/>
+              </w:rPr>
+              <w:t>syntactic_category</w:t>
+            </w:r>
+            <w:proofErr w:type="spellEnd"/>
+          </w:p>
+        </w:tc>
+        <w:tc>
+          <w:tcPr>
+            <w:tcW w:w="1250" w:type="pct"/>
+          </w:tcPr>
+          <w:p>
+            <w:pPr>
+              <w:pStyle w:val="aff4"/>
+            </w:pPr>
+            <w:r>
+              <w:t>Строка</w:t>
+            </w:r>
+          </w:p>
+        </w:tc>
+        <w:tc>
+          <w:tcPr>
+            <w:tcW w:w="885" w:type="pct"/>
+          </w:tcPr>
+          <w:p>
+            <w:pPr>
+              <w:pStyle w:val="aff4"/>
+            </w:pPr>
+            <w:r>
+              <w:t>Да</w:t>
+            </w:r>
+          </w:p>
+        </w:tc>
+        <w:tc>
+          <w:tcPr>
+            <w:tcW w:w="1615" w:type="pct"/>
+          </w:tcPr>
+          <w:p>
+            <w:pPr>
+              <w:pStyle w:val="aff4"/>
+            </w:pPr>
+          </w:p>
+        </w:tc>
+      </w:tr>
+      <w:tr>
+        <w:tc>
+          <w:tcPr>
+            <w:tcW w:w="1250" w:type="pct"/>
+          </w:tcPr>
+          <w:p>
+            <w:pPr>
+              <w:pStyle w:val="aff4"/>
+              <w:rPr>
+                <w:lang w:val="en-US"/>
+              </w:rPr>
+            </w:pPr>
+            <w:r>
+              <w:rPr>
+                <w:lang w:val="en-US"/>
+              </w:rPr>
+              <w:t>inflection</w:t>
+            </w:r>
+          </w:p>
+        </w:tc>
+        <w:tc>
+          <w:tcPr>
+            <w:tcW w:w="1250" w:type="pct"/>
+          </w:tcPr>
+          <w:p>
+            <w:pPr>
+              <w:pStyle w:val="aff4"/>
+            </w:pPr>
+            <w:r>
+              <w:t>Строка</w:t>
+            </w:r>
+          </w:p>
+        </w:tc>
+        <w:tc>
+          <w:tcPr>
+            <w:tcW w:w="885" w:type="pct"/>
+          </w:tcPr>
+          <w:p>
+            <w:pPr>
+              <w:pStyle w:val="aff4"/>
+            </w:pPr>
+            <w:r>
+              <w:t>Нет</w:t>
+            </w:r>
+          </w:p>
+        </w:tc>
+        <w:tc>
+          <w:tcPr>
+            <w:tcW w:w="1615" w:type="pct"/>
+          </w:tcPr>
+          <w:p>
+            <w:pPr>
+              <w:pStyle w:val="aff4"/>
+            </w:pPr>
+          </w:p>
+        </w:tc>
+      </w:tr>
+    </w:tbl>
+    <w:p>
+      <w:pPr>
+        <w:pStyle w:val="4"/>
+        <w:rPr>
+          <w:rFonts w:eastAsiaTheme="majorEastAsia"/>
+          <w:lang w:val="en-US" w:eastAsia="en-US"/>
+        </w:rPr>
+      </w:pPr>
+      <w:bookmarkStart w:id="64" w:name="_Toc398844476"/>
+      <w:proofErr w:type="spellStart"/>
+      <w:proofErr w:type="gramStart"/>
+      <w:r>
+        <w:rPr>
+          <w:rFonts w:eastAsiaTheme="majorEastAsia"/>
+          <w:lang w:val="en-US" w:eastAsia="en-US"/>
+        </w:rPr>
+        <w:t>DictEntityProject</w:t>
+      </w:r>
+      <w:proofErr w:type="spellEnd"/>
+      <w:r>
+        <w:rPr>
+          <w:rFonts w:eastAsiaTheme="majorEastAsia"/>
+          <w:lang w:val="en-US" w:eastAsia="en-US"/>
+        </w:rPr>
+        <w:t>(</w:t>
+      </w:r>
+      <w:proofErr w:type="spellStart"/>
+      <w:proofErr w:type="gramEnd"/>
+      <w:r>
+        <w:rPr>
+          <w:rFonts w:eastAsiaTheme="majorEastAsia"/>
+          <w:lang w:val="en-US" w:eastAsia="en-US"/>
+        </w:rPr>
+        <w:t>ProjectedEntity</w:t>
+      </w:r>
+      <w:proofErr w:type="spellEnd"/>
+      <w:r>
+        <w:rPr>
+          <w:rFonts w:eastAsiaTheme="majorEastAsia"/>
+          <w:lang w:val="en-US" w:eastAsia="en-US"/>
+        </w:rPr>
+        <w:t>)</w:t>
+      </w:r>
+      <w:bookmarkEnd w:id="64"/>
+    </w:p>
+    <w:tbl>
+      <w:tblPr>
+        <w:tblStyle w:val="af2"/>
+        <w:tblW w:w="5000" w:type="pct"/>
+        <w:tblLook w:val="04A0" w:firstRow="1" w:lastRow="0" w:firstColumn="1" w:lastColumn="0" w:noHBand="0" w:noVBand="1"/>
+      </w:tblPr>
+      <w:tblGrid>
+        <w:gridCol w:w="2605"/>
+        <w:gridCol w:w="2606"/>
+        <w:gridCol w:w="1845"/>
+        <w:gridCol w:w="3366"/>
+      </w:tblGrid>
+      <w:tr>
+        <w:trPr>
+          <w:cnfStyle w:val="100000000000" w:firstRow="1" w:lastRow="0" w:firstColumn="0" w:lastColumn="0" w:oddVBand="0" w:evenVBand="0" w:oddHBand="0" w:evenHBand="0" w:firstRowFirstColumn="0" w:firstRowLastColumn="0" w:lastRowFirstColumn="0" w:lastRowLastColumn="0"/>
+        </w:trPr>
+        <w:tc>
+          <w:tcPr>
+            <w:tcW w:w="1250" w:type="pct"/>
+          </w:tcPr>
+          <w:p>
+            <w:pPr>
+              <w:pStyle w:val="aff4"/>
+            </w:pPr>
+            <w:r>
+              <w:t>Поле</w:t>
+            </w:r>
+          </w:p>
+        </w:tc>
+        <w:tc>
+          <w:tcPr>
+            <w:tcW w:w="1250" w:type="pct"/>
+          </w:tcPr>
+          <w:p>
+            <w:pPr>
+              <w:pStyle w:val="aff4"/>
+            </w:pPr>
+            <w:r>
+              <w:t>Тип</w:t>
+            </w:r>
+          </w:p>
+        </w:tc>
+        <w:tc>
+          <w:tcPr>
+            <w:tcW w:w="885" w:type="pct"/>
+          </w:tcPr>
+          <w:p>
+            <w:pPr>
+              <w:pStyle w:val="aff4"/>
+            </w:pPr>
+            <w:r>
+              <w:t>Обязательное?</w:t>
+            </w:r>
+          </w:p>
+        </w:tc>
+        <w:tc>
+          <w:tcPr>
+            <w:tcW w:w="1615" w:type="pct"/>
+          </w:tcPr>
+          <w:p>
+            <w:pPr>
+              <w:pStyle w:val="aff4"/>
+            </w:pPr>
+            <w:r>
+              <w:t>Комментарий</w:t>
+            </w:r>
+          </w:p>
+        </w:tc>
+      </w:tr>
+      <w:tr>
+        <w:tc>
+          <w:tcPr>
+            <w:tcW w:w="1250" w:type="pct"/>
+          </w:tcPr>
+          <w:p>
+            <w:pPr>
+              <w:pStyle w:val="aff4"/>
+              <w:rPr>
+                <w:lang w:val="en-US"/>
+              </w:rPr>
+            </w:pPr>
+            <w:r>
+              <w:rPr>
+                <w:lang w:val="en-US"/>
+              </w:rPr>
               <w:t>source</w:t>
             </w:r>
           </w:p>
@@ -12524,8 +13158,6 @@
             <w:r>
               <w:t>Да</w:t>
             </w:r>
-            <w:bookmarkStart w:id="64" w:name="_GoBack"/>
-            <w:bookmarkEnd w:id="64"/>
           </w:p>
         </w:tc>
         <w:tc>
@@ -12685,6 +13317,7 @@
                   <w:lang w:val="en-US"/>
                 </w:rPr>
               </w:pPr>
+              <w:proofErr w:type="spellStart"/>
               <w:r>
                 <w:rPr>
                   <w:b/>
@@ -12693,6 +13326,7 @@
                 </w:rPr>
                 <w:t>QuaS</w:t>
               </w:r>
+              <w:proofErr w:type="spellEnd"/>
             </w:p>
           </w:sdtContent>
         </w:sdt>
@@ -12722,12 +13356,14 @@
                   <w:sz w:val="22"/>
                 </w:rPr>
               </w:pPr>
+              <w:proofErr w:type="spellStart"/>
               <w:r>
                 <w:rPr>
                   <w:b/>
                 </w:rPr>
                 <w:t>WordControl</w:t>
               </w:r>
+              <w:proofErr w:type="spellEnd"/>
             </w:p>
           </w:sdtContent>
         </w:sdt>
@@ -12763,7 +13399,7 @@
             <w:rPr>
               <w:noProof/>
             </w:rPr>
-            <w:t>2014-09-02</w:t>
+            <w:t>2014-09-19</w:t>
           </w:r>
           <w:r>
             <w:fldChar w:fldCharType="end"/>
@@ -12803,27 +13439,14 @@
           <w:r>
             <w:t xml:space="preserve"> (</w:t>
           </w:r>
-          <w:r>
-            <w:fldChar w:fldCharType="begin"/>
-          </w:r>
-          <w:r>
-            <w:instrText xml:space="preserve"> NUMPAGES   \* MERGEFORMAT </w:instrText>
-          </w:r>
-          <w:r>
-            <w:fldChar w:fldCharType="separate"/>
-          </w:r>
-          <w:r>
-            <w:rPr>
-              <w:noProof/>
-            </w:rPr>
-            <w:t>7</w:t>
-          </w:r>
-          <w:r>
-            <w:rPr>
-              <w:noProof/>
-            </w:rPr>
-            <w:fldChar w:fldCharType="end"/>
-          </w:r>
+          <w:fldSimple w:instr=" NUMPAGES   \* MERGEFORMAT ">
+            <w:r>
+              <w:rPr>
+                <w:noProof/>
+              </w:rPr>
+              <w:t>7</w:t>
+            </w:r>
+          </w:fldSimple>
           <w:r>
             <w:t>)</w:t>
           </w:r>
@@ -12890,6 +13513,7 @@
                   <w:lang w:val="en-US"/>
                 </w:rPr>
               </w:pPr>
+              <w:proofErr w:type="spellStart"/>
               <w:r>
                 <w:rPr>
                   <w:b/>
@@ -12898,6 +13522,7 @@
                 </w:rPr>
                 <w:t>QuaS</w:t>
               </w:r>
+              <w:proofErr w:type="spellEnd"/>
             </w:p>
           </w:sdtContent>
         </w:sdt>
@@ -12969,7 +13594,7 @@
             <w:rPr>
               <w:noProof/>
             </w:rPr>
-            <w:t>2014-09-02</w:t>
+            <w:t>2014-09-19</w:t>
           </w:r>
           <w:r>
             <w:fldChar w:fldCharType="end"/>
@@ -13009,27 +13634,14 @@
           <w:r>
             <w:t xml:space="preserve"> (</w:t>
           </w:r>
-          <w:r>
-            <w:fldChar w:fldCharType="begin"/>
-          </w:r>
-          <w:r>
-            <w:instrText xml:space="preserve"> NUMPAGES   \* MERGEFORMAT </w:instrText>
-          </w:r>
-          <w:r>
-            <w:fldChar w:fldCharType="separate"/>
-          </w:r>
-          <w:r>
-            <w:rPr>
-              <w:noProof/>
-            </w:rPr>
-            <w:t>8</w:t>
-          </w:r>
-          <w:r>
-            <w:rPr>
-              <w:noProof/>
-            </w:rPr>
-            <w:fldChar w:fldCharType="end"/>
-          </w:r>
+          <w:fldSimple w:instr=" NUMPAGES   \* MERGEFORMAT ">
+            <w:r>
+              <w:rPr>
+                <w:noProof/>
+              </w:rPr>
+              <w:t>7</w:t>
+            </w:r>
+          </w:fldSimple>
           <w:r>
             <w:t>)</w:t>
           </w:r>
@@ -13301,9 +13913,27 @@
                 <w:pStyle w:val="ab"/>
                 <w:jc w:val="right"/>
               </w:pPr>
+              <w:proofErr w:type="spellStart"/>
               <w:r>
-                <w:t>WordControl Architecture Description</w:t>
+                <w:t>WordControl</w:t>
               </w:r>
+              <w:proofErr w:type="spellEnd"/>
+              <w:r>
+                <w:t xml:space="preserve"> </w:t>
+              </w:r>
+              <w:proofErr w:type="spellStart"/>
+              <w:r>
+                <w:t>Architecture</w:t>
+              </w:r>
+              <w:proofErr w:type="spellEnd"/>
+              <w:r>
+                <w:t xml:space="preserve"> </w:t>
+              </w:r>
+              <w:proofErr w:type="spellStart"/>
+              <w:r>
+                <w:t>Description</w:t>
+              </w:r>
+              <w:proofErr w:type="spellEnd"/>
             </w:p>
           </w:tc>
         </w:sdtContent>
@@ -13338,9 +13968,11 @@
         <w:pPr>
           <w:pStyle w:val="afd"/>
         </w:pPr>
+        <w:proofErr w:type="spellStart"/>
         <w:r>
           <w:t>WordControl</w:t>
         </w:r>
+        <w:proofErr w:type="spellEnd"/>
         <w:r>
           <w:t xml:space="preserve"> </w:t>
         </w:r>
@@ -13373,12 +14005,14 @@
       </w:sdtPr>
       <w:sdtEndPr/>
       <w:sdtContent>
+        <w:proofErr w:type="spellStart"/>
         <w:r>
           <w:rPr>
             <w:i/>
           </w:rPr>
           <w:t>Kirill</w:t>
         </w:r>
+        <w:proofErr w:type="spellEnd"/>
       </w:sdtContent>
     </w:sdt>
   </w:p>
@@ -17271,7 +17905,7 @@
 </file>
 
 <file path=customXml/itemProps1.xml><?xml version="1.0" encoding="utf-8"?>
-<ds:datastoreItem xmlns:ds="http://schemas.openxmlformats.org/officeDocument/2006/customXml" ds:itemID="{BA915185-1864-447A-9034-3AFF7DAFBB36}">
+<ds:datastoreItem xmlns:ds="http://schemas.openxmlformats.org/officeDocument/2006/customXml" ds:itemID="{0418E0A2-3A60-4271-9607-414E7EB16C78}">
   <ds:schemaRefs>
     <ds:schemaRef ds:uri="http://schemas.openxmlformats.org/officeDocument/2006/bibliography"/>
   </ds:schemaRefs>

</xml_diff>

<commit_message>
project dictionary works continued
</commit_message>
<xml_diff>
--- a/docs/1WordControlAD.docx
+++ b/docs/1WordControlAD.docx
@@ -4068,7 +4068,6 @@
         </w:rPr>
         <w:t>.</w:t>
       </w:r>
-      <w:proofErr w:type="spellStart"/>
       <w:r>
         <w:rPr>
           <w:rFonts w:eastAsiaTheme="minorHAnsi"/>
@@ -4076,7 +4075,6 @@
         </w:rPr>
         <w:t>wikipedia</w:t>
       </w:r>
-      <w:proofErr w:type="spellEnd"/>
       <w:r>
         <w:rPr>
           <w:rFonts w:eastAsiaTheme="minorHAnsi"/>
@@ -4209,7 +4207,6 @@
         </w:rPr>
         <w:t xml:space="preserve">Движок словаря работает с БД через модели </w:t>
       </w:r>
-      <w:proofErr w:type="spellStart"/>
       <w:r>
         <w:rPr>
           <w:rFonts w:eastAsiaTheme="majorEastAsia"/>
@@ -4217,7 +4214,6 @@
         </w:rPr>
         <w:t>Django</w:t>
       </w:r>
-      <w:proofErr w:type="spellEnd"/>
       <w:r>
         <w:rPr>
           <w:rFonts w:eastAsiaTheme="majorEastAsia"/>
@@ -4253,21 +4249,12 @@
           <w:lang w:eastAsia="en-US"/>
         </w:rPr>
       </w:pPr>
-      <w:proofErr w:type="spellStart"/>
       <w:r>
         <w:rPr>
           <w:rFonts w:eastAsiaTheme="majorEastAsia"/>
           <w:lang w:val="en-US" w:eastAsia="en-US"/>
         </w:rPr>
-        <w:t>GetTranslation</w:t>
-      </w:r>
-      <w:proofErr w:type="spellEnd"/>
-      <w:r>
-        <w:rPr>
-          <w:rFonts w:eastAsiaTheme="majorEastAsia"/>
-          <w:lang w:val="en-US" w:eastAsia="en-US"/>
-        </w:rPr>
-        <w:t>…</w:t>
+        <w:t>GetTranslation…</w:t>
       </w:r>
     </w:p>
     <w:p>
@@ -4297,7 +4284,6 @@
           <w:lang w:eastAsia="en-US"/>
         </w:rPr>
       </w:pPr>
-      <w:proofErr w:type="spellStart"/>
       <w:r>
         <w:rPr>
           <w:rFonts w:eastAsiaTheme="majorEastAsia"/>
@@ -4312,7 +4298,6 @@
         </w:rPr>
         <w:t>UI</w:t>
       </w:r>
-      <w:proofErr w:type="spellEnd"/>
       <w:r>
         <w:rPr>
           <w:rFonts w:eastAsiaTheme="majorEastAsia"/>
@@ -4488,14 +4473,12 @@
                 <w:lang w:val="en-US"/>
               </w:rPr>
             </w:pPr>
-            <w:proofErr w:type="spellStart"/>
             <w:r>
               <w:rPr>
                 <w:lang w:val="en-US"/>
               </w:rPr>
               <w:t>user_changer</w:t>
             </w:r>
-            <w:proofErr w:type="spellEnd"/>
           </w:p>
         </w:tc>
         <w:tc>
@@ -4538,13 +4521,8 @@
             <w:pPr>
               <w:pStyle w:val="aff4"/>
             </w:pPr>
-            <w:proofErr w:type="spellStart"/>
-            <w:r>
-              <w:t>id</w:t>
-            </w:r>
-            <w:proofErr w:type="spellEnd"/>
-            <w:r>
-              <w:t xml:space="preserve"> пользователя</w:t>
+            <w:r>
+              <w:t>id пользователя</w:t>
             </w:r>
           </w:p>
         </w:tc>
@@ -4561,14 +4539,12 @@
                 <w:lang w:val="en-US"/>
               </w:rPr>
             </w:pPr>
-            <w:proofErr w:type="spellStart"/>
             <w:r>
               <w:rPr>
                 <w:lang w:val="en-US"/>
               </w:rPr>
               <w:t>timestamp_change</w:t>
             </w:r>
-            <w:proofErr w:type="spellEnd"/>
           </w:p>
         </w:tc>
         <w:tc>
@@ -4686,14 +4662,12 @@
                 <w:lang w:val="en-US"/>
               </w:rPr>
             </w:pPr>
-            <w:proofErr w:type="spellStart"/>
             <w:r>
               <w:rPr>
                 <w:lang w:val="en-US"/>
               </w:rPr>
               <w:t>object_type</w:t>
             </w:r>
-            <w:proofErr w:type="spellEnd"/>
           </w:p>
         </w:tc>
         <w:tc>
@@ -4750,14 +4724,12 @@
             </w:pPr>
             <w:bookmarkStart w:id="8" w:name="_Toc356245956"/>
             <w:bookmarkStart w:id="9" w:name="_Toc356245946"/>
-            <w:proofErr w:type="spellStart"/>
             <w:r>
               <w:rPr>
                 <w:lang w:val="en-US"/>
               </w:rPr>
               <w:t>object_id</w:t>
             </w:r>
-            <w:proofErr w:type="spellEnd"/>
           </w:p>
         </w:tc>
         <w:tc>
@@ -4835,30 +4807,12 @@
       <w:bookmarkStart w:id="11" w:name="_Toc398844431"/>
       <w:bookmarkStart w:id="12" w:name="_Toc356245957"/>
       <w:bookmarkEnd w:id="8"/>
-      <w:proofErr w:type="spellStart"/>
-      <w:proofErr w:type="gramStart"/>
       <w:r>
         <w:rPr>
           <w:rFonts w:eastAsiaTheme="minorHAnsi"/>
           <w:lang w:val="en-US" w:eastAsia="en-US"/>
         </w:rPr>
-        <w:t>DictChange</w:t>
-      </w:r>
-      <w:proofErr w:type="spellEnd"/>
-      <w:r>
-        <w:rPr>
-          <w:rFonts w:eastAsiaTheme="minorHAnsi"/>
-          <w:lang w:val="en-US" w:eastAsia="en-US"/>
-        </w:rPr>
-        <w:t>(</w:t>
-      </w:r>
-      <w:proofErr w:type="gramEnd"/>
-      <w:r>
-        <w:rPr>
-          <w:rFonts w:eastAsiaTheme="minorHAnsi"/>
-          <w:lang w:val="en-US" w:eastAsia="en-US"/>
-        </w:rPr>
-        <w:t>Change)</w:t>
+        <w:t>DictChange(Change)</w:t>
       </w:r>
       <w:bookmarkEnd w:id="11"/>
     </w:p>
@@ -4874,23 +4828,7 @@
           <w:rFonts w:eastAsiaTheme="minorHAnsi"/>
           <w:lang w:eastAsia="en-US"/>
         </w:rPr>
-        <w:t xml:space="preserve">Данные </w:t>
-      </w:r>
-      <w:proofErr w:type="gramStart"/>
-      <w:r>
-        <w:rPr>
-          <w:rFonts w:eastAsiaTheme="minorHAnsi"/>
-          <w:lang w:eastAsia="en-US"/>
-        </w:rPr>
-        <w:t>об</w:t>
-      </w:r>
-      <w:proofErr w:type="gramEnd"/>
-      <w:r>
-        <w:rPr>
-          <w:rFonts w:eastAsiaTheme="minorHAnsi"/>
-          <w:lang w:eastAsia="en-US"/>
-        </w:rPr>
-        <w:t xml:space="preserve"> </w:t>
+        <w:t xml:space="preserve">Данные об </w:t>
       </w:r>
       <w:r>
         <w:rPr>
@@ -4988,14 +4926,12 @@
                 <w:lang w:val="en-US"/>
               </w:rPr>
             </w:pPr>
-            <w:proofErr w:type="spellStart"/>
             <w:r>
               <w:rPr>
                 <w:lang w:val="en-US"/>
               </w:rPr>
               <w:t>user_reviewer</w:t>
             </w:r>
-            <w:proofErr w:type="spellEnd"/>
           </w:p>
         </w:tc>
         <w:tc>
@@ -5044,13 +4980,8 @@
             <w:r>
               <w:t xml:space="preserve"> изменения (</w:t>
             </w:r>
-            <w:proofErr w:type="spellStart"/>
-            <w:r>
-              <w:t>id</w:t>
-            </w:r>
-            <w:proofErr w:type="spellEnd"/>
-            <w:r>
-              <w:t xml:space="preserve"> пользователя</w:t>
+            <w:r>
+              <w:t>id пользователя</w:t>
             </w:r>
             <w:r>
               <w:t>)</w:t>
@@ -5070,14 +5001,12 @@
                 <w:lang w:val="en-US"/>
               </w:rPr>
             </w:pPr>
-            <w:proofErr w:type="spellStart"/>
             <w:r>
               <w:rPr>
                 <w:lang w:val="en-US"/>
               </w:rPr>
               <w:t>timestamp_review</w:t>
             </w:r>
-            <w:proofErr w:type="spellEnd"/>
           </w:p>
         </w:tc>
         <w:tc>
@@ -5130,8 +5059,6 @@
         </w:rPr>
       </w:pPr>
       <w:bookmarkStart w:id="13" w:name="_Toc398844432"/>
-      <w:proofErr w:type="spellStart"/>
-      <w:proofErr w:type="gramStart"/>
       <w:r>
         <w:rPr>
           <w:rFonts w:eastAsiaTheme="minorHAnsi"/>
@@ -5146,7 +5073,6 @@
         </w:rPr>
         <w:t>Change</w:t>
       </w:r>
-      <w:proofErr w:type="spellEnd"/>
       <w:r>
         <w:rPr>
           <w:rFonts w:eastAsiaTheme="minorHAnsi"/>
@@ -5154,7 +5080,6 @@
         </w:rPr>
         <w:t>(</w:t>
       </w:r>
-      <w:proofErr w:type="gramEnd"/>
       <w:r>
         <w:rPr>
           <w:rFonts w:eastAsiaTheme="minorHAnsi"/>
@@ -5267,14 +5192,12 @@
                 <w:lang w:val="en-US"/>
               </w:rPr>
             </w:pPr>
-            <w:proofErr w:type="spellStart"/>
             <w:r>
               <w:rPr>
                 <w:lang w:val="en-US"/>
               </w:rPr>
               <w:t>field_name</w:t>
             </w:r>
-            <w:proofErr w:type="spellEnd"/>
           </w:p>
         </w:tc>
         <w:tc>
@@ -5326,14 +5249,12 @@
                 <w:lang w:val="en-US"/>
               </w:rPr>
             </w:pPr>
-            <w:proofErr w:type="spellStart"/>
             <w:r>
               <w:rPr>
                 <w:lang w:val="en-US"/>
               </w:rPr>
               <w:t>old_value</w:t>
             </w:r>
-            <w:proofErr w:type="spellEnd"/>
           </w:p>
         </w:tc>
         <w:tc>
@@ -5385,14 +5306,12 @@
                 <w:lang w:val="en-US"/>
               </w:rPr>
             </w:pPr>
-            <w:proofErr w:type="spellStart"/>
             <w:r>
               <w:rPr>
                 <w:lang w:val="en-US"/>
               </w:rPr>
               <w:t>new_value</w:t>
             </w:r>
-            <w:proofErr w:type="spellEnd"/>
           </w:p>
         </w:tc>
         <w:tc>
@@ -5642,14 +5561,12 @@
                 <w:lang w:val="en-US"/>
               </w:rPr>
             </w:pPr>
-            <w:proofErr w:type="spellStart"/>
             <w:r>
               <w:rPr>
                 <w:lang w:val="en-US"/>
               </w:rPr>
               <w:t>term_full</w:t>
             </w:r>
-            <w:proofErr w:type="spellEnd"/>
           </w:p>
         </w:tc>
         <w:tc>
@@ -5713,14 +5630,12 @@
             <w:r>
               <w:t>_</w:t>
             </w:r>
-            <w:proofErr w:type="spellStart"/>
             <w:r>
               <w:rPr>
                 <w:lang w:val="en-US"/>
               </w:rPr>
               <w:t>abbr</w:t>
             </w:r>
-            <w:proofErr w:type="spellEnd"/>
           </w:p>
         </w:tc>
         <w:tc>
@@ -5853,8 +5768,6 @@
       </w:pPr>
       <w:bookmarkStart w:id="22" w:name="_Toc398844438"/>
       <w:bookmarkEnd w:id="18"/>
-      <w:proofErr w:type="spellStart"/>
-      <w:proofErr w:type="gramStart"/>
       <w:r>
         <w:rPr>
           <w:rFonts w:eastAsiaTheme="minorHAnsi"/>
@@ -5863,21 +5776,12 @@
         <w:t>SyntacticCategory</w:t>
       </w:r>
       <w:bookmarkEnd w:id="19"/>
-      <w:proofErr w:type="spellEnd"/>
       <w:r>
         <w:rPr>
           <w:rFonts w:eastAsiaTheme="minorHAnsi"/>
           <w:lang w:val="en-US" w:eastAsia="en-US"/>
         </w:rPr>
-        <w:t>(</w:t>
-      </w:r>
-      <w:proofErr w:type="gramEnd"/>
-      <w:r>
-        <w:rPr>
-          <w:rFonts w:eastAsiaTheme="minorHAnsi"/>
-          <w:lang w:val="en-US" w:eastAsia="en-US"/>
-        </w:rPr>
-        <w:t>Term)</w:t>
+        <w:t>(Term)</w:t>
       </w:r>
       <w:bookmarkEnd w:id="22"/>
     </w:p>
@@ -5905,7 +5809,6 @@
       </w:pPr>
       <w:bookmarkStart w:id="23" w:name="_Toc356245960"/>
       <w:bookmarkStart w:id="24" w:name="_Toc398844439"/>
-      <w:proofErr w:type="spellStart"/>
       <w:r>
         <w:rPr>
           <w:rFonts w:eastAsiaTheme="minorHAnsi"/>
@@ -5913,7 +5816,6 @@
         <w:t>UsageConstraint</w:t>
       </w:r>
       <w:bookmarkEnd w:id="23"/>
-      <w:proofErr w:type="spellEnd"/>
       <w:r>
         <w:rPr>
           <w:rFonts w:eastAsiaTheme="minorHAnsi"/>
@@ -5965,7 +5867,6 @@
         </w:rPr>
         <w:t xml:space="preserve"> </w:t>
       </w:r>
-      <w:proofErr w:type="gramStart"/>
       <w:r>
         <w:rPr>
           <w:rFonts w:eastAsiaTheme="minorHAnsi"/>
@@ -5973,7 +5874,6 @@
         </w:rPr>
         <w:t>Определенны</w:t>
       </w:r>
-      <w:proofErr w:type="gramEnd"/>
       <w:r>
         <w:rPr>
           <w:rFonts w:eastAsiaTheme="minorHAnsi"/>
@@ -5991,7 +5891,6 @@
       </w:pPr>
       <w:bookmarkStart w:id="25" w:name="_Toc398844440"/>
       <w:bookmarkStart w:id="26" w:name="_Toc356245961"/>
-      <w:proofErr w:type="gramStart"/>
       <w:r>
         <w:rPr>
           <w:rFonts w:eastAsiaTheme="minorHAnsi"/>
@@ -6004,15 +5903,7 @@
           <w:rFonts w:eastAsiaTheme="minorHAnsi"/>
           <w:lang w:val="en-US" w:eastAsia="en-US"/>
         </w:rPr>
-        <w:t>(</w:t>
-      </w:r>
-      <w:proofErr w:type="gramEnd"/>
-      <w:r>
-        <w:rPr>
-          <w:rFonts w:eastAsiaTheme="minorHAnsi"/>
-          <w:lang w:val="en-US" w:eastAsia="en-US"/>
-        </w:rPr>
-        <w:t>Term)</w:t>
+        <w:t>(Term)</w:t>
       </w:r>
       <w:bookmarkEnd w:id="25"/>
     </w:p>
@@ -6058,7 +5949,6 @@
         </w:rPr>
         <w:t xml:space="preserve"> </w:t>
       </w:r>
-      <w:proofErr w:type="gramStart"/>
       <w:r>
         <w:rPr>
           <w:rFonts w:eastAsiaTheme="minorHAnsi"/>
@@ -6066,7 +5956,6 @@
         </w:rPr>
         <w:t>Определенны</w:t>
       </w:r>
-      <w:proofErr w:type="gramEnd"/>
       <w:r>
         <w:rPr>
           <w:rFonts w:eastAsiaTheme="minorHAnsi"/>
@@ -6084,30 +5973,12 @@
         </w:rPr>
       </w:pPr>
       <w:bookmarkStart w:id="27" w:name="_Toc398844441"/>
-      <w:proofErr w:type="spellStart"/>
-      <w:proofErr w:type="gramStart"/>
       <w:r>
         <w:rPr>
           <w:rFonts w:eastAsiaTheme="minorHAnsi"/>
           <w:lang w:val="en-US"/>
         </w:rPr>
-        <w:t>GrammCategoryType</w:t>
-      </w:r>
-      <w:proofErr w:type="spellEnd"/>
-      <w:r>
-        <w:rPr>
-          <w:rFonts w:eastAsiaTheme="minorHAnsi"/>
-          <w:lang w:val="en-US"/>
-        </w:rPr>
-        <w:t>(</w:t>
-      </w:r>
-      <w:proofErr w:type="gramEnd"/>
-      <w:r>
-        <w:rPr>
-          <w:rFonts w:eastAsiaTheme="minorHAnsi"/>
-          <w:lang w:val="en-US"/>
-        </w:rPr>
-        <w:t>Term)</w:t>
+        <w:t>GrammCategoryType(Term)</w:t>
       </w:r>
       <w:bookmarkEnd w:id="27"/>
     </w:p>
@@ -6144,7 +6015,6 @@
         </w:rPr>
       </w:pPr>
       <w:bookmarkStart w:id="28" w:name="_Toc398844442"/>
-      <w:proofErr w:type="spellStart"/>
       <w:r>
         <w:rPr>
           <w:rFonts w:eastAsiaTheme="minorHAnsi"/>
@@ -6152,7 +6022,6 @@
         <w:t>GrammCategory</w:t>
       </w:r>
       <w:bookmarkEnd w:id="26"/>
-      <w:proofErr w:type="spellEnd"/>
       <w:r>
         <w:rPr>
           <w:rFonts w:eastAsiaTheme="minorHAnsi"/>
@@ -6225,7 +6094,6 @@
         </w:rPr>
         <w:t xml:space="preserve"> (</w:t>
       </w:r>
-      <w:proofErr w:type="spellStart"/>
       <w:r>
         <w:rPr>
           <w:rFonts w:eastAsiaTheme="minorHAnsi"/>
@@ -6233,7 +6101,6 @@
         </w:rPr>
         <w:t>animacy</w:t>
       </w:r>
-      <w:proofErr w:type="spellEnd"/>
       <w:r>
         <w:rPr>
           <w:rFonts w:eastAsiaTheme="minorHAnsi"/>
@@ -6366,14 +6233,12 @@
               </w:rPr>
               <w:t>g</w:t>
             </w:r>
-            <w:proofErr w:type="spellStart"/>
             <w:r>
               <w:rPr>
                 <w:rFonts w:eastAsiaTheme="minorHAnsi"/>
               </w:rPr>
               <w:t>ramm</w:t>
             </w:r>
-            <w:proofErr w:type="spellEnd"/>
             <w:r>
               <w:rPr>
                 <w:rFonts w:eastAsiaTheme="minorHAnsi"/>
@@ -6381,14 +6246,12 @@
               </w:rPr>
               <w:t>_c</w:t>
             </w:r>
-            <w:proofErr w:type="spellStart"/>
             <w:r>
               <w:rPr>
                 <w:rFonts w:eastAsiaTheme="minorHAnsi"/>
               </w:rPr>
               <w:t>ategory</w:t>
             </w:r>
-            <w:proofErr w:type="spellEnd"/>
             <w:r>
               <w:rPr>
                 <w:rFonts w:eastAsiaTheme="minorHAnsi"/>
@@ -6522,7 +6385,6 @@
         </w:rPr>
       </w:pPr>
       <w:bookmarkStart w:id="29" w:name="_Toc398844443"/>
-      <w:proofErr w:type="gramStart"/>
       <w:r>
         <w:rPr>
           <w:rFonts w:eastAsiaTheme="minorHAnsi"/>
@@ -6535,15 +6397,7 @@
           <w:rFonts w:eastAsiaTheme="minorHAnsi"/>
           <w:lang w:val="en-US" w:eastAsia="en-US"/>
         </w:rPr>
-        <w:t>(</w:t>
-      </w:r>
-      <w:proofErr w:type="gramEnd"/>
-      <w:r>
-        <w:rPr>
-          <w:rFonts w:eastAsiaTheme="minorHAnsi"/>
-          <w:lang w:val="en-US" w:eastAsia="en-US"/>
-        </w:rPr>
-        <w:t>Term)</w:t>
+        <w:t>(Term)</w:t>
       </w:r>
       <w:bookmarkEnd w:id="29"/>
     </w:p>
@@ -6628,14 +6482,12 @@
                 <w:lang w:val="en-US"/>
               </w:rPr>
             </w:pPr>
-            <w:proofErr w:type="spellStart"/>
             <w:r>
               <w:rPr>
                 <w:lang w:val="en-US"/>
               </w:rPr>
               <w:t>syntactic_category</w:t>
             </w:r>
-            <w:proofErr w:type="spellEnd"/>
             <w:r>
               <w:t>_</w:t>
             </w:r>
@@ -6719,14 +6571,12 @@
                 <w:lang w:val="en-US"/>
               </w:rPr>
             </w:pPr>
-            <w:proofErr w:type="spellStart"/>
             <w:r>
               <w:rPr>
                 <w:lang w:val="en-US"/>
               </w:rPr>
               <w:t>iso_code</w:t>
             </w:r>
-            <w:proofErr w:type="spellEnd"/>
           </w:p>
         </w:tc>
         <w:tc>
@@ -6830,7 +6680,6 @@
         </w:rPr>
       </w:pPr>
       <w:bookmarkStart w:id="32" w:name="_Toc398844452"/>
-      <w:proofErr w:type="spellStart"/>
       <w:r>
         <w:rPr>
           <w:lang w:val="en-US" w:eastAsia="en-US"/>
@@ -6843,7 +6692,6 @@
         </w:rPr>
         <w:t>Related</w:t>
       </w:r>
-      <w:proofErr w:type="spellEnd"/>
     </w:p>
     <w:tbl>
       <w:tblPr>
@@ -6981,15 +6829,7 @@
               <w:t xml:space="preserve">NULL </w:t>
             </w:r>
             <w:r>
-              <w:t xml:space="preserve">для </w:t>
-            </w:r>
-            <w:proofErr w:type="spellStart"/>
-            <w:r>
-              <w:t>языконезависимой</w:t>
-            </w:r>
-            <w:proofErr w:type="spellEnd"/>
-            <w:r>
-              <w:t xml:space="preserve"> записи</w:t>
+              <w:t>для языконезависимой записи</w:t>
             </w:r>
           </w:p>
         </w:tc>
@@ -7002,7 +6842,6 @@
           <w:lang w:val="en-US" w:eastAsia="en-US"/>
         </w:rPr>
       </w:pPr>
-      <w:proofErr w:type="spellStart"/>
       <w:r>
         <w:rPr>
           <w:lang w:val="en-US" w:eastAsia="en-US"/>
@@ -7010,7 +6849,6 @@
         <w:t>LanguageEntity</w:t>
       </w:r>
       <w:bookmarkEnd w:id="32"/>
-      <w:proofErr w:type="spellEnd"/>
     </w:p>
     <w:tbl>
       <w:tblPr>
@@ -7173,7 +7011,6 @@
       <w:bookmarkStart w:id="36" w:name="_Toc398844454"/>
       <w:bookmarkStart w:id="37" w:name="_Toc356245950"/>
       <w:bookmarkEnd w:id="9"/>
-      <w:proofErr w:type="gramStart"/>
       <w:r>
         <w:rPr>
           <w:rFonts w:eastAsiaTheme="minorHAnsi"/>
@@ -7189,7 +7026,6 @@
         </w:rPr>
         <w:t>(</w:t>
       </w:r>
-      <w:proofErr w:type="gramEnd"/>
       <w:r>
         <w:rPr>
           <w:lang w:val="en-US" w:eastAsia="en-US"/>
@@ -7202,7 +7038,6 @@
         </w:rPr>
         <w:t xml:space="preserve">, </w:t>
       </w:r>
-      <w:proofErr w:type="spellStart"/>
       <w:r>
         <w:rPr>
           <w:lang w:val="en-US" w:eastAsia="en-US"/>
@@ -7215,7 +7050,6 @@
         </w:rPr>
         <w:t>Related</w:t>
       </w:r>
-      <w:proofErr w:type="spellEnd"/>
       <w:r>
         <w:rPr>
           <w:lang w:val="en-US" w:eastAsia="en-US"/>
@@ -7320,11 +7154,9 @@
                 <w:lang w:val="en-US"/>
               </w:rPr>
             </w:pPr>
-            <w:proofErr w:type="spellStart"/>
             <w:r>
               <w:t>dialect</w:t>
             </w:r>
-            <w:proofErr w:type="spellEnd"/>
             <w:r>
               <w:rPr>
                 <w:lang w:val="en-US"/>
@@ -7389,44 +7221,31 @@
         </w:rPr>
       </w:pPr>
       <w:bookmarkStart w:id="38" w:name="_Toc398844446"/>
-      <w:proofErr w:type="spellStart"/>
-      <w:proofErr w:type="gramStart"/>
       <w:r>
         <w:rPr>
           <w:rFonts w:eastAsiaTheme="majorEastAsia"/>
           <w:lang w:val="en-US" w:eastAsia="en-US"/>
         </w:rPr>
-        <w:t>WritingSystem</w:t>
-      </w:r>
-      <w:proofErr w:type="spellEnd"/>
-      <w:r>
-        <w:rPr>
-          <w:rFonts w:eastAsiaTheme="majorEastAsia"/>
+        <w:t>WritingSystem(</w:t>
+      </w:r>
+      <w:r>
+        <w:rPr>
           <w:lang w:val="en-US" w:eastAsia="en-US"/>
         </w:rPr>
-        <w:t>(</w:t>
-      </w:r>
-      <w:proofErr w:type="gramEnd"/>
+        <w:t xml:space="preserve">Term, </w:t>
+      </w:r>
       <w:r>
         <w:rPr>
           <w:lang w:val="en-US" w:eastAsia="en-US"/>
         </w:rPr>
-        <w:t xml:space="preserve">Term, </w:t>
-      </w:r>
-      <w:proofErr w:type="spellStart"/>
+        <w:t>Language</w:t>
+      </w:r>
       <w:r>
         <w:rPr>
           <w:lang w:val="en-US" w:eastAsia="en-US"/>
         </w:rPr>
-        <w:t>Language</w:t>
-      </w:r>
-      <w:r>
-        <w:rPr>
-          <w:lang w:val="en-US" w:eastAsia="en-US"/>
-        </w:rPr>
         <w:t>Related</w:t>
       </w:r>
-      <w:proofErr w:type="spellEnd"/>
       <w:r>
         <w:rPr>
           <w:rFonts w:eastAsiaTheme="majorEastAsia"/>
@@ -7529,7 +7348,6 @@
             <w:pPr>
               <w:pStyle w:val="aff4"/>
             </w:pPr>
-            <w:proofErr w:type="spellStart"/>
             <w:r>
               <w:rPr>
                 <w:lang w:val="en-US"/>
@@ -7560,7 +7378,6 @@
               </w:rPr>
               <w:t>_type</w:t>
             </w:r>
-            <w:proofErr w:type="spellEnd"/>
           </w:p>
         </w:tc>
         <w:tc>
@@ -7610,7 +7427,6 @@
         </w:rPr>
       </w:pPr>
       <w:bookmarkStart w:id="39" w:name="_Toc398844448"/>
-      <w:proofErr w:type="gramStart"/>
       <w:r>
         <w:rPr>
           <w:rFonts w:eastAsiaTheme="majorEastAsia"/>
@@ -7625,14 +7441,12 @@
         </w:rPr>
         <w:t>(</w:t>
       </w:r>
-      <w:proofErr w:type="gramEnd"/>
       <w:r>
         <w:rPr>
           <w:lang w:val="en-US" w:eastAsia="en-US"/>
         </w:rPr>
         <w:t xml:space="preserve">Term, </w:t>
       </w:r>
-      <w:proofErr w:type="spellStart"/>
       <w:r>
         <w:rPr>
           <w:lang w:val="en-US" w:eastAsia="en-US"/>
@@ -7645,7 +7459,6 @@
         </w:rPr>
         <w:t>Related</w:t>
       </w:r>
-      <w:proofErr w:type="spellEnd"/>
       <w:r>
         <w:rPr>
           <w:rFonts w:eastAsiaTheme="majorEastAsia"/>
@@ -7751,14 +7564,12 @@
                 <w:lang w:val="en-US"/>
               </w:rPr>
             </w:pPr>
-            <w:proofErr w:type="spellStart"/>
             <w:r>
               <w:rPr>
                 <w:lang w:val="en-US"/>
               </w:rPr>
               <w:t>source_type</w:t>
             </w:r>
-            <w:proofErr w:type="spellEnd"/>
           </w:p>
         </w:tc>
         <w:tc>
@@ -7810,14 +7621,12 @@
                 <w:lang w:val="en-US"/>
               </w:rPr>
             </w:pPr>
-            <w:proofErr w:type="spellStart"/>
             <w:r>
               <w:rPr>
                 <w:lang w:val="en-US"/>
               </w:rPr>
               <w:t>source_parent</w:t>
             </w:r>
-            <w:proofErr w:type="spellEnd"/>
           </w:p>
         </w:tc>
         <w:tc>
@@ -7875,14 +7684,12 @@
                 <w:lang w:val="en-US"/>
               </w:rPr>
             </w:pPr>
-            <w:proofErr w:type="spellStart"/>
             <w:r>
               <w:rPr>
                 <w:lang w:val="en-US"/>
               </w:rPr>
               <w:t>processing_type</w:t>
             </w:r>
-            <w:proofErr w:type="spellEnd"/>
           </w:p>
         </w:tc>
         <w:tc>
@@ -7937,14 +7744,12 @@
                 <w:lang w:val="en-US"/>
               </w:rPr>
             </w:pPr>
-            <w:proofErr w:type="spellStart"/>
             <w:r>
               <w:rPr>
                 <w:lang w:val="en-US"/>
               </w:rPr>
               <w:t>processing_comment</w:t>
             </w:r>
-            <w:proofErr w:type="spellEnd"/>
           </w:p>
         </w:tc>
         <w:tc>
@@ -7996,10 +7801,6 @@
           <w:lang w:val="en-US" w:eastAsia="en-US"/>
         </w:rPr>
       </w:pPr>
-      <w:bookmarkStart w:id="40" w:name="_GoBack"/>
-      <w:bookmarkEnd w:id="40"/>
-      <w:proofErr w:type="spellStart"/>
-      <w:proofErr w:type="gramStart"/>
       <w:r>
         <w:rPr>
           <w:rFonts w:eastAsiaTheme="minorHAnsi"/>
@@ -8007,21 +7808,12 @@
         </w:rPr>
         <w:t>GrammCategorySet</w:t>
       </w:r>
-      <w:proofErr w:type="spellEnd"/>
       <w:r>
         <w:rPr>
           <w:rFonts w:eastAsiaTheme="minorHAnsi"/>
           <w:lang w:val="et-EE" w:eastAsia="en-US"/>
         </w:rPr>
-        <w:t>(</w:t>
-      </w:r>
-      <w:proofErr w:type="gramEnd"/>
-      <w:r>
-        <w:rPr>
-          <w:rFonts w:eastAsiaTheme="minorHAnsi"/>
-          <w:lang w:val="et-EE" w:eastAsia="en-US"/>
-        </w:rPr>
-        <w:t>LanguageEntity)</w:t>
+        <w:t>(LanguageEntity)</w:t>
       </w:r>
       <w:bookmarkEnd w:id="36"/>
     </w:p>
@@ -8157,7 +7949,6 @@
                 <w:lang w:val="en-US"/>
               </w:rPr>
             </w:pPr>
-            <w:proofErr w:type="spellStart"/>
             <w:r>
               <w:rPr>
                 <w:lang w:val="en-US"/>
@@ -8176,7 +7967,6 @@
               </w:rPr>
               <w:t>category</w:t>
             </w:r>
-            <w:proofErr w:type="spellEnd"/>
           </w:p>
         </w:tc>
         <w:tc>
@@ -8237,7 +8027,6 @@
                 <w:lang w:val="en-US"/>
               </w:rPr>
             </w:pPr>
-            <w:proofErr w:type="spellStart"/>
             <w:r>
               <w:rPr>
                 <w:lang w:val="en-US"/>
@@ -8245,7 +8034,6 @@
               <w:lastRenderedPageBreak/>
               <w:t>gramm_category_multi</w:t>
             </w:r>
-            <w:proofErr w:type="spellEnd"/>
           </w:p>
         </w:tc>
         <w:tc>
@@ -8368,7 +8156,7 @@
           <w:lang w:val="et-EE" w:eastAsia="en-US"/>
         </w:rPr>
       </w:pPr>
-      <w:bookmarkStart w:id="41" w:name="_Toc398844455"/>
+      <w:bookmarkStart w:id="40" w:name="_Toc398844455"/>
       <w:r>
         <w:rPr>
           <w:rFonts w:eastAsiaTheme="minorHAnsi"/>
@@ -8376,7 +8164,7 @@
         </w:rPr>
         <w:t>Inflection(LanguageEntity)</w:t>
       </w:r>
-      <w:bookmarkEnd w:id="41"/>
+      <w:bookmarkEnd w:id="40"/>
     </w:p>
     <w:tbl>
       <w:tblPr>
@@ -8459,14 +8247,12 @@
                 <w:lang w:val="en-US"/>
               </w:rPr>
             </w:pPr>
-            <w:proofErr w:type="spellStart"/>
             <w:r>
               <w:rPr>
                 <w:lang w:val="en-US"/>
               </w:rPr>
               <w:t>syntactic_category</w:t>
             </w:r>
-            <w:proofErr w:type="spellEnd"/>
           </w:p>
         </w:tc>
         <w:tc>
@@ -8585,9 +8371,8 @@
           <w:lang w:val="en-US" w:eastAsia="en-US"/>
         </w:rPr>
       </w:pPr>
-      <w:bookmarkStart w:id="42" w:name="_Toc356245949"/>
-      <w:bookmarkStart w:id="43" w:name="_Toc398844456"/>
-      <w:proofErr w:type="gramStart"/>
+      <w:bookmarkStart w:id="41" w:name="_Toc356245949"/>
+      <w:bookmarkStart w:id="42" w:name="_Toc398844456"/>
       <w:r>
         <w:rPr>
           <w:rFonts w:eastAsiaTheme="minorHAnsi"/>
@@ -8595,7 +8380,7 @@
         </w:rPr>
         <w:t>Lexeme</w:t>
       </w:r>
-      <w:bookmarkEnd w:id="42"/>
+      <w:bookmarkEnd w:id="41"/>
       <w:r>
         <w:rPr>
           <w:rFonts w:eastAsiaTheme="minorHAnsi"/>
@@ -8603,22 +8388,13 @@
         </w:rPr>
         <w:t>(</w:t>
       </w:r>
-      <w:proofErr w:type="spellStart"/>
-      <w:proofErr w:type="gramEnd"/>
       <w:r>
         <w:rPr>
           <w:lang w:val="en-US" w:eastAsia="en-US"/>
         </w:rPr>
-        <w:t>LanguageEntity</w:t>
-      </w:r>
-      <w:proofErr w:type="spellEnd"/>
-      <w:r>
-        <w:rPr>
-          <w:lang w:val="en-US" w:eastAsia="en-US"/>
-        </w:rPr>
-        <w:t>)</w:t>
-      </w:r>
-      <w:bookmarkEnd w:id="43"/>
+        <w:t>LanguageEntity)</w:t>
+      </w:r>
+      <w:bookmarkEnd w:id="42"/>
     </w:p>
     <w:p>
       <w:pPr>
@@ -8716,14 +8492,12 @@
                 <w:lang w:val="en-US"/>
               </w:rPr>
             </w:pPr>
-            <w:proofErr w:type="spellStart"/>
             <w:r>
               <w:rPr>
                 <w:lang w:val="en-US"/>
               </w:rPr>
               <w:t>syntactic_category</w:t>
             </w:r>
-            <w:proofErr w:type="spellEnd"/>
           </w:p>
         </w:tc>
         <w:tc>
@@ -8766,13 +8540,8 @@
             <w:pPr>
               <w:pStyle w:val="aff4"/>
             </w:pPr>
-            <w:proofErr w:type="spellStart"/>
-            <w:r>
-              <w:t>id</w:t>
-            </w:r>
-            <w:proofErr w:type="spellEnd"/>
-            <w:r>
-              <w:t xml:space="preserve"> части речи</w:t>
+            <w:r>
+              <w:t>id части речи</w:t>
             </w:r>
           </w:p>
         </w:tc>
@@ -8840,6 +8609,89 @@
             <w:r>
               <w:t>Классификатор</w:t>
             </w:r>
+          </w:p>
+        </w:tc>
+      </w:tr>
+      <w:tr>
+        <w:trPr>
+          <w:ins w:id="43" w:author="Грушецкий Кирилл Игоревич" w:date="2014-11-11T19:24:00Z"/>
+        </w:trPr>
+        <w:tc>
+          <w:tcPr>
+            <w:tcW w:w="1250" w:type="pct"/>
+          </w:tcPr>
+          <w:p>
+            <w:pPr>
+              <w:pStyle w:val="aff4"/>
+              <w:rPr>
+                <w:ins w:id="44" w:author="Грушецкий Кирилл Игоревич" w:date="2014-11-11T19:24:00Z"/>
+                <w:lang w:val="en-US"/>
+              </w:rPr>
+            </w:pPr>
+            <w:ins w:id="45" w:author="Грушецкий Кирилл Игоревич" w:date="2014-11-11T19:25:00Z">
+              <w:r>
+                <w:rPr>
+                  <w:lang w:val="en-US"/>
+                </w:rPr>
+                <w:t>param</w:t>
+              </w:r>
+            </w:ins>
+          </w:p>
+        </w:tc>
+        <w:tc>
+          <w:tcPr>
+            <w:tcW w:w="1250" w:type="pct"/>
+          </w:tcPr>
+          <w:p>
+            <w:pPr>
+              <w:pStyle w:val="aff4"/>
+              <w:rPr>
+                <w:ins w:id="46" w:author="Грушецкий Кирилл Игоревич" w:date="2014-11-11T19:24:00Z"/>
+              </w:rPr>
+            </w:pPr>
+            <w:ins w:id="47" w:author="Грушецкий Кирилл Игоревич" w:date="2014-11-11T19:25:00Z">
+              <w:r>
+                <w:t>Строка</w:t>
+              </w:r>
+            </w:ins>
+          </w:p>
+        </w:tc>
+        <w:tc>
+          <w:tcPr>
+            <w:tcW w:w="885" w:type="pct"/>
+          </w:tcPr>
+          <w:p>
+            <w:pPr>
+              <w:pStyle w:val="aff4"/>
+              <w:rPr>
+                <w:ins w:id="48" w:author="Грушецкий Кирилл Игоревич" w:date="2014-11-11T19:24:00Z"/>
+              </w:rPr>
+            </w:pPr>
+            <w:ins w:id="49" w:author="Грушецкий Кирилл Игоревич" w:date="2014-11-11T19:26:00Z">
+              <w:r>
+                <w:t>Нет</w:t>
+              </w:r>
+            </w:ins>
+          </w:p>
+        </w:tc>
+        <w:tc>
+          <w:tcPr>
+            <w:tcW w:w="1615" w:type="pct"/>
+          </w:tcPr>
+          <w:p>
+            <w:pPr>
+              <w:pStyle w:val="aff4"/>
+              <w:rPr>
+                <w:ins w:id="50" w:author="Грушецкий Кирилл Игоревич" w:date="2014-11-11T19:24:00Z"/>
+              </w:rPr>
+            </w:pPr>
+            <w:ins w:id="51" w:author="Грушецкий Кирилл Игоревич" w:date="2014-11-11T19:26:00Z">
+              <w:r>
+                <w:t>Временный склад параметров</w:t>
+              </w:r>
+            </w:ins>
+            <w:bookmarkStart w:id="52" w:name="_GoBack"/>
+            <w:bookmarkEnd w:id="52"/>
           </w:p>
         </w:tc>
       </w:tr>
@@ -8852,8 +8704,7 @@
           <w:lang w:eastAsia="en-US"/>
         </w:rPr>
       </w:pPr>
-      <w:bookmarkStart w:id="44" w:name="_Toc398844457"/>
-      <w:proofErr w:type="spellStart"/>
+      <w:bookmarkStart w:id="53" w:name="_Toc398844457"/>
       <w:r>
         <w:rPr>
           <w:rFonts w:eastAsiaTheme="minorHAnsi"/>
@@ -8861,8 +8712,7 @@
         </w:rPr>
         <w:t>LexemeRelation</w:t>
       </w:r>
-      <w:bookmarkEnd w:id="44"/>
-      <w:proofErr w:type="spellEnd"/>
+      <w:bookmarkEnd w:id="53"/>
     </w:p>
     <w:p>
       <w:pPr>
@@ -8878,7 +8728,6 @@
         </w:rPr>
         <w:t xml:space="preserve">Связи между двумя лексемами. Это могут быть переводы, синонимы, антонимы и специальные связи (например, для </w:t>
       </w:r>
-      <w:proofErr w:type="spellStart"/>
       <w:r>
         <w:rPr>
           <w:rFonts w:eastAsiaTheme="minorHAnsi"/>
@@ -8886,7 +8735,6 @@
         </w:rPr>
         <w:t>pluralia</w:t>
       </w:r>
-      <w:proofErr w:type="spellEnd"/>
       <w:r>
         <w:rPr>
           <w:rFonts w:eastAsiaTheme="minorHAnsi"/>
@@ -8894,7 +8742,6 @@
         </w:rPr>
         <w:t xml:space="preserve"> </w:t>
       </w:r>
-      <w:proofErr w:type="spellStart"/>
       <w:r>
         <w:rPr>
           <w:rFonts w:eastAsiaTheme="minorHAnsi"/>
@@ -8902,7 +8749,6 @@
         </w:rPr>
         <w:t>tantum</w:t>
       </w:r>
-      <w:proofErr w:type="spellEnd"/>
       <w:r>
         <w:rPr>
           <w:rFonts w:eastAsiaTheme="minorHAnsi"/>
@@ -9206,16 +9052,13 @@
           <w:lang w:val="en-US" w:eastAsia="en-US"/>
         </w:rPr>
       </w:pPr>
-      <w:bookmarkStart w:id="45" w:name="_Toc398844458"/>
-      <w:proofErr w:type="spellStart"/>
-      <w:proofErr w:type="gramStart"/>
+      <w:bookmarkStart w:id="54" w:name="_Toc398844458"/>
       <w:r>
         <w:rPr>
           <w:lang w:val="en-US"/>
         </w:rPr>
         <w:t>TranslatedTerm</w:t>
       </w:r>
-      <w:proofErr w:type="spellEnd"/>
       <w:r>
         <w:rPr>
           <w:rFonts w:eastAsiaTheme="minorHAnsi"/>
@@ -9223,22 +9066,13 @@
         </w:rPr>
         <w:t>(</w:t>
       </w:r>
-      <w:proofErr w:type="spellStart"/>
-      <w:proofErr w:type="gramEnd"/>
       <w:r>
         <w:rPr>
           <w:lang w:val="en-US" w:eastAsia="en-US"/>
         </w:rPr>
-        <w:t>LanguageEntity</w:t>
-      </w:r>
-      <w:proofErr w:type="spellEnd"/>
-      <w:r>
-        <w:rPr>
-          <w:lang w:val="en-US" w:eastAsia="en-US"/>
-        </w:rPr>
-        <w:t>)</w:t>
-      </w:r>
-      <w:bookmarkEnd w:id="45"/>
+        <w:t>LanguageEntity)</w:t>
+      </w:r>
+      <w:bookmarkEnd w:id="54"/>
     </w:p>
     <w:tbl>
       <w:tblPr>
@@ -9381,14 +9215,12 @@
                 <w:lang w:val="en-US"/>
               </w:rPr>
             </w:pPr>
-            <w:proofErr w:type="spellStart"/>
             <w:r>
               <w:rPr>
                 <w:lang w:val="en-US"/>
               </w:rPr>
               <w:t>term_id</w:t>
             </w:r>
-            <w:proofErr w:type="spellEnd"/>
           </w:p>
         </w:tc>
         <w:tc>
@@ -9452,14 +9284,12 @@
                 <w:lang w:val="en-US"/>
               </w:rPr>
             </w:pPr>
-            <w:proofErr w:type="spellStart"/>
             <w:r>
               <w:rPr>
                 <w:lang w:val="en-US"/>
               </w:rPr>
               <w:t>term_full_translation</w:t>
             </w:r>
-            <w:proofErr w:type="spellEnd"/>
           </w:p>
         </w:tc>
         <w:tc>
@@ -9532,14 +9362,12 @@
                 <w:lang w:val="en-US"/>
               </w:rPr>
             </w:pPr>
-            <w:proofErr w:type="spellStart"/>
             <w:r>
               <w:rPr>
                 <w:lang w:val="en-US"/>
               </w:rPr>
               <w:t>term_abbr_translation</w:t>
             </w:r>
-            <w:proofErr w:type="spellEnd"/>
           </w:p>
         </w:tc>
         <w:tc>
@@ -9609,7 +9437,7 @@
           <w:lang w:val="en-US" w:eastAsia="en-US"/>
         </w:rPr>
       </w:pPr>
-      <w:bookmarkStart w:id="46" w:name="_Toc398844459"/>
+      <w:bookmarkStart w:id="55" w:name="_Toc398844459"/>
       <w:bookmarkEnd w:id="37"/>
       <w:r>
         <w:rPr>
@@ -9625,7 +9453,7 @@
         </w:rPr>
         <w:t xml:space="preserve"> словаря</w:t>
       </w:r>
-      <w:bookmarkEnd w:id="46"/>
+      <w:bookmarkEnd w:id="55"/>
     </w:p>
     <w:p>
       <w:pPr>
@@ -9635,7 +9463,7 @@
           <w:lang w:val="en-US" w:eastAsia="en-US"/>
         </w:rPr>
       </w:pPr>
-      <w:bookmarkStart w:id="47" w:name="_Toc398844460"/>
+      <w:bookmarkStart w:id="56" w:name="_Toc398844460"/>
       <w:r>
         <w:rPr>
           <w:rFonts w:eastAsiaTheme="majorEastAsia"/>
@@ -9643,7 +9471,7 @@
         </w:rPr>
         <w:t>Абстрактные классы</w:t>
       </w:r>
-      <w:bookmarkEnd w:id="47"/>
+      <w:bookmarkEnd w:id="56"/>
     </w:p>
     <w:p>
       <w:pPr>
@@ -9653,8 +9481,7 @@
           <w:lang w:val="en-US" w:eastAsia="en-US"/>
         </w:rPr>
       </w:pPr>
-      <w:bookmarkStart w:id="48" w:name="_Toc398844461"/>
-      <w:proofErr w:type="spellStart"/>
+      <w:bookmarkStart w:id="57" w:name="_Toc398844461"/>
       <w:r>
         <w:rPr>
           <w:rFonts w:eastAsiaTheme="minorHAnsi"/>
@@ -9662,8 +9489,7 @@
         </w:rPr>
         <w:t>DictEntity</w:t>
       </w:r>
-      <w:bookmarkEnd w:id="48"/>
-      <w:proofErr w:type="spellEnd"/>
+      <w:bookmarkEnd w:id="57"/>
     </w:p>
     <w:tbl>
       <w:tblPr>
@@ -9746,14 +9572,12 @@
                 <w:lang w:val="en-US"/>
               </w:rPr>
             </w:pPr>
-            <w:proofErr w:type="spellStart"/>
             <w:r>
               <w:rPr>
                 <w:lang w:val="en-US"/>
               </w:rPr>
               <w:t>source_multi</w:t>
             </w:r>
-            <w:proofErr w:type="spellEnd"/>
           </w:p>
         </w:tc>
         <w:tc>
@@ -9841,11 +9665,9 @@
             <w:pPr>
               <w:pStyle w:val="aff4"/>
             </w:pPr>
-            <w:proofErr w:type="spellStart"/>
             <w:r>
               <w:t>comment</w:t>
             </w:r>
-            <w:proofErr w:type="spellEnd"/>
           </w:p>
         </w:tc>
         <w:tc>
@@ -9964,10 +9786,8 @@
           <w:lang w:val="en-US" w:eastAsia="en-US"/>
         </w:rPr>
       </w:pPr>
-      <w:bookmarkStart w:id="49" w:name="_Toc398844463"/>
-      <w:bookmarkStart w:id="50" w:name="_Toc398844462"/>
-      <w:proofErr w:type="spellStart"/>
-      <w:proofErr w:type="gramStart"/>
+      <w:bookmarkStart w:id="58" w:name="_Toc398844463"/>
+      <w:bookmarkStart w:id="59" w:name="_Toc398844462"/>
       <w:r>
         <w:rPr>
           <w:rFonts w:eastAsiaTheme="minorHAnsi"/>
@@ -9989,32 +9809,14 @@
         </w:rPr>
         <w:t>ormBase</w:t>
       </w:r>
-      <w:proofErr w:type="spellEnd"/>
       <w:r>
         <w:rPr>
           <w:rFonts w:eastAsiaTheme="minorHAnsi"/>
           <w:lang w:val="en-US" w:eastAsia="en-US"/>
         </w:rPr>
-        <w:t>(</w:t>
-      </w:r>
-      <w:proofErr w:type="spellStart"/>
-      <w:proofErr w:type="gramEnd"/>
-      <w:r>
-        <w:rPr>
-          <w:rFonts w:eastAsiaTheme="minorHAnsi"/>
-          <w:lang w:val="en-US" w:eastAsia="en-US"/>
-        </w:rPr>
-        <w:t>DictEntity</w:t>
-      </w:r>
-      <w:proofErr w:type="spellEnd"/>
-      <w:r>
-        <w:rPr>
-          <w:rFonts w:eastAsiaTheme="minorHAnsi"/>
-          <w:lang w:val="en-US" w:eastAsia="en-US"/>
-        </w:rPr>
-        <w:t>)</w:t>
-      </w:r>
-      <w:bookmarkEnd w:id="49"/>
+        <w:t>(DictEntity)</w:t>
+      </w:r>
+      <w:bookmarkEnd w:id="58"/>
     </w:p>
     <w:p>
       <w:pPr>
@@ -10112,11 +9914,9 @@
                 <w:lang w:val="en-US"/>
               </w:rPr>
             </w:pPr>
-            <w:proofErr w:type="spellStart"/>
             <w:r>
               <w:t>lexeme</w:t>
             </w:r>
-            <w:proofErr w:type="spellEnd"/>
           </w:p>
         </w:tc>
         <w:tc>
@@ -10183,7 +9983,6 @@
                 <w:lang w:val="en-US"/>
               </w:rPr>
             </w:pPr>
-            <w:proofErr w:type="spellStart"/>
             <w:r>
               <w:t>gr</w:t>
             </w:r>
@@ -10193,13 +9992,8 @@
               </w:rPr>
               <w:t>amm</w:t>
             </w:r>
-            <w:proofErr w:type="spellEnd"/>
-            <w:r>
-              <w:t>_</w:t>
-            </w:r>
-            <w:proofErr w:type="spellStart"/>
-            <w:r>
-              <w:t>cat</w:t>
+            <w:r>
+              <w:t>_cat</w:t>
             </w:r>
             <w:r>
               <w:rPr>
@@ -10207,7 +10001,6 @@
               </w:rPr>
               <w:t>egory</w:t>
             </w:r>
-            <w:proofErr w:type="spellEnd"/>
             <w:r>
               <w:t>_</w:t>
             </w:r>
@@ -10352,14 +10145,12 @@
                 <w:lang w:val="en-US"/>
               </w:rPr>
             </w:pPr>
-            <w:proofErr w:type="spellStart"/>
             <w:r>
               <w:rPr>
                 <w:lang w:val="en-US"/>
               </w:rPr>
               <w:t>writing_system</w:t>
             </w:r>
-            <w:proofErr w:type="spellEnd"/>
           </w:p>
         </w:tc>
         <w:tc>
@@ -10431,7 +10222,7 @@
         </w:rPr>
         <w:t>Классы модели</w:t>
       </w:r>
-      <w:bookmarkEnd w:id="50"/>
+      <w:bookmarkEnd w:id="59"/>
     </w:p>
     <w:p>
       <w:pPr>
@@ -10441,9 +10232,7 @@
           <w:lang w:val="en-US" w:eastAsia="en-US"/>
         </w:rPr>
       </w:pPr>
-      <w:bookmarkStart w:id="51" w:name="_Toc398844464"/>
-      <w:proofErr w:type="spellStart"/>
-      <w:proofErr w:type="gramStart"/>
+      <w:bookmarkStart w:id="60" w:name="_Toc398844464"/>
       <w:r>
         <w:rPr>
           <w:rFonts w:eastAsiaTheme="minorHAnsi"/>
@@ -10463,48 +10252,23 @@
           <w:rFonts w:eastAsiaTheme="minorHAnsi"/>
           <w:lang w:val="en-US" w:eastAsia="en-US"/>
         </w:rPr>
-        <w:t>orm</w:t>
-      </w:r>
-      <w:proofErr w:type="spellEnd"/>
+        <w:t>orm(Word</w:t>
+      </w:r>
       <w:r>
         <w:rPr>
           <w:rFonts w:eastAsiaTheme="minorHAnsi"/>
           <w:lang w:val="en-US" w:eastAsia="en-US"/>
         </w:rPr>
-        <w:t>(</w:t>
-      </w:r>
-      <w:proofErr w:type="spellStart"/>
-      <w:proofErr w:type="gramEnd"/>
+        <w:t>f</w:t>
+      </w:r>
       <w:r>
         <w:rPr>
           <w:rFonts w:eastAsiaTheme="minorHAnsi"/>
           <w:lang w:val="en-US" w:eastAsia="en-US"/>
         </w:rPr>
-        <w:t>Word</w:t>
-      </w:r>
-      <w:r>
-        <w:rPr>
-          <w:rFonts w:eastAsiaTheme="minorHAnsi"/>
-          <w:lang w:val="en-US" w:eastAsia="en-US"/>
-        </w:rPr>
-        <w:t>f</w:t>
-      </w:r>
-      <w:r>
-        <w:rPr>
-          <w:rFonts w:eastAsiaTheme="minorHAnsi"/>
-          <w:lang w:val="en-US" w:eastAsia="en-US"/>
-        </w:rPr>
-        <w:t>ormBase</w:t>
-      </w:r>
-      <w:proofErr w:type="spellEnd"/>
-      <w:r>
-        <w:rPr>
-          <w:rFonts w:eastAsiaTheme="minorHAnsi"/>
-          <w:lang w:val="en-US" w:eastAsia="en-US"/>
-        </w:rPr>
-        <w:t>)</w:t>
-      </w:r>
-      <w:bookmarkEnd w:id="51"/>
+        <w:t>ormBase)</w:t>
+      </w:r>
+      <w:bookmarkEnd w:id="60"/>
     </w:p>
     <w:p>
       <w:pPr>
@@ -10545,7 +10309,7 @@
             <w:pPr>
               <w:pStyle w:val="aff4"/>
             </w:pPr>
-            <w:bookmarkStart w:id="52" w:name="_Toc356245954"/>
+            <w:bookmarkStart w:id="61" w:name="_Toc356245954"/>
             <w:r>
               <w:t>Поле</w:t>
             </w:r>
@@ -10603,14 +10367,12 @@
                 <w:lang w:val="en-US"/>
               </w:rPr>
             </w:pPr>
-            <w:proofErr w:type="spellStart"/>
             <w:r>
               <w:rPr>
                 <w:lang w:val="en-US"/>
               </w:rPr>
               <w:t>dialect_multi</w:t>
             </w:r>
-            <w:proofErr w:type="spellEnd"/>
           </w:p>
         </w:tc>
         <w:tc>
@@ -10677,9 +10439,7 @@
           <w:lang w:eastAsia="en-US"/>
         </w:rPr>
       </w:pPr>
-      <w:bookmarkStart w:id="53" w:name="_Toc398844465"/>
-      <w:proofErr w:type="spellStart"/>
-      <w:proofErr w:type="gramStart"/>
+      <w:bookmarkStart w:id="62" w:name="_Toc398844465"/>
       <w:r>
         <w:rPr>
           <w:rFonts w:eastAsiaTheme="minorHAnsi"/>
@@ -10708,46 +10468,28 @@
         </w:rPr>
         <w:t>Sample</w:t>
       </w:r>
-      <w:proofErr w:type="spellEnd"/>
       <w:r>
         <w:rPr>
           <w:rFonts w:eastAsiaTheme="minorHAnsi"/>
           <w:lang w:val="en-US" w:eastAsia="en-US"/>
         </w:rPr>
-        <w:t>(</w:t>
-      </w:r>
-      <w:proofErr w:type="spellStart"/>
-      <w:proofErr w:type="gramEnd"/>
+        <w:t>(Word</w:t>
+      </w:r>
       <w:r>
         <w:rPr>
           <w:rFonts w:eastAsiaTheme="minorHAnsi"/>
           <w:lang w:val="en-US" w:eastAsia="en-US"/>
         </w:rPr>
-        <w:t>Word</w:t>
+        <w:t>f</w:t>
       </w:r>
       <w:r>
         <w:rPr>
           <w:rFonts w:eastAsiaTheme="minorHAnsi"/>
           <w:lang w:val="en-US" w:eastAsia="en-US"/>
         </w:rPr>
-        <w:t>f</w:t>
-      </w:r>
-      <w:r>
-        <w:rPr>
-          <w:rFonts w:eastAsiaTheme="minorHAnsi"/>
-          <w:lang w:val="en-US" w:eastAsia="en-US"/>
-        </w:rPr>
-        <w:t>ormBase</w:t>
-      </w:r>
-      <w:proofErr w:type="spellEnd"/>
-      <w:r>
-        <w:rPr>
-          <w:rFonts w:eastAsiaTheme="minorHAnsi"/>
-          <w:lang w:val="en-US" w:eastAsia="en-US"/>
-        </w:rPr>
-        <w:t>)</w:t>
-      </w:r>
-      <w:bookmarkEnd w:id="53"/>
+        <w:t>ormBase)</w:t>
+      </w:r>
+      <w:bookmarkEnd w:id="62"/>
     </w:p>
     <w:p>
       <w:pPr>
@@ -10898,17 +10640,15 @@
           <w:lang w:eastAsia="en-US"/>
         </w:rPr>
       </w:pPr>
-      <w:bookmarkStart w:id="54" w:name="_Toc398844466"/>
-      <w:bookmarkEnd w:id="52"/>
-      <w:proofErr w:type="spellStart"/>
+      <w:bookmarkStart w:id="63" w:name="_Toc398844466"/>
+      <w:bookmarkEnd w:id="61"/>
       <w:r>
         <w:rPr>
           <w:lang w:val="en-US" w:eastAsia="en-US"/>
         </w:rPr>
         <w:t>WordformOrder</w:t>
       </w:r>
-      <w:bookmarkEnd w:id="54"/>
-      <w:proofErr w:type="spellEnd"/>
+      <w:bookmarkEnd w:id="63"/>
     </w:p>
     <w:p>
       <w:pPr>
@@ -10936,24 +10676,13 @@
           <w:lang w:val="en-US"/>
         </w:rPr>
       </w:pPr>
-      <w:bookmarkStart w:id="55" w:name="_Toc398844467"/>
-      <w:proofErr w:type="spellStart"/>
-      <w:proofErr w:type="gramStart"/>
+      <w:bookmarkStart w:id="64" w:name="_Toc398844467"/>
       <w:r>
         <w:rPr>
           <w:lang w:val="en-US"/>
         </w:rPr>
-        <w:t>SemanticGroup</w:t>
-      </w:r>
-      <w:proofErr w:type="spellEnd"/>
-      <w:r>
-        <w:rPr>
-          <w:lang w:val="en-US"/>
-        </w:rPr>
-        <w:t>(</w:t>
-      </w:r>
-      <w:proofErr w:type="spellStart"/>
-      <w:proofErr w:type="gramEnd"/>
+        <w:t>SemanticGroup(</w:t>
+      </w:r>
       <w:r>
         <w:rPr>
           <w:rFonts w:eastAsiaTheme="minorHAnsi"/>
@@ -10961,14 +10690,13 @@
         </w:rPr>
         <w:t>DictEntity</w:t>
       </w:r>
-      <w:proofErr w:type="spellEnd"/>
       <w:r>
         <w:rPr>
           <w:lang w:val="en-US"/>
         </w:rPr>
         <w:t>)</w:t>
       </w:r>
-      <w:bookmarkEnd w:id="55"/>
+      <w:bookmarkEnd w:id="64"/>
     </w:p>
     <w:p>
       <w:r>
@@ -11123,11 +10851,9 @@
                 <w:lang w:val="en-US"/>
               </w:rPr>
             </w:pPr>
-            <w:proofErr w:type="spellStart"/>
             <w:r>
               <w:t>usage_constraint</w:t>
             </w:r>
-            <w:proofErr w:type="spellEnd"/>
             <w:r>
               <w:t>_</w:t>
             </w:r>
@@ -11185,13 +10911,8 @@
             <w:pPr>
               <w:pStyle w:val="aff4"/>
             </w:pPr>
-            <w:proofErr w:type="spellStart"/>
-            <w:r>
-              <w:t>id</w:t>
-            </w:r>
-            <w:proofErr w:type="spellEnd"/>
-            <w:r>
-              <w:t xml:space="preserve"> ограничени</w:t>
+            <w:r>
+              <w:t>id ограничени</w:t>
             </w:r>
             <w:r>
               <w:t>й</w:t>
@@ -11211,14 +10932,12 @@
                 <w:lang w:val="en-US"/>
               </w:rPr>
             </w:pPr>
-            <w:proofErr w:type="spellStart"/>
             <w:r>
               <w:rPr>
                 <w:lang w:val="en-US"/>
               </w:rPr>
               <w:t>dialect_multi</w:t>
             </w:r>
-            <w:proofErr w:type="spellEnd"/>
           </w:p>
         </w:tc>
         <w:tc>
@@ -11291,33 +11010,15 @@
           <w:lang w:eastAsia="en-US"/>
         </w:rPr>
       </w:pPr>
-      <w:bookmarkStart w:id="56" w:name="_Toc398844468"/>
-      <w:proofErr w:type="gramStart"/>
+      <w:bookmarkStart w:id="65" w:name="_Toc398844468"/>
       <w:r>
         <w:rPr>
           <w:rFonts w:eastAsiaTheme="minorHAnsi"/>
           <w:lang w:val="en-US" w:eastAsia="en-US"/>
         </w:rPr>
-        <w:t>Translation(</w:t>
-      </w:r>
-      <w:proofErr w:type="spellStart"/>
-      <w:proofErr w:type="gramEnd"/>
-      <w:r>
-        <w:rPr>
-          <w:rFonts w:eastAsiaTheme="minorHAnsi"/>
-          <w:lang w:val="en-US" w:eastAsia="en-US"/>
-        </w:rPr>
-        <w:t>DictEntity</w:t>
-      </w:r>
-      <w:proofErr w:type="spellEnd"/>
-      <w:r>
-        <w:rPr>
-          <w:rFonts w:eastAsiaTheme="minorHAnsi"/>
-          <w:lang w:val="en-US" w:eastAsia="en-US"/>
-        </w:rPr>
-        <w:t>)</w:t>
-      </w:r>
-      <w:bookmarkEnd w:id="56"/>
+        <w:t>Translation(DictEntity)</w:t>
+      </w:r>
+      <w:bookmarkEnd w:id="65"/>
     </w:p>
     <w:p>
       <w:pPr>
@@ -11414,13 +11115,8 @@
                 <w:lang w:val="en-US"/>
               </w:rPr>
             </w:pPr>
-            <w:proofErr w:type="spellStart"/>
-            <w:r>
-              <w:t>lexeme</w:t>
-            </w:r>
-            <w:proofErr w:type="spellEnd"/>
-            <w:r>
-              <w:t>_</w:t>
+            <w:r>
+              <w:t>lexeme_</w:t>
             </w:r>
             <w:r>
               <w:rPr>
@@ -11871,7 +11567,6 @@
                 <w:lang w:val="en-US"/>
               </w:rPr>
             </w:pPr>
-            <w:proofErr w:type="spellStart"/>
             <w:r>
               <w:rPr>
                 <w:lang w:val="en-US"/>
@@ -11884,7 +11579,6 @@
               </w:rPr>
               <w:t>multi</w:t>
             </w:r>
-            <w:proofErr w:type="spellEnd"/>
           </w:p>
         </w:tc>
         <w:tc>
@@ -11934,15 +11628,7 @@
               <w:pStyle w:val="aff4"/>
             </w:pPr>
             <w:r>
-              <w:t xml:space="preserve">Указывает, на </w:t>
-            </w:r>
-            <w:proofErr w:type="gramStart"/>
-            <w:r>
-              <w:t>основании</w:t>
-            </w:r>
-            <w:proofErr w:type="gramEnd"/>
-            <w:r>
-              <w:t xml:space="preserve"> каких оригинальных переводов создан</w:t>
+              <w:t>Указывает, на основании каких оригинальных переводов создан</w:t>
             </w:r>
           </w:p>
         </w:tc>
@@ -11959,14 +11645,12 @@
                 <w:lang w:val="en-US"/>
               </w:rPr>
             </w:pPr>
-            <w:proofErr w:type="spellStart"/>
             <w:r>
               <w:rPr>
                 <w:lang w:val="en-US"/>
               </w:rPr>
               <w:t>is_visible</w:t>
             </w:r>
-            <w:proofErr w:type="spellEnd"/>
           </w:p>
         </w:tc>
         <w:tc>
@@ -12018,7 +11702,7 @@
           <w:lang w:val="en-US" w:eastAsia="en-US"/>
         </w:rPr>
       </w:pPr>
-      <w:bookmarkStart w:id="57" w:name="_Toc398844469"/>
+      <w:bookmarkStart w:id="66" w:name="_Toc398844469"/>
       <w:r>
         <w:rPr>
           <w:rFonts w:eastAsiaTheme="majorEastAsia"/>
@@ -12040,7 +11724,7 @@
         </w:rPr>
         <w:t>проектов</w:t>
       </w:r>
-      <w:bookmarkEnd w:id="57"/>
+      <w:bookmarkEnd w:id="66"/>
     </w:p>
     <w:p>
       <w:pPr>
@@ -12050,7 +11734,7 @@
           <w:lang w:eastAsia="en-US"/>
         </w:rPr>
       </w:pPr>
-      <w:bookmarkStart w:id="58" w:name="_Toc398844470"/>
+      <w:bookmarkStart w:id="67" w:name="_Toc398844470"/>
       <w:r>
         <w:rPr>
           <w:rFonts w:eastAsiaTheme="majorEastAsia"/>
@@ -12058,7 +11742,7 @@
         </w:rPr>
         <w:t>Абстрактные классы</w:t>
       </w:r>
-      <w:bookmarkEnd w:id="58"/>
+      <w:bookmarkEnd w:id="67"/>
     </w:p>
     <w:p>
       <w:pPr>
@@ -12068,8 +11752,7 @@
           <w:lang w:val="en-US" w:eastAsia="en-US"/>
         </w:rPr>
       </w:pPr>
-      <w:bookmarkStart w:id="59" w:name="_Toc398844471"/>
-      <w:proofErr w:type="spellStart"/>
+      <w:bookmarkStart w:id="68" w:name="_Toc398844471"/>
       <w:r>
         <w:rPr>
           <w:rFonts w:eastAsiaTheme="majorEastAsia"/>
@@ -12077,8 +11760,7 @@
         </w:rPr>
         <w:t>ProjectedEntity</w:t>
       </w:r>
-      <w:bookmarkEnd w:id="59"/>
-      <w:proofErr w:type="spellEnd"/>
+      <w:bookmarkEnd w:id="68"/>
     </w:p>
     <w:tbl>
       <w:tblPr>
@@ -12277,14 +11959,14 @@
           <w:lang w:val="en-US" w:eastAsia="en-US"/>
         </w:rPr>
       </w:pPr>
-      <w:bookmarkStart w:id="60" w:name="_Toc398844472"/>
+      <w:bookmarkStart w:id="69" w:name="_Toc398844472"/>
       <w:r>
         <w:rPr>
           <w:lang w:eastAsia="en-US"/>
         </w:rPr>
         <w:t>Классы модели</w:t>
       </w:r>
-      <w:bookmarkEnd w:id="60"/>
+      <w:bookmarkEnd w:id="69"/>
     </w:p>
     <w:p>
       <w:pPr>
@@ -12294,7 +11976,7 @@
           <w:lang w:val="en-US" w:eastAsia="en-US"/>
         </w:rPr>
       </w:pPr>
-      <w:bookmarkStart w:id="61" w:name="_Toc398844473"/>
+      <w:bookmarkStart w:id="70" w:name="_Toc398844473"/>
       <w:r>
         <w:rPr>
           <w:rFonts w:eastAsiaTheme="majorEastAsia"/>
@@ -12302,7 +11984,7 @@
         </w:rPr>
         <w:t>Project</w:t>
       </w:r>
-      <w:bookmarkEnd w:id="61"/>
+      <w:bookmarkEnd w:id="70"/>
     </w:p>
     <w:p>
       <w:pPr>
@@ -12327,8 +12009,7 @@
           <w:lang w:val="en-US" w:eastAsia="en-US"/>
         </w:rPr>
       </w:pPr>
-      <w:bookmarkStart w:id="62" w:name="_Toc398844474"/>
-      <w:proofErr w:type="spellStart"/>
+      <w:bookmarkStart w:id="71" w:name="_Toc398844474"/>
       <w:r>
         <w:rPr>
           <w:rFonts w:eastAsiaTheme="majorEastAsia"/>
@@ -12336,8 +12017,7 @@
         </w:rPr>
         <w:t>ColumnData</w:t>
       </w:r>
-      <w:bookmarkEnd w:id="62"/>
-      <w:proofErr w:type="spellEnd"/>
+      <w:bookmarkEnd w:id="71"/>
     </w:p>
     <w:tbl>
       <w:tblPr>
@@ -12483,14 +12163,12 @@
                 <w:lang w:val="en-US"/>
               </w:rPr>
             </w:pPr>
-            <w:proofErr w:type="spellStart"/>
             <w:r>
               <w:rPr>
                 <w:lang w:val="en-US"/>
               </w:rPr>
               <w:t>col_num</w:t>
             </w:r>
-            <w:proofErr w:type="spellEnd"/>
           </w:p>
         </w:tc>
         <w:tc>
@@ -12542,14 +12220,12 @@
                 <w:lang w:val="en-US"/>
               </w:rPr>
             </w:pPr>
-            <w:proofErr w:type="spellStart"/>
             <w:r>
               <w:rPr>
                 <w:lang w:val="en-US"/>
               </w:rPr>
               <w:t>language_lit</w:t>
             </w:r>
-            <w:proofErr w:type="spellEnd"/>
           </w:p>
         </w:tc>
         <w:tc>
@@ -12664,14 +12340,12 @@
                 <w:lang w:val="en-US"/>
               </w:rPr>
             </w:pPr>
-            <w:proofErr w:type="spellStart"/>
             <w:r>
               <w:rPr>
                 <w:lang w:val="en-US"/>
               </w:rPr>
               <w:t>default_dialect</w:t>
             </w:r>
-            <w:proofErr w:type="spellEnd"/>
           </w:p>
         </w:tc>
         <w:tc>
@@ -12720,9 +12394,7 @@
           <w:lang w:val="en-US" w:eastAsia="en-US"/>
         </w:rPr>
       </w:pPr>
-      <w:bookmarkStart w:id="63" w:name="_Toc398844475"/>
-      <w:proofErr w:type="spellStart"/>
-      <w:proofErr w:type="gramStart"/>
+      <w:bookmarkStart w:id="72" w:name="_Toc398844475"/>
       <w:r>
         <w:rPr>
           <w:rFonts w:eastAsiaTheme="majorEastAsia"/>
@@ -12730,32 +12402,14 @@
         </w:rPr>
         <w:t>LexemeProject</w:t>
       </w:r>
-      <w:proofErr w:type="spellEnd"/>
       <w:r>
         <w:rPr>
           <w:rFonts w:eastAsiaTheme="majorEastAsia"/>
           <w:lang w:val="en-US" w:eastAsia="en-US"/>
         </w:rPr>
-        <w:t>(</w:t>
-      </w:r>
-      <w:proofErr w:type="spellStart"/>
-      <w:proofErr w:type="gramEnd"/>
-      <w:r>
-        <w:rPr>
-          <w:rFonts w:eastAsiaTheme="majorEastAsia"/>
-          <w:lang w:val="en-US" w:eastAsia="en-US"/>
-        </w:rPr>
-        <w:t>ProjectedEntity</w:t>
-      </w:r>
-      <w:proofErr w:type="spellEnd"/>
-      <w:r>
-        <w:rPr>
-          <w:rFonts w:eastAsiaTheme="majorEastAsia"/>
-          <w:lang w:val="en-US" w:eastAsia="en-US"/>
-        </w:rPr>
-        <w:t>)</w:t>
-      </w:r>
-      <w:bookmarkEnd w:id="63"/>
+        <w:t>(ProjectedEntity)</w:t>
+      </w:r>
+      <w:bookmarkEnd w:id="72"/>
     </w:p>
     <w:tbl>
       <w:tblPr>
@@ -12895,14 +12549,12 @@
                 <w:lang w:val="en-US"/>
               </w:rPr>
             </w:pPr>
-            <w:proofErr w:type="spellStart"/>
             <w:r>
               <w:rPr>
                 <w:lang w:val="en-US"/>
               </w:rPr>
               <w:t>syntactic_category</w:t>
             </w:r>
-            <w:proofErr w:type="spellEnd"/>
           </w:p>
         </w:tc>
         <w:tc>
@@ -13008,9 +12660,7 @@
           <w:lang w:val="en-US" w:eastAsia="en-US"/>
         </w:rPr>
       </w:pPr>
-      <w:bookmarkStart w:id="64" w:name="_Toc398844476"/>
-      <w:proofErr w:type="spellStart"/>
-      <w:proofErr w:type="gramStart"/>
+      <w:bookmarkStart w:id="73" w:name="_Toc398844476"/>
       <w:r>
         <w:rPr>
           <w:rFonts w:eastAsiaTheme="majorEastAsia"/>
@@ -13018,32 +12668,14 @@
         </w:rPr>
         <w:t>DictEntityProject</w:t>
       </w:r>
-      <w:proofErr w:type="spellEnd"/>
       <w:r>
         <w:rPr>
           <w:rFonts w:eastAsiaTheme="majorEastAsia"/>
           <w:lang w:val="en-US" w:eastAsia="en-US"/>
         </w:rPr>
-        <w:t>(</w:t>
-      </w:r>
-      <w:proofErr w:type="spellStart"/>
-      <w:proofErr w:type="gramEnd"/>
-      <w:r>
-        <w:rPr>
-          <w:rFonts w:eastAsiaTheme="majorEastAsia"/>
-          <w:lang w:val="en-US" w:eastAsia="en-US"/>
-        </w:rPr>
-        <w:t>ProjectedEntity</w:t>
-      </w:r>
-      <w:proofErr w:type="spellEnd"/>
-      <w:r>
-        <w:rPr>
-          <w:rFonts w:eastAsiaTheme="majorEastAsia"/>
-          <w:lang w:val="en-US" w:eastAsia="en-US"/>
-        </w:rPr>
-        <w:t>)</w:t>
-      </w:r>
-      <w:bookmarkEnd w:id="64"/>
+        <w:t>(ProjectedEntity)</w:t>
+      </w:r>
+      <w:bookmarkEnd w:id="73"/>
     </w:p>
     <w:tbl>
       <w:tblPr>
@@ -13317,7 +12949,6 @@
                   <w:lang w:val="en-US"/>
                 </w:rPr>
               </w:pPr>
-              <w:proofErr w:type="spellStart"/>
               <w:r>
                 <w:rPr>
                   <w:b/>
@@ -13326,7 +12957,6 @@
                 </w:rPr>
                 <w:t>QuaS</w:t>
               </w:r>
-              <w:proofErr w:type="spellEnd"/>
             </w:p>
           </w:sdtContent>
         </w:sdt>
@@ -13356,14 +12986,12 @@
                   <w:sz w:val="22"/>
                 </w:rPr>
               </w:pPr>
-              <w:proofErr w:type="spellStart"/>
               <w:r>
                 <w:rPr>
                   <w:b/>
                 </w:rPr>
                 <w:t>WordControl</w:t>
               </w:r>
-              <w:proofErr w:type="spellEnd"/>
             </w:p>
           </w:sdtContent>
         </w:sdt>
@@ -13399,7 +13027,7 @@
             <w:rPr>
               <w:noProof/>
             </w:rPr>
-            <w:t>2014-09-19</w:t>
+            <w:t>2014-10-06</w:t>
           </w:r>
           <w:r>
             <w:fldChar w:fldCharType="end"/>
@@ -13431,7 +13059,7 @@
             <w:rPr>
               <w:noProof/>
             </w:rPr>
-            <w:t>7</w:t>
+            <w:t>5</w:t>
           </w:r>
           <w:r>
             <w:fldChar w:fldCharType="end"/>
@@ -13439,14 +13067,27 @@
           <w:r>
             <w:t xml:space="preserve"> (</w:t>
           </w:r>
-          <w:fldSimple w:instr=" NUMPAGES   \* MERGEFORMAT ">
-            <w:r>
-              <w:rPr>
-                <w:noProof/>
-              </w:rPr>
-              <w:t>7</w:t>
-            </w:r>
-          </w:fldSimple>
+          <w:r>
+            <w:fldChar w:fldCharType="begin"/>
+          </w:r>
+          <w:r>
+            <w:instrText xml:space="preserve"> NUMPAGES   \* MERGEFORMAT </w:instrText>
+          </w:r>
+          <w:r>
+            <w:fldChar w:fldCharType="separate"/>
+          </w:r>
+          <w:r>
+            <w:rPr>
+              <w:noProof/>
+            </w:rPr>
+            <w:t>7</w:t>
+          </w:r>
+          <w:r>
+            <w:rPr>
+              <w:noProof/>
+            </w:rPr>
+            <w:fldChar w:fldCharType="end"/>
+          </w:r>
           <w:r>
             <w:t>)</w:t>
           </w:r>
@@ -13513,7 +13154,6 @@
                   <w:lang w:val="en-US"/>
                 </w:rPr>
               </w:pPr>
-              <w:proofErr w:type="spellStart"/>
               <w:r>
                 <w:rPr>
                   <w:b/>
@@ -13522,7 +13162,6 @@
                 </w:rPr>
                 <w:t>QuaS</w:t>
               </w:r>
-              <w:proofErr w:type="spellEnd"/>
             </w:p>
           </w:sdtContent>
         </w:sdt>
@@ -13594,7 +13233,7 @@
             <w:rPr>
               <w:noProof/>
             </w:rPr>
-            <w:t>2014-09-19</w:t>
+            <w:t>2014-10-06</w:t>
           </w:r>
           <w:r>
             <w:fldChar w:fldCharType="end"/>
@@ -13634,14 +13273,27 @@
           <w:r>
             <w:t xml:space="preserve"> (</w:t>
           </w:r>
-          <w:fldSimple w:instr=" NUMPAGES   \* MERGEFORMAT ">
-            <w:r>
-              <w:rPr>
-                <w:noProof/>
-              </w:rPr>
-              <w:t>7</w:t>
-            </w:r>
-          </w:fldSimple>
+          <w:r>
+            <w:fldChar w:fldCharType="begin"/>
+          </w:r>
+          <w:r>
+            <w:instrText xml:space="preserve"> NUMPAGES   \* MERGEFORMAT </w:instrText>
+          </w:r>
+          <w:r>
+            <w:fldChar w:fldCharType="separate"/>
+          </w:r>
+          <w:r>
+            <w:rPr>
+              <w:noProof/>
+            </w:rPr>
+            <w:t>3</w:t>
+          </w:r>
+          <w:r>
+            <w:rPr>
+              <w:noProof/>
+            </w:rPr>
+            <w:fldChar w:fldCharType="end"/>
+          </w:r>
           <w:r>
             <w:t>)</w:t>
           </w:r>
@@ -13913,27 +13565,9 @@
                 <w:pStyle w:val="ab"/>
                 <w:jc w:val="right"/>
               </w:pPr>
-              <w:proofErr w:type="spellStart"/>
               <w:r>
-                <w:t>WordControl</w:t>
+                <w:t>WordControl Architecture Description</w:t>
               </w:r>
-              <w:proofErr w:type="spellEnd"/>
-              <w:r>
-                <w:t xml:space="preserve"> </w:t>
-              </w:r>
-              <w:proofErr w:type="spellStart"/>
-              <w:r>
-                <w:t>Architecture</w:t>
-              </w:r>
-              <w:proofErr w:type="spellEnd"/>
-              <w:r>
-                <w:t xml:space="preserve"> </w:t>
-              </w:r>
-              <w:proofErr w:type="spellStart"/>
-              <w:r>
-                <w:t>Description</w:t>
-              </w:r>
-              <w:proofErr w:type="spellEnd"/>
             </w:p>
           </w:tc>
         </w:sdtContent>
@@ -13968,11 +13602,9 @@
         <w:pPr>
           <w:pStyle w:val="afd"/>
         </w:pPr>
-        <w:proofErr w:type="spellStart"/>
         <w:r>
           <w:t>WordControl</w:t>
         </w:r>
-        <w:proofErr w:type="spellEnd"/>
         <w:r>
           <w:t xml:space="preserve"> </w:t>
         </w:r>
@@ -14005,14 +13637,12 @@
       </w:sdtPr>
       <w:sdtEndPr/>
       <w:sdtContent>
-        <w:proofErr w:type="spellStart"/>
         <w:r>
           <w:rPr>
             <w:i/>
           </w:rPr>
           <w:t>Kirill</w:t>
         </w:r>
-        <w:proofErr w:type="spellEnd"/>
       </w:sdtContent>
     </w:sdt>
   </w:p>
@@ -17905,7 +17535,7 @@
 </file>
 
 <file path=customXml/itemProps1.xml><?xml version="1.0" encoding="utf-8"?>
-<ds:datastoreItem xmlns:ds="http://schemas.openxmlformats.org/officeDocument/2006/customXml" ds:itemID="{0418E0A2-3A60-4271-9607-414E7EB16C78}">
+<ds:datastoreItem xmlns:ds="http://schemas.openxmlformats.org/officeDocument/2006/customXml" ds:itemID="{EF462988-0DCE-43A7-A742-BE44470AC2AA}">
   <ds:schemaRefs>
     <ds:schemaRef ds:uri="http://schemas.openxmlformats.org/officeDocument/2006/bibliography"/>
   </ds:schemaRefs>

</xml_diff>